<commit_message>
Backend API with DB Script
</commit_message>
<xml_diff>
--- a/Technical Test Answers.docx
+++ b/Technical Test Answers.docx
@@ -6,8 +6,9 @@
       <w:pPr>
         <w:pStyle w:val="BodyText"/>
         <w:rPr>
-          <w:rFonts w:ascii="Times New Roman"/>
+          <w:rFonts w:ascii="Times New Roman" w:eastAsiaTheme="minorEastAsia"/>
           <w:sz w:val="20"/>
+          <w:lang w:eastAsia="zh-CN"/>
         </w:rPr>
       </w:pPr>
     </w:p>
@@ -1722,7 +1723,7 @@
         <w:pStyle w:val="BodyText"/>
         <w:spacing w:before="8"/>
         <w:rPr>
-          <w:rFonts w:eastAsiaTheme="minorEastAsia" w:hint="eastAsia"/>
+          <w:rFonts w:eastAsiaTheme="minorEastAsia"/>
           <w:sz w:val="31"/>
           <w:lang w:eastAsia="zh-CN"/>
         </w:rPr>
@@ -1733,7 +1734,7 @@
         <w:pStyle w:val="BodyText"/>
         <w:spacing w:before="8"/>
         <w:rPr>
-          <w:rFonts w:eastAsiaTheme="minorEastAsia" w:hint="eastAsia"/>
+          <w:rFonts w:eastAsiaTheme="minorEastAsia"/>
           <w:color w:val="FF0000"/>
           <w:lang w:eastAsia="zh-CN"/>
         </w:rPr>
@@ -1764,26 +1765,42 @@
         </w:numPr>
         <w:spacing w:before="8"/>
         <w:rPr>
+          <w:rFonts w:eastAsiaTheme="minorEastAsia"/>
+          <w:color w:val="FF0000"/>
+          <w:lang w:eastAsia="zh-CN"/>
+        </w:rPr>
+      </w:pPr>
+      <w:r>
+        <w:rPr>
           <w:rFonts w:eastAsiaTheme="minorEastAsia" w:hint="eastAsia"/>
           <w:color w:val="FF0000"/>
           <w:lang w:eastAsia="zh-CN"/>
         </w:rPr>
-      </w:pPr>
-      <w:r>
-        <w:rPr>
-          <w:rFonts w:eastAsiaTheme="minorEastAsia" w:hint="eastAsia"/>
+        <w:t>Data is already acquired through the user end,</w:t>
+      </w:r>
+      <w:r>
+        <w:rPr>
+          <w:rFonts w:eastAsiaTheme="minorEastAsia"/>
           <w:color w:val="FF0000"/>
           <w:lang w:eastAsia="zh-CN"/>
         </w:rPr>
-        <w:t xml:space="preserve">Data is already acquired through the user end, and this code simply </w:t>
-      </w:r>
-      <w:r>
-        <w:rPr>
-          <w:rFonts w:eastAsiaTheme="minorEastAsia" w:hint="eastAsia"/>
+        <w:t xml:space="preserve"> and inputted into the iOS application, and there is already a connection from the app to the </w:t>
+      </w:r>
+      <w:r>
+        <w:rPr>
+          <w:rFonts w:eastAsiaTheme="minorEastAsia"/>
           <w:color w:val="FF0000"/>
           <w:lang w:eastAsia="zh-CN"/>
         </w:rPr>
-        <w:t>takes the data and stores it</w:t>
+        <w:t>API which allows direct storage into the database</w:t>
+      </w:r>
+      <w:r>
+        <w:rPr>
+          <w:rFonts w:eastAsiaTheme="minorEastAsia"/>
+          <w:color w:val="FF0000"/>
+          <w:lang w:eastAsia="zh-CN"/>
+        </w:rPr>
+        <w:t>.</w:t>
       </w:r>
       <w:bookmarkStart w:id="0" w:name="_GoBack"/>
       <w:bookmarkEnd w:id="0"/>
@@ -1793,7 +1810,7 @@
         <w:pStyle w:val="BodyText"/>
         <w:spacing w:before="8"/>
         <w:rPr>
-          <w:rFonts w:eastAsiaTheme="minorEastAsia" w:hint="eastAsia"/>
+          <w:rFonts w:eastAsiaTheme="minorEastAsia"/>
           <w:sz w:val="31"/>
           <w:lang w:eastAsia="zh-CN"/>
         </w:rPr>
@@ -6516,7 +6533,7 @@
 </file>
 
 <file path=customXml/itemProps1.xml><?xml version="1.0" encoding="utf-8"?>
-<ds:datastoreItem xmlns:ds="http://schemas.openxmlformats.org/officeDocument/2006/customXml" ds:itemID="{74407CBA-A2B4-4805-B938-1DB7BCEEFBAA}">
+<ds:datastoreItem xmlns:ds="http://schemas.openxmlformats.org/officeDocument/2006/customXml" ds:itemID="{167B38B2-A575-41A4-98D4-687BE7D53045}">
   <ds:schemaRefs>
     <ds:schemaRef ds:uri="http://schemas.openxmlformats.org/officeDocument/2006/bibliography"/>
   </ds:schemaRefs>

</xml_diff>

<commit_message>
Objective 2 Complete (With Images)
</commit_message>
<xml_diff>
--- a/Technical Test Answers.docx
+++ b/Technical Test Answers.docx
@@ -1802,8 +1802,6 @@
         </w:rPr>
         <w:t>.</w:t>
       </w:r>
-      <w:bookmarkStart w:id="0" w:name="_GoBack"/>
-      <w:bookmarkEnd w:id="0"/>
     </w:p>
     <w:p>
       <w:pPr>
@@ -4716,6 +4714,57 @@
         </w:rPr>
         <w:t>pattern.</w:t>
       </w:r>
+    </w:p>
+    <w:p>
+      <w:pPr>
+        <w:tabs>
+          <w:tab w:val="left" w:pos="819"/>
+          <w:tab w:val="left" w:pos="820"/>
+        </w:tabs>
+        <w:spacing w:line="355" w:lineRule="auto"/>
+        <w:ind w:right="766"/>
+        <w:rPr>
+          <w:sz w:val="24"/>
+        </w:rPr>
+      </w:pPr>
+    </w:p>
+    <w:p>
+      <w:pPr>
+        <w:tabs>
+          <w:tab w:val="left" w:pos="819"/>
+          <w:tab w:val="left" w:pos="820"/>
+        </w:tabs>
+        <w:spacing w:line="355" w:lineRule="auto"/>
+        <w:ind w:right="766"/>
+        <w:rPr>
+          <w:rFonts w:eastAsiaTheme="minorEastAsia"/>
+          <w:color w:val="FF0000"/>
+          <w:lang w:eastAsia="zh-CN"/>
+        </w:rPr>
+      </w:pPr>
+      <w:r>
+        <w:rPr>
+          <w:rFonts w:eastAsiaTheme="minorEastAsia"/>
+          <w:color w:val="FF0000"/>
+          <w:lang w:eastAsia="zh-CN"/>
+        </w:rPr>
+        <w:t>e database.</w:t>
+      </w:r>
+    </w:p>
+    <w:p>
+      <w:pPr>
+        <w:tabs>
+          <w:tab w:val="left" w:pos="819"/>
+          <w:tab w:val="left" w:pos="820"/>
+        </w:tabs>
+        <w:spacing w:line="355" w:lineRule="auto"/>
+        <w:ind w:right="766"/>
+        <w:rPr>
+          <w:sz w:val="24"/>
+        </w:rPr>
+      </w:pPr>
+      <w:bookmarkStart w:id="0" w:name="_GoBack"/>
+      <w:bookmarkEnd w:id="0"/>
     </w:p>
     <w:p>
       <w:pPr>
@@ -6533,7 +6582,7 @@
 </file>
 
 <file path=customXml/itemProps1.xml><?xml version="1.0" encoding="utf-8"?>
-<ds:datastoreItem xmlns:ds="http://schemas.openxmlformats.org/officeDocument/2006/customXml" ds:itemID="{167B38B2-A575-41A4-98D4-687BE7D53045}">
+<ds:datastoreItem xmlns:ds="http://schemas.openxmlformats.org/officeDocument/2006/customXml" ds:itemID="{FBFAA907-A3C3-4364-88E1-AACED049A968}">
   <ds:schemaRefs>
     <ds:schemaRef ds:uri="http://schemas.openxmlformats.org/officeDocument/2006/bibliography"/>
   </ds:schemaRefs>

</xml_diff>

<commit_message>
Objective 2 Complete (and documented)
</commit_message>
<xml_diff>
--- a/Technical Test Answers.docx
+++ b/Technical Test Answers.docx
@@ -136,9 +136,11 @@
         </w:rPr>
         <w:t xml:space="preserve"> </w:t>
       </w:r>
+      <w:proofErr w:type="spellStart"/>
       <w:r>
         <w:t>Hectre</w:t>
       </w:r>
+      <w:proofErr w:type="spellEnd"/>
       <w:r>
         <w:rPr>
           <w:spacing w:val="-4"/>
@@ -164,7 +166,15 @@
         <w:t xml:space="preserve"> </w:t>
       </w:r>
       <w:r>
-        <w:t>for Spectre back-end</w:t>
+        <w:t xml:space="preserve">for </w:t>
+      </w:r>
+      <w:proofErr w:type="spellStart"/>
+      <w:r>
+        <w:t>Spectre</w:t>
+      </w:r>
+      <w:proofErr w:type="spellEnd"/>
+      <w:r>
+        <w:t xml:space="preserve"> back-end</w:t>
       </w:r>
       <w:r>
         <w:rPr>
@@ -362,9 +372,11 @@
         </w:rPr>
         <w:t xml:space="preserve"> </w:t>
       </w:r>
+      <w:proofErr w:type="gramStart"/>
       <w:r>
         <w:t>just</w:t>
       </w:r>
+      <w:proofErr w:type="gramEnd"/>
       <w:r>
         <w:rPr>
           <w:spacing w:val="-2"/>
@@ -563,9 +575,11 @@
         <w:spacing w:line="360" w:lineRule="auto"/>
         <w:ind w:left="100" w:right="190"/>
       </w:pPr>
+      <w:proofErr w:type="spellStart"/>
       <w:r>
         <w:t>Spectre</w:t>
       </w:r>
+      <w:proofErr w:type="spellEnd"/>
       <w:r>
         <w:rPr>
           <w:spacing w:val="-4"/>
@@ -617,9 +631,11 @@
         </w:rPr>
         <w:t xml:space="preserve"> </w:t>
       </w:r>
+      <w:proofErr w:type="spellStart"/>
       <w:r>
         <w:t>Hectre’s</w:t>
       </w:r>
+      <w:proofErr w:type="spellEnd"/>
       <w:r>
         <w:rPr>
           <w:spacing w:val="-3"/>
@@ -644,9 +660,11 @@
         </w:rPr>
         <w:t xml:space="preserve"> </w:t>
       </w:r>
+      <w:proofErr w:type="spellStart"/>
       <w:r>
         <w:t>utilises</w:t>
       </w:r>
+      <w:proofErr w:type="spellEnd"/>
       <w:r>
         <w:rPr>
           <w:spacing w:val="-3"/>
@@ -699,7 +717,15 @@
         <w:t xml:space="preserve"> </w:t>
       </w:r>
       <w:r>
-        <w:t>cloud computing to provide size &amp; colour distributions for fruit bins within seconds from</w:t>
+        <w:t xml:space="preserve">cloud computing to provide size &amp; </w:t>
+      </w:r>
+      <w:proofErr w:type="spellStart"/>
+      <w:r>
+        <w:t>colour</w:t>
+      </w:r>
+      <w:proofErr w:type="spellEnd"/>
+      <w:r>
+        <w:t xml:space="preserve"> distributions for fruit bins within seconds from</w:t>
       </w:r>
       <w:r>
         <w:rPr>
@@ -1218,6 +1244,62 @@
     </w:p>
     <w:p>
       <w:pPr>
+        <w:tabs>
+          <w:tab w:val="left" w:pos="820"/>
+        </w:tabs>
+        <w:rPr>
+          <w:sz w:val="24"/>
+          <w:szCs w:val="24"/>
+        </w:rPr>
+      </w:pPr>
+    </w:p>
+    <w:p>
+      <w:pPr>
+        <w:tabs>
+          <w:tab w:val="left" w:pos="820"/>
+        </w:tabs>
+        <w:rPr>
+          <w:rFonts w:eastAsiaTheme="minorEastAsia"/>
+          <w:color w:val="FF0000"/>
+          <w:sz w:val="24"/>
+          <w:szCs w:val="24"/>
+          <w:lang w:eastAsia="zh-CN"/>
+        </w:rPr>
+      </w:pPr>
+      <w:r>
+        <w:rPr>
+          <w:rFonts w:eastAsiaTheme="minorEastAsia"/>
+          <w:color w:val="FF0000"/>
+          <w:sz w:val="24"/>
+          <w:szCs w:val="24"/>
+          <w:lang w:eastAsia="zh-CN"/>
+        </w:rPr>
+        <w:tab/>
+      </w:r>
+      <w:r>
+        <w:rPr>
+          <w:rFonts w:eastAsiaTheme="minorEastAsia"/>
+          <w:color w:val="FF0000"/>
+          <w:sz w:val="24"/>
+          <w:szCs w:val="24"/>
+          <w:lang w:eastAsia="zh-CN"/>
+        </w:rPr>
+        <w:t>My solution</w:t>
+      </w:r>
+    </w:p>
+    <w:p>
+      <w:pPr>
+        <w:tabs>
+          <w:tab w:val="left" w:pos="820"/>
+        </w:tabs>
+        <w:rPr>
+          <w:sz w:val="24"/>
+          <w:szCs w:val="24"/>
+        </w:rPr>
+      </w:pPr>
+    </w:p>
+    <w:p>
+      <w:pPr>
         <w:pStyle w:val="ListParagraph"/>
         <w:numPr>
           <w:ilvl w:val="0"/>
@@ -1733,74 +1815,553 @@
       <w:pPr>
         <w:pStyle w:val="BodyText"/>
         <w:spacing w:before="8"/>
-        <w:rPr>
-          <w:rFonts w:eastAsiaTheme="minorEastAsia"/>
-          <w:color w:val="FF0000"/>
-          <w:lang w:eastAsia="zh-CN"/>
-        </w:rPr>
-      </w:pPr>
-      <w:r>
-        <w:rPr>
-          <w:rFonts w:eastAsiaTheme="minorEastAsia" w:hint="eastAsia"/>
-          <w:color w:val="FF0000"/>
-          <w:lang w:eastAsia="zh-CN"/>
-        </w:rPr>
-        <w:t>Assumption</w:t>
-      </w:r>
-      <w:r>
-        <w:rPr>
-          <w:rFonts w:eastAsiaTheme="minorEastAsia" w:hint="eastAsia"/>
-          <w:color w:val="FF0000"/>
-          <w:lang w:eastAsia="zh-CN"/>
-        </w:rPr>
-        <w:t>s:</w:t>
+        <w:ind w:firstLine="720"/>
+        <w:jc w:val="both"/>
+        <w:rPr>
+          <w:rFonts w:eastAsiaTheme="minorEastAsia"/>
+          <w:color w:val="FF0000"/>
+          <w:lang w:eastAsia="zh-CN"/>
+        </w:rPr>
+      </w:pPr>
+      <w:r>
+        <w:rPr>
+          <w:rFonts w:eastAsiaTheme="minorEastAsia"/>
+          <w:color w:val="FF0000"/>
+          <w:lang w:eastAsia="zh-CN"/>
+        </w:rPr>
+        <w:t xml:space="preserve">My solution to this objective is given in the files </w:t>
+      </w:r>
+      <w:r>
+        <w:rPr>
+          <w:rFonts w:eastAsiaTheme="minorEastAsia"/>
+          <w:color w:val="FF0000"/>
+          <w:lang w:eastAsia="zh-CN"/>
+        </w:rPr>
+        <w:t xml:space="preserve">1) </w:t>
+      </w:r>
+      <w:r>
+        <w:rPr>
+          <w:rFonts w:eastAsiaTheme="minorEastAsia"/>
+          <w:color w:val="00B050"/>
+          <w:lang w:eastAsia="zh-CN"/>
+        </w:rPr>
+        <w:t>“</w:t>
+      </w:r>
+      <w:r>
+        <w:rPr>
+          <w:rFonts w:eastAsiaTheme="minorEastAsia"/>
+          <w:i/>
+          <w:color w:val="00B050"/>
+          <w:lang w:eastAsia="zh-CN"/>
+        </w:rPr>
+        <w:t>initialize_backendAPI.py</w:t>
+      </w:r>
+      <w:r>
+        <w:rPr>
+          <w:rFonts w:eastAsiaTheme="minorEastAsia"/>
+          <w:color w:val="00B050"/>
+          <w:lang w:eastAsia="zh-CN"/>
+        </w:rPr>
+        <w:t>”</w:t>
+      </w:r>
+      <w:r>
+        <w:rPr>
+          <w:rFonts w:eastAsiaTheme="minorEastAsia"/>
+          <w:color w:val="FF0000"/>
+          <w:lang w:eastAsia="zh-CN"/>
+        </w:rPr>
+        <w:t xml:space="preserve">, </w:t>
+      </w:r>
+      <w:r>
+        <w:rPr>
+          <w:rFonts w:eastAsiaTheme="minorEastAsia"/>
+          <w:color w:val="FF0000"/>
+          <w:lang w:eastAsia="zh-CN"/>
+        </w:rPr>
+        <w:t xml:space="preserve">2) </w:t>
+      </w:r>
+      <w:r>
+        <w:rPr>
+          <w:rFonts w:eastAsiaTheme="minorEastAsia"/>
+          <w:color w:val="00B050"/>
+          <w:lang w:eastAsia="zh-CN"/>
+        </w:rPr>
+        <w:t>“</w:t>
+      </w:r>
+      <w:r>
+        <w:rPr>
+          <w:rFonts w:eastAsiaTheme="minorEastAsia"/>
+          <w:i/>
+          <w:color w:val="00B050"/>
+          <w:lang w:eastAsia="zh-CN"/>
+        </w:rPr>
+        <w:t>db_add_initial.py</w:t>
+      </w:r>
+      <w:r>
+        <w:rPr>
+          <w:rFonts w:eastAsiaTheme="minorEastAsia"/>
+          <w:color w:val="00B050"/>
+          <w:lang w:eastAsia="zh-CN"/>
+        </w:rPr>
+        <w:t>”</w:t>
+      </w:r>
+      <w:r>
+        <w:rPr>
+          <w:rFonts w:eastAsiaTheme="minorEastAsia"/>
+          <w:color w:val="FF0000"/>
+          <w:lang w:eastAsia="zh-CN"/>
+        </w:rPr>
+        <w:t xml:space="preserve"> and </w:t>
+      </w:r>
+      <w:r>
+        <w:rPr>
+          <w:rFonts w:eastAsiaTheme="minorEastAsia"/>
+          <w:color w:val="FF0000"/>
+          <w:lang w:eastAsia="zh-CN"/>
+        </w:rPr>
+        <w:t xml:space="preserve">3) </w:t>
+      </w:r>
+      <w:r>
+        <w:rPr>
+          <w:rFonts w:eastAsiaTheme="minorEastAsia"/>
+          <w:color w:val="00B050"/>
+          <w:lang w:eastAsia="zh-CN"/>
+        </w:rPr>
+        <w:t>“</w:t>
+      </w:r>
+      <w:r>
+        <w:rPr>
+          <w:rFonts w:eastAsiaTheme="minorEastAsia"/>
+          <w:i/>
+          <w:color w:val="00B050"/>
+          <w:lang w:eastAsia="zh-CN"/>
+        </w:rPr>
+        <w:t>db_query.py</w:t>
+      </w:r>
+      <w:r>
+        <w:rPr>
+          <w:rFonts w:eastAsiaTheme="minorEastAsia"/>
+          <w:color w:val="00B050"/>
+          <w:lang w:eastAsia="zh-CN"/>
+        </w:rPr>
+        <w:t>”</w:t>
+      </w:r>
+      <w:r>
+        <w:rPr>
+          <w:rFonts w:eastAsiaTheme="minorEastAsia"/>
+          <w:color w:val="FF0000"/>
+          <w:lang w:eastAsia="zh-CN"/>
+        </w:rPr>
+        <w:t xml:space="preserve">. </w:t>
+      </w:r>
+      <w:r>
+        <w:rPr>
+          <w:rFonts w:eastAsiaTheme="minorEastAsia"/>
+          <w:color w:val="FF0000"/>
+          <w:lang w:eastAsia="zh-CN"/>
+        </w:rPr>
+        <w:t xml:space="preserve">Basically, the code is </w:t>
+      </w:r>
+      <w:r>
+        <w:rPr>
+          <w:rFonts w:eastAsiaTheme="minorEastAsia"/>
+          <w:color w:val="FF0000"/>
+          <w:lang w:eastAsia="zh-CN"/>
+        </w:rPr>
+        <w:t>run</w:t>
+      </w:r>
+      <w:r>
+        <w:rPr>
+          <w:rFonts w:eastAsiaTheme="minorEastAsia"/>
+          <w:color w:val="FF0000"/>
+          <w:lang w:eastAsia="zh-CN"/>
+        </w:rPr>
+        <w:t xml:space="preserve"> from 1) to </w:t>
+      </w:r>
+      <w:r>
+        <w:rPr>
+          <w:rFonts w:eastAsiaTheme="minorEastAsia"/>
+          <w:color w:val="FF0000"/>
+          <w:lang w:eastAsia="zh-CN"/>
+        </w:rPr>
+        <w:t>3</w:t>
+      </w:r>
+      <w:r>
+        <w:rPr>
+          <w:rFonts w:eastAsiaTheme="minorEastAsia"/>
+          <w:color w:val="FF0000"/>
+          <w:lang w:eastAsia="zh-CN"/>
+        </w:rPr>
+        <w:t>)</w:t>
+      </w:r>
+      <w:r>
+        <w:rPr>
+          <w:rFonts w:eastAsiaTheme="minorEastAsia"/>
+          <w:color w:val="FF0000"/>
+          <w:lang w:eastAsia="zh-CN"/>
+        </w:rPr>
+        <w:t xml:space="preserve"> as labelled. </w:t>
+      </w:r>
+      <w:r>
+        <w:rPr>
+          <w:rFonts w:eastAsiaTheme="minorEastAsia"/>
+          <w:color w:val="00B050"/>
+          <w:lang w:eastAsia="zh-CN"/>
+        </w:rPr>
+        <w:t>“</w:t>
+      </w:r>
+      <w:r>
+        <w:rPr>
+          <w:rFonts w:eastAsiaTheme="minorEastAsia"/>
+          <w:i/>
+          <w:color w:val="00B050"/>
+          <w:lang w:eastAsia="zh-CN"/>
+        </w:rPr>
+        <w:t>initialize_backendAPI.py</w:t>
+      </w:r>
+      <w:r>
+        <w:rPr>
+          <w:rFonts w:eastAsiaTheme="minorEastAsia"/>
+          <w:color w:val="00B050"/>
+          <w:lang w:eastAsia="zh-CN"/>
+        </w:rPr>
+        <w:t>”</w:t>
+      </w:r>
+      <w:r>
+        <w:rPr>
+          <w:rFonts w:eastAsiaTheme="minorEastAsia"/>
+          <w:color w:val="FF0000"/>
+          <w:lang w:eastAsia="zh-CN"/>
+        </w:rPr>
+        <w:t xml:space="preserve"> utilized the Flask API and SQL Alchemy to </w:t>
+      </w:r>
+      <w:r>
+        <w:rPr>
+          <w:rFonts w:eastAsiaTheme="minorEastAsia"/>
+          <w:color w:val="FF0000"/>
+          <w:lang w:eastAsia="zh-CN"/>
+        </w:rPr>
+        <w:t>create a database and provided a way to input data into the database</w:t>
+      </w:r>
+      <w:r>
+        <w:rPr>
+          <w:rFonts w:eastAsiaTheme="minorEastAsia"/>
+          <w:color w:val="FF0000"/>
+          <w:lang w:eastAsia="zh-CN"/>
+        </w:rPr>
+        <w:t xml:space="preserve"> through parsed arguments</w:t>
+      </w:r>
+      <w:r>
+        <w:rPr>
+          <w:rFonts w:eastAsiaTheme="minorEastAsia"/>
+          <w:color w:val="FF0000"/>
+          <w:lang w:eastAsia="zh-CN"/>
+        </w:rPr>
+        <w:t xml:space="preserve">. Please excuse my descriptions as I may not be using accurate software development jargon. </w:t>
+      </w:r>
+      <w:r>
+        <w:rPr>
+          <w:rFonts w:eastAsiaTheme="minorEastAsia"/>
+          <w:color w:val="FF0000"/>
+          <w:lang w:eastAsia="zh-CN"/>
+        </w:rPr>
+        <w:t>I also added an additional input argument for the file path of the image. My assumption for this problem was that the input arguments</w:t>
+      </w:r>
+      <w:r>
+        <w:rPr>
+          <w:rFonts w:eastAsiaTheme="minorEastAsia"/>
+          <w:color w:val="FF0000"/>
+          <w:lang w:eastAsia="zh-CN"/>
+        </w:rPr>
+        <w:t xml:space="preserve"> were already available to me through the front-end user interface, and somehow the user interface passed </w:t>
+      </w:r>
+      <w:r>
+        <w:rPr>
+          <w:rFonts w:eastAsiaTheme="minorEastAsia"/>
+          <w:color w:val="FF0000"/>
+          <w:lang w:eastAsia="zh-CN"/>
+        </w:rPr>
+        <w:t>this</w:t>
+      </w:r>
+      <w:r>
+        <w:rPr>
+          <w:rFonts w:eastAsiaTheme="minorEastAsia"/>
+          <w:color w:val="FF0000"/>
+          <w:lang w:eastAsia="zh-CN"/>
+        </w:rPr>
+        <w:t xml:space="preserve"> information to my code. </w:t>
+      </w:r>
+      <w:r>
+        <w:rPr>
+          <w:rFonts w:eastAsiaTheme="minorEastAsia"/>
+          <w:color w:val="FF0000"/>
+          <w:lang w:eastAsia="zh-CN"/>
+        </w:rPr>
+        <w:t xml:space="preserve">To test the code I used </w:t>
+      </w:r>
+      <w:r>
+        <w:rPr>
+          <w:rFonts w:eastAsiaTheme="minorEastAsia"/>
+          <w:color w:val="00B050"/>
+          <w:lang w:eastAsia="zh-CN"/>
+        </w:rPr>
+        <w:t>“</w:t>
+      </w:r>
+      <w:r>
+        <w:rPr>
+          <w:rFonts w:eastAsiaTheme="minorEastAsia"/>
+          <w:i/>
+          <w:color w:val="00B050"/>
+          <w:lang w:eastAsia="zh-CN"/>
+        </w:rPr>
+        <w:t>db_add_initial.py</w:t>
+      </w:r>
+      <w:r>
+        <w:rPr>
+          <w:rFonts w:eastAsiaTheme="minorEastAsia"/>
+          <w:color w:val="00B050"/>
+          <w:lang w:eastAsia="zh-CN"/>
+        </w:rPr>
+        <w:t>”</w:t>
+      </w:r>
+      <w:r>
+        <w:rPr>
+          <w:rFonts w:eastAsiaTheme="minorEastAsia"/>
+          <w:color w:val="FF0000"/>
+          <w:lang w:eastAsia="zh-CN"/>
+        </w:rPr>
+        <w:t xml:space="preserve"> which </w:t>
+      </w:r>
+      <w:r>
+        <w:rPr>
+          <w:rFonts w:eastAsiaTheme="minorEastAsia"/>
+          <w:color w:val="FF0000"/>
+          <w:lang w:eastAsia="zh-CN"/>
+        </w:rPr>
+        <w:t xml:space="preserve">inserted 3 samples of manually defined </w:t>
+      </w:r>
+      <w:r>
+        <w:rPr>
+          <w:rFonts w:eastAsiaTheme="minorEastAsia"/>
+          <w:color w:val="FF0000"/>
+          <w:lang w:eastAsia="zh-CN"/>
+        </w:rPr>
+        <w:t>rows</w:t>
+      </w:r>
+      <w:r>
+        <w:rPr>
+          <w:rFonts w:eastAsiaTheme="minorEastAsia"/>
+          <w:color w:val="FF0000"/>
+          <w:lang w:eastAsia="zh-CN"/>
+        </w:rPr>
+        <w:t xml:space="preserve"> into the database. Basically the 3 samples were manually parsed, while in reality they would be automatically fed into the script. </w:t>
+      </w:r>
+      <w:r>
+        <w:rPr>
+          <w:rFonts w:eastAsiaTheme="minorEastAsia"/>
+          <w:color w:val="00B050"/>
+          <w:lang w:eastAsia="zh-CN"/>
+        </w:rPr>
+        <w:t>“</w:t>
+      </w:r>
+      <w:r>
+        <w:rPr>
+          <w:rFonts w:eastAsiaTheme="minorEastAsia"/>
+          <w:i/>
+          <w:color w:val="00B050"/>
+          <w:lang w:eastAsia="zh-CN"/>
+        </w:rPr>
+        <w:t>db_query.py</w:t>
+      </w:r>
+      <w:r>
+        <w:rPr>
+          <w:rFonts w:eastAsiaTheme="minorEastAsia"/>
+          <w:color w:val="00B050"/>
+          <w:lang w:eastAsia="zh-CN"/>
+        </w:rPr>
+        <w:t>”</w:t>
+      </w:r>
+      <w:r>
+        <w:rPr>
+          <w:rFonts w:eastAsiaTheme="minorEastAsia"/>
+          <w:color w:val="00B050"/>
+          <w:lang w:eastAsia="zh-CN"/>
+        </w:rPr>
+        <w:t xml:space="preserve"> </w:t>
+      </w:r>
+      <w:r>
+        <w:rPr>
+          <w:rFonts w:eastAsiaTheme="minorEastAsia"/>
+          <w:color w:val="FF0000"/>
+          <w:lang w:eastAsia="zh-CN"/>
+        </w:rPr>
+        <w:t xml:space="preserve">then </w:t>
+      </w:r>
+      <w:r>
+        <w:rPr>
+          <w:rFonts w:eastAsiaTheme="minorEastAsia"/>
+          <w:color w:val="FF0000"/>
+          <w:lang w:eastAsia="zh-CN"/>
+        </w:rPr>
+        <w:t xml:space="preserve">did a few get/put/delete methods </w:t>
+      </w:r>
+      <w:r>
+        <w:rPr>
+          <w:rFonts w:eastAsiaTheme="minorEastAsia"/>
+          <w:color w:val="FF0000"/>
+          <w:lang w:eastAsia="zh-CN"/>
+        </w:rPr>
+        <w:t xml:space="preserve">on the database </w:t>
+      </w:r>
+      <w:r>
+        <w:rPr>
+          <w:rFonts w:eastAsiaTheme="minorEastAsia"/>
+          <w:color w:val="FF0000"/>
+          <w:lang w:eastAsia="zh-CN"/>
+        </w:rPr>
+        <w:t xml:space="preserve">to check that I </w:t>
+      </w:r>
+      <w:r>
+        <w:rPr>
+          <w:rFonts w:eastAsiaTheme="minorEastAsia"/>
+          <w:color w:val="FF0000"/>
+          <w:lang w:eastAsia="zh-CN"/>
+        </w:rPr>
+        <w:t>defined the database correctly.</w:t>
       </w:r>
     </w:p>
     <w:p>
       <w:pPr>
         <w:pStyle w:val="BodyText"/>
-        <w:numPr>
-          <w:ilvl w:val="0"/>
-          <w:numId w:val="3"/>
-        </w:numPr>
         <w:spacing w:before="8"/>
-        <w:rPr>
-          <w:rFonts w:eastAsiaTheme="minorEastAsia"/>
-          <w:color w:val="FF0000"/>
-          <w:lang w:eastAsia="zh-CN"/>
-        </w:rPr>
-      </w:pPr>
-      <w:r>
-        <w:rPr>
-          <w:rFonts w:eastAsiaTheme="minorEastAsia" w:hint="eastAsia"/>
-          <w:color w:val="FF0000"/>
-          <w:lang w:eastAsia="zh-CN"/>
-        </w:rPr>
-        <w:t>Data is already acquired through the user end,</w:t>
-      </w:r>
-      <w:r>
-        <w:rPr>
-          <w:rFonts w:eastAsiaTheme="minorEastAsia"/>
-          <w:color w:val="FF0000"/>
-          <w:lang w:eastAsia="zh-CN"/>
-        </w:rPr>
-        <w:t xml:space="preserve"> and inputted into the iOS application, and there is already a connection from the app to the </w:t>
-      </w:r>
-      <w:r>
-        <w:rPr>
-          <w:rFonts w:eastAsiaTheme="minorEastAsia"/>
-          <w:color w:val="FF0000"/>
-          <w:lang w:eastAsia="zh-CN"/>
-        </w:rPr>
-        <w:t>API which allows direct storage into the database</w:t>
-      </w:r>
-      <w:r>
-        <w:rPr>
-          <w:rFonts w:eastAsiaTheme="minorEastAsia"/>
-          <w:color w:val="FF0000"/>
-          <w:lang w:eastAsia="zh-CN"/>
-        </w:rPr>
-        <w:t>.</w:t>
+        <w:ind w:firstLine="720"/>
+        <w:jc w:val="both"/>
+        <w:rPr>
+          <w:rFonts w:eastAsiaTheme="minorEastAsia"/>
+          <w:color w:val="FF0000"/>
+          <w:lang w:eastAsia="zh-CN"/>
+        </w:rPr>
+      </w:pPr>
+      <w:r>
+        <w:rPr>
+          <w:rFonts w:eastAsiaTheme="minorEastAsia"/>
+          <w:color w:val="FF0000"/>
+          <w:lang w:eastAsia="zh-CN"/>
+        </w:rPr>
+        <w:t xml:space="preserve">In terms of uploading the images, I specified the image path as an input argument and read the image in with open-cv, then saved it into a folder as I thought filesystem is more efficient that SQL databases for storing images. I just used the image provided in the first page as input/output such that the input path was simply my current repository, and the output path was just to a folder I just created inside the repository. However, I’m not entirely sure this is the correct way to do it as it feels kind of wrong (i.e. using open-cv inside Flask to read and write images like this). I also tried some other code at around line 193 of </w:t>
+      </w:r>
+      <w:r>
+        <w:rPr>
+          <w:rFonts w:eastAsiaTheme="minorEastAsia"/>
+          <w:color w:val="00B050"/>
+          <w:lang w:eastAsia="zh-CN"/>
+        </w:rPr>
+        <w:t>“</w:t>
+      </w:r>
+      <w:r>
+        <w:rPr>
+          <w:rFonts w:eastAsiaTheme="minorEastAsia"/>
+          <w:i/>
+          <w:color w:val="00B050"/>
+          <w:lang w:eastAsia="zh-CN"/>
+        </w:rPr>
+        <w:t>initialize_backendAPI.py</w:t>
+      </w:r>
+      <w:r>
+        <w:rPr>
+          <w:rFonts w:eastAsiaTheme="minorEastAsia"/>
+          <w:color w:val="00B050"/>
+          <w:lang w:eastAsia="zh-CN"/>
+        </w:rPr>
+        <w:t>”</w:t>
+      </w:r>
+      <w:r>
+        <w:rPr>
+          <w:rFonts w:eastAsiaTheme="minorEastAsia"/>
+          <w:color w:val="FF0000"/>
+          <w:lang w:eastAsia="zh-CN"/>
+        </w:rPr>
+        <w:t xml:space="preserve"> which attempts to route directly to an interface which receives the data, then stores it into the SQL database. But since I did not have </w:t>
+      </w:r>
+      <w:r>
+        <w:rPr>
+          <w:rFonts w:eastAsiaTheme="minorEastAsia"/>
+          <w:color w:val="FF0000"/>
+          <w:lang w:eastAsia="zh-CN"/>
+        </w:rPr>
+        <w:t>an interface I did not test it so I commented it out.</w:t>
+      </w:r>
+    </w:p>
+    <w:p>
+      <w:pPr>
+        <w:pStyle w:val="BodyText"/>
+        <w:spacing w:before="8"/>
+        <w:ind w:firstLine="720"/>
+        <w:jc w:val="both"/>
+        <w:rPr>
+          <w:rFonts w:eastAsiaTheme="minorEastAsia"/>
+          <w:color w:val="FF0000"/>
+          <w:lang w:eastAsia="zh-CN"/>
+        </w:rPr>
+      </w:pPr>
+      <w:r>
+        <w:rPr>
+          <w:rFonts w:eastAsiaTheme="minorEastAsia"/>
+          <w:color w:val="FF0000"/>
+          <w:lang w:eastAsia="zh-CN"/>
+        </w:rPr>
+        <w:t xml:space="preserve">For the “relational database” part, I could not demonstrate any relationality as there was only basically one table. I am also not entirely sure if the database I defined in SQL Alchemy can </w:t>
+      </w:r>
+      <w:r>
+        <w:rPr>
+          <w:rFonts w:eastAsiaTheme="minorEastAsia"/>
+          <w:color w:val="FF0000"/>
+          <w:lang w:eastAsia="zh-CN"/>
+        </w:rPr>
+        <w:lastRenderedPageBreak/>
+        <w:t xml:space="preserve">be relational (i.e. one to many, many to one mapping </w:t>
+      </w:r>
+      <w:proofErr w:type="spellStart"/>
+      <w:r>
+        <w:rPr>
+          <w:rFonts w:eastAsiaTheme="minorEastAsia"/>
+          <w:color w:val="FF0000"/>
+          <w:lang w:eastAsia="zh-CN"/>
+        </w:rPr>
+        <w:t>etc</w:t>
+      </w:r>
+      <w:proofErr w:type="spellEnd"/>
+      <w:r>
+        <w:rPr>
+          <w:rFonts w:eastAsiaTheme="minorEastAsia"/>
+          <w:color w:val="FF0000"/>
+          <w:lang w:eastAsia="zh-CN"/>
+        </w:rPr>
+        <w:t>). But the documentation said SQL Alchemy used ORM, so I was not sure if this is just inherently present</w:t>
+      </w:r>
+      <w:r>
+        <w:rPr>
+          <w:rFonts w:eastAsiaTheme="minorEastAsia"/>
+          <w:color w:val="FF0000"/>
+          <w:lang w:eastAsia="zh-CN"/>
+        </w:rPr>
+        <w:t xml:space="preserve"> in database</w:t>
+      </w:r>
+      <w:r>
+        <w:rPr>
+          <w:rFonts w:eastAsiaTheme="minorEastAsia"/>
+          <w:color w:val="FF0000"/>
+          <w:lang w:eastAsia="zh-CN"/>
+        </w:rPr>
+        <w:t>s</w:t>
+      </w:r>
+      <w:r>
+        <w:rPr>
+          <w:rFonts w:eastAsiaTheme="minorEastAsia"/>
+          <w:color w:val="FF0000"/>
+          <w:lang w:eastAsia="zh-CN"/>
+        </w:rPr>
+        <w:t xml:space="preserve"> defined using this library.</w:t>
       </w:r>
     </w:p>
     <w:p>
@@ -1900,6 +2461,63 @@
         </w:rPr>
         <w:t>test(s)</w:t>
       </w:r>
+    </w:p>
+    <w:p>
+      <w:pPr>
+        <w:tabs>
+          <w:tab w:val="left" w:pos="820"/>
+        </w:tabs>
+        <w:rPr>
+          <w:sz w:val="24"/>
+          <w:szCs w:val="24"/>
+        </w:rPr>
+      </w:pPr>
+    </w:p>
+    <w:p>
+      <w:pPr>
+        <w:tabs>
+          <w:tab w:val="left" w:pos="820"/>
+        </w:tabs>
+        <w:rPr>
+          <w:rFonts w:eastAsiaTheme="minorEastAsia"/>
+          <w:color w:val="FF0000"/>
+          <w:sz w:val="24"/>
+          <w:szCs w:val="24"/>
+          <w:lang w:eastAsia="zh-CN"/>
+        </w:rPr>
+      </w:pPr>
+      <w:r>
+        <w:rPr>
+          <w:rFonts w:eastAsiaTheme="minorEastAsia"/>
+          <w:color w:val="FF0000"/>
+          <w:sz w:val="24"/>
+          <w:szCs w:val="24"/>
+          <w:lang w:eastAsia="zh-CN"/>
+        </w:rPr>
+        <w:tab/>
+        <w:t>My solution</w:t>
+      </w:r>
+    </w:p>
+    <w:p>
+      <w:pPr>
+        <w:tabs>
+          <w:tab w:val="left" w:pos="820"/>
+        </w:tabs>
+        <w:rPr>
+          <w:sz w:val="24"/>
+          <w:szCs w:val="24"/>
+        </w:rPr>
+      </w:pPr>
+    </w:p>
+    <w:p>
+      <w:pPr>
+        <w:tabs>
+          <w:tab w:val="left" w:pos="820"/>
+        </w:tabs>
+        <w:rPr>
+          <w:sz w:val="24"/>
+        </w:rPr>
+      </w:pPr>
     </w:p>
     <w:p>
       <w:pPr>
@@ -2108,6 +2726,55 @@
     </w:p>
     <w:p>
       <w:pPr>
+        <w:tabs>
+          <w:tab w:val="left" w:pos="820"/>
+        </w:tabs>
+        <w:rPr>
+          <w:sz w:val="24"/>
+          <w:szCs w:val="24"/>
+        </w:rPr>
+      </w:pPr>
+    </w:p>
+    <w:p>
+      <w:pPr>
+        <w:pStyle w:val="ListParagraph"/>
+        <w:tabs>
+          <w:tab w:val="left" w:pos="820"/>
+        </w:tabs>
+        <w:ind w:firstLine="0"/>
+        <w:rPr>
+          <w:rFonts w:eastAsiaTheme="minorEastAsia"/>
+          <w:color w:val="FF0000"/>
+          <w:sz w:val="24"/>
+          <w:szCs w:val="24"/>
+          <w:lang w:eastAsia="zh-CN"/>
+        </w:rPr>
+      </w:pPr>
+      <w:r>
+        <w:rPr>
+          <w:rFonts w:eastAsiaTheme="minorEastAsia"/>
+          <w:color w:val="FF0000"/>
+          <w:sz w:val="24"/>
+          <w:szCs w:val="24"/>
+          <w:lang w:eastAsia="zh-CN"/>
+        </w:rPr>
+        <w:t>My solution</w:t>
+      </w:r>
+    </w:p>
+    <w:p>
+      <w:pPr>
+        <w:tabs>
+          <w:tab w:val="left" w:pos="820"/>
+        </w:tabs>
+        <w:spacing w:before="147" w:line="360" w:lineRule="auto"/>
+        <w:ind w:right="1040"/>
+        <w:rPr>
+          <w:sz w:val="24"/>
+        </w:rPr>
+      </w:pPr>
+    </w:p>
+    <w:p>
+      <w:pPr>
         <w:pStyle w:val="ListParagraph"/>
         <w:numPr>
           <w:ilvl w:val="0"/>
@@ -2308,7 +2975,21 @@
         <w:rPr>
           <w:sz w:val="24"/>
         </w:rPr>
-        <w:t>(IaC)</w:t>
+        <w:t>(</w:t>
+      </w:r>
+      <w:proofErr w:type="spellStart"/>
+      <w:r>
+        <w:rPr>
+          <w:sz w:val="24"/>
+        </w:rPr>
+        <w:t>IaC</w:t>
+      </w:r>
+      <w:proofErr w:type="spellEnd"/>
+      <w:r>
+        <w:rPr>
+          <w:sz w:val="24"/>
+        </w:rPr>
+        <w:t>)</w:t>
       </w:r>
       <w:r>
         <w:rPr>
@@ -2349,6 +3030,65 @@
         </w:rPr>
         <w:t>of designing solution with cloud)</w:t>
       </w:r>
+    </w:p>
+    <w:p>
+      <w:pPr>
+        <w:tabs>
+          <w:tab w:val="left" w:pos="820"/>
+        </w:tabs>
+        <w:rPr>
+          <w:sz w:val="24"/>
+          <w:szCs w:val="24"/>
+        </w:rPr>
+      </w:pPr>
+    </w:p>
+    <w:p>
+      <w:pPr>
+        <w:tabs>
+          <w:tab w:val="left" w:pos="820"/>
+        </w:tabs>
+        <w:rPr>
+          <w:rFonts w:eastAsiaTheme="minorEastAsia"/>
+          <w:color w:val="FF0000"/>
+          <w:sz w:val="24"/>
+          <w:szCs w:val="24"/>
+          <w:lang w:eastAsia="zh-CN"/>
+        </w:rPr>
+      </w:pPr>
+      <w:r>
+        <w:rPr>
+          <w:rFonts w:eastAsiaTheme="minorEastAsia"/>
+          <w:color w:val="FF0000"/>
+          <w:sz w:val="24"/>
+          <w:szCs w:val="24"/>
+          <w:lang w:eastAsia="zh-CN"/>
+        </w:rPr>
+        <w:tab/>
+        <w:t>My solution</w:t>
+      </w:r>
+    </w:p>
+    <w:p>
+      <w:pPr>
+        <w:tabs>
+          <w:tab w:val="left" w:pos="820"/>
+        </w:tabs>
+        <w:rPr>
+          <w:sz w:val="24"/>
+          <w:szCs w:val="24"/>
+        </w:rPr>
+      </w:pPr>
+    </w:p>
+    <w:p>
+      <w:pPr>
+        <w:tabs>
+          <w:tab w:val="left" w:pos="820"/>
+        </w:tabs>
+        <w:spacing w:line="360" w:lineRule="auto"/>
+        <w:ind w:right="267"/>
+        <w:rPr>
+          <w:sz w:val="24"/>
+        </w:rPr>
+      </w:pPr>
     </w:p>
     <w:p>
       <w:pPr>
@@ -2370,7 +3110,21 @@
         <w:rPr>
           <w:sz w:val="24"/>
         </w:rPr>
-        <w:t>One of Spectre AI features is grading fruit size. Assume that we have to develop a</w:t>
+        <w:t xml:space="preserve">One of </w:t>
+      </w:r>
+      <w:proofErr w:type="spellStart"/>
+      <w:r>
+        <w:rPr>
+          <w:sz w:val="24"/>
+        </w:rPr>
+        <w:t>Spectre</w:t>
+      </w:r>
+      <w:proofErr w:type="spellEnd"/>
+      <w:r>
+        <w:rPr>
+          <w:sz w:val="24"/>
+        </w:rPr>
+        <w:t xml:space="preserve"> AI features is grading fruit size. Assume that we have to develop a</w:t>
       </w:r>
       <w:r>
         <w:rPr>
@@ -2710,6 +3464,55 @@
     </w:p>
     <w:p>
       <w:pPr>
+        <w:tabs>
+          <w:tab w:val="left" w:pos="1539"/>
+          <w:tab w:val="left" w:pos="1540"/>
+        </w:tabs>
+        <w:spacing w:line="293" w:lineRule="exact"/>
+        <w:rPr>
+          <w:sz w:val="24"/>
+        </w:rPr>
+      </w:pPr>
+    </w:p>
+    <w:p>
+      <w:pPr>
+        <w:tabs>
+          <w:tab w:val="left" w:pos="820"/>
+        </w:tabs>
+        <w:rPr>
+          <w:rFonts w:eastAsiaTheme="minorEastAsia"/>
+          <w:color w:val="FF0000"/>
+          <w:sz w:val="24"/>
+          <w:szCs w:val="24"/>
+          <w:lang w:eastAsia="zh-CN"/>
+        </w:rPr>
+      </w:pPr>
+      <w:r>
+        <w:rPr>
+          <w:rFonts w:eastAsiaTheme="minorEastAsia"/>
+          <w:color w:val="FF0000"/>
+          <w:sz w:val="24"/>
+          <w:szCs w:val="24"/>
+          <w:lang w:eastAsia="zh-CN"/>
+        </w:rPr>
+        <w:tab/>
+        <w:t>My solution</w:t>
+      </w:r>
+    </w:p>
+    <w:p>
+      <w:pPr>
+        <w:tabs>
+          <w:tab w:val="left" w:pos="1539"/>
+          <w:tab w:val="left" w:pos="1540"/>
+        </w:tabs>
+        <w:spacing w:line="293" w:lineRule="exact"/>
+        <w:rPr>
+          <w:sz w:val="24"/>
+        </w:rPr>
+      </w:pPr>
+    </w:p>
+    <w:p>
+      <w:pPr>
         <w:pStyle w:val="ListParagraph"/>
         <w:numPr>
           <w:ilvl w:val="1"/>
@@ -2797,6 +3600,53 @@
     </w:p>
     <w:p>
       <w:pPr>
+        <w:tabs>
+          <w:tab w:val="left" w:pos="1539"/>
+          <w:tab w:val="left" w:pos="1540"/>
+        </w:tabs>
+        <w:rPr>
+          <w:sz w:val="24"/>
+        </w:rPr>
+      </w:pPr>
+    </w:p>
+    <w:p>
+      <w:pPr>
+        <w:tabs>
+          <w:tab w:val="left" w:pos="820"/>
+        </w:tabs>
+        <w:rPr>
+          <w:rFonts w:eastAsiaTheme="minorEastAsia"/>
+          <w:color w:val="FF0000"/>
+          <w:sz w:val="24"/>
+          <w:szCs w:val="24"/>
+          <w:lang w:eastAsia="zh-CN"/>
+        </w:rPr>
+      </w:pPr>
+      <w:r>
+        <w:rPr>
+          <w:rFonts w:eastAsiaTheme="minorEastAsia"/>
+          <w:color w:val="FF0000"/>
+          <w:sz w:val="24"/>
+          <w:szCs w:val="24"/>
+          <w:lang w:eastAsia="zh-CN"/>
+        </w:rPr>
+        <w:tab/>
+        <w:t>My solution</w:t>
+      </w:r>
+    </w:p>
+    <w:p>
+      <w:pPr>
+        <w:tabs>
+          <w:tab w:val="left" w:pos="1539"/>
+          <w:tab w:val="left" w:pos="1540"/>
+        </w:tabs>
+        <w:rPr>
+          <w:sz w:val="24"/>
+        </w:rPr>
+      </w:pPr>
+    </w:p>
+    <w:p>
+      <w:pPr>
         <w:pStyle w:val="ListParagraph"/>
         <w:numPr>
           <w:ilvl w:val="1"/>
@@ -2907,6 +3757,57 @@
         </w:rPr>
         <w:t>production?</w:t>
       </w:r>
+    </w:p>
+    <w:p>
+      <w:pPr>
+        <w:tabs>
+          <w:tab w:val="left" w:pos="820"/>
+        </w:tabs>
+        <w:rPr>
+          <w:rFonts w:eastAsiaTheme="minorEastAsia"/>
+          <w:color w:val="FF0000"/>
+          <w:sz w:val="24"/>
+          <w:szCs w:val="24"/>
+          <w:lang w:eastAsia="zh-CN"/>
+        </w:rPr>
+      </w:pPr>
+    </w:p>
+    <w:p>
+      <w:pPr>
+        <w:pStyle w:val="ListParagraph"/>
+        <w:tabs>
+          <w:tab w:val="left" w:pos="820"/>
+        </w:tabs>
+        <w:ind w:firstLine="0"/>
+        <w:rPr>
+          <w:rFonts w:eastAsiaTheme="minorEastAsia"/>
+          <w:color w:val="FF0000"/>
+          <w:sz w:val="24"/>
+          <w:szCs w:val="24"/>
+          <w:lang w:eastAsia="zh-CN"/>
+        </w:rPr>
+      </w:pPr>
+      <w:r>
+        <w:rPr>
+          <w:rFonts w:eastAsiaTheme="minorEastAsia"/>
+          <w:color w:val="FF0000"/>
+          <w:sz w:val="24"/>
+          <w:szCs w:val="24"/>
+          <w:lang w:eastAsia="zh-CN"/>
+        </w:rPr>
+        <w:t>My solution</w:t>
+      </w:r>
+    </w:p>
+    <w:p>
+      <w:pPr>
+        <w:tabs>
+          <w:tab w:val="left" w:pos="1539"/>
+          <w:tab w:val="left" w:pos="1540"/>
+        </w:tabs>
+        <w:rPr>
+          <w:sz w:val="24"/>
+        </w:rPr>
+      </w:pPr>
     </w:p>
     <w:p>
       <w:pPr>
@@ -3037,6 +3938,55 @@
     </w:p>
     <w:p>
       <w:pPr>
+        <w:tabs>
+          <w:tab w:val="left" w:pos="1539"/>
+          <w:tab w:val="left" w:pos="1540"/>
+        </w:tabs>
+        <w:spacing w:before="134"/>
+        <w:rPr>
+          <w:sz w:val="24"/>
+        </w:rPr>
+      </w:pPr>
+    </w:p>
+    <w:p>
+      <w:pPr>
+        <w:tabs>
+          <w:tab w:val="left" w:pos="820"/>
+        </w:tabs>
+        <w:rPr>
+          <w:rFonts w:eastAsiaTheme="minorEastAsia"/>
+          <w:color w:val="FF0000"/>
+          <w:sz w:val="24"/>
+          <w:szCs w:val="24"/>
+          <w:lang w:eastAsia="zh-CN"/>
+        </w:rPr>
+      </w:pPr>
+      <w:r>
+        <w:rPr>
+          <w:rFonts w:eastAsiaTheme="minorEastAsia"/>
+          <w:color w:val="FF0000"/>
+          <w:sz w:val="24"/>
+          <w:szCs w:val="24"/>
+          <w:lang w:eastAsia="zh-CN"/>
+        </w:rPr>
+        <w:tab/>
+        <w:t>My solution</w:t>
+      </w:r>
+    </w:p>
+    <w:p>
+      <w:pPr>
+        <w:tabs>
+          <w:tab w:val="left" w:pos="1539"/>
+          <w:tab w:val="left" w:pos="1540"/>
+        </w:tabs>
+        <w:spacing w:before="134"/>
+        <w:rPr>
+          <w:sz w:val="24"/>
+        </w:rPr>
+      </w:pPr>
+    </w:p>
+    <w:p>
+      <w:pPr>
         <w:pStyle w:val="ListParagraph"/>
         <w:numPr>
           <w:ilvl w:val="1"/>
@@ -3205,6 +4155,49 @@
         <w:rPr>
           <w:sz w:val="24"/>
         </w:rPr>
+      </w:pPr>
+    </w:p>
+    <w:p>
+      <w:pPr>
+        <w:tabs>
+          <w:tab w:val="left" w:pos="820"/>
+        </w:tabs>
+        <w:rPr>
+          <w:rFonts w:eastAsiaTheme="minorEastAsia"/>
+          <w:color w:val="FF0000"/>
+          <w:sz w:val="24"/>
+          <w:szCs w:val="24"/>
+          <w:lang w:eastAsia="zh-CN"/>
+        </w:rPr>
+      </w:pPr>
+      <w:r>
+        <w:rPr>
+          <w:rFonts w:eastAsiaTheme="minorEastAsia"/>
+          <w:color w:val="FF0000"/>
+          <w:sz w:val="24"/>
+          <w:szCs w:val="24"/>
+          <w:lang w:eastAsia="zh-CN"/>
+        </w:rPr>
+        <w:tab/>
+        <w:t>My solution</w:t>
+      </w:r>
+    </w:p>
+    <w:p>
+      <w:pPr>
+        <w:tabs>
+          <w:tab w:val="left" w:pos="820"/>
+        </w:tabs>
+        <w:rPr>
+          <w:sz w:val="24"/>
+          <w:szCs w:val="24"/>
+        </w:rPr>
+      </w:pPr>
+    </w:p>
+    <w:p>
+      <w:pPr>
+        <w:rPr>
+          <w:sz w:val="24"/>
+        </w:rPr>
         <w:sectPr>
           <w:headerReference w:type="default" r:id="rId11"/>
           <w:pgSz w:w="12240" w:h="15840"/>
@@ -3212,6 +4205,8 @@
           <w:cols w:space="720"/>
         </w:sectPr>
       </w:pPr>
+      <w:bookmarkStart w:id="0" w:name="_GoBack"/>
+      <w:bookmarkEnd w:id="0"/>
     </w:p>
     <w:p>
       <w:pPr>
@@ -3459,8 +4454,16 @@
         <w:rPr>
           <w:sz w:val="24"/>
         </w:rPr>
-        <w:t>.git</w:t>
-      </w:r>
+        <w:t>.</w:t>
+      </w:r>
+      <w:proofErr w:type="spellStart"/>
+      <w:r>
+        <w:rPr>
+          <w:sz w:val="24"/>
+        </w:rPr>
+        <w:t>git</w:t>
+      </w:r>
+      <w:proofErr w:type="spellEnd"/>
       <w:r>
         <w:rPr>
           <w:spacing w:val="-2"/>
@@ -3777,8 +4780,13 @@
         </w:rPr>
         <w:t xml:space="preserve"> </w:t>
       </w:r>
-      <w:r>
-        <w:t>macOS or</w:t>
+      <w:proofErr w:type="spellStart"/>
+      <w:r>
+        <w:t>macOS</w:t>
+      </w:r>
+      <w:proofErr w:type="spellEnd"/>
+      <w:r>
+        <w:t xml:space="preserve"> or</w:t>
       </w:r>
       <w:r>
         <w:rPr>
@@ -4214,7 +5222,21 @@
         <w:rPr>
           <w:sz w:val="24"/>
         </w:rPr>
-        <w:t>3.6,3.7,3.8.</w:t>
+        <w:t>3.6</w:t>
+      </w:r>
+      <w:proofErr w:type="gramStart"/>
+      <w:r>
+        <w:rPr>
+          <w:sz w:val="24"/>
+        </w:rPr>
+        <w:t>,3.7,3.8</w:t>
+      </w:r>
+      <w:proofErr w:type="gramEnd"/>
+      <w:r>
+        <w:rPr>
+          <w:sz w:val="24"/>
+        </w:rPr>
+        <w:t>.</w:t>
       </w:r>
     </w:p>
     <w:p>
@@ -4717,57 +5739,6 @@
     </w:p>
     <w:p>
       <w:pPr>
-        <w:tabs>
-          <w:tab w:val="left" w:pos="819"/>
-          <w:tab w:val="left" w:pos="820"/>
-        </w:tabs>
-        <w:spacing w:line="355" w:lineRule="auto"/>
-        <w:ind w:right="766"/>
-        <w:rPr>
-          <w:sz w:val="24"/>
-        </w:rPr>
-      </w:pPr>
-    </w:p>
-    <w:p>
-      <w:pPr>
-        <w:tabs>
-          <w:tab w:val="left" w:pos="819"/>
-          <w:tab w:val="left" w:pos="820"/>
-        </w:tabs>
-        <w:spacing w:line="355" w:lineRule="auto"/>
-        <w:ind w:right="766"/>
-        <w:rPr>
-          <w:rFonts w:eastAsiaTheme="minorEastAsia"/>
-          <w:color w:val="FF0000"/>
-          <w:lang w:eastAsia="zh-CN"/>
-        </w:rPr>
-      </w:pPr>
-      <w:r>
-        <w:rPr>
-          <w:rFonts w:eastAsiaTheme="minorEastAsia"/>
-          <w:color w:val="FF0000"/>
-          <w:lang w:eastAsia="zh-CN"/>
-        </w:rPr>
-        <w:t>e database.</w:t>
-      </w:r>
-    </w:p>
-    <w:p>
-      <w:pPr>
-        <w:tabs>
-          <w:tab w:val="left" w:pos="819"/>
-          <w:tab w:val="left" w:pos="820"/>
-        </w:tabs>
-        <w:spacing w:line="355" w:lineRule="auto"/>
-        <w:ind w:right="766"/>
-        <w:rPr>
-          <w:sz w:val="24"/>
-        </w:rPr>
-      </w:pPr>
-      <w:bookmarkStart w:id="0" w:name="_GoBack"/>
-      <w:bookmarkEnd w:id="0"/>
-    </w:p>
-    <w:p>
-      <w:pPr>
         <w:pStyle w:val="ListParagraph"/>
         <w:numPr>
           <w:ilvl w:val="0"/>
@@ -4834,12 +5805,14 @@
         </w:rPr>
         <w:t xml:space="preserve"> </w:t>
       </w:r>
+      <w:proofErr w:type="spellStart"/>
       <w:r>
         <w:rPr>
           <w:sz w:val="24"/>
         </w:rPr>
         <w:t>Pytest</w:t>
       </w:r>
+      <w:proofErr w:type="spellEnd"/>
       <w:r>
         <w:rPr>
           <w:spacing w:val="-1"/>
@@ -4979,7 +5952,23 @@
           <w:rFonts w:hint="eastAsia"/>
           <w:color w:val="FF0000"/>
         </w:rPr>
-        <w:t>ch different to use git instead</w:t>
+        <w:t xml:space="preserve">ch different to use </w:t>
+      </w:r>
+      <w:proofErr w:type="spellStart"/>
+      <w:r>
+        <w:rPr>
+          <w:rFonts w:hint="eastAsia"/>
+          <w:color w:val="FF0000"/>
+        </w:rPr>
+        <w:t>git</w:t>
+      </w:r>
+      <w:proofErr w:type="spellEnd"/>
+      <w:r>
+        <w:rPr>
+          <w:rFonts w:hint="eastAsia"/>
+          <w:color w:val="FF0000"/>
+        </w:rPr>
+        <w:t xml:space="preserve"> instead</w:t>
       </w:r>
       <w:r>
         <w:rPr>
@@ -5122,6 +6111,7 @@
                     <w:sz w:val="24"/>
                   </w:rPr>
                 </w:pPr>
+                <w:proofErr w:type="spellStart"/>
                 <w:r>
                   <w:rPr>
                     <w:b/>
@@ -5129,6 +6119,7 @@
                   </w:rPr>
                   <w:t>Hectre</w:t>
                 </w:r>
+                <w:proofErr w:type="spellEnd"/>
                 <w:r>
                   <w:rPr>
                     <w:b/>
@@ -6582,7 +7573,7 @@
 </file>
 
 <file path=customXml/itemProps1.xml><?xml version="1.0" encoding="utf-8"?>
-<ds:datastoreItem xmlns:ds="http://schemas.openxmlformats.org/officeDocument/2006/customXml" ds:itemID="{FBFAA907-A3C3-4364-88E1-AACED049A968}">
+<ds:datastoreItem xmlns:ds="http://schemas.openxmlformats.org/officeDocument/2006/customXml" ds:itemID="{39E90FA8-0149-43F4-8E7C-CE4E549092FF}">
   <ds:schemaRefs>
     <ds:schemaRef ds:uri="http://schemas.openxmlformats.org/officeDocument/2006/bibliography"/>
   </ds:schemaRefs>

</xml_diff>

<commit_message>
Update Technical Test Answers.docx
</commit_message>
<xml_diff>
--- a/Technical Test Answers.docx
+++ b/Technical Test Answers.docx
@@ -5717,6 +5717,8 @@
           <w:lang w:eastAsia="zh-CN"/>
         </w:rPr>
       </w:pPr>
+      <w:bookmarkStart w:id="0" w:name="_GoBack"/>
+      <w:bookmarkEnd w:id="0"/>
     </w:p>
     <w:p>
       <w:pPr>
@@ -6334,8 +6336,6 @@
         </w:rPr>
         <w:t>contain:</w:t>
       </w:r>
-      <w:bookmarkStart w:id="0" w:name="_GoBack"/>
-      <w:bookmarkEnd w:id="0"/>
     </w:p>
     <w:p>
       <w:pPr>
@@ -6555,193 +6555,46 @@
     <w:p>
       <w:pPr>
         <w:pStyle w:val="ListParagraph"/>
-        <w:numPr>
-          <w:ilvl w:val="0"/>
-          <w:numId w:val="1"/>
-        </w:numPr>
         <w:tabs>
           <w:tab w:val="left" w:pos="819"/>
           <w:tab w:val="left" w:pos="820"/>
         </w:tabs>
         <w:spacing w:before="0"/>
-        <w:jc w:val="both"/>
-        <w:rPr>
-          <w:rFonts w:asciiTheme="minorHAnsi" w:hAnsiTheme="minorHAnsi" w:cstheme="minorHAnsi"/>
-          <w:sz w:val="24"/>
-          <w:szCs w:val="24"/>
-        </w:rPr>
-      </w:pPr>
-      <w:r>
-        <w:rPr>
-          <w:rFonts w:asciiTheme="minorHAnsi" w:hAnsiTheme="minorHAnsi" w:cstheme="minorHAnsi"/>
-          <w:sz w:val="24"/>
-          <w:szCs w:val="24"/>
-        </w:rPr>
-        <w:t>A</w:t>
-      </w:r>
-      <w:r>
-        <w:rPr>
-          <w:rFonts w:asciiTheme="minorHAnsi" w:hAnsiTheme="minorHAnsi" w:cstheme="minorHAnsi"/>
-          <w:spacing w:val="-2"/>
-          <w:sz w:val="24"/>
-          <w:szCs w:val="24"/>
-        </w:rPr>
-        <w:t xml:space="preserve"> </w:t>
-      </w:r>
-      <w:r>
-        <w:rPr>
-          <w:rFonts w:asciiTheme="minorHAnsi" w:hAnsiTheme="minorHAnsi" w:cstheme="minorHAnsi"/>
-          <w:sz w:val="24"/>
-          <w:szCs w:val="24"/>
-        </w:rPr>
-        <w:t>.</w:t>
-      </w:r>
-      <w:proofErr w:type="spellStart"/>
-      <w:r>
-        <w:rPr>
-          <w:rFonts w:asciiTheme="minorHAnsi" w:hAnsiTheme="minorHAnsi" w:cstheme="minorHAnsi"/>
-          <w:sz w:val="24"/>
-          <w:szCs w:val="24"/>
-        </w:rPr>
-        <w:t>git</w:t>
-      </w:r>
-      <w:proofErr w:type="spellEnd"/>
-      <w:r>
-        <w:rPr>
-          <w:rFonts w:asciiTheme="minorHAnsi" w:hAnsiTheme="minorHAnsi" w:cstheme="minorHAnsi"/>
-          <w:spacing w:val="-2"/>
-          <w:sz w:val="24"/>
-          <w:szCs w:val="24"/>
-        </w:rPr>
-        <w:t xml:space="preserve"> </w:t>
-      </w:r>
-      <w:r>
-        <w:rPr>
-          <w:rFonts w:asciiTheme="minorHAnsi" w:hAnsiTheme="minorHAnsi" w:cstheme="minorHAnsi"/>
-          <w:sz w:val="24"/>
-          <w:szCs w:val="24"/>
-        </w:rPr>
-        <w:t>folder</w:t>
-      </w:r>
-      <w:r>
-        <w:rPr>
-          <w:rFonts w:asciiTheme="minorHAnsi" w:hAnsiTheme="minorHAnsi" w:cstheme="minorHAnsi"/>
-          <w:spacing w:val="-3"/>
-          <w:sz w:val="24"/>
-          <w:szCs w:val="24"/>
-        </w:rPr>
-        <w:t xml:space="preserve"> </w:t>
-      </w:r>
-      <w:r>
-        <w:rPr>
-          <w:rFonts w:asciiTheme="minorHAnsi" w:hAnsiTheme="minorHAnsi" w:cstheme="minorHAnsi"/>
-          <w:sz w:val="24"/>
-          <w:szCs w:val="24"/>
-        </w:rPr>
-        <w:t>with</w:t>
-      </w:r>
-      <w:r>
-        <w:rPr>
-          <w:rFonts w:asciiTheme="minorHAnsi" w:hAnsiTheme="minorHAnsi" w:cstheme="minorHAnsi"/>
-          <w:spacing w:val="-2"/>
-          <w:sz w:val="24"/>
-          <w:szCs w:val="24"/>
-        </w:rPr>
-        <w:t xml:space="preserve"> </w:t>
-      </w:r>
-      <w:r>
-        <w:rPr>
-          <w:rFonts w:asciiTheme="minorHAnsi" w:hAnsiTheme="minorHAnsi" w:cstheme="minorHAnsi"/>
-          <w:sz w:val="24"/>
-          <w:szCs w:val="24"/>
-        </w:rPr>
-        <w:t>the</w:t>
-      </w:r>
-      <w:r>
-        <w:rPr>
-          <w:rFonts w:asciiTheme="minorHAnsi" w:hAnsiTheme="minorHAnsi" w:cstheme="minorHAnsi"/>
-          <w:spacing w:val="-2"/>
-          <w:sz w:val="24"/>
-          <w:szCs w:val="24"/>
-        </w:rPr>
-        <w:t xml:space="preserve"> </w:t>
-      </w:r>
-      <w:r>
-        <w:rPr>
-          <w:rFonts w:asciiTheme="minorHAnsi" w:hAnsiTheme="minorHAnsi" w:cstheme="minorHAnsi"/>
-          <w:sz w:val="24"/>
-          <w:szCs w:val="24"/>
-        </w:rPr>
-        <w:t>commit</w:t>
-      </w:r>
-      <w:r>
-        <w:rPr>
-          <w:rFonts w:asciiTheme="minorHAnsi" w:hAnsiTheme="minorHAnsi" w:cstheme="minorHAnsi"/>
-          <w:spacing w:val="-2"/>
-          <w:sz w:val="24"/>
-          <w:szCs w:val="24"/>
-        </w:rPr>
-        <w:t xml:space="preserve"> </w:t>
-      </w:r>
-      <w:r>
-        <w:rPr>
-          <w:rFonts w:asciiTheme="minorHAnsi" w:hAnsiTheme="minorHAnsi" w:cstheme="minorHAnsi"/>
-          <w:sz w:val="24"/>
-          <w:szCs w:val="24"/>
-        </w:rPr>
-        <w:t>history</w:t>
-      </w:r>
-      <w:r>
-        <w:rPr>
-          <w:rFonts w:asciiTheme="minorHAnsi" w:hAnsiTheme="minorHAnsi" w:cstheme="minorHAnsi"/>
-          <w:spacing w:val="-2"/>
-          <w:sz w:val="24"/>
-          <w:szCs w:val="24"/>
-        </w:rPr>
-        <w:t xml:space="preserve"> </w:t>
-      </w:r>
-      <w:r>
-        <w:rPr>
-          <w:rFonts w:asciiTheme="minorHAnsi" w:hAnsiTheme="minorHAnsi" w:cstheme="minorHAnsi"/>
-          <w:sz w:val="24"/>
-          <w:szCs w:val="24"/>
-        </w:rPr>
-        <w:t>for</w:t>
-      </w:r>
-      <w:r>
-        <w:rPr>
-          <w:rFonts w:asciiTheme="minorHAnsi" w:hAnsiTheme="minorHAnsi" w:cstheme="minorHAnsi"/>
-          <w:spacing w:val="-2"/>
-          <w:sz w:val="24"/>
-          <w:szCs w:val="24"/>
-        </w:rPr>
-        <w:t xml:space="preserve"> </w:t>
-      </w:r>
-      <w:r>
-        <w:rPr>
-          <w:rFonts w:asciiTheme="minorHAnsi" w:hAnsiTheme="minorHAnsi" w:cstheme="minorHAnsi"/>
-          <w:sz w:val="24"/>
-          <w:szCs w:val="24"/>
-        </w:rPr>
-        <w:t>the</w:t>
-      </w:r>
-      <w:r>
-        <w:rPr>
-          <w:rFonts w:asciiTheme="minorHAnsi" w:hAnsiTheme="minorHAnsi" w:cstheme="minorHAnsi"/>
-          <w:spacing w:val="-2"/>
-          <w:sz w:val="24"/>
-          <w:szCs w:val="24"/>
-        </w:rPr>
-        <w:t xml:space="preserve"> </w:t>
-      </w:r>
-      <w:r>
-        <w:rPr>
-          <w:rFonts w:asciiTheme="minorHAnsi" w:hAnsiTheme="minorHAnsi" w:cstheme="minorHAnsi"/>
-          <w:sz w:val="24"/>
-          <w:szCs w:val="24"/>
-        </w:rPr>
-        <w:t>project</w:t>
-      </w:r>
+        <w:ind w:firstLine="0"/>
+        <w:jc w:val="both"/>
+        <w:rPr>
+          <w:rFonts w:asciiTheme="minorHAnsi" w:hAnsiTheme="minorHAnsi" w:cstheme="minorHAnsi"/>
+          <w:color w:val="FF0000"/>
+          <w:sz w:val="24"/>
+          <w:szCs w:val="24"/>
+        </w:rPr>
+      </w:pPr>
+      <w:r>
+        <w:rPr>
+          <w:rFonts w:asciiTheme="minorHAnsi" w:hAnsiTheme="minorHAnsi" w:cstheme="minorHAnsi"/>
+          <w:color w:val="FF0000"/>
+          <w:sz w:val="24"/>
+          <w:szCs w:val="24"/>
+        </w:rPr>
+        <w:t>Python files are all in the repository</w:t>
+      </w:r>
+    </w:p>
+    <w:p>
+      <w:pPr>
+        <w:pStyle w:val="ListParagraph"/>
+        <w:tabs>
+          <w:tab w:val="left" w:pos="819"/>
+          <w:tab w:val="left" w:pos="820"/>
+        </w:tabs>
+        <w:spacing w:before="0"/>
+        <w:ind w:firstLine="0"/>
+        <w:jc w:val="both"/>
+        <w:rPr>
+          <w:rFonts w:asciiTheme="minorHAnsi" w:hAnsiTheme="minorHAnsi" w:cstheme="minorHAnsi"/>
+          <w:sz w:val="24"/>
+          <w:szCs w:val="24"/>
+        </w:rPr>
+      </w:pPr>
     </w:p>
     <w:p>
       <w:pPr>
@@ -6773,23 +6626,6 @@
       <w:r>
         <w:rPr>
           <w:rFonts w:asciiTheme="minorHAnsi" w:hAnsiTheme="minorHAnsi" w:cstheme="minorHAnsi"/>
-          <w:spacing w:val="-3"/>
-          <w:sz w:val="24"/>
-          <w:szCs w:val="24"/>
-        </w:rPr>
-        <w:t xml:space="preserve"> </w:t>
-      </w:r>
-      <w:r>
-        <w:rPr>
-          <w:rFonts w:asciiTheme="minorHAnsi" w:hAnsiTheme="minorHAnsi" w:cstheme="minorHAnsi"/>
-          <w:sz w:val="24"/>
-          <w:szCs w:val="24"/>
-        </w:rPr>
-        <w:t>README</w:t>
-      </w:r>
-      <w:r>
-        <w:rPr>
-          <w:rFonts w:asciiTheme="minorHAnsi" w:hAnsiTheme="minorHAnsi" w:cstheme="minorHAnsi"/>
           <w:spacing w:val="-2"/>
           <w:sz w:val="24"/>
           <w:szCs w:val="24"/>
@@ -6802,8 +6638,18 @@
           <w:sz w:val="24"/>
           <w:szCs w:val="24"/>
         </w:rPr>
-        <w:t>that</w:t>
-      </w:r>
+        <w:t>.</w:t>
+      </w:r>
+      <w:proofErr w:type="spellStart"/>
+      <w:r>
+        <w:rPr>
+          <w:rFonts w:asciiTheme="minorHAnsi" w:hAnsiTheme="minorHAnsi" w:cstheme="minorHAnsi"/>
+          <w:sz w:val="24"/>
+          <w:szCs w:val="24"/>
+        </w:rPr>
+        <w:t>git</w:t>
+      </w:r>
+      <w:proofErr w:type="spellEnd"/>
       <w:r>
         <w:rPr>
           <w:rFonts w:asciiTheme="minorHAnsi" w:hAnsiTheme="minorHAnsi" w:cstheme="minorHAnsi"/>
@@ -6819,7 +6665,24 @@
           <w:sz w:val="24"/>
           <w:szCs w:val="24"/>
         </w:rPr>
-        <w:t>explains</w:t>
+        <w:t>folder</w:t>
+      </w:r>
+      <w:r>
+        <w:rPr>
+          <w:rFonts w:asciiTheme="minorHAnsi" w:hAnsiTheme="minorHAnsi" w:cstheme="minorHAnsi"/>
+          <w:spacing w:val="-3"/>
+          <w:sz w:val="24"/>
+          <w:szCs w:val="24"/>
+        </w:rPr>
+        <w:t xml:space="preserve"> </w:t>
+      </w:r>
+      <w:r>
+        <w:rPr>
+          <w:rFonts w:asciiTheme="minorHAnsi" w:hAnsiTheme="minorHAnsi" w:cstheme="minorHAnsi"/>
+          <w:sz w:val="24"/>
+          <w:szCs w:val="24"/>
+        </w:rPr>
+        <w:t>with</w:t>
       </w:r>
       <w:r>
         <w:rPr>
@@ -6836,7 +6699,7 @@
           <w:sz w:val="24"/>
           <w:szCs w:val="24"/>
         </w:rPr>
-        <w:t>how</w:t>
+        <w:t>the</w:t>
       </w:r>
       <w:r>
         <w:rPr>
@@ -6853,7 +6716,7 @@
           <w:sz w:val="24"/>
           <w:szCs w:val="24"/>
         </w:rPr>
-        <w:t>to</w:t>
+        <w:t>commit</w:t>
       </w:r>
       <w:r>
         <w:rPr>
@@ -6870,7 +6733,7 @@
           <w:sz w:val="24"/>
           <w:szCs w:val="24"/>
         </w:rPr>
-        <w:t>install</w:t>
+        <w:t>history</w:t>
       </w:r>
       <w:r>
         <w:rPr>
@@ -6887,7 +6750,7 @@
           <w:sz w:val="24"/>
           <w:szCs w:val="24"/>
         </w:rPr>
-        <w:t>and</w:t>
+        <w:t>for</w:t>
       </w:r>
       <w:r>
         <w:rPr>
@@ -6904,7 +6767,7 @@
           <w:sz w:val="24"/>
           <w:szCs w:val="24"/>
         </w:rPr>
-        <w:t>use</w:t>
+        <w:t>the</w:t>
       </w:r>
       <w:r>
         <w:rPr>
@@ -6921,563 +6784,50 @@
           <w:sz w:val="24"/>
           <w:szCs w:val="24"/>
         </w:rPr>
-        <w:t>the</w:t>
-      </w:r>
-      <w:r>
-        <w:rPr>
-          <w:rFonts w:asciiTheme="minorHAnsi" w:hAnsiTheme="minorHAnsi" w:cstheme="minorHAnsi"/>
-          <w:spacing w:val="-2"/>
-          <w:sz w:val="24"/>
-          <w:szCs w:val="24"/>
-        </w:rPr>
-        <w:t xml:space="preserve"> </w:t>
-      </w:r>
-      <w:r>
-        <w:rPr>
-          <w:rFonts w:asciiTheme="minorHAnsi" w:hAnsiTheme="minorHAnsi" w:cstheme="minorHAnsi"/>
-          <w:sz w:val="24"/>
-          <w:szCs w:val="24"/>
-        </w:rPr>
         <w:t>project</w:t>
       </w:r>
     </w:p>
     <w:p>
       <w:pPr>
-        <w:pStyle w:val="BodyText"/>
-        <w:jc w:val="both"/>
-        <w:rPr>
-          <w:rFonts w:asciiTheme="minorHAnsi" w:hAnsiTheme="minorHAnsi" w:cstheme="minorHAnsi"/>
-        </w:rPr>
-      </w:pPr>
-    </w:p>
-    <w:p>
-      <w:pPr>
-        <w:pStyle w:val="BodyText"/>
-        <w:ind w:left="820"/>
-        <w:jc w:val="both"/>
-        <w:rPr>
-          <w:rFonts w:asciiTheme="minorHAnsi" w:hAnsiTheme="minorHAnsi" w:cstheme="minorHAnsi"/>
-        </w:rPr>
-      </w:pPr>
-      <w:r>
-        <w:rPr>
-          <w:rFonts w:asciiTheme="minorHAnsi" w:hAnsiTheme="minorHAnsi" w:cstheme="minorHAnsi"/>
-        </w:rPr>
-        <w:t>The</w:t>
-      </w:r>
-      <w:r>
-        <w:rPr>
-          <w:rFonts w:asciiTheme="minorHAnsi" w:hAnsiTheme="minorHAnsi" w:cstheme="minorHAnsi"/>
-          <w:spacing w:val="-1"/>
-        </w:rPr>
-        <w:t xml:space="preserve"> </w:t>
-      </w:r>
-      <w:r>
-        <w:rPr>
-          <w:rFonts w:asciiTheme="minorHAnsi" w:hAnsiTheme="minorHAnsi" w:cstheme="minorHAnsi"/>
-        </w:rPr>
-        <w:t>project</w:t>
-      </w:r>
-      <w:r>
-        <w:rPr>
-          <w:rFonts w:asciiTheme="minorHAnsi" w:hAnsiTheme="minorHAnsi" w:cstheme="minorHAnsi"/>
-          <w:spacing w:val="-1"/>
-        </w:rPr>
-        <w:t xml:space="preserve"> </w:t>
-      </w:r>
-      <w:r>
-        <w:rPr>
-          <w:rFonts w:asciiTheme="minorHAnsi" w:hAnsiTheme="minorHAnsi" w:cstheme="minorHAnsi"/>
-        </w:rPr>
-        <w:t>should</w:t>
-      </w:r>
-      <w:r>
-        <w:rPr>
-          <w:rFonts w:asciiTheme="minorHAnsi" w:hAnsiTheme="minorHAnsi" w:cstheme="minorHAnsi"/>
-          <w:spacing w:val="-1"/>
-        </w:rPr>
-        <w:t xml:space="preserve"> </w:t>
-      </w:r>
-      <w:r>
-        <w:rPr>
-          <w:rFonts w:asciiTheme="minorHAnsi" w:hAnsiTheme="minorHAnsi" w:cstheme="minorHAnsi"/>
-        </w:rPr>
-        <w:t>work</w:t>
-      </w:r>
-      <w:r>
-        <w:rPr>
-          <w:rFonts w:asciiTheme="minorHAnsi" w:hAnsiTheme="minorHAnsi" w:cstheme="minorHAnsi"/>
-          <w:spacing w:val="-1"/>
-        </w:rPr>
-        <w:t xml:space="preserve"> </w:t>
-      </w:r>
-      <w:r>
-        <w:rPr>
-          <w:rFonts w:asciiTheme="minorHAnsi" w:hAnsiTheme="minorHAnsi" w:cstheme="minorHAnsi"/>
-        </w:rPr>
-        <w:t>on</w:t>
-      </w:r>
-      <w:r>
-        <w:rPr>
-          <w:rFonts w:asciiTheme="minorHAnsi" w:hAnsiTheme="minorHAnsi" w:cstheme="minorHAnsi"/>
-          <w:spacing w:val="-1"/>
-        </w:rPr>
-        <w:t xml:space="preserve"> </w:t>
-      </w:r>
-      <w:proofErr w:type="spellStart"/>
-      <w:r>
-        <w:rPr>
-          <w:rFonts w:asciiTheme="minorHAnsi" w:hAnsiTheme="minorHAnsi" w:cstheme="minorHAnsi"/>
-        </w:rPr>
-        <w:t>macOS</w:t>
-      </w:r>
-      <w:proofErr w:type="spellEnd"/>
-      <w:r>
-        <w:rPr>
-          <w:rFonts w:asciiTheme="minorHAnsi" w:hAnsiTheme="minorHAnsi" w:cstheme="minorHAnsi"/>
-        </w:rPr>
-        <w:t xml:space="preserve"> or</w:t>
-      </w:r>
-      <w:r>
-        <w:rPr>
-          <w:rFonts w:asciiTheme="minorHAnsi" w:hAnsiTheme="minorHAnsi" w:cstheme="minorHAnsi"/>
-          <w:spacing w:val="-1"/>
-        </w:rPr>
-        <w:t xml:space="preserve"> </w:t>
-      </w:r>
-      <w:r>
-        <w:rPr>
-          <w:rFonts w:asciiTheme="minorHAnsi" w:hAnsiTheme="minorHAnsi" w:cstheme="minorHAnsi"/>
-        </w:rPr>
-        <w:t>Linux.</w:t>
-      </w:r>
-    </w:p>
-    <w:p>
-      <w:pPr>
-        <w:pStyle w:val="BodyText"/>
-        <w:ind w:left="820" w:right="155"/>
-        <w:jc w:val="both"/>
-        <w:rPr>
-          <w:rFonts w:asciiTheme="minorHAnsi" w:hAnsiTheme="minorHAnsi" w:cstheme="minorHAnsi"/>
-        </w:rPr>
-      </w:pPr>
-      <w:r>
-        <w:rPr>
-          <w:rFonts w:asciiTheme="minorHAnsi" w:hAnsiTheme="minorHAnsi" w:cstheme="minorHAnsi"/>
-        </w:rPr>
-        <w:t>Feel</w:t>
-      </w:r>
-      <w:r>
-        <w:rPr>
-          <w:rFonts w:asciiTheme="minorHAnsi" w:hAnsiTheme="minorHAnsi" w:cstheme="minorHAnsi"/>
-          <w:spacing w:val="-4"/>
-        </w:rPr>
-        <w:t xml:space="preserve"> </w:t>
-      </w:r>
-      <w:r>
-        <w:rPr>
-          <w:rFonts w:asciiTheme="minorHAnsi" w:hAnsiTheme="minorHAnsi" w:cstheme="minorHAnsi"/>
-        </w:rPr>
-        <w:t>free</w:t>
-      </w:r>
-      <w:r>
-        <w:rPr>
-          <w:rFonts w:asciiTheme="minorHAnsi" w:hAnsiTheme="minorHAnsi" w:cstheme="minorHAnsi"/>
-          <w:spacing w:val="-4"/>
-        </w:rPr>
-        <w:t xml:space="preserve"> </w:t>
-      </w:r>
-      <w:r>
-        <w:rPr>
-          <w:rFonts w:asciiTheme="minorHAnsi" w:hAnsiTheme="minorHAnsi" w:cstheme="minorHAnsi"/>
-        </w:rPr>
-        <w:t>to</w:t>
-      </w:r>
-      <w:r>
-        <w:rPr>
-          <w:rFonts w:asciiTheme="minorHAnsi" w:hAnsiTheme="minorHAnsi" w:cstheme="minorHAnsi"/>
-          <w:spacing w:val="-3"/>
-        </w:rPr>
-        <w:t xml:space="preserve"> </w:t>
-      </w:r>
-      <w:r>
-        <w:rPr>
-          <w:rFonts w:asciiTheme="minorHAnsi" w:hAnsiTheme="minorHAnsi" w:cstheme="minorHAnsi"/>
-        </w:rPr>
-        <w:t>document</w:t>
-      </w:r>
-      <w:r>
-        <w:rPr>
-          <w:rFonts w:asciiTheme="minorHAnsi" w:hAnsiTheme="minorHAnsi" w:cstheme="minorHAnsi"/>
-          <w:spacing w:val="-4"/>
-        </w:rPr>
-        <w:t xml:space="preserve"> </w:t>
-      </w:r>
-      <w:r>
-        <w:rPr>
-          <w:rFonts w:asciiTheme="minorHAnsi" w:hAnsiTheme="minorHAnsi" w:cstheme="minorHAnsi"/>
-        </w:rPr>
-        <w:t>any</w:t>
-      </w:r>
-      <w:r>
-        <w:rPr>
-          <w:rFonts w:asciiTheme="minorHAnsi" w:hAnsiTheme="minorHAnsi" w:cstheme="minorHAnsi"/>
-          <w:spacing w:val="-4"/>
-        </w:rPr>
-        <w:t xml:space="preserve"> </w:t>
-      </w:r>
-      <w:r>
-        <w:rPr>
-          <w:rFonts w:asciiTheme="minorHAnsi" w:hAnsiTheme="minorHAnsi" w:cstheme="minorHAnsi"/>
-        </w:rPr>
-        <w:t>assumptions</w:t>
-      </w:r>
-      <w:r>
-        <w:rPr>
-          <w:rFonts w:asciiTheme="minorHAnsi" w:hAnsiTheme="minorHAnsi" w:cstheme="minorHAnsi"/>
-          <w:spacing w:val="-3"/>
-        </w:rPr>
-        <w:t xml:space="preserve"> </w:t>
-      </w:r>
-      <w:r>
-        <w:rPr>
-          <w:rFonts w:asciiTheme="minorHAnsi" w:hAnsiTheme="minorHAnsi" w:cstheme="minorHAnsi"/>
-        </w:rPr>
-        <w:t>made,</w:t>
-      </w:r>
-      <w:r>
-        <w:rPr>
-          <w:rFonts w:asciiTheme="minorHAnsi" w:hAnsiTheme="minorHAnsi" w:cstheme="minorHAnsi"/>
-          <w:spacing w:val="-4"/>
-        </w:rPr>
-        <w:t xml:space="preserve"> </w:t>
-      </w:r>
-      <w:r>
-        <w:rPr>
-          <w:rFonts w:asciiTheme="minorHAnsi" w:hAnsiTheme="minorHAnsi" w:cstheme="minorHAnsi"/>
-        </w:rPr>
-        <w:t>or</w:t>
-      </w:r>
-      <w:r>
-        <w:rPr>
-          <w:rFonts w:asciiTheme="minorHAnsi" w:hAnsiTheme="minorHAnsi" w:cstheme="minorHAnsi"/>
-          <w:spacing w:val="-3"/>
-        </w:rPr>
-        <w:t xml:space="preserve"> </w:t>
-      </w:r>
-      <w:r>
-        <w:rPr>
-          <w:rFonts w:asciiTheme="minorHAnsi" w:hAnsiTheme="minorHAnsi" w:cstheme="minorHAnsi"/>
-        </w:rPr>
-        <w:t>ideas</w:t>
-      </w:r>
-      <w:r>
-        <w:rPr>
-          <w:rFonts w:asciiTheme="minorHAnsi" w:hAnsiTheme="minorHAnsi" w:cstheme="minorHAnsi"/>
-          <w:spacing w:val="-4"/>
-        </w:rPr>
-        <w:t xml:space="preserve"> </w:t>
-      </w:r>
-      <w:r>
-        <w:rPr>
-          <w:rFonts w:asciiTheme="minorHAnsi" w:hAnsiTheme="minorHAnsi" w:cstheme="minorHAnsi"/>
-        </w:rPr>
-        <w:t>for</w:t>
-      </w:r>
-      <w:r>
-        <w:rPr>
-          <w:rFonts w:asciiTheme="minorHAnsi" w:hAnsiTheme="minorHAnsi" w:cstheme="minorHAnsi"/>
-          <w:spacing w:val="-4"/>
-        </w:rPr>
-        <w:t xml:space="preserve"> </w:t>
-      </w:r>
-      <w:r>
-        <w:rPr>
-          <w:rFonts w:asciiTheme="minorHAnsi" w:hAnsiTheme="minorHAnsi" w:cstheme="minorHAnsi"/>
-        </w:rPr>
-        <w:t>improving</w:t>
-      </w:r>
-      <w:r>
-        <w:rPr>
-          <w:rFonts w:asciiTheme="minorHAnsi" w:hAnsiTheme="minorHAnsi" w:cstheme="minorHAnsi"/>
-          <w:spacing w:val="-3"/>
-        </w:rPr>
-        <w:t xml:space="preserve"> </w:t>
-      </w:r>
-      <w:r>
-        <w:rPr>
-          <w:rFonts w:asciiTheme="minorHAnsi" w:hAnsiTheme="minorHAnsi" w:cstheme="minorHAnsi"/>
-        </w:rPr>
-        <w:t>the</w:t>
-      </w:r>
-      <w:r>
-        <w:rPr>
-          <w:rFonts w:asciiTheme="minorHAnsi" w:hAnsiTheme="minorHAnsi" w:cstheme="minorHAnsi"/>
-          <w:spacing w:val="-4"/>
-        </w:rPr>
-        <w:t xml:space="preserve"> </w:t>
-      </w:r>
-      <w:r>
-        <w:rPr>
-          <w:rFonts w:asciiTheme="minorHAnsi" w:hAnsiTheme="minorHAnsi" w:cstheme="minorHAnsi"/>
-        </w:rPr>
-        <w:t>project.</w:t>
-      </w:r>
-      <w:r>
-        <w:rPr>
-          <w:rFonts w:asciiTheme="minorHAnsi" w:hAnsiTheme="minorHAnsi" w:cstheme="minorHAnsi"/>
-          <w:spacing w:val="-3"/>
-        </w:rPr>
-        <w:t xml:space="preserve"> </w:t>
-      </w:r>
-      <w:r>
-        <w:rPr>
-          <w:rFonts w:asciiTheme="minorHAnsi" w:hAnsiTheme="minorHAnsi" w:cstheme="minorHAnsi"/>
-        </w:rPr>
-        <w:t>Don’t</w:t>
-      </w:r>
-      <w:r>
-        <w:rPr>
-          <w:rFonts w:asciiTheme="minorHAnsi" w:hAnsiTheme="minorHAnsi" w:cstheme="minorHAnsi"/>
-          <w:spacing w:val="-52"/>
-        </w:rPr>
-        <w:t xml:space="preserve"> </w:t>
-      </w:r>
-      <w:r>
-        <w:rPr>
-          <w:rFonts w:asciiTheme="minorHAnsi" w:hAnsiTheme="minorHAnsi" w:cstheme="minorHAnsi"/>
-        </w:rPr>
-        <w:t>upload</w:t>
-      </w:r>
-      <w:r>
-        <w:rPr>
-          <w:rFonts w:asciiTheme="minorHAnsi" w:hAnsiTheme="minorHAnsi" w:cstheme="minorHAnsi"/>
-          <w:spacing w:val="-2"/>
-        </w:rPr>
-        <w:t xml:space="preserve"> </w:t>
-      </w:r>
-      <w:r>
-        <w:rPr>
-          <w:rFonts w:asciiTheme="minorHAnsi" w:hAnsiTheme="minorHAnsi" w:cstheme="minorHAnsi"/>
-        </w:rPr>
-        <w:t>the</w:t>
-      </w:r>
-      <w:r>
-        <w:rPr>
-          <w:rFonts w:asciiTheme="minorHAnsi" w:hAnsiTheme="minorHAnsi" w:cstheme="minorHAnsi"/>
-          <w:spacing w:val="-1"/>
-        </w:rPr>
-        <w:t xml:space="preserve"> </w:t>
-      </w:r>
-      <w:r>
-        <w:rPr>
-          <w:rFonts w:asciiTheme="minorHAnsi" w:hAnsiTheme="minorHAnsi" w:cstheme="minorHAnsi"/>
-        </w:rPr>
-        <w:t>project</w:t>
-      </w:r>
-      <w:r>
-        <w:rPr>
-          <w:rFonts w:asciiTheme="minorHAnsi" w:hAnsiTheme="minorHAnsi" w:cstheme="minorHAnsi"/>
-          <w:spacing w:val="-1"/>
-        </w:rPr>
-        <w:t xml:space="preserve"> </w:t>
-      </w:r>
-      <w:r>
-        <w:rPr>
-          <w:rFonts w:asciiTheme="minorHAnsi" w:hAnsiTheme="minorHAnsi" w:cstheme="minorHAnsi"/>
-        </w:rPr>
-        <w:t>to</w:t>
-      </w:r>
-      <w:r>
-        <w:rPr>
-          <w:rFonts w:asciiTheme="minorHAnsi" w:hAnsiTheme="minorHAnsi" w:cstheme="minorHAnsi"/>
-          <w:spacing w:val="-2"/>
-        </w:rPr>
-        <w:t xml:space="preserve"> </w:t>
-      </w:r>
-      <w:r>
-        <w:rPr>
-          <w:rFonts w:asciiTheme="minorHAnsi" w:hAnsiTheme="minorHAnsi" w:cstheme="minorHAnsi"/>
-        </w:rPr>
-        <w:t>a</w:t>
-      </w:r>
-      <w:r>
-        <w:rPr>
-          <w:rFonts w:asciiTheme="minorHAnsi" w:hAnsiTheme="minorHAnsi" w:cstheme="minorHAnsi"/>
-          <w:spacing w:val="-1"/>
-        </w:rPr>
-        <w:t xml:space="preserve"> </w:t>
-      </w:r>
-      <w:r>
-        <w:rPr>
-          <w:rFonts w:asciiTheme="minorHAnsi" w:hAnsiTheme="minorHAnsi" w:cstheme="minorHAnsi"/>
-        </w:rPr>
-        <w:t>public</w:t>
-      </w:r>
-      <w:r>
-        <w:rPr>
-          <w:rFonts w:asciiTheme="minorHAnsi" w:hAnsiTheme="minorHAnsi" w:cstheme="minorHAnsi"/>
-          <w:spacing w:val="-1"/>
-        </w:rPr>
-        <w:t xml:space="preserve"> </w:t>
-      </w:r>
-      <w:r>
-        <w:rPr>
-          <w:rFonts w:asciiTheme="minorHAnsi" w:hAnsiTheme="minorHAnsi" w:cstheme="minorHAnsi"/>
-        </w:rPr>
-        <w:t>repo</w:t>
-      </w:r>
-      <w:r>
-        <w:rPr>
-          <w:rFonts w:asciiTheme="minorHAnsi" w:hAnsiTheme="minorHAnsi" w:cstheme="minorHAnsi"/>
-          <w:spacing w:val="-1"/>
-        </w:rPr>
-        <w:t xml:space="preserve"> </w:t>
-      </w:r>
-      <w:r>
-        <w:rPr>
-          <w:rFonts w:asciiTheme="minorHAnsi" w:hAnsiTheme="minorHAnsi" w:cstheme="minorHAnsi"/>
-        </w:rPr>
-        <w:t>since</w:t>
-      </w:r>
-      <w:r>
-        <w:rPr>
-          <w:rFonts w:asciiTheme="minorHAnsi" w:hAnsiTheme="minorHAnsi" w:cstheme="minorHAnsi"/>
-          <w:spacing w:val="-2"/>
-        </w:rPr>
-        <w:t xml:space="preserve"> </w:t>
-      </w:r>
-      <w:r>
-        <w:rPr>
-          <w:rFonts w:asciiTheme="minorHAnsi" w:hAnsiTheme="minorHAnsi" w:cstheme="minorHAnsi"/>
-        </w:rPr>
-        <w:t>it</w:t>
-      </w:r>
-      <w:r>
-        <w:rPr>
-          <w:rFonts w:asciiTheme="minorHAnsi" w:hAnsiTheme="minorHAnsi" w:cstheme="minorHAnsi"/>
-          <w:spacing w:val="-1"/>
-        </w:rPr>
-        <w:t xml:space="preserve"> </w:t>
-      </w:r>
-      <w:r>
-        <w:rPr>
-          <w:rFonts w:asciiTheme="minorHAnsi" w:hAnsiTheme="minorHAnsi" w:cstheme="minorHAnsi"/>
-        </w:rPr>
-        <w:t>might</w:t>
-      </w:r>
-      <w:r>
-        <w:rPr>
-          <w:rFonts w:asciiTheme="minorHAnsi" w:hAnsiTheme="minorHAnsi" w:cstheme="minorHAnsi"/>
-          <w:spacing w:val="-1"/>
-        </w:rPr>
-        <w:t xml:space="preserve"> </w:t>
-      </w:r>
-      <w:r>
-        <w:rPr>
-          <w:rFonts w:asciiTheme="minorHAnsi" w:hAnsiTheme="minorHAnsi" w:cstheme="minorHAnsi"/>
-        </w:rPr>
-        <w:t>be</w:t>
-      </w:r>
-      <w:r>
-        <w:rPr>
-          <w:rFonts w:asciiTheme="minorHAnsi" w:hAnsiTheme="minorHAnsi" w:cstheme="minorHAnsi"/>
-          <w:spacing w:val="-1"/>
-        </w:rPr>
-        <w:t xml:space="preserve"> </w:t>
-      </w:r>
-      <w:r>
-        <w:rPr>
-          <w:rFonts w:asciiTheme="minorHAnsi" w:hAnsiTheme="minorHAnsi" w:cstheme="minorHAnsi"/>
-        </w:rPr>
-        <w:t>unfair</w:t>
-      </w:r>
-      <w:r>
-        <w:rPr>
-          <w:rFonts w:asciiTheme="minorHAnsi" w:hAnsiTheme="minorHAnsi" w:cstheme="minorHAnsi"/>
-          <w:spacing w:val="-2"/>
-        </w:rPr>
-        <w:t xml:space="preserve"> </w:t>
-      </w:r>
-      <w:r>
-        <w:rPr>
-          <w:rFonts w:asciiTheme="minorHAnsi" w:hAnsiTheme="minorHAnsi" w:cstheme="minorHAnsi"/>
-        </w:rPr>
-        <w:t>for</w:t>
-      </w:r>
-      <w:r>
-        <w:rPr>
-          <w:rFonts w:asciiTheme="minorHAnsi" w:hAnsiTheme="minorHAnsi" w:cstheme="minorHAnsi"/>
-          <w:spacing w:val="-1"/>
-        </w:rPr>
-        <w:t xml:space="preserve"> </w:t>
-      </w:r>
-      <w:r>
-        <w:rPr>
-          <w:rFonts w:asciiTheme="minorHAnsi" w:hAnsiTheme="minorHAnsi" w:cstheme="minorHAnsi"/>
-        </w:rPr>
-        <w:t>other</w:t>
-      </w:r>
-      <w:r>
-        <w:rPr>
-          <w:rFonts w:asciiTheme="minorHAnsi" w:hAnsiTheme="minorHAnsi" w:cstheme="minorHAnsi"/>
-          <w:spacing w:val="-1"/>
-        </w:rPr>
-        <w:t xml:space="preserve"> </w:t>
-      </w:r>
-      <w:r>
-        <w:rPr>
-          <w:rFonts w:asciiTheme="minorHAnsi" w:hAnsiTheme="minorHAnsi" w:cstheme="minorHAnsi"/>
-        </w:rPr>
-        <w:t>candidates.</w:t>
-      </w:r>
-    </w:p>
-    <w:p>
-      <w:pPr>
-        <w:pStyle w:val="BodyText"/>
-        <w:jc w:val="both"/>
-        <w:rPr>
-          <w:rFonts w:asciiTheme="minorHAnsi" w:hAnsiTheme="minorHAnsi" w:cstheme="minorHAnsi"/>
-        </w:rPr>
-      </w:pPr>
-    </w:p>
-    <w:p>
-      <w:pPr>
-        <w:pStyle w:val="Heading1"/>
-        <w:spacing w:line="240" w:lineRule="auto"/>
-        <w:ind w:left="100"/>
-        <w:jc w:val="both"/>
-        <w:rPr>
-          <w:rFonts w:asciiTheme="minorHAnsi" w:hAnsiTheme="minorHAnsi" w:cstheme="minorHAnsi"/>
-        </w:rPr>
-      </w:pPr>
-      <w:r>
-        <w:rPr>
-          <w:rFonts w:asciiTheme="minorHAnsi" w:hAnsiTheme="minorHAnsi" w:cstheme="minorHAnsi"/>
-        </w:rPr>
-        <w:t>Application</w:t>
-      </w:r>
-      <w:r>
-        <w:rPr>
-          <w:rFonts w:asciiTheme="minorHAnsi" w:hAnsiTheme="minorHAnsi" w:cstheme="minorHAnsi"/>
-          <w:spacing w:val="-4"/>
-        </w:rPr>
-        <w:t xml:space="preserve"> </w:t>
-      </w:r>
-      <w:r>
-        <w:rPr>
-          <w:rFonts w:asciiTheme="minorHAnsi" w:hAnsiTheme="minorHAnsi" w:cstheme="minorHAnsi"/>
-        </w:rPr>
-        <w:t>notes</w:t>
-      </w:r>
-    </w:p>
-    <w:p>
-      <w:pPr>
-        <w:pStyle w:val="BodyText"/>
-        <w:jc w:val="both"/>
-        <w:rPr>
-          <w:rFonts w:asciiTheme="minorHAnsi" w:hAnsiTheme="minorHAnsi" w:cstheme="minorHAnsi"/>
-          <w:b/>
+        <w:pStyle w:val="ListParagraph"/>
+        <w:tabs>
+          <w:tab w:val="left" w:pos="819"/>
+          <w:tab w:val="left" w:pos="820"/>
+        </w:tabs>
+        <w:spacing w:before="0"/>
+        <w:ind w:firstLine="0"/>
+        <w:jc w:val="both"/>
+        <w:rPr>
+          <w:rFonts w:asciiTheme="minorHAnsi" w:hAnsiTheme="minorHAnsi" w:cstheme="minorHAnsi"/>
+          <w:color w:val="FF0000"/>
+          <w:sz w:val="24"/>
+          <w:szCs w:val="24"/>
+        </w:rPr>
+      </w:pPr>
+      <w:r>
+        <w:rPr>
+          <w:rFonts w:asciiTheme="minorHAnsi" w:hAnsiTheme="minorHAnsi" w:cstheme="minorHAnsi"/>
+          <w:color w:val="FF0000"/>
+          <w:sz w:val="24"/>
+          <w:szCs w:val="24"/>
+        </w:rPr>
+        <w:t>Folder provided in repository</w:t>
+      </w:r>
+    </w:p>
+    <w:p>
+      <w:pPr>
+        <w:pStyle w:val="ListParagraph"/>
+        <w:tabs>
+          <w:tab w:val="left" w:pos="819"/>
+          <w:tab w:val="left" w:pos="820"/>
+        </w:tabs>
+        <w:spacing w:before="0"/>
+        <w:ind w:firstLine="0"/>
+        <w:jc w:val="both"/>
+        <w:rPr>
+          <w:rFonts w:asciiTheme="minorHAnsi" w:hAnsiTheme="minorHAnsi" w:cstheme="minorHAnsi"/>
+          <w:sz w:val="24"/>
+          <w:szCs w:val="24"/>
         </w:rPr>
       </w:pPr>
     </w:p>
@@ -7498,20 +6848,825 @@
           <w:rFonts w:asciiTheme="minorHAnsi" w:hAnsiTheme="minorHAnsi" w:cstheme="minorHAnsi"/>
           <w:sz w:val="24"/>
           <w:szCs w:val="24"/>
-        </w:rPr>
-      </w:pPr>
-      <w:r>
-        <w:rPr>
-          <w:rFonts w:asciiTheme="minorHAnsi" w:hAnsiTheme="minorHAnsi" w:cstheme="minorHAnsi"/>
-          <w:sz w:val="24"/>
-          <w:szCs w:val="24"/>
+          <w:highlight w:val="yellow"/>
+        </w:rPr>
+      </w:pPr>
+      <w:r>
+        <w:rPr>
+          <w:rFonts w:asciiTheme="minorHAnsi" w:hAnsiTheme="minorHAnsi" w:cstheme="minorHAnsi"/>
+          <w:sz w:val="24"/>
+          <w:szCs w:val="24"/>
+          <w:highlight w:val="yellow"/>
+        </w:rPr>
+        <w:t>A</w:t>
+      </w:r>
+      <w:r>
+        <w:rPr>
+          <w:rFonts w:asciiTheme="minorHAnsi" w:hAnsiTheme="minorHAnsi" w:cstheme="minorHAnsi"/>
+          <w:spacing w:val="-3"/>
+          <w:sz w:val="24"/>
+          <w:szCs w:val="24"/>
+          <w:highlight w:val="yellow"/>
+        </w:rPr>
+        <w:t xml:space="preserve"> </w:t>
+      </w:r>
+      <w:r>
+        <w:rPr>
+          <w:rFonts w:asciiTheme="minorHAnsi" w:hAnsiTheme="minorHAnsi" w:cstheme="minorHAnsi"/>
+          <w:sz w:val="24"/>
+          <w:szCs w:val="24"/>
+          <w:highlight w:val="yellow"/>
+        </w:rPr>
+        <w:t>README</w:t>
+      </w:r>
+      <w:r>
+        <w:rPr>
+          <w:rFonts w:asciiTheme="minorHAnsi" w:hAnsiTheme="minorHAnsi" w:cstheme="minorHAnsi"/>
+          <w:spacing w:val="-2"/>
+          <w:sz w:val="24"/>
+          <w:szCs w:val="24"/>
+          <w:highlight w:val="yellow"/>
+        </w:rPr>
+        <w:t xml:space="preserve"> </w:t>
+      </w:r>
+      <w:r>
+        <w:rPr>
+          <w:rFonts w:asciiTheme="minorHAnsi" w:hAnsiTheme="minorHAnsi" w:cstheme="minorHAnsi"/>
+          <w:sz w:val="24"/>
+          <w:szCs w:val="24"/>
+          <w:highlight w:val="yellow"/>
+        </w:rPr>
+        <w:t>that</w:t>
+      </w:r>
+      <w:r>
+        <w:rPr>
+          <w:rFonts w:asciiTheme="minorHAnsi" w:hAnsiTheme="minorHAnsi" w:cstheme="minorHAnsi"/>
+          <w:spacing w:val="-2"/>
+          <w:sz w:val="24"/>
+          <w:szCs w:val="24"/>
+          <w:highlight w:val="yellow"/>
+        </w:rPr>
+        <w:t xml:space="preserve"> </w:t>
+      </w:r>
+      <w:r>
+        <w:rPr>
+          <w:rFonts w:asciiTheme="minorHAnsi" w:hAnsiTheme="minorHAnsi" w:cstheme="minorHAnsi"/>
+          <w:sz w:val="24"/>
+          <w:szCs w:val="24"/>
+          <w:highlight w:val="yellow"/>
+        </w:rPr>
+        <w:t>explains</w:t>
+      </w:r>
+      <w:r>
+        <w:rPr>
+          <w:rFonts w:asciiTheme="minorHAnsi" w:hAnsiTheme="minorHAnsi" w:cstheme="minorHAnsi"/>
+          <w:spacing w:val="-2"/>
+          <w:sz w:val="24"/>
+          <w:szCs w:val="24"/>
+          <w:highlight w:val="yellow"/>
+        </w:rPr>
+        <w:t xml:space="preserve"> </w:t>
+      </w:r>
+      <w:r>
+        <w:rPr>
+          <w:rFonts w:asciiTheme="minorHAnsi" w:hAnsiTheme="minorHAnsi" w:cstheme="minorHAnsi"/>
+          <w:sz w:val="24"/>
+          <w:szCs w:val="24"/>
+          <w:highlight w:val="yellow"/>
+        </w:rPr>
+        <w:t>how</w:t>
+      </w:r>
+      <w:r>
+        <w:rPr>
+          <w:rFonts w:asciiTheme="minorHAnsi" w:hAnsiTheme="minorHAnsi" w:cstheme="minorHAnsi"/>
+          <w:spacing w:val="-2"/>
+          <w:sz w:val="24"/>
+          <w:szCs w:val="24"/>
+          <w:highlight w:val="yellow"/>
+        </w:rPr>
+        <w:t xml:space="preserve"> </w:t>
+      </w:r>
+      <w:r>
+        <w:rPr>
+          <w:rFonts w:asciiTheme="minorHAnsi" w:hAnsiTheme="minorHAnsi" w:cstheme="minorHAnsi"/>
+          <w:sz w:val="24"/>
+          <w:szCs w:val="24"/>
+          <w:highlight w:val="yellow"/>
+        </w:rPr>
+        <w:t>to</w:t>
+      </w:r>
+      <w:r>
+        <w:rPr>
+          <w:rFonts w:asciiTheme="minorHAnsi" w:hAnsiTheme="minorHAnsi" w:cstheme="minorHAnsi"/>
+          <w:spacing w:val="-2"/>
+          <w:sz w:val="24"/>
+          <w:szCs w:val="24"/>
+          <w:highlight w:val="yellow"/>
+        </w:rPr>
+        <w:t xml:space="preserve"> </w:t>
+      </w:r>
+      <w:r>
+        <w:rPr>
+          <w:rFonts w:asciiTheme="minorHAnsi" w:hAnsiTheme="minorHAnsi" w:cstheme="minorHAnsi"/>
+          <w:sz w:val="24"/>
+          <w:szCs w:val="24"/>
+          <w:highlight w:val="yellow"/>
+        </w:rPr>
+        <w:t>install</w:t>
+      </w:r>
+      <w:r>
+        <w:rPr>
+          <w:rFonts w:asciiTheme="minorHAnsi" w:hAnsiTheme="minorHAnsi" w:cstheme="minorHAnsi"/>
+          <w:spacing w:val="-2"/>
+          <w:sz w:val="24"/>
+          <w:szCs w:val="24"/>
+          <w:highlight w:val="yellow"/>
+        </w:rPr>
+        <w:t xml:space="preserve"> </w:t>
+      </w:r>
+      <w:r>
+        <w:rPr>
+          <w:rFonts w:asciiTheme="minorHAnsi" w:hAnsiTheme="minorHAnsi" w:cstheme="minorHAnsi"/>
+          <w:sz w:val="24"/>
+          <w:szCs w:val="24"/>
+          <w:highlight w:val="yellow"/>
+        </w:rPr>
+        <w:t>and</w:t>
+      </w:r>
+      <w:r>
+        <w:rPr>
+          <w:rFonts w:asciiTheme="minorHAnsi" w:hAnsiTheme="minorHAnsi" w:cstheme="minorHAnsi"/>
+          <w:spacing w:val="-2"/>
+          <w:sz w:val="24"/>
+          <w:szCs w:val="24"/>
+          <w:highlight w:val="yellow"/>
+        </w:rPr>
+        <w:t xml:space="preserve"> </w:t>
+      </w:r>
+      <w:r>
+        <w:rPr>
+          <w:rFonts w:asciiTheme="minorHAnsi" w:hAnsiTheme="minorHAnsi" w:cstheme="minorHAnsi"/>
+          <w:sz w:val="24"/>
+          <w:szCs w:val="24"/>
+          <w:highlight w:val="yellow"/>
+        </w:rPr>
+        <w:t>use</w:t>
+      </w:r>
+      <w:r>
+        <w:rPr>
+          <w:rFonts w:asciiTheme="minorHAnsi" w:hAnsiTheme="minorHAnsi" w:cstheme="minorHAnsi"/>
+          <w:spacing w:val="-2"/>
+          <w:sz w:val="24"/>
+          <w:szCs w:val="24"/>
+          <w:highlight w:val="yellow"/>
+        </w:rPr>
+        <w:t xml:space="preserve"> </w:t>
+      </w:r>
+      <w:r>
+        <w:rPr>
+          <w:rFonts w:asciiTheme="minorHAnsi" w:hAnsiTheme="minorHAnsi" w:cstheme="minorHAnsi"/>
+          <w:sz w:val="24"/>
+          <w:szCs w:val="24"/>
+          <w:highlight w:val="yellow"/>
+        </w:rPr>
+        <w:t>the</w:t>
+      </w:r>
+      <w:r>
+        <w:rPr>
+          <w:rFonts w:asciiTheme="minorHAnsi" w:hAnsiTheme="minorHAnsi" w:cstheme="minorHAnsi"/>
+          <w:spacing w:val="-2"/>
+          <w:sz w:val="24"/>
+          <w:szCs w:val="24"/>
+          <w:highlight w:val="yellow"/>
+        </w:rPr>
+        <w:t xml:space="preserve"> </w:t>
+      </w:r>
+      <w:r>
+        <w:rPr>
+          <w:rFonts w:asciiTheme="minorHAnsi" w:hAnsiTheme="minorHAnsi" w:cstheme="minorHAnsi"/>
+          <w:sz w:val="24"/>
+          <w:szCs w:val="24"/>
+          <w:highlight w:val="yellow"/>
+        </w:rPr>
+        <w:t>project</w:t>
+      </w:r>
+    </w:p>
+    <w:p>
+      <w:pPr>
+        <w:pStyle w:val="ListParagraph"/>
+        <w:tabs>
+          <w:tab w:val="left" w:pos="819"/>
+          <w:tab w:val="left" w:pos="820"/>
+        </w:tabs>
+        <w:spacing w:before="0"/>
+        <w:ind w:firstLine="0"/>
+        <w:jc w:val="both"/>
+        <w:rPr>
+          <w:rFonts w:asciiTheme="minorHAnsi" w:hAnsiTheme="minorHAnsi" w:cstheme="minorHAnsi"/>
+          <w:color w:val="FF0000"/>
+          <w:sz w:val="24"/>
+          <w:szCs w:val="24"/>
+        </w:rPr>
+      </w:pPr>
+      <w:r>
+        <w:rPr>
+          <w:rFonts w:asciiTheme="minorHAnsi" w:hAnsiTheme="minorHAnsi" w:cstheme="minorHAnsi"/>
+          <w:color w:val="00B050"/>
+          <w:sz w:val="24"/>
+          <w:szCs w:val="24"/>
+        </w:rPr>
+        <w:t>README.md</w:t>
+      </w:r>
+      <w:r>
+        <w:rPr>
+          <w:rFonts w:asciiTheme="minorHAnsi" w:hAnsiTheme="minorHAnsi" w:cstheme="minorHAnsi"/>
+          <w:color w:val="00B050"/>
+          <w:sz w:val="24"/>
+          <w:szCs w:val="24"/>
+        </w:rPr>
+        <w:t xml:space="preserve"> </w:t>
+      </w:r>
+      <w:r>
+        <w:rPr>
+          <w:rFonts w:asciiTheme="minorHAnsi" w:hAnsiTheme="minorHAnsi" w:cstheme="minorHAnsi"/>
+          <w:color w:val="FF0000"/>
+          <w:sz w:val="24"/>
+          <w:szCs w:val="24"/>
+        </w:rPr>
+        <w:t>provided in repository</w:t>
+      </w:r>
+    </w:p>
+    <w:p>
+      <w:pPr>
+        <w:pStyle w:val="BodyText"/>
+        <w:jc w:val="both"/>
+        <w:rPr>
+          <w:rFonts w:asciiTheme="minorHAnsi" w:hAnsiTheme="minorHAnsi" w:cstheme="minorHAnsi"/>
+        </w:rPr>
+      </w:pPr>
+    </w:p>
+    <w:p>
+      <w:pPr>
+        <w:pStyle w:val="BodyText"/>
+        <w:ind w:leftChars="273" w:left="601"/>
+        <w:jc w:val="both"/>
+        <w:rPr>
+          <w:rFonts w:asciiTheme="minorHAnsi" w:hAnsiTheme="minorHAnsi" w:cstheme="minorHAnsi"/>
+        </w:rPr>
+      </w:pPr>
+      <w:r>
+        <w:rPr>
+          <w:rFonts w:asciiTheme="minorHAnsi" w:hAnsiTheme="minorHAnsi" w:cstheme="minorHAnsi"/>
         </w:rPr>
         <w:t>The</w:t>
       </w:r>
       <w:r>
         <w:rPr>
           <w:rFonts w:asciiTheme="minorHAnsi" w:hAnsiTheme="minorHAnsi" w:cstheme="minorHAnsi"/>
+          <w:spacing w:val="-1"/>
+        </w:rPr>
+        <w:t xml:space="preserve"> </w:t>
+      </w:r>
+      <w:r>
+        <w:rPr>
+          <w:rFonts w:asciiTheme="minorHAnsi" w:hAnsiTheme="minorHAnsi" w:cstheme="minorHAnsi"/>
+        </w:rPr>
+        <w:t>project</w:t>
+      </w:r>
+      <w:r>
+        <w:rPr>
+          <w:rFonts w:asciiTheme="minorHAnsi" w:hAnsiTheme="minorHAnsi" w:cstheme="minorHAnsi"/>
+          <w:spacing w:val="-1"/>
+        </w:rPr>
+        <w:t xml:space="preserve"> </w:t>
+      </w:r>
+      <w:r>
+        <w:rPr>
+          <w:rFonts w:asciiTheme="minorHAnsi" w:hAnsiTheme="minorHAnsi" w:cstheme="minorHAnsi"/>
+        </w:rPr>
+        <w:t>should</w:t>
+      </w:r>
+      <w:r>
+        <w:rPr>
+          <w:rFonts w:asciiTheme="minorHAnsi" w:hAnsiTheme="minorHAnsi" w:cstheme="minorHAnsi"/>
+          <w:spacing w:val="-1"/>
+        </w:rPr>
+        <w:t xml:space="preserve"> </w:t>
+      </w:r>
+      <w:r>
+        <w:rPr>
+          <w:rFonts w:asciiTheme="minorHAnsi" w:hAnsiTheme="minorHAnsi" w:cstheme="minorHAnsi"/>
+        </w:rPr>
+        <w:t>work</w:t>
+      </w:r>
+      <w:r>
+        <w:rPr>
+          <w:rFonts w:asciiTheme="minorHAnsi" w:hAnsiTheme="minorHAnsi" w:cstheme="minorHAnsi"/>
+          <w:spacing w:val="-1"/>
+        </w:rPr>
+        <w:t xml:space="preserve"> </w:t>
+      </w:r>
+      <w:r>
+        <w:rPr>
+          <w:rFonts w:asciiTheme="minorHAnsi" w:hAnsiTheme="minorHAnsi" w:cstheme="minorHAnsi"/>
+        </w:rPr>
+        <w:t>on</w:t>
+      </w:r>
+      <w:r>
+        <w:rPr>
+          <w:rFonts w:asciiTheme="minorHAnsi" w:hAnsiTheme="minorHAnsi" w:cstheme="minorHAnsi"/>
+          <w:spacing w:val="-1"/>
+        </w:rPr>
+        <w:t xml:space="preserve"> </w:t>
+      </w:r>
+      <w:proofErr w:type="spellStart"/>
+      <w:r>
+        <w:rPr>
+          <w:rFonts w:asciiTheme="minorHAnsi" w:hAnsiTheme="minorHAnsi" w:cstheme="minorHAnsi"/>
+        </w:rPr>
+        <w:t>macOS</w:t>
+      </w:r>
+      <w:proofErr w:type="spellEnd"/>
+      <w:r>
+        <w:rPr>
+          <w:rFonts w:asciiTheme="minorHAnsi" w:hAnsiTheme="minorHAnsi" w:cstheme="minorHAnsi"/>
+        </w:rPr>
+        <w:t xml:space="preserve"> or</w:t>
+      </w:r>
+      <w:r>
+        <w:rPr>
+          <w:rFonts w:asciiTheme="minorHAnsi" w:hAnsiTheme="minorHAnsi" w:cstheme="minorHAnsi"/>
+          <w:spacing w:val="-1"/>
+        </w:rPr>
+        <w:t xml:space="preserve"> </w:t>
+      </w:r>
+      <w:r>
+        <w:rPr>
+          <w:rFonts w:asciiTheme="minorHAnsi" w:hAnsiTheme="minorHAnsi" w:cstheme="minorHAnsi"/>
+        </w:rPr>
+        <w:t>Linux.</w:t>
+      </w:r>
+    </w:p>
+    <w:p>
+      <w:pPr>
+        <w:pStyle w:val="BodyText"/>
+        <w:ind w:leftChars="273" w:left="601" w:rightChars="70" w:right="154"/>
+        <w:jc w:val="both"/>
+        <w:rPr>
+          <w:rFonts w:asciiTheme="minorHAnsi" w:hAnsiTheme="minorHAnsi" w:cstheme="minorHAnsi"/>
+        </w:rPr>
+      </w:pPr>
+      <w:r>
+        <w:rPr>
+          <w:rFonts w:asciiTheme="minorHAnsi" w:hAnsiTheme="minorHAnsi" w:cstheme="minorHAnsi"/>
+        </w:rPr>
+        <w:t>Feel</w:t>
+      </w:r>
+      <w:r>
+        <w:rPr>
+          <w:rFonts w:asciiTheme="minorHAnsi" w:hAnsiTheme="minorHAnsi" w:cstheme="minorHAnsi"/>
+          <w:spacing w:val="-4"/>
+        </w:rPr>
+        <w:t xml:space="preserve"> </w:t>
+      </w:r>
+      <w:r>
+        <w:rPr>
+          <w:rFonts w:asciiTheme="minorHAnsi" w:hAnsiTheme="minorHAnsi" w:cstheme="minorHAnsi"/>
+        </w:rPr>
+        <w:t>free</w:t>
+      </w:r>
+      <w:r>
+        <w:rPr>
+          <w:rFonts w:asciiTheme="minorHAnsi" w:hAnsiTheme="minorHAnsi" w:cstheme="minorHAnsi"/>
+          <w:spacing w:val="-4"/>
+        </w:rPr>
+        <w:t xml:space="preserve"> </w:t>
+      </w:r>
+      <w:r>
+        <w:rPr>
+          <w:rFonts w:asciiTheme="minorHAnsi" w:hAnsiTheme="minorHAnsi" w:cstheme="minorHAnsi"/>
+        </w:rPr>
+        <w:t>to</w:t>
+      </w:r>
+      <w:r>
+        <w:rPr>
+          <w:rFonts w:asciiTheme="minorHAnsi" w:hAnsiTheme="minorHAnsi" w:cstheme="minorHAnsi"/>
+          <w:spacing w:val="-3"/>
+        </w:rPr>
+        <w:t xml:space="preserve"> </w:t>
+      </w:r>
+      <w:r>
+        <w:rPr>
+          <w:rFonts w:asciiTheme="minorHAnsi" w:hAnsiTheme="minorHAnsi" w:cstheme="minorHAnsi"/>
+        </w:rPr>
+        <w:t>document</w:t>
+      </w:r>
+      <w:r>
+        <w:rPr>
+          <w:rFonts w:asciiTheme="minorHAnsi" w:hAnsiTheme="minorHAnsi" w:cstheme="minorHAnsi"/>
+          <w:spacing w:val="-4"/>
+        </w:rPr>
+        <w:t xml:space="preserve"> </w:t>
+      </w:r>
+      <w:r>
+        <w:rPr>
+          <w:rFonts w:asciiTheme="minorHAnsi" w:hAnsiTheme="minorHAnsi" w:cstheme="minorHAnsi"/>
+        </w:rPr>
+        <w:t>any</w:t>
+      </w:r>
+      <w:r>
+        <w:rPr>
+          <w:rFonts w:asciiTheme="minorHAnsi" w:hAnsiTheme="minorHAnsi" w:cstheme="minorHAnsi"/>
+          <w:spacing w:val="-4"/>
+        </w:rPr>
+        <w:t xml:space="preserve"> </w:t>
+      </w:r>
+      <w:r>
+        <w:rPr>
+          <w:rFonts w:asciiTheme="minorHAnsi" w:hAnsiTheme="minorHAnsi" w:cstheme="minorHAnsi"/>
+        </w:rPr>
+        <w:t>assumptions</w:t>
+      </w:r>
+      <w:r>
+        <w:rPr>
+          <w:rFonts w:asciiTheme="minorHAnsi" w:hAnsiTheme="minorHAnsi" w:cstheme="minorHAnsi"/>
+          <w:spacing w:val="-3"/>
+        </w:rPr>
+        <w:t xml:space="preserve"> </w:t>
+      </w:r>
+      <w:r>
+        <w:rPr>
+          <w:rFonts w:asciiTheme="minorHAnsi" w:hAnsiTheme="minorHAnsi" w:cstheme="minorHAnsi"/>
+        </w:rPr>
+        <w:t>made,</w:t>
+      </w:r>
+      <w:r>
+        <w:rPr>
+          <w:rFonts w:asciiTheme="minorHAnsi" w:hAnsiTheme="minorHAnsi" w:cstheme="minorHAnsi"/>
+          <w:spacing w:val="-4"/>
+        </w:rPr>
+        <w:t xml:space="preserve"> </w:t>
+      </w:r>
+      <w:r>
+        <w:rPr>
+          <w:rFonts w:asciiTheme="minorHAnsi" w:hAnsiTheme="minorHAnsi" w:cstheme="minorHAnsi"/>
+        </w:rPr>
+        <w:t>or</w:t>
+      </w:r>
+      <w:r>
+        <w:rPr>
+          <w:rFonts w:asciiTheme="minorHAnsi" w:hAnsiTheme="minorHAnsi" w:cstheme="minorHAnsi"/>
+          <w:spacing w:val="-3"/>
+        </w:rPr>
+        <w:t xml:space="preserve"> </w:t>
+      </w:r>
+      <w:r>
+        <w:rPr>
+          <w:rFonts w:asciiTheme="minorHAnsi" w:hAnsiTheme="minorHAnsi" w:cstheme="minorHAnsi"/>
+        </w:rPr>
+        <w:t>ideas</w:t>
+      </w:r>
+      <w:r>
+        <w:rPr>
+          <w:rFonts w:asciiTheme="minorHAnsi" w:hAnsiTheme="minorHAnsi" w:cstheme="minorHAnsi"/>
+          <w:spacing w:val="-4"/>
+        </w:rPr>
+        <w:t xml:space="preserve"> </w:t>
+      </w:r>
+      <w:r>
+        <w:rPr>
+          <w:rFonts w:asciiTheme="minorHAnsi" w:hAnsiTheme="minorHAnsi" w:cstheme="minorHAnsi"/>
+        </w:rPr>
+        <w:t>for</w:t>
+      </w:r>
+      <w:r>
+        <w:rPr>
+          <w:rFonts w:asciiTheme="minorHAnsi" w:hAnsiTheme="minorHAnsi" w:cstheme="minorHAnsi"/>
+          <w:spacing w:val="-4"/>
+        </w:rPr>
+        <w:t xml:space="preserve"> </w:t>
+      </w:r>
+      <w:r>
+        <w:rPr>
+          <w:rFonts w:asciiTheme="minorHAnsi" w:hAnsiTheme="minorHAnsi" w:cstheme="minorHAnsi"/>
+        </w:rPr>
+        <w:t>improving</w:t>
+      </w:r>
+      <w:r>
+        <w:rPr>
+          <w:rFonts w:asciiTheme="minorHAnsi" w:hAnsiTheme="minorHAnsi" w:cstheme="minorHAnsi"/>
+          <w:spacing w:val="-3"/>
+        </w:rPr>
+        <w:t xml:space="preserve"> </w:t>
+      </w:r>
+      <w:r>
+        <w:rPr>
+          <w:rFonts w:asciiTheme="minorHAnsi" w:hAnsiTheme="minorHAnsi" w:cstheme="minorHAnsi"/>
+        </w:rPr>
+        <w:t>the</w:t>
+      </w:r>
+      <w:r>
+        <w:rPr>
+          <w:rFonts w:asciiTheme="minorHAnsi" w:hAnsiTheme="minorHAnsi" w:cstheme="minorHAnsi"/>
+          <w:spacing w:val="-4"/>
+        </w:rPr>
+        <w:t xml:space="preserve"> </w:t>
+      </w:r>
+      <w:r>
+        <w:rPr>
+          <w:rFonts w:asciiTheme="minorHAnsi" w:hAnsiTheme="minorHAnsi" w:cstheme="minorHAnsi"/>
+        </w:rPr>
+        <w:t>project.</w:t>
+      </w:r>
+      <w:r>
+        <w:rPr>
+          <w:rFonts w:asciiTheme="minorHAnsi" w:hAnsiTheme="minorHAnsi" w:cstheme="minorHAnsi"/>
+          <w:spacing w:val="-3"/>
+        </w:rPr>
+        <w:t xml:space="preserve"> </w:t>
+      </w:r>
+      <w:r>
+        <w:rPr>
+          <w:rFonts w:asciiTheme="minorHAnsi" w:hAnsiTheme="minorHAnsi" w:cstheme="minorHAnsi"/>
+        </w:rPr>
+        <w:t>Don’t</w:t>
+      </w:r>
+      <w:r>
+        <w:rPr>
+          <w:rFonts w:asciiTheme="minorHAnsi" w:hAnsiTheme="minorHAnsi" w:cstheme="minorHAnsi"/>
+          <w:spacing w:val="-52"/>
+        </w:rPr>
+        <w:t xml:space="preserve"> </w:t>
+      </w:r>
+      <w:r>
+        <w:rPr>
+          <w:rFonts w:asciiTheme="minorHAnsi" w:hAnsiTheme="minorHAnsi" w:cstheme="minorHAnsi"/>
+        </w:rPr>
+        <w:t>upload</w:t>
+      </w:r>
+      <w:r>
+        <w:rPr>
+          <w:rFonts w:asciiTheme="minorHAnsi" w:hAnsiTheme="minorHAnsi" w:cstheme="minorHAnsi"/>
           <w:spacing w:val="-2"/>
+        </w:rPr>
+        <w:t xml:space="preserve"> </w:t>
+      </w:r>
+      <w:r>
+        <w:rPr>
+          <w:rFonts w:asciiTheme="minorHAnsi" w:hAnsiTheme="minorHAnsi" w:cstheme="minorHAnsi"/>
+        </w:rPr>
+        <w:t>the</w:t>
+      </w:r>
+      <w:r>
+        <w:rPr>
+          <w:rFonts w:asciiTheme="minorHAnsi" w:hAnsiTheme="minorHAnsi" w:cstheme="minorHAnsi"/>
+          <w:spacing w:val="-1"/>
+        </w:rPr>
+        <w:t xml:space="preserve"> </w:t>
+      </w:r>
+      <w:r>
+        <w:rPr>
+          <w:rFonts w:asciiTheme="minorHAnsi" w:hAnsiTheme="minorHAnsi" w:cstheme="minorHAnsi"/>
+        </w:rPr>
+        <w:t>project</w:t>
+      </w:r>
+      <w:r>
+        <w:rPr>
+          <w:rFonts w:asciiTheme="minorHAnsi" w:hAnsiTheme="minorHAnsi" w:cstheme="minorHAnsi"/>
+          <w:spacing w:val="-1"/>
+        </w:rPr>
+        <w:t xml:space="preserve"> </w:t>
+      </w:r>
+      <w:r>
+        <w:rPr>
+          <w:rFonts w:asciiTheme="minorHAnsi" w:hAnsiTheme="minorHAnsi" w:cstheme="minorHAnsi"/>
+        </w:rPr>
+        <w:t>to</w:t>
+      </w:r>
+      <w:r>
+        <w:rPr>
+          <w:rFonts w:asciiTheme="minorHAnsi" w:hAnsiTheme="minorHAnsi" w:cstheme="minorHAnsi"/>
+          <w:spacing w:val="-2"/>
+        </w:rPr>
+        <w:t xml:space="preserve"> </w:t>
+      </w:r>
+      <w:r>
+        <w:rPr>
+          <w:rFonts w:asciiTheme="minorHAnsi" w:hAnsiTheme="minorHAnsi" w:cstheme="minorHAnsi"/>
+        </w:rPr>
+        <w:t>a</w:t>
+      </w:r>
+      <w:r>
+        <w:rPr>
+          <w:rFonts w:asciiTheme="minorHAnsi" w:hAnsiTheme="minorHAnsi" w:cstheme="minorHAnsi"/>
+          <w:spacing w:val="-1"/>
+        </w:rPr>
+        <w:t xml:space="preserve"> </w:t>
+      </w:r>
+      <w:r>
+        <w:rPr>
+          <w:rFonts w:asciiTheme="minorHAnsi" w:hAnsiTheme="minorHAnsi" w:cstheme="minorHAnsi"/>
+        </w:rPr>
+        <w:t>public</w:t>
+      </w:r>
+      <w:r>
+        <w:rPr>
+          <w:rFonts w:asciiTheme="minorHAnsi" w:hAnsiTheme="minorHAnsi" w:cstheme="minorHAnsi"/>
+          <w:spacing w:val="-1"/>
+        </w:rPr>
+        <w:t xml:space="preserve"> </w:t>
+      </w:r>
+      <w:r>
+        <w:rPr>
+          <w:rFonts w:asciiTheme="minorHAnsi" w:hAnsiTheme="minorHAnsi" w:cstheme="minorHAnsi"/>
+        </w:rPr>
+        <w:t>repo</w:t>
+      </w:r>
+      <w:r>
+        <w:rPr>
+          <w:rFonts w:asciiTheme="minorHAnsi" w:hAnsiTheme="minorHAnsi" w:cstheme="minorHAnsi"/>
+          <w:spacing w:val="-1"/>
+        </w:rPr>
+        <w:t xml:space="preserve"> </w:t>
+      </w:r>
+      <w:r>
+        <w:rPr>
+          <w:rFonts w:asciiTheme="minorHAnsi" w:hAnsiTheme="minorHAnsi" w:cstheme="minorHAnsi"/>
+        </w:rPr>
+        <w:t>since</w:t>
+      </w:r>
+      <w:r>
+        <w:rPr>
+          <w:rFonts w:asciiTheme="minorHAnsi" w:hAnsiTheme="minorHAnsi" w:cstheme="minorHAnsi"/>
+          <w:spacing w:val="-2"/>
+        </w:rPr>
+        <w:t xml:space="preserve"> </w:t>
+      </w:r>
+      <w:r>
+        <w:rPr>
+          <w:rFonts w:asciiTheme="minorHAnsi" w:hAnsiTheme="minorHAnsi" w:cstheme="minorHAnsi"/>
+        </w:rPr>
+        <w:t>it</w:t>
+      </w:r>
+      <w:r>
+        <w:rPr>
+          <w:rFonts w:asciiTheme="minorHAnsi" w:hAnsiTheme="minorHAnsi" w:cstheme="minorHAnsi"/>
+          <w:spacing w:val="-1"/>
+        </w:rPr>
+        <w:t xml:space="preserve"> </w:t>
+      </w:r>
+      <w:r>
+        <w:rPr>
+          <w:rFonts w:asciiTheme="minorHAnsi" w:hAnsiTheme="minorHAnsi" w:cstheme="minorHAnsi"/>
+        </w:rPr>
+        <w:t>might</w:t>
+      </w:r>
+      <w:r>
+        <w:rPr>
+          <w:rFonts w:asciiTheme="minorHAnsi" w:hAnsiTheme="minorHAnsi" w:cstheme="minorHAnsi"/>
+          <w:spacing w:val="-1"/>
+        </w:rPr>
+        <w:t xml:space="preserve"> </w:t>
+      </w:r>
+      <w:r>
+        <w:rPr>
+          <w:rFonts w:asciiTheme="minorHAnsi" w:hAnsiTheme="minorHAnsi" w:cstheme="minorHAnsi"/>
+        </w:rPr>
+        <w:t>be</w:t>
+      </w:r>
+      <w:r>
+        <w:rPr>
+          <w:rFonts w:asciiTheme="minorHAnsi" w:hAnsiTheme="minorHAnsi" w:cstheme="minorHAnsi"/>
+          <w:spacing w:val="-1"/>
+        </w:rPr>
+        <w:t xml:space="preserve"> </w:t>
+      </w:r>
+      <w:r>
+        <w:rPr>
+          <w:rFonts w:asciiTheme="minorHAnsi" w:hAnsiTheme="minorHAnsi" w:cstheme="minorHAnsi"/>
+        </w:rPr>
+        <w:t>unfair</w:t>
+      </w:r>
+      <w:r>
+        <w:rPr>
+          <w:rFonts w:asciiTheme="minorHAnsi" w:hAnsiTheme="minorHAnsi" w:cstheme="minorHAnsi"/>
+          <w:spacing w:val="-2"/>
+        </w:rPr>
+        <w:t xml:space="preserve"> </w:t>
+      </w:r>
+      <w:r>
+        <w:rPr>
+          <w:rFonts w:asciiTheme="minorHAnsi" w:hAnsiTheme="minorHAnsi" w:cstheme="minorHAnsi"/>
+        </w:rPr>
+        <w:t>for</w:t>
+      </w:r>
+      <w:r>
+        <w:rPr>
+          <w:rFonts w:asciiTheme="minorHAnsi" w:hAnsiTheme="minorHAnsi" w:cstheme="minorHAnsi"/>
+          <w:spacing w:val="-1"/>
+        </w:rPr>
+        <w:t xml:space="preserve"> </w:t>
+      </w:r>
+      <w:r>
+        <w:rPr>
+          <w:rFonts w:asciiTheme="minorHAnsi" w:hAnsiTheme="minorHAnsi" w:cstheme="minorHAnsi"/>
+        </w:rPr>
+        <w:t>other</w:t>
+      </w:r>
+      <w:r>
+        <w:rPr>
+          <w:rFonts w:asciiTheme="minorHAnsi" w:hAnsiTheme="minorHAnsi" w:cstheme="minorHAnsi"/>
+          <w:spacing w:val="-1"/>
+        </w:rPr>
+        <w:t xml:space="preserve"> </w:t>
+      </w:r>
+      <w:r>
+        <w:rPr>
+          <w:rFonts w:asciiTheme="minorHAnsi" w:hAnsiTheme="minorHAnsi" w:cstheme="minorHAnsi"/>
+        </w:rPr>
+        <w:t>candidates.</w:t>
+      </w:r>
+    </w:p>
+    <w:p>
+      <w:pPr>
+        <w:pStyle w:val="BodyText"/>
+        <w:jc w:val="both"/>
+        <w:rPr>
+          <w:rFonts w:asciiTheme="minorHAnsi" w:hAnsiTheme="minorHAnsi" w:cstheme="minorHAnsi"/>
+        </w:rPr>
+      </w:pPr>
+    </w:p>
+    <w:p>
+      <w:pPr>
+        <w:pStyle w:val="Heading1"/>
+        <w:spacing w:line="240" w:lineRule="auto"/>
+        <w:ind w:left="100"/>
+        <w:jc w:val="both"/>
+        <w:rPr>
+          <w:rFonts w:asciiTheme="minorHAnsi" w:hAnsiTheme="minorHAnsi" w:cstheme="minorHAnsi"/>
+        </w:rPr>
+      </w:pPr>
+      <w:r>
+        <w:rPr>
+          <w:rFonts w:asciiTheme="minorHAnsi" w:hAnsiTheme="minorHAnsi" w:cstheme="minorHAnsi"/>
+        </w:rPr>
+        <w:t>Application</w:t>
+      </w:r>
+      <w:r>
+        <w:rPr>
+          <w:rFonts w:asciiTheme="minorHAnsi" w:hAnsiTheme="minorHAnsi" w:cstheme="minorHAnsi"/>
+          <w:spacing w:val="-4"/>
+        </w:rPr>
+        <w:t xml:space="preserve"> </w:t>
+      </w:r>
+      <w:r>
+        <w:rPr>
+          <w:rFonts w:asciiTheme="minorHAnsi" w:hAnsiTheme="minorHAnsi" w:cstheme="minorHAnsi"/>
+        </w:rPr>
+        <w:t>notes</w:t>
+      </w:r>
+    </w:p>
+    <w:p>
+      <w:pPr>
+        <w:pStyle w:val="BodyText"/>
+        <w:jc w:val="both"/>
+        <w:rPr>
+          <w:rFonts w:asciiTheme="minorHAnsi" w:hAnsiTheme="minorHAnsi" w:cstheme="minorHAnsi"/>
+          <w:b/>
+        </w:rPr>
+      </w:pPr>
+    </w:p>
+    <w:p>
+      <w:pPr>
+        <w:pStyle w:val="ListParagraph"/>
+        <w:numPr>
+          <w:ilvl w:val="0"/>
+          <w:numId w:val="1"/>
+        </w:numPr>
+        <w:tabs>
+          <w:tab w:val="left" w:pos="819"/>
+          <w:tab w:val="left" w:pos="820"/>
+        </w:tabs>
+        <w:spacing w:before="0"/>
+        <w:jc w:val="both"/>
+        <w:rPr>
+          <w:rFonts w:asciiTheme="minorHAnsi" w:hAnsiTheme="minorHAnsi" w:cstheme="minorHAnsi"/>
+          <w:sz w:val="24"/>
+          <w:szCs w:val="24"/>
+        </w:rPr>
+      </w:pPr>
+      <w:r>
+        <w:rPr>
+          <w:rFonts w:asciiTheme="minorHAnsi" w:hAnsiTheme="minorHAnsi" w:cstheme="minorHAnsi"/>
+          <w:sz w:val="24"/>
+          <w:szCs w:val="24"/>
+        </w:rPr>
+        <w:t>The</w:t>
+      </w:r>
+      <w:r>
+        <w:rPr>
+          <w:rFonts w:asciiTheme="minorHAnsi" w:hAnsiTheme="minorHAnsi" w:cstheme="minorHAnsi"/>
+          <w:spacing w:val="-2"/>
           <w:sz w:val="24"/>
           <w:szCs w:val="24"/>
         </w:rPr>
@@ -7642,25 +7797,39 @@
           <w:sz w:val="24"/>
           <w:szCs w:val="24"/>
         </w:rPr>
-        <w:t>3.6</w:t>
-      </w:r>
-      <w:proofErr w:type="gramStart"/>
-      <w:r>
-        <w:rPr>
-          <w:rFonts w:asciiTheme="minorHAnsi" w:hAnsiTheme="minorHAnsi" w:cstheme="minorHAnsi"/>
-          <w:sz w:val="24"/>
-          <w:szCs w:val="24"/>
-        </w:rPr>
-        <w:t>,3.7,3.8</w:t>
-      </w:r>
-      <w:proofErr w:type="gramEnd"/>
-      <w:r>
-        <w:rPr>
-          <w:rFonts w:asciiTheme="minorHAnsi" w:hAnsiTheme="minorHAnsi" w:cstheme="minorHAnsi"/>
-          <w:sz w:val="24"/>
-          <w:szCs w:val="24"/>
-        </w:rPr>
-        <w:t>.</w:t>
+        <w:t>3.6,</w:t>
+      </w:r>
+      <w:r>
+        <w:rPr>
+          <w:rFonts w:asciiTheme="minorHAnsi" w:hAnsiTheme="minorHAnsi" w:cstheme="minorHAnsi"/>
+          <w:sz w:val="24"/>
+          <w:szCs w:val="24"/>
+        </w:rPr>
+        <w:t xml:space="preserve"> </w:t>
+      </w:r>
+      <w:r>
+        <w:rPr>
+          <w:rFonts w:asciiTheme="minorHAnsi" w:hAnsiTheme="minorHAnsi" w:cstheme="minorHAnsi"/>
+          <w:sz w:val="24"/>
+          <w:szCs w:val="24"/>
+        </w:rPr>
+        <w:t>3.7,</w:t>
+      </w:r>
+      <w:r>
+        <w:rPr>
+          <w:rFonts w:asciiTheme="minorHAnsi" w:hAnsiTheme="minorHAnsi" w:cstheme="minorHAnsi"/>
+          <w:sz w:val="24"/>
+          <w:szCs w:val="24"/>
+        </w:rPr>
+        <w:t xml:space="preserve"> </w:t>
+      </w:r>
+      <w:r>
+        <w:rPr>
+          <w:rFonts w:asciiTheme="minorHAnsi" w:hAnsiTheme="minorHAnsi" w:cstheme="minorHAnsi"/>
+          <w:sz w:val="24"/>
+          <w:szCs w:val="24"/>
+        </w:rPr>
+        <w:t>3.8.</w:t>
       </w:r>
     </w:p>
     <w:p>
@@ -8283,6 +8452,7 @@
         </w:rPr>
         <w:t xml:space="preserve"> </w:t>
       </w:r>
+      <w:proofErr w:type="gramStart"/>
       <w:r>
         <w:rPr>
           <w:rFonts w:asciiTheme="minorHAnsi" w:hAnsiTheme="minorHAnsi" w:cstheme="minorHAnsi"/>
@@ -8294,6 +8464,14 @@
       <w:r>
         <w:rPr>
           <w:rFonts w:asciiTheme="minorHAnsi" w:hAnsiTheme="minorHAnsi" w:cstheme="minorHAnsi"/>
+          <w:sz w:val="24"/>
+          <w:szCs w:val="24"/>
+        </w:rPr>
+        <w:t xml:space="preserve"> </w:t>
+      </w:r>
+      <w:r>
+        <w:rPr>
+          <w:rFonts w:asciiTheme="minorHAnsi" w:hAnsiTheme="minorHAnsi" w:cstheme="minorHAnsi"/>
           <w:spacing w:val="-51"/>
           <w:sz w:val="24"/>
           <w:szCs w:val="24"/>
@@ -8306,7 +8484,16 @@
           <w:sz w:val="24"/>
           <w:szCs w:val="24"/>
         </w:rPr>
-        <w:t>pattern.</w:t>
+        <w:t>pattern</w:t>
+      </w:r>
+      <w:proofErr w:type="gramEnd"/>
+      <w:r>
+        <w:rPr>
+          <w:rFonts w:asciiTheme="minorHAnsi" w:hAnsiTheme="minorHAnsi" w:cstheme="minorHAnsi"/>
+          <w:sz w:val="24"/>
+          <w:szCs w:val="24"/>
+        </w:rPr>
+        <w:t>.</w:t>
       </w:r>
     </w:p>
     <w:p>
@@ -8327,6 +8514,206 @@
           <w:sz w:val="24"/>
           <w:szCs w:val="24"/>
         </w:rPr>
+      </w:pPr>
+      <w:r>
+        <w:rPr>
+          <w:rFonts w:asciiTheme="minorHAnsi" w:hAnsiTheme="minorHAnsi" w:cstheme="minorHAnsi"/>
+          <w:sz w:val="24"/>
+          <w:szCs w:val="24"/>
+        </w:rPr>
+        <w:t>Ideal</w:t>
+      </w:r>
+      <w:r>
+        <w:rPr>
+          <w:rFonts w:asciiTheme="minorHAnsi" w:hAnsiTheme="minorHAnsi" w:cstheme="minorHAnsi"/>
+          <w:spacing w:val="-2"/>
+          <w:sz w:val="24"/>
+          <w:szCs w:val="24"/>
+        </w:rPr>
+        <w:t xml:space="preserve"> </w:t>
+      </w:r>
+      <w:r>
+        <w:rPr>
+          <w:rFonts w:asciiTheme="minorHAnsi" w:hAnsiTheme="minorHAnsi" w:cstheme="minorHAnsi"/>
+          <w:sz w:val="24"/>
+          <w:szCs w:val="24"/>
+        </w:rPr>
+        <w:t>unit</w:t>
+      </w:r>
+      <w:r>
+        <w:rPr>
+          <w:rFonts w:asciiTheme="minorHAnsi" w:hAnsiTheme="minorHAnsi" w:cstheme="minorHAnsi"/>
+          <w:spacing w:val="-2"/>
+          <w:sz w:val="24"/>
+          <w:szCs w:val="24"/>
+        </w:rPr>
+        <w:t xml:space="preserve"> </w:t>
+      </w:r>
+      <w:r>
+        <w:rPr>
+          <w:rFonts w:asciiTheme="minorHAnsi" w:hAnsiTheme="minorHAnsi" w:cstheme="minorHAnsi"/>
+          <w:sz w:val="24"/>
+          <w:szCs w:val="24"/>
+        </w:rPr>
+        <w:t>test</w:t>
+      </w:r>
+      <w:r>
+        <w:rPr>
+          <w:rFonts w:asciiTheme="minorHAnsi" w:hAnsiTheme="minorHAnsi" w:cstheme="minorHAnsi"/>
+          <w:spacing w:val="-1"/>
+          <w:sz w:val="24"/>
+          <w:szCs w:val="24"/>
+        </w:rPr>
+        <w:t xml:space="preserve"> </w:t>
+      </w:r>
+      <w:r>
+        <w:rPr>
+          <w:rFonts w:asciiTheme="minorHAnsi" w:hAnsiTheme="minorHAnsi" w:cstheme="minorHAnsi"/>
+          <w:sz w:val="24"/>
+          <w:szCs w:val="24"/>
+        </w:rPr>
+        <w:t>is</w:t>
+      </w:r>
+      <w:r>
+        <w:rPr>
+          <w:rFonts w:asciiTheme="minorHAnsi" w:hAnsiTheme="minorHAnsi" w:cstheme="minorHAnsi"/>
+          <w:spacing w:val="-2"/>
+          <w:sz w:val="24"/>
+          <w:szCs w:val="24"/>
+        </w:rPr>
+        <w:t xml:space="preserve"> </w:t>
+      </w:r>
+      <w:proofErr w:type="spellStart"/>
+      <w:r>
+        <w:rPr>
+          <w:rFonts w:asciiTheme="minorHAnsi" w:hAnsiTheme="minorHAnsi" w:cstheme="minorHAnsi"/>
+          <w:sz w:val="24"/>
+          <w:szCs w:val="24"/>
+        </w:rPr>
+        <w:t>Pytest</w:t>
+      </w:r>
+      <w:proofErr w:type="spellEnd"/>
+      <w:r>
+        <w:rPr>
+          <w:rFonts w:asciiTheme="minorHAnsi" w:hAnsiTheme="minorHAnsi" w:cstheme="minorHAnsi"/>
+          <w:spacing w:val="-1"/>
+          <w:sz w:val="24"/>
+          <w:szCs w:val="24"/>
+        </w:rPr>
+        <w:t xml:space="preserve"> </w:t>
+      </w:r>
+      <w:r>
+        <w:rPr>
+          <w:rFonts w:asciiTheme="minorHAnsi" w:hAnsiTheme="minorHAnsi" w:cstheme="minorHAnsi"/>
+          <w:sz w:val="24"/>
+          <w:szCs w:val="24"/>
+        </w:rPr>
+        <w:t>but</w:t>
+      </w:r>
+      <w:r>
+        <w:rPr>
+          <w:rFonts w:asciiTheme="minorHAnsi" w:hAnsiTheme="minorHAnsi" w:cstheme="minorHAnsi"/>
+          <w:spacing w:val="-2"/>
+          <w:sz w:val="24"/>
+          <w:szCs w:val="24"/>
+        </w:rPr>
+        <w:t xml:space="preserve"> </w:t>
+      </w:r>
+      <w:r>
+        <w:rPr>
+          <w:rFonts w:asciiTheme="minorHAnsi" w:hAnsiTheme="minorHAnsi" w:cstheme="minorHAnsi"/>
+          <w:sz w:val="24"/>
+          <w:szCs w:val="24"/>
+        </w:rPr>
+        <w:t>not</w:t>
+      </w:r>
+      <w:r>
+        <w:rPr>
+          <w:rFonts w:asciiTheme="minorHAnsi" w:hAnsiTheme="minorHAnsi" w:cstheme="minorHAnsi"/>
+          <w:spacing w:val="-1"/>
+          <w:sz w:val="24"/>
+          <w:szCs w:val="24"/>
+        </w:rPr>
+        <w:t xml:space="preserve"> </w:t>
+      </w:r>
+      <w:r>
+        <w:rPr>
+          <w:rFonts w:asciiTheme="minorHAnsi" w:hAnsiTheme="minorHAnsi" w:cstheme="minorHAnsi"/>
+          <w:sz w:val="24"/>
+          <w:szCs w:val="24"/>
+        </w:rPr>
+        <w:t>limited</w:t>
+      </w:r>
+      <w:r>
+        <w:rPr>
+          <w:rFonts w:asciiTheme="minorHAnsi" w:hAnsiTheme="minorHAnsi" w:cstheme="minorHAnsi"/>
+          <w:spacing w:val="-2"/>
+          <w:sz w:val="24"/>
+          <w:szCs w:val="24"/>
+        </w:rPr>
+        <w:t xml:space="preserve"> </w:t>
+      </w:r>
+      <w:r>
+        <w:rPr>
+          <w:rFonts w:asciiTheme="minorHAnsi" w:hAnsiTheme="minorHAnsi" w:cstheme="minorHAnsi"/>
+          <w:sz w:val="24"/>
+          <w:szCs w:val="24"/>
+        </w:rPr>
+        <w:t>to</w:t>
+      </w:r>
+      <w:r>
+        <w:rPr>
+          <w:rFonts w:asciiTheme="minorHAnsi" w:hAnsiTheme="minorHAnsi" w:cstheme="minorHAnsi"/>
+          <w:spacing w:val="-2"/>
+          <w:sz w:val="24"/>
+          <w:szCs w:val="24"/>
+        </w:rPr>
+        <w:t xml:space="preserve"> </w:t>
+      </w:r>
+      <w:r>
+        <w:rPr>
+          <w:rFonts w:asciiTheme="minorHAnsi" w:hAnsiTheme="minorHAnsi" w:cstheme="minorHAnsi"/>
+          <w:sz w:val="24"/>
+          <w:szCs w:val="24"/>
+        </w:rPr>
+        <w:t>this</w:t>
+      </w:r>
+      <w:r>
+        <w:rPr>
+          <w:rFonts w:asciiTheme="minorHAnsi" w:hAnsiTheme="minorHAnsi" w:cstheme="minorHAnsi"/>
+          <w:spacing w:val="-1"/>
+          <w:sz w:val="24"/>
+          <w:szCs w:val="24"/>
+        </w:rPr>
+        <w:t xml:space="preserve"> </w:t>
+      </w:r>
+      <w:r>
+        <w:rPr>
+          <w:rFonts w:asciiTheme="minorHAnsi" w:hAnsiTheme="minorHAnsi" w:cstheme="minorHAnsi"/>
+          <w:sz w:val="24"/>
+          <w:szCs w:val="24"/>
+        </w:rPr>
+        <w:t>option</w:t>
+      </w:r>
+    </w:p>
+    <w:p>
+      <w:pPr>
+        <w:pStyle w:val="ListParagraph"/>
+        <w:numPr>
+          <w:ilvl w:val="0"/>
+          <w:numId w:val="1"/>
+        </w:numPr>
+        <w:tabs>
+          <w:tab w:val="left" w:pos="819"/>
+          <w:tab w:val="left" w:pos="820"/>
+        </w:tabs>
+        <w:spacing w:before="0"/>
+        <w:jc w:val="both"/>
+        <w:rPr>
+          <w:rFonts w:asciiTheme="minorHAnsi" w:hAnsiTheme="minorHAnsi" w:cstheme="minorHAnsi"/>
+          <w:sz w:val="24"/>
+          <w:szCs w:val="24"/>
+        </w:rPr>
         <w:sectPr>
           <w:headerReference w:type="default" r:id="rId12"/>
           <w:pgSz w:w="12240" w:h="15840"/>
@@ -8334,186 +8721,6 @@
           <w:cols w:space="720"/>
         </w:sectPr>
       </w:pPr>
-      <w:r>
-        <w:rPr>
-          <w:rFonts w:asciiTheme="minorHAnsi" w:hAnsiTheme="minorHAnsi" w:cstheme="minorHAnsi"/>
-          <w:sz w:val="24"/>
-          <w:szCs w:val="24"/>
-        </w:rPr>
-        <w:t>Ideal</w:t>
-      </w:r>
-      <w:r>
-        <w:rPr>
-          <w:rFonts w:asciiTheme="minorHAnsi" w:hAnsiTheme="minorHAnsi" w:cstheme="minorHAnsi"/>
-          <w:spacing w:val="-2"/>
-          <w:sz w:val="24"/>
-          <w:szCs w:val="24"/>
-        </w:rPr>
-        <w:t xml:space="preserve"> </w:t>
-      </w:r>
-      <w:r>
-        <w:rPr>
-          <w:rFonts w:asciiTheme="minorHAnsi" w:hAnsiTheme="minorHAnsi" w:cstheme="minorHAnsi"/>
-          <w:sz w:val="24"/>
-          <w:szCs w:val="24"/>
-        </w:rPr>
-        <w:t>unit</w:t>
-      </w:r>
-      <w:r>
-        <w:rPr>
-          <w:rFonts w:asciiTheme="minorHAnsi" w:hAnsiTheme="minorHAnsi" w:cstheme="minorHAnsi"/>
-          <w:spacing w:val="-2"/>
-          <w:sz w:val="24"/>
-          <w:szCs w:val="24"/>
-        </w:rPr>
-        <w:t xml:space="preserve"> </w:t>
-      </w:r>
-      <w:r>
-        <w:rPr>
-          <w:rFonts w:asciiTheme="minorHAnsi" w:hAnsiTheme="minorHAnsi" w:cstheme="minorHAnsi"/>
-          <w:sz w:val="24"/>
-          <w:szCs w:val="24"/>
-        </w:rPr>
-        <w:t>test</w:t>
-      </w:r>
-      <w:r>
-        <w:rPr>
-          <w:rFonts w:asciiTheme="minorHAnsi" w:hAnsiTheme="minorHAnsi" w:cstheme="minorHAnsi"/>
-          <w:spacing w:val="-1"/>
-          <w:sz w:val="24"/>
-          <w:szCs w:val="24"/>
-        </w:rPr>
-        <w:t xml:space="preserve"> </w:t>
-      </w:r>
-      <w:r>
-        <w:rPr>
-          <w:rFonts w:asciiTheme="minorHAnsi" w:hAnsiTheme="minorHAnsi" w:cstheme="minorHAnsi"/>
-          <w:sz w:val="24"/>
-          <w:szCs w:val="24"/>
-        </w:rPr>
-        <w:t>is</w:t>
-      </w:r>
-      <w:r>
-        <w:rPr>
-          <w:rFonts w:asciiTheme="minorHAnsi" w:hAnsiTheme="minorHAnsi" w:cstheme="minorHAnsi"/>
-          <w:spacing w:val="-2"/>
-          <w:sz w:val="24"/>
-          <w:szCs w:val="24"/>
-        </w:rPr>
-        <w:t xml:space="preserve"> </w:t>
-      </w:r>
-      <w:proofErr w:type="spellStart"/>
-      <w:r>
-        <w:rPr>
-          <w:rFonts w:asciiTheme="minorHAnsi" w:hAnsiTheme="minorHAnsi" w:cstheme="minorHAnsi"/>
-          <w:sz w:val="24"/>
-          <w:szCs w:val="24"/>
-        </w:rPr>
-        <w:t>Pytest</w:t>
-      </w:r>
-      <w:proofErr w:type="spellEnd"/>
-      <w:r>
-        <w:rPr>
-          <w:rFonts w:asciiTheme="minorHAnsi" w:hAnsiTheme="minorHAnsi" w:cstheme="minorHAnsi"/>
-          <w:spacing w:val="-1"/>
-          <w:sz w:val="24"/>
-          <w:szCs w:val="24"/>
-        </w:rPr>
-        <w:t xml:space="preserve"> </w:t>
-      </w:r>
-      <w:r>
-        <w:rPr>
-          <w:rFonts w:asciiTheme="minorHAnsi" w:hAnsiTheme="minorHAnsi" w:cstheme="minorHAnsi"/>
-          <w:sz w:val="24"/>
-          <w:szCs w:val="24"/>
-        </w:rPr>
-        <w:t>but</w:t>
-      </w:r>
-      <w:r>
-        <w:rPr>
-          <w:rFonts w:asciiTheme="minorHAnsi" w:hAnsiTheme="minorHAnsi" w:cstheme="minorHAnsi"/>
-          <w:spacing w:val="-2"/>
-          <w:sz w:val="24"/>
-          <w:szCs w:val="24"/>
-        </w:rPr>
-        <w:t xml:space="preserve"> </w:t>
-      </w:r>
-      <w:r>
-        <w:rPr>
-          <w:rFonts w:asciiTheme="minorHAnsi" w:hAnsiTheme="minorHAnsi" w:cstheme="minorHAnsi"/>
-          <w:sz w:val="24"/>
-          <w:szCs w:val="24"/>
-        </w:rPr>
-        <w:t>not</w:t>
-      </w:r>
-      <w:r>
-        <w:rPr>
-          <w:rFonts w:asciiTheme="minorHAnsi" w:hAnsiTheme="minorHAnsi" w:cstheme="minorHAnsi"/>
-          <w:spacing w:val="-1"/>
-          <w:sz w:val="24"/>
-          <w:szCs w:val="24"/>
-        </w:rPr>
-        <w:t xml:space="preserve"> </w:t>
-      </w:r>
-      <w:r>
-        <w:rPr>
-          <w:rFonts w:asciiTheme="minorHAnsi" w:hAnsiTheme="minorHAnsi" w:cstheme="minorHAnsi"/>
-          <w:sz w:val="24"/>
-          <w:szCs w:val="24"/>
-        </w:rPr>
-        <w:t>limited</w:t>
-      </w:r>
-      <w:r>
-        <w:rPr>
-          <w:rFonts w:asciiTheme="minorHAnsi" w:hAnsiTheme="minorHAnsi" w:cstheme="minorHAnsi"/>
-          <w:spacing w:val="-2"/>
-          <w:sz w:val="24"/>
-          <w:szCs w:val="24"/>
-        </w:rPr>
-        <w:t xml:space="preserve"> </w:t>
-      </w:r>
-      <w:r>
-        <w:rPr>
-          <w:rFonts w:asciiTheme="minorHAnsi" w:hAnsiTheme="minorHAnsi" w:cstheme="minorHAnsi"/>
-          <w:sz w:val="24"/>
-          <w:szCs w:val="24"/>
-        </w:rPr>
-        <w:t>to</w:t>
-      </w:r>
-      <w:r>
-        <w:rPr>
-          <w:rFonts w:asciiTheme="minorHAnsi" w:hAnsiTheme="minorHAnsi" w:cstheme="minorHAnsi"/>
-          <w:spacing w:val="-2"/>
-          <w:sz w:val="24"/>
-          <w:szCs w:val="24"/>
-        </w:rPr>
-        <w:t xml:space="preserve"> </w:t>
-      </w:r>
-      <w:r>
-        <w:rPr>
-          <w:rFonts w:asciiTheme="minorHAnsi" w:hAnsiTheme="minorHAnsi" w:cstheme="minorHAnsi"/>
-          <w:sz w:val="24"/>
-          <w:szCs w:val="24"/>
-        </w:rPr>
-        <w:t>this</w:t>
-      </w:r>
-      <w:r>
-        <w:rPr>
-          <w:rFonts w:asciiTheme="minorHAnsi" w:hAnsiTheme="minorHAnsi" w:cstheme="minorHAnsi"/>
-          <w:spacing w:val="-1"/>
-          <w:sz w:val="24"/>
-          <w:szCs w:val="24"/>
-        </w:rPr>
-        <w:t xml:space="preserve"> </w:t>
-      </w:r>
-      <w:r>
-        <w:rPr>
-          <w:rFonts w:asciiTheme="minorHAnsi" w:hAnsiTheme="minorHAnsi" w:cstheme="minorHAnsi"/>
-          <w:sz w:val="24"/>
-          <w:szCs w:val="24"/>
-        </w:rPr>
-        <w:t>option</w:t>
-      </w:r>
     </w:p>
     <w:p>
       <w:pPr>
@@ -10301,7 +10508,7 @@
 </file>
 
 <file path=customXml/itemProps1.xml><?xml version="1.0" encoding="utf-8"?>
-<ds:datastoreItem xmlns:ds="http://schemas.openxmlformats.org/officeDocument/2006/customXml" ds:itemID="{6083A90A-9DD6-447C-BB87-A65EC766B7E4}">
+<ds:datastoreItem xmlns:ds="http://schemas.openxmlformats.org/officeDocument/2006/customXml" ds:itemID="{E0F4AEFF-0E7F-4D1D-BA62-F8848EE6E03B}">
   <ds:schemaRefs>
     <ds:schemaRef ds:uri="http://schemas.openxmlformats.org/officeDocument/2006/bibliography"/>
   </ds:schemaRefs>

</xml_diff>

<commit_message>
Update ML Question Answers (Question 6)
</commit_message>
<xml_diff>
--- a/Technical Test Answers.docx
+++ b/Technical Test Answers.docx
@@ -7,7 +7,7 @@
         <w:pStyle w:val="BodyText"/>
         <w:jc w:val="both"/>
         <w:rPr>
-          <w:rFonts w:asciiTheme="minorHAnsi" w:eastAsiaTheme="minorEastAsia" w:hAnsiTheme="minorHAnsi" w:cstheme="minorHAnsi"/>
+          <w:rFonts w:asciiTheme="minorHAnsi" w:eastAsiaTheme="minorEastAsia" w:hAnsiTheme="minorHAnsi" w:cstheme="minorHAnsi" w:hint="eastAsia"/>
           <w:lang w:eastAsia="zh-CN"/>
         </w:rPr>
       </w:pPr>
@@ -1566,13 +1566,15 @@
           <w:rFonts w:asciiTheme="minorHAnsi" w:hAnsiTheme="minorHAnsi" w:cstheme="minorHAnsi"/>
           <w:sz w:val="24"/>
           <w:szCs w:val="24"/>
-        </w:rPr>
-      </w:pPr>
-      <w:r>
-        <w:rPr>
-          <w:rFonts w:asciiTheme="minorHAnsi" w:hAnsiTheme="minorHAnsi" w:cstheme="minorHAnsi"/>
-          <w:sz w:val="24"/>
-          <w:szCs w:val="24"/>
+          <w:highlight w:val="yellow"/>
+        </w:rPr>
+      </w:pPr>
+      <w:r>
+        <w:rPr>
+          <w:rFonts w:asciiTheme="minorHAnsi" w:hAnsiTheme="minorHAnsi" w:cstheme="minorHAnsi"/>
+          <w:sz w:val="24"/>
+          <w:szCs w:val="24"/>
+          <w:highlight w:val="yellow"/>
         </w:rPr>
         <w:t>Design</w:t>
       </w:r>
@@ -1582,14 +1584,16 @@
           <w:spacing w:val="-3"/>
           <w:sz w:val="24"/>
           <w:szCs w:val="24"/>
-        </w:rPr>
-        <w:t xml:space="preserve"> </w:t>
-      </w:r>
-      <w:r>
-        <w:rPr>
-          <w:rFonts w:asciiTheme="minorHAnsi" w:hAnsiTheme="minorHAnsi" w:cstheme="minorHAnsi"/>
-          <w:sz w:val="24"/>
-          <w:szCs w:val="24"/>
+          <w:highlight w:val="yellow"/>
+        </w:rPr>
+        <w:t xml:space="preserve"> </w:t>
+      </w:r>
+      <w:r>
+        <w:rPr>
+          <w:rFonts w:asciiTheme="minorHAnsi" w:hAnsiTheme="minorHAnsi" w:cstheme="minorHAnsi"/>
+          <w:sz w:val="24"/>
+          <w:szCs w:val="24"/>
+          <w:highlight w:val="yellow"/>
         </w:rPr>
         <w:t>the</w:t>
       </w:r>
@@ -1599,14 +1603,16 @@
           <w:spacing w:val="-3"/>
           <w:sz w:val="24"/>
           <w:szCs w:val="24"/>
-        </w:rPr>
-        <w:t xml:space="preserve"> </w:t>
-      </w:r>
-      <w:r>
-        <w:rPr>
-          <w:rFonts w:asciiTheme="minorHAnsi" w:hAnsiTheme="minorHAnsi" w:cstheme="minorHAnsi"/>
-          <w:sz w:val="24"/>
-          <w:szCs w:val="24"/>
+          <w:highlight w:val="yellow"/>
+        </w:rPr>
+        <w:t xml:space="preserve"> </w:t>
+      </w:r>
+      <w:r>
+        <w:rPr>
+          <w:rFonts w:asciiTheme="minorHAnsi" w:hAnsiTheme="minorHAnsi" w:cstheme="minorHAnsi"/>
+          <w:sz w:val="24"/>
+          <w:szCs w:val="24"/>
+          <w:highlight w:val="yellow"/>
         </w:rPr>
         <w:t>solution/service</w:t>
       </w:r>
@@ -1616,14 +1622,16 @@
           <w:spacing w:val="-2"/>
           <w:sz w:val="24"/>
           <w:szCs w:val="24"/>
-        </w:rPr>
-        <w:t xml:space="preserve"> </w:t>
-      </w:r>
-      <w:r>
-        <w:rPr>
-          <w:rFonts w:asciiTheme="minorHAnsi" w:hAnsiTheme="minorHAnsi" w:cstheme="minorHAnsi"/>
-          <w:sz w:val="24"/>
-          <w:szCs w:val="24"/>
+          <w:highlight w:val="yellow"/>
+        </w:rPr>
+        <w:t xml:space="preserve"> </w:t>
+      </w:r>
+      <w:r>
+        <w:rPr>
+          <w:rFonts w:asciiTheme="minorHAnsi" w:hAnsiTheme="minorHAnsi" w:cstheme="minorHAnsi"/>
+          <w:sz w:val="24"/>
+          <w:szCs w:val="24"/>
+          <w:highlight w:val="yellow"/>
         </w:rPr>
         <w:t>architecture</w:t>
       </w:r>
@@ -1633,14 +1641,16 @@
           <w:spacing w:val="-3"/>
           <w:sz w:val="24"/>
           <w:szCs w:val="24"/>
-        </w:rPr>
-        <w:t xml:space="preserve"> </w:t>
-      </w:r>
-      <w:r>
-        <w:rPr>
-          <w:rFonts w:asciiTheme="minorHAnsi" w:hAnsiTheme="minorHAnsi" w:cstheme="minorHAnsi"/>
-          <w:sz w:val="24"/>
-          <w:szCs w:val="24"/>
+          <w:highlight w:val="yellow"/>
+        </w:rPr>
+        <w:t xml:space="preserve"> </w:t>
+      </w:r>
+      <w:r>
+        <w:rPr>
+          <w:rFonts w:asciiTheme="minorHAnsi" w:hAnsiTheme="minorHAnsi" w:cstheme="minorHAnsi"/>
+          <w:sz w:val="24"/>
+          <w:szCs w:val="24"/>
+          <w:highlight w:val="yellow"/>
         </w:rPr>
         <w:t>(ideally</w:t>
       </w:r>
@@ -1650,14 +1660,16 @@
           <w:spacing w:val="-3"/>
           <w:sz w:val="24"/>
           <w:szCs w:val="24"/>
-        </w:rPr>
-        <w:t xml:space="preserve"> </w:t>
-      </w:r>
-      <w:r>
-        <w:rPr>
-          <w:rFonts w:asciiTheme="minorHAnsi" w:hAnsiTheme="minorHAnsi" w:cstheme="minorHAnsi"/>
-          <w:sz w:val="24"/>
-          <w:szCs w:val="24"/>
+          <w:highlight w:val="yellow"/>
+        </w:rPr>
+        <w:t xml:space="preserve"> </w:t>
+      </w:r>
+      <w:r>
+        <w:rPr>
+          <w:rFonts w:asciiTheme="minorHAnsi" w:hAnsiTheme="minorHAnsi" w:cstheme="minorHAnsi"/>
+          <w:sz w:val="24"/>
+          <w:szCs w:val="24"/>
+          <w:highlight w:val="yellow"/>
         </w:rPr>
         <w:t>combining</w:t>
       </w:r>
@@ -1667,14 +1679,16 @@
           <w:spacing w:val="-2"/>
           <w:sz w:val="24"/>
           <w:szCs w:val="24"/>
-        </w:rPr>
-        <w:t xml:space="preserve"> </w:t>
-      </w:r>
-      <w:r>
-        <w:rPr>
-          <w:rFonts w:asciiTheme="minorHAnsi" w:hAnsiTheme="minorHAnsi" w:cstheme="minorHAnsi"/>
-          <w:sz w:val="24"/>
-          <w:szCs w:val="24"/>
+          <w:highlight w:val="yellow"/>
+        </w:rPr>
+        <w:t xml:space="preserve"> </w:t>
+      </w:r>
+      <w:r>
+        <w:rPr>
+          <w:rFonts w:asciiTheme="minorHAnsi" w:hAnsiTheme="minorHAnsi" w:cstheme="minorHAnsi"/>
+          <w:sz w:val="24"/>
+          <w:szCs w:val="24"/>
+          <w:highlight w:val="yellow"/>
         </w:rPr>
         <w:t>with</w:t>
       </w:r>
@@ -1684,14 +1698,16 @@
           <w:spacing w:val="-3"/>
           <w:sz w:val="24"/>
           <w:szCs w:val="24"/>
-        </w:rPr>
-        <w:t xml:space="preserve"> </w:t>
-      </w:r>
-      <w:r>
-        <w:rPr>
-          <w:rFonts w:asciiTheme="minorHAnsi" w:hAnsiTheme="minorHAnsi" w:cstheme="minorHAnsi"/>
-          <w:sz w:val="24"/>
-          <w:szCs w:val="24"/>
+          <w:highlight w:val="yellow"/>
+        </w:rPr>
+        <w:t xml:space="preserve"> </w:t>
+      </w:r>
+      <w:r>
+        <w:rPr>
+          <w:rFonts w:asciiTheme="minorHAnsi" w:hAnsiTheme="minorHAnsi" w:cstheme="minorHAnsi"/>
+          <w:sz w:val="24"/>
+          <w:szCs w:val="24"/>
+          <w:highlight w:val="yellow"/>
         </w:rPr>
         <w:t>cloud</w:t>
       </w:r>
@@ -1701,14 +1717,16 @@
           <w:spacing w:val="-3"/>
           <w:sz w:val="24"/>
           <w:szCs w:val="24"/>
-        </w:rPr>
-        <w:t xml:space="preserve"> </w:t>
-      </w:r>
-      <w:r>
-        <w:rPr>
-          <w:rFonts w:asciiTheme="minorHAnsi" w:hAnsiTheme="minorHAnsi" w:cstheme="minorHAnsi"/>
-          <w:sz w:val="24"/>
-          <w:szCs w:val="24"/>
+          <w:highlight w:val="yellow"/>
+        </w:rPr>
+        <w:t xml:space="preserve"> </w:t>
+      </w:r>
+      <w:r>
+        <w:rPr>
+          <w:rFonts w:asciiTheme="minorHAnsi" w:hAnsiTheme="minorHAnsi" w:cstheme="minorHAnsi"/>
+          <w:sz w:val="24"/>
+          <w:szCs w:val="24"/>
+          <w:highlight w:val="yellow"/>
         </w:rPr>
         <w:t>platform)</w:t>
       </w:r>
@@ -1725,6 +1743,8 @@
           <w:szCs w:val="24"/>
         </w:rPr>
       </w:pPr>
+      <w:bookmarkStart w:id="0" w:name="_GoBack"/>
+      <w:bookmarkEnd w:id="0"/>
     </w:p>
     <w:p>
       <w:pPr>
@@ -2844,25 +2864,7 @@
           <w:color w:val="FF0000"/>
           <w:lang w:eastAsia="zh-CN"/>
         </w:rPr>
-        <w:t xml:space="preserve">In terms of uploading the images, I specified the image path as an input argument and read the image in with open-cv, then saved it into a folder as I thought </w:t>
-      </w:r>
-      <w:proofErr w:type="gramStart"/>
-      <w:r>
-        <w:rPr>
-          <w:rFonts w:asciiTheme="minorHAnsi" w:eastAsiaTheme="minorEastAsia" w:hAnsiTheme="minorHAnsi" w:cstheme="minorHAnsi"/>
-          <w:color w:val="FF0000"/>
-          <w:lang w:eastAsia="zh-CN"/>
-        </w:rPr>
-        <w:t>filesystem</w:t>
-      </w:r>
-      <w:proofErr w:type="gramEnd"/>
-      <w:r>
-        <w:rPr>
-          <w:rFonts w:asciiTheme="minorHAnsi" w:eastAsiaTheme="minorEastAsia" w:hAnsiTheme="minorHAnsi" w:cstheme="minorHAnsi"/>
-          <w:color w:val="FF0000"/>
-          <w:lang w:eastAsia="zh-CN"/>
-        </w:rPr>
-        <w:t xml:space="preserve"> is more efficient that SQL databases for storing images. I just used the image provided in the first page as input/output such that the input path was simply my current repository, and the output path was just to a folder I just created inside the repository. However, I’m not entirely sure this is the correct way to do it as it feels kind of wrong (i.e. using open-cv inside Flask to read and write images like this). I also tried some other code at around line 193 of </w:t>
+        <w:t xml:space="preserve">In terms of uploading the images, I specified the image path as an input argument and read the image in with open-cv, then saved it into a folder as I thought filesystem is more efficient that SQL databases for storing images. I just used the image provided in the first page as input/output such that the input path was simply my current repository, and the output path was just to a folder I just created inside the repository. However, I’m not entirely sure this is the correct way to do it as it feels kind of wrong (i.e. using open-cv inside Flask to read and write images like this). I also tried some other code at around line 193 of </w:t>
       </w:r>
       <w:r>
         <w:rPr>
@@ -2925,6 +2927,7 @@
         </w:rPr>
         <w:t xml:space="preserve">For the “relational database” part, I could not demonstrate any relationality as </w:t>
       </w:r>
+      <w:proofErr w:type="gramStart"/>
       <w:r>
         <w:rPr>
           <w:rFonts w:asciiTheme="minorHAnsi" w:eastAsiaTheme="minorEastAsia" w:hAnsiTheme="minorHAnsi" w:cstheme="minorHAnsi"/>
@@ -2932,7 +2935,16 @@
           <w:lang w:eastAsia="zh-CN"/>
         </w:rPr>
         <w:lastRenderedPageBreak/>
-        <w:t xml:space="preserve">there was only basically one table. I am also not entirely sure if the database I defined in SQL Alchemy </w:t>
+        <w:t>there</w:t>
+      </w:r>
+      <w:proofErr w:type="gramEnd"/>
+      <w:r>
+        <w:rPr>
+          <w:rFonts w:asciiTheme="minorHAnsi" w:eastAsiaTheme="minorEastAsia" w:hAnsiTheme="minorHAnsi" w:cstheme="minorHAnsi"/>
+          <w:color w:val="FF0000"/>
+          <w:lang w:eastAsia="zh-CN"/>
+        </w:rPr>
+        <w:t xml:space="preserve"> was only basically one table. I am also not entirely sure if the database I defined in SQL Alchemy </w:t>
       </w:r>
       <w:r>
         <w:rPr>
@@ -3085,13 +3097,15 @@
           <w:rFonts w:asciiTheme="minorHAnsi" w:hAnsiTheme="minorHAnsi" w:cstheme="minorHAnsi"/>
           <w:sz w:val="24"/>
           <w:szCs w:val="24"/>
-        </w:rPr>
-      </w:pPr>
-      <w:r>
-        <w:rPr>
-          <w:rFonts w:asciiTheme="minorHAnsi" w:hAnsiTheme="minorHAnsi" w:cstheme="minorHAnsi"/>
-          <w:sz w:val="24"/>
-          <w:szCs w:val="24"/>
+          <w:highlight w:val="yellow"/>
+        </w:rPr>
+      </w:pPr>
+      <w:r>
+        <w:rPr>
+          <w:rFonts w:asciiTheme="minorHAnsi" w:hAnsiTheme="minorHAnsi" w:cstheme="minorHAnsi"/>
+          <w:sz w:val="24"/>
+          <w:szCs w:val="24"/>
+          <w:highlight w:val="yellow"/>
         </w:rPr>
         <w:t>Demo</w:t>
       </w:r>
@@ -3101,14 +3115,16 @@
           <w:spacing w:val="-2"/>
           <w:sz w:val="24"/>
           <w:szCs w:val="24"/>
-        </w:rPr>
-        <w:t xml:space="preserve"> </w:t>
-      </w:r>
-      <w:r>
-        <w:rPr>
-          <w:rFonts w:asciiTheme="minorHAnsi" w:hAnsiTheme="minorHAnsi" w:cstheme="minorHAnsi"/>
-          <w:sz w:val="24"/>
-          <w:szCs w:val="24"/>
+          <w:highlight w:val="yellow"/>
+        </w:rPr>
+        <w:t xml:space="preserve"> </w:t>
+      </w:r>
+      <w:r>
+        <w:rPr>
+          <w:rFonts w:asciiTheme="minorHAnsi" w:hAnsiTheme="minorHAnsi" w:cstheme="minorHAnsi"/>
+          <w:sz w:val="24"/>
+          <w:szCs w:val="24"/>
+          <w:highlight w:val="yellow"/>
         </w:rPr>
         <w:t>test</w:t>
       </w:r>
@@ -3118,14 +3134,16 @@
           <w:spacing w:val="-2"/>
           <w:sz w:val="24"/>
           <w:szCs w:val="24"/>
-        </w:rPr>
-        <w:t xml:space="preserve"> </w:t>
-      </w:r>
-      <w:r>
-        <w:rPr>
-          <w:rFonts w:asciiTheme="minorHAnsi" w:hAnsiTheme="minorHAnsi" w:cstheme="minorHAnsi"/>
-          <w:sz w:val="24"/>
-          <w:szCs w:val="24"/>
+          <w:highlight w:val="yellow"/>
+        </w:rPr>
+        <w:t xml:space="preserve"> </w:t>
+      </w:r>
+      <w:r>
+        <w:rPr>
+          <w:rFonts w:asciiTheme="minorHAnsi" w:hAnsiTheme="minorHAnsi" w:cstheme="minorHAnsi"/>
+          <w:sz w:val="24"/>
+          <w:szCs w:val="24"/>
+          <w:highlight w:val="yellow"/>
         </w:rPr>
         <w:t>with</w:t>
       </w:r>
@@ -3135,14 +3153,16 @@
           <w:spacing w:val="-2"/>
           <w:sz w:val="24"/>
           <w:szCs w:val="24"/>
-        </w:rPr>
-        <w:t xml:space="preserve"> </w:t>
-      </w:r>
-      <w:r>
-        <w:rPr>
-          <w:rFonts w:asciiTheme="minorHAnsi" w:hAnsiTheme="minorHAnsi" w:cstheme="minorHAnsi"/>
-          <w:sz w:val="24"/>
-          <w:szCs w:val="24"/>
+          <w:highlight w:val="yellow"/>
+        </w:rPr>
+        <w:t xml:space="preserve"> </w:t>
+      </w:r>
+      <w:r>
+        <w:rPr>
+          <w:rFonts w:asciiTheme="minorHAnsi" w:hAnsiTheme="minorHAnsi" w:cstheme="minorHAnsi"/>
+          <w:sz w:val="24"/>
+          <w:szCs w:val="24"/>
+          <w:highlight w:val="yellow"/>
         </w:rPr>
         <w:t>simple</w:t>
       </w:r>
@@ -3152,14 +3172,16 @@
           <w:spacing w:val="-2"/>
           <w:sz w:val="24"/>
           <w:szCs w:val="24"/>
-        </w:rPr>
-        <w:t xml:space="preserve"> </w:t>
-      </w:r>
-      <w:r>
-        <w:rPr>
-          <w:rFonts w:asciiTheme="minorHAnsi" w:hAnsiTheme="minorHAnsi" w:cstheme="minorHAnsi"/>
-          <w:sz w:val="24"/>
-          <w:szCs w:val="24"/>
+          <w:highlight w:val="yellow"/>
+        </w:rPr>
+        <w:t xml:space="preserve"> </w:t>
+      </w:r>
+      <w:r>
+        <w:rPr>
+          <w:rFonts w:asciiTheme="minorHAnsi" w:hAnsiTheme="minorHAnsi" w:cstheme="minorHAnsi"/>
+          <w:sz w:val="24"/>
+          <w:szCs w:val="24"/>
+          <w:highlight w:val="yellow"/>
         </w:rPr>
         <w:t>Unit</w:t>
       </w:r>
@@ -3169,14 +3191,16 @@
           <w:spacing w:val="-2"/>
           <w:sz w:val="24"/>
           <w:szCs w:val="24"/>
-        </w:rPr>
-        <w:t xml:space="preserve"> </w:t>
-      </w:r>
-      <w:r>
-        <w:rPr>
-          <w:rFonts w:asciiTheme="minorHAnsi" w:hAnsiTheme="minorHAnsi" w:cstheme="minorHAnsi"/>
-          <w:sz w:val="24"/>
-          <w:szCs w:val="24"/>
+          <w:highlight w:val="yellow"/>
+        </w:rPr>
+        <w:t xml:space="preserve"> </w:t>
+      </w:r>
+      <w:r>
+        <w:rPr>
+          <w:rFonts w:asciiTheme="minorHAnsi" w:hAnsiTheme="minorHAnsi" w:cstheme="minorHAnsi"/>
+          <w:sz w:val="24"/>
+          <w:szCs w:val="24"/>
+          <w:highlight w:val="yellow"/>
         </w:rPr>
         <w:t>test(s)</w:t>
       </w:r>
@@ -3548,13 +3572,23 @@
         </w:tabs>
         <w:jc w:val="both"/>
         <w:rPr>
+          <w:rFonts w:asciiTheme="minorHAnsi" w:eastAsiaTheme="minorEastAsia" w:hAnsiTheme="minorHAnsi" w:cstheme="minorHAnsi"/>
+          <w:color w:val="FF0000"/>
+          <w:sz w:val="24"/>
+          <w:szCs w:val="24"/>
+          <w:lang w:eastAsia="zh-CN"/>
+        </w:rPr>
+      </w:pPr>
+      <w:r>
+        <w:rPr>
           <w:rFonts w:asciiTheme="minorHAnsi" w:eastAsiaTheme="minorEastAsia" w:hAnsiTheme="minorHAnsi" w:cstheme="minorHAnsi" w:hint="eastAsia"/>
           <w:color w:val="FF0000"/>
           <w:sz w:val="24"/>
           <w:szCs w:val="24"/>
           <w:lang w:eastAsia="zh-CN"/>
         </w:rPr>
-      </w:pPr>
+        <w:tab/>
+      </w:r>
       <w:r>
         <w:rPr>
           <w:rFonts w:asciiTheme="minorHAnsi" w:eastAsiaTheme="minorEastAsia" w:hAnsiTheme="minorHAnsi" w:cstheme="minorHAnsi" w:hint="eastAsia"/>
@@ -3563,7 +3597,17 @@
           <w:szCs w:val="24"/>
           <w:lang w:eastAsia="zh-CN"/>
         </w:rPr>
-        <w:tab/>
+        <w:t>I</w:t>
+      </w:r>
+      <w:r>
+        <w:rPr>
+          <w:rFonts w:asciiTheme="minorHAnsi" w:eastAsiaTheme="minorEastAsia" w:hAnsiTheme="minorHAnsi" w:cstheme="minorHAnsi"/>
+          <w:color w:val="FF0000"/>
+          <w:sz w:val="24"/>
+          <w:szCs w:val="24"/>
+          <w:lang w:eastAsia="zh-CN"/>
+        </w:rPr>
+        <w:t>’</w:t>
       </w:r>
       <w:r>
         <w:rPr>
@@ -3573,6 +3617,46 @@
           <w:szCs w:val="24"/>
           <w:lang w:eastAsia="zh-CN"/>
         </w:rPr>
+        <w:t xml:space="preserve">m not sure exactly where I </w:t>
+      </w:r>
+      <w:r>
+        <w:rPr>
+          <w:rFonts w:asciiTheme="minorHAnsi" w:eastAsiaTheme="minorEastAsia" w:hAnsiTheme="minorHAnsi" w:cstheme="minorHAnsi" w:hint="eastAsia"/>
+          <w:color w:val="FF0000"/>
+          <w:sz w:val="24"/>
+          <w:szCs w:val="24"/>
+          <w:lang w:eastAsia="zh-CN"/>
+        </w:rPr>
+        <w:t xml:space="preserve">should outline this info so I am doing it here. I will also include it in the </w:t>
+      </w:r>
+      <w:r>
+        <w:rPr>
+          <w:rFonts w:asciiTheme="minorHAnsi" w:eastAsiaTheme="minorEastAsia" w:hAnsiTheme="minorHAnsi" w:cstheme="minorHAnsi"/>
+          <w:color w:val="00B050"/>
+          <w:sz w:val="24"/>
+          <w:szCs w:val="24"/>
+          <w:lang w:eastAsia="zh-CN"/>
+        </w:rPr>
+        <w:t>README</w:t>
+      </w:r>
+      <w:r>
+        <w:rPr>
+          <w:rFonts w:asciiTheme="minorHAnsi" w:eastAsiaTheme="minorEastAsia" w:hAnsiTheme="minorHAnsi" w:cstheme="minorHAnsi" w:hint="eastAsia"/>
+          <w:color w:val="FF0000"/>
+          <w:sz w:val="24"/>
+          <w:szCs w:val="24"/>
+          <w:lang w:eastAsia="zh-CN"/>
+        </w:rPr>
+        <w:t xml:space="preserve">. </w:t>
+      </w:r>
+      <w:r>
+        <w:rPr>
+          <w:rFonts w:asciiTheme="minorHAnsi" w:eastAsiaTheme="minorEastAsia" w:hAnsiTheme="minorHAnsi" w:cstheme="minorHAnsi" w:hint="eastAsia"/>
+          <w:color w:val="FF0000"/>
+          <w:sz w:val="24"/>
+          <w:szCs w:val="24"/>
+          <w:lang w:eastAsia="zh-CN"/>
+        </w:rPr>
         <w:t xml:space="preserve">Most of the work involves installing the </w:t>
       </w:r>
       <w:r>
@@ -3593,76 +3677,6 @@
           <w:szCs w:val="24"/>
           <w:lang w:eastAsia="zh-CN"/>
         </w:rPr>
-        <w:t>.</w:t>
-      </w:r>
-      <w:r>
-        <w:rPr>
-          <w:rFonts w:asciiTheme="minorHAnsi" w:eastAsiaTheme="minorEastAsia" w:hAnsiTheme="minorHAnsi" w:cstheme="minorHAnsi" w:hint="eastAsia"/>
-          <w:color w:val="FF0000"/>
-          <w:sz w:val="24"/>
-          <w:szCs w:val="24"/>
-          <w:lang w:eastAsia="zh-CN"/>
-        </w:rPr>
-        <w:t xml:space="preserve"> </w:t>
-      </w:r>
-      <w:r>
-        <w:rPr>
-          <w:rFonts w:asciiTheme="minorHAnsi" w:eastAsiaTheme="minorEastAsia" w:hAnsiTheme="minorHAnsi" w:cstheme="minorHAnsi" w:hint="eastAsia"/>
-          <w:color w:val="FF0000"/>
-          <w:sz w:val="24"/>
-          <w:szCs w:val="24"/>
-          <w:lang w:eastAsia="zh-CN"/>
-        </w:rPr>
-        <w:t>I</w:t>
-      </w:r>
-      <w:r>
-        <w:rPr>
-          <w:rFonts w:asciiTheme="minorHAnsi" w:eastAsiaTheme="minorEastAsia" w:hAnsiTheme="minorHAnsi" w:cstheme="minorHAnsi"/>
-          <w:color w:val="FF0000"/>
-          <w:sz w:val="24"/>
-          <w:szCs w:val="24"/>
-          <w:lang w:eastAsia="zh-CN"/>
-        </w:rPr>
-        <w:t>’</w:t>
-      </w:r>
-      <w:r>
-        <w:rPr>
-          <w:rFonts w:asciiTheme="minorHAnsi" w:eastAsiaTheme="minorEastAsia" w:hAnsiTheme="minorHAnsi" w:cstheme="minorHAnsi" w:hint="eastAsia"/>
-          <w:color w:val="FF0000"/>
-          <w:sz w:val="24"/>
-          <w:szCs w:val="24"/>
-          <w:lang w:eastAsia="zh-CN"/>
-        </w:rPr>
-        <w:t xml:space="preserve">m not sure exactly where I </w:t>
-      </w:r>
-      <w:r>
-        <w:rPr>
-          <w:rFonts w:asciiTheme="minorHAnsi" w:eastAsiaTheme="minorEastAsia" w:hAnsiTheme="minorHAnsi" w:cstheme="minorHAnsi" w:hint="eastAsia"/>
-          <w:color w:val="FF0000"/>
-          <w:sz w:val="24"/>
-          <w:szCs w:val="24"/>
-          <w:lang w:eastAsia="zh-CN"/>
-        </w:rPr>
-        <w:t xml:space="preserve">should outline this info so I am doing it here. I will also include it in the </w:t>
-      </w:r>
-      <w:r>
-        <w:rPr>
-          <w:rFonts w:asciiTheme="minorHAnsi" w:eastAsiaTheme="minorEastAsia" w:hAnsiTheme="minorHAnsi" w:cstheme="minorHAnsi"/>
-          <w:color w:val="00B050"/>
-          <w:sz w:val="24"/>
-          <w:szCs w:val="24"/>
-          <w:lang w:eastAsia="zh-CN"/>
-        </w:rPr>
-        <w:t>README</w:t>
-      </w:r>
-      <w:r>
-        <w:rPr>
-          <w:rFonts w:asciiTheme="minorHAnsi" w:eastAsiaTheme="minorEastAsia" w:hAnsiTheme="minorHAnsi" w:cstheme="minorHAnsi" w:hint="eastAsia"/>
-          <w:color w:val="FF0000"/>
-          <w:sz w:val="24"/>
-          <w:szCs w:val="24"/>
-          <w:lang w:eastAsia="zh-CN"/>
-        </w:rPr>
         <w:t xml:space="preserve">. </w:t>
       </w:r>
       <w:r>
@@ -3673,7 +3687,47 @@
           <w:szCs w:val="24"/>
           <w:lang w:eastAsia="zh-CN"/>
         </w:rPr>
-        <w:t>I’m also sure that you can have all the commands below inside one single bash script so you don’t have to do each step individually. But for now I’m just sticking to what works.</w:t>
+        <w:t xml:space="preserve">I also </w:t>
+      </w:r>
+      <w:r>
+        <w:rPr>
+          <w:rFonts w:asciiTheme="minorHAnsi" w:eastAsiaTheme="minorEastAsia" w:hAnsiTheme="minorHAnsi" w:cstheme="minorHAnsi"/>
+          <w:color w:val="FF0000"/>
+          <w:sz w:val="24"/>
+          <w:szCs w:val="24"/>
+          <w:lang w:eastAsia="zh-CN"/>
+        </w:rPr>
+        <w:t>think</w:t>
+      </w:r>
+      <w:r>
+        <w:rPr>
+          <w:rFonts w:asciiTheme="minorHAnsi" w:eastAsiaTheme="minorEastAsia" w:hAnsiTheme="minorHAnsi" w:cstheme="minorHAnsi"/>
+          <w:color w:val="FF0000"/>
+          <w:sz w:val="24"/>
+          <w:szCs w:val="24"/>
+          <w:lang w:eastAsia="zh-CN"/>
+        </w:rPr>
+        <w:t xml:space="preserve"> that you can have all the commands below inside one single bash script so you don’t have to do each step individually. But for now I’m just sticking to what</w:t>
+      </w:r>
+      <w:r>
+        <w:rPr>
+          <w:rFonts w:asciiTheme="minorHAnsi" w:eastAsiaTheme="minorEastAsia" w:hAnsiTheme="minorHAnsi" w:cstheme="minorHAnsi"/>
+          <w:color w:val="FF0000"/>
+          <w:sz w:val="24"/>
+          <w:szCs w:val="24"/>
+          <w:lang w:eastAsia="zh-CN"/>
+        </w:rPr>
+        <w:t xml:space="preserve"> I know</w:t>
+      </w:r>
+      <w:r>
+        <w:rPr>
+          <w:rFonts w:asciiTheme="minorHAnsi" w:eastAsiaTheme="minorEastAsia" w:hAnsiTheme="minorHAnsi" w:cstheme="minorHAnsi"/>
+          <w:color w:val="FF0000"/>
+          <w:sz w:val="24"/>
+          <w:szCs w:val="24"/>
+          <w:lang w:eastAsia="zh-CN"/>
+        </w:rPr>
+        <w:t xml:space="preserve"> works.</w:t>
       </w:r>
     </w:p>
     <w:p>
@@ -3683,7 +3737,7 @@
         </w:tabs>
         <w:jc w:val="both"/>
         <w:rPr>
-          <w:rFonts w:asciiTheme="minorHAnsi" w:eastAsiaTheme="minorEastAsia" w:hAnsiTheme="minorHAnsi" w:cstheme="minorHAnsi" w:hint="eastAsia"/>
+          <w:rFonts w:asciiTheme="minorHAnsi" w:eastAsiaTheme="minorEastAsia" w:hAnsiTheme="minorHAnsi" w:cstheme="minorHAnsi"/>
           <w:color w:val="FF0000"/>
           <w:sz w:val="24"/>
           <w:szCs w:val="24"/>
@@ -3704,7 +3758,7 @@
         <w:spacing w:before="0"/>
         <w:jc w:val="both"/>
         <w:rPr>
-          <w:rFonts w:asciiTheme="minorHAnsi" w:eastAsiaTheme="minorEastAsia" w:hAnsiTheme="minorHAnsi" w:cstheme="minorHAnsi" w:hint="eastAsia"/>
+          <w:rFonts w:asciiTheme="minorHAnsi" w:eastAsiaTheme="minorEastAsia" w:hAnsiTheme="minorHAnsi" w:cstheme="minorHAnsi"/>
           <w:color w:val="FF0000"/>
           <w:sz w:val="24"/>
           <w:szCs w:val="24"/>
@@ -3807,7 +3861,7 @@
         <w:spacing w:before="0"/>
         <w:jc w:val="both"/>
         <w:rPr>
-          <w:rFonts w:asciiTheme="minorHAnsi" w:eastAsiaTheme="minorEastAsia" w:hAnsiTheme="minorHAnsi" w:cstheme="minorHAnsi" w:hint="eastAsia"/>
+          <w:rFonts w:asciiTheme="minorHAnsi" w:eastAsiaTheme="minorEastAsia" w:hAnsiTheme="minorHAnsi" w:cstheme="minorHAnsi"/>
           <w:color w:val="FF0000"/>
           <w:sz w:val="24"/>
           <w:szCs w:val="24"/>
@@ -4473,13 +4527,15 @@
           <w:rFonts w:asciiTheme="minorHAnsi" w:hAnsiTheme="minorHAnsi" w:cstheme="minorHAnsi"/>
           <w:sz w:val="24"/>
           <w:szCs w:val="24"/>
-        </w:rPr>
-      </w:pPr>
-      <w:r>
-        <w:rPr>
-          <w:rFonts w:asciiTheme="minorHAnsi" w:hAnsiTheme="minorHAnsi" w:cstheme="minorHAnsi"/>
-          <w:sz w:val="24"/>
-          <w:szCs w:val="24"/>
+          <w:highlight w:val="yellow"/>
+        </w:rPr>
+      </w:pPr>
+      <w:r>
+        <w:rPr>
+          <w:rFonts w:asciiTheme="minorHAnsi" w:hAnsiTheme="minorHAnsi" w:cstheme="minorHAnsi"/>
+          <w:sz w:val="24"/>
+          <w:szCs w:val="24"/>
+          <w:highlight w:val="yellow"/>
         </w:rPr>
         <w:t>Deploy</w:t>
       </w:r>
@@ -4489,14 +4545,16 @@
           <w:spacing w:val="-3"/>
           <w:sz w:val="24"/>
           <w:szCs w:val="24"/>
-        </w:rPr>
-        <w:t xml:space="preserve"> </w:t>
-      </w:r>
-      <w:r>
-        <w:rPr>
-          <w:rFonts w:asciiTheme="minorHAnsi" w:hAnsiTheme="minorHAnsi" w:cstheme="minorHAnsi"/>
-          <w:sz w:val="24"/>
-          <w:szCs w:val="24"/>
+          <w:highlight w:val="yellow"/>
+        </w:rPr>
+        <w:t xml:space="preserve"> </w:t>
+      </w:r>
+      <w:r>
+        <w:rPr>
+          <w:rFonts w:asciiTheme="minorHAnsi" w:hAnsiTheme="minorHAnsi" w:cstheme="minorHAnsi"/>
+          <w:sz w:val="24"/>
+          <w:szCs w:val="24"/>
+          <w:highlight w:val="yellow"/>
         </w:rPr>
         <w:t>the</w:t>
       </w:r>
@@ -4506,14 +4564,16 @@
           <w:spacing w:val="-3"/>
           <w:sz w:val="24"/>
           <w:szCs w:val="24"/>
-        </w:rPr>
-        <w:t xml:space="preserve"> </w:t>
-      </w:r>
-      <w:r>
-        <w:rPr>
-          <w:rFonts w:asciiTheme="minorHAnsi" w:hAnsiTheme="minorHAnsi" w:cstheme="minorHAnsi"/>
-          <w:sz w:val="24"/>
-          <w:szCs w:val="24"/>
+          <w:highlight w:val="yellow"/>
+        </w:rPr>
+        <w:t xml:space="preserve"> </w:t>
+      </w:r>
+      <w:r>
+        <w:rPr>
+          <w:rFonts w:asciiTheme="minorHAnsi" w:hAnsiTheme="minorHAnsi" w:cstheme="minorHAnsi"/>
+          <w:sz w:val="24"/>
+          <w:szCs w:val="24"/>
+          <w:highlight w:val="yellow"/>
         </w:rPr>
         <w:t>one</w:t>
       </w:r>
@@ -4523,14 +4583,16 @@
           <w:spacing w:val="-2"/>
           <w:sz w:val="24"/>
           <w:szCs w:val="24"/>
-        </w:rPr>
-        <w:t xml:space="preserve"> </w:t>
-      </w:r>
-      <w:r>
-        <w:rPr>
-          <w:rFonts w:asciiTheme="minorHAnsi" w:hAnsiTheme="minorHAnsi" w:cstheme="minorHAnsi"/>
-          <w:sz w:val="24"/>
-          <w:szCs w:val="24"/>
+          <w:highlight w:val="yellow"/>
+        </w:rPr>
+        <w:t xml:space="preserve"> </w:t>
+      </w:r>
+      <w:r>
+        <w:rPr>
+          <w:rFonts w:asciiTheme="minorHAnsi" w:hAnsiTheme="minorHAnsi" w:cstheme="minorHAnsi"/>
+          <w:sz w:val="24"/>
+          <w:szCs w:val="24"/>
+          <w:highlight w:val="yellow"/>
         </w:rPr>
         <w:t>of</w:t>
       </w:r>
@@ -4540,14 +4602,16 @@
           <w:spacing w:val="-3"/>
           <w:sz w:val="24"/>
           <w:szCs w:val="24"/>
-        </w:rPr>
-        <w:t xml:space="preserve"> </w:t>
-      </w:r>
-      <w:r>
-        <w:rPr>
-          <w:rFonts w:asciiTheme="minorHAnsi" w:hAnsiTheme="minorHAnsi" w:cstheme="minorHAnsi"/>
-          <w:sz w:val="24"/>
-          <w:szCs w:val="24"/>
+          <w:highlight w:val="yellow"/>
+        </w:rPr>
+        <w:t xml:space="preserve"> </w:t>
+      </w:r>
+      <w:r>
+        <w:rPr>
+          <w:rFonts w:asciiTheme="minorHAnsi" w:hAnsiTheme="minorHAnsi" w:cstheme="minorHAnsi"/>
+          <w:sz w:val="24"/>
+          <w:szCs w:val="24"/>
+          <w:highlight w:val="yellow"/>
         </w:rPr>
         <w:t>core</w:t>
       </w:r>
@@ -4557,14 +4621,16 @@
           <w:spacing w:val="-3"/>
           <w:sz w:val="24"/>
           <w:szCs w:val="24"/>
-        </w:rPr>
-        <w:t xml:space="preserve"> </w:t>
-      </w:r>
-      <w:r>
-        <w:rPr>
-          <w:rFonts w:asciiTheme="minorHAnsi" w:hAnsiTheme="minorHAnsi" w:cstheme="minorHAnsi"/>
-          <w:sz w:val="24"/>
-          <w:szCs w:val="24"/>
+          <w:highlight w:val="yellow"/>
+        </w:rPr>
+        <w:t xml:space="preserve"> </w:t>
+      </w:r>
+      <w:r>
+        <w:rPr>
+          <w:rFonts w:asciiTheme="minorHAnsi" w:hAnsiTheme="minorHAnsi" w:cstheme="minorHAnsi"/>
+          <w:sz w:val="24"/>
+          <w:szCs w:val="24"/>
+          <w:highlight w:val="yellow"/>
         </w:rPr>
         <w:t>blocks</w:t>
       </w:r>
@@ -4574,14 +4640,16 @@
           <w:spacing w:val="-2"/>
           <w:sz w:val="24"/>
           <w:szCs w:val="24"/>
-        </w:rPr>
-        <w:t xml:space="preserve"> </w:t>
-      </w:r>
-      <w:r>
-        <w:rPr>
-          <w:rFonts w:asciiTheme="minorHAnsi" w:hAnsiTheme="minorHAnsi" w:cstheme="minorHAnsi"/>
-          <w:sz w:val="24"/>
-          <w:szCs w:val="24"/>
+          <w:highlight w:val="yellow"/>
+        </w:rPr>
+        <w:t xml:space="preserve"> </w:t>
+      </w:r>
+      <w:r>
+        <w:rPr>
+          <w:rFonts w:asciiTheme="minorHAnsi" w:hAnsiTheme="minorHAnsi" w:cstheme="minorHAnsi"/>
+          <w:sz w:val="24"/>
+          <w:szCs w:val="24"/>
+          <w:highlight w:val="yellow"/>
         </w:rPr>
         <w:t>of</w:t>
       </w:r>
@@ -4591,14 +4659,16 @@
           <w:spacing w:val="-3"/>
           <w:sz w:val="24"/>
           <w:szCs w:val="24"/>
-        </w:rPr>
-        <w:t xml:space="preserve"> </w:t>
-      </w:r>
-      <w:r>
-        <w:rPr>
-          <w:rFonts w:asciiTheme="minorHAnsi" w:hAnsiTheme="minorHAnsi" w:cstheme="minorHAnsi"/>
-          <w:sz w:val="24"/>
-          <w:szCs w:val="24"/>
+          <w:highlight w:val="yellow"/>
+        </w:rPr>
+        <w:t xml:space="preserve"> </w:t>
+      </w:r>
+      <w:r>
+        <w:rPr>
+          <w:rFonts w:asciiTheme="minorHAnsi" w:hAnsiTheme="minorHAnsi" w:cstheme="minorHAnsi"/>
+          <w:sz w:val="24"/>
+          <w:szCs w:val="24"/>
+          <w:highlight w:val="yellow"/>
         </w:rPr>
         <w:t>solution</w:t>
       </w:r>
@@ -4608,14 +4678,16 @@
           <w:spacing w:val="-2"/>
           <w:sz w:val="24"/>
           <w:szCs w:val="24"/>
-        </w:rPr>
-        <w:t xml:space="preserve"> </w:t>
-      </w:r>
-      <w:r>
-        <w:rPr>
-          <w:rFonts w:asciiTheme="minorHAnsi" w:hAnsiTheme="minorHAnsi" w:cstheme="minorHAnsi"/>
-          <w:sz w:val="24"/>
-          <w:szCs w:val="24"/>
+          <w:highlight w:val="yellow"/>
+        </w:rPr>
+        <w:t xml:space="preserve"> </w:t>
+      </w:r>
+      <w:r>
+        <w:rPr>
+          <w:rFonts w:asciiTheme="minorHAnsi" w:hAnsiTheme="minorHAnsi" w:cstheme="minorHAnsi"/>
+          <w:sz w:val="24"/>
+          <w:szCs w:val="24"/>
+          <w:highlight w:val="yellow"/>
         </w:rPr>
         <w:t>on</w:t>
       </w:r>
@@ -4625,14 +4697,16 @@
           <w:spacing w:val="-3"/>
           <w:sz w:val="24"/>
           <w:szCs w:val="24"/>
-        </w:rPr>
-        <w:t xml:space="preserve"> </w:t>
-      </w:r>
-      <w:r>
-        <w:rPr>
-          <w:rFonts w:asciiTheme="minorHAnsi" w:hAnsiTheme="minorHAnsi" w:cstheme="minorHAnsi"/>
-          <w:sz w:val="24"/>
-          <w:szCs w:val="24"/>
+          <w:highlight w:val="yellow"/>
+        </w:rPr>
+        <w:t xml:space="preserve"> </w:t>
+      </w:r>
+      <w:r>
+        <w:rPr>
+          <w:rFonts w:asciiTheme="minorHAnsi" w:hAnsiTheme="minorHAnsi" w:cstheme="minorHAnsi"/>
+          <w:sz w:val="24"/>
+          <w:szCs w:val="24"/>
+          <w:highlight w:val="yellow"/>
         </w:rPr>
         <w:t>cloud</w:t>
       </w:r>
@@ -4642,14 +4716,16 @@
           <w:spacing w:val="-3"/>
           <w:sz w:val="24"/>
           <w:szCs w:val="24"/>
-        </w:rPr>
-        <w:t xml:space="preserve"> </w:t>
-      </w:r>
-      <w:r>
-        <w:rPr>
-          <w:rFonts w:asciiTheme="minorHAnsi" w:hAnsiTheme="minorHAnsi" w:cstheme="minorHAnsi"/>
-          <w:sz w:val="24"/>
-          <w:szCs w:val="24"/>
+          <w:highlight w:val="yellow"/>
+        </w:rPr>
+        <w:t xml:space="preserve"> </w:t>
+      </w:r>
+      <w:r>
+        <w:rPr>
+          <w:rFonts w:asciiTheme="minorHAnsi" w:hAnsiTheme="minorHAnsi" w:cstheme="minorHAnsi"/>
+          <w:sz w:val="24"/>
+          <w:szCs w:val="24"/>
+          <w:highlight w:val="yellow"/>
         </w:rPr>
         <w:t>with</w:t>
       </w:r>
@@ -4659,14 +4735,16 @@
           <w:spacing w:val="-2"/>
           <w:sz w:val="24"/>
           <w:szCs w:val="24"/>
-        </w:rPr>
-        <w:t xml:space="preserve"> </w:t>
-      </w:r>
-      <w:r>
-        <w:rPr>
-          <w:rFonts w:asciiTheme="minorHAnsi" w:hAnsiTheme="minorHAnsi" w:cstheme="minorHAnsi"/>
-          <w:sz w:val="24"/>
-          <w:szCs w:val="24"/>
+          <w:highlight w:val="yellow"/>
+        </w:rPr>
+        <w:t xml:space="preserve"> </w:t>
+      </w:r>
+      <w:r>
+        <w:rPr>
+          <w:rFonts w:asciiTheme="minorHAnsi" w:hAnsiTheme="minorHAnsi" w:cstheme="minorHAnsi"/>
+          <w:sz w:val="24"/>
+          <w:szCs w:val="24"/>
+          <w:highlight w:val="yellow"/>
         </w:rPr>
         <w:t>Infrastructure</w:t>
       </w:r>
@@ -4676,14 +4754,16 @@
           <w:spacing w:val="-3"/>
           <w:sz w:val="24"/>
           <w:szCs w:val="24"/>
-        </w:rPr>
-        <w:t xml:space="preserve"> </w:t>
-      </w:r>
-      <w:r>
-        <w:rPr>
-          <w:rFonts w:asciiTheme="minorHAnsi" w:hAnsiTheme="minorHAnsi" w:cstheme="minorHAnsi"/>
-          <w:sz w:val="24"/>
-          <w:szCs w:val="24"/>
+          <w:highlight w:val="yellow"/>
+        </w:rPr>
+        <w:t xml:space="preserve"> </w:t>
+      </w:r>
+      <w:r>
+        <w:rPr>
+          <w:rFonts w:asciiTheme="minorHAnsi" w:hAnsiTheme="minorHAnsi" w:cstheme="minorHAnsi"/>
+          <w:sz w:val="24"/>
+          <w:szCs w:val="24"/>
+          <w:highlight w:val="yellow"/>
         </w:rPr>
         <w:t>as</w:t>
       </w:r>
@@ -4693,14 +4773,16 @@
           <w:spacing w:val="-2"/>
           <w:sz w:val="24"/>
           <w:szCs w:val="24"/>
-        </w:rPr>
-        <w:t xml:space="preserve"> </w:t>
-      </w:r>
-      <w:r>
-        <w:rPr>
-          <w:rFonts w:asciiTheme="minorHAnsi" w:hAnsiTheme="minorHAnsi" w:cstheme="minorHAnsi"/>
-          <w:sz w:val="24"/>
-          <w:szCs w:val="24"/>
+          <w:highlight w:val="yellow"/>
+        </w:rPr>
+        <w:t xml:space="preserve"> </w:t>
+      </w:r>
+      <w:r>
+        <w:rPr>
+          <w:rFonts w:asciiTheme="minorHAnsi" w:hAnsiTheme="minorHAnsi" w:cstheme="minorHAnsi"/>
+          <w:sz w:val="24"/>
+          <w:szCs w:val="24"/>
+          <w:highlight w:val="yellow"/>
         </w:rPr>
         <w:t>code</w:t>
       </w:r>
@@ -4710,14 +4792,16 @@
           <w:spacing w:val="-3"/>
           <w:sz w:val="24"/>
           <w:szCs w:val="24"/>
-        </w:rPr>
-        <w:t xml:space="preserve"> </w:t>
-      </w:r>
-      <w:r>
-        <w:rPr>
-          <w:rFonts w:asciiTheme="minorHAnsi" w:hAnsiTheme="minorHAnsi" w:cstheme="minorHAnsi"/>
-          <w:sz w:val="24"/>
-          <w:szCs w:val="24"/>
+          <w:highlight w:val="yellow"/>
+        </w:rPr>
+        <w:t xml:space="preserve"> </w:t>
+      </w:r>
+      <w:r>
+        <w:rPr>
+          <w:rFonts w:asciiTheme="minorHAnsi" w:hAnsiTheme="minorHAnsi" w:cstheme="minorHAnsi"/>
+          <w:sz w:val="24"/>
+          <w:szCs w:val="24"/>
+          <w:highlight w:val="yellow"/>
         </w:rPr>
         <w:t>(</w:t>
       </w:r>
@@ -4727,6 +4811,7 @@
           <w:rFonts w:asciiTheme="minorHAnsi" w:hAnsiTheme="minorHAnsi" w:cstheme="minorHAnsi"/>
           <w:sz w:val="24"/>
           <w:szCs w:val="24"/>
+          <w:highlight w:val="yellow"/>
         </w:rPr>
         <w:t>IaC</w:t>
       </w:r>
@@ -4736,6 +4821,7 @@
           <w:rFonts w:asciiTheme="minorHAnsi" w:hAnsiTheme="minorHAnsi" w:cstheme="minorHAnsi"/>
           <w:sz w:val="24"/>
           <w:szCs w:val="24"/>
+          <w:highlight w:val="yellow"/>
         </w:rPr>
         <w:t>)</w:t>
       </w:r>
@@ -4745,14 +4831,16 @@
           <w:spacing w:val="-3"/>
           <w:sz w:val="24"/>
           <w:szCs w:val="24"/>
-        </w:rPr>
-        <w:t xml:space="preserve"> </w:t>
-      </w:r>
-      <w:r>
-        <w:rPr>
-          <w:rFonts w:asciiTheme="minorHAnsi" w:hAnsiTheme="minorHAnsi" w:cstheme="minorHAnsi"/>
-          <w:sz w:val="24"/>
-          <w:szCs w:val="24"/>
+          <w:highlight w:val="yellow"/>
+        </w:rPr>
+        <w:t xml:space="preserve"> </w:t>
+      </w:r>
+      <w:r>
+        <w:rPr>
+          <w:rFonts w:asciiTheme="minorHAnsi" w:hAnsiTheme="minorHAnsi" w:cstheme="minorHAnsi"/>
+          <w:sz w:val="24"/>
+          <w:szCs w:val="24"/>
+          <w:highlight w:val="yellow"/>
         </w:rPr>
         <w:t>(In</w:t>
       </w:r>
@@ -4762,14 +4850,16 @@
           <w:spacing w:val="-51"/>
           <w:sz w:val="24"/>
           <w:szCs w:val="24"/>
-        </w:rPr>
-        <w:t xml:space="preserve"> </w:t>
-      </w:r>
-      <w:r>
-        <w:rPr>
-          <w:rFonts w:asciiTheme="minorHAnsi" w:hAnsiTheme="minorHAnsi" w:cstheme="minorHAnsi"/>
-          <w:sz w:val="24"/>
-          <w:szCs w:val="24"/>
+          <w:highlight w:val="yellow"/>
+        </w:rPr>
+        <w:t xml:space="preserve"> </w:t>
+      </w:r>
+      <w:r>
+        <w:rPr>
+          <w:rFonts w:asciiTheme="minorHAnsi" w:hAnsiTheme="minorHAnsi" w:cstheme="minorHAnsi"/>
+          <w:sz w:val="24"/>
+          <w:szCs w:val="24"/>
+          <w:highlight w:val="yellow"/>
         </w:rPr>
         <w:t>case</w:t>
       </w:r>
@@ -4779,14 +4869,16 @@
           <w:spacing w:val="-1"/>
           <w:sz w:val="24"/>
           <w:szCs w:val="24"/>
-        </w:rPr>
-        <w:t xml:space="preserve"> </w:t>
-      </w:r>
-      <w:r>
-        <w:rPr>
-          <w:rFonts w:asciiTheme="minorHAnsi" w:hAnsiTheme="minorHAnsi" w:cstheme="minorHAnsi"/>
-          <w:sz w:val="24"/>
-          <w:szCs w:val="24"/>
+          <w:highlight w:val="yellow"/>
+        </w:rPr>
+        <w:t xml:space="preserve"> </w:t>
+      </w:r>
+      <w:r>
+        <w:rPr>
+          <w:rFonts w:asciiTheme="minorHAnsi" w:hAnsiTheme="minorHAnsi" w:cstheme="minorHAnsi"/>
+          <w:sz w:val="24"/>
+          <w:szCs w:val="24"/>
+          <w:highlight w:val="yellow"/>
         </w:rPr>
         <w:t>of designing solution with cloud)</w:t>
       </w:r>
@@ -4869,6 +4961,7 @@
           <w:sz w:val="24"/>
           <w:szCs w:val="24"/>
         </w:rPr>
+        <w:lastRenderedPageBreak/>
         <w:t xml:space="preserve">One of </w:t>
       </w:r>
       <w:proofErr w:type="spellStart"/>
@@ -4887,16 +4980,7 @@
           <w:sz w:val="24"/>
           <w:szCs w:val="24"/>
         </w:rPr>
-        <w:t xml:space="preserve"> AI features is grading fruit size. Assume that we have to </w:t>
-      </w:r>
-      <w:r>
-        <w:rPr>
-          <w:rFonts w:asciiTheme="minorHAnsi" w:hAnsiTheme="minorHAnsi" w:cstheme="minorHAnsi"/>
-          <w:sz w:val="24"/>
-          <w:szCs w:val="24"/>
-        </w:rPr>
-        <w:lastRenderedPageBreak/>
-        <w:t>develop a</w:t>
+        <w:t xml:space="preserve"> AI features is grading fruit size. Assume that we have to develop a</w:t>
       </w:r>
       <w:r>
         <w:rPr>
@@ -5372,7 +5456,506 @@
           <w:lang w:eastAsia="zh-CN"/>
         </w:rPr>
         <w:tab/>
-        <w:t>My solution</w:t>
+      </w:r>
+      <w:r>
+        <w:rPr>
+          <w:rFonts w:asciiTheme="minorHAnsi" w:eastAsiaTheme="minorEastAsia" w:hAnsiTheme="minorHAnsi" w:cstheme="minorHAnsi"/>
+          <w:color w:val="FF0000"/>
+          <w:sz w:val="24"/>
+          <w:szCs w:val="24"/>
+          <w:lang w:eastAsia="zh-CN"/>
+        </w:rPr>
+        <w:t xml:space="preserve">The primary group of neural networks to be considered is ones designed for instance segmentation. </w:t>
+      </w:r>
+      <w:proofErr w:type="gramStart"/>
+      <w:r>
+        <w:rPr>
+          <w:rFonts w:asciiTheme="minorHAnsi" w:eastAsiaTheme="minorEastAsia" w:hAnsiTheme="minorHAnsi" w:cstheme="minorHAnsi"/>
+          <w:color w:val="FF0000"/>
+          <w:sz w:val="24"/>
+          <w:szCs w:val="24"/>
+          <w:lang w:eastAsia="zh-CN"/>
+        </w:rPr>
+        <w:t>For example Mask R-CNN, SSD, YOLO etc.</w:t>
+      </w:r>
+      <w:proofErr w:type="gramEnd"/>
+      <w:r>
+        <w:rPr>
+          <w:rFonts w:asciiTheme="minorHAnsi" w:eastAsiaTheme="minorEastAsia" w:hAnsiTheme="minorHAnsi" w:cstheme="minorHAnsi"/>
+          <w:color w:val="FF0000"/>
+          <w:sz w:val="24"/>
+          <w:szCs w:val="24"/>
+          <w:lang w:eastAsia="zh-CN"/>
+        </w:rPr>
+        <w:t xml:space="preserve"> </w:t>
+      </w:r>
+      <w:r>
+        <w:rPr>
+          <w:rFonts w:asciiTheme="minorHAnsi" w:eastAsiaTheme="minorEastAsia" w:hAnsiTheme="minorHAnsi" w:cstheme="minorHAnsi"/>
+          <w:color w:val="FF0000"/>
+          <w:sz w:val="24"/>
+          <w:szCs w:val="24"/>
+          <w:lang w:eastAsia="zh-CN"/>
+        </w:rPr>
+        <w:t>By performing segmentation of all objects of interest in an image, the subsequent measurements of individual objects can be e</w:t>
+      </w:r>
+      <w:r>
+        <w:rPr>
+          <w:rFonts w:asciiTheme="minorHAnsi" w:eastAsiaTheme="minorEastAsia" w:hAnsiTheme="minorHAnsi" w:cstheme="minorHAnsi"/>
+          <w:color w:val="FF0000"/>
+          <w:sz w:val="24"/>
+          <w:szCs w:val="24"/>
+          <w:lang w:eastAsia="zh-CN"/>
+        </w:rPr>
+        <w:t>asily calculated from the mask.</w:t>
+      </w:r>
+      <w:r>
+        <w:rPr>
+          <w:rFonts w:asciiTheme="minorHAnsi" w:eastAsiaTheme="minorEastAsia" w:hAnsiTheme="minorHAnsi" w:cstheme="minorHAnsi"/>
+          <w:color w:val="FF0000"/>
+          <w:sz w:val="24"/>
+          <w:szCs w:val="24"/>
+          <w:lang w:eastAsia="zh-CN"/>
+        </w:rPr>
+        <w:t xml:space="preserve"> The presence of the segmentation masks also allows for easier extraction of fruit measurements in oddly shaped fruits.</w:t>
+      </w:r>
+    </w:p>
+    <w:p>
+      <w:pPr>
+        <w:tabs>
+          <w:tab w:val="left" w:pos="820"/>
+        </w:tabs>
+        <w:jc w:val="both"/>
+        <w:rPr>
+          <w:rFonts w:asciiTheme="minorHAnsi" w:eastAsiaTheme="minorEastAsia" w:hAnsiTheme="minorHAnsi" w:cstheme="minorHAnsi"/>
+          <w:color w:val="FF0000"/>
+          <w:sz w:val="24"/>
+          <w:szCs w:val="24"/>
+          <w:lang w:eastAsia="zh-CN"/>
+        </w:rPr>
+      </w:pPr>
+      <w:r>
+        <w:rPr>
+          <w:rFonts w:asciiTheme="minorHAnsi" w:eastAsiaTheme="minorEastAsia" w:hAnsiTheme="minorHAnsi" w:cstheme="minorHAnsi"/>
+          <w:color w:val="FF0000"/>
+          <w:sz w:val="24"/>
+          <w:szCs w:val="24"/>
+          <w:lang w:eastAsia="zh-CN"/>
+        </w:rPr>
+        <w:tab/>
+      </w:r>
+      <w:r>
+        <w:rPr>
+          <w:rFonts w:asciiTheme="minorHAnsi" w:eastAsiaTheme="minorEastAsia" w:hAnsiTheme="minorHAnsi" w:cstheme="minorHAnsi"/>
+          <w:color w:val="FF0000"/>
+          <w:sz w:val="24"/>
+          <w:szCs w:val="24"/>
+          <w:lang w:eastAsia="zh-CN"/>
+        </w:rPr>
+        <w:t xml:space="preserve">Mask R-CNN has several advantages over single-shot methods such as SSD or YOLO. Mask R-CNN utilizes two parts, the convolutional feature extractor, and the region proposal network, both being trainable end-to-end. </w:t>
+      </w:r>
+      <w:r>
+        <w:rPr>
+          <w:rFonts w:asciiTheme="minorHAnsi" w:eastAsiaTheme="minorEastAsia" w:hAnsiTheme="minorHAnsi" w:cstheme="minorHAnsi"/>
+          <w:color w:val="FF0000"/>
+          <w:sz w:val="24"/>
+          <w:szCs w:val="24"/>
+          <w:lang w:eastAsia="zh-CN"/>
+        </w:rPr>
+        <w:t xml:space="preserve">The convolutional feature extractor produces an abstract representation of the initial input image by mapping it onto a larger number of feature maps as opposed to the 3 feature maps of the initial image (represented by R/G/B channels). </w:t>
+      </w:r>
+      <w:r>
+        <w:rPr>
+          <w:rFonts w:asciiTheme="minorHAnsi" w:eastAsiaTheme="minorEastAsia" w:hAnsiTheme="minorHAnsi" w:cstheme="minorHAnsi"/>
+          <w:color w:val="FF0000"/>
+          <w:sz w:val="24"/>
+          <w:szCs w:val="24"/>
+          <w:lang w:eastAsia="zh-CN"/>
+        </w:rPr>
+        <w:t xml:space="preserve">The abstract representation then provides more information to the region proposal stage. </w:t>
+      </w:r>
+      <w:r>
+        <w:rPr>
+          <w:rFonts w:asciiTheme="minorHAnsi" w:eastAsiaTheme="minorEastAsia" w:hAnsiTheme="minorHAnsi" w:cstheme="minorHAnsi"/>
+          <w:color w:val="FF0000"/>
+          <w:sz w:val="24"/>
+          <w:szCs w:val="24"/>
+          <w:lang w:eastAsia="zh-CN"/>
+        </w:rPr>
+        <w:t xml:space="preserve">The regional proposal network </w:t>
+      </w:r>
+      <w:r>
+        <w:rPr>
+          <w:rFonts w:asciiTheme="minorHAnsi" w:eastAsiaTheme="minorEastAsia" w:hAnsiTheme="minorHAnsi" w:cstheme="minorHAnsi"/>
+          <w:color w:val="FF0000"/>
+          <w:sz w:val="24"/>
+          <w:szCs w:val="24"/>
+          <w:lang w:eastAsia="zh-CN"/>
+        </w:rPr>
+        <w:t xml:space="preserve">then learns potential regions of interest with bounding boxes (defined by </w:t>
+      </w:r>
+      <w:r>
+        <w:rPr>
+          <w:rFonts w:asciiTheme="minorHAnsi" w:eastAsiaTheme="minorEastAsia" w:hAnsiTheme="minorHAnsi" w:cstheme="minorHAnsi"/>
+          <w:color w:val="FF0000"/>
+          <w:sz w:val="24"/>
+          <w:szCs w:val="24"/>
+          <w:lang w:eastAsia="zh-CN"/>
+        </w:rPr>
+        <w:t xml:space="preserve">4 </w:t>
+      </w:r>
+      <w:r>
+        <w:rPr>
+          <w:rFonts w:asciiTheme="minorHAnsi" w:eastAsiaTheme="minorEastAsia" w:hAnsiTheme="minorHAnsi" w:cstheme="minorHAnsi"/>
+          <w:color w:val="FF0000"/>
+          <w:sz w:val="24"/>
+          <w:szCs w:val="24"/>
+          <w:lang w:eastAsia="zh-CN"/>
+        </w:rPr>
+        <w:t>coordinates</w:t>
+      </w:r>
+      <w:r>
+        <w:rPr>
+          <w:rFonts w:asciiTheme="minorHAnsi" w:eastAsiaTheme="minorEastAsia" w:hAnsiTheme="minorHAnsi" w:cstheme="minorHAnsi"/>
+          <w:color w:val="FF0000"/>
+          <w:sz w:val="24"/>
+          <w:szCs w:val="24"/>
+          <w:lang w:eastAsia="zh-CN"/>
+        </w:rPr>
+        <w:t xml:space="preserve"> and 1 value for the confidence</w:t>
+      </w:r>
+      <w:r>
+        <w:rPr>
+          <w:rFonts w:asciiTheme="minorHAnsi" w:eastAsiaTheme="minorEastAsia" w:hAnsiTheme="minorHAnsi" w:cstheme="minorHAnsi"/>
+          <w:color w:val="FF0000"/>
+          <w:sz w:val="24"/>
+          <w:szCs w:val="24"/>
+          <w:lang w:eastAsia="zh-CN"/>
+        </w:rPr>
+        <w:t xml:space="preserve">) </w:t>
+      </w:r>
+      <w:r>
+        <w:rPr>
+          <w:rFonts w:asciiTheme="minorHAnsi" w:eastAsiaTheme="minorEastAsia" w:hAnsiTheme="minorHAnsi" w:cstheme="minorHAnsi"/>
+          <w:color w:val="FF0000"/>
+          <w:sz w:val="24"/>
+          <w:szCs w:val="24"/>
+          <w:lang w:eastAsia="zh-CN"/>
+        </w:rPr>
+        <w:t xml:space="preserve">which are then segmented by a subsequent network. In this case, the convolutional feature extractor can be re-used for segmentation to avoid additional parameters. The major advantage of Mask R-CNN is the fact that the detection and segmentation are unified into a single framework, making the approach extremely robust given sufficient training data. Prior research has also demonstrated its efficacy on </w:t>
+      </w:r>
+      <w:r>
+        <w:rPr>
+          <w:rFonts w:asciiTheme="minorHAnsi" w:eastAsiaTheme="minorEastAsia" w:hAnsiTheme="minorHAnsi" w:cstheme="minorHAnsi"/>
+          <w:color w:val="FF0000"/>
+          <w:sz w:val="24"/>
+          <w:szCs w:val="24"/>
+          <w:lang w:eastAsia="zh-CN"/>
+        </w:rPr>
+        <w:t xml:space="preserve">segmenting small objects, which is important for fruit segmentation. The fully trainability of the region proposal network also means computational costs with estimating potential regions of interest are minimized as the network learns this part on its own. </w:t>
+      </w:r>
+      <w:r>
+        <w:rPr>
+          <w:rFonts w:asciiTheme="minorHAnsi" w:eastAsiaTheme="minorEastAsia" w:hAnsiTheme="minorHAnsi" w:cstheme="minorHAnsi"/>
+          <w:color w:val="FF0000"/>
+          <w:sz w:val="24"/>
+          <w:szCs w:val="24"/>
+          <w:lang w:eastAsia="zh-CN"/>
+        </w:rPr>
+        <w:t xml:space="preserve">However, the major disadvantage is the difficulty in training the network, as several objective costs has to be balanced to obtain a desirable outcome. </w:t>
+      </w:r>
+      <w:r>
+        <w:rPr>
+          <w:rFonts w:asciiTheme="minorHAnsi" w:eastAsiaTheme="minorEastAsia" w:hAnsiTheme="minorHAnsi" w:cstheme="minorHAnsi"/>
+          <w:color w:val="FF0000"/>
+          <w:sz w:val="24"/>
+          <w:szCs w:val="24"/>
+          <w:lang w:eastAsia="zh-CN"/>
+        </w:rPr>
+        <w:t>These optimization objectives include the accuracy of the regi</w:t>
+      </w:r>
+      <w:r>
+        <w:rPr>
+          <w:rFonts w:asciiTheme="minorHAnsi" w:eastAsiaTheme="minorEastAsia" w:hAnsiTheme="minorHAnsi" w:cstheme="minorHAnsi"/>
+          <w:color w:val="FF0000"/>
+          <w:sz w:val="24"/>
+          <w:szCs w:val="24"/>
+          <w:lang w:eastAsia="zh-CN"/>
+        </w:rPr>
+        <w:t xml:space="preserve">on proposals (classification loss and bounding-box regression loss), and the accuracy of the final detected objections (also with classification loss and bounding-box regression loss). </w:t>
+      </w:r>
+      <w:r>
+        <w:rPr>
+          <w:rFonts w:asciiTheme="minorHAnsi" w:eastAsiaTheme="minorEastAsia" w:hAnsiTheme="minorHAnsi" w:cstheme="minorHAnsi"/>
+          <w:color w:val="FF0000"/>
+          <w:sz w:val="24"/>
+          <w:szCs w:val="24"/>
+          <w:lang w:eastAsia="zh-CN"/>
+        </w:rPr>
+        <w:t>The network then has to be optimized for accuracy of segmentation in e</w:t>
+      </w:r>
+      <w:r>
+        <w:rPr>
+          <w:rFonts w:asciiTheme="minorHAnsi" w:eastAsiaTheme="minorEastAsia" w:hAnsiTheme="minorHAnsi" w:cstheme="minorHAnsi"/>
+          <w:color w:val="FF0000"/>
+          <w:sz w:val="24"/>
+          <w:szCs w:val="24"/>
+          <w:lang w:eastAsia="zh-CN"/>
+        </w:rPr>
+        <w:t>ach bounding box, introducing an overlap loss for segmentation.</w:t>
+      </w:r>
+      <w:r>
+        <w:rPr>
+          <w:rFonts w:asciiTheme="minorHAnsi" w:eastAsiaTheme="minorEastAsia" w:hAnsiTheme="minorHAnsi" w:cstheme="minorHAnsi"/>
+          <w:color w:val="FF0000"/>
+          <w:sz w:val="24"/>
+          <w:szCs w:val="24"/>
+          <w:lang w:eastAsia="zh-CN"/>
+        </w:rPr>
+        <w:t xml:space="preserve"> </w:t>
+      </w:r>
+      <w:r>
+        <w:rPr>
+          <w:rFonts w:asciiTheme="minorHAnsi" w:eastAsiaTheme="minorEastAsia" w:hAnsiTheme="minorHAnsi" w:cstheme="minorHAnsi"/>
+          <w:color w:val="FF0000"/>
+          <w:sz w:val="24"/>
+          <w:szCs w:val="24"/>
+          <w:lang w:eastAsia="zh-CN"/>
+        </w:rPr>
+        <w:t>The current state of literature suggests Mask R-CNN is the state-of-the-art in instance segmentation.</w:t>
+      </w:r>
+    </w:p>
+    <w:p>
+      <w:pPr>
+        <w:tabs>
+          <w:tab w:val="left" w:pos="820"/>
+        </w:tabs>
+        <w:jc w:val="both"/>
+        <w:rPr>
+          <w:rFonts w:asciiTheme="minorHAnsi" w:eastAsiaTheme="minorEastAsia" w:hAnsiTheme="minorHAnsi" w:cstheme="minorHAnsi"/>
+          <w:color w:val="FF0000"/>
+          <w:sz w:val="24"/>
+          <w:szCs w:val="24"/>
+          <w:lang w:eastAsia="zh-CN"/>
+        </w:rPr>
+      </w:pPr>
+      <w:r>
+        <w:rPr>
+          <w:rFonts w:asciiTheme="minorHAnsi" w:eastAsiaTheme="minorEastAsia" w:hAnsiTheme="minorHAnsi" w:cstheme="minorHAnsi"/>
+          <w:color w:val="FF0000"/>
+          <w:sz w:val="24"/>
+          <w:szCs w:val="24"/>
+          <w:lang w:eastAsia="zh-CN"/>
+        </w:rPr>
+        <w:tab/>
+      </w:r>
+      <w:r>
+        <w:rPr>
+          <w:rFonts w:asciiTheme="minorHAnsi" w:eastAsiaTheme="minorEastAsia" w:hAnsiTheme="minorHAnsi" w:cstheme="minorHAnsi"/>
+          <w:color w:val="FF0000"/>
+          <w:sz w:val="24"/>
+          <w:szCs w:val="24"/>
+          <w:lang w:eastAsia="zh-CN"/>
+        </w:rPr>
+        <w:t>Single-shot methods such as YOLO (you only look once) and SSD (single-shot detection) are much easier to train than mask R-CNN</w:t>
+      </w:r>
+      <w:r>
+        <w:rPr>
+          <w:rFonts w:asciiTheme="minorHAnsi" w:eastAsiaTheme="minorEastAsia" w:hAnsiTheme="minorHAnsi" w:cstheme="minorHAnsi"/>
+          <w:color w:val="FF0000"/>
+          <w:sz w:val="24"/>
+          <w:szCs w:val="24"/>
+          <w:lang w:eastAsia="zh-CN"/>
+        </w:rPr>
+        <w:t xml:space="preserve">. However, less flexibility is offered as the regional proposals are predefined manually instead of learnt by the network. </w:t>
+      </w:r>
+      <w:r>
+        <w:rPr>
+          <w:rFonts w:asciiTheme="minorHAnsi" w:eastAsiaTheme="minorEastAsia" w:hAnsiTheme="minorHAnsi" w:cstheme="minorHAnsi"/>
+          <w:color w:val="FF0000"/>
+          <w:sz w:val="24"/>
+          <w:szCs w:val="24"/>
+          <w:lang w:eastAsia="zh-CN"/>
+        </w:rPr>
+        <w:t>The method breaks an input image into sub-regions, then optimizes by adjusting the set of estimated bounding box coordinates in each sub-region to the</w:t>
+      </w:r>
+      <w:r>
+        <w:rPr>
+          <w:rFonts w:asciiTheme="minorHAnsi" w:eastAsiaTheme="minorEastAsia" w:hAnsiTheme="minorHAnsi" w:cstheme="minorHAnsi"/>
+          <w:color w:val="FF0000"/>
+          <w:sz w:val="24"/>
+          <w:szCs w:val="24"/>
+          <w:lang w:eastAsia="zh-CN"/>
+        </w:rPr>
+        <w:t xml:space="preserve"> ground truth location of the object of interest. </w:t>
+      </w:r>
+      <w:r>
+        <w:rPr>
+          <w:rFonts w:asciiTheme="minorHAnsi" w:eastAsiaTheme="minorEastAsia" w:hAnsiTheme="minorHAnsi" w:cstheme="minorHAnsi"/>
+          <w:color w:val="FF0000"/>
+          <w:sz w:val="24"/>
+          <w:szCs w:val="24"/>
+          <w:lang w:eastAsia="zh-CN"/>
+        </w:rPr>
+        <w:t xml:space="preserve">While this allows for the entire processing to be done in one step, the loss function is significantly larger as it is now N x N x (5 x B + C). where N = the number of sub-divisions in each of the x/y axis, 5 is for 4 values defining the bounding </w:t>
+      </w:r>
+      <w:r>
+        <w:rPr>
+          <w:rFonts w:asciiTheme="minorHAnsi" w:eastAsiaTheme="minorEastAsia" w:hAnsiTheme="minorHAnsi" w:cstheme="minorHAnsi"/>
+          <w:color w:val="FF0000"/>
+          <w:sz w:val="24"/>
+          <w:szCs w:val="24"/>
+          <w:lang w:eastAsia="zh-CN"/>
+        </w:rPr>
+        <w:lastRenderedPageBreak/>
+        <w:t xml:space="preserve">box and 1 value defining the confidence, and C is the score for the class prediction. </w:t>
+      </w:r>
+      <w:r>
+        <w:rPr>
+          <w:rFonts w:asciiTheme="minorHAnsi" w:eastAsiaTheme="minorEastAsia" w:hAnsiTheme="minorHAnsi" w:cstheme="minorHAnsi"/>
+          <w:color w:val="FF0000"/>
+          <w:sz w:val="24"/>
+          <w:szCs w:val="24"/>
+          <w:lang w:eastAsia="zh-CN"/>
+        </w:rPr>
+        <w:t xml:space="preserve">In some ways, this loss function is also hard to optimize. However, the execution speed of such methods is significantly slower, as </w:t>
+      </w:r>
+      <w:r>
+        <w:rPr>
+          <w:rFonts w:asciiTheme="minorHAnsi" w:eastAsiaTheme="minorEastAsia" w:hAnsiTheme="minorHAnsi" w:cstheme="minorHAnsi"/>
+          <w:color w:val="FF0000"/>
+          <w:sz w:val="24"/>
+          <w:szCs w:val="24"/>
+          <w:lang w:eastAsia="zh-CN"/>
+        </w:rPr>
+        <w:t xml:space="preserve">much </w:t>
+      </w:r>
+      <w:proofErr w:type="gramStart"/>
+      <w:r>
+        <w:rPr>
+          <w:rFonts w:asciiTheme="minorHAnsi" w:eastAsiaTheme="minorEastAsia" w:hAnsiTheme="minorHAnsi" w:cstheme="minorHAnsi"/>
+          <w:color w:val="FF0000"/>
+          <w:sz w:val="24"/>
+          <w:szCs w:val="24"/>
+          <w:lang w:eastAsia="zh-CN"/>
+        </w:rPr>
+        <w:t>inefficiencies</w:t>
+      </w:r>
+      <w:proofErr w:type="gramEnd"/>
+      <w:r>
+        <w:rPr>
+          <w:rFonts w:asciiTheme="minorHAnsi" w:eastAsiaTheme="minorEastAsia" w:hAnsiTheme="minorHAnsi" w:cstheme="minorHAnsi"/>
+          <w:color w:val="FF0000"/>
+          <w:sz w:val="24"/>
+          <w:szCs w:val="24"/>
+          <w:lang w:eastAsia="zh-CN"/>
+        </w:rPr>
+        <w:t xml:space="preserve"> are introduced </w:t>
+      </w:r>
+      <w:r>
+        <w:rPr>
+          <w:rFonts w:asciiTheme="minorHAnsi" w:eastAsiaTheme="minorEastAsia" w:hAnsiTheme="minorHAnsi" w:cstheme="minorHAnsi"/>
+          <w:color w:val="FF0000"/>
+          <w:sz w:val="24"/>
+          <w:szCs w:val="24"/>
+          <w:lang w:eastAsia="zh-CN"/>
+        </w:rPr>
+        <w:t>by the repeated computation of the manually defined set of bounding boxes. This may be problematic if the solution needs to be deployed in real-time at a high frame rate.</w:t>
+      </w:r>
+    </w:p>
+    <w:p>
+      <w:pPr>
+        <w:tabs>
+          <w:tab w:val="left" w:pos="820"/>
+        </w:tabs>
+        <w:jc w:val="both"/>
+        <w:rPr>
+          <w:rFonts w:asciiTheme="minorHAnsi" w:eastAsiaTheme="minorEastAsia" w:hAnsiTheme="minorHAnsi" w:cstheme="minorHAnsi"/>
+          <w:color w:val="FF0000"/>
+          <w:sz w:val="24"/>
+          <w:szCs w:val="24"/>
+          <w:lang w:eastAsia="zh-CN"/>
+        </w:rPr>
+      </w:pPr>
+      <w:r>
+        <w:rPr>
+          <w:rFonts w:asciiTheme="minorHAnsi" w:eastAsiaTheme="minorEastAsia" w:hAnsiTheme="minorHAnsi" w:cstheme="minorHAnsi"/>
+          <w:color w:val="FF0000"/>
+          <w:sz w:val="24"/>
+          <w:szCs w:val="24"/>
+          <w:lang w:eastAsia="zh-CN"/>
+        </w:rPr>
+        <w:tab/>
+      </w:r>
+      <w:r>
+        <w:rPr>
+          <w:rFonts w:asciiTheme="minorHAnsi" w:eastAsiaTheme="minorEastAsia" w:hAnsiTheme="minorHAnsi" w:cstheme="minorHAnsi"/>
+          <w:color w:val="FF0000"/>
+          <w:sz w:val="24"/>
+          <w:szCs w:val="24"/>
+          <w:lang w:eastAsia="zh-CN"/>
+        </w:rPr>
+        <w:t>If the task to be address can be achieved through the use of a bounding box outline on an object of interest, the</w:t>
+      </w:r>
+      <w:r>
+        <w:rPr>
+          <w:rFonts w:asciiTheme="minorHAnsi" w:eastAsiaTheme="minorEastAsia" w:hAnsiTheme="minorHAnsi" w:cstheme="minorHAnsi"/>
+          <w:color w:val="FF0000"/>
+          <w:sz w:val="24"/>
+          <w:szCs w:val="24"/>
+          <w:lang w:eastAsia="zh-CN"/>
+        </w:rPr>
+        <w:t xml:space="preserve">n YOLO/SSD should be considered due to the simplicity in the method. However, if the objective is to eventually obtain accurate measurements of all objects of interest in an image, Mask R-CNN </w:t>
+      </w:r>
+      <w:r>
+        <w:rPr>
+          <w:rFonts w:asciiTheme="minorHAnsi" w:eastAsiaTheme="minorEastAsia" w:hAnsiTheme="minorHAnsi" w:cstheme="minorHAnsi"/>
+          <w:color w:val="FF0000"/>
+          <w:sz w:val="24"/>
+          <w:szCs w:val="24"/>
+          <w:lang w:eastAsia="zh-CN"/>
+        </w:rPr>
+        <w:t>can potentially be more accurate</w:t>
+      </w:r>
+      <w:r>
+        <w:rPr>
+          <w:rFonts w:asciiTheme="minorHAnsi" w:eastAsiaTheme="minorEastAsia" w:hAnsiTheme="minorHAnsi" w:cstheme="minorHAnsi"/>
+          <w:color w:val="FF0000"/>
+          <w:sz w:val="24"/>
+          <w:szCs w:val="24"/>
+          <w:lang w:eastAsia="zh-CN"/>
+        </w:rPr>
+        <w:t xml:space="preserve"> and computationally efficient. </w:t>
+      </w:r>
+      <w:r>
+        <w:rPr>
+          <w:rFonts w:asciiTheme="minorHAnsi" w:eastAsiaTheme="minorEastAsia" w:hAnsiTheme="minorHAnsi" w:cstheme="minorHAnsi"/>
+          <w:color w:val="FF0000"/>
+          <w:sz w:val="24"/>
+          <w:szCs w:val="24"/>
+          <w:lang w:eastAsia="zh-CN"/>
+        </w:rPr>
+        <w:t>A Mask R-CNN with a shallow Res-Net convolutional feature extractor is also fairly lightweight in terms of memory consumption</w:t>
+      </w:r>
+      <w:r>
+        <w:rPr>
+          <w:rFonts w:asciiTheme="minorHAnsi" w:eastAsiaTheme="minorEastAsia" w:hAnsiTheme="minorHAnsi" w:cstheme="minorHAnsi"/>
+          <w:color w:val="FF0000"/>
+          <w:sz w:val="24"/>
+          <w:szCs w:val="24"/>
+          <w:lang w:eastAsia="zh-CN"/>
+        </w:rPr>
+        <w:t xml:space="preserve"> in comparison</w:t>
+      </w:r>
+      <w:r>
+        <w:rPr>
+          <w:rFonts w:asciiTheme="minorHAnsi" w:eastAsiaTheme="minorEastAsia" w:hAnsiTheme="minorHAnsi" w:cstheme="minorHAnsi"/>
+          <w:color w:val="FF0000"/>
+          <w:sz w:val="24"/>
+          <w:szCs w:val="24"/>
+          <w:lang w:eastAsia="zh-CN"/>
+        </w:rPr>
+        <w:t>. This, in addition with using deep neural network compression, may possibly make mask R-CNNs embeddable into apps.</w:t>
       </w:r>
     </w:p>
     <w:p>
@@ -5539,7 +6122,333 @@
           <w:lang w:eastAsia="zh-CN"/>
         </w:rPr>
         <w:tab/>
-        <w:t>My solution</w:t>
+      </w:r>
+      <w:r>
+        <w:rPr>
+          <w:rFonts w:asciiTheme="minorHAnsi" w:eastAsiaTheme="minorEastAsia" w:hAnsiTheme="minorHAnsi" w:cstheme="minorHAnsi"/>
+          <w:color w:val="FF0000"/>
+          <w:sz w:val="24"/>
+          <w:szCs w:val="24"/>
+          <w:lang w:eastAsia="zh-CN"/>
+        </w:rPr>
+        <w:t xml:space="preserve">The most important aspect of any machine learning pipeline is the datasets. Images should ideally be high resolution, sharp, and contain high contrast. </w:t>
+      </w:r>
+      <w:r>
+        <w:rPr>
+          <w:rFonts w:asciiTheme="minorHAnsi" w:eastAsiaTheme="minorEastAsia" w:hAnsiTheme="minorHAnsi" w:cstheme="minorHAnsi"/>
+          <w:color w:val="FF0000"/>
+          <w:sz w:val="24"/>
+          <w:szCs w:val="24"/>
+          <w:lang w:eastAsia="zh-CN"/>
+        </w:rPr>
+        <w:t>The images would also be fully labelled. Ideally, each fruit (in a bin for example) will have their own inde</w:t>
+      </w:r>
+      <w:r>
+        <w:rPr>
+          <w:rFonts w:asciiTheme="minorHAnsi" w:eastAsiaTheme="minorEastAsia" w:hAnsiTheme="minorHAnsi" w:cstheme="minorHAnsi"/>
+          <w:color w:val="FF0000"/>
+          <w:sz w:val="24"/>
+          <w:szCs w:val="24"/>
+          <w:lang w:eastAsia="zh-CN"/>
+        </w:rPr>
+        <w:t xml:space="preserve">pendent manually segmented mask e.g. an image with 50 apples has 50 different annotations of each individual apple. The higher the quality of the data label, the more flexibility and potential for future development can be made available, as labels with higher complexities can be manipulated in more ways. Worst comes to worst, a complex label can always be simplified (merge all 50 masks into one mask for example), but a simple mask cannot be made more complex easily. It is therefore imperative to optimize the manual labelling </w:t>
+      </w:r>
+      <w:r>
+        <w:rPr>
+          <w:rFonts w:asciiTheme="minorHAnsi" w:eastAsiaTheme="minorEastAsia" w:hAnsiTheme="minorHAnsi" w:cstheme="minorHAnsi"/>
+          <w:color w:val="FF0000"/>
+          <w:sz w:val="24"/>
+          <w:szCs w:val="24"/>
+          <w:lang w:eastAsia="zh-CN"/>
+        </w:rPr>
+        <w:t>workflow</w:t>
+      </w:r>
+      <w:r>
+        <w:rPr>
+          <w:rFonts w:asciiTheme="minorHAnsi" w:eastAsiaTheme="minorEastAsia" w:hAnsiTheme="minorHAnsi" w:cstheme="minorHAnsi"/>
+          <w:color w:val="FF0000"/>
+          <w:sz w:val="24"/>
+          <w:szCs w:val="24"/>
+          <w:lang w:eastAsia="zh-CN"/>
+        </w:rPr>
+        <w:t xml:space="preserve"> from the very start</w:t>
+      </w:r>
+      <w:r>
+        <w:rPr>
+          <w:rFonts w:asciiTheme="minorHAnsi" w:eastAsiaTheme="minorEastAsia" w:hAnsiTheme="minorHAnsi" w:cstheme="minorHAnsi"/>
+          <w:color w:val="FF0000"/>
+          <w:sz w:val="24"/>
+          <w:szCs w:val="24"/>
+          <w:lang w:eastAsia="zh-CN"/>
+        </w:rPr>
+        <w:t xml:space="preserve"> so that time is not wasted, as human labor is expensive and time-consuming</w:t>
+      </w:r>
+      <w:r>
+        <w:rPr>
+          <w:rFonts w:asciiTheme="minorHAnsi" w:eastAsiaTheme="minorEastAsia" w:hAnsiTheme="minorHAnsi" w:cstheme="minorHAnsi"/>
+          <w:color w:val="FF0000"/>
+          <w:sz w:val="24"/>
+          <w:szCs w:val="24"/>
+          <w:lang w:eastAsia="zh-CN"/>
+        </w:rPr>
+        <w:t>.</w:t>
+      </w:r>
+    </w:p>
+    <w:p>
+      <w:pPr>
+        <w:tabs>
+          <w:tab w:val="left" w:pos="820"/>
+        </w:tabs>
+        <w:jc w:val="both"/>
+        <w:rPr>
+          <w:rFonts w:asciiTheme="minorHAnsi" w:eastAsiaTheme="minorEastAsia" w:hAnsiTheme="minorHAnsi" w:cstheme="minorHAnsi"/>
+          <w:color w:val="FF0000"/>
+          <w:sz w:val="24"/>
+          <w:szCs w:val="24"/>
+          <w:lang w:eastAsia="zh-CN"/>
+        </w:rPr>
+      </w:pPr>
+      <w:r>
+        <w:rPr>
+          <w:rFonts w:asciiTheme="minorHAnsi" w:eastAsiaTheme="minorEastAsia" w:hAnsiTheme="minorHAnsi" w:cstheme="minorHAnsi"/>
+          <w:color w:val="FF0000"/>
+          <w:sz w:val="24"/>
+          <w:szCs w:val="24"/>
+          <w:lang w:eastAsia="zh-CN"/>
+        </w:rPr>
+        <w:tab/>
+      </w:r>
+      <w:r>
+        <w:rPr>
+          <w:rFonts w:asciiTheme="minorHAnsi" w:eastAsiaTheme="minorEastAsia" w:hAnsiTheme="minorHAnsi" w:cstheme="minorHAnsi"/>
+          <w:color w:val="FF0000"/>
+          <w:sz w:val="24"/>
+          <w:szCs w:val="24"/>
+          <w:lang w:eastAsia="zh-CN"/>
+        </w:rPr>
+        <w:t xml:space="preserve">The machine learning algorithm would be trained on the largest dataset possible, with the dataset being split into train/validation/test (usually </w:t>
+      </w:r>
+      <w:r>
+        <w:rPr>
+          <w:rFonts w:asciiTheme="minorHAnsi" w:eastAsiaTheme="minorEastAsia" w:hAnsiTheme="minorHAnsi" w:cstheme="minorHAnsi"/>
+          <w:color w:val="FF0000"/>
+          <w:sz w:val="24"/>
+          <w:szCs w:val="24"/>
+          <w:lang w:eastAsia="zh-CN"/>
+        </w:rPr>
+        <w:t>7</w:t>
+      </w:r>
+      <w:r>
+        <w:rPr>
+          <w:rFonts w:asciiTheme="minorHAnsi" w:eastAsiaTheme="minorEastAsia" w:hAnsiTheme="minorHAnsi" w:cstheme="minorHAnsi"/>
+          <w:color w:val="FF0000"/>
+          <w:sz w:val="24"/>
+          <w:szCs w:val="24"/>
+          <w:lang w:eastAsia="zh-CN"/>
+        </w:rPr>
+        <w:t>0%/</w:t>
+      </w:r>
+      <w:r>
+        <w:rPr>
+          <w:rFonts w:asciiTheme="minorHAnsi" w:eastAsiaTheme="minorEastAsia" w:hAnsiTheme="minorHAnsi" w:cstheme="minorHAnsi"/>
+          <w:color w:val="FF0000"/>
+          <w:sz w:val="24"/>
+          <w:szCs w:val="24"/>
+          <w:lang w:eastAsia="zh-CN"/>
+        </w:rPr>
+        <w:t>15</w:t>
+      </w:r>
+      <w:r>
+        <w:rPr>
+          <w:rFonts w:asciiTheme="minorHAnsi" w:eastAsiaTheme="minorEastAsia" w:hAnsiTheme="minorHAnsi" w:cstheme="minorHAnsi"/>
+          <w:color w:val="FF0000"/>
+          <w:sz w:val="24"/>
+          <w:szCs w:val="24"/>
+          <w:lang w:eastAsia="zh-CN"/>
+        </w:rPr>
+        <w:t>%/</w:t>
+      </w:r>
+      <w:r>
+        <w:rPr>
+          <w:rFonts w:asciiTheme="minorHAnsi" w:eastAsiaTheme="minorEastAsia" w:hAnsiTheme="minorHAnsi" w:cstheme="minorHAnsi"/>
+          <w:color w:val="FF0000"/>
+          <w:sz w:val="24"/>
+          <w:szCs w:val="24"/>
+          <w:lang w:eastAsia="zh-CN"/>
+        </w:rPr>
+        <w:t>15</w:t>
+      </w:r>
+      <w:r>
+        <w:rPr>
+          <w:rFonts w:asciiTheme="minorHAnsi" w:eastAsiaTheme="minorEastAsia" w:hAnsiTheme="minorHAnsi" w:cstheme="minorHAnsi"/>
+          <w:color w:val="FF0000"/>
+          <w:sz w:val="24"/>
+          <w:szCs w:val="24"/>
+          <w:lang w:eastAsia="zh-CN"/>
+        </w:rPr>
+        <w:t xml:space="preserve">% in the case of very large datasets). The validation accuracy is constantly evaluated during every epoch to ensure the algorithm is not over fitting to the training set. Once the accuracy stops increasing on the validation set, the algorithm is then tested on the test set </w:t>
+      </w:r>
+      <w:r>
+        <w:rPr>
+          <w:rFonts w:asciiTheme="minorHAnsi" w:eastAsiaTheme="minorEastAsia" w:hAnsiTheme="minorHAnsi" w:cstheme="minorHAnsi"/>
+          <w:color w:val="FF0000"/>
+          <w:sz w:val="24"/>
+          <w:szCs w:val="24"/>
+          <w:lang w:eastAsia="zh-CN"/>
+        </w:rPr>
+        <w:t xml:space="preserve">to check the accuracy. The difference between the training accuracy and the validation accuracy </w:t>
+      </w:r>
+      <w:r>
+        <w:rPr>
+          <w:rFonts w:asciiTheme="minorHAnsi" w:eastAsiaTheme="minorEastAsia" w:hAnsiTheme="minorHAnsi" w:cstheme="minorHAnsi"/>
+          <w:color w:val="FF0000"/>
+          <w:sz w:val="24"/>
+          <w:szCs w:val="24"/>
+          <w:lang w:eastAsia="zh-CN"/>
+        </w:rPr>
+        <w:t>is a result of variance in the dataset, and the difference between the validation and testing accuracy is a result of overfitting of the validation set.</w:t>
+      </w:r>
+    </w:p>
+    <w:p>
+      <w:pPr>
+        <w:tabs>
+          <w:tab w:val="left" w:pos="820"/>
+        </w:tabs>
+        <w:jc w:val="both"/>
+        <w:rPr>
+          <w:rFonts w:asciiTheme="minorHAnsi" w:eastAsiaTheme="minorEastAsia" w:hAnsiTheme="minorHAnsi" w:cstheme="minorHAnsi"/>
+          <w:color w:val="FF0000"/>
+          <w:sz w:val="24"/>
+          <w:szCs w:val="24"/>
+          <w:lang w:eastAsia="zh-CN"/>
+        </w:rPr>
+      </w:pPr>
+      <w:r>
+        <w:rPr>
+          <w:rFonts w:asciiTheme="minorHAnsi" w:eastAsiaTheme="minorEastAsia" w:hAnsiTheme="minorHAnsi" w:cstheme="minorHAnsi"/>
+          <w:color w:val="FF0000"/>
+          <w:sz w:val="24"/>
+          <w:szCs w:val="24"/>
+          <w:lang w:eastAsia="zh-CN"/>
+        </w:rPr>
+        <w:tab/>
+        <w:t>On</w:t>
+      </w:r>
+      <w:r>
+        <w:rPr>
+          <w:rFonts w:asciiTheme="minorHAnsi" w:eastAsiaTheme="minorEastAsia" w:hAnsiTheme="minorHAnsi" w:cstheme="minorHAnsi"/>
+          <w:color w:val="FF0000"/>
+          <w:sz w:val="24"/>
+          <w:szCs w:val="24"/>
+          <w:lang w:eastAsia="zh-CN"/>
+        </w:rPr>
+        <w:t>c</w:t>
+      </w:r>
+      <w:r>
+        <w:rPr>
+          <w:rFonts w:asciiTheme="minorHAnsi" w:eastAsiaTheme="minorEastAsia" w:hAnsiTheme="minorHAnsi" w:cstheme="minorHAnsi"/>
+          <w:color w:val="FF0000"/>
+          <w:sz w:val="24"/>
+          <w:szCs w:val="24"/>
+          <w:lang w:eastAsia="zh-CN"/>
+        </w:rPr>
+        <w:t xml:space="preserve">e the algorithm is trained, the network parameters can then be saved and used for initialization in the next training session so backpropagation and stochastic gradient descent does not need to start from scratch. </w:t>
+      </w:r>
+      <w:r>
+        <w:rPr>
+          <w:rFonts w:asciiTheme="minorHAnsi" w:eastAsiaTheme="minorEastAsia" w:hAnsiTheme="minorHAnsi" w:cstheme="minorHAnsi"/>
+          <w:color w:val="FF0000"/>
+          <w:sz w:val="24"/>
+          <w:szCs w:val="24"/>
+          <w:lang w:eastAsia="zh-CN"/>
+        </w:rPr>
+        <w:t>Transfer learning can also be leveraged to extend the algorithm onto different fruits i.e. an initial large apple database can be used to pre-train a network which is then fine-tuned on a much smaller orange dataset resulting in accuracy orange detection despite the small dataset.</w:t>
+      </w:r>
+    </w:p>
+    <w:p>
+      <w:pPr>
+        <w:tabs>
+          <w:tab w:val="left" w:pos="820"/>
+        </w:tabs>
+        <w:jc w:val="both"/>
+        <w:rPr>
+          <w:rFonts w:asciiTheme="minorHAnsi" w:eastAsiaTheme="minorEastAsia" w:hAnsiTheme="minorHAnsi" w:cstheme="minorHAnsi"/>
+          <w:color w:val="FF0000"/>
+          <w:sz w:val="24"/>
+          <w:szCs w:val="24"/>
+          <w:lang w:eastAsia="zh-CN"/>
+        </w:rPr>
+      </w:pPr>
+      <w:r>
+        <w:rPr>
+          <w:rFonts w:asciiTheme="minorHAnsi" w:eastAsiaTheme="minorEastAsia" w:hAnsiTheme="minorHAnsi" w:cstheme="minorHAnsi"/>
+          <w:color w:val="FF0000"/>
+          <w:sz w:val="24"/>
+          <w:szCs w:val="24"/>
+          <w:lang w:eastAsia="zh-CN"/>
+        </w:rPr>
+        <w:tab/>
+      </w:r>
+      <w:r>
+        <w:rPr>
+          <w:rFonts w:asciiTheme="minorHAnsi" w:eastAsiaTheme="minorEastAsia" w:hAnsiTheme="minorHAnsi" w:cstheme="minorHAnsi"/>
+          <w:color w:val="FF0000"/>
+          <w:sz w:val="24"/>
+          <w:szCs w:val="24"/>
+          <w:lang w:eastAsia="zh-CN"/>
+        </w:rPr>
+        <w:t>Other practical considerations would be the training time and network complexity trade-off, speed of data access during training, systematic methods of hyper-</w:t>
+      </w:r>
+      <w:r>
+        <w:rPr>
+          <w:rFonts w:asciiTheme="minorHAnsi" w:eastAsiaTheme="minorEastAsia" w:hAnsiTheme="minorHAnsi" w:cstheme="minorHAnsi"/>
+          <w:color w:val="FF0000"/>
+          <w:sz w:val="24"/>
+          <w:szCs w:val="24"/>
+          <w:lang w:eastAsia="zh-CN"/>
+        </w:rPr>
+        <w:lastRenderedPageBreak/>
+        <w:t>parameter tuning</w:t>
+      </w:r>
+      <w:r>
+        <w:rPr>
+          <w:rFonts w:asciiTheme="minorHAnsi" w:eastAsiaTheme="minorEastAsia" w:hAnsiTheme="minorHAnsi" w:cstheme="minorHAnsi"/>
+          <w:color w:val="FF0000"/>
+          <w:sz w:val="24"/>
+          <w:szCs w:val="24"/>
+          <w:lang w:eastAsia="zh-CN"/>
+        </w:rPr>
+        <w:t>,</w:t>
+      </w:r>
+      <w:r>
+        <w:rPr>
+          <w:rFonts w:asciiTheme="minorHAnsi" w:eastAsiaTheme="minorEastAsia" w:hAnsiTheme="minorHAnsi" w:cstheme="minorHAnsi"/>
+          <w:color w:val="FF0000"/>
+          <w:sz w:val="24"/>
+          <w:szCs w:val="24"/>
+          <w:lang w:eastAsia="zh-CN"/>
+        </w:rPr>
+        <w:t xml:space="preserve"> which are all important in minimizing the computational resources and time taken to develop a satisfactory model.</w:t>
+      </w:r>
+      <w:r>
+        <w:rPr>
+          <w:rFonts w:asciiTheme="minorHAnsi" w:eastAsiaTheme="minorEastAsia" w:hAnsiTheme="minorHAnsi" w:cstheme="minorHAnsi"/>
+          <w:color w:val="FF0000"/>
+          <w:sz w:val="24"/>
+          <w:szCs w:val="24"/>
+          <w:lang w:eastAsia="zh-CN"/>
+        </w:rPr>
+        <w:t xml:space="preserve"> Especially since hyper-parameter tuning is considered a “dark-art” and is ve</w:t>
+      </w:r>
+      <w:r>
+        <w:rPr>
+          <w:rFonts w:asciiTheme="minorHAnsi" w:eastAsiaTheme="minorEastAsia" w:hAnsiTheme="minorHAnsi" w:cstheme="minorHAnsi"/>
+          <w:color w:val="FF0000"/>
+          <w:sz w:val="24"/>
+          <w:szCs w:val="24"/>
+          <w:lang w:eastAsia="zh-CN"/>
+        </w:rPr>
+        <w:t>ry difficult to do efficiently.</w:t>
       </w:r>
     </w:p>
     <w:p>
@@ -5573,13 +6482,15 @@
           <w:rFonts w:asciiTheme="minorHAnsi" w:hAnsiTheme="minorHAnsi" w:cstheme="minorHAnsi"/>
           <w:sz w:val="24"/>
           <w:szCs w:val="24"/>
-        </w:rPr>
-      </w:pPr>
-      <w:r>
-        <w:rPr>
-          <w:rFonts w:asciiTheme="minorHAnsi" w:hAnsiTheme="minorHAnsi" w:cstheme="minorHAnsi"/>
-          <w:sz w:val="24"/>
-          <w:szCs w:val="24"/>
+          <w:highlight w:val="yellow"/>
+        </w:rPr>
+      </w:pPr>
+      <w:r>
+        <w:rPr>
+          <w:rFonts w:asciiTheme="minorHAnsi" w:hAnsiTheme="minorHAnsi" w:cstheme="minorHAnsi"/>
+          <w:sz w:val="24"/>
+          <w:szCs w:val="24"/>
+          <w:highlight w:val="yellow"/>
         </w:rPr>
         <w:t>Any</w:t>
       </w:r>
@@ -5589,14 +6500,16 @@
           <w:spacing w:val="-2"/>
           <w:sz w:val="24"/>
           <w:szCs w:val="24"/>
-        </w:rPr>
-        <w:t xml:space="preserve"> </w:t>
-      </w:r>
-      <w:r>
-        <w:rPr>
-          <w:rFonts w:asciiTheme="minorHAnsi" w:hAnsiTheme="minorHAnsi" w:cstheme="minorHAnsi"/>
-          <w:sz w:val="24"/>
-          <w:szCs w:val="24"/>
+          <w:highlight w:val="yellow"/>
+        </w:rPr>
+        <w:t xml:space="preserve"> </w:t>
+      </w:r>
+      <w:r>
+        <w:rPr>
+          <w:rFonts w:asciiTheme="minorHAnsi" w:hAnsiTheme="minorHAnsi" w:cstheme="minorHAnsi"/>
+          <w:sz w:val="24"/>
+          <w:szCs w:val="24"/>
+          <w:highlight w:val="yellow"/>
         </w:rPr>
         <w:t>idea</w:t>
       </w:r>
@@ -5606,14 +6519,16 @@
           <w:spacing w:val="-1"/>
           <w:sz w:val="24"/>
           <w:szCs w:val="24"/>
-        </w:rPr>
-        <w:t xml:space="preserve"> </w:t>
-      </w:r>
-      <w:r>
-        <w:rPr>
-          <w:rFonts w:asciiTheme="minorHAnsi" w:hAnsiTheme="minorHAnsi" w:cstheme="minorHAnsi"/>
-          <w:sz w:val="24"/>
-          <w:szCs w:val="24"/>
+          <w:highlight w:val="yellow"/>
+        </w:rPr>
+        <w:t xml:space="preserve"> </w:t>
+      </w:r>
+      <w:r>
+        <w:rPr>
+          <w:rFonts w:asciiTheme="minorHAnsi" w:hAnsiTheme="minorHAnsi" w:cstheme="minorHAnsi"/>
+          <w:sz w:val="24"/>
+          <w:szCs w:val="24"/>
+          <w:highlight w:val="yellow"/>
         </w:rPr>
         <w:t>about</w:t>
       </w:r>
@@ -5623,14 +6538,16 @@
           <w:spacing w:val="-2"/>
           <w:sz w:val="24"/>
           <w:szCs w:val="24"/>
-        </w:rPr>
-        <w:t xml:space="preserve"> </w:t>
-      </w:r>
-      <w:r>
-        <w:rPr>
-          <w:rFonts w:asciiTheme="minorHAnsi" w:hAnsiTheme="minorHAnsi" w:cstheme="minorHAnsi"/>
-          <w:sz w:val="24"/>
-          <w:szCs w:val="24"/>
+          <w:highlight w:val="yellow"/>
+        </w:rPr>
+        <w:t xml:space="preserve"> </w:t>
+      </w:r>
+      <w:r>
+        <w:rPr>
+          <w:rFonts w:asciiTheme="minorHAnsi" w:hAnsiTheme="minorHAnsi" w:cstheme="minorHAnsi"/>
+          <w:sz w:val="24"/>
+          <w:szCs w:val="24"/>
+          <w:highlight w:val="yellow"/>
         </w:rPr>
         <w:t>organizing/deploying</w:t>
       </w:r>
@@ -5640,14 +6557,16 @@
           <w:spacing w:val="-1"/>
           <w:sz w:val="24"/>
           <w:szCs w:val="24"/>
-        </w:rPr>
-        <w:t xml:space="preserve"> </w:t>
-      </w:r>
-      <w:r>
-        <w:rPr>
-          <w:rFonts w:asciiTheme="minorHAnsi" w:hAnsiTheme="minorHAnsi" w:cstheme="minorHAnsi"/>
-          <w:sz w:val="24"/>
-          <w:szCs w:val="24"/>
+          <w:highlight w:val="yellow"/>
+        </w:rPr>
+        <w:t xml:space="preserve"> </w:t>
+      </w:r>
+      <w:r>
+        <w:rPr>
+          <w:rFonts w:asciiTheme="minorHAnsi" w:hAnsiTheme="minorHAnsi" w:cstheme="minorHAnsi"/>
+          <w:sz w:val="24"/>
+          <w:szCs w:val="24"/>
+          <w:highlight w:val="yellow"/>
         </w:rPr>
         <w:t>ML</w:t>
       </w:r>
@@ -5657,14 +6576,16 @@
           <w:spacing w:val="-2"/>
           <w:sz w:val="24"/>
           <w:szCs w:val="24"/>
-        </w:rPr>
-        <w:t xml:space="preserve"> </w:t>
-      </w:r>
-      <w:r>
-        <w:rPr>
-          <w:rFonts w:asciiTheme="minorHAnsi" w:hAnsiTheme="minorHAnsi" w:cstheme="minorHAnsi"/>
-          <w:sz w:val="24"/>
-          <w:szCs w:val="24"/>
+          <w:highlight w:val="yellow"/>
+        </w:rPr>
+        <w:t xml:space="preserve"> </w:t>
+      </w:r>
+      <w:r>
+        <w:rPr>
+          <w:rFonts w:asciiTheme="minorHAnsi" w:hAnsiTheme="minorHAnsi" w:cstheme="minorHAnsi"/>
+          <w:sz w:val="24"/>
+          <w:szCs w:val="24"/>
+          <w:highlight w:val="yellow"/>
         </w:rPr>
         <w:t>model</w:t>
       </w:r>
@@ -5674,14 +6595,16 @@
           <w:spacing w:val="-1"/>
           <w:sz w:val="24"/>
           <w:szCs w:val="24"/>
-        </w:rPr>
-        <w:t xml:space="preserve"> </w:t>
-      </w:r>
-      <w:r>
-        <w:rPr>
-          <w:rFonts w:asciiTheme="minorHAnsi" w:hAnsiTheme="minorHAnsi" w:cstheme="minorHAnsi"/>
-          <w:sz w:val="24"/>
-          <w:szCs w:val="24"/>
+          <w:highlight w:val="yellow"/>
+        </w:rPr>
+        <w:t xml:space="preserve"> </w:t>
+      </w:r>
+      <w:r>
+        <w:rPr>
+          <w:rFonts w:asciiTheme="minorHAnsi" w:hAnsiTheme="minorHAnsi" w:cstheme="minorHAnsi"/>
+          <w:sz w:val="24"/>
+          <w:szCs w:val="24"/>
+          <w:highlight w:val="yellow"/>
         </w:rPr>
         <w:t>on</w:t>
       </w:r>
@@ -5691,14 +6614,16 @@
           <w:spacing w:val="-1"/>
           <w:sz w:val="24"/>
           <w:szCs w:val="24"/>
-        </w:rPr>
-        <w:t xml:space="preserve"> </w:t>
-      </w:r>
-      <w:r>
-        <w:rPr>
-          <w:rFonts w:asciiTheme="minorHAnsi" w:hAnsiTheme="minorHAnsi" w:cstheme="minorHAnsi"/>
-          <w:sz w:val="24"/>
-          <w:szCs w:val="24"/>
+          <w:highlight w:val="yellow"/>
+        </w:rPr>
+        <w:t xml:space="preserve"> </w:t>
+      </w:r>
+      <w:r>
+        <w:rPr>
+          <w:rFonts w:asciiTheme="minorHAnsi" w:hAnsiTheme="minorHAnsi" w:cstheme="minorHAnsi"/>
+          <w:sz w:val="24"/>
+          <w:szCs w:val="24"/>
+          <w:highlight w:val="yellow"/>
         </w:rPr>
         <w:t>production?</w:t>
       </w:r>
@@ -5717,8 +6642,6 @@
           <w:lang w:eastAsia="zh-CN"/>
         </w:rPr>
       </w:pPr>
-      <w:bookmarkStart w:id="0" w:name="_GoBack"/>
-      <w:bookmarkEnd w:id="0"/>
     </w:p>
     <w:p>
       <w:pPr>
@@ -5737,15 +6660,37 @@
           <w:lang w:eastAsia="zh-CN"/>
         </w:rPr>
       </w:pPr>
-      <w:r>
-        <w:rPr>
-          <w:rFonts w:asciiTheme="minorHAnsi" w:eastAsiaTheme="minorEastAsia" w:hAnsiTheme="minorHAnsi" w:cstheme="minorHAnsi"/>
-          <w:color w:val="FF0000"/>
-          <w:sz w:val="24"/>
-          <w:szCs w:val="24"/>
-          <w:lang w:eastAsia="zh-CN"/>
-        </w:rPr>
-        <w:t>My solution</w:t>
+      <w:proofErr w:type="gramStart"/>
+      <w:r>
+        <w:rPr>
+          <w:rFonts w:asciiTheme="minorHAnsi" w:eastAsiaTheme="minorEastAsia" w:hAnsiTheme="minorHAnsi" w:cstheme="minorHAnsi"/>
+          <w:color w:val="FF0000"/>
+          <w:sz w:val="24"/>
+          <w:szCs w:val="24"/>
+          <w:lang w:eastAsia="zh-CN"/>
+        </w:rPr>
+        <w:t>minimize</w:t>
+      </w:r>
+      <w:proofErr w:type="gramEnd"/>
+      <w:r>
+        <w:rPr>
+          <w:rFonts w:asciiTheme="minorHAnsi" w:eastAsiaTheme="minorEastAsia" w:hAnsiTheme="minorHAnsi" w:cstheme="minorHAnsi"/>
+          <w:color w:val="FF0000"/>
+          <w:sz w:val="24"/>
+          <w:szCs w:val="24"/>
+          <w:lang w:eastAsia="zh-CN"/>
+        </w:rPr>
+        <w:t xml:space="preserve"> </w:t>
+      </w:r>
+      <w:r>
+        <w:rPr>
+          <w:rFonts w:asciiTheme="minorHAnsi" w:eastAsiaTheme="minorEastAsia" w:hAnsiTheme="minorHAnsi" w:cstheme="minorHAnsi"/>
+          <w:color w:val="FF0000"/>
+          <w:sz w:val="24"/>
+          <w:szCs w:val="24"/>
+          <w:lang w:eastAsia="zh-CN"/>
+        </w:rPr>
+        <w:t>size of model</w:t>
       </w:r>
     </w:p>
     <w:p>
@@ -5963,7 +6908,218 @@
           <w:lang w:eastAsia="zh-CN"/>
         </w:rPr>
         <w:tab/>
-        <w:t>My solution</w:t>
+      </w:r>
+      <w:r>
+        <w:rPr>
+          <w:rFonts w:asciiTheme="minorHAnsi" w:eastAsiaTheme="minorEastAsia" w:hAnsiTheme="minorHAnsi" w:cstheme="minorHAnsi"/>
+          <w:color w:val="FF0000"/>
+          <w:sz w:val="24"/>
+          <w:szCs w:val="24"/>
+          <w:lang w:eastAsia="zh-CN"/>
+        </w:rPr>
+        <w:t xml:space="preserve">If the output is a mask of each individual fruit and the fruit is assumed to be spherical, </w:t>
+      </w:r>
+      <w:r>
+        <w:rPr>
+          <w:rFonts w:asciiTheme="minorHAnsi" w:eastAsiaTheme="minorEastAsia" w:hAnsiTheme="minorHAnsi" w:cstheme="minorHAnsi"/>
+          <w:color w:val="FF0000"/>
+          <w:sz w:val="24"/>
+          <w:szCs w:val="24"/>
+          <w:lang w:eastAsia="zh-CN"/>
+        </w:rPr>
+        <w:t xml:space="preserve">then the diameter of the fruit can easily be extracted by measuring the diameter </w:t>
+      </w:r>
+      <w:r>
+        <w:rPr>
+          <w:rFonts w:asciiTheme="minorHAnsi" w:eastAsiaTheme="minorEastAsia" w:hAnsiTheme="minorHAnsi" w:cstheme="minorHAnsi"/>
+          <w:color w:val="FF0000"/>
+          <w:sz w:val="24"/>
+          <w:szCs w:val="24"/>
+          <w:lang w:eastAsia="zh-CN"/>
+        </w:rPr>
+        <w:t xml:space="preserve">of the masks. </w:t>
+      </w:r>
+      <w:r>
+        <w:rPr>
+          <w:rFonts w:asciiTheme="minorHAnsi" w:eastAsiaTheme="minorEastAsia" w:hAnsiTheme="minorHAnsi" w:cstheme="minorHAnsi"/>
+          <w:color w:val="FF0000"/>
+          <w:sz w:val="24"/>
+          <w:szCs w:val="24"/>
+          <w:lang w:eastAsia="zh-CN"/>
+        </w:rPr>
+        <w:t xml:space="preserve">The real diameter can then be calculated by multiplying the number of pixels with the image resolution to obtain a measurement in cm or mm. </w:t>
+      </w:r>
+      <w:r>
+        <w:rPr>
+          <w:rFonts w:asciiTheme="minorHAnsi" w:eastAsiaTheme="minorEastAsia" w:hAnsiTheme="minorHAnsi" w:cstheme="minorHAnsi"/>
+          <w:color w:val="FF0000"/>
+          <w:sz w:val="24"/>
+          <w:szCs w:val="24"/>
+          <w:lang w:eastAsia="zh-CN"/>
+        </w:rPr>
+        <w:t>Multiple diameters can be taken to increase the confidence of the estimation, as this can be vectorized and does not contributed to much mor</w:t>
+      </w:r>
+      <w:r>
+        <w:rPr>
+          <w:rFonts w:asciiTheme="minorHAnsi" w:eastAsiaTheme="minorEastAsia" w:hAnsiTheme="minorHAnsi" w:cstheme="minorHAnsi"/>
+          <w:color w:val="FF0000"/>
+          <w:sz w:val="24"/>
+          <w:szCs w:val="24"/>
+          <w:lang w:eastAsia="zh-CN"/>
+        </w:rPr>
+        <w:t>e increased computational cost.</w:t>
+      </w:r>
+      <w:r>
+        <w:rPr>
+          <w:rFonts w:asciiTheme="minorHAnsi" w:eastAsiaTheme="minorEastAsia" w:hAnsiTheme="minorHAnsi" w:cstheme="minorHAnsi"/>
+          <w:color w:val="FF0000"/>
+          <w:sz w:val="24"/>
+          <w:szCs w:val="24"/>
+          <w:lang w:eastAsia="zh-CN"/>
+        </w:rPr>
+        <w:t xml:space="preserve"> I will discuss </w:t>
+      </w:r>
+      <w:r>
+        <w:rPr>
+          <w:rFonts w:asciiTheme="minorHAnsi" w:eastAsiaTheme="minorEastAsia" w:hAnsiTheme="minorHAnsi" w:cstheme="minorHAnsi"/>
+          <w:color w:val="FF0000"/>
+          <w:sz w:val="24"/>
+          <w:szCs w:val="24"/>
+          <w:lang w:eastAsia="zh-CN"/>
+        </w:rPr>
+        <w:t xml:space="preserve">measuring </w:t>
+      </w:r>
+      <w:r>
+        <w:rPr>
+          <w:rFonts w:asciiTheme="minorHAnsi" w:eastAsiaTheme="minorEastAsia" w:hAnsiTheme="minorHAnsi" w:cstheme="minorHAnsi"/>
+          <w:color w:val="FF0000"/>
+          <w:sz w:val="24"/>
+          <w:szCs w:val="24"/>
+          <w:lang w:eastAsia="zh-CN"/>
+        </w:rPr>
+        <w:t>oddly shaped fruits in the section below.</w:t>
+      </w:r>
+    </w:p>
+    <w:p>
+      <w:pPr>
+        <w:tabs>
+          <w:tab w:val="left" w:pos="820"/>
+        </w:tabs>
+        <w:jc w:val="both"/>
+        <w:rPr>
+          <w:rFonts w:asciiTheme="minorHAnsi" w:eastAsiaTheme="minorEastAsia" w:hAnsiTheme="minorHAnsi" w:cstheme="minorHAnsi"/>
+          <w:color w:val="FF0000"/>
+          <w:sz w:val="24"/>
+          <w:szCs w:val="24"/>
+          <w:lang w:eastAsia="zh-CN"/>
+        </w:rPr>
+      </w:pPr>
+      <w:r>
+        <w:rPr>
+          <w:rFonts w:asciiTheme="minorHAnsi" w:eastAsiaTheme="minorEastAsia" w:hAnsiTheme="minorHAnsi" w:cstheme="minorHAnsi"/>
+          <w:color w:val="FF0000"/>
+          <w:sz w:val="24"/>
+          <w:szCs w:val="24"/>
+          <w:lang w:eastAsia="zh-CN"/>
+        </w:rPr>
+        <w:tab/>
+      </w:r>
+      <w:r>
+        <w:rPr>
+          <w:rFonts w:asciiTheme="minorHAnsi" w:eastAsiaTheme="minorEastAsia" w:hAnsiTheme="minorHAnsi" w:cstheme="minorHAnsi"/>
+          <w:color w:val="FF0000"/>
+          <w:sz w:val="24"/>
+          <w:szCs w:val="24"/>
+          <w:lang w:eastAsia="zh-CN"/>
+        </w:rPr>
+        <w:t>Once the diameters of all fr</w:t>
+      </w:r>
+      <w:r>
+        <w:rPr>
+          <w:rFonts w:asciiTheme="minorHAnsi" w:eastAsiaTheme="minorEastAsia" w:hAnsiTheme="minorHAnsi" w:cstheme="minorHAnsi"/>
+          <w:color w:val="FF0000"/>
+          <w:sz w:val="24"/>
+          <w:szCs w:val="24"/>
+          <w:lang w:eastAsia="zh-CN"/>
+        </w:rPr>
+        <w:t xml:space="preserve">uits in a bin are obtained, a further step for checking can be performed by performing a similarity test between the current </w:t>
+      </w:r>
+      <w:proofErr w:type="gramStart"/>
+      <w:r>
+        <w:rPr>
+          <w:rFonts w:asciiTheme="minorHAnsi" w:eastAsiaTheme="minorEastAsia" w:hAnsiTheme="minorHAnsi" w:cstheme="minorHAnsi"/>
+          <w:color w:val="FF0000"/>
+          <w:sz w:val="24"/>
+          <w:szCs w:val="24"/>
+          <w:lang w:eastAsia="zh-CN"/>
+        </w:rPr>
+        <w:t>distribution</w:t>
+      </w:r>
+      <w:proofErr w:type="gramEnd"/>
+      <w:r>
+        <w:rPr>
+          <w:rFonts w:asciiTheme="minorHAnsi" w:eastAsiaTheme="minorEastAsia" w:hAnsiTheme="minorHAnsi" w:cstheme="minorHAnsi"/>
+          <w:color w:val="FF0000"/>
+          <w:sz w:val="24"/>
+          <w:szCs w:val="24"/>
+          <w:lang w:eastAsia="zh-CN"/>
+        </w:rPr>
+        <w:t xml:space="preserve"> obtained versus a collated distribution of all previous measurements for the same fruit. If the distribution is shifted to the right or left, there may be an offset error. If the shape of the distribution is odd (e.g. bimodal when its unimodal), then there may be errors in the masks or method of extracting the pixel diameter.</w:t>
+      </w:r>
+    </w:p>
+    <w:p>
+      <w:pPr>
+        <w:tabs>
+          <w:tab w:val="left" w:pos="820"/>
+        </w:tabs>
+        <w:jc w:val="both"/>
+        <w:rPr>
+          <w:rFonts w:asciiTheme="minorHAnsi" w:eastAsiaTheme="minorEastAsia" w:hAnsiTheme="minorHAnsi" w:cstheme="minorHAnsi"/>
+          <w:color w:val="FF0000"/>
+          <w:sz w:val="24"/>
+          <w:szCs w:val="24"/>
+          <w:lang w:eastAsia="zh-CN"/>
+        </w:rPr>
+      </w:pPr>
+      <w:r>
+        <w:rPr>
+          <w:rFonts w:asciiTheme="minorHAnsi" w:eastAsiaTheme="minorEastAsia" w:hAnsiTheme="minorHAnsi" w:cstheme="minorHAnsi"/>
+          <w:color w:val="FF0000"/>
+          <w:sz w:val="24"/>
+          <w:szCs w:val="24"/>
+          <w:lang w:eastAsia="zh-CN"/>
+        </w:rPr>
+        <w:tab/>
+      </w:r>
+      <w:r>
+        <w:rPr>
+          <w:rFonts w:asciiTheme="minorHAnsi" w:eastAsiaTheme="minorEastAsia" w:hAnsiTheme="minorHAnsi" w:cstheme="minorHAnsi"/>
+          <w:color w:val="FF0000"/>
+          <w:sz w:val="24"/>
+          <w:szCs w:val="24"/>
+          <w:lang w:eastAsia="zh-CN"/>
+        </w:rPr>
+        <w:t>A more “fancy” approach would be to embed the diameters of the fruit as an additional label in the training datasets. This would be done either fully automatically on known distributions or semi-automatically</w:t>
+      </w:r>
+      <w:r>
+        <w:rPr>
+          <w:rFonts w:asciiTheme="minorHAnsi" w:eastAsiaTheme="minorEastAsia" w:hAnsiTheme="minorHAnsi" w:cstheme="minorHAnsi"/>
+          <w:color w:val="FF0000"/>
+          <w:sz w:val="24"/>
+          <w:szCs w:val="24"/>
+          <w:lang w:eastAsia="zh-CN"/>
+        </w:rPr>
+        <w:t xml:space="preserve"> with human quality control. The Mask R-CNN network can then be trained with an additional branch in the output to predict both the mask and the diameter of each fruit. This loss function is the case would be a regression loss trained with a mean squared error objective. Similarly, if we are only interested in the diameter (and not for example, the volume which estimates the weight), then we can train a single-shot network to simply predict the bounding box of each fruit along with its diameter as a single additional output.</w:t>
+      </w:r>
+      <w:r>
+        <w:rPr>
+          <w:rFonts w:asciiTheme="minorHAnsi" w:eastAsiaTheme="minorEastAsia" w:hAnsiTheme="minorHAnsi" w:cstheme="minorHAnsi"/>
+          <w:color w:val="FF0000"/>
+          <w:sz w:val="24"/>
+          <w:szCs w:val="24"/>
+          <w:lang w:eastAsia="zh-CN"/>
+        </w:rPr>
+        <w:t xml:space="preserve"> However, this would be less scalable to other fruits.</w:t>
       </w:r>
     </w:p>
     <w:p>
@@ -5997,13 +7153,15 @@
           <w:rFonts w:asciiTheme="minorHAnsi" w:hAnsiTheme="minorHAnsi" w:cstheme="minorHAnsi"/>
           <w:sz w:val="24"/>
           <w:szCs w:val="24"/>
-        </w:rPr>
-      </w:pPr>
-      <w:r>
-        <w:rPr>
-          <w:rFonts w:asciiTheme="minorHAnsi" w:hAnsiTheme="minorHAnsi" w:cstheme="minorHAnsi"/>
-          <w:sz w:val="24"/>
-          <w:szCs w:val="24"/>
+          <w:highlight w:val="yellow"/>
+        </w:rPr>
+      </w:pPr>
+      <w:r>
+        <w:rPr>
+          <w:rFonts w:asciiTheme="minorHAnsi" w:hAnsiTheme="minorHAnsi" w:cstheme="minorHAnsi"/>
+          <w:sz w:val="24"/>
+          <w:szCs w:val="24"/>
+          <w:highlight w:val="yellow"/>
         </w:rPr>
         <w:t>How</w:t>
       </w:r>
@@ -6013,14 +7171,16 @@
           <w:spacing w:val="-1"/>
           <w:sz w:val="24"/>
           <w:szCs w:val="24"/>
-        </w:rPr>
-        <w:t xml:space="preserve"> </w:t>
-      </w:r>
-      <w:r>
-        <w:rPr>
-          <w:rFonts w:asciiTheme="minorHAnsi" w:hAnsiTheme="minorHAnsi" w:cstheme="minorHAnsi"/>
-          <w:sz w:val="24"/>
-          <w:szCs w:val="24"/>
+          <w:highlight w:val="yellow"/>
+        </w:rPr>
+        <w:t xml:space="preserve"> </w:t>
+      </w:r>
+      <w:r>
+        <w:rPr>
+          <w:rFonts w:asciiTheme="minorHAnsi" w:hAnsiTheme="minorHAnsi" w:cstheme="minorHAnsi"/>
+          <w:sz w:val="24"/>
+          <w:szCs w:val="24"/>
+          <w:highlight w:val="yellow"/>
         </w:rPr>
         <w:t>can</w:t>
       </w:r>
@@ -6030,14 +7190,16 @@
           <w:spacing w:val="-1"/>
           <w:sz w:val="24"/>
           <w:szCs w:val="24"/>
-        </w:rPr>
-        <w:t xml:space="preserve"> </w:t>
-      </w:r>
-      <w:r>
-        <w:rPr>
-          <w:rFonts w:asciiTheme="minorHAnsi" w:hAnsiTheme="minorHAnsi" w:cstheme="minorHAnsi"/>
-          <w:sz w:val="24"/>
-          <w:szCs w:val="24"/>
+          <w:highlight w:val="yellow"/>
+        </w:rPr>
+        <w:t xml:space="preserve"> </w:t>
+      </w:r>
+      <w:r>
+        <w:rPr>
+          <w:rFonts w:asciiTheme="minorHAnsi" w:hAnsiTheme="minorHAnsi" w:cstheme="minorHAnsi"/>
+          <w:sz w:val="24"/>
+          <w:szCs w:val="24"/>
+          <w:highlight w:val="yellow"/>
         </w:rPr>
         <w:t>we</w:t>
       </w:r>
@@ -6047,14 +7209,16 @@
           <w:spacing w:val="-1"/>
           <w:sz w:val="24"/>
           <w:szCs w:val="24"/>
-        </w:rPr>
-        <w:t xml:space="preserve"> </w:t>
-      </w:r>
-      <w:r>
-        <w:rPr>
-          <w:rFonts w:asciiTheme="minorHAnsi" w:hAnsiTheme="minorHAnsi" w:cstheme="minorHAnsi"/>
-          <w:sz w:val="24"/>
-          <w:szCs w:val="24"/>
+          <w:highlight w:val="yellow"/>
+        </w:rPr>
+        <w:t xml:space="preserve"> </w:t>
+      </w:r>
+      <w:r>
+        <w:rPr>
+          <w:rFonts w:asciiTheme="minorHAnsi" w:hAnsiTheme="minorHAnsi" w:cstheme="minorHAnsi"/>
+          <w:sz w:val="24"/>
+          <w:szCs w:val="24"/>
+          <w:highlight w:val="yellow"/>
         </w:rPr>
         <w:t>best</w:t>
       </w:r>
@@ -6064,14 +7228,16 @@
           <w:spacing w:val="-1"/>
           <w:sz w:val="24"/>
           <w:szCs w:val="24"/>
-        </w:rPr>
-        <w:t xml:space="preserve"> </w:t>
-      </w:r>
-      <w:r>
-        <w:rPr>
-          <w:rFonts w:asciiTheme="minorHAnsi" w:hAnsiTheme="minorHAnsi" w:cstheme="minorHAnsi"/>
-          <w:sz w:val="24"/>
-          <w:szCs w:val="24"/>
+          <w:highlight w:val="yellow"/>
+        </w:rPr>
+        <w:t xml:space="preserve"> </w:t>
+      </w:r>
+      <w:r>
+        <w:rPr>
+          <w:rFonts w:asciiTheme="minorHAnsi" w:hAnsiTheme="minorHAnsi" w:cstheme="minorHAnsi"/>
+          <w:sz w:val="24"/>
+          <w:szCs w:val="24"/>
+          <w:highlight w:val="yellow"/>
         </w:rPr>
         <w:t>deal</w:t>
       </w:r>
@@ -6081,14 +7247,16 @@
           <w:spacing w:val="-1"/>
           <w:sz w:val="24"/>
           <w:szCs w:val="24"/>
-        </w:rPr>
-        <w:t xml:space="preserve"> </w:t>
-      </w:r>
-      <w:r>
-        <w:rPr>
-          <w:rFonts w:asciiTheme="minorHAnsi" w:hAnsiTheme="minorHAnsi" w:cstheme="minorHAnsi"/>
-          <w:sz w:val="24"/>
-          <w:szCs w:val="24"/>
+          <w:highlight w:val="yellow"/>
+        </w:rPr>
+        <w:t xml:space="preserve"> </w:t>
+      </w:r>
+      <w:r>
+        <w:rPr>
+          <w:rFonts w:asciiTheme="minorHAnsi" w:hAnsiTheme="minorHAnsi" w:cstheme="minorHAnsi"/>
+          <w:sz w:val="24"/>
+          <w:szCs w:val="24"/>
+          <w:highlight w:val="yellow"/>
         </w:rPr>
         <w:t>with</w:t>
       </w:r>
@@ -6098,14 +7266,16 @@
           <w:spacing w:val="-1"/>
           <w:sz w:val="24"/>
           <w:szCs w:val="24"/>
-        </w:rPr>
-        <w:t xml:space="preserve"> </w:t>
-      </w:r>
-      <w:r>
-        <w:rPr>
-          <w:rFonts w:asciiTheme="minorHAnsi" w:hAnsiTheme="minorHAnsi" w:cstheme="minorHAnsi"/>
-          <w:sz w:val="24"/>
-          <w:szCs w:val="24"/>
+          <w:highlight w:val="yellow"/>
+        </w:rPr>
+        <w:t xml:space="preserve"> </w:t>
+      </w:r>
+      <w:r>
+        <w:rPr>
+          <w:rFonts w:asciiTheme="minorHAnsi" w:hAnsiTheme="minorHAnsi" w:cstheme="minorHAnsi"/>
+          <w:sz w:val="24"/>
+          <w:szCs w:val="24"/>
+          <w:highlight w:val="yellow"/>
         </w:rPr>
         <w:t>the</w:t>
       </w:r>
@@ -6115,14 +7285,16 @@
           <w:spacing w:val="-1"/>
           <w:sz w:val="24"/>
           <w:szCs w:val="24"/>
-        </w:rPr>
-        <w:t xml:space="preserve"> </w:t>
-      </w:r>
-      <w:r>
-        <w:rPr>
-          <w:rFonts w:asciiTheme="minorHAnsi" w:hAnsiTheme="minorHAnsi" w:cstheme="minorHAnsi"/>
-          <w:sz w:val="24"/>
-          <w:szCs w:val="24"/>
+          <w:highlight w:val="yellow"/>
+        </w:rPr>
+        <w:t xml:space="preserve"> </w:t>
+      </w:r>
+      <w:r>
+        <w:rPr>
+          <w:rFonts w:asciiTheme="minorHAnsi" w:hAnsiTheme="minorHAnsi" w:cstheme="minorHAnsi"/>
+          <w:sz w:val="24"/>
+          <w:szCs w:val="24"/>
+          <w:highlight w:val="yellow"/>
         </w:rPr>
         <w:t>flat</w:t>
       </w:r>
@@ -6132,14 +7304,16 @@
           <w:spacing w:val="-1"/>
           <w:sz w:val="24"/>
           <w:szCs w:val="24"/>
-        </w:rPr>
-        <w:t xml:space="preserve"> </w:t>
-      </w:r>
-      <w:r>
-        <w:rPr>
-          <w:rFonts w:asciiTheme="minorHAnsi" w:hAnsiTheme="minorHAnsi" w:cstheme="minorHAnsi"/>
-          <w:sz w:val="24"/>
-          <w:szCs w:val="24"/>
+          <w:highlight w:val="yellow"/>
+        </w:rPr>
+        <w:t xml:space="preserve"> </w:t>
+      </w:r>
+      <w:r>
+        <w:rPr>
+          <w:rFonts w:asciiTheme="minorHAnsi" w:hAnsiTheme="minorHAnsi" w:cstheme="minorHAnsi"/>
+          <w:sz w:val="24"/>
+          <w:szCs w:val="24"/>
+          <w:highlight w:val="yellow"/>
         </w:rPr>
         <w:t>shape</w:t>
       </w:r>
@@ -6149,14 +7323,16 @@
           <w:spacing w:val="-1"/>
           <w:sz w:val="24"/>
           <w:szCs w:val="24"/>
-        </w:rPr>
-        <w:t xml:space="preserve"> </w:t>
-      </w:r>
-      <w:r>
-        <w:rPr>
-          <w:rFonts w:asciiTheme="minorHAnsi" w:hAnsiTheme="minorHAnsi" w:cstheme="minorHAnsi"/>
-          <w:sz w:val="24"/>
-          <w:szCs w:val="24"/>
+          <w:highlight w:val="yellow"/>
+        </w:rPr>
+        <w:t xml:space="preserve"> </w:t>
+      </w:r>
+      <w:r>
+        <w:rPr>
+          <w:rFonts w:asciiTheme="minorHAnsi" w:hAnsiTheme="minorHAnsi" w:cstheme="minorHAnsi"/>
+          <w:sz w:val="24"/>
+          <w:szCs w:val="24"/>
+          <w:highlight w:val="yellow"/>
         </w:rPr>
         <w:t>of</w:t>
       </w:r>
@@ -6166,14 +7342,16 @@
           <w:spacing w:val="-1"/>
           <w:sz w:val="24"/>
           <w:szCs w:val="24"/>
-        </w:rPr>
-        <w:t xml:space="preserve"> </w:t>
-      </w:r>
-      <w:r>
-        <w:rPr>
-          <w:rFonts w:asciiTheme="minorHAnsi" w:hAnsiTheme="minorHAnsi" w:cstheme="minorHAnsi"/>
-          <w:sz w:val="24"/>
-          <w:szCs w:val="24"/>
+          <w:highlight w:val="yellow"/>
+        </w:rPr>
+        <w:t xml:space="preserve"> </w:t>
+      </w:r>
+      <w:r>
+        <w:rPr>
+          <w:rFonts w:asciiTheme="minorHAnsi" w:hAnsiTheme="minorHAnsi" w:cstheme="minorHAnsi"/>
+          <w:sz w:val="24"/>
+          <w:szCs w:val="24"/>
+          <w:highlight w:val="yellow"/>
         </w:rPr>
         <w:t>a</w:t>
       </w:r>
@@ -6183,14 +7361,16 @@
           <w:spacing w:val="-1"/>
           <w:sz w:val="24"/>
           <w:szCs w:val="24"/>
-        </w:rPr>
-        <w:t xml:space="preserve"> </w:t>
-      </w:r>
-      <w:r>
-        <w:rPr>
-          <w:rFonts w:asciiTheme="minorHAnsi" w:hAnsiTheme="minorHAnsi" w:cstheme="minorHAnsi"/>
-          <w:sz w:val="24"/>
-          <w:szCs w:val="24"/>
+          <w:highlight w:val="yellow"/>
+        </w:rPr>
+        <w:t xml:space="preserve"> </w:t>
+      </w:r>
+      <w:r>
+        <w:rPr>
+          <w:rFonts w:asciiTheme="minorHAnsi" w:hAnsiTheme="minorHAnsi" w:cstheme="minorHAnsi"/>
+          <w:sz w:val="24"/>
+          <w:szCs w:val="24"/>
+          <w:highlight w:val="yellow"/>
         </w:rPr>
         <w:t>Kiwifruit?</w:t>
       </w:r>
@@ -6228,7 +7408,28 @@
           <w:lang w:eastAsia="zh-CN"/>
         </w:rPr>
         <w:tab/>
-        <w:t>My solution</w:t>
+      </w:r>
+      <w:proofErr w:type="gramStart"/>
+      <w:r>
+        <w:rPr>
+          <w:rFonts w:asciiTheme="minorHAnsi" w:eastAsiaTheme="minorEastAsia" w:hAnsiTheme="minorHAnsi" w:cstheme="minorHAnsi"/>
+          <w:color w:val="FF0000"/>
+          <w:sz w:val="24"/>
+          <w:szCs w:val="24"/>
+          <w:lang w:eastAsia="zh-CN"/>
+        </w:rPr>
+        <w:t>fit</w:t>
+      </w:r>
+      <w:proofErr w:type="gramEnd"/>
+      <w:r>
+        <w:rPr>
+          <w:rFonts w:asciiTheme="minorHAnsi" w:eastAsiaTheme="minorEastAsia" w:hAnsiTheme="minorHAnsi" w:cstheme="minorHAnsi"/>
+          <w:color w:val="FF0000"/>
+          <w:sz w:val="24"/>
+          <w:szCs w:val="24"/>
+          <w:lang w:eastAsia="zh-CN"/>
+        </w:rPr>
+        <w:t xml:space="preserve"> an ellipse shape (provide diagram)</w:t>
       </w:r>
     </w:p>
     <w:p>
@@ -7075,16 +8276,7 @@
           <w:sz w:val="24"/>
           <w:szCs w:val="24"/>
         </w:rPr>
-        <w:t>README.md</w:t>
-      </w:r>
-      <w:r>
-        <w:rPr>
-          <w:rFonts w:asciiTheme="minorHAnsi" w:hAnsiTheme="minorHAnsi" w:cstheme="minorHAnsi"/>
-          <w:color w:val="00B050"/>
-          <w:sz w:val="24"/>
-          <w:szCs w:val="24"/>
-        </w:rPr>
-        <w:t xml:space="preserve"> </w:t>
+        <w:t xml:space="preserve">README.md </w:t>
       </w:r>
       <w:r>
         <w:rPr>
@@ -10508,7 +11700,7 @@
 </file>
 
 <file path=customXml/itemProps1.xml><?xml version="1.0" encoding="utf-8"?>
-<ds:datastoreItem xmlns:ds="http://schemas.openxmlformats.org/officeDocument/2006/customXml" ds:itemID="{E0F4AEFF-0E7F-4D1D-BA62-F8848EE6E03B}">
+<ds:datastoreItem xmlns:ds="http://schemas.openxmlformats.org/officeDocument/2006/customXml" ds:itemID="{F63E9A15-405F-425E-A160-0B6B85B22904}">
   <ds:schemaRefs>
     <ds:schemaRef ds:uri="http://schemas.openxmlformats.org/officeDocument/2006/bibliography"/>
   </ds:schemaRefs>

</xml_diff>

<commit_message>
Completed Objective 6 (ML Answers)
</commit_message>
<xml_diff>
--- a/Technical Test Answers.docx
+++ b/Technical Test Answers.docx
@@ -7,7 +7,7 @@
         <w:pStyle w:val="BodyText"/>
         <w:jc w:val="both"/>
         <w:rPr>
-          <w:rFonts w:asciiTheme="minorHAnsi" w:eastAsiaTheme="minorEastAsia" w:hAnsiTheme="minorHAnsi" w:cstheme="minorHAnsi" w:hint="eastAsia"/>
+          <w:rFonts w:asciiTheme="minorHAnsi" w:eastAsiaTheme="minorEastAsia" w:hAnsiTheme="minorHAnsi" w:cstheme="minorHAnsi"/>
           <w:lang w:eastAsia="zh-CN"/>
         </w:rPr>
       </w:pPr>
@@ -164,14 +164,12 @@
         </w:rPr>
         <w:t xml:space="preserve"> </w:t>
       </w:r>
-      <w:proofErr w:type="spellStart"/>
       <w:r>
         <w:rPr>
           <w:rFonts w:asciiTheme="minorHAnsi" w:hAnsiTheme="minorHAnsi" w:cstheme="minorHAnsi"/>
         </w:rPr>
         <w:t>Hectre</w:t>
       </w:r>
-      <w:proofErr w:type="spellEnd"/>
       <w:r>
         <w:rPr>
           <w:rFonts w:asciiTheme="minorHAnsi" w:hAnsiTheme="minorHAnsi" w:cstheme="minorHAnsi"/>
@@ -209,21 +207,7 @@
         <w:rPr>
           <w:rFonts w:asciiTheme="minorHAnsi" w:hAnsiTheme="minorHAnsi" w:cstheme="minorHAnsi"/>
         </w:rPr>
-        <w:t xml:space="preserve">for </w:t>
-      </w:r>
-      <w:proofErr w:type="spellStart"/>
-      <w:r>
-        <w:rPr>
-          <w:rFonts w:asciiTheme="minorHAnsi" w:hAnsiTheme="minorHAnsi" w:cstheme="minorHAnsi"/>
-        </w:rPr>
-        <w:t>Spectre</w:t>
-      </w:r>
-      <w:proofErr w:type="spellEnd"/>
-      <w:r>
-        <w:rPr>
-          <w:rFonts w:asciiTheme="minorHAnsi" w:hAnsiTheme="minorHAnsi" w:cstheme="minorHAnsi"/>
-        </w:rPr>
-        <w:t xml:space="preserve"> back-end</w:t>
+        <w:t>for Spectre back-end</w:t>
       </w:r>
       <w:r>
         <w:rPr>
@@ -507,14 +491,12 @@
         </w:rPr>
         <w:t xml:space="preserve"> </w:t>
       </w:r>
-      <w:proofErr w:type="gramStart"/>
       <w:r>
         <w:rPr>
           <w:rFonts w:asciiTheme="minorHAnsi" w:hAnsiTheme="minorHAnsi" w:cstheme="minorHAnsi"/>
         </w:rPr>
         <w:t>just</w:t>
       </w:r>
-      <w:proofErr w:type="gramEnd"/>
       <w:r>
         <w:rPr>
           <w:rFonts w:asciiTheme="minorHAnsi" w:hAnsiTheme="minorHAnsi" w:cstheme="minorHAnsi"/>
@@ -795,14 +777,12 @@
           <w:rFonts w:asciiTheme="minorHAnsi" w:hAnsiTheme="minorHAnsi" w:cstheme="minorHAnsi"/>
         </w:rPr>
       </w:pPr>
-      <w:proofErr w:type="spellStart"/>
       <w:r>
         <w:rPr>
           <w:rFonts w:asciiTheme="minorHAnsi" w:hAnsiTheme="minorHAnsi" w:cstheme="minorHAnsi"/>
         </w:rPr>
         <w:t>Spectre</w:t>
       </w:r>
-      <w:proofErr w:type="spellEnd"/>
       <w:r>
         <w:rPr>
           <w:rFonts w:asciiTheme="minorHAnsi" w:hAnsiTheme="minorHAnsi" w:cstheme="minorHAnsi"/>
@@ -875,14 +855,12 @@
         </w:rPr>
         <w:t xml:space="preserve"> </w:t>
       </w:r>
-      <w:proofErr w:type="spellStart"/>
       <w:r>
         <w:rPr>
           <w:rFonts w:asciiTheme="minorHAnsi" w:hAnsiTheme="minorHAnsi" w:cstheme="minorHAnsi"/>
         </w:rPr>
         <w:t>Hectre’s</w:t>
       </w:r>
-      <w:proofErr w:type="spellEnd"/>
       <w:r>
         <w:rPr>
           <w:rFonts w:asciiTheme="minorHAnsi" w:hAnsiTheme="minorHAnsi" w:cstheme="minorHAnsi"/>
@@ -916,14 +894,12 @@
         </w:rPr>
         <w:t xml:space="preserve"> </w:t>
       </w:r>
-      <w:proofErr w:type="spellStart"/>
       <w:r>
         <w:rPr>
           <w:rFonts w:asciiTheme="minorHAnsi" w:hAnsiTheme="minorHAnsi" w:cstheme="minorHAnsi"/>
         </w:rPr>
         <w:t>utilises</w:t>
       </w:r>
-      <w:proofErr w:type="spellEnd"/>
       <w:r>
         <w:rPr>
           <w:rFonts w:asciiTheme="minorHAnsi" w:hAnsiTheme="minorHAnsi" w:cstheme="minorHAnsi"/>
@@ -1000,21 +976,7 @@
         <w:rPr>
           <w:rFonts w:asciiTheme="minorHAnsi" w:hAnsiTheme="minorHAnsi" w:cstheme="minorHAnsi"/>
         </w:rPr>
-        <w:t xml:space="preserve">cloud computing to provide size &amp; </w:t>
-      </w:r>
-      <w:proofErr w:type="spellStart"/>
-      <w:r>
-        <w:rPr>
-          <w:rFonts w:asciiTheme="minorHAnsi" w:hAnsiTheme="minorHAnsi" w:cstheme="minorHAnsi"/>
-        </w:rPr>
-        <w:t>colour</w:t>
-      </w:r>
-      <w:proofErr w:type="spellEnd"/>
-      <w:r>
-        <w:rPr>
-          <w:rFonts w:asciiTheme="minorHAnsi" w:hAnsiTheme="minorHAnsi" w:cstheme="minorHAnsi"/>
-        </w:rPr>
-        <w:t xml:space="preserve"> distributions for fruit bins within seconds from</w:t>
+        <w:t>cloud computing to provide size &amp; colour distributions for fruit bins within seconds from</w:t>
       </w:r>
       <w:r>
         <w:rPr>
@@ -1251,7 +1213,7 @@
           <w:lang w:eastAsia="zh-CN"/>
         </w:rPr>
         <w:drawing>
-          <wp:inline distT="0" distB="0" distL="0" distR="0">
+          <wp:inline distT="0" distB="0" distL="0" distR="0" wp14:anchorId="615CE410" wp14:editId="43A63512">
             <wp:extent cx="5331460" cy="3541395"/>
             <wp:effectExtent l="0" t="0" r="2540" b="1905"/>
             <wp:docPr id="1" name="image1.jpeg"/>
@@ -1743,8 +1705,6 @@
           <w:szCs w:val="24"/>
         </w:rPr>
       </w:pPr>
-      <w:bookmarkStart w:id="0" w:name="_GoBack"/>
-      <w:bookmarkEnd w:id="0"/>
     </w:p>
     <w:p>
       <w:pPr>
@@ -2927,7 +2887,6 @@
         </w:rPr>
         <w:t xml:space="preserve">For the “relational database” part, I could not demonstrate any relationality as </w:t>
       </w:r>
-      <w:proofErr w:type="gramStart"/>
       <w:r>
         <w:rPr>
           <w:rFonts w:asciiTheme="minorHAnsi" w:eastAsiaTheme="minorEastAsia" w:hAnsiTheme="minorHAnsi" w:cstheme="minorHAnsi"/>
@@ -2935,16 +2894,7 @@
           <w:lang w:eastAsia="zh-CN"/>
         </w:rPr>
         <w:lastRenderedPageBreak/>
-        <w:t>there</w:t>
-      </w:r>
-      <w:proofErr w:type="gramEnd"/>
-      <w:r>
-        <w:rPr>
-          <w:rFonts w:asciiTheme="minorHAnsi" w:eastAsiaTheme="minorEastAsia" w:hAnsiTheme="minorHAnsi" w:cstheme="minorHAnsi"/>
-          <w:color w:val="FF0000"/>
-          <w:lang w:eastAsia="zh-CN"/>
-        </w:rPr>
-        <w:t xml:space="preserve"> was only basically one table. I am also not entirely sure if the database I defined in SQL Alchemy </w:t>
+        <w:t xml:space="preserve">there was only basically one table. I am also not entirely sure if the database I defined in SQL Alchemy </w:t>
       </w:r>
       <w:r>
         <w:rPr>
@@ -2976,43 +2926,7 @@
           <w:color w:val="FF0000"/>
           <w:lang w:eastAsia="zh-CN"/>
         </w:rPr>
-        <w:t xml:space="preserve">(i.e. one </w:t>
-      </w:r>
-      <w:proofErr w:type="gramStart"/>
-      <w:r>
-        <w:rPr>
-          <w:rFonts w:asciiTheme="minorHAnsi" w:eastAsiaTheme="minorEastAsia" w:hAnsiTheme="minorHAnsi" w:cstheme="minorHAnsi"/>
-          <w:color w:val="FF0000"/>
-          <w:lang w:eastAsia="zh-CN"/>
-        </w:rPr>
-        <w:t>to</w:t>
-      </w:r>
-      <w:proofErr w:type="gramEnd"/>
-      <w:r>
-        <w:rPr>
-          <w:rFonts w:asciiTheme="minorHAnsi" w:eastAsiaTheme="minorEastAsia" w:hAnsiTheme="minorHAnsi" w:cstheme="minorHAnsi"/>
-          <w:color w:val="FF0000"/>
-          <w:lang w:eastAsia="zh-CN"/>
-        </w:rPr>
-        <w:t xml:space="preserve"> many, many to one mapping </w:t>
-      </w:r>
-      <w:proofErr w:type="spellStart"/>
-      <w:r>
-        <w:rPr>
-          <w:rFonts w:asciiTheme="minorHAnsi" w:eastAsiaTheme="minorEastAsia" w:hAnsiTheme="minorHAnsi" w:cstheme="minorHAnsi"/>
-          <w:color w:val="FF0000"/>
-          <w:lang w:eastAsia="zh-CN"/>
-        </w:rPr>
-        <w:t>etc</w:t>
-      </w:r>
-      <w:proofErr w:type="spellEnd"/>
-      <w:r>
-        <w:rPr>
-          <w:rFonts w:asciiTheme="minorHAnsi" w:eastAsiaTheme="minorEastAsia" w:hAnsiTheme="minorHAnsi" w:cstheme="minorHAnsi"/>
-          <w:color w:val="FF0000"/>
-          <w:lang w:eastAsia="zh-CN"/>
-        </w:rPr>
-        <w:t xml:space="preserve">). But the documentation said SQL Alchemy used ORM, so I was not sure if </w:t>
+        <w:t xml:space="preserve">(i.e. one to many, many to one mapping etc). But the documentation said SQL Alchemy used ORM, so I was not sure if </w:t>
       </w:r>
       <w:r>
         <w:rPr>
@@ -3588,6 +3502,17 @@
           <w:lang w:eastAsia="zh-CN"/>
         </w:rPr>
         <w:tab/>
+        <w:t>I</w:t>
+      </w:r>
+      <w:r>
+        <w:rPr>
+          <w:rFonts w:asciiTheme="minorHAnsi" w:eastAsiaTheme="minorEastAsia" w:hAnsiTheme="minorHAnsi" w:cstheme="minorHAnsi"/>
+          <w:color w:val="FF0000"/>
+          <w:sz w:val="24"/>
+          <w:szCs w:val="24"/>
+          <w:lang w:eastAsia="zh-CN"/>
+        </w:rPr>
+        <w:t>’</w:t>
       </w:r>
       <w:r>
         <w:rPr>
@@ -3597,17 +3522,17 @@
           <w:szCs w:val="24"/>
           <w:lang w:eastAsia="zh-CN"/>
         </w:rPr>
-        <w:t>I</w:t>
-      </w:r>
-      <w:r>
-        <w:rPr>
-          <w:rFonts w:asciiTheme="minorHAnsi" w:eastAsiaTheme="minorEastAsia" w:hAnsiTheme="minorHAnsi" w:cstheme="minorHAnsi"/>
-          <w:color w:val="FF0000"/>
-          <w:sz w:val="24"/>
-          <w:szCs w:val="24"/>
-          <w:lang w:eastAsia="zh-CN"/>
-        </w:rPr>
-        <w:t>’</w:t>
+        <w:t xml:space="preserve">m not sure exactly where I should outline this info so I am doing it here. I will also include it in the </w:t>
+      </w:r>
+      <w:r>
+        <w:rPr>
+          <w:rFonts w:asciiTheme="minorHAnsi" w:eastAsiaTheme="minorEastAsia" w:hAnsiTheme="minorHAnsi" w:cstheme="minorHAnsi"/>
+          <w:color w:val="00B050"/>
+          <w:sz w:val="24"/>
+          <w:szCs w:val="24"/>
+          <w:lang w:eastAsia="zh-CN"/>
+        </w:rPr>
+        <w:t>README</w:t>
       </w:r>
       <w:r>
         <w:rPr>
@@ -3617,7 +3542,7 @@
           <w:szCs w:val="24"/>
           <w:lang w:eastAsia="zh-CN"/>
         </w:rPr>
-        <w:t xml:space="preserve">m not sure exactly where I </w:t>
+        <w:t xml:space="preserve">. </w:t>
       </w:r>
       <w:r>
         <w:rPr>
@@ -3627,17 +3552,17 @@
           <w:szCs w:val="24"/>
           <w:lang w:eastAsia="zh-CN"/>
         </w:rPr>
-        <w:t xml:space="preserve">should outline this info so I am doing it here. I will also include it in the </w:t>
-      </w:r>
-      <w:r>
-        <w:rPr>
-          <w:rFonts w:asciiTheme="minorHAnsi" w:eastAsiaTheme="minorEastAsia" w:hAnsiTheme="minorHAnsi" w:cstheme="minorHAnsi"/>
-          <w:color w:val="00B050"/>
-          <w:sz w:val="24"/>
-          <w:szCs w:val="24"/>
-          <w:lang w:eastAsia="zh-CN"/>
-        </w:rPr>
-        <w:t>README</w:t>
+        <w:t xml:space="preserve">Most of the work involves installing the </w:t>
+      </w:r>
+      <w:r>
+        <w:rPr>
+          <w:rFonts w:asciiTheme="minorHAnsi" w:eastAsiaTheme="minorEastAsia" w:hAnsiTheme="minorHAnsi" w:cstheme="minorHAnsi"/>
+          <w:color w:val="FF0000"/>
+          <w:sz w:val="24"/>
+          <w:szCs w:val="24"/>
+          <w:lang w:eastAsia="zh-CN"/>
+        </w:rPr>
+        <w:t>dependencies</w:t>
       </w:r>
       <w:r>
         <w:rPr>
@@ -3651,36 +3576,6 @@
       </w:r>
       <w:r>
         <w:rPr>
-          <w:rFonts w:asciiTheme="minorHAnsi" w:eastAsiaTheme="minorEastAsia" w:hAnsiTheme="minorHAnsi" w:cstheme="minorHAnsi" w:hint="eastAsia"/>
-          <w:color w:val="FF0000"/>
-          <w:sz w:val="24"/>
-          <w:szCs w:val="24"/>
-          <w:lang w:eastAsia="zh-CN"/>
-        </w:rPr>
-        <w:t xml:space="preserve">Most of the work involves installing the </w:t>
-      </w:r>
-      <w:r>
-        <w:rPr>
-          <w:rFonts w:asciiTheme="minorHAnsi" w:eastAsiaTheme="minorEastAsia" w:hAnsiTheme="minorHAnsi" w:cstheme="minorHAnsi"/>
-          <w:color w:val="FF0000"/>
-          <w:sz w:val="24"/>
-          <w:szCs w:val="24"/>
-          <w:lang w:eastAsia="zh-CN"/>
-        </w:rPr>
-        <w:t>dependencies</w:t>
-      </w:r>
-      <w:r>
-        <w:rPr>
-          <w:rFonts w:asciiTheme="minorHAnsi" w:eastAsiaTheme="minorEastAsia" w:hAnsiTheme="minorHAnsi" w:cstheme="minorHAnsi" w:hint="eastAsia"/>
-          <w:color w:val="FF0000"/>
-          <w:sz w:val="24"/>
-          <w:szCs w:val="24"/>
-          <w:lang w:eastAsia="zh-CN"/>
-        </w:rPr>
-        <w:t xml:space="preserve">. </w:t>
-      </w:r>
-      <w:r>
-        <w:rPr>
           <w:rFonts w:asciiTheme="minorHAnsi" w:eastAsiaTheme="minorEastAsia" w:hAnsiTheme="minorHAnsi" w:cstheme="minorHAnsi"/>
           <w:color w:val="FF0000"/>
           <w:sz w:val="24"/>
@@ -3707,7 +3602,27 @@
           <w:szCs w:val="24"/>
           <w:lang w:eastAsia="zh-CN"/>
         </w:rPr>
-        <w:t xml:space="preserve"> that you can have all the commands below inside one single bash script so you don’t have to do each step individually. But for now I’m just sticking to what</w:t>
+        <w:t xml:space="preserve"> that you can have all the commands below inside one single bash</w:t>
+      </w:r>
+      <w:r>
+        <w:rPr>
+          <w:rFonts w:asciiTheme="minorHAnsi" w:eastAsiaTheme="minorEastAsia" w:hAnsiTheme="minorHAnsi" w:cstheme="minorHAnsi"/>
+          <w:color w:val="FF0000"/>
+          <w:sz w:val="24"/>
+          <w:szCs w:val="24"/>
+          <w:lang w:eastAsia="zh-CN"/>
+        </w:rPr>
+        <w:t>/shell</w:t>
+      </w:r>
+      <w:r>
+        <w:rPr>
+          <w:rFonts w:asciiTheme="minorHAnsi" w:eastAsiaTheme="minorEastAsia" w:hAnsiTheme="minorHAnsi" w:cstheme="minorHAnsi"/>
+          <w:color w:val="FF0000"/>
+          <w:sz w:val="24"/>
+          <w:szCs w:val="24"/>
+          <w:lang w:eastAsia="zh-CN"/>
+        </w:rPr>
+        <w:t xml:space="preserve"> script so you don’t have to do each step individually. But for now I’m just sticking to what</w:t>
       </w:r>
       <w:r>
         <w:rPr>
@@ -3727,7 +3642,7 @@
           <w:szCs w:val="24"/>
           <w:lang w:eastAsia="zh-CN"/>
         </w:rPr>
-        <w:t xml:space="preserve"> works.</w:t>
+        <w:t xml:space="preserve"> works:</w:t>
       </w:r>
     </w:p>
     <w:p>
@@ -3805,7 +3720,6 @@
         </w:rPr>
         <w:t xml:space="preserve"> </w:t>
       </w:r>
-      <w:proofErr w:type="spellStart"/>
       <w:r>
         <w:rPr>
           <w:rFonts w:asciiTheme="minorHAnsi" w:eastAsiaTheme="minorEastAsia" w:hAnsiTheme="minorHAnsi" w:cstheme="minorHAnsi" w:hint="eastAsia"/>
@@ -3814,18 +3728,7 @@
           <w:szCs w:val="24"/>
           <w:lang w:eastAsia="zh-CN"/>
         </w:rPr>
-        <w:t>hpc</w:t>
-      </w:r>
-      <w:proofErr w:type="spellEnd"/>
-      <w:r>
-        <w:rPr>
-          <w:rFonts w:asciiTheme="minorHAnsi" w:eastAsiaTheme="minorEastAsia" w:hAnsiTheme="minorHAnsi" w:cstheme="minorHAnsi" w:hint="eastAsia"/>
-          <w:color w:val="FF0000"/>
-          <w:sz w:val="24"/>
-          <w:szCs w:val="24"/>
-          <w:lang w:eastAsia="zh-CN"/>
-        </w:rPr>
-        <w:t xml:space="preserve"> cluster</w:t>
+        <w:t>hpc cluster</w:t>
       </w:r>
       <w:r>
         <w:rPr>
@@ -3949,7 +3852,6 @@
           <w:lang w:eastAsia="zh-CN"/>
         </w:rPr>
       </w:pPr>
-      <w:proofErr w:type="spellStart"/>
       <w:r>
         <w:rPr>
           <w:rFonts w:asciiTheme="minorHAnsi" w:eastAsiaTheme="minorEastAsia" w:hAnsiTheme="minorHAnsi" w:cstheme="minorHAnsi"/>
@@ -3958,31 +3860,8 @@
           <w:szCs w:val="24"/>
           <w:lang w:eastAsia="zh-CN"/>
         </w:rPr>
-        <w:t>mkdir</w:t>
-      </w:r>
-      <w:proofErr w:type="spellEnd"/>
-      <w:r>
-        <w:rPr>
-          <w:rFonts w:asciiTheme="minorHAnsi" w:eastAsiaTheme="minorEastAsia" w:hAnsiTheme="minorHAnsi" w:cstheme="minorHAnsi"/>
-          <w:color w:val="7030A0"/>
-          <w:sz w:val="24"/>
-          <w:szCs w:val="24"/>
-          <w:lang w:eastAsia="zh-CN"/>
-        </w:rPr>
-        <w:t xml:space="preserve"> </w:t>
-      </w:r>
-      <w:proofErr w:type="spellStart"/>
-      <w:r>
-        <w:rPr>
-          <w:rFonts w:asciiTheme="minorHAnsi" w:eastAsiaTheme="minorEastAsia" w:hAnsiTheme="minorHAnsi" w:cstheme="minorHAnsi"/>
-          <w:color w:val="7030A0"/>
-          <w:sz w:val="24"/>
-          <w:szCs w:val="24"/>
-          <w:lang w:eastAsia="zh-CN"/>
-        </w:rPr>
-        <w:t>Virtual_ENV</w:t>
-      </w:r>
-      <w:proofErr w:type="spellEnd"/>
+        <w:t>mkdir Virtual_ENV</w:t>
+      </w:r>
     </w:p>
     <w:p>
       <w:pPr>
@@ -4012,20 +3891,8 @@
           <w:szCs w:val="24"/>
           <w:lang w:eastAsia="zh-CN"/>
         </w:rPr>
-        <w:t xml:space="preserve">cd </w:t>
-      </w:r>
-      <w:proofErr w:type="spellStart"/>
-      <w:r>
-        <w:rPr>
-          <w:rFonts w:asciiTheme="minorHAnsi" w:eastAsiaTheme="minorEastAsia" w:hAnsiTheme="minorHAnsi" w:cstheme="minorHAnsi"/>
-          <w:color w:val="7030A0"/>
-          <w:sz w:val="24"/>
-          <w:szCs w:val="24"/>
-          <w:lang w:eastAsia="zh-CN"/>
-        </w:rPr>
-        <w:t>Virtual_ENV</w:t>
-      </w:r>
-      <w:proofErr w:type="spellEnd"/>
+        <w:t>cd Virtual_ENV</w:t>
+      </w:r>
     </w:p>
     <w:p>
       <w:pPr>
@@ -4047,7 +3914,6 @@
           <w:lang w:eastAsia="zh-CN"/>
         </w:rPr>
       </w:pPr>
-      <w:proofErr w:type="spellStart"/>
       <w:r>
         <w:rPr>
           <w:rFonts w:asciiTheme="minorHAnsi" w:eastAsiaTheme="minorEastAsia" w:hAnsiTheme="minorHAnsi" w:cstheme="minorHAnsi"/>
@@ -4055,50 +3921,18 @@
           <w:sz w:val="24"/>
           <w:szCs w:val="24"/>
         </w:rPr>
-        <w:t>virtualenv</w:t>
-      </w:r>
-      <w:proofErr w:type="spellEnd"/>
+        <w:t xml:space="preserve">virtualenv -p /usr/bin/python3.6 </w:t>
+      </w:r>
       <w:r>
         <w:rPr>
           <w:rFonts w:asciiTheme="minorHAnsi" w:eastAsiaTheme="minorEastAsia" w:hAnsiTheme="minorHAnsi" w:cstheme="minorHAnsi"/>
           <w:color w:val="7030A0"/>
           <w:sz w:val="24"/>
           <w:szCs w:val="24"/>
-        </w:rPr>
-        <w:t xml:space="preserve"> -p /</w:t>
-      </w:r>
-      <w:proofErr w:type="spellStart"/>
-      <w:r>
-        <w:rPr>
-          <w:rFonts w:asciiTheme="minorHAnsi" w:eastAsiaTheme="minorEastAsia" w:hAnsiTheme="minorHAnsi" w:cstheme="minorHAnsi"/>
-          <w:color w:val="7030A0"/>
-          <w:sz w:val="24"/>
-          <w:szCs w:val="24"/>
-        </w:rPr>
-        <w:t>usr</w:t>
-      </w:r>
-      <w:proofErr w:type="spellEnd"/>
-      <w:r>
-        <w:rPr>
-          <w:rFonts w:asciiTheme="minorHAnsi" w:eastAsiaTheme="minorEastAsia" w:hAnsiTheme="minorHAnsi" w:cstheme="minorHAnsi"/>
-          <w:color w:val="7030A0"/>
-          <w:sz w:val="24"/>
-          <w:szCs w:val="24"/>
-        </w:rPr>
-        <w:t xml:space="preserve">/bin/python3.6 </w:t>
-      </w:r>
-      <w:proofErr w:type="spellStart"/>
-      <w:r>
-        <w:rPr>
-          <w:rFonts w:asciiTheme="minorHAnsi" w:eastAsiaTheme="minorEastAsia" w:hAnsiTheme="minorHAnsi" w:cstheme="minorHAnsi"/>
-          <w:color w:val="7030A0"/>
-          <w:sz w:val="24"/>
-          <w:szCs w:val="24"/>
           <w:lang w:eastAsia="zh-CN"/>
         </w:rPr>
         <w:t>Virtual_ENV</w:t>
       </w:r>
-      <w:proofErr w:type="spellEnd"/>
     </w:p>
     <w:p>
       <w:pPr>
@@ -4227,29 +4061,7 @@
           <w:szCs w:val="24"/>
           <w:lang w:eastAsia="zh-CN"/>
         </w:rPr>
-        <w:t xml:space="preserve">source </w:t>
-      </w:r>
-      <w:proofErr w:type="spellStart"/>
-      <w:r>
-        <w:rPr>
-          <w:rFonts w:asciiTheme="minorHAnsi" w:eastAsiaTheme="minorEastAsia" w:hAnsiTheme="minorHAnsi" w:cstheme="minorHAnsi"/>
-          <w:color w:val="7030A0"/>
-          <w:sz w:val="24"/>
-          <w:szCs w:val="24"/>
-          <w:lang w:eastAsia="zh-CN"/>
-        </w:rPr>
-        <w:t>Virtual_ENV</w:t>
-      </w:r>
-      <w:proofErr w:type="spellEnd"/>
-      <w:r>
-        <w:rPr>
-          <w:rFonts w:asciiTheme="minorHAnsi" w:eastAsiaTheme="minorEastAsia" w:hAnsiTheme="minorHAnsi" w:cstheme="minorHAnsi"/>
-          <w:color w:val="7030A0"/>
-          <w:sz w:val="24"/>
-          <w:szCs w:val="24"/>
-          <w:lang w:eastAsia="zh-CN"/>
-        </w:rPr>
-        <w:t>/bin/activate</w:t>
+        <w:t>source Virtual_ENV/bin/activate</w:t>
       </w:r>
     </w:p>
     <w:p>
@@ -4394,29 +4206,7 @@
           <w:szCs w:val="24"/>
           <w:lang w:eastAsia="zh-CN"/>
         </w:rPr>
-        <w:t xml:space="preserve">The python code can then be run through commands in the terminal </w:t>
-      </w:r>
-      <w:proofErr w:type="spellStart"/>
-      <w:r>
-        <w:rPr>
-          <w:rFonts w:asciiTheme="minorHAnsi" w:eastAsiaTheme="minorEastAsia" w:hAnsiTheme="minorHAnsi" w:cstheme="minorHAnsi"/>
-          <w:color w:val="FF0000"/>
-          <w:sz w:val="24"/>
-          <w:szCs w:val="24"/>
-          <w:lang w:eastAsia="zh-CN"/>
-        </w:rPr>
-        <w:t>etc</w:t>
-      </w:r>
-      <w:proofErr w:type="spellEnd"/>
-      <w:r>
-        <w:rPr>
-          <w:rFonts w:asciiTheme="minorHAnsi" w:eastAsiaTheme="minorEastAsia" w:hAnsiTheme="minorHAnsi" w:cstheme="minorHAnsi"/>
-          <w:color w:val="FF0000"/>
-          <w:sz w:val="24"/>
-          <w:szCs w:val="24"/>
-          <w:lang w:eastAsia="zh-CN"/>
-        </w:rPr>
-        <w:t>:</w:t>
+        <w:t>The python code can then be run through commands in the terminal etc:</w:t>
       </w:r>
     </w:p>
     <w:p>
@@ -4447,7 +4237,27 @@
           <w:szCs w:val="24"/>
           <w:lang w:eastAsia="zh-CN"/>
         </w:rPr>
-        <w:t>python sample.py</w:t>
+        <w:t xml:space="preserve">python </w:t>
+      </w:r>
+      <w:r>
+        <w:rPr>
+          <w:rFonts w:asciiTheme="minorHAnsi" w:eastAsiaTheme="minorEastAsia" w:hAnsiTheme="minorHAnsi" w:cstheme="minorHAnsi"/>
+          <w:color w:val="7030A0"/>
+          <w:sz w:val="24"/>
+          <w:szCs w:val="24"/>
+          <w:lang w:eastAsia="zh-CN"/>
+        </w:rPr>
+        <w:t>test</w:t>
+      </w:r>
+      <w:r>
+        <w:rPr>
+          <w:rFonts w:asciiTheme="minorHAnsi" w:eastAsiaTheme="minorEastAsia" w:hAnsiTheme="minorHAnsi" w:cstheme="minorHAnsi"/>
+          <w:color w:val="7030A0"/>
+          <w:sz w:val="24"/>
+          <w:szCs w:val="24"/>
+          <w:lang w:eastAsia="zh-CN"/>
+        </w:rPr>
+        <w:t>.py</w:t>
       </w:r>
     </w:p>
     <w:p>
@@ -4494,6 +4304,116 @@
           <w:lang w:eastAsia="zh-CN"/>
         </w:rPr>
         <w:t>But make sure to activate the virtual environment in #4 every time you reconnect to the server.</w:t>
+      </w:r>
+    </w:p>
+    <w:p>
+      <w:pPr>
+        <w:pStyle w:val="ListParagraph"/>
+        <w:tabs>
+          <w:tab w:val="left" w:pos="820"/>
+        </w:tabs>
+        <w:spacing w:before="0"/>
+        <w:ind w:left="1185" w:firstLine="0"/>
+        <w:jc w:val="both"/>
+        <w:rPr>
+          <w:rFonts w:asciiTheme="minorHAnsi" w:eastAsiaTheme="minorEastAsia" w:hAnsiTheme="minorHAnsi" w:cstheme="minorHAnsi"/>
+          <w:color w:val="FF0000"/>
+          <w:sz w:val="24"/>
+          <w:szCs w:val="24"/>
+          <w:lang w:eastAsia="zh-CN"/>
+        </w:rPr>
+      </w:pPr>
+    </w:p>
+    <w:p>
+      <w:pPr>
+        <w:pStyle w:val="ListParagraph"/>
+        <w:numPr>
+          <w:ilvl w:val="0"/>
+          <w:numId w:val="5"/>
+        </w:numPr>
+        <w:tabs>
+          <w:tab w:val="left" w:pos="820"/>
+        </w:tabs>
+        <w:spacing w:before="0"/>
+        <w:jc w:val="both"/>
+        <w:rPr>
+          <w:rFonts w:asciiTheme="minorHAnsi" w:eastAsiaTheme="minorEastAsia" w:hAnsiTheme="minorHAnsi" w:cstheme="minorHAnsi"/>
+          <w:color w:val="FF0000"/>
+          <w:sz w:val="24"/>
+          <w:szCs w:val="24"/>
+          <w:lang w:eastAsia="zh-CN"/>
+        </w:rPr>
+      </w:pPr>
+      <w:r>
+        <w:rPr>
+          <w:rFonts w:asciiTheme="minorHAnsi" w:eastAsiaTheme="minorEastAsia" w:hAnsiTheme="minorHAnsi" w:cstheme="minorHAnsi"/>
+          <w:color w:val="FF0000"/>
+          <w:sz w:val="24"/>
+          <w:szCs w:val="24"/>
+          <w:lang w:eastAsia="zh-CN"/>
+        </w:rPr>
+        <w:t>R</w:t>
+      </w:r>
+      <w:r>
+        <w:rPr>
+          <w:rFonts w:asciiTheme="minorHAnsi" w:eastAsiaTheme="minorEastAsia" w:hAnsiTheme="minorHAnsi" w:cstheme="minorHAnsi"/>
+          <w:color w:val="FF0000"/>
+          <w:sz w:val="24"/>
+          <w:szCs w:val="24"/>
+          <w:lang w:eastAsia="zh-CN"/>
+        </w:rPr>
+        <w:t xml:space="preserve">un </w:t>
+      </w:r>
+      <w:r>
+        <w:rPr>
+          <w:rFonts w:asciiTheme="minorHAnsi" w:eastAsiaTheme="minorEastAsia" w:hAnsiTheme="minorHAnsi" w:cstheme="minorHAnsi"/>
+          <w:color w:val="00B050"/>
+          <w:sz w:val="24"/>
+          <w:szCs w:val="24"/>
+          <w:lang w:eastAsia="zh-CN"/>
+        </w:rPr>
+        <w:t>“</w:t>
+      </w:r>
+      <w:r>
+        <w:rPr>
+          <w:rFonts w:asciiTheme="minorHAnsi" w:eastAsiaTheme="minorEastAsia" w:hAnsiTheme="minorHAnsi" w:cstheme="minorHAnsi"/>
+          <w:i/>
+          <w:color w:val="00B050"/>
+          <w:sz w:val="24"/>
+          <w:szCs w:val="24"/>
+          <w:lang w:eastAsia="zh-CN"/>
+        </w:rPr>
+        <w:t>initialize_backendAPI.py</w:t>
+      </w:r>
+      <w:r>
+        <w:rPr>
+          <w:rFonts w:asciiTheme="minorHAnsi" w:eastAsiaTheme="minorEastAsia" w:hAnsiTheme="minorHAnsi" w:cstheme="minorHAnsi"/>
+          <w:color w:val="00B050"/>
+          <w:sz w:val="24"/>
+          <w:szCs w:val="24"/>
+          <w:lang w:eastAsia="zh-CN"/>
+        </w:rPr>
+        <w:t>”</w:t>
+      </w:r>
+      <w:r>
+        <w:rPr>
+          <w:rFonts w:asciiTheme="minorHAnsi" w:eastAsiaTheme="minorEastAsia" w:hAnsiTheme="minorHAnsi" w:cstheme="minorHAnsi"/>
+          <w:color w:val="FF0000"/>
+          <w:sz w:val="24"/>
+          <w:szCs w:val="24"/>
+          <w:lang w:eastAsia="zh-CN"/>
+        </w:rPr>
+        <w:t xml:space="preserve"> which </w:t>
+      </w:r>
+      <w:r>
+        <w:rPr>
+          <w:rFonts w:asciiTheme="minorHAnsi" w:eastAsiaTheme="minorEastAsia" w:hAnsiTheme="minorHAnsi" w:cstheme="minorHAnsi"/>
+          <w:color w:val="FF0000"/>
+          <w:sz w:val="24"/>
+          <w:szCs w:val="24"/>
+          <w:lang w:eastAsia="zh-CN"/>
+        </w:rPr>
+        <w:t>sets up the API so data can be fed in to the database in real time.</w:t>
       </w:r>
     </w:p>
     <w:p>
@@ -4803,27 +4723,7 @@
           <w:szCs w:val="24"/>
           <w:highlight w:val="yellow"/>
         </w:rPr>
-        <w:t>(</w:t>
-      </w:r>
-      <w:proofErr w:type="spellStart"/>
-      <w:r>
-        <w:rPr>
-          <w:rFonts w:asciiTheme="minorHAnsi" w:hAnsiTheme="minorHAnsi" w:cstheme="minorHAnsi"/>
-          <w:sz w:val="24"/>
-          <w:szCs w:val="24"/>
-          <w:highlight w:val="yellow"/>
-        </w:rPr>
-        <w:t>IaC</w:t>
-      </w:r>
-      <w:proofErr w:type="spellEnd"/>
-      <w:r>
-        <w:rPr>
-          <w:rFonts w:asciiTheme="minorHAnsi" w:hAnsiTheme="minorHAnsi" w:cstheme="minorHAnsi"/>
-          <w:sz w:val="24"/>
-          <w:szCs w:val="24"/>
-          <w:highlight w:val="yellow"/>
-        </w:rPr>
-        <w:t>)</w:t>
+        <w:t>(IaC)</w:t>
       </w:r>
       <w:r>
         <w:rPr>
@@ -4961,26 +4861,7 @@
           <w:sz w:val="24"/>
           <w:szCs w:val="24"/>
         </w:rPr>
-        <w:lastRenderedPageBreak/>
-        <w:t xml:space="preserve">One of </w:t>
-      </w:r>
-      <w:proofErr w:type="spellStart"/>
-      <w:r>
-        <w:rPr>
-          <w:rFonts w:asciiTheme="minorHAnsi" w:hAnsiTheme="minorHAnsi" w:cstheme="minorHAnsi"/>
-          <w:sz w:val="24"/>
-          <w:szCs w:val="24"/>
-        </w:rPr>
-        <w:t>Spectre</w:t>
-      </w:r>
-      <w:proofErr w:type="spellEnd"/>
-      <w:r>
-        <w:rPr>
-          <w:rFonts w:asciiTheme="minorHAnsi" w:hAnsiTheme="minorHAnsi" w:cstheme="minorHAnsi"/>
-          <w:sz w:val="24"/>
-          <w:szCs w:val="24"/>
-        </w:rPr>
-        <w:t xml:space="preserve"> AI features is grading fruit size. Assume that we have to develop a</w:t>
+        <w:t>One of Spectre AI features is grading fruit size. Assume that we have to develop a</w:t>
       </w:r>
       <w:r>
         <w:rPr>
@@ -5465,29 +5346,7 @@
           <w:szCs w:val="24"/>
           <w:lang w:eastAsia="zh-CN"/>
         </w:rPr>
-        <w:t xml:space="preserve">The primary group of neural networks to be considered is ones designed for instance segmentation. </w:t>
-      </w:r>
-      <w:proofErr w:type="gramStart"/>
-      <w:r>
-        <w:rPr>
-          <w:rFonts w:asciiTheme="minorHAnsi" w:eastAsiaTheme="minorEastAsia" w:hAnsiTheme="minorHAnsi" w:cstheme="minorHAnsi"/>
-          <w:color w:val="FF0000"/>
-          <w:sz w:val="24"/>
-          <w:szCs w:val="24"/>
-          <w:lang w:eastAsia="zh-CN"/>
-        </w:rPr>
-        <w:t>For example Mask R-CNN, SSD, YOLO etc.</w:t>
-      </w:r>
-      <w:proofErr w:type="gramEnd"/>
-      <w:r>
-        <w:rPr>
-          <w:rFonts w:asciiTheme="minorHAnsi" w:eastAsiaTheme="minorEastAsia" w:hAnsiTheme="minorHAnsi" w:cstheme="minorHAnsi"/>
-          <w:color w:val="FF0000"/>
-          <w:sz w:val="24"/>
-          <w:szCs w:val="24"/>
-          <w:lang w:eastAsia="zh-CN"/>
-        </w:rPr>
-        <w:t xml:space="preserve"> </w:t>
+        <w:t xml:space="preserve">The primary group of neural networks to be considered is ones designed for instance segmentation. For example Mask R-CNN, SSD, YOLO etc. </w:t>
       </w:r>
       <w:r>
         <w:rPr>
@@ -5787,17 +5646,7 @@
           <w:szCs w:val="24"/>
           <w:lang w:eastAsia="zh-CN"/>
         </w:rPr>
-        <w:t xml:space="preserve"> ground truth location of the object of interest. </w:t>
-      </w:r>
-      <w:r>
-        <w:rPr>
-          <w:rFonts w:asciiTheme="minorHAnsi" w:eastAsiaTheme="minorEastAsia" w:hAnsiTheme="minorHAnsi" w:cstheme="minorHAnsi"/>
-          <w:color w:val="FF0000"/>
-          <w:sz w:val="24"/>
-          <w:szCs w:val="24"/>
-          <w:lang w:eastAsia="zh-CN"/>
-        </w:rPr>
-        <w:t xml:space="preserve">While this allows for the entire processing to be done in one step, the loss function is significantly larger as it is now N x N x (5 x B + C). where N = the number of sub-divisions in each of the x/y axis, 5 is for 4 values defining the bounding </w:t>
+        <w:t xml:space="preserve"> ground truth location of </w:t>
       </w:r>
       <w:r>
         <w:rPr>
@@ -5808,7 +5657,17 @@
           <w:lang w:eastAsia="zh-CN"/>
         </w:rPr>
         <w:lastRenderedPageBreak/>
-        <w:t xml:space="preserve">box and 1 value defining the confidence, and C is the score for the class prediction. </w:t>
+        <w:t xml:space="preserve">the object of interest. </w:t>
+      </w:r>
+      <w:r>
+        <w:rPr>
+          <w:rFonts w:asciiTheme="minorHAnsi" w:eastAsiaTheme="minorEastAsia" w:hAnsiTheme="minorHAnsi" w:cstheme="minorHAnsi"/>
+          <w:color w:val="FF0000"/>
+          <w:sz w:val="24"/>
+          <w:szCs w:val="24"/>
+          <w:lang w:eastAsia="zh-CN"/>
+        </w:rPr>
+        <w:t xml:space="preserve">While this allows for the entire processing to be done in one step, the loss function is significantly larger as it is now N x N x (5 x B + C). where N = the number of sub-divisions in each of the x/y axis, 5 is for 4 values defining the bounding box and 1 value defining the confidence, and C is the score for the class prediction. </w:t>
       </w:r>
       <w:r>
         <w:rPr>
@@ -5828,20 +5687,8 @@
           <w:szCs w:val="24"/>
           <w:lang w:eastAsia="zh-CN"/>
         </w:rPr>
-        <w:t xml:space="preserve">much </w:t>
-      </w:r>
-      <w:proofErr w:type="gramStart"/>
-      <w:r>
-        <w:rPr>
-          <w:rFonts w:asciiTheme="minorHAnsi" w:eastAsiaTheme="minorEastAsia" w:hAnsiTheme="minorHAnsi" w:cstheme="minorHAnsi"/>
-          <w:color w:val="FF0000"/>
-          <w:sz w:val="24"/>
-          <w:szCs w:val="24"/>
-          <w:lang w:eastAsia="zh-CN"/>
-        </w:rPr>
-        <w:t>inefficiencies</w:t>
-      </w:r>
-      <w:proofErr w:type="gramEnd"/>
+        <w:t>much inefficiencies</w:t>
+      </w:r>
       <w:r>
         <w:rPr>
           <w:rFonts w:asciiTheme="minorHAnsi" w:eastAsiaTheme="minorEastAsia" w:hAnsiTheme="minorHAnsi" w:cstheme="minorHAnsi"/>
@@ -6286,7 +6133,27 @@
           <w:szCs w:val="24"/>
           <w:lang w:eastAsia="zh-CN"/>
         </w:rPr>
-        <w:t xml:space="preserve">% in the case of very large datasets). The validation accuracy is constantly evaluated during every epoch to ensure the algorithm is not over fitting to the training set. Once the accuracy stops increasing on the validation set, the algorithm is then tested on the test set </w:t>
+        <w:t>% in the case of very large datasets</w:t>
+      </w:r>
+      <w:r>
+        <w:rPr>
+          <w:rFonts w:asciiTheme="minorHAnsi" w:eastAsiaTheme="minorEastAsia" w:hAnsiTheme="minorHAnsi" w:cstheme="minorHAnsi"/>
+          <w:color w:val="FF0000"/>
+          <w:sz w:val="24"/>
+          <w:szCs w:val="24"/>
+          <w:lang w:eastAsia="zh-CN"/>
+        </w:rPr>
+        <w:t>, 80/10/10 also works</w:t>
+      </w:r>
+      <w:r>
+        <w:rPr>
+          <w:rFonts w:asciiTheme="minorHAnsi" w:eastAsiaTheme="minorEastAsia" w:hAnsiTheme="minorHAnsi" w:cstheme="minorHAnsi"/>
+          <w:color w:val="FF0000"/>
+          <w:sz w:val="24"/>
+          <w:szCs w:val="24"/>
+          <w:lang w:eastAsia="zh-CN"/>
+        </w:rPr>
+        <w:t xml:space="preserve">). The validation accuracy is constantly evaluated during every epoch to ensure the algorithm is not over fitting to the training set. Once the accuracy stops increasing on the validation set, the algorithm is then tested on the test set </w:t>
       </w:r>
       <w:r>
         <w:rPr>
@@ -6362,6 +6229,27 @@
           <w:szCs w:val="24"/>
           <w:lang w:eastAsia="zh-CN"/>
         </w:rPr>
+        <w:t xml:space="preserve">This can be applied to every additional training session after the first, if we want to fine-tune the network </w:t>
+      </w:r>
+      <w:r>
+        <w:rPr>
+          <w:rFonts w:asciiTheme="minorHAnsi" w:eastAsiaTheme="minorEastAsia" w:hAnsiTheme="minorHAnsi" w:cstheme="minorHAnsi"/>
+          <w:color w:val="FF0000"/>
+          <w:sz w:val="24"/>
+          <w:szCs w:val="24"/>
+          <w:lang w:eastAsia="zh-CN"/>
+        </w:rPr>
+        <w:lastRenderedPageBreak/>
+        <w:t xml:space="preserve">parameters. </w:t>
+      </w:r>
+      <w:r>
+        <w:rPr>
+          <w:rFonts w:asciiTheme="minorHAnsi" w:eastAsiaTheme="minorEastAsia" w:hAnsiTheme="minorHAnsi" w:cstheme="minorHAnsi"/>
+          <w:color w:val="FF0000"/>
+          <w:sz w:val="24"/>
+          <w:szCs w:val="24"/>
+          <w:lang w:eastAsia="zh-CN"/>
+        </w:rPr>
         <w:t>Transfer learning can also be leveraged to extend the algorithm onto different fruits i.e. an initial large apple database can be used to pre-train a network which is then fine-tuned on a much smaller orange dataset resulting in accuracy orange detection despite the small dataset.</w:t>
       </w:r>
     </w:p>
@@ -6397,18 +6285,27 @@
           <w:szCs w:val="24"/>
           <w:lang w:eastAsia="zh-CN"/>
         </w:rPr>
-        <w:t>Other practical considerations would be the training time and network complexity trade-off, speed of data access during training, systematic methods of hyper-</w:t>
-      </w:r>
-      <w:r>
-        <w:rPr>
-          <w:rFonts w:asciiTheme="minorHAnsi" w:eastAsiaTheme="minorEastAsia" w:hAnsiTheme="minorHAnsi" w:cstheme="minorHAnsi"/>
-          <w:color w:val="FF0000"/>
-          <w:sz w:val="24"/>
-          <w:szCs w:val="24"/>
-          <w:lang w:eastAsia="zh-CN"/>
-        </w:rPr>
-        <w:lastRenderedPageBreak/>
-        <w:t>parameter tuning</w:t>
+        <w:t xml:space="preserve">Other practical considerations would be the training time and network complexity trade-off, speed of data access </w:t>
+      </w:r>
+      <w:r>
+        <w:rPr>
+          <w:rFonts w:asciiTheme="minorHAnsi" w:eastAsiaTheme="minorEastAsia" w:hAnsiTheme="minorHAnsi" w:cstheme="minorHAnsi"/>
+          <w:color w:val="FF0000"/>
+          <w:sz w:val="24"/>
+          <w:szCs w:val="24"/>
+          <w:lang w:eastAsia="zh-CN"/>
+        </w:rPr>
+        <w:t xml:space="preserve">from memory </w:t>
+      </w:r>
+      <w:r>
+        <w:rPr>
+          <w:rFonts w:asciiTheme="minorHAnsi" w:eastAsiaTheme="minorEastAsia" w:hAnsiTheme="minorHAnsi" w:cstheme="minorHAnsi"/>
+          <w:color w:val="FF0000"/>
+          <w:sz w:val="24"/>
+          <w:szCs w:val="24"/>
+          <w:lang w:eastAsia="zh-CN"/>
+        </w:rPr>
+        <w:t>during training, systematic methods of hyper-parameter tuning</w:t>
       </w:r>
       <w:r>
         <w:rPr>
@@ -6428,27 +6325,17 @@
           <w:szCs w:val="24"/>
           <w:lang w:eastAsia="zh-CN"/>
         </w:rPr>
-        <w:t xml:space="preserve"> which are all important in minimizing the computational resources and time taken to develop a satisfactory model.</w:t>
-      </w:r>
-      <w:r>
-        <w:rPr>
-          <w:rFonts w:asciiTheme="minorHAnsi" w:eastAsiaTheme="minorEastAsia" w:hAnsiTheme="minorHAnsi" w:cstheme="minorHAnsi"/>
-          <w:color w:val="FF0000"/>
-          <w:sz w:val="24"/>
-          <w:szCs w:val="24"/>
-          <w:lang w:eastAsia="zh-CN"/>
-        </w:rPr>
-        <w:t xml:space="preserve"> Especially since hyper-parameter tuning is considered a “dark-art” and is ve</w:t>
-      </w:r>
-      <w:r>
-        <w:rPr>
-          <w:rFonts w:asciiTheme="minorHAnsi" w:eastAsiaTheme="minorEastAsia" w:hAnsiTheme="minorHAnsi" w:cstheme="minorHAnsi"/>
-          <w:color w:val="FF0000"/>
-          <w:sz w:val="24"/>
-          <w:szCs w:val="24"/>
-          <w:lang w:eastAsia="zh-CN"/>
-        </w:rPr>
-        <w:t>ry difficult to do efficiently.</w:t>
+        <w:t xml:space="preserve"> which are all important in minimizing the computational resources and time taken </w:t>
+      </w:r>
+      <w:r>
+        <w:rPr>
+          <w:rFonts w:asciiTheme="minorHAnsi" w:eastAsiaTheme="minorEastAsia" w:hAnsiTheme="minorHAnsi" w:cstheme="minorHAnsi"/>
+          <w:color w:val="FF0000"/>
+          <w:sz w:val="24"/>
+          <w:szCs w:val="24"/>
+          <w:lang w:eastAsia="zh-CN"/>
+        </w:rPr>
+        <w:t>to develop a satisfactory model. Sometimes it may be better to tune a smaller model many times in the same time period it would take to train a larger model once. All the connections from the database to the network should be optimized so the training process is not bottlenecked by the speed of loading/saving data.</w:t>
       </w:r>
     </w:p>
     <w:p>
@@ -6645,52 +6532,178 @@
     </w:p>
     <w:p>
       <w:pPr>
-        <w:pStyle w:val="ListParagraph"/>
         <w:tabs>
-          <w:tab w:val="left" w:pos="820"/>
+          <w:tab w:val="left" w:pos="705"/>
         </w:tabs>
-        <w:spacing w:before="0"/>
-        <w:ind w:firstLine="0"/>
-        <w:jc w:val="both"/>
-        <w:rPr>
-          <w:rFonts w:asciiTheme="minorHAnsi" w:eastAsiaTheme="minorEastAsia" w:hAnsiTheme="minorHAnsi" w:cstheme="minorHAnsi"/>
-          <w:color w:val="FF0000"/>
-          <w:sz w:val="24"/>
-          <w:szCs w:val="24"/>
-          <w:lang w:eastAsia="zh-CN"/>
-        </w:rPr>
-      </w:pPr>
-      <w:proofErr w:type="gramStart"/>
-      <w:r>
-        <w:rPr>
-          <w:rFonts w:asciiTheme="minorHAnsi" w:eastAsiaTheme="minorEastAsia" w:hAnsiTheme="minorHAnsi" w:cstheme="minorHAnsi"/>
-          <w:color w:val="FF0000"/>
-          <w:sz w:val="24"/>
-          <w:szCs w:val="24"/>
-          <w:lang w:eastAsia="zh-CN"/>
-        </w:rPr>
-        <w:t>minimize</w:t>
-      </w:r>
-      <w:proofErr w:type="gramEnd"/>
-      <w:r>
-        <w:rPr>
-          <w:rFonts w:asciiTheme="minorHAnsi" w:eastAsiaTheme="minorEastAsia" w:hAnsiTheme="minorHAnsi" w:cstheme="minorHAnsi"/>
-          <w:color w:val="FF0000"/>
-          <w:sz w:val="24"/>
-          <w:szCs w:val="24"/>
-          <w:lang w:eastAsia="zh-CN"/>
-        </w:rPr>
-        <w:t xml:space="preserve"> </w:t>
-      </w:r>
-      <w:r>
-        <w:rPr>
-          <w:rFonts w:asciiTheme="minorHAnsi" w:eastAsiaTheme="minorEastAsia" w:hAnsiTheme="minorHAnsi" w:cstheme="minorHAnsi"/>
-          <w:color w:val="FF0000"/>
-          <w:sz w:val="24"/>
-          <w:szCs w:val="24"/>
-          <w:lang w:eastAsia="zh-CN"/>
-        </w:rPr>
-        <w:t>size of model</w:t>
+        <w:jc w:val="both"/>
+        <w:rPr>
+          <w:rFonts w:asciiTheme="minorHAnsi" w:eastAsiaTheme="minorEastAsia" w:hAnsiTheme="minorHAnsi" w:cstheme="minorHAnsi"/>
+          <w:color w:val="FF0000"/>
+          <w:sz w:val="24"/>
+          <w:szCs w:val="24"/>
+          <w:lang w:eastAsia="zh-CN"/>
+        </w:rPr>
+      </w:pPr>
+      <w:r>
+        <w:rPr>
+          <w:rFonts w:asciiTheme="minorHAnsi" w:eastAsiaTheme="minorEastAsia" w:hAnsiTheme="minorHAnsi" w:cstheme="minorHAnsi"/>
+          <w:color w:val="FF0000"/>
+          <w:sz w:val="24"/>
+          <w:szCs w:val="24"/>
+          <w:lang w:eastAsia="zh-CN"/>
+        </w:rPr>
+        <w:tab/>
+      </w:r>
+      <w:r>
+        <w:rPr>
+          <w:rFonts w:asciiTheme="minorHAnsi" w:eastAsiaTheme="minorEastAsia" w:hAnsiTheme="minorHAnsi" w:cstheme="minorHAnsi"/>
+          <w:color w:val="FF0000"/>
+          <w:sz w:val="24"/>
+          <w:szCs w:val="24"/>
+          <w:lang w:eastAsia="zh-CN"/>
+        </w:rPr>
+        <w:t>After o</w:t>
+      </w:r>
+      <w:r>
+        <w:rPr>
+          <w:rFonts w:asciiTheme="minorHAnsi" w:eastAsiaTheme="minorEastAsia" w:hAnsiTheme="minorHAnsi" w:cstheme="minorHAnsi"/>
+          <w:color w:val="FF0000"/>
+          <w:sz w:val="24"/>
+          <w:szCs w:val="24"/>
+          <w:lang w:eastAsia="zh-CN"/>
+        </w:rPr>
+        <w:t>btaining a fully trained model such as one in Tensorflow, the weights should be frozen to fix all the trainable parameters for deployment. The model would then be saved into a protobuf (Tensorflow offers this functionality by default) or some other executable format. During deployment, a simple Tensorflow wrapper would then be written to load the model given defined input size, run the data through the model, and create the prediction</w:t>
+      </w:r>
+      <w:r>
+        <w:rPr>
+          <w:rFonts w:asciiTheme="minorHAnsi" w:eastAsiaTheme="minorEastAsia" w:hAnsiTheme="minorHAnsi" w:cstheme="minorHAnsi"/>
+          <w:color w:val="FF0000"/>
+          <w:sz w:val="24"/>
+          <w:szCs w:val="24"/>
+          <w:lang w:eastAsia="zh-CN"/>
+        </w:rPr>
+        <w:t>. In total this would be less than 10 lines of code. This would thus require Tensorflow (gpu version) to be installed on the server running the predictions.</w:t>
+      </w:r>
+      <w:r>
+        <w:rPr>
+          <w:rFonts w:asciiTheme="minorHAnsi" w:eastAsiaTheme="minorEastAsia" w:hAnsiTheme="minorHAnsi" w:cstheme="minorHAnsi"/>
+          <w:color w:val="FF0000"/>
+          <w:sz w:val="24"/>
+          <w:szCs w:val="24"/>
+          <w:lang w:eastAsia="zh-CN"/>
+        </w:rPr>
+        <w:t xml:space="preserve"> The model file can then be updated on the server when a new model is trained, and the remaining code wouldn’t change if the same model is used. </w:t>
+      </w:r>
+    </w:p>
+    <w:p>
+      <w:pPr>
+        <w:tabs>
+          <w:tab w:val="left" w:pos="705"/>
+        </w:tabs>
+        <w:jc w:val="both"/>
+        <w:rPr>
+          <w:rFonts w:asciiTheme="minorHAnsi" w:eastAsiaTheme="minorEastAsia" w:hAnsiTheme="minorHAnsi" w:cstheme="minorHAnsi"/>
+          <w:color w:val="FF0000"/>
+          <w:sz w:val="24"/>
+          <w:szCs w:val="24"/>
+          <w:lang w:eastAsia="zh-CN"/>
+        </w:rPr>
+      </w:pPr>
+      <w:r>
+        <w:rPr>
+          <w:rFonts w:asciiTheme="minorHAnsi" w:eastAsiaTheme="minorEastAsia" w:hAnsiTheme="minorHAnsi" w:cstheme="minorHAnsi"/>
+          <w:color w:val="FF0000"/>
+          <w:sz w:val="24"/>
+          <w:szCs w:val="24"/>
+          <w:lang w:eastAsia="zh-CN"/>
+        </w:rPr>
+        <w:tab/>
+      </w:r>
+      <w:r>
+        <w:rPr>
+          <w:rFonts w:asciiTheme="minorHAnsi" w:eastAsiaTheme="minorEastAsia" w:hAnsiTheme="minorHAnsi" w:cstheme="minorHAnsi"/>
+          <w:color w:val="FF0000"/>
+          <w:sz w:val="24"/>
+          <w:szCs w:val="24"/>
+          <w:lang w:eastAsia="zh-CN"/>
+        </w:rPr>
+        <w:t xml:space="preserve">It may also be possible to convert the Tensorflow model into a self-contained executable such that you would not need to install all the dependencies. This would be ideal for embedding the model into an app. This would also require the use of deep compression as CNN models are usually at least a couple of hundred megabytes. </w:t>
+      </w:r>
+      <w:r>
+        <w:rPr>
+          <w:rFonts w:asciiTheme="minorHAnsi" w:eastAsiaTheme="minorEastAsia" w:hAnsiTheme="minorHAnsi" w:cstheme="minorHAnsi"/>
+          <w:color w:val="FF0000"/>
+          <w:sz w:val="24"/>
+          <w:szCs w:val="24"/>
+          <w:lang w:eastAsia="zh-CN"/>
+        </w:rPr>
+        <w:t>The networks should ideally be compressed to only take up 10-50 MBs on a smart device. Deep compression has been shown to produce 30-50x compression on popular ImageNet mod</w:t>
+      </w:r>
+      <w:r>
+        <w:rPr>
+          <w:rFonts w:asciiTheme="minorHAnsi" w:eastAsiaTheme="minorEastAsia" w:hAnsiTheme="minorHAnsi" w:cstheme="minorHAnsi"/>
+          <w:color w:val="FF0000"/>
+          <w:sz w:val="24"/>
+          <w:szCs w:val="24"/>
+          <w:lang w:eastAsia="zh-CN"/>
+        </w:rPr>
+        <w:t>els such a VGG-Net from 500MB to 15MB or less.</w:t>
+      </w:r>
+    </w:p>
+    <w:p>
+      <w:pPr>
+        <w:tabs>
+          <w:tab w:val="left" w:pos="705"/>
+        </w:tabs>
+        <w:jc w:val="both"/>
+        <w:rPr>
+          <w:rFonts w:asciiTheme="minorHAnsi" w:eastAsiaTheme="minorEastAsia" w:hAnsiTheme="minorHAnsi" w:cstheme="minorHAnsi"/>
+          <w:color w:val="FF0000"/>
+          <w:sz w:val="24"/>
+          <w:szCs w:val="24"/>
+          <w:lang w:eastAsia="zh-CN"/>
+        </w:rPr>
+      </w:pPr>
+      <w:r>
+        <w:rPr>
+          <w:rFonts w:asciiTheme="minorHAnsi" w:eastAsiaTheme="minorEastAsia" w:hAnsiTheme="minorHAnsi" w:cstheme="minorHAnsi"/>
+          <w:color w:val="FF0000"/>
+          <w:sz w:val="24"/>
+          <w:szCs w:val="24"/>
+          <w:lang w:eastAsia="zh-CN"/>
+        </w:rPr>
+        <w:tab/>
+      </w:r>
+      <w:r>
+        <w:rPr>
+          <w:rFonts w:asciiTheme="minorHAnsi" w:eastAsiaTheme="minorEastAsia" w:hAnsiTheme="minorHAnsi" w:cstheme="minorHAnsi"/>
+          <w:color w:val="FF0000"/>
+          <w:sz w:val="24"/>
+          <w:szCs w:val="24"/>
+          <w:lang w:eastAsia="zh-CN"/>
+        </w:rPr>
+        <w:t xml:space="preserve">Deep compression can traditionally be performed in three stages: pruning, quantization, and Huffman coding. </w:t>
+      </w:r>
+      <w:r>
+        <w:rPr>
+          <w:rFonts w:asciiTheme="minorHAnsi" w:eastAsiaTheme="minorEastAsia" w:hAnsiTheme="minorHAnsi" w:cstheme="minorHAnsi"/>
+          <w:color w:val="FF0000"/>
+          <w:sz w:val="24"/>
+          <w:szCs w:val="24"/>
+          <w:lang w:eastAsia="zh-CN"/>
+        </w:rPr>
+        <w:t xml:space="preserve">Pruning would first mask out certain weights by fine-tuning the network on the data. This would then cut out many weights below a certain threshold, and the resultant weight matrix can be stored in a sparse matrix. Quantization involves converting the tf.float32 data types (32-bit) used to store weights into much less bits such as 3 or 4 which significantly decreases the size of the network in terms of memory. This is achieved through the use of K-means clustering. If we wanted to convert the network into 4-bit from 32-bit, a K-means clustering algorithm of K = 16 (16 values to store each weight) would be run so that all weights are optimized towards only 16 values distributed across the entire range of values in the original set of weights. Overall, this is basically to convert the weights into a less precise representation. Studies have however shown that getting rid of some of the decimal points actually does not </w:t>
+      </w:r>
+      <w:r>
+        <w:rPr>
+          <w:rFonts w:asciiTheme="minorHAnsi" w:eastAsiaTheme="minorEastAsia" w:hAnsiTheme="minorHAnsi" w:cstheme="minorHAnsi"/>
+          <w:color w:val="FF0000"/>
+          <w:sz w:val="24"/>
+          <w:szCs w:val="24"/>
+          <w:lang w:eastAsia="zh-CN"/>
+        </w:rPr>
+        <w:lastRenderedPageBreak/>
+        <w:t>impact the accuracy significantly, but offers multi-fold compression. Huffman coding is the most complex and basically takes advantage of the biased distribution of values to encode the most frequently occurring values with shorter bits and less frequently occurring values with longer bits. This does not result in as much compression as the other two methods but may help depending on the specification for the size of the model.</w:t>
       </w:r>
     </w:p>
     <w:p>
@@ -6788,6 +6801,22 @@
       <w:r>
         <w:rPr>
           <w:rFonts w:asciiTheme="minorHAnsi" w:hAnsiTheme="minorHAnsi" w:cstheme="minorHAnsi"/>
+          <w:sz w:val="24"/>
+          <w:szCs w:val="24"/>
+        </w:rPr>
+        <w:t xml:space="preserve"> </w:t>
+      </w:r>
+      <w:r>
+        <w:rPr>
+          <w:rFonts w:asciiTheme="minorHAnsi" w:hAnsiTheme="minorHAnsi" w:cstheme="minorHAnsi"/>
+          <w:sz w:val="24"/>
+          <w:szCs w:val="24"/>
+        </w:rPr>
+        <w:t>get</w:t>
+      </w:r>
+      <w:r>
+        <w:rPr>
+          <w:rFonts w:asciiTheme="minorHAnsi" w:hAnsiTheme="minorHAnsi" w:cstheme="minorHAnsi"/>
           <w:spacing w:val="-5"/>
           <w:sz w:val="24"/>
           <w:szCs w:val="24"/>
@@ -6801,23 +6830,6 @@
           <w:szCs w:val="24"/>
         </w:rPr>
         <w:t>the</w:t>
-      </w:r>
-      <w:r>
-        <w:rPr>
-          <w:rFonts w:asciiTheme="minorHAnsi" w:hAnsiTheme="minorHAnsi" w:cstheme="minorHAnsi"/>
-          <w:spacing w:val="-5"/>
-          <w:sz w:val="24"/>
-          <w:szCs w:val="24"/>
-        </w:rPr>
-        <w:t xml:space="preserve"> </w:t>
-      </w:r>
-      <w:r>
-        <w:rPr>
-          <w:rFonts w:asciiTheme="minorHAnsi" w:hAnsiTheme="minorHAnsi" w:cstheme="minorHAnsi"/>
-          <w:sz w:val="24"/>
-          <w:szCs w:val="24"/>
-        </w:rPr>
-        <w:t>get</w:t>
       </w:r>
       <w:r>
         <w:rPr>
@@ -7023,48 +7035,57 @@
           <w:lang w:eastAsia="zh-CN"/>
         </w:rPr>
         <w:tab/>
-      </w:r>
-      <w:r>
-        <w:rPr>
-          <w:rFonts w:asciiTheme="minorHAnsi" w:eastAsiaTheme="minorEastAsia" w:hAnsiTheme="minorHAnsi" w:cstheme="minorHAnsi"/>
-          <w:color w:val="FF0000"/>
-          <w:sz w:val="24"/>
-          <w:szCs w:val="24"/>
-          <w:lang w:eastAsia="zh-CN"/>
-        </w:rPr>
-        <w:t>Once the diameters of all fr</w:t>
-      </w:r>
-      <w:r>
-        <w:rPr>
-          <w:rFonts w:asciiTheme="minorHAnsi" w:eastAsiaTheme="minorEastAsia" w:hAnsiTheme="minorHAnsi" w:cstheme="minorHAnsi"/>
-          <w:color w:val="FF0000"/>
-          <w:sz w:val="24"/>
-          <w:szCs w:val="24"/>
-          <w:lang w:eastAsia="zh-CN"/>
-        </w:rPr>
-        <w:t xml:space="preserve">uits in a bin are obtained, a further step for checking can be performed by performing a similarity test between the current </w:t>
-      </w:r>
-      <w:proofErr w:type="gramStart"/>
-      <w:r>
-        <w:rPr>
-          <w:rFonts w:asciiTheme="minorHAnsi" w:eastAsiaTheme="minorEastAsia" w:hAnsiTheme="minorHAnsi" w:cstheme="minorHAnsi"/>
-          <w:color w:val="FF0000"/>
-          <w:sz w:val="24"/>
-          <w:szCs w:val="24"/>
-          <w:lang w:eastAsia="zh-CN"/>
-        </w:rPr>
-        <w:t>distribution</w:t>
-      </w:r>
-      <w:proofErr w:type="gramEnd"/>
-      <w:r>
-        <w:rPr>
-          <w:rFonts w:asciiTheme="minorHAnsi" w:eastAsiaTheme="minorEastAsia" w:hAnsiTheme="minorHAnsi" w:cstheme="minorHAnsi"/>
-          <w:color w:val="FF0000"/>
-          <w:sz w:val="24"/>
-          <w:szCs w:val="24"/>
-          <w:lang w:eastAsia="zh-CN"/>
-        </w:rPr>
-        <w:t xml:space="preserve"> obtained versus a collated distribution of all previous measurements for the same fruit. If the distribution is shifted to the right or left, there may be an offset error. If the shape of the distribution is odd (e.g. bimodal when its unimodal), then there may be errors in the masks or method of extracting the pixel diameter.</w:t>
+        <w:t>If the output is a bounding box of each individual fruit (less difficult task than segmentation</w:t>
+      </w:r>
+      <w:r>
+        <w:rPr>
+          <w:rFonts w:asciiTheme="minorHAnsi" w:eastAsiaTheme="minorEastAsia" w:hAnsiTheme="minorHAnsi" w:cstheme="minorHAnsi"/>
+          <w:color w:val="FF0000"/>
+          <w:sz w:val="24"/>
+          <w:szCs w:val="24"/>
+          <w:lang w:eastAsia="zh-CN"/>
+        </w:rPr>
+        <w:t xml:space="preserve"> to train</w:t>
+      </w:r>
+      <w:r>
+        <w:rPr>
+          <w:rFonts w:asciiTheme="minorHAnsi" w:eastAsiaTheme="minorEastAsia" w:hAnsiTheme="minorHAnsi" w:cstheme="minorHAnsi"/>
+          <w:color w:val="FF0000"/>
+          <w:sz w:val="24"/>
+          <w:szCs w:val="24"/>
+          <w:lang w:eastAsia="zh-CN"/>
+        </w:rPr>
+        <w:t xml:space="preserve"> but less accurate), then edge detection algorithms may potentially be used to get the outline of each fruit. This would be performed after the image has under gone contrast normalization. </w:t>
+      </w:r>
+      <w:r>
+        <w:rPr>
+          <w:rFonts w:asciiTheme="minorHAnsi" w:eastAsiaTheme="minorEastAsia" w:hAnsiTheme="minorHAnsi" w:cstheme="minorHAnsi"/>
+          <w:color w:val="FF0000"/>
+          <w:sz w:val="24"/>
+          <w:szCs w:val="24"/>
+          <w:lang w:eastAsia="zh-CN"/>
+        </w:rPr>
+        <w:t xml:space="preserve">Thresholding may be another step to extract the fruit from the background, but this would not work too well if the fruit is among other fruit, so it might just be an extra step in the process. </w:t>
+      </w:r>
+      <w:r>
+        <w:rPr>
+          <w:rFonts w:asciiTheme="minorHAnsi" w:eastAsiaTheme="minorEastAsia" w:hAnsiTheme="minorHAnsi" w:cstheme="minorHAnsi"/>
+          <w:color w:val="FF0000"/>
+          <w:sz w:val="24"/>
+          <w:szCs w:val="24"/>
+          <w:lang w:eastAsia="zh-CN"/>
+        </w:rPr>
+        <w:t>For spherical fruits like apples, the bounding box itself may be used to directly measure the diameter. But for elliptical shapes such as kiwifruits, a potential method would be to calculate the orientation of the fruit inside the bounding b</w:t>
+      </w:r>
+      <w:r>
+        <w:rPr>
+          <w:rFonts w:asciiTheme="minorHAnsi" w:eastAsiaTheme="minorEastAsia" w:hAnsiTheme="minorHAnsi" w:cstheme="minorHAnsi"/>
+          <w:color w:val="FF0000"/>
+          <w:sz w:val="24"/>
+          <w:szCs w:val="24"/>
+          <w:lang w:eastAsia="zh-CN"/>
+        </w:rPr>
+        <w:t>ox. If the shape is elliptical and the fruit is not exactly aligned with the box (not vertically or horizontally oriented), then you may be able to use edge detection and where the edges touch the bounding box to figure out the location. i.e kiwifruits at 45 degree offset from the bounding box will only touch two opposite corners, and not the other two corners. After figuring out the orientation, you would then be able to draw a line for the diameter such as displayed in the image on page 1.</w:t>
       </w:r>
     </w:p>
     <w:p>
@@ -7099,6 +7120,121 @@
           <w:szCs w:val="24"/>
           <w:lang w:eastAsia="zh-CN"/>
         </w:rPr>
+        <w:t>Once the diameters of all fr</w:t>
+      </w:r>
+      <w:r>
+        <w:rPr>
+          <w:rFonts w:asciiTheme="minorHAnsi" w:eastAsiaTheme="minorEastAsia" w:hAnsiTheme="minorHAnsi" w:cstheme="minorHAnsi"/>
+          <w:color w:val="FF0000"/>
+          <w:sz w:val="24"/>
+          <w:szCs w:val="24"/>
+          <w:lang w:eastAsia="zh-CN"/>
+        </w:rPr>
+        <w:t>uits in a bin are obtained, a further step for checking can be performed by performing a similarity test between the current distribution obtained versus a collated distribution of all previous measurements for the same fruit. If the distribution is shifted to the right or left, there may be an offset error</w:t>
+      </w:r>
+      <w:r>
+        <w:rPr>
+          <w:rFonts w:asciiTheme="minorHAnsi" w:eastAsiaTheme="minorEastAsia" w:hAnsiTheme="minorHAnsi" w:cstheme="minorHAnsi"/>
+          <w:color w:val="FF0000"/>
+          <w:sz w:val="24"/>
+          <w:szCs w:val="24"/>
+          <w:lang w:eastAsia="zh-CN"/>
+        </w:rPr>
+        <w:t xml:space="preserve"> due to, for example, incorrect pixel resolution considered</w:t>
+      </w:r>
+      <w:r>
+        <w:rPr>
+          <w:rFonts w:asciiTheme="minorHAnsi" w:eastAsiaTheme="minorEastAsia" w:hAnsiTheme="minorHAnsi" w:cstheme="minorHAnsi"/>
+          <w:color w:val="FF0000"/>
+          <w:sz w:val="24"/>
+          <w:szCs w:val="24"/>
+          <w:lang w:eastAsia="zh-CN"/>
+        </w:rPr>
+        <w:t xml:space="preserve">. If the shape of the distribution is odd (e.g. bimodal when </w:t>
+      </w:r>
+      <w:r>
+        <w:rPr>
+          <w:rFonts w:asciiTheme="minorHAnsi" w:eastAsiaTheme="minorEastAsia" w:hAnsiTheme="minorHAnsi" w:cstheme="minorHAnsi"/>
+          <w:color w:val="FF0000"/>
+          <w:sz w:val="24"/>
+          <w:szCs w:val="24"/>
+          <w:lang w:eastAsia="zh-CN"/>
+        </w:rPr>
+        <w:t>it’s</w:t>
+      </w:r>
+      <w:r>
+        <w:rPr>
+          <w:rFonts w:asciiTheme="minorHAnsi" w:eastAsiaTheme="minorEastAsia" w:hAnsiTheme="minorHAnsi" w:cstheme="minorHAnsi"/>
+          <w:color w:val="FF0000"/>
+          <w:sz w:val="24"/>
+          <w:szCs w:val="24"/>
+          <w:lang w:eastAsia="zh-CN"/>
+        </w:rPr>
+        <w:t xml:space="preserve"> </w:t>
+      </w:r>
+      <w:r>
+        <w:rPr>
+          <w:rFonts w:asciiTheme="minorHAnsi" w:eastAsiaTheme="minorEastAsia" w:hAnsiTheme="minorHAnsi" w:cstheme="minorHAnsi"/>
+          <w:color w:val="FF0000"/>
+          <w:sz w:val="24"/>
+          <w:szCs w:val="24"/>
+          <w:lang w:eastAsia="zh-CN"/>
+        </w:rPr>
+        <w:t>supposed to</w:t>
+      </w:r>
+      <w:r>
+        <w:rPr>
+          <w:rFonts w:asciiTheme="minorHAnsi" w:eastAsiaTheme="minorEastAsia" w:hAnsiTheme="minorHAnsi" w:cstheme="minorHAnsi"/>
+          <w:color w:val="FF0000"/>
+          <w:sz w:val="24"/>
+          <w:szCs w:val="24"/>
+          <w:lang w:eastAsia="zh-CN"/>
+        </w:rPr>
+        <w:t xml:space="preserve"> be </w:t>
+      </w:r>
+      <w:r>
+        <w:rPr>
+          <w:rFonts w:asciiTheme="minorHAnsi" w:eastAsiaTheme="minorEastAsia" w:hAnsiTheme="minorHAnsi" w:cstheme="minorHAnsi"/>
+          <w:color w:val="FF0000"/>
+          <w:sz w:val="24"/>
+          <w:szCs w:val="24"/>
+          <w:lang w:eastAsia="zh-CN"/>
+        </w:rPr>
+        <w:t>unimodal), then there may be errors in the masks or method of extracting the pixel diameter.</w:t>
+      </w:r>
+    </w:p>
+    <w:p>
+      <w:pPr>
+        <w:tabs>
+          <w:tab w:val="left" w:pos="820"/>
+        </w:tabs>
+        <w:jc w:val="both"/>
+        <w:rPr>
+          <w:rFonts w:asciiTheme="minorHAnsi" w:eastAsiaTheme="minorEastAsia" w:hAnsiTheme="minorHAnsi" w:cstheme="minorHAnsi"/>
+          <w:color w:val="FF0000"/>
+          <w:sz w:val="24"/>
+          <w:szCs w:val="24"/>
+          <w:lang w:eastAsia="zh-CN"/>
+        </w:rPr>
+      </w:pPr>
+      <w:r>
+        <w:rPr>
+          <w:rFonts w:asciiTheme="minorHAnsi" w:eastAsiaTheme="minorEastAsia" w:hAnsiTheme="minorHAnsi" w:cstheme="minorHAnsi"/>
+          <w:color w:val="FF0000"/>
+          <w:sz w:val="24"/>
+          <w:szCs w:val="24"/>
+          <w:lang w:eastAsia="zh-CN"/>
+        </w:rPr>
+        <w:tab/>
+      </w:r>
+      <w:r>
+        <w:rPr>
+          <w:rFonts w:asciiTheme="minorHAnsi" w:eastAsiaTheme="minorEastAsia" w:hAnsiTheme="minorHAnsi" w:cstheme="minorHAnsi"/>
+          <w:color w:val="FF0000"/>
+          <w:sz w:val="24"/>
+          <w:szCs w:val="24"/>
+          <w:lang w:eastAsia="zh-CN"/>
+        </w:rPr>
         <w:t>A more “fancy” approach would be to embed the diameters of the fruit as an additional label in the training datasets. This would be done either fully automatically on known distributions or semi-automatically</w:t>
       </w:r>
       <w:r>
@@ -7109,7 +7245,18 @@
           <w:szCs w:val="24"/>
           <w:lang w:eastAsia="zh-CN"/>
         </w:rPr>
-        <w:t xml:space="preserve"> with human quality control. The Mask R-CNN network can then be trained with an additional branch in the output to predict both the mask and the diameter of each fruit. This loss function is the case would be a regression loss trained with a mean squared error objective. Similarly, if we are only interested in the diameter (and not for example, the volume which estimates the weight), then we can train a single-shot network to simply predict the bounding box of each fruit along with its diameter as a single additional output.</w:t>
+        <w:t xml:space="preserve"> with human quality control. The Mask R-CNN network can then be trained with an additional branch in the output to predict both the mask and the diameter of each fruit. This loss function is the case would be a regression </w:t>
+      </w:r>
+      <w:r>
+        <w:rPr>
+          <w:rFonts w:asciiTheme="minorHAnsi" w:eastAsiaTheme="minorEastAsia" w:hAnsiTheme="minorHAnsi" w:cstheme="minorHAnsi"/>
+          <w:color w:val="FF0000"/>
+          <w:sz w:val="24"/>
+          <w:szCs w:val="24"/>
+          <w:lang w:eastAsia="zh-CN"/>
+        </w:rPr>
+        <w:lastRenderedPageBreak/>
+        <w:t>loss trained with a mean squared error objective. Similarly, if we are only interested in the diameter (and not for example, the volume which estimates the weight), then we can train a single-shot network to simply predict the bounding box of each fruit along with its diameter as a single additional output.</w:t>
       </w:r>
       <w:r>
         <w:rPr>
@@ -7153,15 +7300,13 @@
           <w:rFonts w:asciiTheme="minorHAnsi" w:hAnsiTheme="minorHAnsi" w:cstheme="minorHAnsi"/>
           <w:sz w:val="24"/>
           <w:szCs w:val="24"/>
-          <w:highlight w:val="yellow"/>
-        </w:rPr>
-      </w:pPr>
-      <w:r>
-        <w:rPr>
-          <w:rFonts w:asciiTheme="minorHAnsi" w:hAnsiTheme="minorHAnsi" w:cstheme="minorHAnsi"/>
-          <w:sz w:val="24"/>
-          <w:szCs w:val="24"/>
-          <w:highlight w:val="yellow"/>
+        </w:rPr>
+      </w:pPr>
+      <w:r>
+        <w:rPr>
+          <w:rFonts w:asciiTheme="minorHAnsi" w:hAnsiTheme="minorHAnsi" w:cstheme="minorHAnsi"/>
+          <w:sz w:val="24"/>
+          <w:szCs w:val="24"/>
         </w:rPr>
         <w:t>How</w:t>
       </w:r>
@@ -7171,16 +7316,14 @@
           <w:spacing w:val="-1"/>
           <w:sz w:val="24"/>
           <w:szCs w:val="24"/>
-          <w:highlight w:val="yellow"/>
-        </w:rPr>
-        <w:t xml:space="preserve"> </w:t>
-      </w:r>
-      <w:r>
-        <w:rPr>
-          <w:rFonts w:asciiTheme="minorHAnsi" w:hAnsiTheme="minorHAnsi" w:cstheme="minorHAnsi"/>
-          <w:sz w:val="24"/>
-          <w:szCs w:val="24"/>
-          <w:highlight w:val="yellow"/>
+        </w:rPr>
+        <w:t xml:space="preserve"> </w:t>
+      </w:r>
+      <w:r>
+        <w:rPr>
+          <w:rFonts w:asciiTheme="minorHAnsi" w:hAnsiTheme="minorHAnsi" w:cstheme="minorHAnsi"/>
+          <w:sz w:val="24"/>
+          <w:szCs w:val="24"/>
         </w:rPr>
         <w:t>can</w:t>
       </w:r>
@@ -7190,16 +7333,14 @@
           <w:spacing w:val="-1"/>
           <w:sz w:val="24"/>
           <w:szCs w:val="24"/>
-          <w:highlight w:val="yellow"/>
-        </w:rPr>
-        <w:t xml:space="preserve"> </w:t>
-      </w:r>
-      <w:r>
-        <w:rPr>
-          <w:rFonts w:asciiTheme="minorHAnsi" w:hAnsiTheme="minorHAnsi" w:cstheme="minorHAnsi"/>
-          <w:sz w:val="24"/>
-          <w:szCs w:val="24"/>
-          <w:highlight w:val="yellow"/>
+        </w:rPr>
+        <w:t xml:space="preserve"> </w:t>
+      </w:r>
+      <w:r>
+        <w:rPr>
+          <w:rFonts w:asciiTheme="minorHAnsi" w:hAnsiTheme="minorHAnsi" w:cstheme="minorHAnsi"/>
+          <w:sz w:val="24"/>
+          <w:szCs w:val="24"/>
         </w:rPr>
         <w:t>we</w:t>
       </w:r>
@@ -7209,16 +7350,14 @@
           <w:spacing w:val="-1"/>
           <w:sz w:val="24"/>
           <w:szCs w:val="24"/>
-          <w:highlight w:val="yellow"/>
-        </w:rPr>
-        <w:t xml:space="preserve"> </w:t>
-      </w:r>
-      <w:r>
-        <w:rPr>
-          <w:rFonts w:asciiTheme="minorHAnsi" w:hAnsiTheme="minorHAnsi" w:cstheme="minorHAnsi"/>
-          <w:sz w:val="24"/>
-          <w:szCs w:val="24"/>
-          <w:highlight w:val="yellow"/>
+        </w:rPr>
+        <w:t xml:space="preserve"> </w:t>
+      </w:r>
+      <w:r>
+        <w:rPr>
+          <w:rFonts w:asciiTheme="minorHAnsi" w:hAnsiTheme="minorHAnsi" w:cstheme="minorHAnsi"/>
+          <w:sz w:val="24"/>
+          <w:szCs w:val="24"/>
         </w:rPr>
         <w:t>best</w:t>
       </w:r>
@@ -7228,16 +7367,14 @@
           <w:spacing w:val="-1"/>
           <w:sz w:val="24"/>
           <w:szCs w:val="24"/>
-          <w:highlight w:val="yellow"/>
-        </w:rPr>
-        <w:t xml:space="preserve"> </w:t>
-      </w:r>
-      <w:r>
-        <w:rPr>
-          <w:rFonts w:asciiTheme="minorHAnsi" w:hAnsiTheme="minorHAnsi" w:cstheme="minorHAnsi"/>
-          <w:sz w:val="24"/>
-          <w:szCs w:val="24"/>
-          <w:highlight w:val="yellow"/>
+        </w:rPr>
+        <w:t xml:space="preserve"> </w:t>
+      </w:r>
+      <w:r>
+        <w:rPr>
+          <w:rFonts w:asciiTheme="minorHAnsi" w:hAnsiTheme="minorHAnsi" w:cstheme="minorHAnsi"/>
+          <w:sz w:val="24"/>
+          <w:szCs w:val="24"/>
         </w:rPr>
         <w:t>deal</w:t>
       </w:r>
@@ -7247,16 +7384,14 @@
           <w:spacing w:val="-1"/>
           <w:sz w:val="24"/>
           <w:szCs w:val="24"/>
-          <w:highlight w:val="yellow"/>
-        </w:rPr>
-        <w:t xml:space="preserve"> </w:t>
-      </w:r>
-      <w:r>
-        <w:rPr>
-          <w:rFonts w:asciiTheme="minorHAnsi" w:hAnsiTheme="minorHAnsi" w:cstheme="minorHAnsi"/>
-          <w:sz w:val="24"/>
-          <w:szCs w:val="24"/>
-          <w:highlight w:val="yellow"/>
+        </w:rPr>
+        <w:t xml:space="preserve"> </w:t>
+      </w:r>
+      <w:r>
+        <w:rPr>
+          <w:rFonts w:asciiTheme="minorHAnsi" w:hAnsiTheme="minorHAnsi" w:cstheme="minorHAnsi"/>
+          <w:sz w:val="24"/>
+          <w:szCs w:val="24"/>
         </w:rPr>
         <w:t>with</w:t>
       </w:r>
@@ -7266,16 +7401,14 @@
           <w:spacing w:val="-1"/>
           <w:sz w:val="24"/>
           <w:szCs w:val="24"/>
-          <w:highlight w:val="yellow"/>
-        </w:rPr>
-        <w:t xml:space="preserve"> </w:t>
-      </w:r>
-      <w:r>
-        <w:rPr>
-          <w:rFonts w:asciiTheme="minorHAnsi" w:hAnsiTheme="minorHAnsi" w:cstheme="minorHAnsi"/>
-          <w:sz w:val="24"/>
-          <w:szCs w:val="24"/>
-          <w:highlight w:val="yellow"/>
+        </w:rPr>
+        <w:t xml:space="preserve"> </w:t>
+      </w:r>
+      <w:r>
+        <w:rPr>
+          <w:rFonts w:asciiTheme="minorHAnsi" w:hAnsiTheme="minorHAnsi" w:cstheme="minorHAnsi"/>
+          <w:sz w:val="24"/>
+          <w:szCs w:val="24"/>
         </w:rPr>
         <w:t>the</w:t>
       </w:r>
@@ -7285,16 +7418,14 @@
           <w:spacing w:val="-1"/>
           <w:sz w:val="24"/>
           <w:szCs w:val="24"/>
-          <w:highlight w:val="yellow"/>
-        </w:rPr>
-        <w:t xml:space="preserve"> </w:t>
-      </w:r>
-      <w:r>
-        <w:rPr>
-          <w:rFonts w:asciiTheme="minorHAnsi" w:hAnsiTheme="minorHAnsi" w:cstheme="minorHAnsi"/>
-          <w:sz w:val="24"/>
-          <w:szCs w:val="24"/>
-          <w:highlight w:val="yellow"/>
+        </w:rPr>
+        <w:t xml:space="preserve"> </w:t>
+      </w:r>
+      <w:r>
+        <w:rPr>
+          <w:rFonts w:asciiTheme="minorHAnsi" w:hAnsiTheme="minorHAnsi" w:cstheme="minorHAnsi"/>
+          <w:sz w:val="24"/>
+          <w:szCs w:val="24"/>
         </w:rPr>
         <w:t>flat</w:t>
       </w:r>
@@ -7304,16 +7435,14 @@
           <w:spacing w:val="-1"/>
           <w:sz w:val="24"/>
           <w:szCs w:val="24"/>
-          <w:highlight w:val="yellow"/>
-        </w:rPr>
-        <w:t xml:space="preserve"> </w:t>
-      </w:r>
-      <w:r>
-        <w:rPr>
-          <w:rFonts w:asciiTheme="minorHAnsi" w:hAnsiTheme="minorHAnsi" w:cstheme="minorHAnsi"/>
-          <w:sz w:val="24"/>
-          <w:szCs w:val="24"/>
-          <w:highlight w:val="yellow"/>
+        </w:rPr>
+        <w:t xml:space="preserve"> </w:t>
+      </w:r>
+      <w:r>
+        <w:rPr>
+          <w:rFonts w:asciiTheme="minorHAnsi" w:hAnsiTheme="minorHAnsi" w:cstheme="minorHAnsi"/>
+          <w:sz w:val="24"/>
+          <w:szCs w:val="24"/>
         </w:rPr>
         <w:t>shape</w:t>
       </w:r>
@@ -7323,16 +7452,14 @@
           <w:spacing w:val="-1"/>
           <w:sz w:val="24"/>
           <w:szCs w:val="24"/>
-          <w:highlight w:val="yellow"/>
-        </w:rPr>
-        <w:t xml:space="preserve"> </w:t>
-      </w:r>
-      <w:r>
-        <w:rPr>
-          <w:rFonts w:asciiTheme="minorHAnsi" w:hAnsiTheme="minorHAnsi" w:cstheme="minorHAnsi"/>
-          <w:sz w:val="24"/>
-          <w:szCs w:val="24"/>
-          <w:highlight w:val="yellow"/>
+        </w:rPr>
+        <w:t xml:space="preserve"> </w:t>
+      </w:r>
+      <w:r>
+        <w:rPr>
+          <w:rFonts w:asciiTheme="minorHAnsi" w:hAnsiTheme="minorHAnsi" w:cstheme="minorHAnsi"/>
+          <w:sz w:val="24"/>
+          <w:szCs w:val="24"/>
         </w:rPr>
         <w:t>of</w:t>
       </w:r>
@@ -7342,16 +7469,14 @@
           <w:spacing w:val="-1"/>
           <w:sz w:val="24"/>
           <w:szCs w:val="24"/>
-          <w:highlight w:val="yellow"/>
-        </w:rPr>
-        <w:t xml:space="preserve"> </w:t>
-      </w:r>
-      <w:r>
-        <w:rPr>
-          <w:rFonts w:asciiTheme="minorHAnsi" w:hAnsiTheme="minorHAnsi" w:cstheme="minorHAnsi"/>
-          <w:sz w:val="24"/>
-          <w:szCs w:val="24"/>
-          <w:highlight w:val="yellow"/>
+        </w:rPr>
+        <w:t xml:space="preserve"> </w:t>
+      </w:r>
+      <w:r>
+        <w:rPr>
+          <w:rFonts w:asciiTheme="minorHAnsi" w:hAnsiTheme="minorHAnsi" w:cstheme="minorHAnsi"/>
+          <w:sz w:val="24"/>
+          <w:szCs w:val="24"/>
         </w:rPr>
         <w:t>a</w:t>
       </w:r>
@@ -7361,16 +7486,14 @@
           <w:spacing w:val="-1"/>
           <w:sz w:val="24"/>
           <w:szCs w:val="24"/>
-          <w:highlight w:val="yellow"/>
-        </w:rPr>
-        <w:t xml:space="preserve"> </w:t>
-      </w:r>
-      <w:r>
-        <w:rPr>
-          <w:rFonts w:asciiTheme="minorHAnsi" w:hAnsiTheme="minorHAnsi" w:cstheme="minorHAnsi"/>
-          <w:sz w:val="24"/>
-          <w:szCs w:val="24"/>
-          <w:highlight w:val="yellow"/>
+        </w:rPr>
+        <w:t xml:space="preserve"> </w:t>
+      </w:r>
+      <w:r>
+        <w:rPr>
+          <w:rFonts w:asciiTheme="minorHAnsi" w:hAnsiTheme="minorHAnsi" w:cstheme="minorHAnsi"/>
+          <w:sz w:val="24"/>
+          <w:szCs w:val="24"/>
         </w:rPr>
         <w:t>Kiwifruit?</w:t>
       </w:r>
@@ -7388,7 +7511,7 @@
     <w:p>
       <w:pPr>
         <w:tabs>
-          <w:tab w:val="left" w:pos="820"/>
+          <w:tab w:val="left" w:pos="705"/>
         </w:tabs>
         <w:jc w:val="both"/>
         <w:rPr>
@@ -7409,52 +7532,602 @@
         </w:rPr>
         <w:tab/>
       </w:r>
-      <w:proofErr w:type="gramStart"/>
-      <w:r>
-        <w:rPr>
-          <w:rFonts w:asciiTheme="minorHAnsi" w:eastAsiaTheme="minorEastAsia" w:hAnsiTheme="minorHAnsi" w:cstheme="minorHAnsi"/>
-          <w:color w:val="FF0000"/>
-          <w:sz w:val="24"/>
-          <w:szCs w:val="24"/>
-          <w:lang w:eastAsia="zh-CN"/>
-        </w:rPr>
-        <w:t>fit</w:t>
-      </w:r>
-      <w:proofErr w:type="gramEnd"/>
-      <w:r>
-        <w:rPr>
-          <w:rFonts w:asciiTheme="minorHAnsi" w:eastAsiaTheme="minorEastAsia" w:hAnsiTheme="minorHAnsi" w:cstheme="minorHAnsi"/>
-          <w:color w:val="FF0000"/>
-          <w:sz w:val="24"/>
-          <w:szCs w:val="24"/>
-          <w:lang w:eastAsia="zh-CN"/>
-        </w:rPr>
-        <w:t xml:space="preserve"> an ellipse shape (provide diagram)</w:t>
+      <w:r>
+        <w:rPr>
+          <w:rFonts w:asciiTheme="minorHAnsi" w:eastAsiaTheme="minorEastAsia" w:hAnsiTheme="minorHAnsi" w:cstheme="minorHAnsi"/>
+          <w:color w:val="FF0000"/>
+          <w:sz w:val="24"/>
+          <w:szCs w:val="24"/>
+          <w:lang w:eastAsia="zh-CN"/>
+        </w:rPr>
+        <w:t xml:space="preserve">If a Mask-R-CNN is used, </w:t>
+      </w:r>
+      <w:r>
+        <w:rPr>
+          <w:rFonts w:asciiTheme="minorHAnsi" w:eastAsiaTheme="minorEastAsia" w:hAnsiTheme="minorHAnsi" w:cstheme="minorHAnsi"/>
+          <w:color w:val="FF0000"/>
+          <w:sz w:val="24"/>
+          <w:szCs w:val="24"/>
+          <w:lang w:eastAsia="zh-CN"/>
+        </w:rPr>
+        <w:t xml:space="preserve">then </w:t>
+      </w:r>
+      <w:r>
+        <w:rPr>
+          <w:rFonts w:asciiTheme="minorHAnsi" w:eastAsiaTheme="minorEastAsia" w:hAnsiTheme="minorHAnsi" w:cstheme="minorHAnsi"/>
+          <w:color w:val="FF0000"/>
+          <w:sz w:val="24"/>
+          <w:szCs w:val="24"/>
+          <w:lang w:eastAsia="zh-CN"/>
+        </w:rPr>
+        <w:t xml:space="preserve">this makes it significantly easier as the oval-mask of the kiwifruit is available. </w:t>
+      </w:r>
+      <w:r>
+        <w:rPr>
+          <w:rFonts w:asciiTheme="minorHAnsi" w:eastAsiaTheme="minorEastAsia" w:hAnsiTheme="minorHAnsi" w:cstheme="minorHAnsi"/>
+          <w:color w:val="FF0000"/>
+          <w:sz w:val="24"/>
+          <w:szCs w:val="24"/>
+          <w:lang w:eastAsia="zh-CN"/>
+        </w:rPr>
+        <w:t xml:space="preserve">After obtaining the mask, then an ellipse would be fitted to the shape. A representative ellipse </w:t>
+      </w:r>
+      <w:r>
+        <w:rPr>
+          <w:rFonts w:asciiTheme="minorHAnsi" w:eastAsiaTheme="minorEastAsia" w:hAnsiTheme="minorHAnsi" w:cstheme="minorHAnsi"/>
+          <w:color w:val="FF0000"/>
+          <w:sz w:val="24"/>
+          <w:szCs w:val="24"/>
+          <w:lang w:eastAsia="zh-CN"/>
+        </w:rPr>
+        <w:t>is shown below for illustration</w:t>
+      </w:r>
+      <w:r>
+        <w:rPr>
+          <w:rFonts w:asciiTheme="minorHAnsi" w:eastAsiaTheme="minorEastAsia" w:hAnsiTheme="minorHAnsi" w:cstheme="minorHAnsi"/>
+          <w:color w:val="FF0000"/>
+          <w:sz w:val="24"/>
+          <w:szCs w:val="24"/>
+          <w:lang w:eastAsia="zh-CN"/>
+        </w:rPr>
+        <w:t>, along with another sample for fitting the ellipse to a shape</w:t>
+      </w:r>
+      <w:r>
+        <w:rPr>
+          <w:rFonts w:asciiTheme="minorHAnsi" w:eastAsiaTheme="minorEastAsia" w:hAnsiTheme="minorHAnsi" w:cstheme="minorHAnsi"/>
+          <w:color w:val="FF0000"/>
+          <w:sz w:val="24"/>
+          <w:szCs w:val="24"/>
+          <w:lang w:eastAsia="zh-CN"/>
+        </w:rPr>
+        <w:t>:</w:t>
       </w:r>
     </w:p>
     <w:p>
       <w:pPr>
         <w:tabs>
-          <w:tab w:val="left" w:pos="820"/>
+          <w:tab w:val="left" w:pos="705"/>
         </w:tabs>
         <w:jc w:val="both"/>
         <w:rPr>
-          <w:rFonts w:asciiTheme="minorHAnsi" w:hAnsiTheme="minorHAnsi" w:cstheme="minorHAnsi"/>
-          <w:sz w:val="24"/>
-          <w:szCs w:val="24"/>
-        </w:rPr>
-      </w:pPr>
-    </w:p>
-    <w:p>
-      <w:pPr>
-        <w:jc w:val="both"/>
-        <w:rPr>
-          <w:rFonts w:asciiTheme="minorHAnsi" w:hAnsiTheme="minorHAnsi" w:cstheme="minorHAnsi"/>
+          <w:rFonts w:asciiTheme="minorHAnsi" w:eastAsiaTheme="minorEastAsia" w:hAnsiTheme="minorHAnsi" w:cstheme="minorHAnsi"/>
+          <w:color w:val="FF0000"/>
+          <w:sz w:val="24"/>
+          <w:szCs w:val="24"/>
+          <w:lang w:eastAsia="zh-CN"/>
+        </w:rPr>
+      </w:pPr>
+    </w:p>
+    <w:p>
+      <w:pPr>
+        <w:tabs>
+          <w:tab w:val="left" w:pos="705"/>
+        </w:tabs>
+        <w:jc w:val="center"/>
+      </w:pPr>
+      <w:r>
+        <w:rPr>
+          <w:noProof/>
+          <w:lang w:eastAsia="zh-CN"/>
+        </w:rPr>
+        <w:drawing>
+          <wp:inline distT="0" distB="0" distL="0" distR="0">
+            <wp:extent cx="1932317" cy="2161438"/>
+            <wp:effectExtent l="0" t="0" r="0" b="0"/>
+            <wp:docPr id="2" name="Picture 2" descr="Fitting Ellipse - an overview | ScienceDirect Topics"/>
+            <wp:cNvGraphicFramePr>
+              <a:graphicFrameLocks xmlns:a="http://schemas.openxmlformats.org/drawingml/2006/main" noChangeAspect="1"/>
+            </wp:cNvGraphicFramePr>
+            <a:graphic xmlns:a="http://schemas.openxmlformats.org/drawingml/2006/main">
+              <a:graphicData uri="http://schemas.openxmlformats.org/drawingml/2006/picture">
+                <pic:pic xmlns:pic="http://schemas.openxmlformats.org/drawingml/2006/picture">
+                  <pic:nvPicPr>
+                    <pic:cNvPr id="0" name="Picture 1" descr="Fitting Ellipse - an overview | ScienceDirect Topics"/>
+                    <pic:cNvPicPr>
+                      <a:picLocks noChangeAspect="1" noChangeArrowheads="1"/>
+                    </pic:cNvPicPr>
+                  </pic:nvPicPr>
+                  <pic:blipFill>
+                    <a:blip r:embed="rId11">
+                      <a:extLst>
+                        <a:ext uri="{28A0092B-C50C-407E-A947-70E740481C1C}">
+                          <a14:useLocalDpi xmlns:a14="http://schemas.microsoft.com/office/drawing/2010/main" val="0"/>
+                        </a:ext>
+                      </a:extLst>
+                    </a:blip>
+                    <a:srcRect/>
+                    <a:stretch>
+                      <a:fillRect/>
+                    </a:stretch>
+                  </pic:blipFill>
+                  <pic:spPr bwMode="auto">
+                    <a:xfrm>
+                      <a:off x="0" y="0"/>
+                      <a:ext cx="1934310" cy="2163667"/>
+                    </a:xfrm>
+                    <a:prstGeom prst="rect">
+                      <a:avLst/>
+                    </a:prstGeom>
+                    <a:noFill/>
+                    <a:ln>
+                      <a:noFill/>
+                    </a:ln>
+                  </pic:spPr>
+                </pic:pic>
+              </a:graphicData>
+            </a:graphic>
+          </wp:inline>
+        </w:drawing>
+      </w:r>
+      <w:r>
+        <w:t xml:space="preserve"> </w:t>
+      </w:r>
+      <w:r>
+        <w:rPr>
+          <w:noProof/>
+          <w:lang w:eastAsia="zh-CN"/>
+        </w:rPr>
+        <w:drawing>
+          <wp:inline distT="0" distB="0" distL="0" distR="0">
+            <wp:extent cx="3390181" cy="2543200"/>
+            <wp:effectExtent l="0" t="0" r="1270" b="0"/>
+            <wp:docPr id="3" name="Picture 3" descr="https://www.mathworks.com/matlabcentral/mlc-downloads/downloads/submissions/3215/versions/1/screenshot.jpg"/>
+            <wp:cNvGraphicFramePr>
+              <a:graphicFrameLocks xmlns:a="http://schemas.openxmlformats.org/drawingml/2006/main" noChangeAspect="1"/>
+            </wp:cNvGraphicFramePr>
+            <a:graphic xmlns:a="http://schemas.openxmlformats.org/drawingml/2006/main">
+              <a:graphicData uri="http://schemas.openxmlformats.org/drawingml/2006/picture">
+                <pic:pic xmlns:pic="http://schemas.openxmlformats.org/drawingml/2006/picture">
+                  <pic:nvPicPr>
+                    <pic:cNvPr id="0" name="Picture 3" descr="https://www.mathworks.com/matlabcentral/mlc-downloads/downloads/submissions/3215/versions/1/screenshot.jpg"/>
+                    <pic:cNvPicPr>
+                      <a:picLocks noChangeAspect="1" noChangeArrowheads="1"/>
+                    </pic:cNvPicPr>
+                  </pic:nvPicPr>
+                  <pic:blipFill>
+                    <a:blip r:embed="rId12" cstate="print">
+                      <a:extLst>
+                        <a:ext uri="{28A0092B-C50C-407E-A947-70E740481C1C}">
+                          <a14:useLocalDpi xmlns:a14="http://schemas.microsoft.com/office/drawing/2010/main" val="0"/>
+                        </a:ext>
+                      </a:extLst>
+                    </a:blip>
+                    <a:srcRect/>
+                    <a:stretch>
+                      <a:fillRect/>
+                    </a:stretch>
+                  </pic:blipFill>
+                  <pic:spPr bwMode="auto">
+                    <a:xfrm>
+                      <a:off x="0" y="0"/>
+                      <a:ext cx="3390934" cy="2543765"/>
+                    </a:xfrm>
+                    <a:prstGeom prst="rect">
+                      <a:avLst/>
+                    </a:prstGeom>
+                    <a:noFill/>
+                    <a:ln>
+                      <a:noFill/>
+                    </a:ln>
+                  </pic:spPr>
+                </pic:pic>
+              </a:graphicData>
+            </a:graphic>
+          </wp:inline>
+        </w:drawing>
+      </w:r>
+    </w:p>
+    <w:p>
+      <w:pPr>
+        <w:tabs>
+          <w:tab w:val="left" w:pos="705"/>
+        </w:tabs>
+        <w:rPr>
+          <w:rFonts w:asciiTheme="minorHAnsi" w:eastAsiaTheme="minorEastAsia" w:hAnsiTheme="minorHAnsi" w:cstheme="minorHAnsi"/>
+          <w:color w:val="FF0000"/>
+          <w:sz w:val="24"/>
+          <w:szCs w:val="24"/>
+          <w:lang w:eastAsia="zh-CN"/>
+        </w:rPr>
+      </w:pPr>
+    </w:p>
+    <w:p>
+      <w:pPr>
+        <w:jc w:val="both"/>
+        <w:rPr>
+          <w:rFonts w:asciiTheme="minorHAnsi" w:hAnsiTheme="minorHAnsi" w:cstheme="minorHAnsi"/>
+          <w:color w:val="FF0000"/>
+          <w:sz w:val="24"/>
+          <w:szCs w:val="24"/>
+        </w:rPr>
+      </w:pPr>
+      <w:r>
+        <w:rPr>
+          <w:rFonts w:asciiTheme="minorHAnsi" w:hAnsiTheme="minorHAnsi" w:cstheme="minorHAnsi"/>
+          <w:color w:val="FF0000"/>
+          <w:sz w:val="24"/>
+          <w:szCs w:val="24"/>
+        </w:rPr>
+        <w:t xml:space="preserve">The algorithm would use a least-squared criteria to optimize the major and minor axis (a and b) as well as the orientation (delta). </w:t>
+      </w:r>
+      <w:r>
+        <w:rPr>
+          <w:rFonts w:asciiTheme="minorHAnsi" w:hAnsiTheme="minorHAnsi" w:cstheme="minorHAnsi"/>
+          <w:color w:val="FF0000"/>
+          <w:sz w:val="24"/>
+          <w:szCs w:val="24"/>
+        </w:rPr>
+        <w:t>Conic</w:t>
+      </w:r>
+      <w:r>
+        <w:rPr>
+          <w:rFonts w:asciiTheme="minorHAnsi" w:hAnsiTheme="minorHAnsi" w:cstheme="minorHAnsi"/>
+          <w:color w:val="FF0000"/>
+          <w:sz w:val="24"/>
+          <w:szCs w:val="24"/>
+        </w:rPr>
+        <w:t xml:space="preserve"> equation to represent the ellipse would </w:t>
+      </w:r>
+      <w:r>
+        <w:rPr>
+          <w:rFonts w:asciiTheme="minorHAnsi" w:hAnsiTheme="minorHAnsi" w:cstheme="minorHAnsi"/>
+          <w:color w:val="FF0000"/>
+          <w:sz w:val="24"/>
+          <w:szCs w:val="24"/>
+        </w:rPr>
+        <w:t>be</w:t>
+      </w:r>
+      <w:r>
+        <w:rPr>
+          <w:rFonts w:asciiTheme="minorHAnsi" w:hAnsiTheme="minorHAnsi" w:cstheme="minorHAnsi"/>
+          <w:color w:val="FF0000"/>
+          <w:sz w:val="24"/>
+          <w:szCs w:val="24"/>
+          <w:shd w:val="clear" w:color="auto" w:fill="FFFFFF"/>
+        </w:rPr>
+        <w:t> a</w:t>
+      </w:r>
+      <w:r>
+        <w:rPr>
+          <w:rFonts w:asciiTheme="minorHAnsi" w:hAnsiTheme="minorHAnsi" w:cstheme="minorHAnsi"/>
+          <w:color w:val="FF0000"/>
+          <w:sz w:val="24"/>
+          <w:szCs w:val="24"/>
+          <w:shd w:val="clear" w:color="auto" w:fill="FFFFFF"/>
+        </w:rPr>
+        <w:t>x</w:t>
+      </w:r>
+      <w:r>
+        <w:rPr>
+          <w:rFonts w:asciiTheme="minorHAnsi" w:hAnsiTheme="minorHAnsi" w:cstheme="minorHAnsi"/>
+          <w:color w:val="FF0000"/>
+          <w:sz w:val="24"/>
+          <w:szCs w:val="24"/>
+          <w:shd w:val="clear" w:color="auto" w:fill="FFFFFF"/>
+          <w:vertAlign w:val="superscript"/>
+        </w:rPr>
+        <w:t>2</w:t>
+      </w:r>
+      <w:r>
+        <w:rPr>
+          <w:rFonts w:asciiTheme="minorHAnsi" w:hAnsiTheme="minorHAnsi" w:cstheme="minorHAnsi"/>
+          <w:color w:val="FF0000"/>
+          <w:sz w:val="24"/>
+          <w:szCs w:val="24"/>
+          <w:shd w:val="clear" w:color="auto" w:fill="FFFFFF"/>
+        </w:rPr>
+        <w:t>+bx</w:t>
+      </w:r>
+      <w:r>
+        <w:rPr>
+          <w:rFonts w:asciiTheme="minorHAnsi" w:hAnsiTheme="minorHAnsi" w:cstheme="minorHAnsi"/>
+          <w:color w:val="FF0000"/>
+          <w:sz w:val="24"/>
+          <w:szCs w:val="24"/>
+          <w:shd w:val="clear" w:color="auto" w:fill="FFFFFF"/>
+        </w:rPr>
+        <w:t>y+c</w:t>
+      </w:r>
+      <w:r>
+        <w:rPr>
+          <w:rFonts w:asciiTheme="minorHAnsi" w:hAnsiTheme="minorHAnsi" w:cstheme="minorHAnsi"/>
+          <w:color w:val="FF0000"/>
+          <w:sz w:val="24"/>
+          <w:szCs w:val="24"/>
+          <w:shd w:val="clear" w:color="auto" w:fill="FFFFFF"/>
+        </w:rPr>
+        <w:t>y</w:t>
+      </w:r>
+      <w:r>
+        <w:rPr>
+          <w:rFonts w:asciiTheme="minorHAnsi" w:hAnsiTheme="minorHAnsi" w:cstheme="minorHAnsi"/>
+          <w:color w:val="FF0000"/>
+          <w:sz w:val="24"/>
+          <w:szCs w:val="24"/>
+          <w:shd w:val="clear" w:color="auto" w:fill="FFFFFF"/>
+          <w:vertAlign w:val="superscript"/>
+        </w:rPr>
+        <w:t>2</w:t>
+      </w:r>
+      <w:r>
+        <w:rPr>
+          <w:rFonts w:asciiTheme="minorHAnsi" w:hAnsiTheme="minorHAnsi" w:cstheme="minorHAnsi"/>
+          <w:color w:val="FF0000"/>
+          <w:sz w:val="24"/>
+          <w:szCs w:val="24"/>
+          <w:shd w:val="clear" w:color="auto" w:fill="FFFFFF"/>
+        </w:rPr>
+        <w:t>+dx+e</w:t>
+      </w:r>
+      <w:r>
+        <w:rPr>
+          <w:rFonts w:asciiTheme="minorHAnsi" w:hAnsiTheme="minorHAnsi" w:cstheme="minorHAnsi"/>
+          <w:color w:val="FF0000"/>
+          <w:sz w:val="24"/>
+          <w:szCs w:val="24"/>
+          <w:shd w:val="clear" w:color="auto" w:fill="FFFFFF"/>
+        </w:rPr>
+        <w:t>y+f=0</w:t>
+      </w:r>
+      <w:r>
+        <w:rPr>
+          <w:rFonts w:asciiTheme="minorHAnsi" w:hAnsiTheme="minorHAnsi" w:cstheme="minorHAnsi"/>
+          <w:color w:val="FF0000"/>
+          <w:sz w:val="24"/>
+          <w:szCs w:val="24"/>
+          <w:shd w:val="clear" w:color="auto" w:fill="FFFFFF"/>
+        </w:rPr>
+        <w:t>, where a-f are parameters to be optimized</w:t>
+      </w:r>
+      <w:bookmarkStart w:id="0" w:name="_GoBack"/>
+      <w:bookmarkEnd w:id="0"/>
+      <w:r>
+        <w:rPr>
+          <w:rFonts w:asciiTheme="minorHAnsi" w:hAnsiTheme="minorHAnsi" w:cstheme="minorHAnsi"/>
+          <w:color w:val="FF0000"/>
+          <w:sz w:val="24"/>
+          <w:szCs w:val="24"/>
+        </w:rPr>
+        <w:t xml:space="preserve">. </w:t>
+      </w:r>
+      <w:r>
+        <w:rPr>
+          <w:rFonts w:asciiTheme="minorHAnsi" w:hAnsiTheme="minorHAnsi" w:cstheme="minorHAnsi"/>
+          <w:color w:val="FF0000"/>
+          <w:sz w:val="24"/>
+          <w:szCs w:val="24"/>
+        </w:rPr>
+        <w:t>Points c</w:t>
+      </w:r>
+      <w:r>
+        <w:rPr>
+          <w:rFonts w:asciiTheme="minorHAnsi" w:hAnsiTheme="minorHAnsi" w:cstheme="minorHAnsi"/>
+          <w:color w:val="FF0000"/>
+          <w:sz w:val="24"/>
+          <w:szCs w:val="24"/>
+        </w:rPr>
+        <w:t xml:space="preserve">an initially be sampled from the boundary of the mask of the kiwifruit. An outline can be simply obtained by subtracting a 1-pixel erosion of the mask from the original mask. </w:t>
+      </w:r>
+      <w:r>
+        <w:rPr>
+          <w:rFonts w:asciiTheme="minorHAnsi" w:hAnsiTheme="minorHAnsi" w:cstheme="minorHAnsi"/>
+          <w:color w:val="FF0000"/>
+          <w:sz w:val="24"/>
+          <w:szCs w:val="24"/>
+        </w:rPr>
+        <w:t xml:space="preserve">These points can then be used to fit the ellipse. </w:t>
+      </w:r>
+      <w:r>
+        <w:rPr>
+          <w:rFonts w:asciiTheme="minorHAnsi" w:hAnsiTheme="minorHAnsi" w:cstheme="minorHAnsi"/>
+          <w:color w:val="FF0000"/>
+          <w:sz w:val="24"/>
+          <w:szCs w:val="24"/>
+        </w:rPr>
+        <w:t>After obtaining the ellipse, we can then define the diameter of the kiwifruit with major and minor axis. The only issue would then be to find out the orientation of the kiwifruit with respect to the camera angle, as some times it can be orientated so the tip is directly facing the camera so we only see a circle instead of an oval. We would then need to pre-define exactly what measurements we would want to obtain for the diameter (major axis or minor axis). If we have sufficient samples of kiwifruits, we can potentially find the ratio between the major and minor axis, and use that ratio to compute the major axis if only the minor axis are shown in the image due to the orientation.</w:t>
+      </w:r>
+    </w:p>
+    <w:p>
+      <w:pPr>
+        <w:jc w:val="both"/>
+        <w:rPr>
+          <w:rFonts w:asciiTheme="minorHAnsi" w:hAnsiTheme="minorHAnsi" w:cstheme="minorHAnsi"/>
+          <w:color w:val="FF0000"/>
+          <w:sz w:val="24"/>
+          <w:szCs w:val="24"/>
+        </w:rPr>
+      </w:pPr>
+      <w:r>
+        <w:rPr>
+          <w:rFonts w:asciiTheme="minorHAnsi" w:hAnsiTheme="minorHAnsi" w:cstheme="minorHAnsi"/>
+          <w:color w:val="FF0000"/>
+          <w:sz w:val="24"/>
+          <w:szCs w:val="24"/>
+        </w:rPr>
+        <w:tab/>
+      </w:r>
+      <w:r>
+        <w:rPr>
+          <w:rFonts w:asciiTheme="minorHAnsi" w:hAnsiTheme="minorHAnsi" w:cstheme="minorHAnsi"/>
+          <w:color w:val="FF0000"/>
+          <w:sz w:val="24"/>
+          <w:szCs w:val="24"/>
+        </w:rPr>
+        <w:t xml:space="preserve">In the case of the output that is a bounding box. We can use edge detection to find the intersection between the bounding box and the edges of the fruit as an initial </w:t>
+      </w:r>
+      <w:r>
+        <w:rPr>
+          <w:rFonts w:asciiTheme="minorHAnsi" w:hAnsiTheme="minorHAnsi" w:cstheme="minorHAnsi"/>
+          <w:color w:val="FF0000"/>
+          <w:sz w:val="24"/>
+          <w:szCs w:val="24"/>
+        </w:rPr>
+        <w:lastRenderedPageBreak/>
+        <w:t xml:space="preserve">estimate for the points to sample.  An example is shown below with the orange points indicating the initial sample set of points used to fit the ellipse. </w:t>
+      </w:r>
+    </w:p>
+    <w:p>
+      <w:pPr>
+        <w:jc w:val="both"/>
+        <w:rPr>
+          <w:rFonts w:asciiTheme="minorHAnsi" w:hAnsiTheme="minorHAnsi" w:cstheme="minorHAnsi"/>
+          <w:color w:val="FF0000"/>
+          <w:sz w:val="24"/>
+          <w:szCs w:val="24"/>
+        </w:rPr>
+      </w:pPr>
+    </w:p>
+    <w:p>
+      <w:pPr>
+        <w:jc w:val="center"/>
+        <w:rPr>
+          <w:rFonts w:asciiTheme="minorHAnsi" w:hAnsiTheme="minorHAnsi" w:cstheme="minorHAnsi"/>
+          <w:color w:val="FF0000"/>
+          <w:sz w:val="24"/>
+          <w:szCs w:val="24"/>
+        </w:rPr>
+      </w:pPr>
+      <w:r>
+        <w:rPr>
+          <w:rFonts w:asciiTheme="minorHAnsi" w:hAnsiTheme="minorHAnsi" w:cstheme="minorHAnsi"/>
+          <w:noProof/>
+          <w:color w:val="FF0000"/>
+          <w:sz w:val="24"/>
+          <w:szCs w:val="24"/>
+          <w:lang w:eastAsia="zh-CN"/>
+        </w:rPr>
+        <w:drawing>
+          <wp:inline distT="0" distB="0" distL="0" distR="0">
+            <wp:extent cx="2787785" cy="2070340"/>
+            <wp:effectExtent l="0" t="0" r="0" b="6350"/>
+            <wp:docPr id="4" name="Picture 4"/>
+            <wp:cNvGraphicFramePr>
+              <a:graphicFrameLocks xmlns:a="http://schemas.openxmlformats.org/drawingml/2006/main" noChangeAspect="1"/>
+            </wp:cNvGraphicFramePr>
+            <a:graphic xmlns:a="http://schemas.openxmlformats.org/drawingml/2006/main">
+              <a:graphicData uri="http://schemas.openxmlformats.org/drawingml/2006/picture">
+                <pic:pic xmlns:pic="http://schemas.openxmlformats.org/drawingml/2006/picture">
+                  <pic:nvPicPr>
+                    <pic:cNvPr id="0" name="Picture 5"/>
+                    <pic:cNvPicPr>
+                      <a:picLocks noChangeAspect="1" noChangeArrowheads="1"/>
+                    </pic:cNvPicPr>
+                  </pic:nvPicPr>
+                  <pic:blipFill>
+                    <a:blip r:embed="rId13">
+                      <a:extLst>
+                        <a:ext uri="{28A0092B-C50C-407E-A947-70E740481C1C}">
+                          <a14:useLocalDpi xmlns:a14="http://schemas.microsoft.com/office/drawing/2010/main" val="0"/>
+                        </a:ext>
+                      </a:extLst>
+                    </a:blip>
+                    <a:srcRect/>
+                    <a:stretch>
+                      <a:fillRect/>
+                    </a:stretch>
+                  </pic:blipFill>
+                  <pic:spPr bwMode="auto">
+                    <a:xfrm>
+                      <a:off x="0" y="0"/>
+                      <a:ext cx="2791928" cy="2073417"/>
+                    </a:xfrm>
+                    <a:prstGeom prst="rect">
+                      <a:avLst/>
+                    </a:prstGeom>
+                    <a:noFill/>
+                    <a:ln>
+                      <a:noFill/>
+                    </a:ln>
+                  </pic:spPr>
+                </pic:pic>
+              </a:graphicData>
+            </a:graphic>
+          </wp:inline>
+        </w:drawing>
+      </w:r>
+    </w:p>
+    <w:p>
+      <w:pPr>
+        <w:rPr>
+          <w:rFonts w:asciiTheme="minorHAnsi" w:hAnsiTheme="minorHAnsi" w:cstheme="minorHAnsi"/>
+          <w:color w:val="FF0000"/>
+          <w:sz w:val="24"/>
+          <w:szCs w:val="24"/>
+        </w:rPr>
+      </w:pPr>
+    </w:p>
+    <w:p>
+      <w:pPr>
+        <w:ind w:firstLine="720"/>
+        <w:jc w:val="both"/>
+        <w:rPr>
+          <w:rFonts w:asciiTheme="minorHAnsi" w:hAnsiTheme="minorHAnsi" w:cstheme="minorHAnsi"/>
+          <w:color w:val="FF0000"/>
+          <w:sz w:val="24"/>
+          <w:szCs w:val="24"/>
+        </w:rPr>
+      </w:pPr>
+      <w:r>
+        <w:rPr>
+          <w:rFonts w:asciiTheme="minorHAnsi" w:hAnsiTheme="minorHAnsi" w:cstheme="minorHAnsi"/>
+          <w:color w:val="FF0000"/>
+          <w:sz w:val="24"/>
+          <w:szCs w:val="24"/>
+        </w:rPr>
+        <w:t xml:space="preserve">We can then improve the point sampling by extending it with edge detection to sample more points which are near the intersection with the bounding box. </w:t>
+      </w:r>
+      <w:r>
+        <w:rPr>
+          <w:rFonts w:asciiTheme="minorHAnsi" w:hAnsiTheme="minorHAnsi" w:cstheme="minorHAnsi"/>
+          <w:color w:val="FF0000"/>
+          <w:sz w:val="24"/>
+          <w:szCs w:val="24"/>
+        </w:rPr>
+        <w:t>If somehow there is no intersection with the bounding box and the kiwifruit outline, we may want to shrink the bounding box in incremental steps until we do get an intersection.</w:t>
+      </w:r>
+    </w:p>
+    <w:p>
+      <w:pPr>
+        <w:jc w:val="both"/>
+        <w:rPr>
+          <w:rFonts w:asciiTheme="minorHAnsi" w:hAnsiTheme="minorHAnsi" w:cstheme="minorHAnsi"/>
+          <w:color w:val="FF0000"/>
+          <w:sz w:val="24"/>
+          <w:szCs w:val="24"/>
+        </w:rPr>
+      </w:pPr>
+    </w:p>
+    <w:p>
+      <w:pPr>
+        <w:jc w:val="both"/>
+        <w:rPr>
+          <w:rFonts w:asciiTheme="minorHAnsi" w:hAnsiTheme="minorHAnsi" w:cstheme="minorHAnsi"/>
+          <w:color w:val="FF0000"/>
           <w:sz w:val="24"/>
           <w:szCs w:val="24"/>
         </w:rPr>
         <w:sectPr>
-          <w:headerReference w:type="default" r:id="rId11"/>
+          <w:headerReference w:type="default" r:id="rId14"/>
           <w:pgSz w:w="12240" w:h="15840"/>
           <w:pgMar w:top="1440" w:right="1800" w:bottom="1440" w:left="1800" w:header="1493" w:footer="0" w:gutter="0"/>
           <w:cols w:space="720"/>
@@ -7839,18 +8512,8 @@
           <w:sz w:val="24"/>
           <w:szCs w:val="24"/>
         </w:rPr>
-        <w:t>.</w:t>
-      </w:r>
-      <w:proofErr w:type="spellStart"/>
-      <w:r>
-        <w:rPr>
-          <w:rFonts w:asciiTheme="minorHAnsi" w:hAnsiTheme="minorHAnsi" w:cstheme="minorHAnsi"/>
-          <w:sz w:val="24"/>
-          <w:szCs w:val="24"/>
-        </w:rPr>
-        <w:t>git</w:t>
-      </w:r>
-      <w:proofErr w:type="spellEnd"/>
+        <w:t>.git</w:t>
+      </w:r>
       <w:r>
         <w:rPr>
           <w:rFonts w:asciiTheme="minorHAnsi" w:hAnsiTheme="minorHAnsi" w:cstheme="minorHAnsi"/>
@@ -8371,19 +9034,11 @@
         </w:rPr>
         <w:t xml:space="preserve"> </w:t>
       </w:r>
-      <w:proofErr w:type="spellStart"/>
-      <w:r>
-        <w:rPr>
-          <w:rFonts w:asciiTheme="minorHAnsi" w:hAnsiTheme="minorHAnsi" w:cstheme="minorHAnsi"/>
-        </w:rPr>
-        <w:t>macOS</w:t>
-      </w:r>
-      <w:proofErr w:type="spellEnd"/>
-      <w:r>
-        <w:rPr>
-          <w:rFonts w:asciiTheme="minorHAnsi" w:hAnsiTheme="minorHAnsi" w:cstheme="minorHAnsi"/>
-        </w:rPr>
-        <w:t xml:space="preserve"> or</w:t>
+      <w:r>
+        <w:rPr>
+          <w:rFonts w:asciiTheme="minorHAnsi" w:hAnsiTheme="minorHAnsi" w:cstheme="minorHAnsi"/>
+        </w:rPr>
+        <w:t>macOS or</w:t>
       </w:r>
       <w:r>
         <w:rPr>
@@ -9644,7 +10299,6 @@
         </w:rPr>
         <w:t xml:space="preserve"> </w:t>
       </w:r>
-      <w:proofErr w:type="gramStart"/>
       <w:r>
         <w:rPr>
           <w:rFonts w:asciiTheme="minorHAnsi" w:hAnsiTheme="minorHAnsi" w:cstheme="minorHAnsi"/>
@@ -9676,16 +10330,7 @@
           <w:sz w:val="24"/>
           <w:szCs w:val="24"/>
         </w:rPr>
-        <w:t>pattern</w:t>
-      </w:r>
-      <w:proofErr w:type="gramEnd"/>
-      <w:r>
-        <w:rPr>
-          <w:rFonts w:asciiTheme="minorHAnsi" w:hAnsiTheme="minorHAnsi" w:cstheme="minorHAnsi"/>
-          <w:sz w:val="24"/>
-          <w:szCs w:val="24"/>
-        </w:rPr>
-        <w:t>.</w:t>
+        <w:t>pattern.</w:t>
       </w:r>
     </w:p>
     <w:p>
@@ -9775,7 +10420,6 @@
         </w:rPr>
         <w:t xml:space="preserve"> </w:t>
       </w:r>
-      <w:proofErr w:type="spellStart"/>
       <w:r>
         <w:rPr>
           <w:rFonts w:asciiTheme="minorHAnsi" w:hAnsiTheme="minorHAnsi" w:cstheme="minorHAnsi"/>
@@ -9784,7 +10428,6 @@
         </w:rPr>
         <w:t>Pytest</w:t>
       </w:r>
-      <w:proofErr w:type="spellEnd"/>
       <w:r>
         <w:rPr>
           <w:rFonts w:asciiTheme="minorHAnsi" w:hAnsiTheme="minorHAnsi" w:cstheme="minorHAnsi"/>
@@ -9907,7 +10550,7 @@
           <w:szCs w:val="24"/>
         </w:rPr>
         <w:sectPr>
-          <w:headerReference w:type="default" r:id="rId12"/>
+          <w:headerReference w:type="default" r:id="rId15"/>
           <w:pgSz w:w="12240" w:h="15840"/>
           <w:pgMar w:top="1440" w:right="1800" w:bottom="1440" w:left="1800" w:header="1493" w:footer="0" w:gutter="0"/>
           <w:cols w:space="720"/>
@@ -9927,7 +10570,7 @@
       </w:pPr>
     </w:p>
     <w:sectPr>
-      <w:headerReference w:type="default" r:id="rId13"/>
+      <w:headerReference w:type="default" r:id="rId16"/>
       <w:pgSz w:w="12240" w:h="15840"/>
       <w:pgMar w:top="1440" w:right="1800" w:bottom="1440" w:left="1800" w:header="1493" w:footer="0" w:gutter="0"/>
       <w:cols w:space="720"/>
@@ -10002,7 +10645,6 @@
                     <w:sz w:val="24"/>
                   </w:rPr>
                 </w:pPr>
-                <w:proofErr w:type="spellStart"/>
                 <w:r>
                   <w:rPr>
                     <w:b/>
@@ -10010,7 +10652,6 @@
                   </w:rPr>
                   <w:t>Hectre</w:t>
                 </w:r>
-                <w:proofErr w:type="spellEnd"/>
                 <w:r>
                   <w:rPr>
                     <w:b/>
@@ -11700,7 +12341,7 @@
 </file>
 
 <file path=customXml/itemProps1.xml><?xml version="1.0" encoding="utf-8"?>
-<ds:datastoreItem xmlns:ds="http://schemas.openxmlformats.org/officeDocument/2006/customXml" ds:itemID="{F63E9A15-405F-425E-A160-0B6B85B22904}">
+<ds:datastoreItem xmlns:ds="http://schemas.openxmlformats.org/officeDocument/2006/customXml" ds:itemID="{EDF39EA3-9AF6-4EAA-BC3E-286DB6DC982C}">
   <ds:schemaRefs>
     <ds:schemaRef ds:uri="http://schemas.openxmlformats.org/officeDocument/2006/bibliography"/>
   </ds:schemaRefs>

</xml_diff>

<commit_message>
Final Updates After Objective 6
</commit_message>
<xml_diff>
--- a/Technical Test Answers.docx
+++ b/Technical Test Answers.docx
@@ -6521,7 +6521,19 @@
           <w:szCs w:val="24"/>
           <w:lang w:eastAsia="zh-CN"/>
         </w:rPr>
-        <w:t>Transfer learning can also be leveraged to extend the algorithm onto different fruits i.e. an initial large apple database can be used to pre-train a network which is then fine-tuned on a much smaller orange dataset resulting in accuracy orange detection despite the small dataset.</w:t>
+        <w:t>Transfer learning can also be leveraged to extend the algorithm onto different fruits i.e. an initial large apple database can be used to pre-train a network which is then fine-tuned on a much smaller orange dataset resulting in accuracy orange detectio</w:t>
+      </w:r>
+      <w:bookmarkStart w:id="0" w:name="_GoBack"/>
+      <w:bookmarkEnd w:id="0"/>
+      <w:r>
+        <w:rPr>
+          <w:rFonts w:asciiTheme="minorHAnsi" w:eastAsiaTheme="minorEastAsia" w:hAnsiTheme="minorHAnsi" w:cstheme="minorHAnsi"/>
+          <w:color w:val="FF0000"/>
+          <w:sz w:val="24"/>
+          <w:szCs w:val="24"/>
+          <w:lang w:eastAsia="zh-CN"/>
+        </w:rPr>
+        <w:t>n despite the small dataset.</w:t>
       </w:r>
     </w:p>
     <w:p>
@@ -6640,15 +6652,13 @@
           <w:rFonts w:asciiTheme="minorHAnsi" w:hAnsiTheme="minorHAnsi" w:cstheme="minorHAnsi"/>
           <w:sz w:val="24"/>
           <w:szCs w:val="24"/>
-          <w:highlight w:val="yellow"/>
-        </w:rPr>
-      </w:pPr>
-      <w:r>
-        <w:rPr>
-          <w:rFonts w:asciiTheme="minorHAnsi" w:hAnsiTheme="minorHAnsi" w:cstheme="minorHAnsi"/>
-          <w:sz w:val="24"/>
-          <w:szCs w:val="24"/>
-          <w:highlight w:val="yellow"/>
+        </w:rPr>
+      </w:pPr>
+      <w:r>
+        <w:rPr>
+          <w:rFonts w:asciiTheme="minorHAnsi" w:hAnsiTheme="minorHAnsi" w:cstheme="minorHAnsi"/>
+          <w:sz w:val="24"/>
+          <w:szCs w:val="24"/>
         </w:rPr>
         <w:t>Any</w:t>
       </w:r>
@@ -6658,16 +6668,14 @@
           <w:spacing w:val="-2"/>
           <w:sz w:val="24"/>
           <w:szCs w:val="24"/>
-          <w:highlight w:val="yellow"/>
-        </w:rPr>
-        <w:t xml:space="preserve"> </w:t>
-      </w:r>
-      <w:r>
-        <w:rPr>
-          <w:rFonts w:asciiTheme="minorHAnsi" w:hAnsiTheme="minorHAnsi" w:cstheme="minorHAnsi"/>
-          <w:sz w:val="24"/>
-          <w:szCs w:val="24"/>
-          <w:highlight w:val="yellow"/>
+        </w:rPr>
+        <w:t xml:space="preserve"> </w:t>
+      </w:r>
+      <w:r>
+        <w:rPr>
+          <w:rFonts w:asciiTheme="minorHAnsi" w:hAnsiTheme="minorHAnsi" w:cstheme="minorHAnsi"/>
+          <w:sz w:val="24"/>
+          <w:szCs w:val="24"/>
         </w:rPr>
         <w:t>idea</w:t>
       </w:r>
@@ -6677,16 +6685,14 @@
           <w:spacing w:val="-1"/>
           <w:sz w:val="24"/>
           <w:szCs w:val="24"/>
-          <w:highlight w:val="yellow"/>
-        </w:rPr>
-        <w:t xml:space="preserve"> </w:t>
-      </w:r>
-      <w:r>
-        <w:rPr>
-          <w:rFonts w:asciiTheme="minorHAnsi" w:hAnsiTheme="minorHAnsi" w:cstheme="minorHAnsi"/>
-          <w:sz w:val="24"/>
-          <w:szCs w:val="24"/>
-          <w:highlight w:val="yellow"/>
+        </w:rPr>
+        <w:t xml:space="preserve"> </w:t>
+      </w:r>
+      <w:r>
+        <w:rPr>
+          <w:rFonts w:asciiTheme="minorHAnsi" w:hAnsiTheme="minorHAnsi" w:cstheme="minorHAnsi"/>
+          <w:sz w:val="24"/>
+          <w:szCs w:val="24"/>
         </w:rPr>
         <w:t>about</w:t>
       </w:r>
@@ -6696,16 +6702,14 @@
           <w:spacing w:val="-2"/>
           <w:sz w:val="24"/>
           <w:szCs w:val="24"/>
-          <w:highlight w:val="yellow"/>
-        </w:rPr>
-        <w:t xml:space="preserve"> </w:t>
-      </w:r>
-      <w:r>
-        <w:rPr>
-          <w:rFonts w:asciiTheme="minorHAnsi" w:hAnsiTheme="minorHAnsi" w:cstheme="minorHAnsi"/>
-          <w:sz w:val="24"/>
-          <w:szCs w:val="24"/>
-          <w:highlight w:val="yellow"/>
+        </w:rPr>
+        <w:t xml:space="preserve"> </w:t>
+      </w:r>
+      <w:r>
+        <w:rPr>
+          <w:rFonts w:asciiTheme="minorHAnsi" w:hAnsiTheme="minorHAnsi" w:cstheme="minorHAnsi"/>
+          <w:sz w:val="24"/>
+          <w:szCs w:val="24"/>
         </w:rPr>
         <w:t>organizing/deploying</w:t>
       </w:r>
@@ -6715,16 +6719,14 @@
           <w:spacing w:val="-1"/>
           <w:sz w:val="24"/>
           <w:szCs w:val="24"/>
-          <w:highlight w:val="yellow"/>
-        </w:rPr>
-        <w:t xml:space="preserve"> </w:t>
-      </w:r>
-      <w:r>
-        <w:rPr>
-          <w:rFonts w:asciiTheme="minorHAnsi" w:hAnsiTheme="minorHAnsi" w:cstheme="minorHAnsi"/>
-          <w:sz w:val="24"/>
-          <w:szCs w:val="24"/>
-          <w:highlight w:val="yellow"/>
+        </w:rPr>
+        <w:t xml:space="preserve"> </w:t>
+      </w:r>
+      <w:r>
+        <w:rPr>
+          <w:rFonts w:asciiTheme="minorHAnsi" w:hAnsiTheme="minorHAnsi" w:cstheme="minorHAnsi"/>
+          <w:sz w:val="24"/>
+          <w:szCs w:val="24"/>
         </w:rPr>
         <w:t>ML</w:t>
       </w:r>
@@ -6734,16 +6736,14 @@
           <w:spacing w:val="-2"/>
           <w:sz w:val="24"/>
           <w:szCs w:val="24"/>
-          <w:highlight w:val="yellow"/>
-        </w:rPr>
-        <w:t xml:space="preserve"> </w:t>
-      </w:r>
-      <w:r>
-        <w:rPr>
-          <w:rFonts w:asciiTheme="minorHAnsi" w:hAnsiTheme="minorHAnsi" w:cstheme="minorHAnsi"/>
-          <w:sz w:val="24"/>
-          <w:szCs w:val="24"/>
-          <w:highlight w:val="yellow"/>
+        </w:rPr>
+        <w:t xml:space="preserve"> </w:t>
+      </w:r>
+      <w:r>
+        <w:rPr>
+          <w:rFonts w:asciiTheme="minorHAnsi" w:hAnsiTheme="minorHAnsi" w:cstheme="minorHAnsi"/>
+          <w:sz w:val="24"/>
+          <w:szCs w:val="24"/>
         </w:rPr>
         <w:t>model</w:t>
       </w:r>
@@ -6753,16 +6753,14 @@
           <w:spacing w:val="-1"/>
           <w:sz w:val="24"/>
           <w:szCs w:val="24"/>
-          <w:highlight w:val="yellow"/>
-        </w:rPr>
-        <w:t xml:space="preserve"> </w:t>
-      </w:r>
-      <w:r>
-        <w:rPr>
-          <w:rFonts w:asciiTheme="minorHAnsi" w:hAnsiTheme="minorHAnsi" w:cstheme="minorHAnsi"/>
-          <w:sz w:val="24"/>
-          <w:szCs w:val="24"/>
-          <w:highlight w:val="yellow"/>
+        </w:rPr>
+        <w:t xml:space="preserve"> </w:t>
+      </w:r>
+      <w:r>
+        <w:rPr>
+          <w:rFonts w:asciiTheme="minorHAnsi" w:hAnsiTheme="minorHAnsi" w:cstheme="minorHAnsi"/>
+          <w:sz w:val="24"/>
+          <w:szCs w:val="24"/>
         </w:rPr>
         <w:t>on</w:t>
       </w:r>
@@ -6772,16 +6770,14 @@
           <w:spacing w:val="-1"/>
           <w:sz w:val="24"/>
           <w:szCs w:val="24"/>
-          <w:highlight w:val="yellow"/>
-        </w:rPr>
-        <w:t xml:space="preserve"> </w:t>
-      </w:r>
-      <w:r>
-        <w:rPr>
-          <w:rFonts w:asciiTheme="minorHAnsi" w:hAnsiTheme="minorHAnsi" w:cstheme="minorHAnsi"/>
-          <w:sz w:val="24"/>
-          <w:szCs w:val="24"/>
-          <w:highlight w:val="yellow"/>
+        </w:rPr>
+        <w:t xml:space="preserve"> </w:t>
+      </w:r>
+      <w:r>
+        <w:rPr>
+          <w:rFonts w:asciiTheme="minorHAnsi" w:hAnsiTheme="minorHAnsi" w:cstheme="minorHAnsi"/>
+          <w:sz w:val="24"/>
+          <w:szCs w:val="24"/>
         </w:rPr>
         <w:t>production?</w:t>
       </w:r>
@@ -8114,6 +8110,7 @@
     </w:p>
     <w:p>
       <w:pPr>
+        <w:ind w:firstLine="720"/>
         <w:jc w:val="both"/>
         <w:rPr>
           <w:rFonts w:asciiTheme="minorHAnsi" w:hAnsiTheme="minorHAnsi" w:cstheme="minorHAnsi"/>
@@ -8505,6 +8502,17 @@
           <w:sz w:val="24"/>
           <w:szCs w:val="24"/>
         </w:rPr>
+      </w:pPr>
+    </w:p>
+    <w:p>
+      <w:pPr>
+        <w:jc w:val="both"/>
+        <w:rPr>
+          <w:rFonts w:asciiTheme="minorHAnsi" w:hAnsiTheme="minorHAnsi" w:cstheme="minorHAnsi"/>
+          <w:color w:val="FF0000"/>
+          <w:sz w:val="24"/>
+          <w:szCs w:val="24"/>
+        </w:rPr>
         <w:sectPr>
           <w:headerReference w:type="default" r:id="rId14"/>
           <w:pgSz w:w="12240" w:h="15840"/>
@@ -9847,8 +9855,6 @@
         </w:rPr>
         <w:t>notes</w:t>
       </w:r>
-      <w:bookmarkStart w:id="0" w:name="_GoBack"/>
-      <w:bookmarkEnd w:id="0"/>
     </w:p>
     <w:p>
       <w:pPr>
@@ -10922,32 +10928,6 @@
     </w:p>
     <w:p>
       <w:pPr>
-        <w:pStyle w:val="ListParagraph"/>
-        <w:numPr>
-          <w:ilvl w:val="0"/>
-          <w:numId w:val="1"/>
-        </w:numPr>
-        <w:tabs>
-          <w:tab w:val="left" w:pos="819"/>
-          <w:tab w:val="left" w:pos="820"/>
-        </w:tabs>
-        <w:spacing w:before="0"/>
-        <w:jc w:val="both"/>
-        <w:rPr>
-          <w:rFonts w:asciiTheme="minorHAnsi" w:hAnsiTheme="minorHAnsi" w:cstheme="minorHAnsi"/>
-          <w:sz w:val="24"/>
-          <w:szCs w:val="24"/>
-        </w:rPr>
-        <w:sectPr>
-          <w:headerReference w:type="default" r:id="rId15"/>
-          <w:pgSz w:w="12240" w:h="15840"/>
-          <w:pgMar w:top="1440" w:right="1800" w:bottom="1440" w:left="1800" w:header="1493" w:footer="0" w:gutter="0"/>
-          <w:cols w:space="720"/>
-        </w:sectPr>
-      </w:pPr>
-    </w:p>
-    <w:p>
-      <w:pPr>
         <w:jc w:val="both"/>
         <w:rPr>
           <w:rFonts w:asciiTheme="minorHAnsi" w:eastAsiaTheme="minorEastAsia" w:hAnsiTheme="minorHAnsi" w:cstheme="minorHAnsi"/>
@@ -10959,7 +10939,7 @@
       </w:pPr>
     </w:p>
     <w:sectPr>
-      <w:headerReference w:type="default" r:id="rId16"/>
+      <w:headerReference w:type="default" r:id="rId15"/>
       <w:pgSz w:w="12240" w:h="15840"/>
       <w:pgMar w:top="1440" w:right="1800" w:bottom="1440" w:left="1800" w:header="1493" w:footer="0" w:gutter="0"/>
       <w:cols w:space="720"/>
@@ -11176,52 +11156,6 @@
 </file>
 
 <file path=word/header3.xml><?xml version="1.0" encoding="utf-8"?>
-<w:hdr xmlns:wpc="http://schemas.microsoft.com/office/word/2010/wordprocessingCanvas" xmlns:mc="http://schemas.openxmlformats.org/markup-compatibility/2006" xmlns:o="urn:schemas-microsoft-com:office:office" xmlns:r="http://schemas.openxmlformats.org/officeDocument/2006/relationships" xmlns:m="http://schemas.openxmlformats.org/officeDocument/2006/math" xmlns:v="urn:schemas-microsoft-com:vml" xmlns:wp14="http://schemas.microsoft.com/office/word/2010/wordprocessingDrawing" xmlns:wp="http://schemas.openxmlformats.org/drawingml/2006/wordprocessingDrawing" xmlns:w10="urn:schemas-microsoft-com:office:word" xmlns:w="http://schemas.openxmlformats.org/wordprocessingml/2006/main" xmlns:w14="http://schemas.microsoft.com/office/word/2010/wordml" xmlns:wpg="http://schemas.microsoft.com/office/word/2010/wordprocessingGroup" xmlns:wpi="http://schemas.microsoft.com/office/word/2010/wordprocessingInk" xmlns:wne="http://schemas.microsoft.com/office/word/2006/wordml" xmlns:wps="http://schemas.microsoft.com/office/word/2010/wordprocessingShape" mc:Ignorable="w14 wp14">
-  <w:p>
-    <w:pPr>
-      <w:pStyle w:val="BodyText"/>
-      <w:spacing w:line="14" w:lineRule="auto"/>
-      <w:rPr>
-        <w:sz w:val="20"/>
-      </w:rPr>
-    </w:pPr>
-    <w:r>
-      <w:pict>
-        <v:shapetype id="_x0000_t202" coordsize="21600,21600" o:spt="202" path="m,l,21600r21600,l21600,xe">
-          <v:stroke joinstyle="miter"/>
-          <v:path gradientshapeok="t" o:connecttype="rect"/>
-        </v:shapetype>
-        <v:shape id="_x0000_s2049" type="#_x0000_t202" style="position:absolute;margin-left:94.8pt;margin-top:50.55pt;width:58.5pt;height:14pt;z-index:-15784448;mso-position-horizontal-relative:page;mso-position-vertical-relative:page" filled="f" stroked="f">
-          <v:textbox style="mso-next-textbox:#_x0000_s2049" inset="0,0,0,0">
-            <w:txbxContent>
-              <w:p>
-                <w:pPr>
-                  <w:spacing w:line="264" w:lineRule="exact"/>
-                  <w:ind w:left="20"/>
-                  <w:rPr>
-                    <w:b/>
-                    <w:sz w:val="24"/>
-                  </w:rPr>
-                </w:pPr>
-                <w:r>
-                  <w:rPr>
-                    <w:b/>
-                    <w:sz w:val="24"/>
-                  </w:rPr>
-                  <w:t>Deliverable</w:t>
-                </w:r>
-              </w:p>
-            </w:txbxContent>
-          </v:textbox>
-          <w10:wrap anchorx="page" anchory="page"/>
-        </v:shape>
-      </w:pict>
-    </w:r>
-  </w:p>
-</w:hdr>
-</file>
-
-<file path=word/header4.xml><?xml version="1.0" encoding="utf-8"?>
 <w:hdr xmlns:wpc="http://schemas.microsoft.com/office/word/2010/wordprocessingCanvas" xmlns:mc="http://schemas.openxmlformats.org/markup-compatibility/2006" xmlns:o="urn:schemas-microsoft-com:office:office" xmlns:r="http://schemas.openxmlformats.org/officeDocument/2006/relationships" xmlns:m="http://schemas.openxmlformats.org/officeDocument/2006/math" xmlns:v="urn:schemas-microsoft-com:vml" xmlns:wp14="http://schemas.microsoft.com/office/word/2010/wordprocessingDrawing" xmlns:wp="http://schemas.openxmlformats.org/drawingml/2006/wordprocessingDrawing" xmlns:w10="urn:schemas-microsoft-com:office:word" xmlns:w="http://schemas.openxmlformats.org/wordprocessingml/2006/main" xmlns:w14="http://schemas.microsoft.com/office/word/2010/wordml" xmlns:wpg="http://schemas.microsoft.com/office/word/2010/wordprocessingGroup" xmlns:wpi="http://schemas.microsoft.com/office/word/2010/wordprocessingInk" xmlns:wne="http://schemas.microsoft.com/office/word/2006/wordml" xmlns:wps="http://schemas.microsoft.com/office/word/2010/wordprocessingShape" mc:Ignorable="w14 wp14">
   <w:p>
     <w:pPr>
@@ -12732,7 +12666,7 @@
 </file>
 
 <file path=customXml/itemProps1.xml><?xml version="1.0" encoding="utf-8"?>
-<ds:datastoreItem xmlns:ds="http://schemas.openxmlformats.org/officeDocument/2006/customXml" ds:itemID="{05560C4E-A2F3-4BE9-A0D3-A00704D189E7}">
+<ds:datastoreItem xmlns:ds="http://schemas.openxmlformats.org/officeDocument/2006/customXml" ds:itemID="{E70D8A41-7681-42C6-B8E1-DE71509C82B2}">
   <ds:schemaRefs>
     <ds:schemaRef ds:uri="http://schemas.openxmlformats.org/officeDocument/2006/bibliography"/>
   </ds:schemaRefs>

</xml_diff>

<commit_message>
Objective 2 Complete (With relational database)
</commit_message>
<xml_diff>
--- a/Technical Test Answers.docx
+++ b/Technical Test Answers.docx
@@ -164,14 +164,12 @@
         </w:rPr>
         <w:t xml:space="preserve"> </w:t>
       </w:r>
-      <w:proofErr w:type="spellStart"/>
       <w:r>
         <w:rPr>
           <w:rFonts w:asciiTheme="minorHAnsi" w:hAnsiTheme="minorHAnsi" w:cstheme="minorHAnsi"/>
         </w:rPr>
         <w:t>Hectre</w:t>
       </w:r>
-      <w:proofErr w:type="spellEnd"/>
       <w:r>
         <w:rPr>
           <w:rFonts w:asciiTheme="minorHAnsi" w:hAnsiTheme="minorHAnsi" w:cstheme="minorHAnsi"/>
@@ -209,21 +207,7 @@
         <w:rPr>
           <w:rFonts w:asciiTheme="minorHAnsi" w:hAnsiTheme="minorHAnsi" w:cstheme="minorHAnsi"/>
         </w:rPr>
-        <w:t xml:space="preserve">for </w:t>
-      </w:r>
-      <w:proofErr w:type="spellStart"/>
-      <w:r>
-        <w:rPr>
-          <w:rFonts w:asciiTheme="minorHAnsi" w:hAnsiTheme="minorHAnsi" w:cstheme="minorHAnsi"/>
-        </w:rPr>
-        <w:t>Spectre</w:t>
-      </w:r>
-      <w:proofErr w:type="spellEnd"/>
-      <w:r>
-        <w:rPr>
-          <w:rFonts w:asciiTheme="minorHAnsi" w:hAnsiTheme="minorHAnsi" w:cstheme="minorHAnsi"/>
-        </w:rPr>
-        <w:t xml:space="preserve"> back-end</w:t>
+        <w:t>for Spectre back-end</w:t>
       </w:r>
       <w:r>
         <w:rPr>
@@ -507,14 +491,12 @@
         </w:rPr>
         <w:t xml:space="preserve"> </w:t>
       </w:r>
-      <w:proofErr w:type="gramStart"/>
       <w:r>
         <w:rPr>
           <w:rFonts w:asciiTheme="minorHAnsi" w:hAnsiTheme="minorHAnsi" w:cstheme="minorHAnsi"/>
         </w:rPr>
         <w:t>just</w:t>
       </w:r>
-      <w:proofErr w:type="gramEnd"/>
       <w:r>
         <w:rPr>
           <w:rFonts w:asciiTheme="minorHAnsi" w:hAnsiTheme="minorHAnsi" w:cstheme="minorHAnsi"/>
@@ -795,14 +777,12 @@
           <w:rFonts w:asciiTheme="minorHAnsi" w:hAnsiTheme="minorHAnsi" w:cstheme="minorHAnsi"/>
         </w:rPr>
       </w:pPr>
-      <w:proofErr w:type="spellStart"/>
       <w:r>
         <w:rPr>
           <w:rFonts w:asciiTheme="minorHAnsi" w:hAnsiTheme="minorHAnsi" w:cstheme="minorHAnsi"/>
         </w:rPr>
         <w:t>Spectre</w:t>
       </w:r>
-      <w:proofErr w:type="spellEnd"/>
       <w:r>
         <w:rPr>
           <w:rFonts w:asciiTheme="minorHAnsi" w:hAnsiTheme="minorHAnsi" w:cstheme="minorHAnsi"/>
@@ -875,14 +855,12 @@
         </w:rPr>
         <w:t xml:space="preserve"> </w:t>
       </w:r>
-      <w:proofErr w:type="spellStart"/>
       <w:r>
         <w:rPr>
           <w:rFonts w:asciiTheme="minorHAnsi" w:hAnsiTheme="minorHAnsi" w:cstheme="minorHAnsi"/>
         </w:rPr>
         <w:t>Hectre’s</w:t>
       </w:r>
-      <w:proofErr w:type="spellEnd"/>
       <w:r>
         <w:rPr>
           <w:rFonts w:asciiTheme="minorHAnsi" w:hAnsiTheme="minorHAnsi" w:cstheme="minorHAnsi"/>
@@ -916,14 +894,12 @@
         </w:rPr>
         <w:t xml:space="preserve"> </w:t>
       </w:r>
-      <w:proofErr w:type="spellStart"/>
       <w:r>
         <w:rPr>
           <w:rFonts w:asciiTheme="minorHAnsi" w:hAnsiTheme="minorHAnsi" w:cstheme="minorHAnsi"/>
         </w:rPr>
         <w:t>utilises</w:t>
       </w:r>
-      <w:proofErr w:type="spellEnd"/>
       <w:r>
         <w:rPr>
           <w:rFonts w:asciiTheme="minorHAnsi" w:hAnsiTheme="minorHAnsi" w:cstheme="minorHAnsi"/>
@@ -1000,21 +976,7 @@
         <w:rPr>
           <w:rFonts w:asciiTheme="minorHAnsi" w:hAnsiTheme="minorHAnsi" w:cstheme="minorHAnsi"/>
         </w:rPr>
-        <w:t xml:space="preserve">cloud computing to provide size &amp; </w:t>
-      </w:r>
-      <w:proofErr w:type="spellStart"/>
-      <w:r>
-        <w:rPr>
-          <w:rFonts w:asciiTheme="minorHAnsi" w:hAnsiTheme="minorHAnsi" w:cstheme="minorHAnsi"/>
-        </w:rPr>
-        <w:t>colour</w:t>
-      </w:r>
-      <w:proofErr w:type="spellEnd"/>
-      <w:r>
-        <w:rPr>
-          <w:rFonts w:asciiTheme="minorHAnsi" w:hAnsiTheme="minorHAnsi" w:cstheme="minorHAnsi"/>
-        </w:rPr>
-        <w:t xml:space="preserve"> distributions for fruit bins within seconds from</w:t>
+        <w:t>cloud computing to provide size &amp; colour distributions for fruit bins within seconds from</w:t>
       </w:r>
       <w:r>
         <w:rPr>
@@ -2324,6 +2286,41 @@
         </w:rPr>
         <w:t>ID</w:t>
       </w:r>
+      <w:r>
+        <w:rPr>
+          <w:rFonts w:asciiTheme="minorHAnsi" w:hAnsiTheme="minorHAnsi" w:cstheme="minorHAnsi"/>
+          <w:sz w:val="24"/>
+          <w:szCs w:val="24"/>
+        </w:rPr>
+        <w:t xml:space="preserve"> </w:t>
+      </w:r>
+      <w:r>
+        <w:rPr>
+          <w:rFonts w:asciiTheme="minorHAnsi" w:hAnsiTheme="minorHAnsi" w:cstheme="minorHAnsi"/>
+          <w:color w:val="FF0000"/>
+          <w:sz w:val="24"/>
+          <w:szCs w:val="24"/>
+        </w:rPr>
+        <w:t>(</w:t>
+      </w:r>
+      <w:r>
+        <w:rPr>
+          <w:rFonts w:asciiTheme="minorHAnsi" w:hAnsiTheme="minorHAnsi" w:cstheme="minorHAnsi"/>
+          <w:color w:val="FF0000"/>
+          <w:sz w:val="24"/>
+          <w:szCs w:val="24"/>
+        </w:rPr>
+        <w:t>Assume this is the ID of the user</w:t>
+      </w:r>
+      <w:r>
+        <w:rPr>
+          <w:rFonts w:asciiTheme="minorHAnsi" w:hAnsiTheme="minorHAnsi" w:cstheme="minorHAnsi"/>
+          <w:color w:val="FF0000"/>
+          <w:sz w:val="24"/>
+          <w:szCs w:val="24"/>
+        </w:rPr>
+        <w:t>)</w:t>
+      </w:r>
     </w:p>
     <w:p>
       <w:pPr>
@@ -2672,7 +2669,7 @@
           <w:color w:val="FF0000"/>
           <w:lang w:eastAsia="zh-CN"/>
         </w:rPr>
-        <w:t xml:space="preserve"> utilized the Flask API and SQL Alchemy to </w:t>
+        <w:t xml:space="preserve"> utilized the Flask SQL Alchemy to </w:t>
       </w:r>
       <w:r>
         <w:rPr>
@@ -2712,7 +2709,7 @@
           <w:color w:val="FF0000"/>
           <w:lang w:eastAsia="zh-CN"/>
         </w:rPr>
-        <w:t xml:space="preserve"> were already available to me through the front-end user interface, and somehow the user interface passed </w:t>
+        <w:t xml:space="preserve"> were already available to me through the front-end user interface, and the user interface passed </w:t>
       </w:r>
       <w:r>
         <w:rPr>
@@ -2728,7 +2725,23 @@
           <w:color w:val="FF0000"/>
           <w:lang w:eastAsia="zh-CN"/>
         </w:rPr>
-        <w:t xml:space="preserve"> information to my code. </w:t>
+        <w:t xml:space="preserve"> information to my code</w:t>
+      </w:r>
+      <w:r>
+        <w:rPr>
+          <w:rFonts w:asciiTheme="minorHAnsi" w:eastAsiaTheme="minorEastAsia" w:hAnsiTheme="minorHAnsi" w:cstheme="minorHAnsi"/>
+          <w:color w:val="FF0000"/>
+          <w:lang w:eastAsia="zh-CN"/>
+        </w:rPr>
+        <w:t xml:space="preserve"> as arguments</w:t>
+      </w:r>
+      <w:r>
+        <w:rPr>
+          <w:rFonts w:asciiTheme="minorHAnsi" w:eastAsiaTheme="minorEastAsia" w:hAnsiTheme="minorHAnsi" w:cstheme="minorHAnsi"/>
+          <w:color w:val="FF0000"/>
+          <w:lang w:eastAsia="zh-CN"/>
+        </w:rPr>
+        <w:t xml:space="preserve">. </w:t>
       </w:r>
       <w:r>
         <w:rPr>
@@ -2862,7 +2875,39 @@
           <w:color w:val="FF0000"/>
           <w:lang w:eastAsia="zh-CN"/>
         </w:rPr>
-        <w:t xml:space="preserve">In terms of uploading the images, I specified the image path as an input argument and read the image in with open-cv, then saved it into a folder as I thought filesystem is more efficient that SQL databases for storing images. I just used the image provided in the first page as input/output such that the input path was simply my current repository, and the output path was just to a folder I just created inside the repository. However, I’m not entirely sure this is the correct way to do it as it feels kind of wrong (i.e. using open-cv inside Flask to read and write images like this). I also tried some other code at around line 193 of </w:t>
+        <w:t>In terms of uploading the images, I specified the image path as an input argument and read the image in with open-cv, then saved it into a folder as I thought filesystem is more efficient that SQL databases for storing images. I just used the image provided in the first page as input/output such that the input path was simply my current repository</w:t>
+      </w:r>
+      <w:r>
+        <w:rPr>
+          <w:rFonts w:asciiTheme="minorHAnsi" w:eastAsiaTheme="minorEastAsia" w:hAnsiTheme="minorHAnsi" w:cstheme="minorHAnsi"/>
+          <w:color w:val="FF0000"/>
+          <w:lang w:eastAsia="zh-CN"/>
+        </w:rPr>
+        <w:t xml:space="preserve"> (re-used it three times for simplicity)</w:t>
+      </w:r>
+      <w:r>
+        <w:rPr>
+          <w:rFonts w:asciiTheme="minorHAnsi" w:eastAsiaTheme="minorEastAsia" w:hAnsiTheme="minorHAnsi" w:cstheme="minorHAnsi"/>
+          <w:color w:val="FF0000"/>
+          <w:lang w:eastAsia="zh-CN"/>
+        </w:rPr>
+        <w:t xml:space="preserve">, and the output path was just to a folder I just created inside the repository. </w:t>
+      </w:r>
+      <w:r>
+        <w:rPr>
+          <w:rFonts w:asciiTheme="minorHAnsi" w:eastAsiaTheme="minorEastAsia" w:hAnsiTheme="minorHAnsi" w:cstheme="minorHAnsi"/>
+          <w:color w:val="FF0000"/>
+          <w:lang w:eastAsia="zh-CN"/>
+        </w:rPr>
+        <w:t xml:space="preserve">An assumption is that the user interface would take a picture of a fruit bin and the path that it is stored on the local device of the user would be feed into my code so that it can load the images. </w:t>
+      </w:r>
+      <w:r>
+        <w:rPr>
+          <w:rFonts w:asciiTheme="minorHAnsi" w:eastAsiaTheme="minorEastAsia" w:hAnsiTheme="minorHAnsi" w:cstheme="minorHAnsi"/>
+          <w:color w:val="FF0000"/>
+          <w:lang w:eastAsia="zh-CN"/>
+        </w:rPr>
+        <w:t xml:space="preserve">However, I’m not entirely sure this is the correct way to do it (i.e. using open-cv inside Flask to read and write images like this). I also tried some other code at around line 193 of </w:t>
       </w:r>
       <w:r>
         <w:rPr>
@@ -2895,15 +2940,72 @@
           <w:color w:val="FF0000"/>
           <w:lang w:eastAsia="zh-CN"/>
         </w:rPr>
-        <w:t xml:space="preserve"> which attempts to route directly to an interface which receives the data, then stores it into the SQL database. But since I did not have </w:t>
-      </w:r>
-      <w:r>
-        <w:rPr>
-          <w:rFonts w:asciiTheme="minorHAnsi" w:eastAsiaTheme="minorEastAsia" w:hAnsiTheme="minorHAnsi" w:cstheme="minorHAnsi"/>
-          <w:color w:val="FF0000"/>
-          <w:lang w:eastAsia="zh-CN"/>
-        </w:rPr>
-        <w:t>an interface I did not test it so I commented it out.</w:t>
+        <w:t xml:space="preserve"> which attempts to route directly to an interface which </w:t>
+      </w:r>
+      <w:r>
+        <w:rPr>
+          <w:rFonts w:asciiTheme="minorHAnsi" w:eastAsiaTheme="minorEastAsia" w:hAnsiTheme="minorHAnsi" w:cstheme="minorHAnsi"/>
+          <w:color w:val="FF0000"/>
+          <w:lang w:eastAsia="zh-CN"/>
+        </w:rPr>
+        <w:lastRenderedPageBreak/>
+        <w:t xml:space="preserve">receives the data, then stores it into the SQL database. </w:t>
+      </w:r>
+      <w:r>
+        <w:rPr>
+          <w:rFonts w:asciiTheme="minorHAnsi" w:eastAsiaTheme="minorEastAsia" w:hAnsiTheme="minorHAnsi" w:cstheme="minorHAnsi"/>
+          <w:color w:val="FF0000"/>
+          <w:lang w:eastAsia="zh-CN"/>
+        </w:rPr>
+        <w:t xml:space="preserve">I could not get it to work so I commented it out. </w:t>
+      </w:r>
+      <w:r>
+        <w:rPr>
+          <w:rFonts w:asciiTheme="minorHAnsi" w:eastAsiaTheme="minorEastAsia" w:hAnsiTheme="minorHAnsi" w:cstheme="minorHAnsi"/>
+          <w:color w:val="FF0000"/>
+          <w:lang w:eastAsia="zh-CN"/>
+        </w:rPr>
+        <w:t xml:space="preserve">Also I </w:t>
+      </w:r>
+      <w:r>
+        <w:rPr>
+          <w:rFonts w:asciiTheme="minorHAnsi" w:eastAsiaTheme="minorEastAsia" w:hAnsiTheme="minorHAnsi" w:cstheme="minorHAnsi"/>
+          <w:color w:val="FF0000"/>
+          <w:lang w:eastAsia="zh-CN"/>
+        </w:rPr>
+        <w:t>think</w:t>
+      </w:r>
+      <w:r>
+        <w:rPr>
+          <w:rFonts w:asciiTheme="minorHAnsi" w:eastAsiaTheme="minorEastAsia" w:hAnsiTheme="minorHAnsi" w:cstheme="minorHAnsi"/>
+          <w:color w:val="FF0000"/>
+          <w:lang w:eastAsia="zh-CN"/>
+        </w:rPr>
+        <w:t xml:space="preserve"> this is </w:t>
+      </w:r>
+      <w:r>
+        <w:rPr>
+          <w:rFonts w:asciiTheme="minorHAnsi" w:eastAsiaTheme="minorEastAsia" w:hAnsiTheme="minorHAnsi" w:cstheme="minorHAnsi"/>
+          <w:color w:val="FF0000"/>
+          <w:lang w:eastAsia="zh-CN"/>
+        </w:rPr>
+        <w:t xml:space="preserve">an </w:t>
+      </w:r>
+      <w:r>
+        <w:rPr>
+          <w:rFonts w:asciiTheme="minorHAnsi" w:eastAsiaTheme="minorEastAsia" w:hAnsiTheme="minorHAnsi" w:cstheme="minorHAnsi"/>
+          <w:color w:val="FF0000"/>
+          <w:lang w:eastAsia="zh-CN"/>
+        </w:rPr>
+        <w:t>inefficient</w:t>
+      </w:r>
+      <w:r>
+        <w:rPr>
+          <w:rFonts w:asciiTheme="minorHAnsi" w:eastAsiaTheme="minorEastAsia" w:hAnsiTheme="minorHAnsi" w:cstheme="minorHAnsi"/>
+          <w:color w:val="FF0000"/>
+          <w:lang w:eastAsia="zh-CN"/>
+        </w:rPr>
+        <w:t xml:space="preserve"> way to store data.</w:t>
       </w:r>
     </w:p>
     <w:p>
@@ -2923,141 +3025,223 @@
           <w:color w:val="FF0000"/>
           <w:lang w:eastAsia="zh-CN"/>
         </w:rPr>
-        <w:t xml:space="preserve">For the “relational database” part, I could not demonstrate any relationality as </w:t>
-      </w:r>
-      <w:r>
-        <w:rPr>
-          <w:rFonts w:asciiTheme="minorHAnsi" w:eastAsiaTheme="minorEastAsia" w:hAnsiTheme="minorHAnsi" w:cstheme="minorHAnsi"/>
-          <w:color w:val="FF0000"/>
-          <w:lang w:eastAsia="zh-CN"/>
-        </w:rPr>
-        <w:lastRenderedPageBreak/>
-        <w:t xml:space="preserve">there was only basically one table. I am also not entirely sure if the database I defined in SQL Alchemy </w:t>
-      </w:r>
-      <w:r>
-        <w:rPr>
-          <w:rFonts w:asciiTheme="minorHAnsi" w:eastAsiaTheme="minorEastAsia" w:hAnsiTheme="minorHAnsi" w:cstheme="minorHAnsi"/>
-          <w:color w:val="FF0000"/>
-          <w:lang w:eastAsia="zh-CN"/>
-        </w:rPr>
-        <w:t xml:space="preserve">is </w:t>
-      </w:r>
-      <w:r>
-        <w:rPr>
-          <w:rFonts w:asciiTheme="minorHAnsi" w:eastAsiaTheme="minorEastAsia" w:hAnsiTheme="minorHAnsi" w:cstheme="minorHAnsi"/>
-          <w:color w:val="FF0000"/>
-          <w:lang w:eastAsia="zh-CN"/>
-        </w:rPr>
-        <w:t xml:space="preserve">relational </w:t>
-      </w:r>
-      <w:r>
-        <w:rPr>
-          <w:rFonts w:asciiTheme="minorHAnsi" w:eastAsiaTheme="minorEastAsia" w:hAnsiTheme="minorHAnsi" w:cstheme="minorHAnsi"/>
-          <w:color w:val="FF0000"/>
-          <w:lang w:eastAsia="zh-CN"/>
-        </w:rPr>
-        <w:t xml:space="preserve">for this task </w:t>
-      </w:r>
-      <w:r>
-        <w:rPr>
-          <w:rFonts w:asciiTheme="minorHAnsi" w:eastAsiaTheme="minorEastAsia" w:hAnsiTheme="minorHAnsi" w:cstheme="minorHAnsi"/>
-          <w:color w:val="FF0000"/>
-          <w:lang w:eastAsia="zh-CN"/>
-        </w:rPr>
-        <w:t xml:space="preserve">(i.e. one </w:t>
-      </w:r>
-      <w:proofErr w:type="gramStart"/>
-      <w:r>
-        <w:rPr>
-          <w:rFonts w:asciiTheme="minorHAnsi" w:eastAsiaTheme="minorEastAsia" w:hAnsiTheme="minorHAnsi" w:cstheme="minorHAnsi"/>
-          <w:color w:val="FF0000"/>
-          <w:lang w:eastAsia="zh-CN"/>
-        </w:rPr>
-        <w:t>to</w:t>
-      </w:r>
-      <w:proofErr w:type="gramEnd"/>
-      <w:r>
-        <w:rPr>
-          <w:rFonts w:asciiTheme="minorHAnsi" w:eastAsiaTheme="minorEastAsia" w:hAnsiTheme="minorHAnsi" w:cstheme="minorHAnsi"/>
-          <w:color w:val="FF0000"/>
-          <w:lang w:eastAsia="zh-CN"/>
-        </w:rPr>
-        <w:t xml:space="preserve"> many, many to one mapping </w:t>
-      </w:r>
-      <w:proofErr w:type="spellStart"/>
-      <w:r>
-        <w:rPr>
-          <w:rFonts w:asciiTheme="minorHAnsi" w:eastAsiaTheme="minorEastAsia" w:hAnsiTheme="minorHAnsi" w:cstheme="minorHAnsi"/>
-          <w:color w:val="FF0000"/>
-          <w:lang w:eastAsia="zh-CN"/>
-        </w:rPr>
-        <w:t>etc</w:t>
-      </w:r>
-      <w:proofErr w:type="spellEnd"/>
-      <w:r>
-        <w:rPr>
-          <w:rFonts w:asciiTheme="minorHAnsi" w:eastAsiaTheme="minorEastAsia" w:hAnsiTheme="minorHAnsi" w:cstheme="minorHAnsi"/>
-          <w:color w:val="FF0000"/>
-          <w:lang w:eastAsia="zh-CN"/>
-        </w:rPr>
-        <w:t xml:space="preserve">). But the documentation said SQL Alchemy used ORM, so I was not sure if </w:t>
-      </w:r>
-      <w:r>
-        <w:rPr>
-          <w:rFonts w:asciiTheme="minorHAnsi" w:eastAsiaTheme="minorEastAsia" w:hAnsiTheme="minorHAnsi" w:cstheme="minorHAnsi"/>
-          <w:color w:val="FF0000"/>
-          <w:lang w:eastAsia="zh-CN"/>
-        </w:rPr>
-        <w:t>relationality</w:t>
-      </w:r>
-      <w:r>
-        <w:rPr>
-          <w:rFonts w:asciiTheme="minorHAnsi" w:eastAsiaTheme="minorEastAsia" w:hAnsiTheme="minorHAnsi" w:cstheme="minorHAnsi"/>
-          <w:color w:val="FF0000"/>
-          <w:lang w:eastAsia="zh-CN"/>
-        </w:rPr>
-        <w:t xml:space="preserve"> is just inherently present</w:t>
-      </w:r>
-      <w:r>
-        <w:rPr>
-          <w:rFonts w:asciiTheme="minorHAnsi" w:eastAsiaTheme="minorEastAsia" w:hAnsiTheme="minorHAnsi" w:cstheme="minorHAnsi"/>
-          <w:color w:val="FF0000"/>
-          <w:lang w:eastAsia="zh-CN"/>
-        </w:rPr>
-        <w:t xml:space="preserve"> in</w:t>
-      </w:r>
-      <w:r>
-        <w:rPr>
-          <w:rFonts w:asciiTheme="minorHAnsi" w:eastAsiaTheme="minorEastAsia" w:hAnsiTheme="minorHAnsi" w:cstheme="minorHAnsi"/>
-          <w:color w:val="FF0000"/>
-          <w:lang w:eastAsia="zh-CN"/>
-        </w:rPr>
-        <w:t xml:space="preserve"> all</w:t>
-      </w:r>
-      <w:r>
-        <w:rPr>
-          <w:rFonts w:asciiTheme="minorHAnsi" w:eastAsiaTheme="minorEastAsia" w:hAnsiTheme="minorHAnsi" w:cstheme="minorHAnsi"/>
-          <w:color w:val="FF0000"/>
-          <w:lang w:eastAsia="zh-CN"/>
-        </w:rPr>
-        <w:t xml:space="preserve"> database</w:t>
-      </w:r>
-      <w:r>
-        <w:rPr>
-          <w:rFonts w:asciiTheme="minorHAnsi" w:eastAsiaTheme="minorEastAsia" w:hAnsiTheme="minorHAnsi" w:cstheme="minorHAnsi"/>
-          <w:color w:val="FF0000"/>
-          <w:lang w:eastAsia="zh-CN"/>
-        </w:rPr>
-        <w:t>s</w:t>
-      </w:r>
-      <w:r>
-        <w:rPr>
-          <w:rFonts w:asciiTheme="minorHAnsi" w:eastAsiaTheme="minorEastAsia" w:hAnsiTheme="minorHAnsi" w:cstheme="minorHAnsi"/>
-          <w:color w:val="FF0000"/>
-          <w:lang w:eastAsia="zh-CN"/>
-        </w:rPr>
-        <w:t xml:space="preserve"> defined using this library.</w:t>
-      </w:r>
+        <w:t xml:space="preserve">For the “relational database” part, </w:t>
+      </w:r>
+      <w:r>
+        <w:rPr>
+          <w:rFonts w:asciiTheme="minorHAnsi" w:eastAsiaTheme="minorEastAsia" w:hAnsiTheme="minorHAnsi" w:cstheme="minorHAnsi"/>
+          <w:color w:val="FF0000"/>
+          <w:lang w:eastAsia="zh-CN"/>
+        </w:rPr>
+        <w:t>it</w:t>
+      </w:r>
+      <w:r>
+        <w:rPr>
+          <w:rFonts w:asciiTheme="minorHAnsi" w:eastAsiaTheme="minorEastAsia" w:hAnsiTheme="minorHAnsi" w:cstheme="minorHAnsi"/>
+          <w:color w:val="FF0000"/>
+          <w:lang w:eastAsia="zh-CN"/>
+        </w:rPr>
+        <w:t xml:space="preserve"> </w:t>
+      </w:r>
+      <w:r>
+        <w:rPr>
+          <w:rFonts w:asciiTheme="minorHAnsi" w:eastAsiaTheme="minorEastAsia" w:hAnsiTheme="minorHAnsi" w:cstheme="minorHAnsi"/>
+          <w:color w:val="FF0000"/>
+          <w:lang w:eastAsia="zh-CN"/>
+        </w:rPr>
+        <w:t>is</w:t>
+      </w:r>
+      <w:r>
+        <w:rPr>
+          <w:rFonts w:asciiTheme="minorHAnsi" w:eastAsiaTheme="minorEastAsia" w:hAnsiTheme="minorHAnsi" w:cstheme="minorHAnsi"/>
+          <w:color w:val="FF0000"/>
+          <w:lang w:eastAsia="zh-CN"/>
+        </w:rPr>
+        <w:t xml:space="preserve"> more efficient to store user emails in another </w:t>
+      </w:r>
+      <w:r>
+        <w:rPr>
+          <w:rFonts w:asciiTheme="minorHAnsi" w:eastAsiaTheme="minorEastAsia" w:hAnsiTheme="minorHAnsi" w:cstheme="minorHAnsi"/>
+          <w:color w:val="FF0000"/>
+          <w:lang w:eastAsia="zh-CN"/>
+        </w:rPr>
+        <w:t xml:space="preserve">table, </w:t>
+      </w:r>
+      <w:r>
+        <w:rPr>
+          <w:rFonts w:asciiTheme="minorHAnsi" w:eastAsiaTheme="minorEastAsia" w:hAnsiTheme="minorHAnsi" w:cstheme="minorHAnsi"/>
+          <w:color w:val="FF0000"/>
+          <w:lang w:eastAsia="zh-CN"/>
+        </w:rPr>
+        <w:t xml:space="preserve">and link it to the main table with Tenant ID. </w:t>
+      </w:r>
+      <w:r>
+        <w:rPr>
+          <w:rFonts w:asciiTheme="minorHAnsi" w:eastAsiaTheme="minorEastAsia" w:hAnsiTheme="minorHAnsi" w:cstheme="minorHAnsi"/>
+          <w:color w:val="FF0000"/>
+          <w:lang w:eastAsia="zh-CN"/>
+        </w:rPr>
+        <w:t xml:space="preserve">I assumed tenant ID meant the ID of a user. </w:t>
+      </w:r>
+      <w:r>
+        <w:rPr>
+          <w:rFonts w:asciiTheme="minorHAnsi" w:eastAsiaTheme="minorEastAsia" w:hAnsiTheme="minorHAnsi" w:cstheme="minorHAnsi"/>
+          <w:color w:val="FF0000"/>
+          <w:lang w:eastAsia="zh-CN"/>
+        </w:rPr>
+        <w:t xml:space="preserve">The second table would just have email and tenant ID, while the main table would have everything apart from email. This way the same email for the same user ID is not stored repeatedly. </w:t>
+      </w:r>
+      <w:r>
+        <w:rPr>
+          <w:rFonts w:asciiTheme="minorHAnsi" w:eastAsiaTheme="minorEastAsia" w:hAnsiTheme="minorHAnsi" w:cstheme="minorHAnsi"/>
+          <w:color w:val="FF0000"/>
+          <w:lang w:eastAsia="zh-CN"/>
+        </w:rPr>
+        <w:t xml:space="preserve">This was done in my code using a one-to-many </w:t>
+      </w:r>
+      <w:r>
+        <w:rPr>
+          <w:rFonts w:asciiTheme="minorHAnsi" w:eastAsiaTheme="minorEastAsia" w:hAnsiTheme="minorHAnsi" w:cstheme="minorHAnsi"/>
+          <w:color w:val="FF0000"/>
+          <w:lang w:eastAsia="zh-CN"/>
+        </w:rPr>
+        <w:t>relation between the user table (</w:t>
+      </w:r>
+      <w:r>
+        <w:rPr>
+          <w:rFonts w:asciiTheme="minorHAnsi" w:eastAsiaTheme="minorEastAsia" w:hAnsiTheme="minorHAnsi" w:cstheme="minorHAnsi"/>
+          <w:color w:val="FF0000"/>
+          <w:lang w:eastAsia="zh-CN"/>
+        </w:rPr>
+        <w:t>email + ID</w:t>
+      </w:r>
+      <w:r>
+        <w:rPr>
+          <w:rFonts w:asciiTheme="minorHAnsi" w:eastAsiaTheme="minorEastAsia" w:hAnsiTheme="minorHAnsi" w:cstheme="minorHAnsi"/>
+          <w:color w:val="FF0000"/>
+          <w:lang w:eastAsia="zh-CN"/>
+        </w:rPr>
+        <w:t xml:space="preserve">) and the image </w:t>
+      </w:r>
+      <w:r>
+        <w:rPr>
+          <w:rFonts w:asciiTheme="minorHAnsi" w:eastAsiaTheme="minorEastAsia" w:hAnsiTheme="minorHAnsi" w:cstheme="minorHAnsi"/>
+          <w:color w:val="FF0000"/>
+          <w:lang w:eastAsia="zh-CN"/>
+        </w:rPr>
+        <w:t xml:space="preserve">table (main table containing </w:t>
+      </w:r>
+      <w:r>
+        <w:rPr>
+          <w:rFonts w:asciiTheme="minorHAnsi" w:eastAsiaTheme="minorEastAsia" w:hAnsiTheme="minorHAnsi" w:cstheme="minorHAnsi"/>
+          <w:color w:val="FF0000"/>
+          <w:lang w:eastAsia="zh-CN"/>
+        </w:rPr>
+        <w:t>all other information).</w:t>
+      </w:r>
+      <w:r>
+        <w:rPr>
+          <w:rFonts w:asciiTheme="minorHAnsi" w:eastAsiaTheme="minorEastAsia" w:hAnsiTheme="minorHAnsi" w:cstheme="minorHAnsi"/>
+          <w:color w:val="FF0000"/>
+          <w:lang w:eastAsia="zh-CN"/>
+        </w:rPr>
+        <w:t xml:space="preserve"> We can then access the table containing all users, linked to the table </w:t>
+      </w:r>
+      <w:r>
+        <w:rPr>
+          <w:rFonts w:asciiTheme="minorHAnsi" w:eastAsiaTheme="minorEastAsia" w:hAnsiTheme="minorHAnsi" w:cstheme="minorHAnsi"/>
+          <w:color w:val="FF0000"/>
+          <w:lang w:eastAsia="zh-CN"/>
+        </w:rPr>
+        <w:t>containing all images with the t</w:t>
+      </w:r>
+      <w:r>
+        <w:rPr>
+          <w:rFonts w:asciiTheme="minorHAnsi" w:eastAsiaTheme="minorEastAsia" w:hAnsiTheme="minorHAnsi" w:cstheme="minorHAnsi"/>
+          <w:color w:val="FF0000"/>
+          <w:lang w:eastAsia="zh-CN"/>
+        </w:rPr>
+        <w:t>enant</w:t>
+      </w:r>
+      <w:r>
+        <w:rPr>
+          <w:rFonts w:asciiTheme="minorHAnsi" w:eastAsiaTheme="minorEastAsia" w:hAnsiTheme="minorHAnsi" w:cstheme="minorHAnsi"/>
+          <w:color w:val="FF0000"/>
+          <w:lang w:eastAsia="zh-CN"/>
+        </w:rPr>
+        <w:t xml:space="preserve"> </w:t>
+      </w:r>
+      <w:r>
+        <w:rPr>
+          <w:rFonts w:asciiTheme="minorHAnsi" w:eastAsiaTheme="minorEastAsia" w:hAnsiTheme="minorHAnsi" w:cstheme="minorHAnsi"/>
+          <w:color w:val="FF0000"/>
+          <w:lang w:eastAsia="zh-CN"/>
+        </w:rPr>
+        <w:t>ID</w:t>
+      </w:r>
+      <w:r>
+        <w:rPr>
+          <w:rFonts w:asciiTheme="minorHAnsi" w:eastAsiaTheme="minorEastAsia" w:hAnsiTheme="minorHAnsi" w:cstheme="minorHAnsi"/>
+          <w:color w:val="FF0000"/>
+          <w:lang w:eastAsia="zh-CN"/>
+        </w:rPr>
+        <w:t>.</w:t>
+      </w:r>
+    </w:p>
+    <w:p>
+      <w:pPr>
+        <w:pStyle w:val="BodyText"/>
+        <w:ind w:firstLine="720"/>
+        <w:jc w:val="both"/>
+        <w:rPr>
+          <w:rFonts w:asciiTheme="minorHAnsi" w:eastAsiaTheme="minorEastAsia" w:hAnsiTheme="minorHAnsi" w:cstheme="minorHAnsi"/>
+          <w:color w:val="FF0000"/>
+          <w:lang w:eastAsia="zh-CN"/>
+        </w:rPr>
+      </w:pPr>
+      <w:r>
+        <w:rPr>
+          <w:rFonts w:asciiTheme="minorHAnsi" w:eastAsiaTheme="minorEastAsia" w:hAnsiTheme="minorHAnsi" w:cstheme="minorHAnsi"/>
+          <w:color w:val="FF0000"/>
+          <w:lang w:eastAsia="zh-CN"/>
+        </w:rPr>
+        <w:t xml:space="preserve">In my test script </w:t>
+      </w:r>
+      <w:r>
+        <w:rPr>
+          <w:rFonts w:asciiTheme="minorHAnsi" w:eastAsiaTheme="minorEastAsia" w:hAnsiTheme="minorHAnsi" w:cstheme="minorHAnsi"/>
+          <w:color w:val="00B050"/>
+          <w:lang w:eastAsia="zh-CN"/>
+        </w:rPr>
+        <w:t>“</w:t>
+      </w:r>
+      <w:r>
+        <w:rPr>
+          <w:rFonts w:asciiTheme="minorHAnsi" w:eastAsiaTheme="minorEastAsia" w:hAnsiTheme="minorHAnsi" w:cstheme="minorHAnsi"/>
+          <w:i/>
+          <w:color w:val="00B050"/>
+          <w:lang w:eastAsia="zh-CN"/>
+        </w:rPr>
+        <w:t>initialize_backendAPI.py</w:t>
+      </w:r>
+      <w:r>
+        <w:rPr>
+          <w:rFonts w:asciiTheme="minorHAnsi" w:eastAsiaTheme="minorEastAsia" w:hAnsiTheme="minorHAnsi" w:cstheme="minorHAnsi"/>
+          <w:color w:val="00B050"/>
+          <w:lang w:eastAsia="zh-CN"/>
+        </w:rPr>
+        <w:t>”</w:t>
+      </w:r>
+      <w:r>
+        <w:rPr>
+          <w:rFonts w:asciiTheme="minorHAnsi" w:eastAsiaTheme="minorEastAsia" w:hAnsiTheme="minorHAnsi" w:cstheme="minorHAnsi"/>
+          <w:color w:val="FF0000"/>
+          <w:lang w:eastAsia="zh-CN"/>
+        </w:rPr>
+        <w:t>, I purposely put the same user ID twice to make sure that I could handle the same user inputting a new image, such that only the image table needs to be updated and not the user table.</w:t>
+      </w:r>
+      <w:bookmarkStart w:id="0" w:name="_GoBack"/>
+      <w:bookmarkEnd w:id="0"/>
     </w:p>
     <w:p>
       <w:pPr>
@@ -3794,7 +3978,6 @@
         </w:rPr>
         <w:t xml:space="preserve"> </w:t>
       </w:r>
-      <w:proofErr w:type="spellStart"/>
       <w:r>
         <w:rPr>
           <w:rFonts w:asciiTheme="minorHAnsi" w:eastAsiaTheme="minorEastAsia" w:hAnsiTheme="minorHAnsi" w:cstheme="minorHAnsi" w:hint="eastAsia"/>
@@ -3803,18 +3986,7 @@
           <w:szCs w:val="24"/>
           <w:lang w:eastAsia="zh-CN"/>
         </w:rPr>
-        <w:t>hpc</w:t>
-      </w:r>
-      <w:proofErr w:type="spellEnd"/>
-      <w:r>
-        <w:rPr>
-          <w:rFonts w:asciiTheme="minorHAnsi" w:eastAsiaTheme="minorEastAsia" w:hAnsiTheme="minorHAnsi" w:cstheme="minorHAnsi" w:hint="eastAsia"/>
-          <w:color w:val="FF0000"/>
-          <w:sz w:val="24"/>
-          <w:szCs w:val="24"/>
-          <w:lang w:eastAsia="zh-CN"/>
-        </w:rPr>
-        <w:t xml:space="preserve"> cluster</w:t>
+        <w:t>hpc cluster</w:t>
       </w:r>
       <w:r>
         <w:rPr>
@@ -3938,7 +4110,6 @@
           <w:lang w:eastAsia="zh-CN"/>
         </w:rPr>
       </w:pPr>
-      <w:proofErr w:type="spellStart"/>
       <w:r>
         <w:rPr>
           <w:rFonts w:asciiTheme="minorHAnsi" w:eastAsiaTheme="minorEastAsia" w:hAnsiTheme="minorHAnsi" w:cstheme="minorHAnsi"/>
@@ -3947,31 +4118,8 @@
           <w:szCs w:val="24"/>
           <w:lang w:eastAsia="zh-CN"/>
         </w:rPr>
-        <w:t>mkdir</w:t>
-      </w:r>
-      <w:proofErr w:type="spellEnd"/>
-      <w:r>
-        <w:rPr>
-          <w:rFonts w:asciiTheme="minorHAnsi" w:eastAsiaTheme="minorEastAsia" w:hAnsiTheme="minorHAnsi" w:cstheme="minorHAnsi"/>
-          <w:color w:val="7030A0"/>
-          <w:sz w:val="24"/>
-          <w:szCs w:val="24"/>
-          <w:lang w:eastAsia="zh-CN"/>
-        </w:rPr>
-        <w:t xml:space="preserve"> </w:t>
-      </w:r>
-      <w:proofErr w:type="spellStart"/>
-      <w:r>
-        <w:rPr>
-          <w:rFonts w:asciiTheme="minorHAnsi" w:eastAsiaTheme="minorEastAsia" w:hAnsiTheme="minorHAnsi" w:cstheme="minorHAnsi"/>
-          <w:color w:val="7030A0"/>
-          <w:sz w:val="24"/>
-          <w:szCs w:val="24"/>
-          <w:lang w:eastAsia="zh-CN"/>
-        </w:rPr>
-        <w:t>Virtual_ENV</w:t>
-      </w:r>
-      <w:proofErr w:type="spellEnd"/>
+        <w:t>mkdir Virtual_ENV</w:t>
+      </w:r>
     </w:p>
     <w:p>
       <w:pPr>
@@ -4001,20 +4149,8 @@
           <w:szCs w:val="24"/>
           <w:lang w:eastAsia="zh-CN"/>
         </w:rPr>
-        <w:t xml:space="preserve">cd </w:t>
-      </w:r>
-      <w:proofErr w:type="spellStart"/>
-      <w:r>
-        <w:rPr>
-          <w:rFonts w:asciiTheme="minorHAnsi" w:eastAsiaTheme="minorEastAsia" w:hAnsiTheme="minorHAnsi" w:cstheme="minorHAnsi"/>
-          <w:color w:val="7030A0"/>
-          <w:sz w:val="24"/>
-          <w:szCs w:val="24"/>
-          <w:lang w:eastAsia="zh-CN"/>
-        </w:rPr>
-        <w:t>Virtual_ENV</w:t>
-      </w:r>
-      <w:proofErr w:type="spellEnd"/>
+        <w:t>cd Virtual_ENV</w:t>
+      </w:r>
     </w:p>
     <w:p>
       <w:pPr>
@@ -4036,7 +4172,6 @@
           <w:lang w:eastAsia="zh-CN"/>
         </w:rPr>
       </w:pPr>
-      <w:proofErr w:type="spellStart"/>
       <w:r>
         <w:rPr>
           <w:rFonts w:asciiTheme="minorHAnsi" w:eastAsiaTheme="minorEastAsia" w:hAnsiTheme="minorHAnsi" w:cstheme="minorHAnsi"/>
@@ -4044,50 +4179,18 @@
           <w:sz w:val="24"/>
           <w:szCs w:val="24"/>
         </w:rPr>
-        <w:t>virtualenv</w:t>
-      </w:r>
-      <w:proofErr w:type="spellEnd"/>
+        <w:t xml:space="preserve">virtualenv -p /usr/bin/python3.6 </w:t>
+      </w:r>
       <w:r>
         <w:rPr>
           <w:rFonts w:asciiTheme="minorHAnsi" w:eastAsiaTheme="minorEastAsia" w:hAnsiTheme="minorHAnsi" w:cstheme="minorHAnsi"/>
           <w:color w:val="7030A0"/>
           <w:sz w:val="24"/>
           <w:szCs w:val="24"/>
-        </w:rPr>
-        <w:t xml:space="preserve"> -p /</w:t>
-      </w:r>
-      <w:proofErr w:type="spellStart"/>
-      <w:r>
-        <w:rPr>
-          <w:rFonts w:asciiTheme="minorHAnsi" w:eastAsiaTheme="minorEastAsia" w:hAnsiTheme="minorHAnsi" w:cstheme="minorHAnsi"/>
-          <w:color w:val="7030A0"/>
-          <w:sz w:val="24"/>
-          <w:szCs w:val="24"/>
-        </w:rPr>
-        <w:t>usr</w:t>
-      </w:r>
-      <w:proofErr w:type="spellEnd"/>
-      <w:r>
-        <w:rPr>
-          <w:rFonts w:asciiTheme="minorHAnsi" w:eastAsiaTheme="minorEastAsia" w:hAnsiTheme="minorHAnsi" w:cstheme="minorHAnsi"/>
-          <w:color w:val="7030A0"/>
-          <w:sz w:val="24"/>
-          <w:szCs w:val="24"/>
-        </w:rPr>
-        <w:t xml:space="preserve">/bin/python3.6 </w:t>
-      </w:r>
-      <w:proofErr w:type="spellStart"/>
-      <w:r>
-        <w:rPr>
-          <w:rFonts w:asciiTheme="minorHAnsi" w:eastAsiaTheme="minorEastAsia" w:hAnsiTheme="minorHAnsi" w:cstheme="minorHAnsi"/>
-          <w:color w:val="7030A0"/>
-          <w:sz w:val="24"/>
-          <w:szCs w:val="24"/>
           <w:lang w:eastAsia="zh-CN"/>
         </w:rPr>
         <w:t>Virtual_ENV</w:t>
       </w:r>
-      <w:proofErr w:type="spellEnd"/>
     </w:p>
     <w:p>
       <w:pPr>
@@ -4216,29 +4319,7 @@
           <w:szCs w:val="24"/>
           <w:lang w:eastAsia="zh-CN"/>
         </w:rPr>
-        <w:t xml:space="preserve">source </w:t>
-      </w:r>
-      <w:proofErr w:type="spellStart"/>
-      <w:r>
-        <w:rPr>
-          <w:rFonts w:asciiTheme="minorHAnsi" w:eastAsiaTheme="minorEastAsia" w:hAnsiTheme="minorHAnsi" w:cstheme="minorHAnsi"/>
-          <w:color w:val="7030A0"/>
-          <w:sz w:val="24"/>
-          <w:szCs w:val="24"/>
-          <w:lang w:eastAsia="zh-CN"/>
-        </w:rPr>
-        <w:t>Virtual_ENV</w:t>
-      </w:r>
-      <w:proofErr w:type="spellEnd"/>
-      <w:r>
-        <w:rPr>
-          <w:rFonts w:asciiTheme="minorHAnsi" w:eastAsiaTheme="minorEastAsia" w:hAnsiTheme="minorHAnsi" w:cstheme="minorHAnsi"/>
-          <w:color w:val="7030A0"/>
-          <w:sz w:val="24"/>
-          <w:szCs w:val="24"/>
-          <w:lang w:eastAsia="zh-CN"/>
-        </w:rPr>
-        <w:t>/bin/activate</w:t>
+        <w:t>source Virtual_ENV/bin/activate</w:t>
       </w:r>
     </w:p>
     <w:p>
@@ -4383,29 +4464,7 @@
           <w:szCs w:val="24"/>
           <w:lang w:eastAsia="zh-CN"/>
         </w:rPr>
-        <w:t xml:space="preserve">The python code can then be run through commands in the terminal </w:t>
-      </w:r>
-      <w:proofErr w:type="spellStart"/>
-      <w:r>
-        <w:rPr>
-          <w:rFonts w:asciiTheme="minorHAnsi" w:eastAsiaTheme="minorEastAsia" w:hAnsiTheme="minorHAnsi" w:cstheme="minorHAnsi"/>
-          <w:color w:val="FF0000"/>
-          <w:sz w:val="24"/>
-          <w:szCs w:val="24"/>
-          <w:lang w:eastAsia="zh-CN"/>
-        </w:rPr>
-        <w:t>etc</w:t>
-      </w:r>
-      <w:proofErr w:type="spellEnd"/>
-      <w:r>
-        <w:rPr>
-          <w:rFonts w:asciiTheme="minorHAnsi" w:eastAsiaTheme="minorEastAsia" w:hAnsiTheme="minorHAnsi" w:cstheme="minorHAnsi"/>
-          <w:color w:val="FF0000"/>
-          <w:sz w:val="24"/>
-          <w:szCs w:val="24"/>
-          <w:lang w:eastAsia="zh-CN"/>
-        </w:rPr>
-        <w:t>:</w:t>
+        <w:t>The python code can then be run through commands in the terminal etc:</w:t>
       </w:r>
     </w:p>
     <w:p>
@@ -4922,27 +4981,7 @@
           <w:szCs w:val="24"/>
           <w:highlight w:val="yellow"/>
         </w:rPr>
-        <w:t>(</w:t>
-      </w:r>
-      <w:proofErr w:type="spellStart"/>
-      <w:r>
-        <w:rPr>
-          <w:rFonts w:asciiTheme="minorHAnsi" w:hAnsiTheme="minorHAnsi" w:cstheme="minorHAnsi"/>
-          <w:sz w:val="24"/>
-          <w:szCs w:val="24"/>
-          <w:highlight w:val="yellow"/>
-        </w:rPr>
-        <w:t>IaC</w:t>
-      </w:r>
-      <w:proofErr w:type="spellEnd"/>
-      <w:r>
-        <w:rPr>
-          <w:rFonts w:asciiTheme="minorHAnsi" w:hAnsiTheme="minorHAnsi" w:cstheme="minorHAnsi"/>
-          <w:sz w:val="24"/>
-          <w:szCs w:val="24"/>
-          <w:highlight w:val="yellow"/>
-        </w:rPr>
-        <w:t>)</w:t>
+        <w:t>(IaC)</w:t>
       </w:r>
       <w:r>
         <w:rPr>
@@ -5080,25 +5119,7 @@
           <w:sz w:val="24"/>
           <w:szCs w:val="24"/>
         </w:rPr>
-        <w:t xml:space="preserve">One of </w:t>
-      </w:r>
-      <w:proofErr w:type="spellStart"/>
-      <w:r>
-        <w:rPr>
-          <w:rFonts w:asciiTheme="minorHAnsi" w:hAnsiTheme="minorHAnsi" w:cstheme="minorHAnsi"/>
-          <w:sz w:val="24"/>
-          <w:szCs w:val="24"/>
-        </w:rPr>
-        <w:t>Spectre</w:t>
-      </w:r>
-      <w:proofErr w:type="spellEnd"/>
-      <w:r>
-        <w:rPr>
-          <w:rFonts w:asciiTheme="minorHAnsi" w:hAnsiTheme="minorHAnsi" w:cstheme="minorHAnsi"/>
-          <w:sz w:val="24"/>
-          <w:szCs w:val="24"/>
-        </w:rPr>
-        <w:t xml:space="preserve"> AI features is grading fruit size. Assume that we have to develop a</w:t>
+        <w:t>One of Spectre AI features is grading fruit size. Assume that we have to develop a</w:t>
       </w:r>
       <w:r>
         <w:rPr>
@@ -5583,29 +5604,37 @@
           <w:szCs w:val="24"/>
           <w:lang w:eastAsia="zh-CN"/>
         </w:rPr>
-        <w:t xml:space="preserve">The primary group of neural networks to be considered is ones designed for instance segmentation. </w:t>
-      </w:r>
-      <w:proofErr w:type="gramStart"/>
-      <w:r>
-        <w:rPr>
-          <w:rFonts w:asciiTheme="minorHAnsi" w:eastAsiaTheme="minorEastAsia" w:hAnsiTheme="minorHAnsi" w:cstheme="minorHAnsi"/>
-          <w:color w:val="FF0000"/>
-          <w:sz w:val="24"/>
-          <w:szCs w:val="24"/>
-          <w:lang w:eastAsia="zh-CN"/>
-        </w:rPr>
-        <w:t>For example Mask R-CNN, SSD, YOLO etc.</w:t>
-      </w:r>
-      <w:proofErr w:type="gramEnd"/>
-      <w:r>
-        <w:rPr>
-          <w:rFonts w:asciiTheme="minorHAnsi" w:eastAsiaTheme="minorEastAsia" w:hAnsiTheme="minorHAnsi" w:cstheme="minorHAnsi"/>
-          <w:color w:val="FF0000"/>
-          <w:sz w:val="24"/>
-          <w:szCs w:val="24"/>
-          <w:lang w:eastAsia="zh-CN"/>
-        </w:rPr>
-        <w:t xml:space="preserve"> </w:t>
+        <w:t xml:space="preserve">The primary group of neural networks to be considered is ones designed for </w:t>
+      </w:r>
+      <w:r>
+        <w:rPr>
+          <w:rFonts w:asciiTheme="minorHAnsi" w:eastAsiaTheme="minorEastAsia" w:hAnsiTheme="minorHAnsi" w:cstheme="minorHAnsi"/>
+          <w:color w:val="FF0000"/>
+          <w:sz w:val="24"/>
+          <w:szCs w:val="24"/>
+          <w:lang w:eastAsia="zh-CN"/>
+        </w:rPr>
+        <w:t>object detection/</w:t>
+      </w:r>
+      <w:r>
+        <w:rPr>
+          <w:rFonts w:asciiTheme="minorHAnsi" w:eastAsiaTheme="minorEastAsia" w:hAnsiTheme="minorHAnsi" w:cstheme="minorHAnsi"/>
+          <w:color w:val="FF0000"/>
+          <w:sz w:val="24"/>
+          <w:szCs w:val="24"/>
+          <w:lang w:eastAsia="zh-CN"/>
+        </w:rPr>
+        <w:t>instance segmentation</w:t>
+      </w:r>
+      <w:r>
+        <w:rPr>
+          <w:rFonts w:asciiTheme="minorHAnsi" w:eastAsiaTheme="minorEastAsia" w:hAnsiTheme="minorHAnsi" w:cstheme="minorHAnsi"/>
+          <w:color w:val="FF0000"/>
+          <w:sz w:val="24"/>
+          <w:szCs w:val="24"/>
+          <w:lang w:eastAsia="zh-CN"/>
+        </w:rPr>
+        <w:t xml:space="preserve">. For example Mask R-CNN, SSD, YOLO etc. </w:t>
       </w:r>
       <w:r>
         <w:rPr>
@@ -5800,7 +5829,18 @@
           <w:szCs w:val="24"/>
           <w:lang w:eastAsia="zh-CN"/>
         </w:rPr>
-        <w:t xml:space="preserve">on proposals (classification loss and bounding-box regression loss), and the accuracy of the final detected objections (also with classification loss and bounding-box regression loss). </w:t>
+        <w:t xml:space="preserve">on proposals (classification loss and bounding-box regression loss), and the accuracy of the final detected objections </w:t>
+      </w:r>
+      <w:r>
+        <w:rPr>
+          <w:rFonts w:asciiTheme="minorHAnsi" w:eastAsiaTheme="minorEastAsia" w:hAnsiTheme="minorHAnsi" w:cstheme="minorHAnsi"/>
+          <w:color w:val="FF0000"/>
+          <w:sz w:val="24"/>
+          <w:szCs w:val="24"/>
+          <w:lang w:eastAsia="zh-CN"/>
+        </w:rPr>
+        <w:lastRenderedPageBreak/>
+        <w:t xml:space="preserve">(also with classification loss and bounding-box regression loss). </w:t>
       </w:r>
       <w:r>
         <w:rPr>
@@ -5905,18 +5945,7 @@
           <w:szCs w:val="24"/>
           <w:lang w:eastAsia="zh-CN"/>
         </w:rPr>
-        <w:t xml:space="preserve"> ground truth location of </w:t>
-      </w:r>
-      <w:r>
-        <w:rPr>
-          <w:rFonts w:asciiTheme="minorHAnsi" w:eastAsiaTheme="minorEastAsia" w:hAnsiTheme="minorHAnsi" w:cstheme="minorHAnsi"/>
-          <w:color w:val="FF0000"/>
-          <w:sz w:val="24"/>
-          <w:szCs w:val="24"/>
-          <w:lang w:eastAsia="zh-CN"/>
-        </w:rPr>
-        <w:lastRenderedPageBreak/>
-        <w:t xml:space="preserve">the object of interest. </w:t>
+        <w:t xml:space="preserve"> ground truth location of the object of interest. </w:t>
       </w:r>
       <w:r>
         <w:rPr>
@@ -5946,20 +5975,8 @@
           <w:szCs w:val="24"/>
           <w:lang w:eastAsia="zh-CN"/>
         </w:rPr>
-        <w:t xml:space="preserve">much </w:t>
-      </w:r>
-      <w:proofErr w:type="gramStart"/>
-      <w:r>
-        <w:rPr>
-          <w:rFonts w:asciiTheme="minorHAnsi" w:eastAsiaTheme="minorEastAsia" w:hAnsiTheme="minorHAnsi" w:cstheme="minorHAnsi"/>
-          <w:color w:val="FF0000"/>
-          <w:sz w:val="24"/>
-          <w:szCs w:val="24"/>
-          <w:lang w:eastAsia="zh-CN"/>
-        </w:rPr>
-        <w:t>inefficiencies</w:t>
-      </w:r>
-      <w:proofErr w:type="gramEnd"/>
+        <w:t>much inefficiencies</w:t>
+      </w:r>
       <w:r>
         <w:rPr>
           <w:rFonts w:asciiTheme="minorHAnsi" w:eastAsiaTheme="minorEastAsia" w:hAnsiTheme="minorHAnsi" w:cstheme="minorHAnsi"/>
@@ -6424,7 +6441,18 @@
           <w:szCs w:val="24"/>
           <w:lang w:eastAsia="zh-CN"/>
         </w:rPr>
-        <w:t xml:space="preserve">). The validation accuracy is constantly evaluated during every epoch to ensure the algorithm is not over fitting to the training set. Once the accuracy stops increasing on the validation set, the algorithm is then tested on the test set </w:t>
+        <w:t xml:space="preserve">). The validation accuracy is constantly evaluated during every epoch to ensure the algorithm is not over fitting to </w:t>
+      </w:r>
+      <w:r>
+        <w:rPr>
+          <w:rFonts w:asciiTheme="minorHAnsi" w:eastAsiaTheme="minorEastAsia" w:hAnsiTheme="minorHAnsi" w:cstheme="minorHAnsi"/>
+          <w:color w:val="FF0000"/>
+          <w:sz w:val="24"/>
+          <w:szCs w:val="24"/>
+          <w:lang w:eastAsia="zh-CN"/>
+        </w:rPr>
+        <w:lastRenderedPageBreak/>
+        <w:t xml:space="preserve">the training set. Once the accuracy stops increasing on the validation set, the algorithm is then tested on the test set </w:t>
       </w:r>
       <w:r>
         <w:rPr>
@@ -6500,40 +6528,17 @@
           <w:szCs w:val="24"/>
           <w:lang w:eastAsia="zh-CN"/>
         </w:rPr>
-        <w:t xml:space="preserve">This can be applied to every additional training session after the first, if we want to fine-tune the network </w:t>
-      </w:r>
-      <w:r>
-        <w:rPr>
-          <w:rFonts w:asciiTheme="minorHAnsi" w:eastAsiaTheme="minorEastAsia" w:hAnsiTheme="minorHAnsi" w:cstheme="minorHAnsi"/>
-          <w:color w:val="FF0000"/>
-          <w:sz w:val="24"/>
-          <w:szCs w:val="24"/>
-          <w:lang w:eastAsia="zh-CN"/>
-        </w:rPr>
-        <w:lastRenderedPageBreak/>
-        <w:t xml:space="preserve">parameters. </w:t>
-      </w:r>
-      <w:r>
-        <w:rPr>
-          <w:rFonts w:asciiTheme="minorHAnsi" w:eastAsiaTheme="minorEastAsia" w:hAnsiTheme="minorHAnsi" w:cstheme="minorHAnsi"/>
-          <w:color w:val="FF0000"/>
-          <w:sz w:val="24"/>
-          <w:szCs w:val="24"/>
-          <w:lang w:eastAsia="zh-CN"/>
-        </w:rPr>
-        <w:t>Transfer learning can also be leveraged to extend the algorithm onto different fruits i.e. an initial large apple database can be used to pre-train a network which is then fine-tuned on a much smaller orange dataset resulting in accuracy orange detectio</w:t>
-      </w:r>
-      <w:bookmarkStart w:id="0" w:name="_GoBack"/>
-      <w:bookmarkEnd w:id="0"/>
-      <w:r>
-        <w:rPr>
-          <w:rFonts w:asciiTheme="minorHAnsi" w:eastAsiaTheme="minorEastAsia" w:hAnsiTheme="minorHAnsi" w:cstheme="minorHAnsi"/>
-          <w:color w:val="FF0000"/>
-          <w:sz w:val="24"/>
-          <w:szCs w:val="24"/>
-          <w:lang w:eastAsia="zh-CN"/>
-        </w:rPr>
-        <w:t>n despite the small dataset.</w:t>
+        <w:t xml:space="preserve">This can be applied to every additional training session after the first, if we want to fine-tune the network parameters. </w:t>
+      </w:r>
+      <w:r>
+        <w:rPr>
+          <w:rFonts w:asciiTheme="minorHAnsi" w:eastAsiaTheme="minorEastAsia" w:hAnsiTheme="minorHAnsi" w:cstheme="minorHAnsi"/>
+          <w:color w:val="FF0000"/>
+          <w:sz w:val="24"/>
+          <w:szCs w:val="24"/>
+          <w:lang w:eastAsia="zh-CN"/>
+        </w:rPr>
+        <w:t>Transfer learning can also be leveraged to extend the algorithm onto different fruits i.e. an initial large apple database can be used to pre-train a network which is then fine-tuned on a much smaller orange dataset resulting in accuracy orange detection despite the small dataset.</w:t>
       </w:r>
     </w:p>
     <w:p>
@@ -6839,61 +6844,17 @@
           <w:szCs w:val="24"/>
           <w:lang w:eastAsia="zh-CN"/>
         </w:rPr>
-        <w:t xml:space="preserve">btaining a fully trained model such as one in Tensorflow, the weights should be frozen to fix all the trainable parameters for deployment. The model would then be saved into a </w:t>
-      </w:r>
-      <w:proofErr w:type="spellStart"/>
-      <w:r>
-        <w:rPr>
-          <w:rFonts w:asciiTheme="minorHAnsi" w:eastAsiaTheme="minorEastAsia" w:hAnsiTheme="minorHAnsi" w:cstheme="minorHAnsi"/>
-          <w:color w:val="FF0000"/>
-          <w:sz w:val="24"/>
-          <w:szCs w:val="24"/>
-          <w:lang w:eastAsia="zh-CN"/>
-        </w:rPr>
-        <w:t>protobuf</w:t>
-      </w:r>
-      <w:proofErr w:type="spellEnd"/>
-      <w:r>
-        <w:rPr>
-          <w:rFonts w:asciiTheme="minorHAnsi" w:eastAsiaTheme="minorEastAsia" w:hAnsiTheme="minorHAnsi" w:cstheme="minorHAnsi"/>
-          <w:color w:val="FF0000"/>
-          <w:sz w:val="24"/>
-          <w:szCs w:val="24"/>
-          <w:lang w:eastAsia="zh-CN"/>
-        </w:rPr>
-        <w:t xml:space="preserve"> (Tensorflow offers this functionality by default) or some other executable format. During deployment, a simple Tensorflow wrapper would then be written to load the model given defined input size, run the data through the model, and create the prediction</w:t>
-      </w:r>
-      <w:r>
-        <w:rPr>
-          <w:rFonts w:asciiTheme="minorHAnsi" w:eastAsiaTheme="minorEastAsia" w:hAnsiTheme="minorHAnsi" w:cstheme="minorHAnsi"/>
-          <w:color w:val="FF0000"/>
-          <w:sz w:val="24"/>
-          <w:szCs w:val="24"/>
-          <w:lang w:eastAsia="zh-CN"/>
-        </w:rPr>
-        <w:t>. In total this would be less than 10 lines of code. This would thus require Tensorflow (</w:t>
-      </w:r>
-      <w:proofErr w:type="spellStart"/>
-      <w:r>
-        <w:rPr>
-          <w:rFonts w:asciiTheme="minorHAnsi" w:eastAsiaTheme="minorEastAsia" w:hAnsiTheme="minorHAnsi" w:cstheme="minorHAnsi"/>
-          <w:color w:val="FF0000"/>
-          <w:sz w:val="24"/>
-          <w:szCs w:val="24"/>
-          <w:lang w:eastAsia="zh-CN"/>
-        </w:rPr>
-        <w:t>gpu</w:t>
-      </w:r>
-      <w:proofErr w:type="spellEnd"/>
-      <w:r>
-        <w:rPr>
-          <w:rFonts w:asciiTheme="minorHAnsi" w:eastAsiaTheme="minorEastAsia" w:hAnsiTheme="minorHAnsi" w:cstheme="minorHAnsi"/>
-          <w:color w:val="FF0000"/>
-          <w:sz w:val="24"/>
-          <w:szCs w:val="24"/>
-          <w:lang w:eastAsia="zh-CN"/>
-        </w:rPr>
-        <w:t xml:space="preserve"> version) to be installed on the server running the predictions.</w:t>
+        <w:t>btaining a fully trained model such as one in Tensorflow, the weights should be frozen to fix all the trainable parameters for deployment. The model would then be saved into a protobuf (Tensorflow offers this functionality by default) or some other executable format. During deployment, a simple Tensorflow wrapper would then be written to load the model given defined input size, run the data through the model, and create the prediction</w:t>
+      </w:r>
+      <w:r>
+        <w:rPr>
+          <w:rFonts w:asciiTheme="minorHAnsi" w:eastAsiaTheme="minorEastAsia" w:hAnsiTheme="minorHAnsi" w:cstheme="minorHAnsi"/>
+          <w:color w:val="FF0000"/>
+          <w:sz w:val="24"/>
+          <w:szCs w:val="24"/>
+          <w:lang w:eastAsia="zh-CN"/>
+        </w:rPr>
+        <w:t>. In total this would be less than 10 lines of code. This would thus require Tensorflow (gpu version) to be installed on the server running the predictions.</w:t>
       </w:r>
       <w:r>
         <w:rPr>
@@ -7003,7 +6964,7 @@
           <w:szCs w:val="24"/>
           <w:lang w:eastAsia="zh-CN"/>
         </w:rPr>
-        <w:t xml:space="preserve">Pruning would first mask out certain weights by fine-tuning the network on the data. This would then cut out many weights below a certain threshold, and the resultant weight matrix can be stored in a sparse matrix. Quantization involves converting the tf.float32 data types (32-bit) used to store weights into much less bits such as 3 or 4 which significantly decreases the size of the network in terms of memory. This is achieved through the use of K-means clustering. If we wanted to convert the network into 4-bit from 32-bit, a K-means clustering algorithm of K = 16 (16 values to store each weight) would be run so that all weights are optimized towards only 16 values distributed across the entire range of values in the original set of weights. Overall, this is basically to convert the weights into a less precise representation. Studies have however shown that getting rid of some of the decimal points actually does not </w:t>
+        <w:t xml:space="preserve">Pruning would first mask out certain weights by fine-tuning the network on the data. This would then cut out many weights below a certain </w:t>
       </w:r>
       <w:r>
         <w:rPr>
@@ -7014,7 +6975,7 @@
           <w:lang w:eastAsia="zh-CN"/>
         </w:rPr>
         <w:lastRenderedPageBreak/>
-        <w:t>impact the accuracy significantly, but offers multi-fold compression. Huffman coding is the most complex and basically takes advantage of the biased distribution of values to encode the most frequently occurring values with shorter bits and less frequently occurring values with longer bits. This does not result in as much compression as the other two methods but may help depending on the specification for the size of the model.</w:t>
+        <w:t>threshold, and the resultant weight matrix can be stored in a sparse matrix. Quantization involves converting the tf.float32 data types (32-bit) used to store weights into much less bits such as 3 or 4 which significantly decreases the size of the network in terms of memory. This is achieved through the use of K-means clustering. If we wanted to convert the network into 4-bit from 32-bit, a K-means clustering algorithm of K = 16 (16 values to store each weight) would be run so that all weights are optimized towards only 16 values distributed across the entire range of values in the original set of weights. Overall, this is basically to convert the weights into a less precise representation. Studies have however shown that getting rid of some of the decimal points actually does not impact the accuracy significantly, but offers multi-fold compression. Huffman coding is the most complex and basically takes advantage of the biased distribution of values to encode the most frequently occurring values with shorter bits and less frequently occurring values with longer bits. This does not result in as much compression as the other two methods but may help depending on the specification for the size of the model.</w:t>
       </w:r>
     </w:p>
     <w:p>
@@ -7396,31 +7357,7 @@
           <w:szCs w:val="24"/>
           <w:lang w:eastAsia="zh-CN"/>
         </w:rPr>
-        <w:t xml:space="preserve">ox. If the shape is elliptical and the fruit is not exactly aligned with the box (not vertically or horizontally oriented), then you may be able to use edge detection and where the edges touch the bounding box to figure out the location. </w:t>
-      </w:r>
-      <w:proofErr w:type="spellStart"/>
-      <w:proofErr w:type="gramStart"/>
-      <w:r>
-        <w:rPr>
-          <w:rFonts w:asciiTheme="minorHAnsi" w:eastAsiaTheme="minorEastAsia" w:hAnsiTheme="minorHAnsi" w:cstheme="minorHAnsi"/>
-          <w:color w:val="FF0000"/>
-          <w:sz w:val="24"/>
-          <w:szCs w:val="24"/>
-          <w:lang w:eastAsia="zh-CN"/>
-        </w:rPr>
-        <w:t>i.e</w:t>
-      </w:r>
-      <w:proofErr w:type="spellEnd"/>
-      <w:proofErr w:type="gramEnd"/>
-      <w:r>
-        <w:rPr>
-          <w:rFonts w:asciiTheme="minorHAnsi" w:eastAsiaTheme="minorEastAsia" w:hAnsiTheme="minorHAnsi" w:cstheme="minorHAnsi"/>
-          <w:color w:val="FF0000"/>
-          <w:sz w:val="24"/>
-          <w:szCs w:val="24"/>
-          <w:lang w:eastAsia="zh-CN"/>
-        </w:rPr>
-        <w:t xml:space="preserve"> kiwifruits at 45 degree offset from the bounding box will only touch two opposite corners, and not the other two corners. After figuring out the orientation, you would then be able to draw a line for the diameter such as displayed in the image on page 1.</w:t>
+        <w:t>ox. If the shape is elliptical and the fruit is not exactly aligned with the box (not vertically or horizontally oriented), then you may be able to use edge detection and where the edges touch the bounding box to figure out the location. i.e kiwifruits at 45 degree offset from the bounding box will only touch two opposite corners, and not the other two corners. After figuring out the orientation, you would then be able to draw a line for the diameter such as displayed in the image on page 1.</w:t>
       </w:r>
     </w:p>
     <w:p>
@@ -7465,29 +7402,18 @@
           <w:szCs w:val="24"/>
           <w:lang w:eastAsia="zh-CN"/>
         </w:rPr>
-        <w:t xml:space="preserve">uits in a bin are obtained, a further step for checking can be performed by performing a similarity test between the current </w:t>
-      </w:r>
-      <w:proofErr w:type="gramStart"/>
-      <w:r>
-        <w:rPr>
-          <w:rFonts w:asciiTheme="minorHAnsi" w:eastAsiaTheme="minorEastAsia" w:hAnsiTheme="minorHAnsi" w:cstheme="minorHAnsi"/>
-          <w:color w:val="FF0000"/>
-          <w:sz w:val="24"/>
-          <w:szCs w:val="24"/>
-          <w:lang w:eastAsia="zh-CN"/>
-        </w:rPr>
-        <w:t>distribution</w:t>
-      </w:r>
-      <w:proofErr w:type="gramEnd"/>
-      <w:r>
-        <w:rPr>
-          <w:rFonts w:asciiTheme="minorHAnsi" w:eastAsiaTheme="minorEastAsia" w:hAnsiTheme="minorHAnsi" w:cstheme="minorHAnsi"/>
-          <w:color w:val="FF0000"/>
-          <w:sz w:val="24"/>
-          <w:szCs w:val="24"/>
-          <w:lang w:eastAsia="zh-CN"/>
-        </w:rPr>
-        <w:t xml:space="preserve"> obtained versus a collated distribution of all previous measurements for the same fruit. If the distribution is shifted to the right or left, there may be an offset error</w:t>
+        <w:t xml:space="preserve">uits in a bin are obtained, a further step for checking can be performed by performing a similarity test between the current distribution obtained versus a collated distribution of all previous measurements for the same fruit. </w:t>
+      </w:r>
+      <w:r>
+        <w:rPr>
+          <w:rFonts w:asciiTheme="minorHAnsi" w:eastAsiaTheme="minorEastAsia" w:hAnsiTheme="minorHAnsi" w:cstheme="minorHAnsi"/>
+          <w:color w:val="FF0000"/>
+          <w:sz w:val="24"/>
+          <w:szCs w:val="24"/>
+          <w:lang w:eastAsia="zh-CN"/>
+        </w:rPr>
+        <w:lastRenderedPageBreak/>
+        <w:t>If the distribution is shifted to the right or left, there may be an offset error</w:t>
       </w:r>
       <w:r>
         <w:rPr>
@@ -7602,18 +7528,7 @@
           <w:szCs w:val="24"/>
           <w:lang w:eastAsia="zh-CN"/>
         </w:rPr>
-        <w:t xml:space="preserve"> with human quality control. The Mask R-CNN network can then be trained with an additional branch in the output to predict both the mask and the diameter of each fruit. This loss function is the case would be a regression </w:t>
-      </w:r>
-      <w:r>
-        <w:rPr>
-          <w:rFonts w:asciiTheme="minorHAnsi" w:eastAsiaTheme="minorEastAsia" w:hAnsiTheme="minorHAnsi" w:cstheme="minorHAnsi"/>
-          <w:color w:val="FF0000"/>
-          <w:sz w:val="24"/>
-          <w:szCs w:val="24"/>
-          <w:lang w:eastAsia="zh-CN"/>
-        </w:rPr>
-        <w:lastRenderedPageBreak/>
-        <w:t>loss trained with a mean squared error objective. Similarly, if we are only interested in the diameter (and not for example, the volume which estimates the weight), then we can train a single-shot network to simply predict the bounding box of each fruit along with its diameter as a single additional output.</w:t>
+        <w:t xml:space="preserve"> with human quality control. The Mask R-CNN network can then be trained with an additional branch in the output to predict both the mask and the diameter of each fruit. This loss function is the case would be a regression loss trained with a mean squared error objective. Similarly, if we are only interested in the diameter (and not for example, the volume which estimates the weight), then we can train a single-shot network to simply predict the bounding box of each fruit along with its diameter as a single additional output.</w:t>
       </w:r>
       <w:r>
         <w:rPr>
@@ -8126,27 +8041,7 @@
           <w:sz w:val="24"/>
           <w:szCs w:val="24"/>
         </w:rPr>
-        <w:t>The algorithm would use a least-squared criteria to optimize the major and minor axis (</w:t>
-      </w:r>
-      <w:proofErr w:type="gramStart"/>
-      <w:r>
-        <w:rPr>
-          <w:rFonts w:asciiTheme="minorHAnsi" w:hAnsiTheme="minorHAnsi" w:cstheme="minorHAnsi"/>
-          <w:color w:val="FF0000"/>
-          <w:sz w:val="24"/>
-          <w:szCs w:val="24"/>
-        </w:rPr>
-        <w:t>a and</w:t>
-      </w:r>
-      <w:proofErr w:type="gramEnd"/>
-      <w:r>
-        <w:rPr>
-          <w:rFonts w:asciiTheme="minorHAnsi" w:hAnsiTheme="minorHAnsi" w:cstheme="minorHAnsi"/>
-          <w:color w:val="FF0000"/>
-          <w:sz w:val="24"/>
-          <w:szCs w:val="24"/>
-        </w:rPr>
-        <w:t xml:space="preserve"> b) as well as the orientation (delta). </w:t>
+        <w:t xml:space="preserve">The algorithm would use a least-squared criteria to optimize the major and minor axis (a and b) as well as the orientation (delta). </w:t>
       </w:r>
       <w:r>
         <w:rPr>
@@ -8320,7 +8215,17 @@
           <w:sz w:val="24"/>
           <w:szCs w:val="24"/>
         </w:rPr>
-        <w:t>After obtaining the ellipse, we can then define the diameter of the kiwifruit with major and minor axis. The only issue would then be to find out the orientation of the kiwifruit with respect to the camera angle, as some times it can be orientated so the tip is directly facing the camera so we only see a circle instead of an oval. We would then need to pre-define exactly what measurements we would want to obtain for the diameter (major axis or minor axis). If we have sufficient samples of kiwifruits, we can potentially find the ratio between the major and minor axis, and use that ratio to compute the major axis if only the minor axis are shown in the image due to the orientation.</w:t>
+        <w:t xml:space="preserve">After obtaining the ellipse, we can then define the diameter of the kiwifruit with major and minor axis. The only </w:t>
+      </w:r>
+      <w:r>
+        <w:rPr>
+          <w:rFonts w:asciiTheme="minorHAnsi" w:hAnsiTheme="minorHAnsi" w:cstheme="minorHAnsi"/>
+          <w:color w:val="FF0000"/>
+          <w:sz w:val="24"/>
+          <w:szCs w:val="24"/>
+        </w:rPr>
+        <w:lastRenderedPageBreak/>
+        <w:t>issue would then be to find out the orientation of the kiwifruit with respect to the camera angle, as some times it can be orientated so the tip is directly facing the camera so we only see a circle instead of an oval. We would then need to pre-define exactly what measurements we would want to obtain for the diameter (major axis or minor axis). If we have sufficient samples of kiwifruits, we can potentially find the ratio between the major and minor axis, and use that ratio to compute the major axis if only the minor axis are shown in the image due to the orientation.</w:t>
       </w:r>
     </w:p>
     <w:p>
@@ -8349,17 +8254,7 @@
           <w:sz w:val="24"/>
           <w:szCs w:val="24"/>
         </w:rPr>
-        <w:t xml:space="preserve">In the case of the output that is a bounding box. We can use edge detection to find the intersection between the bounding box and the edges of the fruit as an initial </w:t>
-      </w:r>
-      <w:r>
-        <w:rPr>
-          <w:rFonts w:asciiTheme="minorHAnsi" w:hAnsiTheme="minorHAnsi" w:cstheme="minorHAnsi"/>
-          <w:color w:val="FF0000"/>
-          <w:sz w:val="24"/>
-          <w:szCs w:val="24"/>
-        </w:rPr>
-        <w:lastRenderedPageBreak/>
-        <w:t xml:space="preserve">estimate for the points to sample.  An example is shown below with the orange points indicating the initial sample set of points used to fit the ellipse. </w:t>
+        <w:t xml:space="preserve">In the case of the output that is a bounding box. We can use edge detection to find the intersection between the bounding box and the edges of the fruit as an initial estimate for the points to sample.  An example is shown below with the orange points indicating the initial sample set of points used to fit the ellipse. </w:t>
       </w:r>
     </w:p>
     <w:p>
@@ -8479,7 +8374,46 @@
           <w:sz w:val="24"/>
           <w:szCs w:val="24"/>
         </w:rPr>
+        <w:t xml:space="preserve">We would also want to ensure the ellipse is contained within the bounding box. This would pretty much guarantee the ellipse is a relatively accurate representation of the outline of the kiwifruit. </w:t>
+      </w:r>
+      <w:r>
+        <w:rPr>
+          <w:rFonts w:asciiTheme="minorHAnsi" w:hAnsiTheme="minorHAnsi" w:cstheme="minorHAnsi"/>
+          <w:color w:val="FF0000"/>
+          <w:sz w:val="24"/>
+          <w:szCs w:val="24"/>
+        </w:rPr>
         <w:t>If somehow there is no intersection with the bounding box and the kiwifruit outline, we may want to shrink the bounding box in incremental steps until we do get an intersection.</w:t>
+      </w:r>
+    </w:p>
+    <w:p>
+      <w:pPr>
+        <w:ind w:firstLine="720"/>
+        <w:jc w:val="both"/>
+        <w:rPr>
+          <w:rFonts w:asciiTheme="minorHAnsi" w:hAnsiTheme="minorHAnsi" w:cstheme="minorHAnsi"/>
+          <w:color w:val="FF0000"/>
+          <w:sz w:val="24"/>
+          <w:szCs w:val="24"/>
+        </w:rPr>
+      </w:pPr>
+      <w:r>
+        <w:rPr>
+          <w:rFonts w:asciiTheme="minorHAnsi" w:hAnsiTheme="minorHAnsi" w:cstheme="minorHAnsi"/>
+          <w:color w:val="FF0000"/>
+          <w:sz w:val="24"/>
+          <w:szCs w:val="24"/>
+        </w:rPr>
+        <w:t xml:space="preserve">Lastly, if the kiwifruit is more of a rectangular shape than oval, that shouldn’t be an issue as we can still fit the ellipse if we are only interested </w:t>
+      </w:r>
+      <w:r>
+        <w:rPr>
+          <w:rFonts w:asciiTheme="minorHAnsi" w:hAnsiTheme="minorHAnsi" w:cstheme="minorHAnsi"/>
+          <w:color w:val="FF0000"/>
+          <w:sz w:val="24"/>
+          <w:szCs w:val="24"/>
+        </w:rPr>
+        <w:t>in measuring the diameter.</w:t>
       </w:r>
     </w:p>
     <w:p>
@@ -8899,18 +8833,8 @@
           <w:sz w:val="24"/>
           <w:szCs w:val="24"/>
         </w:rPr>
-        <w:t>.</w:t>
-      </w:r>
-      <w:proofErr w:type="spellStart"/>
-      <w:r>
-        <w:rPr>
-          <w:rFonts w:asciiTheme="minorHAnsi" w:hAnsiTheme="minorHAnsi" w:cstheme="minorHAnsi"/>
-          <w:sz w:val="24"/>
-          <w:szCs w:val="24"/>
-        </w:rPr>
-        <w:t>git</w:t>
-      </w:r>
-      <w:proofErr w:type="spellEnd"/>
+        <w:t>.git</w:t>
+      </w:r>
       <w:r>
         <w:rPr>
           <w:rFonts w:asciiTheme="minorHAnsi" w:hAnsiTheme="minorHAnsi" w:cstheme="minorHAnsi"/>
@@ -9409,19 +9333,11 @@
         </w:rPr>
         <w:t xml:space="preserve"> </w:t>
       </w:r>
-      <w:proofErr w:type="spellStart"/>
-      <w:r>
-        <w:rPr>
-          <w:rFonts w:asciiTheme="minorHAnsi" w:hAnsiTheme="minorHAnsi" w:cstheme="minorHAnsi"/>
-        </w:rPr>
-        <w:t>macOS</w:t>
-      </w:r>
-      <w:proofErr w:type="spellEnd"/>
-      <w:r>
-        <w:rPr>
-          <w:rFonts w:asciiTheme="minorHAnsi" w:hAnsiTheme="minorHAnsi" w:cstheme="minorHAnsi"/>
-        </w:rPr>
-        <w:t xml:space="preserve"> or</w:t>
+      <w:r>
+        <w:rPr>
+          <w:rFonts w:asciiTheme="minorHAnsi" w:hAnsiTheme="minorHAnsi" w:cstheme="minorHAnsi"/>
+        </w:rPr>
+        <w:t>macOS or</w:t>
       </w:r>
       <w:r>
         <w:rPr>
@@ -10682,7 +10598,6 @@
         </w:rPr>
         <w:t xml:space="preserve"> </w:t>
       </w:r>
-      <w:proofErr w:type="gramStart"/>
       <w:r>
         <w:rPr>
           <w:rFonts w:asciiTheme="minorHAnsi" w:hAnsiTheme="minorHAnsi" w:cstheme="minorHAnsi"/>
@@ -10714,16 +10629,7 @@
           <w:sz w:val="24"/>
           <w:szCs w:val="24"/>
         </w:rPr>
-        <w:t>pattern</w:t>
-      </w:r>
-      <w:proofErr w:type="gramEnd"/>
-      <w:r>
-        <w:rPr>
-          <w:rFonts w:asciiTheme="minorHAnsi" w:hAnsiTheme="minorHAnsi" w:cstheme="minorHAnsi"/>
-          <w:sz w:val="24"/>
-          <w:szCs w:val="24"/>
-        </w:rPr>
-        <w:t>.</w:t>
+        <w:t>pattern.</w:t>
       </w:r>
     </w:p>
     <w:p>
@@ -10813,7 +10719,6 @@
         </w:rPr>
         <w:t xml:space="preserve"> </w:t>
       </w:r>
-      <w:proofErr w:type="spellStart"/>
       <w:r>
         <w:rPr>
           <w:rFonts w:asciiTheme="minorHAnsi" w:hAnsiTheme="minorHAnsi" w:cstheme="minorHAnsi"/>
@@ -10822,7 +10727,6 @@
         </w:rPr>
         <w:t>Pytest</w:t>
       </w:r>
-      <w:proofErr w:type="spellEnd"/>
       <w:r>
         <w:rPr>
           <w:rFonts w:asciiTheme="minorHAnsi" w:hAnsiTheme="minorHAnsi" w:cstheme="minorHAnsi"/>
@@ -11014,7 +10918,6 @@
                     <w:sz w:val="24"/>
                   </w:rPr>
                 </w:pPr>
-                <w:proofErr w:type="spellStart"/>
                 <w:r>
                   <w:rPr>
                     <w:b/>
@@ -11022,7 +10925,6 @@
                   </w:rPr>
                   <w:t>Hectre</w:t>
                 </w:r>
-                <w:proofErr w:type="spellEnd"/>
                 <w:r>
                   <w:rPr>
                     <w:b/>
@@ -12666,7 +12568,7 @@
 </file>
 
 <file path=customXml/itemProps1.xml><?xml version="1.0" encoding="utf-8"?>
-<ds:datastoreItem xmlns:ds="http://schemas.openxmlformats.org/officeDocument/2006/customXml" ds:itemID="{E70D8A41-7681-42C6-B8E1-DE71509C82B2}">
+<ds:datastoreItem xmlns:ds="http://schemas.openxmlformats.org/officeDocument/2006/customXml" ds:itemID="{F686D4B5-C386-4E7F-9FBB-22106B6E83AE}">
   <ds:schemaRefs>
     <ds:schemaRef ds:uri="http://schemas.openxmlformats.org/officeDocument/2006/bibliography"/>
   </ds:schemaRefs>

</xml_diff>

<commit_message>
Clean Up Document for Next Task
</commit_message>
<xml_diff>
--- a/Technical Test Answers.docx
+++ b/Technical Test Answers.docx
@@ -3224,6 +3224,24 @@
         </w:rPr>
         <w:t>.</w:t>
       </w:r>
+      <w:r>
+        <w:rPr>
+          <w:rFonts w:asciiTheme="minorHAnsi" w:eastAsiaTheme="minorEastAsia" w:hAnsiTheme="minorHAnsi" w:cstheme="minorHAnsi"/>
+          <w:color w:val="FF0000"/>
+          <w:lang w:eastAsia="zh-CN"/>
+        </w:rPr>
+        <w:t xml:space="preserve"> I did not implement the get/patch/delete methods for the user table but it would basically be a copy paste of the current </w:t>
+      </w:r>
+      <w:r>
+        <w:rPr>
+          <w:rFonts w:asciiTheme="minorHAnsi" w:eastAsiaTheme="minorEastAsia" w:hAnsiTheme="minorHAnsi" w:cstheme="minorHAnsi"/>
+          <w:color w:val="FF0000"/>
+          <w:lang w:eastAsia="zh-CN"/>
+        </w:rPr>
+        <w:t xml:space="preserve">methods expect there the query would be for user table instead of the image table. </w:t>
+      </w:r>
+      <w:bookmarkStart w:id="0" w:name="_GoBack"/>
+      <w:bookmarkEnd w:id="0"/>
     </w:p>
     <w:p>
       <w:pPr>
@@ -4601,6 +4619,7 @@
           <w:szCs w:val="24"/>
           <w:lang w:eastAsia="zh-CN"/>
         </w:rPr>
+        <w:lastRenderedPageBreak/>
         <w:t xml:space="preserve">The python code can then be run through commands in the terminal </w:t>
       </w:r>
       <w:proofErr w:type="spellStart"/>
@@ -6037,17 +6056,7 @@
           <w:szCs w:val="24"/>
           <w:lang w:eastAsia="zh-CN"/>
         </w:rPr>
-        <w:t>These optimization objectives include the accuracy of the regi</w:t>
-      </w:r>
-      <w:r>
-        <w:rPr>
-          <w:rFonts w:asciiTheme="minorHAnsi" w:eastAsiaTheme="minorEastAsia" w:hAnsiTheme="minorHAnsi" w:cstheme="minorHAnsi"/>
-          <w:color w:val="FF0000"/>
-          <w:sz w:val="24"/>
-          <w:szCs w:val="24"/>
-          <w:lang w:eastAsia="zh-CN"/>
-        </w:rPr>
-        <w:t xml:space="preserve">on proposals (classification loss and bounding-box regression loss), and the accuracy of the final detected objections </w:t>
+        <w:t xml:space="preserve">These </w:t>
       </w:r>
       <w:r>
         <w:rPr>
@@ -6058,7 +6067,17 @@
           <w:lang w:eastAsia="zh-CN"/>
         </w:rPr>
         <w:lastRenderedPageBreak/>
-        <w:t xml:space="preserve">(also with classification loss and bounding-box regression loss). </w:t>
+        <w:t>optimization objectives include the accuracy of the regi</w:t>
+      </w:r>
+      <w:r>
+        <w:rPr>
+          <w:rFonts w:asciiTheme="minorHAnsi" w:eastAsiaTheme="minorEastAsia" w:hAnsiTheme="minorHAnsi" w:cstheme="minorHAnsi"/>
+          <w:color w:val="FF0000"/>
+          <w:sz w:val="24"/>
+          <w:szCs w:val="24"/>
+          <w:lang w:eastAsia="zh-CN"/>
+        </w:rPr>
+        <w:t xml:space="preserve">on proposals (classification loss and bounding-box regression loss), and the accuracy of the final detected objections (also with classification loss and bounding-box regression loss). </w:t>
       </w:r>
       <w:r>
         <w:rPr>
@@ -6651,7 +6670,18 @@
           <w:szCs w:val="24"/>
           <w:lang w:eastAsia="zh-CN"/>
         </w:rPr>
-        <w:t>% in the case of very large datasets</w:t>
+        <w:t xml:space="preserve">% in </w:t>
+      </w:r>
+      <w:r>
+        <w:rPr>
+          <w:rFonts w:asciiTheme="minorHAnsi" w:eastAsiaTheme="minorEastAsia" w:hAnsiTheme="minorHAnsi" w:cstheme="minorHAnsi"/>
+          <w:color w:val="FF0000"/>
+          <w:sz w:val="24"/>
+          <w:szCs w:val="24"/>
+          <w:lang w:eastAsia="zh-CN"/>
+        </w:rPr>
+        <w:lastRenderedPageBreak/>
+        <w:t>the case of very large datasets</w:t>
       </w:r>
       <w:r>
         <w:rPr>
@@ -6671,18 +6701,7 @@
           <w:szCs w:val="24"/>
           <w:lang w:eastAsia="zh-CN"/>
         </w:rPr>
-        <w:t xml:space="preserve">). The validation accuracy is constantly evaluated during every epoch to ensure the algorithm is not over fitting to </w:t>
-      </w:r>
-      <w:r>
-        <w:rPr>
-          <w:rFonts w:asciiTheme="minorHAnsi" w:eastAsiaTheme="minorEastAsia" w:hAnsiTheme="minorHAnsi" w:cstheme="minorHAnsi"/>
-          <w:color w:val="FF0000"/>
-          <w:sz w:val="24"/>
-          <w:szCs w:val="24"/>
-          <w:lang w:eastAsia="zh-CN"/>
-        </w:rPr>
-        <w:lastRenderedPageBreak/>
-        <w:t xml:space="preserve">the training set. Once the accuracy stops increasing on the validation set, the algorithm is then tested on the test set </w:t>
+        <w:t xml:space="preserve">). The validation accuracy is constantly evaluated during every epoch to ensure the algorithm is not over fitting to the training set. Once the accuracy stops increasing on the validation set, the algorithm is then tested on the test set </w:t>
       </w:r>
       <w:r>
         <w:rPr>
@@ -7228,17 +7247,7 @@
           <w:szCs w:val="24"/>
           <w:lang w:eastAsia="zh-CN"/>
         </w:rPr>
-        <w:t xml:space="preserve">Deep compression can traditionally be performed in three stages: pruning, quantization, and Huffman coding. </w:t>
-      </w:r>
-      <w:r>
-        <w:rPr>
-          <w:rFonts w:asciiTheme="minorHAnsi" w:eastAsiaTheme="minorEastAsia" w:hAnsiTheme="minorHAnsi" w:cstheme="minorHAnsi"/>
-          <w:color w:val="FF0000"/>
-          <w:sz w:val="24"/>
-          <w:szCs w:val="24"/>
-          <w:lang w:eastAsia="zh-CN"/>
-        </w:rPr>
-        <w:t xml:space="preserve">Pruning would first mask out certain weights by fine-tuning the network on the data. This would then cut out many weights below a certain </w:t>
+        <w:t xml:space="preserve">Deep compression can traditionally be performed in three stages: pruning, </w:t>
       </w:r>
       <w:r>
         <w:rPr>
@@ -7249,7 +7258,17 @@
           <w:lang w:eastAsia="zh-CN"/>
         </w:rPr>
         <w:lastRenderedPageBreak/>
-        <w:t>threshold, and the resultant weight matrix can be stored in a sparse matrix. Quantization involves converting the tf.float32 data types (32-bit) used to store weights into much less bits such as 3 or 4 which significantly decreases the size of the network in terms of memory. This is achieved through the use of K-means clustering. If we wanted to convert the network into 4-bit from 32-bit, a K-means clustering algorithm of K = 16 (16 values to store each weight) would be run so that all weights are optimized towards only 16 values distributed across the entire range of values in the original set of weights. Overall, this is basically to convert the weights into a less precise representation. Studies have however shown that getting rid of some of the decimal points actually does not impact the accuracy significantly, but offers multi-fold compression. Huffman coding is the most complex and basically takes advantage of the biased distribution of values to encode the most frequently occurring values with shorter bits and less frequently occurring values with longer bits. This does not result in as much compression as the other two methods but may help depending on the specification for the size of the model.</w:t>
+        <w:t xml:space="preserve">quantization, and Huffman coding. </w:t>
+      </w:r>
+      <w:r>
+        <w:rPr>
+          <w:rFonts w:asciiTheme="minorHAnsi" w:eastAsiaTheme="minorEastAsia" w:hAnsiTheme="minorHAnsi" w:cstheme="minorHAnsi"/>
+          <w:color w:val="FF0000"/>
+          <w:sz w:val="24"/>
+          <w:szCs w:val="24"/>
+          <w:lang w:eastAsia="zh-CN"/>
+        </w:rPr>
+        <w:t>Pruning would first mask out certain weights by fine-tuning the network on the data. This would then cut out many weights below a certain threshold, and the resultant weight matrix can be stored in a sparse matrix. Quantization involves converting the tf.float32 data types (32-bit) used to store weights into much less bits such as 3 or 4 which significantly decreases the size of the network in terms of memory. This is achieved through the use of K-means clustering. If we wanted to convert the network into 4-bit from 32-bit, a K-means clustering algorithm of K = 16 (16 values to store each weight) would be run so that all weights are optimized towards only 16 values distributed across the entire range of values in the original set of weights. Overall, this is basically to convert the weights into a less precise representation. Studies have however shown that getting rid of some of the decimal points actually does not impact the accuracy significantly, but offers multi-fold compression. Huffman coding is the most complex and basically takes advantage of the biased distribution of values to encode the most frequently occurring values with shorter bits and less frequently occurring values with longer bits. This does not result in as much compression as the other two methods but may help depending on the specification for the size of the model.</w:t>
       </w:r>
     </w:p>
     <w:p>
@@ -7700,7 +7719,18 @@
           <w:szCs w:val="24"/>
           <w:lang w:eastAsia="zh-CN"/>
         </w:rPr>
-        <w:t xml:space="preserve">uits in a bin are obtained, a further step for checking can be performed by performing a similarity test between the current </w:t>
+        <w:t xml:space="preserve">uits in a bin are obtained, a further step for checking </w:t>
+      </w:r>
+      <w:r>
+        <w:rPr>
+          <w:rFonts w:asciiTheme="minorHAnsi" w:eastAsiaTheme="minorEastAsia" w:hAnsiTheme="minorHAnsi" w:cstheme="minorHAnsi"/>
+          <w:color w:val="FF0000"/>
+          <w:sz w:val="24"/>
+          <w:szCs w:val="24"/>
+          <w:lang w:eastAsia="zh-CN"/>
+        </w:rPr>
+        <w:lastRenderedPageBreak/>
+        <w:t xml:space="preserve">can be performed by performing a similarity test between the current </w:t>
       </w:r>
       <w:proofErr w:type="gramStart"/>
       <w:r>
@@ -7722,18 +7752,7 @@
           <w:szCs w:val="24"/>
           <w:lang w:eastAsia="zh-CN"/>
         </w:rPr>
-        <w:t xml:space="preserve"> obtained versus a collated distribution of all previous measurements for the same fruit. </w:t>
-      </w:r>
-      <w:r>
-        <w:rPr>
-          <w:rFonts w:asciiTheme="minorHAnsi" w:eastAsiaTheme="minorEastAsia" w:hAnsiTheme="minorHAnsi" w:cstheme="minorHAnsi"/>
-          <w:color w:val="FF0000"/>
-          <w:sz w:val="24"/>
-          <w:szCs w:val="24"/>
-          <w:lang w:eastAsia="zh-CN"/>
-        </w:rPr>
-        <w:lastRenderedPageBreak/>
-        <w:t>If the distribution is shifted to the right or left, there may be an offset error</w:t>
+        <w:t xml:space="preserve"> obtained versus a collated distribution of all previous measurements for the same fruit. If the distribution is shifted to the right or left, there may be an offset error</w:t>
       </w:r>
       <w:r>
         <w:rPr>
@@ -8331,8 +8350,6 @@
           </wp:inline>
         </w:drawing>
       </w:r>
-      <w:bookmarkStart w:id="0" w:name="_GoBack"/>
-      <w:bookmarkEnd w:id="0"/>
     </w:p>
     <w:p>
       <w:pPr>
@@ -8542,7 +8559,17 @@
           <w:sz w:val="24"/>
           <w:szCs w:val="24"/>
         </w:rPr>
-        <w:t xml:space="preserve">an initially be sampled from the boundary of the mask of the kiwifruit. An outline can be simply obtained by subtracting a 1-pixel erosion of the mask from the original mask. </w:t>
+        <w:t xml:space="preserve">an initially be sampled from the boundary of the mask of the kiwifruit. An outline can be simply obtained by subtracting a 1-pixel erosion of the mask from the </w:t>
+      </w:r>
+      <w:r>
+        <w:rPr>
+          <w:rFonts w:asciiTheme="minorHAnsi" w:hAnsiTheme="minorHAnsi" w:cstheme="minorHAnsi"/>
+          <w:color w:val="FF0000"/>
+          <w:sz w:val="24"/>
+          <w:szCs w:val="24"/>
+        </w:rPr>
+        <w:lastRenderedPageBreak/>
+        <w:t xml:space="preserve">original mask. </w:t>
       </w:r>
       <w:r>
         <w:rPr>
@@ -8560,17 +8587,7 @@
           <w:sz w:val="24"/>
           <w:szCs w:val="24"/>
         </w:rPr>
-        <w:t xml:space="preserve">After obtaining the ellipse, we can then define the diameter of the kiwifruit with major and minor axis. The only </w:t>
-      </w:r>
-      <w:r>
-        <w:rPr>
-          <w:rFonts w:asciiTheme="minorHAnsi" w:hAnsiTheme="minorHAnsi" w:cstheme="minorHAnsi"/>
-          <w:color w:val="FF0000"/>
-          <w:sz w:val="24"/>
-          <w:szCs w:val="24"/>
-        </w:rPr>
-        <w:lastRenderedPageBreak/>
-        <w:t>issue would then be to find out the orientation of the kiwifruit with respect to the camera angle, as some times it can be orientated so the tip is directly facing the camera so we only see a circle instead of an oval. We would then need to pre-define exactly what measurements we would want to obtain for the diameter (major axis or minor axis). If we have sufficient samples of kiwifruits, we can potentially find the ratio between the major and minor axis, and use that ratio to compute the major axis if only the minor axis are shown in the image due to the orientation.</w:t>
+        <w:t>After obtaining the ellipse, we can then define the diameter of the kiwifruit with major and minor axis. The only issue would then be to find out the orientation of the kiwifruit with respect to the camera angle, as some times it can be orientated so the tip is directly facing the camera so we only see a circle instead of an oval. We would then need to pre-define exactly what measurements we would want to obtain for the diameter (major axis or minor axis). If we have sufficient samples of kiwifruits, we can potentially find the ratio between the major and minor axis, and use that ratio to compute the major axis if only the minor axis are shown in the image due to the orientation.</w:t>
       </w:r>
     </w:p>
     <w:p>
@@ -12954,7 +12971,7 @@
 </file>
 
 <file path=customXml/itemProps1.xml><?xml version="1.0" encoding="utf-8"?>
-<ds:datastoreItem xmlns:ds="http://schemas.openxmlformats.org/officeDocument/2006/customXml" ds:itemID="{92D85F44-BEF6-4C1C-8C3F-978BB5D0593B}">
+<ds:datastoreItem xmlns:ds="http://schemas.openxmlformats.org/officeDocument/2006/customXml" ds:itemID="{4486AE7F-F65F-4960-A549-3E7099721E11}">
   <ds:schemaRefs>
     <ds:schemaRef ds:uri="http://schemas.openxmlformats.org/officeDocument/2006/bibliography"/>
   </ds:schemaRefs>

</xml_diff>

<commit_message>
Objective 3 Create Unit Test
</commit_message>
<xml_diff>
--- a/Technical Test Answers.docx
+++ b/Technical Test Answers.docx
@@ -7,7 +7,7 @@
         <w:pStyle w:val="BodyText"/>
         <w:jc w:val="both"/>
         <w:rPr>
-          <w:rFonts w:asciiTheme="minorHAnsi" w:eastAsiaTheme="minorEastAsia" w:hAnsiTheme="minorHAnsi" w:cstheme="minorHAnsi"/>
+          <w:rFonts w:asciiTheme="minorHAnsi" w:eastAsiaTheme="minorEastAsia" w:hAnsiTheme="minorHAnsi" w:cstheme="minorHAnsi" w:hint="eastAsia"/>
           <w:lang w:eastAsia="zh-CN"/>
         </w:rPr>
       </w:pPr>
@@ -164,14 +164,12 @@
         </w:rPr>
         <w:t xml:space="preserve"> </w:t>
       </w:r>
-      <w:proofErr w:type="spellStart"/>
       <w:r>
         <w:rPr>
           <w:rFonts w:asciiTheme="minorHAnsi" w:hAnsiTheme="minorHAnsi" w:cstheme="minorHAnsi"/>
         </w:rPr>
         <w:t>Hectre</w:t>
       </w:r>
-      <w:proofErr w:type="spellEnd"/>
       <w:r>
         <w:rPr>
           <w:rFonts w:asciiTheme="minorHAnsi" w:hAnsiTheme="minorHAnsi" w:cstheme="minorHAnsi"/>
@@ -209,21 +207,7 @@
         <w:rPr>
           <w:rFonts w:asciiTheme="minorHAnsi" w:hAnsiTheme="minorHAnsi" w:cstheme="minorHAnsi"/>
         </w:rPr>
-        <w:t xml:space="preserve">for </w:t>
-      </w:r>
-      <w:proofErr w:type="spellStart"/>
-      <w:r>
-        <w:rPr>
-          <w:rFonts w:asciiTheme="minorHAnsi" w:hAnsiTheme="minorHAnsi" w:cstheme="minorHAnsi"/>
-        </w:rPr>
-        <w:t>Spectre</w:t>
-      </w:r>
-      <w:proofErr w:type="spellEnd"/>
-      <w:r>
-        <w:rPr>
-          <w:rFonts w:asciiTheme="minorHAnsi" w:hAnsiTheme="minorHAnsi" w:cstheme="minorHAnsi"/>
-        </w:rPr>
-        <w:t xml:space="preserve"> back-end</w:t>
+        <w:t>for Spectre back-end</w:t>
       </w:r>
       <w:r>
         <w:rPr>
@@ -507,14 +491,12 @@
         </w:rPr>
         <w:t xml:space="preserve"> </w:t>
       </w:r>
-      <w:proofErr w:type="gramStart"/>
       <w:r>
         <w:rPr>
           <w:rFonts w:asciiTheme="minorHAnsi" w:hAnsiTheme="minorHAnsi" w:cstheme="minorHAnsi"/>
         </w:rPr>
         <w:t>just</w:t>
       </w:r>
-      <w:proofErr w:type="gramEnd"/>
       <w:r>
         <w:rPr>
           <w:rFonts w:asciiTheme="minorHAnsi" w:hAnsiTheme="minorHAnsi" w:cstheme="minorHAnsi"/>
@@ -795,14 +777,12 @@
           <w:rFonts w:asciiTheme="minorHAnsi" w:hAnsiTheme="minorHAnsi" w:cstheme="minorHAnsi"/>
         </w:rPr>
       </w:pPr>
-      <w:proofErr w:type="spellStart"/>
       <w:r>
         <w:rPr>
           <w:rFonts w:asciiTheme="minorHAnsi" w:hAnsiTheme="minorHAnsi" w:cstheme="minorHAnsi"/>
         </w:rPr>
         <w:t>Spectre</w:t>
       </w:r>
-      <w:proofErr w:type="spellEnd"/>
       <w:r>
         <w:rPr>
           <w:rFonts w:asciiTheme="minorHAnsi" w:hAnsiTheme="minorHAnsi" w:cstheme="minorHAnsi"/>
@@ -875,14 +855,12 @@
         </w:rPr>
         <w:t xml:space="preserve"> </w:t>
       </w:r>
-      <w:proofErr w:type="spellStart"/>
       <w:r>
         <w:rPr>
           <w:rFonts w:asciiTheme="minorHAnsi" w:hAnsiTheme="minorHAnsi" w:cstheme="minorHAnsi"/>
         </w:rPr>
         <w:t>Hectre’s</w:t>
       </w:r>
-      <w:proofErr w:type="spellEnd"/>
       <w:r>
         <w:rPr>
           <w:rFonts w:asciiTheme="minorHAnsi" w:hAnsiTheme="minorHAnsi" w:cstheme="minorHAnsi"/>
@@ -916,14 +894,12 @@
         </w:rPr>
         <w:t xml:space="preserve"> </w:t>
       </w:r>
-      <w:proofErr w:type="spellStart"/>
       <w:r>
         <w:rPr>
           <w:rFonts w:asciiTheme="minorHAnsi" w:hAnsiTheme="minorHAnsi" w:cstheme="minorHAnsi"/>
         </w:rPr>
         <w:t>utilises</w:t>
       </w:r>
-      <w:proofErr w:type="spellEnd"/>
       <w:r>
         <w:rPr>
           <w:rFonts w:asciiTheme="minorHAnsi" w:hAnsiTheme="minorHAnsi" w:cstheme="minorHAnsi"/>
@@ -1000,21 +976,7 @@
         <w:rPr>
           <w:rFonts w:asciiTheme="minorHAnsi" w:hAnsiTheme="minorHAnsi" w:cstheme="minorHAnsi"/>
         </w:rPr>
-        <w:t xml:space="preserve">cloud computing to provide size &amp; </w:t>
-      </w:r>
-      <w:proofErr w:type="spellStart"/>
-      <w:r>
-        <w:rPr>
-          <w:rFonts w:asciiTheme="minorHAnsi" w:hAnsiTheme="minorHAnsi" w:cstheme="minorHAnsi"/>
-        </w:rPr>
-        <w:t>colour</w:t>
-      </w:r>
-      <w:proofErr w:type="spellEnd"/>
-      <w:r>
-        <w:rPr>
-          <w:rFonts w:asciiTheme="minorHAnsi" w:hAnsiTheme="minorHAnsi" w:cstheme="minorHAnsi"/>
-        </w:rPr>
-        <w:t xml:space="preserve"> distributions for fruit bins within seconds from</w:t>
+        <w:t>cloud computing to provide size &amp; colour distributions for fruit bins within seconds from</w:t>
       </w:r>
       <w:r>
         <w:rPr>
@@ -3240,8 +3202,6 @@
         </w:rPr>
         <w:t xml:space="preserve">methods expect there the query would be for user table instead of the image table. </w:t>
       </w:r>
-      <w:bookmarkStart w:id="0" w:name="_GoBack"/>
-      <w:bookmarkEnd w:id="0"/>
     </w:p>
     <w:p>
       <w:pPr>
@@ -3448,25 +3408,79 @@
         <w:tabs>
           <w:tab w:val="left" w:pos="820"/>
         </w:tabs>
-        <w:jc w:val="both"/>
-        <w:rPr>
-          <w:rFonts w:asciiTheme="minorHAnsi" w:eastAsiaTheme="minorEastAsia" w:hAnsiTheme="minorHAnsi" w:cstheme="minorHAnsi"/>
-          <w:color w:val="FF0000"/>
-          <w:sz w:val="24"/>
-          <w:szCs w:val="24"/>
-          <w:lang w:eastAsia="zh-CN"/>
-        </w:rPr>
-      </w:pPr>
-      <w:r>
-        <w:rPr>
-          <w:rFonts w:asciiTheme="minorHAnsi" w:eastAsiaTheme="minorEastAsia" w:hAnsiTheme="minorHAnsi" w:cstheme="minorHAnsi"/>
-          <w:color w:val="FF0000"/>
-          <w:sz w:val="24"/>
-          <w:szCs w:val="24"/>
-          <w:lang w:eastAsia="zh-CN"/>
-        </w:rPr>
-        <w:tab/>
-      </w:r>
+        <w:ind w:left="820"/>
+        <w:jc w:val="both"/>
+        <w:rPr>
+          <w:rFonts w:asciiTheme="minorHAnsi" w:eastAsiaTheme="minorEastAsia" w:hAnsiTheme="minorHAnsi" w:cstheme="minorHAnsi" w:hint="eastAsia"/>
+          <w:color w:val="FF0000"/>
+          <w:sz w:val="24"/>
+          <w:szCs w:val="24"/>
+          <w:lang w:eastAsia="zh-CN"/>
+        </w:rPr>
+      </w:pPr>
+    </w:p>
+    <w:p>
+      <w:pPr>
+        <w:tabs>
+          <w:tab w:val="left" w:pos="820"/>
+        </w:tabs>
+        <w:jc w:val="both"/>
+        <w:rPr>
+          <w:rFonts w:asciiTheme="minorHAnsi" w:eastAsiaTheme="minorEastAsia" w:hAnsiTheme="minorHAnsi" w:cstheme="minorHAnsi" w:hint="eastAsia"/>
+          <w:color w:val="FF0000"/>
+          <w:sz w:val="24"/>
+          <w:szCs w:val="24"/>
+          <w:lang w:eastAsia="zh-CN"/>
+        </w:rPr>
+      </w:pPr>
+    </w:p>
+    <w:p>
+      <w:pPr>
+        <w:tabs>
+          <w:tab w:val="left" w:pos="820"/>
+        </w:tabs>
+        <w:ind w:left="820"/>
+        <w:jc w:val="both"/>
+        <w:rPr>
+          <w:rFonts w:asciiTheme="minorHAnsi" w:eastAsiaTheme="minorEastAsia" w:hAnsiTheme="minorHAnsi" w:cstheme="minorHAnsi"/>
+          <w:color w:val="FF0000"/>
+          <w:sz w:val="24"/>
+          <w:szCs w:val="24"/>
+          <w:lang w:eastAsia="zh-CN"/>
+        </w:rPr>
+      </w:pPr>
+      <w:r>
+        <w:rPr>
+          <w:rFonts w:asciiTheme="minorHAnsi" w:eastAsiaTheme="minorEastAsia" w:hAnsiTheme="minorHAnsi" w:cstheme="minorHAnsi" w:hint="eastAsia"/>
+          <w:color w:val="FF0000"/>
+          <w:sz w:val="24"/>
+          <w:szCs w:val="24"/>
+          <w:lang w:eastAsia="zh-CN"/>
+        </w:rPr>
+        <w:t xml:space="preserve">Run code with py </w:t>
+      </w:r>
+      <w:r>
+        <w:rPr>
+          <w:rFonts w:asciiTheme="minorHAnsi" w:eastAsiaTheme="minorEastAsia" w:hAnsiTheme="minorHAnsi" w:cstheme="minorHAnsi"/>
+          <w:color w:val="FF0000"/>
+          <w:sz w:val="24"/>
+          <w:szCs w:val="24"/>
+          <w:lang w:eastAsia="zh-CN"/>
+        </w:rPr>
+        <w:t>–</w:t>
+      </w:r>
+      <w:r>
+        <w:rPr>
+          <w:rFonts w:asciiTheme="minorHAnsi" w:eastAsiaTheme="minorEastAsia" w:hAnsiTheme="minorHAnsi" w:cstheme="minorHAnsi" w:hint="eastAsia"/>
+          <w:color w:val="FF0000"/>
+          <w:sz w:val="24"/>
+          <w:szCs w:val="24"/>
+          <w:lang w:eastAsia="zh-CN"/>
+        </w:rPr>
+        <w:t>m pytest</w:t>
+      </w:r>
+      <w:bookmarkStart w:id="0" w:name="_GoBack"/>
+      <w:bookmarkEnd w:id="0"/>
     </w:p>
     <w:p>
       <w:pPr>
@@ -4030,7 +4044,6 @@
         </w:rPr>
         <w:t xml:space="preserve"> </w:t>
       </w:r>
-      <w:proofErr w:type="spellStart"/>
       <w:r>
         <w:rPr>
           <w:rFonts w:asciiTheme="minorHAnsi" w:eastAsiaTheme="minorEastAsia" w:hAnsiTheme="minorHAnsi" w:cstheme="minorHAnsi" w:hint="eastAsia"/>
@@ -4039,18 +4052,7 @@
           <w:szCs w:val="24"/>
           <w:lang w:eastAsia="zh-CN"/>
         </w:rPr>
-        <w:t>hpc</w:t>
-      </w:r>
-      <w:proofErr w:type="spellEnd"/>
-      <w:r>
-        <w:rPr>
-          <w:rFonts w:asciiTheme="minorHAnsi" w:eastAsiaTheme="minorEastAsia" w:hAnsiTheme="minorHAnsi" w:cstheme="minorHAnsi" w:hint="eastAsia"/>
-          <w:color w:val="FF0000"/>
-          <w:sz w:val="24"/>
-          <w:szCs w:val="24"/>
-          <w:lang w:eastAsia="zh-CN"/>
-        </w:rPr>
-        <w:t xml:space="preserve"> cluster</w:t>
+        <w:t>hpc cluster</w:t>
       </w:r>
       <w:r>
         <w:rPr>
@@ -4174,7 +4176,6 @@
           <w:lang w:eastAsia="zh-CN"/>
         </w:rPr>
       </w:pPr>
-      <w:proofErr w:type="spellStart"/>
       <w:r>
         <w:rPr>
           <w:rFonts w:asciiTheme="minorHAnsi" w:eastAsiaTheme="minorEastAsia" w:hAnsiTheme="minorHAnsi" w:cstheme="minorHAnsi"/>
@@ -4183,31 +4184,8 @@
           <w:szCs w:val="24"/>
           <w:lang w:eastAsia="zh-CN"/>
         </w:rPr>
-        <w:t>mkdir</w:t>
-      </w:r>
-      <w:proofErr w:type="spellEnd"/>
-      <w:r>
-        <w:rPr>
-          <w:rFonts w:asciiTheme="minorHAnsi" w:eastAsiaTheme="minorEastAsia" w:hAnsiTheme="minorHAnsi" w:cstheme="minorHAnsi"/>
-          <w:color w:val="7030A0"/>
-          <w:sz w:val="24"/>
-          <w:szCs w:val="24"/>
-          <w:lang w:eastAsia="zh-CN"/>
-        </w:rPr>
-        <w:t xml:space="preserve"> </w:t>
-      </w:r>
-      <w:proofErr w:type="spellStart"/>
-      <w:r>
-        <w:rPr>
-          <w:rFonts w:asciiTheme="minorHAnsi" w:eastAsiaTheme="minorEastAsia" w:hAnsiTheme="minorHAnsi" w:cstheme="minorHAnsi"/>
-          <w:color w:val="7030A0"/>
-          <w:sz w:val="24"/>
-          <w:szCs w:val="24"/>
-          <w:lang w:eastAsia="zh-CN"/>
-        </w:rPr>
-        <w:t>Virtual_ENV</w:t>
-      </w:r>
-      <w:proofErr w:type="spellEnd"/>
+        <w:t>mkdir Virtual_ENV</w:t>
+      </w:r>
     </w:p>
     <w:p>
       <w:pPr>
@@ -4237,20 +4215,8 @@
           <w:szCs w:val="24"/>
           <w:lang w:eastAsia="zh-CN"/>
         </w:rPr>
-        <w:t xml:space="preserve">cd </w:t>
-      </w:r>
-      <w:proofErr w:type="spellStart"/>
-      <w:r>
-        <w:rPr>
-          <w:rFonts w:asciiTheme="minorHAnsi" w:eastAsiaTheme="minorEastAsia" w:hAnsiTheme="minorHAnsi" w:cstheme="minorHAnsi"/>
-          <w:color w:val="7030A0"/>
-          <w:sz w:val="24"/>
-          <w:szCs w:val="24"/>
-          <w:lang w:eastAsia="zh-CN"/>
-        </w:rPr>
-        <w:t>Virtual_ENV</w:t>
-      </w:r>
-      <w:proofErr w:type="spellEnd"/>
+        <w:t>cd Virtual_ENV</w:t>
+      </w:r>
     </w:p>
     <w:p>
       <w:pPr>
@@ -4272,7 +4238,6 @@
           <w:lang w:eastAsia="zh-CN"/>
         </w:rPr>
       </w:pPr>
-      <w:proofErr w:type="spellStart"/>
       <w:r>
         <w:rPr>
           <w:rFonts w:asciiTheme="minorHAnsi" w:eastAsiaTheme="minorEastAsia" w:hAnsiTheme="minorHAnsi" w:cstheme="minorHAnsi"/>
@@ -4280,50 +4245,18 @@
           <w:sz w:val="24"/>
           <w:szCs w:val="24"/>
         </w:rPr>
-        <w:t>virtualenv</w:t>
-      </w:r>
-      <w:proofErr w:type="spellEnd"/>
+        <w:t xml:space="preserve">virtualenv -p /usr/bin/python3.6 </w:t>
+      </w:r>
       <w:r>
         <w:rPr>
           <w:rFonts w:asciiTheme="minorHAnsi" w:eastAsiaTheme="minorEastAsia" w:hAnsiTheme="minorHAnsi" w:cstheme="minorHAnsi"/>
           <w:color w:val="7030A0"/>
           <w:sz w:val="24"/>
           <w:szCs w:val="24"/>
-        </w:rPr>
-        <w:t xml:space="preserve"> -p /</w:t>
-      </w:r>
-      <w:proofErr w:type="spellStart"/>
-      <w:r>
-        <w:rPr>
-          <w:rFonts w:asciiTheme="minorHAnsi" w:eastAsiaTheme="minorEastAsia" w:hAnsiTheme="minorHAnsi" w:cstheme="minorHAnsi"/>
-          <w:color w:val="7030A0"/>
-          <w:sz w:val="24"/>
-          <w:szCs w:val="24"/>
-        </w:rPr>
-        <w:t>usr</w:t>
-      </w:r>
-      <w:proofErr w:type="spellEnd"/>
-      <w:r>
-        <w:rPr>
-          <w:rFonts w:asciiTheme="minorHAnsi" w:eastAsiaTheme="minorEastAsia" w:hAnsiTheme="minorHAnsi" w:cstheme="minorHAnsi"/>
-          <w:color w:val="7030A0"/>
-          <w:sz w:val="24"/>
-          <w:szCs w:val="24"/>
-        </w:rPr>
-        <w:t xml:space="preserve">/bin/python3.6 </w:t>
-      </w:r>
-      <w:proofErr w:type="spellStart"/>
-      <w:r>
-        <w:rPr>
-          <w:rFonts w:asciiTheme="minorHAnsi" w:eastAsiaTheme="minorEastAsia" w:hAnsiTheme="minorHAnsi" w:cstheme="minorHAnsi"/>
-          <w:color w:val="7030A0"/>
-          <w:sz w:val="24"/>
-          <w:szCs w:val="24"/>
           <w:lang w:eastAsia="zh-CN"/>
         </w:rPr>
         <w:t>Virtual_ENV</w:t>
       </w:r>
-      <w:proofErr w:type="spellEnd"/>
     </w:p>
     <w:p>
       <w:pPr>
@@ -4452,29 +4385,7 @@
           <w:szCs w:val="24"/>
           <w:lang w:eastAsia="zh-CN"/>
         </w:rPr>
-        <w:t xml:space="preserve">source </w:t>
-      </w:r>
-      <w:proofErr w:type="spellStart"/>
-      <w:r>
-        <w:rPr>
-          <w:rFonts w:asciiTheme="minorHAnsi" w:eastAsiaTheme="minorEastAsia" w:hAnsiTheme="minorHAnsi" w:cstheme="minorHAnsi"/>
-          <w:color w:val="7030A0"/>
-          <w:sz w:val="24"/>
-          <w:szCs w:val="24"/>
-          <w:lang w:eastAsia="zh-CN"/>
-        </w:rPr>
-        <w:t>Virtual_ENV</w:t>
-      </w:r>
-      <w:proofErr w:type="spellEnd"/>
-      <w:r>
-        <w:rPr>
-          <w:rFonts w:asciiTheme="minorHAnsi" w:eastAsiaTheme="minorEastAsia" w:hAnsiTheme="minorHAnsi" w:cstheme="minorHAnsi"/>
-          <w:color w:val="7030A0"/>
-          <w:sz w:val="24"/>
-          <w:szCs w:val="24"/>
-          <w:lang w:eastAsia="zh-CN"/>
-        </w:rPr>
-        <w:t>/bin/activate</w:t>
+        <w:t>source Virtual_ENV/bin/activate</w:t>
       </w:r>
     </w:p>
     <w:p>
@@ -4572,6 +4483,7 @@
           <w:szCs w:val="24"/>
           <w:lang w:eastAsia="zh-CN"/>
         </w:rPr>
+        <w:lastRenderedPageBreak/>
         <w:t>pip install –r requirements.txt</w:t>
       </w:r>
     </w:p>
@@ -4619,30 +4531,7 @@
           <w:szCs w:val="24"/>
           <w:lang w:eastAsia="zh-CN"/>
         </w:rPr>
-        <w:lastRenderedPageBreak/>
-        <w:t xml:space="preserve">The python code can then be run through commands in the terminal </w:t>
-      </w:r>
-      <w:proofErr w:type="spellStart"/>
-      <w:r>
-        <w:rPr>
-          <w:rFonts w:asciiTheme="minorHAnsi" w:eastAsiaTheme="minorEastAsia" w:hAnsiTheme="minorHAnsi" w:cstheme="minorHAnsi"/>
-          <w:color w:val="FF0000"/>
-          <w:sz w:val="24"/>
-          <w:szCs w:val="24"/>
-          <w:lang w:eastAsia="zh-CN"/>
-        </w:rPr>
-        <w:t>etc</w:t>
-      </w:r>
-      <w:proofErr w:type="spellEnd"/>
-      <w:r>
-        <w:rPr>
-          <w:rFonts w:asciiTheme="minorHAnsi" w:eastAsiaTheme="minorEastAsia" w:hAnsiTheme="minorHAnsi" w:cstheme="minorHAnsi"/>
-          <w:color w:val="FF0000"/>
-          <w:sz w:val="24"/>
-          <w:szCs w:val="24"/>
-          <w:lang w:eastAsia="zh-CN"/>
-        </w:rPr>
-        <w:t>:</w:t>
+        <w:t>The python code can then be run through commands in the terminal etc:</w:t>
       </w:r>
     </w:p>
     <w:p>
@@ -5159,27 +5048,7 @@
           <w:szCs w:val="24"/>
           <w:highlight w:val="yellow"/>
         </w:rPr>
-        <w:t>(</w:t>
-      </w:r>
-      <w:proofErr w:type="spellStart"/>
-      <w:r>
-        <w:rPr>
-          <w:rFonts w:asciiTheme="minorHAnsi" w:hAnsiTheme="minorHAnsi" w:cstheme="minorHAnsi"/>
-          <w:sz w:val="24"/>
-          <w:szCs w:val="24"/>
-          <w:highlight w:val="yellow"/>
-        </w:rPr>
-        <w:t>IaC</w:t>
-      </w:r>
-      <w:proofErr w:type="spellEnd"/>
-      <w:r>
-        <w:rPr>
-          <w:rFonts w:asciiTheme="minorHAnsi" w:hAnsiTheme="minorHAnsi" w:cstheme="minorHAnsi"/>
-          <w:sz w:val="24"/>
-          <w:szCs w:val="24"/>
-          <w:highlight w:val="yellow"/>
-        </w:rPr>
-        <w:t>)</w:t>
+        <w:t>(IaC)</w:t>
       </w:r>
       <w:r>
         <w:rPr>
@@ -5316,25 +5185,7 @@
           <w:sz w:val="24"/>
           <w:szCs w:val="24"/>
         </w:rPr>
-        <w:t xml:space="preserve">One of </w:t>
-      </w:r>
-      <w:proofErr w:type="spellStart"/>
-      <w:r>
-        <w:rPr>
-          <w:rFonts w:asciiTheme="minorHAnsi" w:hAnsiTheme="minorHAnsi" w:cstheme="minorHAnsi"/>
-          <w:sz w:val="24"/>
-          <w:szCs w:val="24"/>
-        </w:rPr>
-        <w:t>Spectre</w:t>
-      </w:r>
-      <w:proofErr w:type="spellEnd"/>
-      <w:r>
-        <w:rPr>
-          <w:rFonts w:asciiTheme="minorHAnsi" w:hAnsiTheme="minorHAnsi" w:cstheme="minorHAnsi"/>
-          <w:sz w:val="24"/>
-          <w:szCs w:val="24"/>
-        </w:rPr>
-        <w:t xml:space="preserve"> AI features is grading fruit size. Assume that we have to develop a</w:t>
+        <w:t>One of Spectre AI features is grading fruit size. Assume that we have to develop a</w:t>
       </w:r>
       <w:r>
         <w:rPr>
@@ -5849,29 +5700,7 @@
           <w:szCs w:val="24"/>
           <w:lang w:eastAsia="zh-CN"/>
         </w:rPr>
-        <w:t xml:space="preserve">. </w:t>
-      </w:r>
-      <w:proofErr w:type="gramStart"/>
-      <w:r>
-        <w:rPr>
-          <w:rFonts w:asciiTheme="minorHAnsi" w:eastAsiaTheme="minorEastAsia" w:hAnsiTheme="minorHAnsi" w:cstheme="minorHAnsi"/>
-          <w:color w:val="FF0000"/>
-          <w:sz w:val="24"/>
-          <w:szCs w:val="24"/>
-          <w:lang w:eastAsia="zh-CN"/>
-        </w:rPr>
-        <w:t>For example Mask R-CNN, SSD, YOLO etc.</w:t>
-      </w:r>
-      <w:proofErr w:type="gramEnd"/>
-      <w:r>
-        <w:rPr>
-          <w:rFonts w:asciiTheme="minorHAnsi" w:eastAsiaTheme="minorEastAsia" w:hAnsiTheme="minorHAnsi" w:cstheme="minorHAnsi"/>
-          <w:color w:val="FF0000"/>
-          <w:sz w:val="24"/>
-          <w:szCs w:val="24"/>
-          <w:lang w:eastAsia="zh-CN"/>
-        </w:rPr>
-        <w:t xml:space="preserve"> </w:t>
+        <w:t xml:space="preserve">. For example Mask R-CNN, SSD, YOLO etc. </w:t>
       </w:r>
       <w:r>
         <w:rPr>
@@ -6036,7 +5865,18 @@
           <w:szCs w:val="24"/>
           <w:lang w:eastAsia="zh-CN"/>
         </w:rPr>
-        <w:t xml:space="preserve">segmenting small objects, which is important for fruit segmentation. The fully trainability of the region proposal network also means computational costs with estimating potential regions of interest are minimized as the network learns this part on its own. </w:t>
+        <w:t xml:space="preserve">segmenting small objects, which is important for fruit segmentation. The fully trainability of the region proposal network also means computational costs with estimating potential regions of interest are minimized as the network learns this part on </w:t>
+      </w:r>
+      <w:r>
+        <w:rPr>
+          <w:rFonts w:asciiTheme="minorHAnsi" w:eastAsiaTheme="minorEastAsia" w:hAnsiTheme="minorHAnsi" w:cstheme="minorHAnsi"/>
+          <w:color w:val="FF0000"/>
+          <w:sz w:val="24"/>
+          <w:szCs w:val="24"/>
+          <w:lang w:eastAsia="zh-CN"/>
+        </w:rPr>
+        <w:lastRenderedPageBreak/>
+        <w:t xml:space="preserve">its own. </w:t>
       </w:r>
       <w:r>
         <w:rPr>
@@ -6056,18 +5896,7 @@
           <w:szCs w:val="24"/>
           <w:lang w:eastAsia="zh-CN"/>
         </w:rPr>
-        <w:t xml:space="preserve">These </w:t>
-      </w:r>
-      <w:r>
-        <w:rPr>
-          <w:rFonts w:asciiTheme="minorHAnsi" w:eastAsiaTheme="minorEastAsia" w:hAnsiTheme="minorHAnsi" w:cstheme="minorHAnsi"/>
-          <w:color w:val="FF0000"/>
-          <w:sz w:val="24"/>
-          <w:szCs w:val="24"/>
-          <w:lang w:eastAsia="zh-CN"/>
-        </w:rPr>
-        <w:lastRenderedPageBreak/>
-        <w:t>optimization objectives include the accuracy of the regi</w:t>
+        <w:t>These optimization objectives include the accuracy of the regi</w:t>
       </w:r>
       <w:r>
         <w:rPr>
@@ -6212,20 +6041,8 @@
           <w:szCs w:val="24"/>
           <w:lang w:eastAsia="zh-CN"/>
         </w:rPr>
-        <w:t xml:space="preserve">much </w:t>
-      </w:r>
-      <w:proofErr w:type="gramStart"/>
-      <w:r>
-        <w:rPr>
-          <w:rFonts w:asciiTheme="minorHAnsi" w:eastAsiaTheme="minorEastAsia" w:hAnsiTheme="minorHAnsi" w:cstheme="minorHAnsi"/>
-          <w:color w:val="FF0000"/>
-          <w:sz w:val="24"/>
-          <w:szCs w:val="24"/>
-          <w:lang w:eastAsia="zh-CN"/>
-        </w:rPr>
-        <w:t>inefficiencies</w:t>
-      </w:r>
-      <w:proofErr w:type="gramEnd"/>
+        <w:t>much inefficiencies</w:t>
+      </w:r>
       <w:r>
         <w:rPr>
           <w:rFonts w:asciiTheme="minorHAnsi" w:eastAsiaTheme="minorEastAsia" w:hAnsiTheme="minorHAnsi" w:cstheme="minorHAnsi"/>
@@ -6600,6 +6417,7 @@
           <w:szCs w:val="24"/>
           <w:lang w:eastAsia="zh-CN"/>
         </w:rPr>
+        <w:lastRenderedPageBreak/>
         <w:tab/>
       </w:r>
       <w:r>
@@ -6670,18 +6488,7 @@
           <w:szCs w:val="24"/>
           <w:lang w:eastAsia="zh-CN"/>
         </w:rPr>
-        <w:t xml:space="preserve">% in </w:t>
-      </w:r>
-      <w:r>
-        <w:rPr>
-          <w:rFonts w:asciiTheme="minorHAnsi" w:eastAsiaTheme="minorEastAsia" w:hAnsiTheme="minorHAnsi" w:cstheme="minorHAnsi"/>
-          <w:color w:val="FF0000"/>
-          <w:sz w:val="24"/>
-          <w:szCs w:val="24"/>
-          <w:lang w:eastAsia="zh-CN"/>
-        </w:rPr>
-        <w:lastRenderedPageBreak/>
-        <w:t>the case of very large datasets</w:t>
+        <w:t>% in the case of very large datasets</w:t>
       </w:r>
       <w:r>
         <w:rPr>
@@ -7093,61 +6900,17 @@
           <w:szCs w:val="24"/>
           <w:lang w:eastAsia="zh-CN"/>
         </w:rPr>
-        <w:t xml:space="preserve">btaining a fully trained model such as one in Tensorflow, the weights should be frozen to fix all the trainable parameters for deployment. The model would then be saved into a </w:t>
-      </w:r>
-      <w:proofErr w:type="spellStart"/>
-      <w:r>
-        <w:rPr>
-          <w:rFonts w:asciiTheme="minorHAnsi" w:eastAsiaTheme="minorEastAsia" w:hAnsiTheme="minorHAnsi" w:cstheme="minorHAnsi"/>
-          <w:color w:val="FF0000"/>
-          <w:sz w:val="24"/>
-          <w:szCs w:val="24"/>
-          <w:lang w:eastAsia="zh-CN"/>
-        </w:rPr>
-        <w:t>protobuf</w:t>
-      </w:r>
-      <w:proofErr w:type="spellEnd"/>
-      <w:r>
-        <w:rPr>
-          <w:rFonts w:asciiTheme="minorHAnsi" w:eastAsiaTheme="minorEastAsia" w:hAnsiTheme="minorHAnsi" w:cstheme="minorHAnsi"/>
-          <w:color w:val="FF0000"/>
-          <w:sz w:val="24"/>
-          <w:szCs w:val="24"/>
-          <w:lang w:eastAsia="zh-CN"/>
-        </w:rPr>
-        <w:t xml:space="preserve"> (Tensorflow offers this functionality by default) or some other executable format. During deployment, a simple Tensorflow wrapper would then be written to load the model given defined input size, run the data through the model, and create the prediction</w:t>
-      </w:r>
-      <w:r>
-        <w:rPr>
-          <w:rFonts w:asciiTheme="minorHAnsi" w:eastAsiaTheme="minorEastAsia" w:hAnsiTheme="minorHAnsi" w:cstheme="minorHAnsi"/>
-          <w:color w:val="FF0000"/>
-          <w:sz w:val="24"/>
-          <w:szCs w:val="24"/>
-          <w:lang w:eastAsia="zh-CN"/>
-        </w:rPr>
-        <w:t>. In total this would be less than 10 lines of code. This would thus require Tensorflow (</w:t>
-      </w:r>
-      <w:proofErr w:type="spellStart"/>
-      <w:r>
-        <w:rPr>
-          <w:rFonts w:asciiTheme="minorHAnsi" w:eastAsiaTheme="minorEastAsia" w:hAnsiTheme="minorHAnsi" w:cstheme="minorHAnsi"/>
-          <w:color w:val="FF0000"/>
-          <w:sz w:val="24"/>
-          <w:szCs w:val="24"/>
-          <w:lang w:eastAsia="zh-CN"/>
-        </w:rPr>
-        <w:t>gpu</w:t>
-      </w:r>
-      <w:proofErr w:type="spellEnd"/>
-      <w:r>
-        <w:rPr>
-          <w:rFonts w:asciiTheme="minorHAnsi" w:eastAsiaTheme="minorEastAsia" w:hAnsiTheme="minorHAnsi" w:cstheme="minorHAnsi"/>
-          <w:color w:val="FF0000"/>
-          <w:sz w:val="24"/>
-          <w:szCs w:val="24"/>
-          <w:lang w:eastAsia="zh-CN"/>
-        </w:rPr>
-        <w:t xml:space="preserve"> version) to be installed on the server running the predictions.</w:t>
+        <w:t>btaining a fully trained model such as one in Tensorflow, the weights should be frozen to fix all the trainable parameters for deployment. The model would then be saved into a protobuf (Tensorflow offers this functionality by default) or some other executable format. During deployment, a simple Tensorflow wrapper would then be written to load the model given defined input size, run the data through the model, and create the prediction</w:t>
+      </w:r>
+      <w:r>
+        <w:rPr>
+          <w:rFonts w:asciiTheme="minorHAnsi" w:eastAsiaTheme="minorEastAsia" w:hAnsiTheme="minorHAnsi" w:cstheme="minorHAnsi"/>
+          <w:color w:val="FF0000"/>
+          <w:sz w:val="24"/>
+          <w:szCs w:val="24"/>
+          <w:lang w:eastAsia="zh-CN"/>
+        </w:rPr>
+        <w:t>. In total this would be less than 10 lines of code. This would thus require Tensorflow (gpu version) to be installed on the server running the predictions.</w:t>
       </w:r>
       <w:r>
         <w:rPr>
@@ -7202,7 +6965,18 @@
           <w:szCs w:val="24"/>
           <w:lang w:eastAsia="zh-CN"/>
         </w:rPr>
-        <w:t>The networks should ideally be compressed to only take up 10-50 MBs on a smart device. Deep compression has been shown to produce 30-50x compression on popular ImageNet mod</w:t>
+        <w:t xml:space="preserve">The networks should ideally be compressed to only take up 10-50 MBs on a smart device. Deep compression has been shown to produce 30-50x compression on popular </w:t>
+      </w:r>
+      <w:r>
+        <w:rPr>
+          <w:rFonts w:asciiTheme="minorHAnsi" w:eastAsiaTheme="minorEastAsia" w:hAnsiTheme="minorHAnsi" w:cstheme="minorHAnsi"/>
+          <w:color w:val="FF0000"/>
+          <w:sz w:val="24"/>
+          <w:szCs w:val="24"/>
+          <w:lang w:eastAsia="zh-CN"/>
+        </w:rPr>
+        <w:lastRenderedPageBreak/>
+        <w:t>ImageNet mod</w:t>
       </w:r>
       <w:r>
         <w:rPr>
@@ -7247,18 +7021,7 @@
           <w:szCs w:val="24"/>
           <w:lang w:eastAsia="zh-CN"/>
         </w:rPr>
-        <w:t xml:space="preserve">Deep compression can traditionally be performed in three stages: pruning, </w:t>
-      </w:r>
-      <w:r>
-        <w:rPr>
-          <w:rFonts w:asciiTheme="minorHAnsi" w:eastAsiaTheme="minorEastAsia" w:hAnsiTheme="minorHAnsi" w:cstheme="minorHAnsi"/>
-          <w:color w:val="FF0000"/>
-          <w:sz w:val="24"/>
-          <w:szCs w:val="24"/>
-          <w:lang w:eastAsia="zh-CN"/>
-        </w:rPr>
-        <w:lastRenderedPageBreak/>
-        <w:t xml:space="preserve">quantization, and Huffman coding. </w:t>
+        <w:t xml:space="preserve">Deep compression can traditionally be performed in three stages: pruning, quantization, and Huffman coding. </w:t>
       </w:r>
       <w:r>
         <w:rPr>
@@ -7650,31 +7413,18 @@
           <w:szCs w:val="24"/>
           <w:lang w:eastAsia="zh-CN"/>
         </w:rPr>
-        <w:t xml:space="preserve">ox. If the shape is elliptical and the fruit is not exactly aligned with the box (not vertically or horizontally oriented), then you may be able to use edge detection and where the edges touch the bounding box to figure out the location. </w:t>
-      </w:r>
-      <w:proofErr w:type="spellStart"/>
-      <w:proofErr w:type="gramStart"/>
-      <w:r>
-        <w:rPr>
-          <w:rFonts w:asciiTheme="minorHAnsi" w:eastAsiaTheme="minorEastAsia" w:hAnsiTheme="minorHAnsi" w:cstheme="minorHAnsi"/>
-          <w:color w:val="FF0000"/>
-          <w:sz w:val="24"/>
-          <w:szCs w:val="24"/>
-          <w:lang w:eastAsia="zh-CN"/>
-        </w:rPr>
-        <w:t>i.e</w:t>
-      </w:r>
-      <w:proofErr w:type="spellEnd"/>
-      <w:proofErr w:type="gramEnd"/>
-      <w:r>
-        <w:rPr>
-          <w:rFonts w:asciiTheme="minorHAnsi" w:eastAsiaTheme="minorEastAsia" w:hAnsiTheme="minorHAnsi" w:cstheme="minorHAnsi"/>
-          <w:color w:val="FF0000"/>
-          <w:sz w:val="24"/>
-          <w:szCs w:val="24"/>
-          <w:lang w:eastAsia="zh-CN"/>
-        </w:rPr>
-        <w:t xml:space="preserve"> kiwifruits at 45 degree offset from the bounding box will only touch two opposite corners, and not the other two corners. After figuring out the orientation, you would then be able to draw a line for the diameter such as displayed in the image on page 1.</w:t>
+        <w:t xml:space="preserve">ox. If the shape is elliptical and the fruit is not exactly aligned with the box (not vertically or horizontally oriented), then you may be able to use edge detection and where the edges touch the bounding box to figure out the location. i.e kiwifruits at 45 degree offset from the bounding box will only touch two opposite corners, and not the other two corners. After figuring out the orientation, you would then be able to draw a line for the diameter such as displayed in the image </w:t>
+      </w:r>
+      <w:r>
+        <w:rPr>
+          <w:rFonts w:asciiTheme="minorHAnsi" w:eastAsiaTheme="minorEastAsia" w:hAnsiTheme="minorHAnsi" w:cstheme="minorHAnsi"/>
+          <w:color w:val="FF0000"/>
+          <w:sz w:val="24"/>
+          <w:szCs w:val="24"/>
+          <w:lang w:eastAsia="zh-CN"/>
+        </w:rPr>
+        <w:lastRenderedPageBreak/>
+        <w:t>on page 1.</w:t>
       </w:r>
     </w:p>
     <w:p>
@@ -7719,40 +7469,7 @@
           <w:szCs w:val="24"/>
           <w:lang w:eastAsia="zh-CN"/>
         </w:rPr>
-        <w:t xml:space="preserve">uits in a bin are obtained, a further step for checking </w:t>
-      </w:r>
-      <w:r>
-        <w:rPr>
-          <w:rFonts w:asciiTheme="minorHAnsi" w:eastAsiaTheme="minorEastAsia" w:hAnsiTheme="minorHAnsi" w:cstheme="minorHAnsi"/>
-          <w:color w:val="FF0000"/>
-          <w:sz w:val="24"/>
-          <w:szCs w:val="24"/>
-          <w:lang w:eastAsia="zh-CN"/>
-        </w:rPr>
-        <w:lastRenderedPageBreak/>
-        <w:t xml:space="preserve">can be performed by performing a similarity test between the current </w:t>
-      </w:r>
-      <w:proofErr w:type="gramStart"/>
-      <w:r>
-        <w:rPr>
-          <w:rFonts w:asciiTheme="minorHAnsi" w:eastAsiaTheme="minorEastAsia" w:hAnsiTheme="minorHAnsi" w:cstheme="minorHAnsi"/>
-          <w:color w:val="FF0000"/>
-          <w:sz w:val="24"/>
-          <w:szCs w:val="24"/>
-          <w:lang w:eastAsia="zh-CN"/>
-        </w:rPr>
-        <w:t>distribution</w:t>
-      </w:r>
-      <w:proofErr w:type="gramEnd"/>
-      <w:r>
-        <w:rPr>
-          <w:rFonts w:asciiTheme="minorHAnsi" w:eastAsiaTheme="minorEastAsia" w:hAnsiTheme="minorHAnsi" w:cstheme="minorHAnsi"/>
-          <w:color w:val="FF0000"/>
-          <w:sz w:val="24"/>
-          <w:szCs w:val="24"/>
-          <w:lang w:eastAsia="zh-CN"/>
-        </w:rPr>
-        <w:t xml:space="preserve"> obtained versus a collated distribution of all previous measurements for the same fruit. If the distribution is shifted to the right or left, there may be an offset error</w:t>
+        <w:t>uits in a bin are obtained, a further step for checking can be performed by performing a similarity test between the current distribution obtained versus a collated distribution of all previous measurements for the same fruit. If the distribution is shifted to the right or left, there may be an offset error</w:t>
       </w:r>
       <w:r>
         <w:rPr>
@@ -8383,27 +8100,7 @@
           <w:sz w:val="24"/>
           <w:szCs w:val="24"/>
         </w:rPr>
-        <w:t>The algorithm would use a least-squared criteria to optimize the major and minor axis (</w:t>
-      </w:r>
-      <w:proofErr w:type="gramStart"/>
-      <w:r>
-        <w:rPr>
-          <w:rFonts w:asciiTheme="minorHAnsi" w:hAnsiTheme="minorHAnsi" w:cstheme="minorHAnsi"/>
-          <w:color w:val="FF0000"/>
-          <w:sz w:val="24"/>
-          <w:szCs w:val="24"/>
-        </w:rPr>
-        <w:t>a and</w:t>
-      </w:r>
-      <w:proofErr w:type="gramEnd"/>
-      <w:r>
-        <w:rPr>
-          <w:rFonts w:asciiTheme="minorHAnsi" w:hAnsiTheme="minorHAnsi" w:cstheme="minorHAnsi"/>
-          <w:color w:val="FF0000"/>
-          <w:sz w:val="24"/>
-          <w:szCs w:val="24"/>
-        </w:rPr>
-        <w:t xml:space="preserve"> b) as well as the orientation (delta). </w:t>
+        <w:t xml:space="preserve">The algorithm would use a least-squared criteria to optimize the major and minor axis (a and b) as well as the orientation (delta). </w:t>
       </w:r>
       <w:r>
         <w:rPr>
@@ -8550,6 +8247,7 @@
           <w:sz w:val="24"/>
           <w:szCs w:val="24"/>
         </w:rPr>
+        <w:lastRenderedPageBreak/>
         <w:t>Points c</w:t>
       </w:r>
       <w:r>
@@ -8559,17 +8257,7 @@
           <w:sz w:val="24"/>
           <w:szCs w:val="24"/>
         </w:rPr>
-        <w:t xml:space="preserve">an initially be sampled from the boundary of the mask of the kiwifruit. An outline can be simply obtained by subtracting a 1-pixel erosion of the mask from the </w:t>
-      </w:r>
-      <w:r>
-        <w:rPr>
-          <w:rFonts w:asciiTheme="minorHAnsi" w:hAnsiTheme="minorHAnsi" w:cstheme="minorHAnsi"/>
-          <w:color w:val="FF0000"/>
-          <w:sz w:val="24"/>
-          <w:szCs w:val="24"/>
-        </w:rPr>
-        <w:lastRenderedPageBreak/>
-        <w:t xml:space="preserve">original mask. </w:t>
+        <w:t xml:space="preserve">an initially be sampled from the boundary of the mask of the kiwifruit. An outline can be simply obtained by subtracting a 1-pixel erosion of the mask from the original mask. </w:t>
       </w:r>
       <w:r>
         <w:rPr>
@@ -9204,18 +8892,8 @@
           <w:sz w:val="24"/>
           <w:szCs w:val="24"/>
         </w:rPr>
-        <w:t>.</w:t>
-      </w:r>
-      <w:proofErr w:type="spellStart"/>
-      <w:r>
-        <w:rPr>
-          <w:rFonts w:asciiTheme="minorHAnsi" w:hAnsiTheme="minorHAnsi" w:cstheme="minorHAnsi"/>
-          <w:sz w:val="24"/>
-          <w:szCs w:val="24"/>
-        </w:rPr>
-        <w:t>git</w:t>
-      </w:r>
-      <w:proofErr w:type="spellEnd"/>
+        <w:t>.git</w:t>
+      </w:r>
       <w:r>
         <w:rPr>
           <w:rFonts w:asciiTheme="minorHAnsi" w:hAnsiTheme="minorHAnsi" w:cstheme="minorHAnsi"/>
@@ -9714,19 +9392,11 @@
         </w:rPr>
         <w:t xml:space="preserve"> </w:t>
       </w:r>
-      <w:proofErr w:type="spellStart"/>
-      <w:r>
-        <w:rPr>
-          <w:rFonts w:asciiTheme="minorHAnsi" w:hAnsiTheme="minorHAnsi" w:cstheme="minorHAnsi"/>
-        </w:rPr>
-        <w:t>macOS</w:t>
-      </w:r>
-      <w:proofErr w:type="spellEnd"/>
-      <w:r>
-        <w:rPr>
-          <w:rFonts w:asciiTheme="minorHAnsi" w:hAnsiTheme="minorHAnsi" w:cstheme="minorHAnsi"/>
-        </w:rPr>
-        <w:t xml:space="preserve"> or</w:t>
+      <w:r>
+        <w:rPr>
+          <w:rFonts w:asciiTheme="minorHAnsi" w:hAnsiTheme="minorHAnsi" w:cstheme="minorHAnsi"/>
+        </w:rPr>
+        <w:t>macOS or</w:t>
       </w:r>
       <w:r>
         <w:rPr>
@@ -10987,7 +10657,6 @@
         </w:rPr>
         <w:t xml:space="preserve"> </w:t>
       </w:r>
-      <w:proofErr w:type="gramStart"/>
       <w:r>
         <w:rPr>
           <w:rFonts w:asciiTheme="minorHAnsi" w:hAnsiTheme="minorHAnsi" w:cstheme="minorHAnsi"/>
@@ -11019,16 +10688,7 @@
           <w:sz w:val="24"/>
           <w:szCs w:val="24"/>
         </w:rPr>
-        <w:t>pattern</w:t>
-      </w:r>
-      <w:proofErr w:type="gramEnd"/>
-      <w:r>
-        <w:rPr>
-          <w:rFonts w:asciiTheme="minorHAnsi" w:hAnsiTheme="minorHAnsi" w:cstheme="minorHAnsi"/>
-          <w:sz w:val="24"/>
-          <w:szCs w:val="24"/>
-        </w:rPr>
-        <w:t>.</w:t>
+        <w:t>pattern.</w:t>
       </w:r>
     </w:p>
     <w:p>
@@ -11118,7 +10778,6 @@
         </w:rPr>
         <w:t xml:space="preserve"> </w:t>
       </w:r>
-      <w:proofErr w:type="spellStart"/>
       <w:r>
         <w:rPr>
           <w:rFonts w:asciiTheme="minorHAnsi" w:hAnsiTheme="minorHAnsi" w:cstheme="minorHAnsi"/>
@@ -11127,7 +10786,6 @@
         </w:rPr>
         <w:t>Pytest</w:t>
       </w:r>
-      <w:proofErr w:type="spellEnd"/>
       <w:r>
         <w:rPr>
           <w:rFonts w:asciiTheme="minorHAnsi" w:hAnsiTheme="minorHAnsi" w:cstheme="minorHAnsi"/>
@@ -11319,7 +10977,6 @@
                     <w:sz w:val="24"/>
                   </w:rPr>
                 </w:pPr>
-                <w:proofErr w:type="spellStart"/>
                 <w:r>
                   <w:rPr>
                     <w:b/>
@@ -11327,7 +10984,6 @@
                   </w:rPr>
                   <w:t>Hectre</w:t>
                 </w:r>
-                <w:proofErr w:type="spellEnd"/>
                 <w:r>
                   <w:rPr>
                     <w:b/>
@@ -12971,7 +12627,7 @@
 </file>
 
 <file path=customXml/itemProps1.xml><?xml version="1.0" encoding="utf-8"?>
-<ds:datastoreItem xmlns:ds="http://schemas.openxmlformats.org/officeDocument/2006/customXml" ds:itemID="{4486AE7F-F65F-4960-A549-3E7099721E11}">
+<ds:datastoreItem xmlns:ds="http://schemas.openxmlformats.org/officeDocument/2006/customXml" ds:itemID="{5556C81F-E408-4E78-BB6C-0B7107230963}">
   <ds:schemaRefs>
     <ds:schemaRef ds:uri="http://schemas.openxmlformats.org/officeDocument/2006/bibliography"/>
   </ds:schemaRefs>

</xml_diff>

<commit_message>
Objective 3 (Complete Unit Test)
</commit_message>
<xml_diff>
--- a/Technical Test Answers.docx
+++ b/Technical Test Answers.docx
@@ -164,12 +164,14 @@
         </w:rPr>
         <w:t xml:space="preserve"> </w:t>
       </w:r>
+      <w:proofErr w:type="spellStart"/>
       <w:r>
         <w:rPr>
           <w:rFonts w:asciiTheme="minorHAnsi" w:hAnsiTheme="minorHAnsi" w:cstheme="minorHAnsi"/>
         </w:rPr>
         <w:t>Hectre</w:t>
       </w:r>
+      <w:proofErr w:type="spellEnd"/>
       <w:r>
         <w:rPr>
           <w:rFonts w:asciiTheme="minorHAnsi" w:hAnsiTheme="minorHAnsi" w:cstheme="minorHAnsi"/>
@@ -207,7 +209,21 @@
         <w:rPr>
           <w:rFonts w:asciiTheme="minorHAnsi" w:hAnsiTheme="minorHAnsi" w:cstheme="minorHAnsi"/>
         </w:rPr>
-        <w:t>for Spectre back-end</w:t>
+        <w:t xml:space="preserve">for </w:t>
+      </w:r>
+      <w:proofErr w:type="spellStart"/>
+      <w:r>
+        <w:rPr>
+          <w:rFonts w:asciiTheme="minorHAnsi" w:hAnsiTheme="minorHAnsi" w:cstheme="minorHAnsi"/>
+        </w:rPr>
+        <w:t>Spectre</w:t>
+      </w:r>
+      <w:proofErr w:type="spellEnd"/>
+      <w:r>
+        <w:rPr>
+          <w:rFonts w:asciiTheme="minorHAnsi" w:hAnsiTheme="minorHAnsi" w:cstheme="minorHAnsi"/>
+        </w:rPr>
+        <w:t xml:space="preserve"> back-end</w:t>
       </w:r>
       <w:r>
         <w:rPr>
@@ -491,12 +507,14 @@
         </w:rPr>
         <w:t xml:space="preserve"> </w:t>
       </w:r>
+      <w:proofErr w:type="gramStart"/>
       <w:r>
         <w:rPr>
           <w:rFonts w:asciiTheme="minorHAnsi" w:hAnsiTheme="minorHAnsi" w:cstheme="minorHAnsi"/>
         </w:rPr>
         <w:t>just</w:t>
       </w:r>
+      <w:proofErr w:type="gramEnd"/>
       <w:r>
         <w:rPr>
           <w:rFonts w:asciiTheme="minorHAnsi" w:hAnsiTheme="minorHAnsi" w:cstheme="minorHAnsi"/>
@@ -777,12 +795,14 @@
           <w:rFonts w:asciiTheme="minorHAnsi" w:hAnsiTheme="minorHAnsi" w:cstheme="minorHAnsi"/>
         </w:rPr>
       </w:pPr>
+      <w:proofErr w:type="spellStart"/>
       <w:r>
         <w:rPr>
           <w:rFonts w:asciiTheme="minorHAnsi" w:hAnsiTheme="minorHAnsi" w:cstheme="minorHAnsi"/>
         </w:rPr>
         <w:t>Spectre</w:t>
       </w:r>
+      <w:proofErr w:type="spellEnd"/>
       <w:r>
         <w:rPr>
           <w:rFonts w:asciiTheme="minorHAnsi" w:hAnsiTheme="minorHAnsi" w:cstheme="minorHAnsi"/>
@@ -855,12 +875,14 @@
         </w:rPr>
         <w:t xml:space="preserve"> </w:t>
       </w:r>
+      <w:proofErr w:type="spellStart"/>
       <w:r>
         <w:rPr>
           <w:rFonts w:asciiTheme="minorHAnsi" w:hAnsiTheme="minorHAnsi" w:cstheme="minorHAnsi"/>
         </w:rPr>
         <w:t>Hectre’s</w:t>
       </w:r>
+      <w:proofErr w:type="spellEnd"/>
       <w:r>
         <w:rPr>
           <w:rFonts w:asciiTheme="minorHAnsi" w:hAnsiTheme="minorHAnsi" w:cstheme="minorHAnsi"/>
@@ -894,12 +916,14 @@
         </w:rPr>
         <w:t xml:space="preserve"> </w:t>
       </w:r>
+      <w:proofErr w:type="spellStart"/>
       <w:r>
         <w:rPr>
           <w:rFonts w:asciiTheme="minorHAnsi" w:hAnsiTheme="minorHAnsi" w:cstheme="minorHAnsi"/>
         </w:rPr>
         <w:t>utilises</w:t>
       </w:r>
+      <w:proofErr w:type="spellEnd"/>
       <w:r>
         <w:rPr>
           <w:rFonts w:asciiTheme="minorHAnsi" w:hAnsiTheme="minorHAnsi" w:cstheme="minorHAnsi"/>
@@ -976,7 +1000,21 @@
         <w:rPr>
           <w:rFonts w:asciiTheme="minorHAnsi" w:hAnsiTheme="minorHAnsi" w:cstheme="minorHAnsi"/>
         </w:rPr>
-        <w:t>cloud computing to provide size &amp; colour distributions for fruit bins within seconds from</w:t>
+        <w:t xml:space="preserve">cloud computing to provide size &amp; </w:t>
+      </w:r>
+      <w:proofErr w:type="spellStart"/>
+      <w:r>
+        <w:rPr>
+          <w:rFonts w:asciiTheme="minorHAnsi" w:hAnsiTheme="minorHAnsi" w:cstheme="minorHAnsi"/>
+        </w:rPr>
+        <w:t>colour</w:t>
+      </w:r>
+      <w:proofErr w:type="spellEnd"/>
+      <w:r>
+        <w:rPr>
+          <w:rFonts w:asciiTheme="minorHAnsi" w:hAnsiTheme="minorHAnsi" w:cstheme="minorHAnsi"/>
+        </w:rPr>
+        <w:t xml:space="preserve"> distributions for fruit bins within seconds from</w:t>
       </w:r>
       <w:r>
         <w:rPr>
@@ -3192,7 +3230,17 @@
           <w:color w:val="FF0000"/>
           <w:lang w:eastAsia="zh-CN"/>
         </w:rPr>
-        <w:t xml:space="preserve"> I did not implement the get/patch/delete methods for the user table but it would basically be a copy paste of the current </w:t>
+        <w:t xml:space="preserve"> I did not implement the </w:t>
+      </w:r>
+      <w:bookmarkStart w:id="0" w:name="_GoBack"/>
+      <w:bookmarkEnd w:id="0"/>
+      <w:r>
+        <w:rPr>
+          <w:rFonts w:asciiTheme="minorHAnsi" w:eastAsiaTheme="minorEastAsia" w:hAnsiTheme="minorHAnsi" w:cstheme="minorHAnsi"/>
+          <w:color w:val="FF0000"/>
+          <w:lang w:eastAsia="zh-CN"/>
+        </w:rPr>
+        <w:t xml:space="preserve">patch/delete methods for the user table but it would basically be a copy paste of the current </w:t>
       </w:r>
       <w:r>
         <w:rPr>
@@ -3411,7 +3459,7 @@
         <w:ind w:left="820"/>
         <w:jc w:val="both"/>
         <w:rPr>
-          <w:rFonts w:asciiTheme="minorHAnsi" w:eastAsiaTheme="minorEastAsia" w:hAnsiTheme="minorHAnsi" w:cstheme="minorHAnsi" w:hint="eastAsia"/>
+          <w:rFonts w:asciiTheme="minorHAnsi" w:eastAsiaTheme="minorEastAsia" w:hAnsiTheme="minorHAnsi" w:cstheme="minorHAnsi"/>
           <w:color w:val="FF0000"/>
           <w:sz w:val="24"/>
           <w:szCs w:val="24"/>
@@ -3426,7 +3474,7 @@
         </w:tabs>
         <w:jc w:val="both"/>
         <w:rPr>
-          <w:rFonts w:asciiTheme="minorHAnsi" w:eastAsiaTheme="minorEastAsia" w:hAnsiTheme="minorHAnsi" w:cstheme="minorHAnsi" w:hint="eastAsia"/>
+          <w:rFonts w:asciiTheme="minorHAnsi" w:eastAsiaTheme="minorEastAsia" w:hAnsiTheme="minorHAnsi" w:cstheme="minorHAnsi"/>
           <w:color w:val="FF0000"/>
           <w:sz w:val="24"/>
           <w:szCs w:val="24"/>
@@ -3457,7 +3505,29 @@
           <w:szCs w:val="24"/>
           <w:lang w:eastAsia="zh-CN"/>
         </w:rPr>
-        <w:t xml:space="preserve">Run code with py </w:t>
+        <w:t xml:space="preserve">Run code with </w:t>
+      </w:r>
+      <w:proofErr w:type="spellStart"/>
+      <w:r>
+        <w:rPr>
+          <w:rFonts w:asciiTheme="minorHAnsi" w:eastAsiaTheme="minorEastAsia" w:hAnsiTheme="minorHAnsi" w:cstheme="minorHAnsi" w:hint="eastAsia"/>
+          <w:color w:val="FF0000"/>
+          <w:sz w:val="24"/>
+          <w:szCs w:val="24"/>
+          <w:lang w:eastAsia="zh-CN"/>
+        </w:rPr>
+        <w:t>py</w:t>
+      </w:r>
+      <w:proofErr w:type="spellEnd"/>
+      <w:r>
+        <w:rPr>
+          <w:rFonts w:asciiTheme="minorHAnsi" w:eastAsiaTheme="minorEastAsia" w:hAnsiTheme="minorHAnsi" w:cstheme="minorHAnsi" w:hint="eastAsia"/>
+          <w:color w:val="FF0000"/>
+          <w:sz w:val="24"/>
+          <w:szCs w:val="24"/>
+          <w:lang w:eastAsia="zh-CN"/>
+        </w:rPr>
+        <w:t xml:space="preserve"> </w:t>
       </w:r>
       <w:r>
         <w:rPr>
@@ -3477,10 +3547,20 @@
           <w:szCs w:val="24"/>
           <w:lang w:eastAsia="zh-CN"/>
         </w:rPr>
-        <w:t>m pytest</w:t>
-      </w:r>
-      <w:bookmarkStart w:id="0" w:name="_GoBack"/>
-      <w:bookmarkEnd w:id="0"/>
+        <w:t xml:space="preserve">m </w:t>
+      </w:r>
+      <w:proofErr w:type="spellStart"/>
+      <w:r>
+        <w:rPr>
+          <w:rFonts w:asciiTheme="minorHAnsi" w:eastAsiaTheme="minorEastAsia" w:hAnsiTheme="minorHAnsi" w:cstheme="minorHAnsi" w:hint="eastAsia"/>
+          <w:color w:val="FF0000"/>
+          <w:sz w:val="24"/>
+          <w:szCs w:val="24"/>
+          <w:lang w:eastAsia="zh-CN"/>
+        </w:rPr>
+        <w:t>pytest</w:t>
+      </w:r>
+      <w:proofErr w:type="spellEnd"/>
     </w:p>
     <w:p>
       <w:pPr>
@@ -4044,6 +4124,7 @@
         </w:rPr>
         <w:t xml:space="preserve"> </w:t>
       </w:r>
+      <w:proofErr w:type="spellStart"/>
       <w:r>
         <w:rPr>
           <w:rFonts w:asciiTheme="minorHAnsi" w:eastAsiaTheme="minorEastAsia" w:hAnsiTheme="minorHAnsi" w:cstheme="minorHAnsi" w:hint="eastAsia"/>
@@ -4052,7 +4133,18 @@
           <w:szCs w:val="24"/>
           <w:lang w:eastAsia="zh-CN"/>
         </w:rPr>
-        <w:t>hpc cluster</w:t>
+        <w:t>hpc</w:t>
+      </w:r>
+      <w:proofErr w:type="spellEnd"/>
+      <w:r>
+        <w:rPr>
+          <w:rFonts w:asciiTheme="minorHAnsi" w:eastAsiaTheme="minorEastAsia" w:hAnsiTheme="minorHAnsi" w:cstheme="minorHAnsi" w:hint="eastAsia"/>
+          <w:color w:val="FF0000"/>
+          <w:sz w:val="24"/>
+          <w:szCs w:val="24"/>
+          <w:lang w:eastAsia="zh-CN"/>
+        </w:rPr>
+        <w:t xml:space="preserve"> cluster</w:t>
       </w:r>
       <w:r>
         <w:rPr>
@@ -4176,6 +4268,7 @@
           <w:lang w:eastAsia="zh-CN"/>
         </w:rPr>
       </w:pPr>
+      <w:proofErr w:type="spellStart"/>
       <w:r>
         <w:rPr>
           <w:rFonts w:asciiTheme="minorHAnsi" w:eastAsiaTheme="minorEastAsia" w:hAnsiTheme="minorHAnsi" w:cstheme="minorHAnsi"/>
@@ -4184,8 +4277,31 @@
           <w:szCs w:val="24"/>
           <w:lang w:eastAsia="zh-CN"/>
         </w:rPr>
-        <w:t>mkdir Virtual_ENV</w:t>
-      </w:r>
+        <w:t>mkdir</w:t>
+      </w:r>
+      <w:proofErr w:type="spellEnd"/>
+      <w:r>
+        <w:rPr>
+          <w:rFonts w:asciiTheme="minorHAnsi" w:eastAsiaTheme="minorEastAsia" w:hAnsiTheme="minorHAnsi" w:cstheme="minorHAnsi"/>
+          <w:color w:val="7030A0"/>
+          <w:sz w:val="24"/>
+          <w:szCs w:val="24"/>
+          <w:lang w:eastAsia="zh-CN"/>
+        </w:rPr>
+        <w:t xml:space="preserve"> </w:t>
+      </w:r>
+      <w:proofErr w:type="spellStart"/>
+      <w:r>
+        <w:rPr>
+          <w:rFonts w:asciiTheme="minorHAnsi" w:eastAsiaTheme="minorEastAsia" w:hAnsiTheme="minorHAnsi" w:cstheme="minorHAnsi"/>
+          <w:color w:val="7030A0"/>
+          <w:sz w:val="24"/>
+          <w:szCs w:val="24"/>
+          <w:lang w:eastAsia="zh-CN"/>
+        </w:rPr>
+        <w:t>Virtual_ENV</w:t>
+      </w:r>
+      <w:proofErr w:type="spellEnd"/>
     </w:p>
     <w:p>
       <w:pPr>
@@ -4215,8 +4331,20 @@
           <w:szCs w:val="24"/>
           <w:lang w:eastAsia="zh-CN"/>
         </w:rPr>
-        <w:t>cd Virtual_ENV</w:t>
-      </w:r>
+        <w:t xml:space="preserve">cd </w:t>
+      </w:r>
+      <w:proofErr w:type="spellStart"/>
+      <w:r>
+        <w:rPr>
+          <w:rFonts w:asciiTheme="minorHAnsi" w:eastAsiaTheme="minorEastAsia" w:hAnsiTheme="minorHAnsi" w:cstheme="minorHAnsi"/>
+          <w:color w:val="7030A0"/>
+          <w:sz w:val="24"/>
+          <w:szCs w:val="24"/>
+          <w:lang w:eastAsia="zh-CN"/>
+        </w:rPr>
+        <w:t>Virtual_ENV</w:t>
+      </w:r>
+      <w:proofErr w:type="spellEnd"/>
     </w:p>
     <w:p>
       <w:pPr>
@@ -4238,6 +4366,7 @@
           <w:lang w:eastAsia="zh-CN"/>
         </w:rPr>
       </w:pPr>
+      <w:proofErr w:type="spellStart"/>
       <w:r>
         <w:rPr>
           <w:rFonts w:asciiTheme="minorHAnsi" w:eastAsiaTheme="minorEastAsia" w:hAnsiTheme="minorHAnsi" w:cstheme="minorHAnsi"/>
@@ -4245,18 +4374,50 @@
           <w:sz w:val="24"/>
           <w:szCs w:val="24"/>
         </w:rPr>
-        <w:t xml:space="preserve">virtualenv -p /usr/bin/python3.6 </w:t>
-      </w:r>
+        <w:t>virtualenv</w:t>
+      </w:r>
+      <w:proofErr w:type="spellEnd"/>
       <w:r>
         <w:rPr>
           <w:rFonts w:asciiTheme="minorHAnsi" w:eastAsiaTheme="minorEastAsia" w:hAnsiTheme="minorHAnsi" w:cstheme="minorHAnsi"/>
           <w:color w:val="7030A0"/>
           <w:sz w:val="24"/>
           <w:szCs w:val="24"/>
+        </w:rPr>
+        <w:t xml:space="preserve"> -p /</w:t>
+      </w:r>
+      <w:proofErr w:type="spellStart"/>
+      <w:r>
+        <w:rPr>
+          <w:rFonts w:asciiTheme="minorHAnsi" w:eastAsiaTheme="minorEastAsia" w:hAnsiTheme="minorHAnsi" w:cstheme="minorHAnsi"/>
+          <w:color w:val="7030A0"/>
+          <w:sz w:val="24"/>
+          <w:szCs w:val="24"/>
+        </w:rPr>
+        <w:t>usr</w:t>
+      </w:r>
+      <w:proofErr w:type="spellEnd"/>
+      <w:r>
+        <w:rPr>
+          <w:rFonts w:asciiTheme="minorHAnsi" w:eastAsiaTheme="minorEastAsia" w:hAnsiTheme="minorHAnsi" w:cstheme="minorHAnsi"/>
+          <w:color w:val="7030A0"/>
+          <w:sz w:val="24"/>
+          <w:szCs w:val="24"/>
+        </w:rPr>
+        <w:t xml:space="preserve">/bin/python3.6 </w:t>
+      </w:r>
+      <w:proofErr w:type="spellStart"/>
+      <w:r>
+        <w:rPr>
+          <w:rFonts w:asciiTheme="minorHAnsi" w:eastAsiaTheme="minorEastAsia" w:hAnsiTheme="minorHAnsi" w:cstheme="minorHAnsi"/>
+          <w:color w:val="7030A0"/>
+          <w:sz w:val="24"/>
+          <w:szCs w:val="24"/>
           <w:lang w:eastAsia="zh-CN"/>
         </w:rPr>
         <w:t>Virtual_ENV</w:t>
       </w:r>
+      <w:proofErr w:type="spellEnd"/>
     </w:p>
     <w:p>
       <w:pPr>
@@ -4385,7 +4546,29 @@
           <w:szCs w:val="24"/>
           <w:lang w:eastAsia="zh-CN"/>
         </w:rPr>
-        <w:t>source Virtual_ENV/bin/activate</w:t>
+        <w:t xml:space="preserve">source </w:t>
+      </w:r>
+      <w:proofErr w:type="spellStart"/>
+      <w:r>
+        <w:rPr>
+          <w:rFonts w:asciiTheme="minorHAnsi" w:eastAsiaTheme="minorEastAsia" w:hAnsiTheme="minorHAnsi" w:cstheme="minorHAnsi"/>
+          <w:color w:val="7030A0"/>
+          <w:sz w:val="24"/>
+          <w:szCs w:val="24"/>
+          <w:lang w:eastAsia="zh-CN"/>
+        </w:rPr>
+        <w:t>Virtual_ENV</w:t>
+      </w:r>
+      <w:proofErr w:type="spellEnd"/>
+      <w:r>
+        <w:rPr>
+          <w:rFonts w:asciiTheme="minorHAnsi" w:eastAsiaTheme="minorEastAsia" w:hAnsiTheme="minorHAnsi" w:cstheme="minorHAnsi"/>
+          <w:color w:val="7030A0"/>
+          <w:sz w:val="24"/>
+          <w:szCs w:val="24"/>
+          <w:lang w:eastAsia="zh-CN"/>
+        </w:rPr>
+        <w:t>/bin/activate</w:t>
       </w:r>
     </w:p>
     <w:p>
@@ -4531,7 +4714,29 @@
           <w:szCs w:val="24"/>
           <w:lang w:eastAsia="zh-CN"/>
         </w:rPr>
-        <w:t>The python code can then be run through commands in the terminal etc:</w:t>
+        <w:t xml:space="preserve">The python code can then be run through commands in the terminal </w:t>
+      </w:r>
+      <w:proofErr w:type="spellStart"/>
+      <w:r>
+        <w:rPr>
+          <w:rFonts w:asciiTheme="minorHAnsi" w:eastAsiaTheme="minorEastAsia" w:hAnsiTheme="minorHAnsi" w:cstheme="minorHAnsi"/>
+          <w:color w:val="FF0000"/>
+          <w:sz w:val="24"/>
+          <w:szCs w:val="24"/>
+          <w:lang w:eastAsia="zh-CN"/>
+        </w:rPr>
+        <w:t>etc</w:t>
+      </w:r>
+      <w:proofErr w:type="spellEnd"/>
+      <w:r>
+        <w:rPr>
+          <w:rFonts w:asciiTheme="minorHAnsi" w:eastAsiaTheme="minorEastAsia" w:hAnsiTheme="minorHAnsi" w:cstheme="minorHAnsi"/>
+          <w:color w:val="FF0000"/>
+          <w:sz w:val="24"/>
+          <w:szCs w:val="24"/>
+          <w:lang w:eastAsia="zh-CN"/>
+        </w:rPr>
+        <w:t>:</w:t>
       </w:r>
     </w:p>
     <w:p>
@@ -5048,7 +5253,27 @@
           <w:szCs w:val="24"/>
           <w:highlight w:val="yellow"/>
         </w:rPr>
-        <w:t>(IaC)</w:t>
+        <w:t>(</w:t>
+      </w:r>
+      <w:proofErr w:type="spellStart"/>
+      <w:r>
+        <w:rPr>
+          <w:rFonts w:asciiTheme="minorHAnsi" w:hAnsiTheme="minorHAnsi" w:cstheme="minorHAnsi"/>
+          <w:sz w:val="24"/>
+          <w:szCs w:val="24"/>
+          <w:highlight w:val="yellow"/>
+        </w:rPr>
+        <w:t>IaC</w:t>
+      </w:r>
+      <w:proofErr w:type="spellEnd"/>
+      <w:r>
+        <w:rPr>
+          <w:rFonts w:asciiTheme="minorHAnsi" w:hAnsiTheme="minorHAnsi" w:cstheme="minorHAnsi"/>
+          <w:sz w:val="24"/>
+          <w:szCs w:val="24"/>
+          <w:highlight w:val="yellow"/>
+        </w:rPr>
+        <w:t>)</w:t>
       </w:r>
       <w:r>
         <w:rPr>
@@ -5185,7 +5410,25 @@
           <w:sz w:val="24"/>
           <w:szCs w:val="24"/>
         </w:rPr>
-        <w:t>One of Spectre AI features is grading fruit size. Assume that we have to develop a</w:t>
+        <w:t xml:space="preserve">One of </w:t>
+      </w:r>
+      <w:proofErr w:type="spellStart"/>
+      <w:r>
+        <w:rPr>
+          <w:rFonts w:asciiTheme="minorHAnsi" w:hAnsiTheme="minorHAnsi" w:cstheme="minorHAnsi"/>
+          <w:sz w:val="24"/>
+          <w:szCs w:val="24"/>
+        </w:rPr>
+        <w:t>Spectre</w:t>
+      </w:r>
+      <w:proofErr w:type="spellEnd"/>
+      <w:r>
+        <w:rPr>
+          <w:rFonts w:asciiTheme="minorHAnsi" w:hAnsiTheme="minorHAnsi" w:cstheme="minorHAnsi"/>
+          <w:sz w:val="24"/>
+          <w:szCs w:val="24"/>
+        </w:rPr>
+        <w:t xml:space="preserve"> AI features is grading fruit size. Assume that we have to develop a</w:t>
       </w:r>
       <w:r>
         <w:rPr>
@@ -5700,7 +5943,29 @@
           <w:szCs w:val="24"/>
           <w:lang w:eastAsia="zh-CN"/>
         </w:rPr>
-        <w:t xml:space="preserve">. For example Mask R-CNN, SSD, YOLO etc. </w:t>
+        <w:t xml:space="preserve">. </w:t>
+      </w:r>
+      <w:proofErr w:type="gramStart"/>
+      <w:r>
+        <w:rPr>
+          <w:rFonts w:asciiTheme="minorHAnsi" w:eastAsiaTheme="minorEastAsia" w:hAnsiTheme="minorHAnsi" w:cstheme="minorHAnsi"/>
+          <w:color w:val="FF0000"/>
+          <w:sz w:val="24"/>
+          <w:szCs w:val="24"/>
+          <w:lang w:eastAsia="zh-CN"/>
+        </w:rPr>
+        <w:t>For example Mask R-CNN, SSD, YOLO etc.</w:t>
+      </w:r>
+      <w:proofErr w:type="gramEnd"/>
+      <w:r>
+        <w:rPr>
+          <w:rFonts w:asciiTheme="minorHAnsi" w:eastAsiaTheme="minorEastAsia" w:hAnsiTheme="minorHAnsi" w:cstheme="minorHAnsi"/>
+          <w:color w:val="FF0000"/>
+          <w:sz w:val="24"/>
+          <w:szCs w:val="24"/>
+          <w:lang w:eastAsia="zh-CN"/>
+        </w:rPr>
+        <w:t xml:space="preserve"> </w:t>
       </w:r>
       <w:r>
         <w:rPr>
@@ -5775,7 +6040,29 @@
           <w:szCs w:val="24"/>
           <w:lang w:eastAsia="zh-CN"/>
         </w:rPr>
-        <w:t xml:space="preserve">The convolutional feature extractor produces an abstract representation of the initial input image by mapping it onto a larger number of feature maps as opposed to the 3 feature maps of the initial image (represented by R/G/B channels). </w:t>
+        <w:t xml:space="preserve">The convolutional feature extractor produces an abstract representation of the initial input image by mapping it onto a larger number of feature maps as opposed to the 3 feature maps of the initial </w:t>
+      </w:r>
+      <w:proofErr w:type="gramStart"/>
+      <w:r>
+        <w:rPr>
+          <w:rFonts w:asciiTheme="minorHAnsi" w:eastAsiaTheme="minorEastAsia" w:hAnsiTheme="minorHAnsi" w:cstheme="minorHAnsi"/>
+          <w:color w:val="FF0000"/>
+          <w:sz w:val="24"/>
+          <w:szCs w:val="24"/>
+          <w:lang w:eastAsia="zh-CN"/>
+        </w:rPr>
+        <w:t>image</w:t>
+      </w:r>
+      <w:proofErr w:type="gramEnd"/>
+      <w:r>
+        <w:rPr>
+          <w:rFonts w:asciiTheme="minorHAnsi" w:eastAsiaTheme="minorEastAsia" w:hAnsiTheme="minorHAnsi" w:cstheme="minorHAnsi"/>
+          <w:color w:val="FF0000"/>
+          <w:sz w:val="24"/>
+          <w:szCs w:val="24"/>
+          <w:lang w:eastAsia="zh-CN"/>
+        </w:rPr>
+        <w:t xml:space="preserve"> (represented by R/G/B channels). </w:t>
       </w:r>
       <w:r>
         <w:rPr>
@@ -6041,8 +6328,20 @@
           <w:szCs w:val="24"/>
           <w:lang w:eastAsia="zh-CN"/>
         </w:rPr>
-        <w:t>much inefficiencies</w:t>
-      </w:r>
+        <w:t xml:space="preserve">much </w:t>
+      </w:r>
+      <w:proofErr w:type="gramStart"/>
+      <w:r>
+        <w:rPr>
+          <w:rFonts w:asciiTheme="minorHAnsi" w:eastAsiaTheme="minorEastAsia" w:hAnsiTheme="minorHAnsi" w:cstheme="minorHAnsi"/>
+          <w:color w:val="FF0000"/>
+          <w:sz w:val="24"/>
+          <w:szCs w:val="24"/>
+          <w:lang w:eastAsia="zh-CN"/>
+        </w:rPr>
+        <w:t>inefficiencies</w:t>
+      </w:r>
+      <w:proofErr w:type="gramEnd"/>
       <w:r>
         <w:rPr>
           <w:rFonts w:asciiTheme="minorHAnsi" w:eastAsiaTheme="minorEastAsia" w:hAnsiTheme="minorHAnsi" w:cstheme="minorHAnsi"/>
@@ -6900,17 +7199,61 @@
           <w:szCs w:val="24"/>
           <w:lang w:eastAsia="zh-CN"/>
         </w:rPr>
-        <w:t>btaining a fully trained model such as one in Tensorflow, the weights should be frozen to fix all the trainable parameters for deployment. The model would then be saved into a protobuf (Tensorflow offers this functionality by default) or some other executable format. During deployment, a simple Tensorflow wrapper would then be written to load the model given defined input size, run the data through the model, and create the prediction</w:t>
-      </w:r>
-      <w:r>
-        <w:rPr>
-          <w:rFonts w:asciiTheme="minorHAnsi" w:eastAsiaTheme="minorEastAsia" w:hAnsiTheme="minorHAnsi" w:cstheme="minorHAnsi"/>
-          <w:color w:val="FF0000"/>
-          <w:sz w:val="24"/>
-          <w:szCs w:val="24"/>
-          <w:lang w:eastAsia="zh-CN"/>
-        </w:rPr>
-        <w:t>. In total this would be less than 10 lines of code. This would thus require Tensorflow (gpu version) to be installed on the server running the predictions.</w:t>
+        <w:t xml:space="preserve">btaining a fully trained model such as one in Tensorflow, the weights should be frozen to fix all the trainable parameters for deployment. The model would then be saved into a </w:t>
+      </w:r>
+      <w:proofErr w:type="spellStart"/>
+      <w:r>
+        <w:rPr>
+          <w:rFonts w:asciiTheme="minorHAnsi" w:eastAsiaTheme="minorEastAsia" w:hAnsiTheme="minorHAnsi" w:cstheme="minorHAnsi"/>
+          <w:color w:val="FF0000"/>
+          <w:sz w:val="24"/>
+          <w:szCs w:val="24"/>
+          <w:lang w:eastAsia="zh-CN"/>
+        </w:rPr>
+        <w:t>protobuf</w:t>
+      </w:r>
+      <w:proofErr w:type="spellEnd"/>
+      <w:r>
+        <w:rPr>
+          <w:rFonts w:asciiTheme="minorHAnsi" w:eastAsiaTheme="minorEastAsia" w:hAnsiTheme="minorHAnsi" w:cstheme="minorHAnsi"/>
+          <w:color w:val="FF0000"/>
+          <w:sz w:val="24"/>
+          <w:szCs w:val="24"/>
+          <w:lang w:eastAsia="zh-CN"/>
+        </w:rPr>
+        <w:t xml:space="preserve"> (Tensorflow offers this functionality by default) or some other executable format. During deployment, a simple Tensorflow wrapper would then be written to load the model given defined input size, run the data through the model, and create the prediction</w:t>
+      </w:r>
+      <w:r>
+        <w:rPr>
+          <w:rFonts w:asciiTheme="minorHAnsi" w:eastAsiaTheme="minorEastAsia" w:hAnsiTheme="minorHAnsi" w:cstheme="minorHAnsi"/>
+          <w:color w:val="FF0000"/>
+          <w:sz w:val="24"/>
+          <w:szCs w:val="24"/>
+          <w:lang w:eastAsia="zh-CN"/>
+        </w:rPr>
+        <w:t>. In total this would be less than 10 lines of code. This would thus require Tensorflow (</w:t>
+      </w:r>
+      <w:proofErr w:type="spellStart"/>
+      <w:r>
+        <w:rPr>
+          <w:rFonts w:asciiTheme="minorHAnsi" w:eastAsiaTheme="minorEastAsia" w:hAnsiTheme="minorHAnsi" w:cstheme="minorHAnsi"/>
+          <w:color w:val="FF0000"/>
+          <w:sz w:val="24"/>
+          <w:szCs w:val="24"/>
+          <w:lang w:eastAsia="zh-CN"/>
+        </w:rPr>
+        <w:t>gpu</w:t>
+      </w:r>
+      <w:proofErr w:type="spellEnd"/>
+      <w:r>
+        <w:rPr>
+          <w:rFonts w:asciiTheme="minorHAnsi" w:eastAsiaTheme="minorEastAsia" w:hAnsiTheme="minorHAnsi" w:cstheme="minorHAnsi"/>
+          <w:color w:val="FF0000"/>
+          <w:sz w:val="24"/>
+          <w:szCs w:val="24"/>
+          <w:lang w:eastAsia="zh-CN"/>
+        </w:rPr>
+        <w:t xml:space="preserve"> version) to be installed on the server running the predictions.</w:t>
       </w:r>
       <w:r>
         <w:rPr>
@@ -7413,7 +7756,31 @@
           <w:szCs w:val="24"/>
           <w:lang w:eastAsia="zh-CN"/>
         </w:rPr>
-        <w:t xml:space="preserve">ox. If the shape is elliptical and the fruit is not exactly aligned with the box (not vertically or horizontally oriented), then you may be able to use edge detection and where the edges touch the bounding box to figure out the location. i.e kiwifruits at 45 degree offset from the bounding box will only touch two opposite corners, and not the other two corners. After figuring out the orientation, you would then be able to draw a line for the diameter such as displayed in the image </w:t>
+        <w:t xml:space="preserve">ox. If the shape is elliptical and the fruit is not exactly aligned with the box (not vertically or horizontally oriented), then you may be able to use edge detection and where the edges touch the bounding box to figure out the location. </w:t>
+      </w:r>
+      <w:proofErr w:type="spellStart"/>
+      <w:proofErr w:type="gramStart"/>
+      <w:r>
+        <w:rPr>
+          <w:rFonts w:asciiTheme="minorHAnsi" w:eastAsiaTheme="minorEastAsia" w:hAnsiTheme="minorHAnsi" w:cstheme="minorHAnsi"/>
+          <w:color w:val="FF0000"/>
+          <w:sz w:val="24"/>
+          <w:szCs w:val="24"/>
+          <w:lang w:eastAsia="zh-CN"/>
+        </w:rPr>
+        <w:t>i.e</w:t>
+      </w:r>
+      <w:proofErr w:type="spellEnd"/>
+      <w:proofErr w:type="gramEnd"/>
+      <w:r>
+        <w:rPr>
+          <w:rFonts w:asciiTheme="minorHAnsi" w:eastAsiaTheme="minorEastAsia" w:hAnsiTheme="minorHAnsi" w:cstheme="minorHAnsi"/>
+          <w:color w:val="FF0000"/>
+          <w:sz w:val="24"/>
+          <w:szCs w:val="24"/>
+          <w:lang w:eastAsia="zh-CN"/>
+        </w:rPr>
+        <w:t xml:space="preserve"> kiwifruits at 45 degree offset from the bounding box will only touch two opposite corners, and not the other two corners. After figuring out the orientation, you would then be able to draw a line for the diameter such as displayed in the image </w:t>
       </w:r>
       <w:r>
         <w:rPr>
@@ -7469,7 +7836,29 @@
           <w:szCs w:val="24"/>
           <w:lang w:eastAsia="zh-CN"/>
         </w:rPr>
-        <w:t>uits in a bin are obtained, a further step for checking can be performed by performing a similarity test between the current distribution obtained versus a collated distribution of all previous measurements for the same fruit. If the distribution is shifted to the right or left, there may be an offset error</w:t>
+        <w:t xml:space="preserve">uits in a bin are obtained, a further step for checking can be performed by performing a similarity test between the current </w:t>
+      </w:r>
+      <w:proofErr w:type="gramStart"/>
+      <w:r>
+        <w:rPr>
+          <w:rFonts w:asciiTheme="minorHAnsi" w:eastAsiaTheme="minorEastAsia" w:hAnsiTheme="minorHAnsi" w:cstheme="minorHAnsi"/>
+          <w:color w:val="FF0000"/>
+          <w:sz w:val="24"/>
+          <w:szCs w:val="24"/>
+          <w:lang w:eastAsia="zh-CN"/>
+        </w:rPr>
+        <w:t>distribution</w:t>
+      </w:r>
+      <w:proofErr w:type="gramEnd"/>
+      <w:r>
+        <w:rPr>
+          <w:rFonts w:asciiTheme="minorHAnsi" w:eastAsiaTheme="minorEastAsia" w:hAnsiTheme="minorHAnsi" w:cstheme="minorHAnsi"/>
+          <w:color w:val="FF0000"/>
+          <w:sz w:val="24"/>
+          <w:szCs w:val="24"/>
+          <w:lang w:eastAsia="zh-CN"/>
+        </w:rPr>
+        <w:t xml:space="preserve"> obtained versus a collated distribution of all previous measurements for the same fruit. If the distribution is shifted to the right or left, there may be an offset error</w:t>
       </w:r>
       <w:r>
         <w:rPr>
@@ -8100,7 +8489,27 @@
           <w:sz w:val="24"/>
           <w:szCs w:val="24"/>
         </w:rPr>
-        <w:t xml:space="preserve">The algorithm would use a least-squared criteria to optimize the major and minor axis (a and b) as well as the orientation (delta). </w:t>
+        <w:t>The algorithm would use a least-squared criteria to optimize the major and minor axis (</w:t>
+      </w:r>
+      <w:proofErr w:type="gramStart"/>
+      <w:r>
+        <w:rPr>
+          <w:rFonts w:asciiTheme="minorHAnsi" w:hAnsiTheme="minorHAnsi" w:cstheme="minorHAnsi"/>
+          <w:color w:val="FF0000"/>
+          <w:sz w:val="24"/>
+          <w:szCs w:val="24"/>
+        </w:rPr>
+        <w:t>a and</w:t>
+      </w:r>
+      <w:proofErr w:type="gramEnd"/>
+      <w:r>
+        <w:rPr>
+          <w:rFonts w:asciiTheme="minorHAnsi" w:hAnsiTheme="minorHAnsi" w:cstheme="minorHAnsi"/>
+          <w:color w:val="FF0000"/>
+          <w:sz w:val="24"/>
+          <w:szCs w:val="24"/>
+        </w:rPr>
+        <w:t xml:space="preserve"> b) as well as the orientation (delta). </w:t>
       </w:r>
       <w:r>
         <w:rPr>
@@ -8892,8 +9301,18 @@
           <w:sz w:val="24"/>
           <w:szCs w:val="24"/>
         </w:rPr>
-        <w:t>.git</w:t>
-      </w:r>
+        <w:t>.</w:t>
+      </w:r>
+      <w:proofErr w:type="spellStart"/>
+      <w:r>
+        <w:rPr>
+          <w:rFonts w:asciiTheme="minorHAnsi" w:hAnsiTheme="minorHAnsi" w:cstheme="minorHAnsi"/>
+          <w:sz w:val="24"/>
+          <w:szCs w:val="24"/>
+        </w:rPr>
+        <w:t>git</w:t>
+      </w:r>
+      <w:proofErr w:type="spellEnd"/>
       <w:r>
         <w:rPr>
           <w:rFonts w:asciiTheme="minorHAnsi" w:hAnsiTheme="minorHAnsi" w:cstheme="minorHAnsi"/>
@@ -9392,11 +9811,19 @@
         </w:rPr>
         <w:t xml:space="preserve"> </w:t>
       </w:r>
-      <w:r>
-        <w:rPr>
-          <w:rFonts w:asciiTheme="minorHAnsi" w:hAnsiTheme="minorHAnsi" w:cstheme="minorHAnsi"/>
-        </w:rPr>
-        <w:t>macOS or</w:t>
+      <w:proofErr w:type="spellStart"/>
+      <w:r>
+        <w:rPr>
+          <w:rFonts w:asciiTheme="minorHAnsi" w:hAnsiTheme="minorHAnsi" w:cstheme="minorHAnsi"/>
+        </w:rPr>
+        <w:t>macOS</w:t>
+      </w:r>
+      <w:proofErr w:type="spellEnd"/>
+      <w:r>
+        <w:rPr>
+          <w:rFonts w:asciiTheme="minorHAnsi" w:hAnsiTheme="minorHAnsi" w:cstheme="minorHAnsi"/>
+        </w:rPr>
+        <w:t xml:space="preserve"> or</w:t>
       </w:r>
       <w:r>
         <w:rPr>
@@ -10657,6 +11084,7 @@
         </w:rPr>
         <w:t xml:space="preserve"> </w:t>
       </w:r>
+      <w:proofErr w:type="gramStart"/>
       <w:r>
         <w:rPr>
           <w:rFonts w:asciiTheme="minorHAnsi" w:hAnsiTheme="minorHAnsi" w:cstheme="minorHAnsi"/>
@@ -10688,7 +11116,16 @@
           <w:sz w:val="24"/>
           <w:szCs w:val="24"/>
         </w:rPr>
-        <w:t>pattern.</w:t>
+        <w:t>pattern</w:t>
+      </w:r>
+      <w:proofErr w:type="gramEnd"/>
+      <w:r>
+        <w:rPr>
+          <w:rFonts w:asciiTheme="minorHAnsi" w:hAnsiTheme="minorHAnsi" w:cstheme="minorHAnsi"/>
+          <w:sz w:val="24"/>
+          <w:szCs w:val="24"/>
+        </w:rPr>
+        <w:t>.</w:t>
       </w:r>
     </w:p>
     <w:p>
@@ -10778,6 +11215,7 @@
         </w:rPr>
         <w:t xml:space="preserve"> </w:t>
       </w:r>
+      <w:proofErr w:type="spellStart"/>
       <w:r>
         <w:rPr>
           <w:rFonts w:asciiTheme="minorHAnsi" w:hAnsiTheme="minorHAnsi" w:cstheme="minorHAnsi"/>
@@ -10786,6 +11224,7 @@
         </w:rPr>
         <w:t>Pytest</w:t>
       </w:r>
+      <w:proofErr w:type="spellEnd"/>
       <w:r>
         <w:rPr>
           <w:rFonts w:asciiTheme="minorHAnsi" w:hAnsiTheme="minorHAnsi" w:cstheme="minorHAnsi"/>
@@ -10977,6 +11416,7 @@
                     <w:sz w:val="24"/>
                   </w:rPr>
                 </w:pPr>
+                <w:proofErr w:type="spellStart"/>
                 <w:r>
                   <w:rPr>
                     <w:b/>
@@ -10984,6 +11424,7 @@
                   </w:rPr>
                   <w:t>Hectre</w:t>
                 </w:r>
+                <w:proofErr w:type="spellEnd"/>
                 <w:r>
                   <w:rPr>
                     <w:b/>
@@ -12627,7 +13068,7 @@
 </file>
 
 <file path=customXml/itemProps1.xml><?xml version="1.0" encoding="utf-8"?>
-<ds:datastoreItem xmlns:ds="http://schemas.openxmlformats.org/officeDocument/2006/customXml" ds:itemID="{5556C81F-E408-4E78-BB6C-0B7107230963}">
+<ds:datastoreItem xmlns:ds="http://schemas.openxmlformats.org/officeDocument/2006/customXml" ds:itemID="{312CF685-A9CB-4134-9ED2-21D8AFFE9AD9}">
   <ds:schemaRefs>
     <ds:schemaRef ds:uri="http://schemas.openxmlformats.org/officeDocument/2006/bibliography"/>
   </ds:schemaRefs>

</xml_diff>

<commit_message>
Update README After Completing Objective 3 (Unit test)
</commit_message>
<xml_diff>
--- a/Technical Test Answers.docx
+++ b/Technical Test Answers.docx
@@ -7,7 +7,7 @@
         <w:pStyle w:val="BodyText"/>
         <w:jc w:val="both"/>
         <w:rPr>
-          <w:rFonts w:asciiTheme="minorHAnsi" w:eastAsiaTheme="minorEastAsia" w:hAnsiTheme="minorHAnsi" w:cstheme="minorHAnsi" w:hint="eastAsia"/>
+          <w:rFonts w:asciiTheme="minorHAnsi" w:eastAsiaTheme="minorEastAsia" w:hAnsiTheme="minorHAnsi" w:cstheme="minorHAnsi"/>
           <w:lang w:eastAsia="zh-CN"/>
         </w:rPr>
       </w:pPr>
@@ -164,14 +164,12 @@
         </w:rPr>
         <w:t xml:space="preserve"> </w:t>
       </w:r>
-      <w:proofErr w:type="spellStart"/>
       <w:r>
         <w:rPr>
           <w:rFonts w:asciiTheme="minorHAnsi" w:hAnsiTheme="minorHAnsi" w:cstheme="minorHAnsi"/>
         </w:rPr>
         <w:t>Hectre</w:t>
       </w:r>
-      <w:proofErr w:type="spellEnd"/>
       <w:r>
         <w:rPr>
           <w:rFonts w:asciiTheme="minorHAnsi" w:hAnsiTheme="minorHAnsi" w:cstheme="minorHAnsi"/>
@@ -209,21 +207,7 @@
         <w:rPr>
           <w:rFonts w:asciiTheme="minorHAnsi" w:hAnsiTheme="minorHAnsi" w:cstheme="minorHAnsi"/>
         </w:rPr>
-        <w:t xml:space="preserve">for </w:t>
-      </w:r>
-      <w:proofErr w:type="spellStart"/>
-      <w:r>
-        <w:rPr>
-          <w:rFonts w:asciiTheme="minorHAnsi" w:hAnsiTheme="minorHAnsi" w:cstheme="minorHAnsi"/>
-        </w:rPr>
-        <w:t>Spectre</w:t>
-      </w:r>
-      <w:proofErr w:type="spellEnd"/>
-      <w:r>
-        <w:rPr>
-          <w:rFonts w:asciiTheme="minorHAnsi" w:hAnsiTheme="minorHAnsi" w:cstheme="minorHAnsi"/>
-        </w:rPr>
-        <w:t xml:space="preserve"> back-end</w:t>
+        <w:t>for Spectre back-end</w:t>
       </w:r>
       <w:r>
         <w:rPr>
@@ -507,14 +491,12 @@
         </w:rPr>
         <w:t xml:space="preserve"> </w:t>
       </w:r>
-      <w:proofErr w:type="gramStart"/>
       <w:r>
         <w:rPr>
           <w:rFonts w:asciiTheme="minorHAnsi" w:hAnsiTheme="minorHAnsi" w:cstheme="minorHAnsi"/>
         </w:rPr>
         <w:t>just</w:t>
       </w:r>
-      <w:proofErr w:type="gramEnd"/>
       <w:r>
         <w:rPr>
           <w:rFonts w:asciiTheme="minorHAnsi" w:hAnsiTheme="minorHAnsi" w:cstheme="minorHAnsi"/>
@@ -795,14 +777,12 @@
           <w:rFonts w:asciiTheme="minorHAnsi" w:hAnsiTheme="minorHAnsi" w:cstheme="minorHAnsi"/>
         </w:rPr>
       </w:pPr>
-      <w:proofErr w:type="spellStart"/>
       <w:r>
         <w:rPr>
           <w:rFonts w:asciiTheme="minorHAnsi" w:hAnsiTheme="minorHAnsi" w:cstheme="minorHAnsi"/>
         </w:rPr>
         <w:t>Spectre</w:t>
       </w:r>
-      <w:proofErr w:type="spellEnd"/>
       <w:r>
         <w:rPr>
           <w:rFonts w:asciiTheme="minorHAnsi" w:hAnsiTheme="minorHAnsi" w:cstheme="minorHAnsi"/>
@@ -875,14 +855,12 @@
         </w:rPr>
         <w:t xml:space="preserve"> </w:t>
       </w:r>
-      <w:proofErr w:type="spellStart"/>
       <w:r>
         <w:rPr>
           <w:rFonts w:asciiTheme="minorHAnsi" w:hAnsiTheme="minorHAnsi" w:cstheme="minorHAnsi"/>
         </w:rPr>
         <w:t>Hectre’s</w:t>
       </w:r>
-      <w:proofErr w:type="spellEnd"/>
       <w:r>
         <w:rPr>
           <w:rFonts w:asciiTheme="minorHAnsi" w:hAnsiTheme="minorHAnsi" w:cstheme="minorHAnsi"/>
@@ -916,14 +894,12 @@
         </w:rPr>
         <w:t xml:space="preserve"> </w:t>
       </w:r>
-      <w:proofErr w:type="spellStart"/>
       <w:r>
         <w:rPr>
           <w:rFonts w:asciiTheme="minorHAnsi" w:hAnsiTheme="minorHAnsi" w:cstheme="minorHAnsi"/>
         </w:rPr>
         <w:t>utilises</w:t>
       </w:r>
-      <w:proofErr w:type="spellEnd"/>
       <w:r>
         <w:rPr>
           <w:rFonts w:asciiTheme="minorHAnsi" w:hAnsiTheme="minorHAnsi" w:cstheme="minorHAnsi"/>
@@ -1000,21 +976,7 @@
         <w:rPr>
           <w:rFonts w:asciiTheme="minorHAnsi" w:hAnsiTheme="minorHAnsi" w:cstheme="minorHAnsi"/>
         </w:rPr>
-        <w:t xml:space="preserve">cloud computing to provide size &amp; </w:t>
-      </w:r>
-      <w:proofErr w:type="spellStart"/>
-      <w:r>
-        <w:rPr>
-          <w:rFonts w:asciiTheme="minorHAnsi" w:hAnsiTheme="minorHAnsi" w:cstheme="minorHAnsi"/>
-        </w:rPr>
-        <w:t>colour</w:t>
-      </w:r>
-      <w:proofErr w:type="spellEnd"/>
-      <w:r>
-        <w:rPr>
-          <w:rFonts w:asciiTheme="minorHAnsi" w:hAnsiTheme="minorHAnsi" w:cstheme="minorHAnsi"/>
-        </w:rPr>
-        <w:t xml:space="preserve"> distributions for fruit bins within seconds from</w:t>
+        <w:t>cloud computing to provide size &amp; colour distributions for fruit bins within seconds from</w:t>
       </w:r>
       <w:r>
         <w:rPr>
@@ -3230,17 +3192,7 @@
           <w:color w:val="FF0000"/>
           <w:lang w:eastAsia="zh-CN"/>
         </w:rPr>
-        <w:t xml:space="preserve"> I did not implement the </w:t>
-      </w:r>
-      <w:bookmarkStart w:id="0" w:name="_GoBack"/>
-      <w:bookmarkEnd w:id="0"/>
-      <w:r>
-        <w:rPr>
-          <w:rFonts w:asciiTheme="minorHAnsi" w:eastAsiaTheme="minorEastAsia" w:hAnsiTheme="minorHAnsi" w:cstheme="minorHAnsi"/>
-          <w:color w:val="FF0000"/>
-          <w:lang w:eastAsia="zh-CN"/>
-        </w:rPr>
-        <w:t xml:space="preserve">patch/delete methods for the user table but it would basically be a copy paste of the current </w:t>
+        <w:t xml:space="preserve"> I did not implement the patch/delete methods for the user table but it would basically be a copy paste of the current </w:t>
       </w:r>
       <w:r>
         <w:rPr>
@@ -3330,15 +3282,13 @@
           <w:rFonts w:asciiTheme="minorHAnsi" w:hAnsiTheme="minorHAnsi" w:cstheme="minorHAnsi"/>
           <w:sz w:val="24"/>
           <w:szCs w:val="24"/>
-          <w:highlight w:val="yellow"/>
-        </w:rPr>
-      </w:pPr>
-      <w:r>
-        <w:rPr>
-          <w:rFonts w:asciiTheme="minorHAnsi" w:hAnsiTheme="minorHAnsi" w:cstheme="minorHAnsi"/>
-          <w:sz w:val="24"/>
-          <w:szCs w:val="24"/>
-          <w:highlight w:val="yellow"/>
+        </w:rPr>
+      </w:pPr>
+      <w:r>
+        <w:rPr>
+          <w:rFonts w:asciiTheme="minorHAnsi" w:hAnsiTheme="minorHAnsi" w:cstheme="minorHAnsi"/>
+          <w:sz w:val="24"/>
+          <w:szCs w:val="24"/>
         </w:rPr>
         <w:t>Demo</w:t>
       </w:r>
@@ -3348,16 +3298,14 @@
           <w:spacing w:val="-2"/>
           <w:sz w:val="24"/>
           <w:szCs w:val="24"/>
-          <w:highlight w:val="yellow"/>
-        </w:rPr>
-        <w:t xml:space="preserve"> </w:t>
-      </w:r>
-      <w:r>
-        <w:rPr>
-          <w:rFonts w:asciiTheme="minorHAnsi" w:hAnsiTheme="minorHAnsi" w:cstheme="minorHAnsi"/>
-          <w:sz w:val="24"/>
-          <w:szCs w:val="24"/>
-          <w:highlight w:val="yellow"/>
+        </w:rPr>
+        <w:t xml:space="preserve"> </w:t>
+      </w:r>
+      <w:r>
+        <w:rPr>
+          <w:rFonts w:asciiTheme="minorHAnsi" w:hAnsiTheme="minorHAnsi" w:cstheme="minorHAnsi"/>
+          <w:sz w:val="24"/>
+          <w:szCs w:val="24"/>
         </w:rPr>
         <w:t>test</w:t>
       </w:r>
@@ -3367,16 +3315,14 @@
           <w:spacing w:val="-2"/>
           <w:sz w:val="24"/>
           <w:szCs w:val="24"/>
-          <w:highlight w:val="yellow"/>
-        </w:rPr>
-        <w:t xml:space="preserve"> </w:t>
-      </w:r>
-      <w:r>
-        <w:rPr>
-          <w:rFonts w:asciiTheme="minorHAnsi" w:hAnsiTheme="minorHAnsi" w:cstheme="minorHAnsi"/>
-          <w:sz w:val="24"/>
-          <w:szCs w:val="24"/>
-          <w:highlight w:val="yellow"/>
+        </w:rPr>
+        <w:t xml:space="preserve"> </w:t>
+      </w:r>
+      <w:r>
+        <w:rPr>
+          <w:rFonts w:asciiTheme="minorHAnsi" w:hAnsiTheme="minorHAnsi" w:cstheme="minorHAnsi"/>
+          <w:sz w:val="24"/>
+          <w:szCs w:val="24"/>
         </w:rPr>
         <w:t>with</w:t>
       </w:r>
@@ -3386,16 +3332,14 @@
           <w:spacing w:val="-2"/>
           <w:sz w:val="24"/>
           <w:szCs w:val="24"/>
-          <w:highlight w:val="yellow"/>
-        </w:rPr>
-        <w:t xml:space="preserve"> </w:t>
-      </w:r>
-      <w:r>
-        <w:rPr>
-          <w:rFonts w:asciiTheme="minorHAnsi" w:hAnsiTheme="minorHAnsi" w:cstheme="minorHAnsi"/>
-          <w:sz w:val="24"/>
-          <w:szCs w:val="24"/>
-          <w:highlight w:val="yellow"/>
+        </w:rPr>
+        <w:t xml:space="preserve"> </w:t>
+      </w:r>
+      <w:r>
+        <w:rPr>
+          <w:rFonts w:asciiTheme="minorHAnsi" w:hAnsiTheme="minorHAnsi" w:cstheme="minorHAnsi"/>
+          <w:sz w:val="24"/>
+          <w:szCs w:val="24"/>
         </w:rPr>
         <w:t>simple</w:t>
       </w:r>
@@ -3405,16 +3349,14 @@
           <w:spacing w:val="-2"/>
           <w:sz w:val="24"/>
           <w:szCs w:val="24"/>
-          <w:highlight w:val="yellow"/>
-        </w:rPr>
-        <w:t xml:space="preserve"> </w:t>
-      </w:r>
-      <w:r>
-        <w:rPr>
-          <w:rFonts w:asciiTheme="minorHAnsi" w:hAnsiTheme="minorHAnsi" w:cstheme="minorHAnsi"/>
-          <w:sz w:val="24"/>
-          <w:szCs w:val="24"/>
-          <w:highlight w:val="yellow"/>
+        </w:rPr>
+        <w:t xml:space="preserve"> </w:t>
+      </w:r>
+      <w:r>
+        <w:rPr>
+          <w:rFonts w:asciiTheme="minorHAnsi" w:hAnsiTheme="minorHAnsi" w:cstheme="minorHAnsi"/>
+          <w:sz w:val="24"/>
+          <w:szCs w:val="24"/>
         </w:rPr>
         <w:t>Unit</w:t>
       </w:r>
@@ -3424,16 +3366,14 @@
           <w:spacing w:val="-2"/>
           <w:sz w:val="24"/>
           <w:szCs w:val="24"/>
-          <w:highlight w:val="yellow"/>
-        </w:rPr>
-        <w:t xml:space="preserve"> </w:t>
-      </w:r>
-      <w:r>
-        <w:rPr>
-          <w:rFonts w:asciiTheme="minorHAnsi" w:hAnsiTheme="minorHAnsi" w:cstheme="minorHAnsi"/>
-          <w:sz w:val="24"/>
-          <w:szCs w:val="24"/>
-          <w:highlight w:val="yellow"/>
+        </w:rPr>
+        <w:t xml:space="preserve"> </w:t>
+      </w:r>
+      <w:r>
+        <w:rPr>
+          <w:rFonts w:asciiTheme="minorHAnsi" w:hAnsiTheme="minorHAnsi" w:cstheme="minorHAnsi"/>
+          <w:sz w:val="24"/>
+          <w:szCs w:val="24"/>
         </w:rPr>
         <w:t>test(s)</w:t>
       </w:r>
@@ -3445,9 +3385,11 @@
         </w:tabs>
         <w:jc w:val="both"/>
         <w:rPr>
-          <w:rFonts w:asciiTheme="minorHAnsi" w:hAnsiTheme="minorHAnsi" w:cstheme="minorHAnsi"/>
-          <w:sz w:val="24"/>
-          <w:szCs w:val="24"/>
+          <w:rFonts w:asciiTheme="minorHAnsi" w:eastAsiaTheme="minorEastAsia" w:hAnsiTheme="minorHAnsi" w:cstheme="minorHAnsi"/>
+          <w:color w:val="FF0000"/>
+          <w:sz w:val="24"/>
+          <w:szCs w:val="24"/>
+          <w:lang w:eastAsia="zh-CN"/>
         </w:rPr>
       </w:pPr>
     </w:p>
@@ -3456,111 +3398,127 @@
         <w:tabs>
           <w:tab w:val="left" w:pos="820"/>
         </w:tabs>
-        <w:ind w:left="820"/>
-        <w:jc w:val="both"/>
-        <w:rPr>
-          <w:rFonts w:asciiTheme="minorHAnsi" w:eastAsiaTheme="minorEastAsia" w:hAnsiTheme="minorHAnsi" w:cstheme="minorHAnsi"/>
-          <w:color w:val="FF0000"/>
-          <w:sz w:val="24"/>
-          <w:szCs w:val="24"/>
-          <w:lang w:eastAsia="zh-CN"/>
-        </w:rPr>
-      </w:pPr>
-    </w:p>
-    <w:p>
-      <w:pPr>
-        <w:tabs>
-          <w:tab w:val="left" w:pos="820"/>
-        </w:tabs>
-        <w:jc w:val="both"/>
-        <w:rPr>
-          <w:rFonts w:asciiTheme="minorHAnsi" w:eastAsiaTheme="minorEastAsia" w:hAnsiTheme="minorHAnsi" w:cstheme="minorHAnsi"/>
-          <w:color w:val="FF0000"/>
-          <w:sz w:val="24"/>
-          <w:szCs w:val="24"/>
-          <w:lang w:eastAsia="zh-CN"/>
-        </w:rPr>
-      </w:pPr>
-    </w:p>
-    <w:p>
-      <w:pPr>
-        <w:tabs>
-          <w:tab w:val="left" w:pos="820"/>
-        </w:tabs>
-        <w:ind w:left="820"/>
-        <w:jc w:val="both"/>
-        <w:rPr>
-          <w:rFonts w:asciiTheme="minorHAnsi" w:eastAsiaTheme="minorEastAsia" w:hAnsiTheme="minorHAnsi" w:cstheme="minorHAnsi"/>
-          <w:color w:val="FF0000"/>
-          <w:sz w:val="24"/>
-          <w:szCs w:val="24"/>
-          <w:lang w:eastAsia="zh-CN"/>
-        </w:rPr>
-      </w:pPr>
-      <w:r>
-        <w:rPr>
-          <w:rFonts w:asciiTheme="minorHAnsi" w:eastAsiaTheme="minorEastAsia" w:hAnsiTheme="minorHAnsi" w:cstheme="minorHAnsi" w:hint="eastAsia"/>
-          <w:color w:val="FF0000"/>
-          <w:sz w:val="24"/>
-          <w:szCs w:val="24"/>
-          <w:lang w:eastAsia="zh-CN"/>
-        </w:rPr>
-        <w:t xml:space="preserve">Run code with </w:t>
-      </w:r>
-      <w:proofErr w:type="spellStart"/>
-      <w:r>
-        <w:rPr>
-          <w:rFonts w:asciiTheme="minorHAnsi" w:eastAsiaTheme="minorEastAsia" w:hAnsiTheme="minorHAnsi" w:cstheme="minorHAnsi" w:hint="eastAsia"/>
-          <w:color w:val="FF0000"/>
-          <w:sz w:val="24"/>
-          <w:szCs w:val="24"/>
-          <w:lang w:eastAsia="zh-CN"/>
-        </w:rPr>
-        <w:t>py</w:t>
-      </w:r>
-      <w:proofErr w:type="spellEnd"/>
-      <w:r>
-        <w:rPr>
-          <w:rFonts w:asciiTheme="minorHAnsi" w:eastAsiaTheme="minorEastAsia" w:hAnsiTheme="minorHAnsi" w:cstheme="minorHAnsi" w:hint="eastAsia"/>
-          <w:color w:val="FF0000"/>
-          <w:sz w:val="24"/>
-          <w:szCs w:val="24"/>
-          <w:lang w:eastAsia="zh-CN"/>
-        </w:rPr>
-        <w:t xml:space="preserve"> </w:t>
-      </w:r>
-      <w:r>
-        <w:rPr>
-          <w:rFonts w:asciiTheme="minorHAnsi" w:eastAsiaTheme="minorEastAsia" w:hAnsiTheme="minorHAnsi" w:cstheme="minorHAnsi"/>
-          <w:color w:val="FF0000"/>
-          <w:sz w:val="24"/>
-          <w:szCs w:val="24"/>
-          <w:lang w:eastAsia="zh-CN"/>
-        </w:rPr>
-        <w:t>–</w:t>
-      </w:r>
-      <w:r>
-        <w:rPr>
-          <w:rFonts w:asciiTheme="minorHAnsi" w:eastAsiaTheme="minorEastAsia" w:hAnsiTheme="minorHAnsi" w:cstheme="minorHAnsi" w:hint="eastAsia"/>
-          <w:color w:val="FF0000"/>
-          <w:sz w:val="24"/>
-          <w:szCs w:val="24"/>
-          <w:lang w:eastAsia="zh-CN"/>
-        </w:rPr>
-        <w:t xml:space="preserve">m </w:t>
-      </w:r>
-      <w:proofErr w:type="spellStart"/>
-      <w:r>
-        <w:rPr>
-          <w:rFonts w:asciiTheme="minorHAnsi" w:eastAsiaTheme="minorEastAsia" w:hAnsiTheme="minorHAnsi" w:cstheme="minorHAnsi" w:hint="eastAsia"/>
-          <w:color w:val="FF0000"/>
-          <w:sz w:val="24"/>
-          <w:szCs w:val="24"/>
-          <w:lang w:eastAsia="zh-CN"/>
-        </w:rPr>
-        <w:t>pytest</w:t>
-      </w:r>
-      <w:proofErr w:type="spellEnd"/>
+        <w:jc w:val="both"/>
+        <w:rPr>
+          <w:rFonts w:asciiTheme="minorHAnsi" w:eastAsiaTheme="minorEastAsia" w:hAnsiTheme="minorHAnsi" w:cstheme="minorHAnsi"/>
+          <w:color w:val="FF0000"/>
+          <w:sz w:val="24"/>
+          <w:szCs w:val="24"/>
+          <w:lang w:eastAsia="zh-CN"/>
+        </w:rPr>
+      </w:pPr>
+      <w:r>
+        <w:rPr>
+          <w:rFonts w:asciiTheme="minorHAnsi" w:eastAsiaTheme="minorEastAsia" w:hAnsiTheme="minorHAnsi" w:cstheme="minorHAnsi"/>
+          <w:i/>
+          <w:color w:val="00B050"/>
+          <w:sz w:val="24"/>
+          <w:szCs w:val="24"/>
+          <w:lang w:eastAsia="zh-CN"/>
+        </w:rPr>
+        <w:tab/>
+      </w:r>
+      <w:r>
+        <w:rPr>
+          <w:rFonts w:asciiTheme="minorHAnsi" w:eastAsiaTheme="minorEastAsia" w:hAnsiTheme="minorHAnsi" w:cstheme="minorHAnsi"/>
+          <w:i/>
+          <w:color w:val="00B050"/>
+          <w:sz w:val="24"/>
+          <w:szCs w:val="24"/>
+          <w:lang w:eastAsia="zh-CN"/>
+        </w:rPr>
+        <w:t>“</w:t>
+      </w:r>
+      <w:r>
+        <w:rPr>
+          <w:rFonts w:asciiTheme="minorHAnsi" w:eastAsiaTheme="minorEastAsia" w:hAnsiTheme="minorHAnsi" w:cstheme="minorHAnsi"/>
+          <w:i/>
+          <w:color w:val="00B050"/>
+          <w:sz w:val="24"/>
+          <w:szCs w:val="24"/>
+          <w:lang w:eastAsia="zh-CN"/>
+        </w:rPr>
+        <w:t>test_backend_API.py</w:t>
+      </w:r>
+      <w:r>
+        <w:rPr>
+          <w:rFonts w:asciiTheme="minorHAnsi" w:eastAsiaTheme="minorEastAsia" w:hAnsiTheme="minorHAnsi" w:cstheme="minorHAnsi"/>
+          <w:i/>
+          <w:color w:val="00B050"/>
+          <w:sz w:val="24"/>
+          <w:szCs w:val="24"/>
+          <w:lang w:eastAsia="zh-CN"/>
+        </w:rPr>
+        <w:t>”</w:t>
+      </w:r>
+      <w:r>
+        <w:rPr>
+          <w:rFonts w:asciiTheme="minorHAnsi" w:eastAsiaTheme="minorEastAsia" w:hAnsiTheme="minorHAnsi" w:cstheme="minorHAnsi"/>
+          <w:i/>
+          <w:color w:val="00B050"/>
+          <w:sz w:val="24"/>
+          <w:szCs w:val="24"/>
+          <w:lang w:eastAsia="zh-CN"/>
+        </w:rPr>
+        <w:t xml:space="preserve"> </w:t>
+      </w:r>
+      <w:r>
+        <w:rPr>
+          <w:rFonts w:asciiTheme="minorHAnsi" w:eastAsiaTheme="minorEastAsia" w:hAnsiTheme="minorHAnsi" w:cstheme="minorHAnsi"/>
+          <w:color w:val="FF0000"/>
+          <w:sz w:val="24"/>
+          <w:szCs w:val="24"/>
+          <w:lang w:eastAsia="zh-CN"/>
+        </w:rPr>
+        <w:t>script provided</w:t>
+      </w:r>
+      <w:r>
+        <w:rPr>
+          <w:rFonts w:asciiTheme="minorHAnsi" w:eastAsiaTheme="minorEastAsia" w:hAnsiTheme="minorHAnsi" w:cstheme="minorHAnsi"/>
+          <w:color w:val="FF0000"/>
+          <w:sz w:val="24"/>
+          <w:szCs w:val="24"/>
+          <w:lang w:eastAsia="zh-CN"/>
+        </w:rPr>
+        <w:t xml:space="preserve"> to check objects defined in </w:t>
+      </w:r>
+      <w:r>
+        <w:rPr>
+          <w:rFonts w:asciiTheme="minorHAnsi" w:eastAsiaTheme="minorEastAsia" w:hAnsiTheme="minorHAnsi" w:cstheme="minorHAnsi"/>
+          <w:color w:val="00B050"/>
+          <w:lang w:eastAsia="zh-CN"/>
+        </w:rPr>
+        <w:t>“</w:t>
+      </w:r>
+      <w:r>
+        <w:rPr>
+          <w:rFonts w:asciiTheme="minorHAnsi" w:eastAsiaTheme="minorEastAsia" w:hAnsiTheme="minorHAnsi" w:cstheme="minorHAnsi"/>
+          <w:i/>
+          <w:color w:val="00B050"/>
+          <w:lang w:eastAsia="zh-CN"/>
+        </w:rPr>
+        <w:t>initialize_backendAPI.py</w:t>
+      </w:r>
+      <w:r>
+        <w:rPr>
+          <w:rFonts w:asciiTheme="minorHAnsi" w:eastAsiaTheme="minorEastAsia" w:hAnsiTheme="minorHAnsi" w:cstheme="minorHAnsi"/>
+          <w:color w:val="00B050"/>
+          <w:lang w:eastAsia="zh-CN"/>
+        </w:rPr>
+        <w:t>”</w:t>
+      </w:r>
+      <w:r>
+        <w:rPr>
+          <w:rFonts w:asciiTheme="minorHAnsi" w:eastAsiaTheme="minorEastAsia" w:hAnsiTheme="minorHAnsi" w:cstheme="minorHAnsi"/>
+          <w:color w:val="FF0000"/>
+          <w:sz w:val="24"/>
+          <w:szCs w:val="24"/>
+          <w:lang w:eastAsia="zh-CN"/>
+        </w:rPr>
+        <w:t>.</w:t>
+      </w:r>
+      <w:bookmarkStart w:id="0" w:name="_GoBack"/>
+      <w:bookmarkEnd w:id="0"/>
     </w:p>
     <w:p>
       <w:pPr>
@@ -4124,7 +4082,6 @@
         </w:rPr>
         <w:t xml:space="preserve"> </w:t>
       </w:r>
-      <w:proofErr w:type="spellStart"/>
       <w:r>
         <w:rPr>
           <w:rFonts w:asciiTheme="minorHAnsi" w:eastAsiaTheme="minorEastAsia" w:hAnsiTheme="minorHAnsi" w:cstheme="minorHAnsi" w:hint="eastAsia"/>
@@ -4133,18 +4090,7 @@
           <w:szCs w:val="24"/>
           <w:lang w:eastAsia="zh-CN"/>
         </w:rPr>
-        <w:t>hpc</w:t>
-      </w:r>
-      <w:proofErr w:type="spellEnd"/>
-      <w:r>
-        <w:rPr>
-          <w:rFonts w:asciiTheme="minorHAnsi" w:eastAsiaTheme="minorEastAsia" w:hAnsiTheme="minorHAnsi" w:cstheme="minorHAnsi" w:hint="eastAsia"/>
-          <w:color w:val="FF0000"/>
-          <w:sz w:val="24"/>
-          <w:szCs w:val="24"/>
-          <w:lang w:eastAsia="zh-CN"/>
-        </w:rPr>
-        <w:t xml:space="preserve"> cluster</w:t>
+        <w:t>hpc cluster</w:t>
       </w:r>
       <w:r>
         <w:rPr>
@@ -4268,7 +4214,6 @@
           <w:lang w:eastAsia="zh-CN"/>
         </w:rPr>
       </w:pPr>
-      <w:proofErr w:type="spellStart"/>
       <w:r>
         <w:rPr>
           <w:rFonts w:asciiTheme="minorHAnsi" w:eastAsiaTheme="minorEastAsia" w:hAnsiTheme="minorHAnsi" w:cstheme="minorHAnsi"/>
@@ -4277,31 +4222,8 @@
           <w:szCs w:val="24"/>
           <w:lang w:eastAsia="zh-CN"/>
         </w:rPr>
-        <w:t>mkdir</w:t>
-      </w:r>
-      <w:proofErr w:type="spellEnd"/>
-      <w:r>
-        <w:rPr>
-          <w:rFonts w:asciiTheme="minorHAnsi" w:eastAsiaTheme="minorEastAsia" w:hAnsiTheme="minorHAnsi" w:cstheme="minorHAnsi"/>
-          <w:color w:val="7030A0"/>
-          <w:sz w:val="24"/>
-          <w:szCs w:val="24"/>
-          <w:lang w:eastAsia="zh-CN"/>
-        </w:rPr>
-        <w:t xml:space="preserve"> </w:t>
-      </w:r>
-      <w:proofErr w:type="spellStart"/>
-      <w:r>
-        <w:rPr>
-          <w:rFonts w:asciiTheme="minorHAnsi" w:eastAsiaTheme="minorEastAsia" w:hAnsiTheme="minorHAnsi" w:cstheme="minorHAnsi"/>
-          <w:color w:val="7030A0"/>
-          <w:sz w:val="24"/>
-          <w:szCs w:val="24"/>
-          <w:lang w:eastAsia="zh-CN"/>
-        </w:rPr>
-        <w:t>Virtual_ENV</w:t>
-      </w:r>
-      <w:proofErr w:type="spellEnd"/>
+        <w:t>mkdir Virtual_ENV</w:t>
+      </w:r>
     </w:p>
     <w:p>
       <w:pPr>
@@ -4331,20 +4253,8 @@
           <w:szCs w:val="24"/>
           <w:lang w:eastAsia="zh-CN"/>
         </w:rPr>
-        <w:t xml:space="preserve">cd </w:t>
-      </w:r>
-      <w:proofErr w:type="spellStart"/>
-      <w:r>
-        <w:rPr>
-          <w:rFonts w:asciiTheme="minorHAnsi" w:eastAsiaTheme="minorEastAsia" w:hAnsiTheme="minorHAnsi" w:cstheme="minorHAnsi"/>
-          <w:color w:val="7030A0"/>
-          <w:sz w:val="24"/>
-          <w:szCs w:val="24"/>
-          <w:lang w:eastAsia="zh-CN"/>
-        </w:rPr>
-        <w:t>Virtual_ENV</w:t>
-      </w:r>
-      <w:proofErr w:type="spellEnd"/>
+        <w:t>cd Virtual_ENV</w:t>
+      </w:r>
     </w:p>
     <w:p>
       <w:pPr>
@@ -4366,7 +4276,6 @@
           <w:lang w:eastAsia="zh-CN"/>
         </w:rPr>
       </w:pPr>
-      <w:proofErr w:type="spellStart"/>
       <w:r>
         <w:rPr>
           <w:rFonts w:asciiTheme="minorHAnsi" w:eastAsiaTheme="minorEastAsia" w:hAnsiTheme="minorHAnsi" w:cstheme="minorHAnsi"/>
@@ -4374,50 +4283,18 @@
           <w:sz w:val="24"/>
           <w:szCs w:val="24"/>
         </w:rPr>
-        <w:t>virtualenv</w:t>
-      </w:r>
-      <w:proofErr w:type="spellEnd"/>
+        <w:t xml:space="preserve">virtualenv -p /usr/bin/python3.6 </w:t>
+      </w:r>
       <w:r>
         <w:rPr>
           <w:rFonts w:asciiTheme="minorHAnsi" w:eastAsiaTheme="minorEastAsia" w:hAnsiTheme="minorHAnsi" w:cstheme="minorHAnsi"/>
           <w:color w:val="7030A0"/>
           <w:sz w:val="24"/>
           <w:szCs w:val="24"/>
-        </w:rPr>
-        <w:t xml:space="preserve"> -p /</w:t>
-      </w:r>
-      <w:proofErr w:type="spellStart"/>
-      <w:r>
-        <w:rPr>
-          <w:rFonts w:asciiTheme="minorHAnsi" w:eastAsiaTheme="minorEastAsia" w:hAnsiTheme="minorHAnsi" w:cstheme="minorHAnsi"/>
-          <w:color w:val="7030A0"/>
-          <w:sz w:val="24"/>
-          <w:szCs w:val="24"/>
-        </w:rPr>
-        <w:t>usr</w:t>
-      </w:r>
-      <w:proofErr w:type="spellEnd"/>
-      <w:r>
-        <w:rPr>
-          <w:rFonts w:asciiTheme="minorHAnsi" w:eastAsiaTheme="minorEastAsia" w:hAnsiTheme="minorHAnsi" w:cstheme="minorHAnsi"/>
-          <w:color w:val="7030A0"/>
-          <w:sz w:val="24"/>
-          <w:szCs w:val="24"/>
-        </w:rPr>
-        <w:t xml:space="preserve">/bin/python3.6 </w:t>
-      </w:r>
-      <w:proofErr w:type="spellStart"/>
-      <w:r>
-        <w:rPr>
-          <w:rFonts w:asciiTheme="minorHAnsi" w:eastAsiaTheme="minorEastAsia" w:hAnsiTheme="minorHAnsi" w:cstheme="minorHAnsi"/>
-          <w:color w:val="7030A0"/>
-          <w:sz w:val="24"/>
-          <w:szCs w:val="24"/>
           <w:lang w:eastAsia="zh-CN"/>
         </w:rPr>
         <w:t>Virtual_ENV</w:t>
       </w:r>
-      <w:proofErr w:type="spellEnd"/>
     </w:p>
     <w:p>
       <w:pPr>
@@ -4546,29 +4423,7 @@
           <w:szCs w:val="24"/>
           <w:lang w:eastAsia="zh-CN"/>
         </w:rPr>
-        <w:t xml:space="preserve">source </w:t>
-      </w:r>
-      <w:proofErr w:type="spellStart"/>
-      <w:r>
-        <w:rPr>
-          <w:rFonts w:asciiTheme="minorHAnsi" w:eastAsiaTheme="minorEastAsia" w:hAnsiTheme="minorHAnsi" w:cstheme="minorHAnsi"/>
-          <w:color w:val="7030A0"/>
-          <w:sz w:val="24"/>
-          <w:szCs w:val="24"/>
-          <w:lang w:eastAsia="zh-CN"/>
-        </w:rPr>
-        <w:t>Virtual_ENV</w:t>
-      </w:r>
-      <w:proofErr w:type="spellEnd"/>
-      <w:r>
-        <w:rPr>
-          <w:rFonts w:asciiTheme="minorHAnsi" w:eastAsiaTheme="minorEastAsia" w:hAnsiTheme="minorHAnsi" w:cstheme="minorHAnsi"/>
-          <w:color w:val="7030A0"/>
-          <w:sz w:val="24"/>
-          <w:szCs w:val="24"/>
-          <w:lang w:eastAsia="zh-CN"/>
-        </w:rPr>
-        <w:t>/bin/activate</w:t>
+        <w:t>source Virtual_ENV/bin/activate</w:t>
       </w:r>
     </w:p>
     <w:p>
@@ -4666,7 +4521,6 @@
           <w:szCs w:val="24"/>
           <w:lang w:eastAsia="zh-CN"/>
         </w:rPr>
-        <w:lastRenderedPageBreak/>
         <w:t>pip install –r requirements.txt</w:t>
       </w:r>
     </w:p>
@@ -4714,29 +4568,7 @@
           <w:szCs w:val="24"/>
           <w:lang w:eastAsia="zh-CN"/>
         </w:rPr>
-        <w:t xml:space="preserve">The python code can then be run through commands in the terminal </w:t>
-      </w:r>
-      <w:proofErr w:type="spellStart"/>
-      <w:r>
-        <w:rPr>
-          <w:rFonts w:asciiTheme="minorHAnsi" w:eastAsiaTheme="minorEastAsia" w:hAnsiTheme="minorHAnsi" w:cstheme="minorHAnsi"/>
-          <w:color w:val="FF0000"/>
-          <w:sz w:val="24"/>
-          <w:szCs w:val="24"/>
-          <w:lang w:eastAsia="zh-CN"/>
-        </w:rPr>
-        <w:t>etc</w:t>
-      </w:r>
-      <w:proofErr w:type="spellEnd"/>
-      <w:r>
-        <w:rPr>
-          <w:rFonts w:asciiTheme="minorHAnsi" w:eastAsiaTheme="minorEastAsia" w:hAnsiTheme="minorHAnsi" w:cstheme="minorHAnsi"/>
-          <w:color w:val="FF0000"/>
-          <w:sz w:val="24"/>
-          <w:szCs w:val="24"/>
-          <w:lang w:eastAsia="zh-CN"/>
-        </w:rPr>
-        <w:t>:</w:t>
+        <w:t>The python code can then be run through commands in the terminal etc:</w:t>
       </w:r>
     </w:p>
     <w:p>
@@ -4833,7 +4665,27 @@
           <w:szCs w:val="24"/>
           <w:lang w:eastAsia="zh-CN"/>
         </w:rPr>
-        <w:t>But make sure to activate the virtual environment in #4 every time you reconnect to the server.</w:t>
+        <w:t xml:space="preserve">But make sure to activate the virtual environment </w:t>
+      </w:r>
+      <w:r>
+        <w:rPr>
+          <w:rFonts w:asciiTheme="minorHAnsi" w:eastAsiaTheme="minorEastAsia" w:hAnsiTheme="minorHAnsi" w:cstheme="minorHAnsi"/>
+          <w:color w:val="FF0000"/>
+          <w:sz w:val="24"/>
+          <w:szCs w:val="24"/>
+          <w:lang w:eastAsia="zh-CN"/>
+        </w:rPr>
+        <w:t>with</w:t>
+      </w:r>
+      <w:r>
+        <w:rPr>
+          <w:rFonts w:asciiTheme="minorHAnsi" w:eastAsiaTheme="minorEastAsia" w:hAnsiTheme="minorHAnsi" w:cstheme="minorHAnsi"/>
+          <w:color w:val="FF0000"/>
+          <w:sz w:val="24"/>
+          <w:szCs w:val="24"/>
+          <w:lang w:eastAsia="zh-CN"/>
+        </w:rPr>
+        <w:t xml:space="preserve"> #4 every time you reconnect to the server.</w:t>
       </w:r>
     </w:p>
     <w:p>
@@ -5253,27 +5105,7 @@
           <w:szCs w:val="24"/>
           <w:highlight w:val="yellow"/>
         </w:rPr>
-        <w:t>(</w:t>
-      </w:r>
-      <w:proofErr w:type="spellStart"/>
-      <w:r>
-        <w:rPr>
-          <w:rFonts w:asciiTheme="minorHAnsi" w:hAnsiTheme="minorHAnsi" w:cstheme="minorHAnsi"/>
-          <w:sz w:val="24"/>
-          <w:szCs w:val="24"/>
-          <w:highlight w:val="yellow"/>
-        </w:rPr>
-        <w:t>IaC</w:t>
-      </w:r>
-      <w:proofErr w:type="spellEnd"/>
-      <w:r>
-        <w:rPr>
-          <w:rFonts w:asciiTheme="minorHAnsi" w:hAnsiTheme="minorHAnsi" w:cstheme="minorHAnsi"/>
-          <w:sz w:val="24"/>
-          <w:szCs w:val="24"/>
-          <w:highlight w:val="yellow"/>
-        </w:rPr>
-        <w:t>)</w:t>
+        <w:t>(IaC)</w:t>
       </w:r>
       <w:r>
         <w:rPr>
@@ -5410,25 +5242,7 @@
           <w:sz w:val="24"/>
           <w:szCs w:val="24"/>
         </w:rPr>
-        <w:t xml:space="preserve">One of </w:t>
-      </w:r>
-      <w:proofErr w:type="spellStart"/>
-      <w:r>
-        <w:rPr>
-          <w:rFonts w:asciiTheme="minorHAnsi" w:hAnsiTheme="minorHAnsi" w:cstheme="minorHAnsi"/>
-          <w:sz w:val="24"/>
-          <w:szCs w:val="24"/>
-        </w:rPr>
-        <w:t>Spectre</w:t>
-      </w:r>
-      <w:proofErr w:type="spellEnd"/>
-      <w:r>
-        <w:rPr>
-          <w:rFonts w:asciiTheme="minorHAnsi" w:hAnsiTheme="minorHAnsi" w:cstheme="minorHAnsi"/>
-          <w:sz w:val="24"/>
-          <w:szCs w:val="24"/>
-        </w:rPr>
-        <w:t xml:space="preserve"> AI features is grading fruit size. Assume that we have to develop a</w:t>
+        <w:t>One of Spectre AI features is grading fruit size. Assume that we have to develop a</w:t>
       </w:r>
       <w:r>
         <w:rPr>
@@ -5943,29 +5757,7 @@
           <w:szCs w:val="24"/>
           <w:lang w:eastAsia="zh-CN"/>
         </w:rPr>
-        <w:t xml:space="preserve">. </w:t>
-      </w:r>
-      <w:proofErr w:type="gramStart"/>
-      <w:r>
-        <w:rPr>
-          <w:rFonts w:asciiTheme="minorHAnsi" w:eastAsiaTheme="minorEastAsia" w:hAnsiTheme="minorHAnsi" w:cstheme="minorHAnsi"/>
-          <w:color w:val="FF0000"/>
-          <w:sz w:val="24"/>
-          <w:szCs w:val="24"/>
-          <w:lang w:eastAsia="zh-CN"/>
-        </w:rPr>
-        <w:t>For example Mask R-CNN, SSD, YOLO etc.</w:t>
-      </w:r>
-      <w:proofErr w:type="gramEnd"/>
-      <w:r>
-        <w:rPr>
-          <w:rFonts w:asciiTheme="minorHAnsi" w:eastAsiaTheme="minorEastAsia" w:hAnsiTheme="minorHAnsi" w:cstheme="minorHAnsi"/>
-          <w:color w:val="FF0000"/>
-          <w:sz w:val="24"/>
-          <w:szCs w:val="24"/>
-          <w:lang w:eastAsia="zh-CN"/>
-        </w:rPr>
-        <w:t xml:space="preserve"> </w:t>
+        <w:t xml:space="preserve">. For example Mask R-CNN, SSD, YOLO etc. </w:t>
       </w:r>
       <w:r>
         <w:rPr>
@@ -6040,29 +5832,7 @@
           <w:szCs w:val="24"/>
           <w:lang w:eastAsia="zh-CN"/>
         </w:rPr>
-        <w:t xml:space="preserve">The convolutional feature extractor produces an abstract representation of the initial input image by mapping it onto a larger number of feature maps as opposed to the 3 feature maps of the initial </w:t>
-      </w:r>
-      <w:proofErr w:type="gramStart"/>
-      <w:r>
-        <w:rPr>
-          <w:rFonts w:asciiTheme="minorHAnsi" w:eastAsiaTheme="minorEastAsia" w:hAnsiTheme="minorHAnsi" w:cstheme="minorHAnsi"/>
-          <w:color w:val="FF0000"/>
-          <w:sz w:val="24"/>
-          <w:szCs w:val="24"/>
-          <w:lang w:eastAsia="zh-CN"/>
-        </w:rPr>
-        <w:t>image</w:t>
-      </w:r>
-      <w:proofErr w:type="gramEnd"/>
-      <w:r>
-        <w:rPr>
-          <w:rFonts w:asciiTheme="minorHAnsi" w:eastAsiaTheme="minorEastAsia" w:hAnsiTheme="minorHAnsi" w:cstheme="minorHAnsi"/>
-          <w:color w:val="FF0000"/>
-          <w:sz w:val="24"/>
-          <w:szCs w:val="24"/>
-          <w:lang w:eastAsia="zh-CN"/>
-        </w:rPr>
-        <w:t xml:space="preserve"> (represented by R/G/B channels). </w:t>
+        <w:t xml:space="preserve">The convolutional feature extractor produces an abstract representation of the initial input image by mapping it onto a larger number of feature maps as opposed to the 3 feature maps of the initial image (represented by R/G/B channels). </w:t>
       </w:r>
       <w:r>
         <w:rPr>
@@ -6152,7 +5922,17 @@
           <w:szCs w:val="24"/>
           <w:lang w:eastAsia="zh-CN"/>
         </w:rPr>
-        <w:t xml:space="preserve">segmenting small objects, which is important for fruit segmentation. The fully trainability of the region proposal network also means computational costs with estimating potential regions of interest are minimized as the network learns this part on </w:t>
+        <w:t xml:space="preserve">segmenting small objects, which is important for fruit segmentation. The fully trainability of the region proposal network also means computational costs with estimating potential regions of interest are minimized as the network learns this part on its own. </w:t>
+      </w:r>
+      <w:r>
+        <w:rPr>
+          <w:rFonts w:asciiTheme="minorHAnsi" w:eastAsiaTheme="minorEastAsia" w:hAnsiTheme="minorHAnsi" w:cstheme="minorHAnsi"/>
+          <w:color w:val="FF0000"/>
+          <w:sz w:val="24"/>
+          <w:szCs w:val="24"/>
+          <w:lang w:eastAsia="zh-CN"/>
+        </w:rPr>
+        <w:t xml:space="preserve">However, the major disadvantage is the difficulty in training the network, as </w:t>
       </w:r>
       <w:r>
         <w:rPr>
@@ -6163,17 +5943,7 @@
           <w:lang w:eastAsia="zh-CN"/>
         </w:rPr>
         <w:lastRenderedPageBreak/>
-        <w:t xml:space="preserve">its own. </w:t>
-      </w:r>
-      <w:r>
-        <w:rPr>
-          <w:rFonts w:asciiTheme="minorHAnsi" w:eastAsiaTheme="minorEastAsia" w:hAnsiTheme="minorHAnsi" w:cstheme="minorHAnsi"/>
-          <w:color w:val="FF0000"/>
-          <w:sz w:val="24"/>
-          <w:szCs w:val="24"/>
-          <w:lang w:eastAsia="zh-CN"/>
-        </w:rPr>
-        <w:t xml:space="preserve">However, the major disadvantage is the difficulty in training the network, as several objective costs has to be balanced to obtain a desirable outcome. </w:t>
+        <w:t xml:space="preserve">several objective costs has to be balanced to obtain a desirable outcome. </w:t>
       </w:r>
       <w:r>
         <w:rPr>
@@ -6328,20 +6098,8 @@
           <w:szCs w:val="24"/>
           <w:lang w:eastAsia="zh-CN"/>
         </w:rPr>
-        <w:t xml:space="preserve">much </w:t>
-      </w:r>
-      <w:proofErr w:type="gramStart"/>
-      <w:r>
-        <w:rPr>
-          <w:rFonts w:asciiTheme="minorHAnsi" w:eastAsiaTheme="minorEastAsia" w:hAnsiTheme="minorHAnsi" w:cstheme="minorHAnsi"/>
-          <w:color w:val="FF0000"/>
-          <w:sz w:val="24"/>
-          <w:szCs w:val="24"/>
-          <w:lang w:eastAsia="zh-CN"/>
-        </w:rPr>
-        <w:t>inefficiencies</w:t>
-      </w:r>
-      <w:proofErr w:type="gramEnd"/>
+        <w:t>much inefficiencies</w:t>
+      </w:r>
       <w:r>
         <w:rPr>
           <w:rFonts w:asciiTheme="minorHAnsi" w:eastAsiaTheme="minorEastAsia" w:hAnsiTheme="minorHAnsi" w:cstheme="minorHAnsi"/>
@@ -6716,18 +6474,28 @@
           <w:szCs w:val="24"/>
           <w:lang w:eastAsia="zh-CN"/>
         </w:rPr>
+        <w:tab/>
+      </w:r>
+      <w:r>
+        <w:rPr>
+          <w:rFonts w:asciiTheme="minorHAnsi" w:eastAsiaTheme="minorEastAsia" w:hAnsiTheme="minorHAnsi" w:cstheme="minorHAnsi"/>
+          <w:color w:val="FF0000"/>
+          <w:sz w:val="24"/>
+          <w:szCs w:val="24"/>
+          <w:lang w:eastAsia="zh-CN"/>
+        </w:rPr>
+        <w:t xml:space="preserve">The machine learning algorithm would be trained on the largest dataset </w:t>
+      </w:r>
+      <w:r>
+        <w:rPr>
+          <w:rFonts w:asciiTheme="minorHAnsi" w:eastAsiaTheme="minorEastAsia" w:hAnsiTheme="minorHAnsi" w:cstheme="minorHAnsi"/>
+          <w:color w:val="FF0000"/>
+          <w:sz w:val="24"/>
+          <w:szCs w:val="24"/>
+          <w:lang w:eastAsia="zh-CN"/>
+        </w:rPr>
         <w:lastRenderedPageBreak/>
-        <w:tab/>
-      </w:r>
-      <w:r>
-        <w:rPr>
-          <w:rFonts w:asciiTheme="minorHAnsi" w:eastAsiaTheme="minorEastAsia" w:hAnsiTheme="minorHAnsi" w:cstheme="minorHAnsi"/>
-          <w:color w:val="FF0000"/>
-          <w:sz w:val="24"/>
-          <w:szCs w:val="24"/>
-          <w:lang w:eastAsia="zh-CN"/>
-        </w:rPr>
-        <w:t xml:space="preserve">The machine learning algorithm would be trained on the largest dataset possible, with the dataset being split into train/validation/test (usually </w:t>
+        <w:t xml:space="preserve">possible, with the dataset being split into train/validation/test (usually </w:t>
       </w:r>
       <w:r>
         <w:rPr>
@@ -7199,61 +6967,17 @@
           <w:szCs w:val="24"/>
           <w:lang w:eastAsia="zh-CN"/>
         </w:rPr>
-        <w:t xml:space="preserve">btaining a fully trained model such as one in Tensorflow, the weights should be frozen to fix all the trainable parameters for deployment. The model would then be saved into a </w:t>
-      </w:r>
-      <w:proofErr w:type="spellStart"/>
-      <w:r>
-        <w:rPr>
-          <w:rFonts w:asciiTheme="minorHAnsi" w:eastAsiaTheme="minorEastAsia" w:hAnsiTheme="minorHAnsi" w:cstheme="minorHAnsi"/>
-          <w:color w:val="FF0000"/>
-          <w:sz w:val="24"/>
-          <w:szCs w:val="24"/>
-          <w:lang w:eastAsia="zh-CN"/>
-        </w:rPr>
-        <w:t>protobuf</w:t>
-      </w:r>
-      <w:proofErr w:type="spellEnd"/>
-      <w:r>
-        <w:rPr>
-          <w:rFonts w:asciiTheme="minorHAnsi" w:eastAsiaTheme="minorEastAsia" w:hAnsiTheme="minorHAnsi" w:cstheme="minorHAnsi"/>
-          <w:color w:val="FF0000"/>
-          <w:sz w:val="24"/>
-          <w:szCs w:val="24"/>
-          <w:lang w:eastAsia="zh-CN"/>
-        </w:rPr>
-        <w:t xml:space="preserve"> (Tensorflow offers this functionality by default) or some other executable format. During deployment, a simple Tensorflow wrapper would then be written to load the model given defined input size, run the data through the model, and create the prediction</w:t>
-      </w:r>
-      <w:r>
-        <w:rPr>
-          <w:rFonts w:asciiTheme="minorHAnsi" w:eastAsiaTheme="minorEastAsia" w:hAnsiTheme="minorHAnsi" w:cstheme="minorHAnsi"/>
-          <w:color w:val="FF0000"/>
-          <w:sz w:val="24"/>
-          <w:szCs w:val="24"/>
-          <w:lang w:eastAsia="zh-CN"/>
-        </w:rPr>
-        <w:t>. In total this would be less than 10 lines of code. This would thus require Tensorflow (</w:t>
-      </w:r>
-      <w:proofErr w:type="spellStart"/>
-      <w:r>
-        <w:rPr>
-          <w:rFonts w:asciiTheme="minorHAnsi" w:eastAsiaTheme="minorEastAsia" w:hAnsiTheme="minorHAnsi" w:cstheme="minorHAnsi"/>
-          <w:color w:val="FF0000"/>
-          <w:sz w:val="24"/>
-          <w:szCs w:val="24"/>
-          <w:lang w:eastAsia="zh-CN"/>
-        </w:rPr>
-        <w:t>gpu</w:t>
-      </w:r>
-      <w:proofErr w:type="spellEnd"/>
-      <w:r>
-        <w:rPr>
-          <w:rFonts w:asciiTheme="minorHAnsi" w:eastAsiaTheme="minorEastAsia" w:hAnsiTheme="minorHAnsi" w:cstheme="minorHAnsi"/>
-          <w:color w:val="FF0000"/>
-          <w:sz w:val="24"/>
-          <w:szCs w:val="24"/>
-          <w:lang w:eastAsia="zh-CN"/>
-        </w:rPr>
-        <w:t xml:space="preserve"> version) to be installed on the server running the predictions.</w:t>
+        <w:t>btaining a fully trained model such as one in Tensorflow, the weights should be frozen to fix all the trainable parameters for deployment. The model would then be saved into a protobuf (Tensorflow offers this functionality by default) or some other executable format. During deployment, a simple Tensorflow wrapper would then be written to load the model given defined input size, run the data through the model, and create the prediction</w:t>
+      </w:r>
+      <w:r>
+        <w:rPr>
+          <w:rFonts w:asciiTheme="minorHAnsi" w:eastAsiaTheme="minorEastAsia" w:hAnsiTheme="minorHAnsi" w:cstheme="minorHAnsi"/>
+          <w:color w:val="FF0000"/>
+          <w:sz w:val="24"/>
+          <w:szCs w:val="24"/>
+          <w:lang w:eastAsia="zh-CN"/>
+        </w:rPr>
+        <w:t>. In total this would be less than 10 lines of code. This would thus require Tensorflow (gpu version) to be installed on the server running the predictions.</w:t>
       </w:r>
       <w:r>
         <w:rPr>
@@ -7308,18 +7032,7 @@
           <w:szCs w:val="24"/>
           <w:lang w:eastAsia="zh-CN"/>
         </w:rPr>
-        <w:t xml:space="preserve">The networks should ideally be compressed to only take up 10-50 MBs on a smart device. Deep compression has been shown to produce 30-50x compression on popular </w:t>
-      </w:r>
-      <w:r>
-        <w:rPr>
-          <w:rFonts w:asciiTheme="minorHAnsi" w:eastAsiaTheme="minorEastAsia" w:hAnsiTheme="minorHAnsi" w:cstheme="minorHAnsi"/>
-          <w:color w:val="FF0000"/>
-          <w:sz w:val="24"/>
-          <w:szCs w:val="24"/>
-          <w:lang w:eastAsia="zh-CN"/>
-        </w:rPr>
-        <w:lastRenderedPageBreak/>
-        <w:t>ImageNet mod</w:t>
+        <w:t>The networks should ideally be compressed to only take up 10-50 MBs on a smart device. Deep compression has been shown to produce 30-50x compression on popular ImageNet mod</w:t>
       </w:r>
       <w:r>
         <w:rPr>
@@ -7354,6 +7067,7 @@
           <w:szCs w:val="24"/>
           <w:lang w:eastAsia="zh-CN"/>
         </w:rPr>
+        <w:lastRenderedPageBreak/>
         <w:tab/>
       </w:r>
       <w:r>
@@ -7756,42 +7470,7 @@
           <w:szCs w:val="24"/>
           <w:lang w:eastAsia="zh-CN"/>
         </w:rPr>
-        <w:t xml:space="preserve">ox. If the shape is elliptical and the fruit is not exactly aligned with the box (not vertically or horizontally oriented), then you may be able to use edge detection and where the edges touch the bounding box to figure out the location. </w:t>
-      </w:r>
-      <w:proofErr w:type="spellStart"/>
-      <w:proofErr w:type="gramStart"/>
-      <w:r>
-        <w:rPr>
-          <w:rFonts w:asciiTheme="minorHAnsi" w:eastAsiaTheme="minorEastAsia" w:hAnsiTheme="minorHAnsi" w:cstheme="minorHAnsi"/>
-          <w:color w:val="FF0000"/>
-          <w:sz w:val="24"/>
-          <w:szCs w:val="24"/>
-          <w:lang w:eastAsia="zh-CN"/>
-        </w:rPr>
-        <w:t>i.e</w:t>
-      </w:r>
-      <w:proofErr w:type="spellEnd"/>
-      <w:proofErr w:type="gramEnd"/>
-      <w:r>
-        <w:rPr>
-          <w:rFonts w:asciiTheme="minorHAnsi" w:eastAsiaTheme="minorEastAsia" w:hAnsiTheme="minorHAnsi" w:cstheme="minorHAnsi"/>
-          <w:color w:val="FF0000"/>
-          <w:sz w:val="24"/>
-          <w:szCs w:val="24"/>
-          <w:lang w:eastAsia="zh-CN"/>
-        </w:rPr>
-        <w:t xml:space="preserve"> kiwifruits at 45 degree offset from the bounding box will only touch two opposite corners, and not the other two corners. After figuring out the orientation, you would then be able to draw a line for the diameter such as displayed in the image </w:t>
-      </w:r>
-      <w:r>
-        <w:rPr>
-          <w:rFonts w:asciiTheme="minorHAnsi" w:eastAsiaTheme="minorEastAsia" w:hAnsiTheme="minorHAnsi" w:cstheme="minorHAnsi"/>
-          <w:color w:val="FF0000"/>
-          <w:sz w:val="24"/>
-          <w:szCs w:val="24"/>
-          <w:lang w:eastAsia="zh-CN"/>
-        </w:rPr>
-        <w:lastRenderedPageBreak/>
-        <w:t>on page 1.</w:t>
+        <w:t>ox. If the shape is elliptical and the fruit is not exactly aligned with the box (not vertically or horizontally oriented), then you may be able to use edge detection and where the edges touch the bounding box to figure out the location. i.e kiwifruits at 45 degree offset from the bounding box will only touch two opposite corners, and not the other two corners. After figuring out the orientation, you would then be able to draw a line for the diameter such as displayed in the image on page 1.</w:t>
       </w:r>
     </w:p>
     <w:p>
@@ -7816,6 +7495,7 @@
           <w:szCs w:val="24"/>
           <w:lang w:eastAsia="zh-CN"/>
         </w:rPr>
+        <w:lastRenderedPageBreak/>
         <w:tab/>
       </w:r>
       <w:r>
@@ -7836,29 +7516,7 @@
           <w:szCs w:val="24"/>
           <w:lang w:eastAsia="zh-CN"/>
         </w:rPr>
-        <w:t xml:space="preserve">uits in a bin are obtained, a further step for checking can be performed by performing a similarity test between the current </w:t>
-      </w:r>
-      <w:proofErr w:type="gramStart"/>
-      <w:r>
-        <w:rPr>
-          <w:rFonts w:asciiTheme="minorHAnsi" w:eastAsiaTheme="minorEastAsia" w:hAnsiTheme="minorHAnsi" w:cstheme="minorHAnsi"/>
-          <w:color w:val="FF0000"/>
-          <w:sz w:val="24"/>
-          <w:szCs w:val="24"/>
-          <w:lang w:eastAsia="zh-CN"/>
-        </w:rPr>
-        <w:t>distribution</w:t>
-      </w:r>
-      <w:proofErr w:type="gramEnd"/>
-      <w:r>
-        <w:rPr>
-          <w:rFonts w:asciiTheme="minorHAnsi" w:eastAsiaTheme="minorEastAsia" w:hAnsiTheme="minorHAnsi" w:cstheme="minorHAnsi"/>
-          <w:color w:val="FF0000"/>
-          <w:sz w:val="24"/>
-          <w:szCs w:val="24"/>
-          <w:lang w:eastAsia="zh-CN"/>
-        </w:rPr>
-        <w:t xml:space="preserve"> obtained versus a collated distribution of all previous measurements for the same fruit. If the distribution is shifted to the right or left, there may be an offset error</w:t>
+        <w:t>uits in a bin are obtained, a further step for checking can be performed by performing a similarity test between the current distribution obtained versus a collated distribution of all previous measurements for the same fruit. If the distribution is shifted to the right or left, there may be an offset error</w:t>
       </w:r>
       <w:r>
         <w:rPr>
@@ -8489,27 +8147,7 @@
           <w:sz w:val="24"/>
           <w:szCs w:val="24"/>
         </w:rPr>
-        <w:t>The algorithm would use a least-squared criteria to optimize the major and minor axis (</w:t>
-      </w:r>
-      <w:proofErr w:type="gramStart"/>
-      <w:r>
-        <w:rPr>
-          <w:rFonts w:asciiTheme="minorHAnsi" w:hAnsiTheme="minorHAnsi" w:cstheme="minorHAnsi"/>
-          <w:color w:val="FF0000"/>
-          <w:sz w:val="24"/>
-          <w:szCs w:val="24"/>
-        </w:rPr>
-        <w:t>a and</w:t>
-      </w:r>
-      <w:proofErr w:type="gramEnd"/>
-      <w:r>
-        <w:rPr>
-          <w:rFonts w:asciiTheme="minorHAnsi" w:hAnsiTheme="minorHAnsi" w:cstheme="minorHAnsi"/>
-          <w:color w:val="FF0000"/>
-          <w:sz w:val="24"/>
-          <w:szCs w:val="24"/>
-        </w:rPr>
-        <w:t xml:space="preserve"> b) as well as the orientation (delta). </w:t>
+        <w:t xml:space="preserve">The algorithm would use a least-squared criteria to optimize the major and minor axis (a and b) as well as the orientation (delta). </w:t>
       </w:r>
       <w:r>
         <w:rPr>
@@ -8656,17 +8294,26 @@
           <w:sz w:val="24"/>
           <w:szCs w:val="24"/>
         </w:rPr>
+        <w:t>Points c</w:t>
+      </w:r>
+      <w:r>
+        <w:rPr>
+          <w:rFonts w:asciiTheme="minorHAnsi" w:hAnsiTheme="minorHAnsi" w:cstheme="minorHAnsi"/>
+          <w:color w:val="FF0000"/>
+          <w:sz w:val="24"/>
+          <w:szCs w:val="24"/>
+        </w:rPr>
+        <w:t xml:space="preserve">an initially be sampled from the boundary of the mask of the kiwifruit. An </w:t>
+      </w:r>
+      <w:r>
+        <w:rPr>
+          <w:rFonts w:asciiTheme="minorHAnsi" w:hAnsiTheme="minorHAnsi" w:cstheme="minorHAnsi"/>
+          <w:color w:val="FF0000"/>
+          <w:sz w:val="24"/>
+          <w:szCs w:val="24"/>
+        </w:rPr>
         <w:lastRenderedPageBreak/>
-        <w:t>Points c</w:t>
-      </w:r>
-      <w:r>
-        <w:rPr>
-          <w:rFonts w:asciiTheme="minorHAnsi" w:hAnsiTheme="minorHAnsi" w:cstheme="minorHAnsi"/>
-          <w:color w:val="FF0000"/>
-          <w:sz w:val="24"/>
-          <w:szCs w:val="24"/>
-        </w:rPr>
-        <w:t xml:space="preserve">an initially be sampled from the boundary of the mask of the kiwifruit. An outline can be simply obtained by subtracting a 1-pixel erosion of the mask from the original mask. </w:t>
+        <w:t xml:space="preserve">outline can be simply obtained by subtracting a 1-pixel erosion of the mask from the original mask. </w:t>
       </w:r>
       <w:r>
         <w:rPr>
@@ -9301,18 +8948,8 @@
           <w:sz w:val="24"/>
           <w:szCs w:val="24"/>
         </w:rPr>
-        <w:t>.</w:t>
-      </w:r>
-      <w:proofErr w:type="spellStart"/>
-      <w:r>
-        <w:rPr>
-          <w:rFonts w:asciiTheme="minorHAnsi" w:hAnsiTheme="minorHAnsi" w:cstheme="minorHAnsi"/>
-          <w:sz w:val="24"/>
-          <w:szCs w:val="24"/>
-        </w:rPr>
-        <w:t>git</w:t>
-      </w:r>
-      <w:proofErr w:type="spellEnd"/>
+        <w:t>.git</w:t>
+      </w:r>
       <w:r>
         <w:rPr>
           <w:rFonts w:asciiTheme="minorHAnsi" w:hAnsiTheme="minorHAnsi" w:cstheme="minorHAnsi"/>
@@ -9811,19 +9448,11 @@
         </w:rPr>
         <w:t xml:space="preserve"> </w:t>
       </w:r>
-      <w:proofErr w:type="spellStart"/>
-      <w:r>
-        <w:rPr>
-          <w:rFonts w:asciiTheme="minorHAnsi" w:hAnsiTheme="minorHAnsi" w:cstheme="minorHAnsi"/>
-        </w:rPr>
-        <w:t>macOS</w:t>
-      </w:r>
-      <w:proofErr w:type="spellEnd"/>
-      <w:r>
-        <w:rPr>
-          <w:rFonts w:asciiTheme="minorHAnsi" w:hAnsiTheme="minorHAnsi" w:cstheme="minorHAnsi"/>
-        </w:rPr>
-        <w:t xml:space="preserve"> or</w:t>
+      <w:r>
+        <w:rPr>
+          <w:rFonts w:asciiTheme="minorHAnsi" w:hAnsiTheme="minorHAnsi" w:cstheme="minorHAnsi"/>
+        </w:rPr>
+        <w:t>macOS or</w:t>
       </w:r>
       <w:r>
         <w:rPr>
@@ -11084,7 +10713,6 @@
         </w:rPr>
         <w:t xml:space="preserve"> </w:t>
       </w:r>
-      <w:proofErr w:type="gramStart"/>
       <w:r>
         <w:rPr>
           <w:rFonts w:asciiTheme="minorHAnsi" w:hAnsiTheme="minorHAnsi" w:cstheme="minorHAnsi"/>
@@ -11116,16 +10744,7 @@
           <w:sz w:val="24"/>
           <w:szCs w:val="24"/>
         </w:rPr>
-        <w:t>pattern</w:t>
-      </w:r>
-      <w:proofErr w:type="gramEnd"/>
-      <w:r>
-        <w:rPr>
-          <w:rFonts w:asciiTheme="minorHAnsi" w:hAnsiTheme="minorHAnsi" w:cstheme="minorHAnsi"/>
-          <w:sz w:val="24"/>
-          <w:szCs w:val="24"/>
-        </w:rPr>
-        <w:t>.</w:t>
+        <w:t>pattern.</w:t>
       </w:r>
     </w:p>
     <w:p>
@@ -11215,7 +10834,6 @@
         </w:rPr>
         <w:t xml:space="preserve"> </w:t>
       </w:r>
-      <w:proofErr w:type="spellStart"/>
       <w:r>
         <w:rPr>
           <w:rFonts w:asciiTheme="minorHAnsi" w:hAnsiTheme="minorHAnsi" w:cstheme="minorHAnsi"/>
@@ -11224,7 +10842,6 @@
         </w:rPr>
         <w:t>Pytest</w:t>
       </w:r>
-      <w:proofErr w:type="spellEnd"/>
       <w:r>
         <w:rPr>
           <w:rFonts w:asciiTheme="minorHAnsi" w:hAnsiTheme="minorHAnsi" w:cstheme="minorHAnsi"/>
@@ -11416,7 +11033,6 @@
                     <w:sz w:val="24"/>
                   </w:rPr>
                 </w:pPr>
-                <w:proofErr w:type="spellStart"/>
                 <w:r>
                   <w:rPr>
                     <w:b/>
@@ -11424,7 +11040,6 @@
                   </w:rPr>
                   <w:t>Hectre</w:t>
                 </w:r>
-                <w:proofErr w:type="spellEnd"/>
                 <w:r>
                   <w:rPr>
                     <w:b/>
@@ -13068,7 +12683,7 @@
 </file>
 
 <file path=customXml/itemProps1.xml><?xml version="1.0" encoding="utf-8"?>
-<ds:datastoreItem xmlns:ds="http://schemas.openxmlformats.org/officeDocument/2006/customXml" ds:itemID="{312CF685-A9CB-4134-9ED2-21D8AFFE9AD9}">
+<ds:datastoreItem xmlns:ds="http://schemas.openxmlformats.org/officeDocument/2006/customXml" ds:itemID="{4C6CA1EE-1882-4316-A807-1E7D0B295DF0}">
   <ds:schemaRefs>
     <ds:schemaRef ds:uri="http://schemas.openxmlformats.org/officeDocument/2006/bibliography"/>
   </ds:schemaRefs>

</xml_diff>

<commit_message>
Updated Answers for Objective 3
</commit_message>
<xml_diff>
--- a/Technical Test Answers.docx
+++ b/Technical Test Answers.docx
@@ -2906,7 +2906,7 @@
           <w:color w:val="FF0000"/>
           <w:lang w:eastAsia="zh-CN"/>
         </w:rPr>
-        <w:t xml:space="preserve">However, I’m not entirely sure this is the correct way to do it (i.e. using open-cv inside Flask to read and write images like this). I also tried some other code at around line 193 of </w:t>
+        <w:t xml:space="preserve">I also tried some other code at around line 193 of </w:t>
       </w:r>
       <w:r>
         <w:rPr>
@@ -2939,16 +2939,7 @@
           <w:color w:val="FF0000"/>
           <w:lang w:eastAsia="zh-CN"/>
         </w:rPr>
-        <w:t xml:space="preserve"> which attempts to route directly to an interface which </w:t>
-      </w:r>
-      <w:r>
-        <w:rPr>
-          <w:rFonts w:asciiTheme="minorHAnsi" w:eastAsiaTheme="minorEastAsia" w:hAnsiTheme="minorHAnsi" w:cstheme="minorHAnsi"/>
-          <w:color w:val="FF0000"/>
-          <w:lang w:eastAsia="zh-CN"/>
-        </w:rPr>
-        <w:lastRenderedPageBreak/>
-        <w:t xml:space="preserve">receives the data, then stores it into the SQL database. </w:t>
+        <w:t xml:space="preserve"> which attempts to route directly to an interface which receives the data, then stores it into the SQL database. </w:t>
       </w:r>
       <w:r>
         <w:rPr>
@@ -3024,6 +3015,7 @@
           <w:color w:val="FF0000"/>
           <w:lang w:eastAsia="zh-CN"/>
         </w:rPr>
+        <w:lastRenderedPageBreak/>
         <w:t xml:space="preserve">For the “relational database” part, </w:t>
       </w:r>
       <w:r>
@@ -3200,7 +3192,23 @@
           <w:color w:val="FF0000"/>
           <w:lang w:eastAsia="zh-CN"/>
         </w:rPr>
-        <w:t xml:space="preserve">methods expect there the query would be for user table instead of the image table. </w:t>
+        <w:t xml:space="preserve">methods </w:t>
+      </w:r>
+      <w:r>
+        <w:rPr>
+          <w:rFonts w:asciiTheme="minorHAnsi" w:eastAsiaTheme="minorEastAsia" w:hAnsiTheme="minorHAnsi" w:cstheme="minorHAnsi"/>
+          <w:color w:val="FF0000"/>
+          <w:lang w:eastAsia="zh-CN"/>
+        </w:rPr>
+        <w:t>except</w:t>
+      </w:r>
+      <w:r>
+        <w:rPr>
+          <w:rFonts w:asciiTheme="minorHAnsi" w:eastAsiaTheme="minorEastAsia" w:hAnsiTheme="minorHAnsi" w:cstheme="minorHAnsi"/>
+          <w:color w:val="FF0000"/>
+          <w:lang w:eastAsia="zh-CN"/>
+        </w:rPr>
+        <w:t xml:space="preserve"> there the query would be for user table instead of the image table. </w:t>
       </w:r>
     </w:p>
     <w:p>
@@ -3427,7 +3435,7 @@
           <w:szCs w:val="24"/>
           <w:lang w:eastAsia="zh-CN"/>
         </w:rPr>
-        <w:t>“</w:t>
+        <w:t>“test_backend_API.py”</w:t>
       </w:r>
       <w:r>
         <w:rPr>
@@ -3438,15 +3446,49 @@
           <w:szCs w:val="24"/>
           <w:lang w:eastAsia="zh-CN"/>
         </w:rPr>
-        <w:t>test_backend_API.py</w:t>
+        <w:t xml:space="preserve"> </w:t>
+      </w:r>
+      <w:r>
+        <w:rPr>
+          <w:rFonts w:asciiTheme="minorHAnsi" w:eastAsiaTheme="minorEastAsia" w:hAnsiTheme="minorHAnsi" w:cstheme="minorHAnsi"/>
+          <w:color w:val="FF0000"/>
+          <w:sz w:val="24"/>
+          <w:szCs w:val="24"/>
+          <w:lang w:eastAsia="zh-CN"/>
+        </w:rPr>
+        <w:t>script provided</w:t>
+      </w:r>
+      <w:r>
+        <w:rPr>
+          <w:rFonts w:asciiTheme="minorHAnsi" w:eastAsiaTheme="minorEastAsia" w:hAnsiTheme="minorHAnsi" w:cstheme="minorHAnsi"/>
+          <w:color w:val="FF0000"/>
+          <w:sz w:val="24"/>
+          <w:szCs w:val="24"/>
+          <w:lang w:eastAsia="zh-CN"/>
+        </w:rPr>
+        <w:t xml:space="preserve"> to check objects defined in </w:t>
+      </w:r>
+      <w:r>
+        <w:rPr>
+          <w:rFonts w:asciiTheme="minorHAnsi" w:eastAsiaTheme="minorEastAsia" w:hAnsiTheme="minorHAnsi" w:cstheme="minorHAnsi"/>
+          <w:color w:val="00B050"/>
+          <w:lang w:eastAsia="zh-CN"/>
+        </w:rPr>
+        <w:t>“</w:t>
       </w:r>
       <w:r>
         <w:rPr>
           <w:rFonts w:asciiTheme="minorHAnsi" w:eastAsiaTheme="minorEastAsia" w:hAnsiTheme="minorHAnsi" w:cstheme="minorHAnsi"/>
           <w:i/>
           <w:color w:val="00B050"/>
-          <w:sz w:val="24"/>
-          <w:szCs w:val="24"/>
+          <w:lang w:eastAsia="zh-CN"/>
+        </w:rPr>
+        <w:t>initialize_backendAPI.py</w:t>
+      </w:r>
+      <w:r>
+        <w:rPr>
+          <w:rFonts w:asciiTheme="minorHAnsi" w:eastAsiaTheme="minorEastAsia" w:hAnsiTheme="minorHAnsi" w:cstheme="minorHAnsi"/>
+          <w:color w:val="00B050"/>
           <w:lang w:eastAsia="zh-CN"/>
         </w:rPr>
         <w:t>”</w:t>
@@ -3454,62 +3496,6 @@
       <w:r>
         <w:rPr>
           <w:rFonts w:asciiTheme="minorHAnsi" w:eastAsiaTheme="minorEastAsia" w:hAnsiTheme="minorHAnsi" w:cstheme="minorHAnsi"/>
-          <w:i/>
-          <w:color w:val="00B050"/>
-          <w:sz w:val="24"/>
-          <w:szCs w:val="24"/>
-          <w:lang w:eastAsia="zh-CN"/>
-        </w:rPr>
-        <w:t xml:space="preserve"> </w:t>
-      </w:r>
-      <w:r>
-        <w:rPr>
-          <w:rFonts w:asciiTheme="minorHAnsi" w:eastAsiaTheme="minorEastAsia" w:hAnsiTheme="minorHAnsi" w:cstheme="minorHAnsi"/>
-          <w:color w:val="FF0000"/>
-          <w:sz w:val="24"/>
-          <w:szCs w:val="24"/>
-          <w:lang w:eastAsia="zh-CN"/>
-        </w:rPr>
-        <w:t>script provided</w:t>
-      </w:r>
-      <w:r>
-        <w:rPr>
-          <w:rFonts w:asciiTheme="minorHAnsi" w:eastAsiaTheme="minorEastAsia" w:hAnsiTheme="minorHAnsi" w:cstheme="minorHAnsi"/>
-          <w:color w:val="FF0000"/>
-          <w:sz w:val="24"/>
-          <w:szCs w:val="24"/>
-          <w:lang w:eastAsia="zh-CN"/>
-        </w:rPr>
-        <w:t xml:space="preserve"> to check objects defined in </w:t>
-      </w:r>
-      <w:r>
-        <w:rPr>
-          <w:rFonts w:asciiTheme="minorHAnsi" w:eastAsiaTheme="minorEastAsia" w:hAnsiTheme="minorHAnsi" w:cstheme="minorHAnsi"/>
-          <w:color w:val="00B050"/>
-          <w:lang w:eastAsia="zh-CN"/>
-        </w:rPr>
-        <w:t>“</w:t>
-      </w:r>
-      <w:r>
-        <w:rPr>
-          <w:rFonts w:asciiTheme="minorHAnsi" w:eastAsiaTheme="minorEastAsia" w:hAnsiTheme="minorHAnsi" w:cstheme="minorHAnsi"/>
-          <w:i/>
-          <w:color w:val="00B050"/>
-          <w:lang w:eastAsia="zh-CN"/>
-        </w:rPr>
-        <w:t>initialize_backendAPI.py</w:t>
-      </w:r>
-      <w:r>
-        <w:rPr>
-          <w:rFonts w:asciiTheme="minorHAnsi" w:eastAsiaTheme="minorEastAsia" w:hAnsiTheme="minorHAnsi" w:cstheme="minorHAnsi"/>
-          <w:color w:val="00B050"/>
-          <w:lang w:eastAsia="zh-CN"/>
-        </w:rPr>
-        <w:t>”</w:t>
-      </w:r>
-      <w:r>
-        <w:rPr>
-          <w:rFonts w:asciiTheme="minorHAnsi" w:eastAsiaTheme="minorEastAsia" w:hAnsiTheme="minorHAnsi" w:cstheme="minorHAnsi"/>
           <w:color w:val="FF0000"/>
           <w:sz w:val="24"/>
           <w:szCs w:val="24"/>
@@ -3517,8 +3503,6 @@
         </w:rPr>
         <w:t>.</w:t>
       </w:r>
-      <w:bookmarkStart w:id="0" w:name="_GoBack"/>
-      <w:bookmarkEnd w:id="0"/>
     </w:p>
     <w:p>
       <w:pPr>
@@ -3934,37 +3918,27 @@
           <w:szCs w:val="24"/>
           <w:lang w:eastAsia="zh-CN"/>
         </w:rPr>
-        <w:t xml:space="preserve">. </w:t>
-      </w:r>
-      <w:r>
-        <w:rPr>
-          <w:rFonts w:asciiTheme="minorHAnsi" w:eastAsiaTheme="minorEastAsia" w:hAnsiTheme="minorHAnsi" w:cstheme="minorHAnsi"/>
-          <w:color w:val="FF0000"/>
-          <w:sz w:val="24"/>
-          <w:szCs w:val="24"/>
-          <w:lang w:eastAsia="zh-CN"/>
-        </w:rPr>
-        <w:t xml:space="preserve">I also </w:t>
-      </w:r>
-      <w:r>
-        <w:rPr>
-          <w:rFonts w:asciiTheme="minorHAnsi" w:eastAsiaTheme="minorEastAsia" w:hAnsiTheme="minorHAnsi" w:cstheme="minorHAnsi"/>
-          <w:color w:val="FF0000"/>
-          <w:sz w:val="24"/>
-          <w:szCs w:val="24"/>
-          <w:lang w:eastAsia="zh-CN"/>
-        </w:rPr>
-        <w:t>think</w:t>
-      </w:r>
-      <w:r>
-        <w:rPr>
-          <w:rFonts w:asciiTheme="minorHAnsi" w:eastAsiaTheme="minorEastAsia" w:hAnsiTheme="minorHAnsi" w:cstheme="minorHAnsi"/>
-          <w:color w:val="FF0000"/>
-          <w:sz w:val="24"/>
-          <w:szCs w:val="24"/>
-          <w:lang w:eastAsia="zh-CN"/>
-        </w:rPr>
-        <w:t xml:space="preserve"> that you can have all the commands below inside one single bash</w:t>
+        <w:t>.</w:t>
+      </w:r>
+      <w:r>
+        <w:rPr>
+          <w:rFonts w:asciiTheme="minorHAnsi" w:eastAsiaTheme="minorEastAsia" w:hAnsiTheme="minorHAnsi" w:cstheme="minorHAnsi"/>
+          <w:color w:val="FF0000"/>
+          <w:sz w:val="24"/>
+          <w:szCs w:val="24"/>
+          <w:lang w:eastAsia="zh-CN"/>
+        </w:rPr>
+        <w:t xml:space="preserve"> Y</w:t>
+      </w:r>
+      <w:r>
+        <w:rPr>
+          <w:rFonts w:asciiTheme="minorHAnsi" w:eastAsiaTheme="minorEastAsia" w:hAnsiTheme="minorHAnsi" w:cstheme="minorHAnsi"/>
+          <w:color w:val="FF0000"/>
+          <w:sz w:val="24"/>
+          <w:szCs w:val="24"/>
+          <w:lang w:eastAsia="zh-CN"/>
+        </w:rPr>
+        <w:t>ou can have all the commands below inside one single bash</w:t>
       </w:r>
       <w:r>
         <w:rPr>
@@ -3984,28 +3958,20 @@
           <w:szCs w:val="24"/>
           <w:lang w:eastAsia="zh-CN"/>
         </w:rPr>
-        <w:t xml:space="preserve"> script so you don’t have to do each step individually. But for now I’m just sticking to what</w:t>
-      </w:r>
-      <w:r>
-        <w:rPr>
-          <w:rFonts w:asciiTheme="minorHAnsi" w:eastAsiaTheme="minorEastAsia" w:hAnsiTheme="minorHAnsi" w:cstheme="minorHAnsi"/>
-          <w:color w:val="FF0000"/>
-          <w:sz w:val="24"/>
-          <w:szCs w:val="24"/>
-          <w:lang w:eastAsia="zh-CN"/>
-        </w:rPr>
-        <w:t xml:space="preserve"> I know</w:t>
-      </w:r>
-      <w:r>
-        <w:rPr>
-          <w:rFonts w:asciiTheme="minorHAnsi" w:eastAsiaTheme="minorEastAsia" w:hAnsiTheme="minorHAnsi" w:cstheme="minorHAnsi"/>
-          <w:color w:val="FF0000"/>
-          <w:sz w:val="24"/>
-          <w:szCs w:val="24"/>
-          <w:lang w:eastAsia="zh-CN"/>
-        </w:rPr>
-        <w:t xml:space="preserve"> works:</w:t>
-      </w:r>
+        <w:t xml:space="preserve"> script so you don’t have to do each ste</w:t>
+      </w:r>
+      <w:r>
+        <w:rPr>
+          <w:rFonts w:asciiTheme="minorHAnsi" w:eastAsiaTheme="minorEastAsia" w:hAnsiTheme="minorHAnsi" w:cstheme="minorHAnsi"/>
+          <w:color w:val="FF0000"/>
+          <w:sz w:val="24"/>
+          <w:szCs w:val="24"/>
+          <w:lang w:eastAsia="zh-CN"/>
+        </w:rPr>
+        <w:t>p individually. But for now I with just list the commands and describe them:</w:t>
+      </w:r>
+      <w:bookmarkStart w:id="0" w:name="_GoBack"/>
+      <w:bookmarkEnd w:id="0"/>
     </w:p>
     <w:p>
       <w:pPr>
@@ -4599,6 +4565,7 @@
           <w:szCs w:val="24"/>
           <w:lang w:eastAsia="zh-CN"/>
         </w:rPr>
+        <w:lastRenderedPageBreak/>
         <w:t xml:space="preserve">python </w:t>
       </w:r>
       <w:r>
@@ -5932,7 +5899,27 @@
           <w:szCs w:val="24"/>
           <w:lang w:eastAsia="zh-CN"/>
         </w:rPr>
-        <w:t xml:space="preserve">However, the major disadvantage is the difficulty in training the network, as </w:t>
+        <w:t xml:space="preserve">However, the major disadvantage is the difficulty in training the network, as several objective costs has to be balanced to obtain a desirable outcome. </w:t>
+      </w:r>
+      <w:r>
+        <w:rPr>
+          <w:rFonts w:asciiTheme="minorHAnsi" w:eastAsiaTheme="minorEastAsia" w:hAnsiTheme="minorHAnsi" w:cstheme="minorHAnsi"/>
+          <w:color w:val="FF0000"/>
+          <w:sz w:val="24"/>
+          <w:szCs w:val="24"/>
+          <w:lang w:eastAsia="zh-CN"/>
+        </w:rPr>
+        <w:t>These optimization objectives include the accuracy of the regi</w:t>
+      </w:r>
+      <w:r>
+        <w:rPr>
+          <w:rFonts w:asciiTheme="minorHAnsi" w:eastAsiaTheme="minorEastAsia" w:hAnsiTheme="minorHAnsi" w:cstheme="minorHAnsi"/>
+          <w:color w:val="FF0000"/>
+          <w:sz w:val="24"/>
+          <w:szCs w:val="24"/>
+          <w:lang w:eastAsia="zh-CN"/>
+        </w:rPr>
+        <w:t xml:space="preserve">on proposals (classification loss </w:t>
       </w:r>
       <w:r>
         <w:rPr>
@@ -5943,27 +5930,7 @@
           <w:lang w:eastAsia="zh-CN"/>
         </w:rPr>
         <w:lastRenderedPageBreak/>
-        <w:t xml:space="preserve">several objective costs has to be balanced to obtain a desirable outcome. </w:t>
-      </w:r>
-      <w:r>
-        <w:rPr>
-          <w:rFonts w:asciiTheme="minorHAnsi" w:eastAsiaTheme="minorEastAsia" w:hAnsiTheme="minorHAnsi" w:cstheme="minorHAnsi"/>
-          <w:color w:val="FF0000"/>
-          <w:sz w:val="24"/>
-          <w:szCs w:val="24"/>
-          <w:lang w:eastAsia="zh-CN"/>
-        </w:rPr>
-        <w:t>These optimization objectives include the accuracy of the regi</w:t>
-      </w:r>
-      <w:r>
-        <w:rPr>
-          <w:rFonts w:asciiTheme="minorHAnsi" w:eastAsiaTheme="minorEastAsia" w:hAnsiTheme="minorHAnsi" w:cstheme="minorHAnsi"/>
-          <w:color w:val="FF0000"/>
-          <w:sz w:val="24"/>
-          <w:szCs w:val="24"/>
-          <w:lang w:eastAsia="zh-CN"/>
-        </w:rPr>
-        <w:t xml:space="preserve">on proposals (classification loss and bounding-box regression loss), and the accuracy of the final detected objections (also with classification loss and bounding-box regression loss). </w:t>
+        <w:t xml:space="preserve">and bounding-box regression loss), and the accuracy of the final detected objections (also with classification loss and bounding-box regression loss). </w:t>
       </w:r>
       <w:r>
         <w:rPr>
@@ -6484,7 +6451,87 @@
           <w:szCs w:val="24"/>
           <w:lang w:eastAsia="zh-CN"/>
         </w:rPr>
-        <w:t xml:space="preserve">The machine learning algorithm would be trained on the largest dataset </w:t>
+        <w:t xml:space="preserve">The machine learning algorithm would be trained on the largest dataset possible, with the dataset being split into train/validation/test (usually </w:t>
+      </w:r>
+      <w:r>
+        <w:rPr>
+          <w:rFonts w:asciiTheme="minorHAnsi" w:eastAsiaTheme="minorEastAsia" w:hAnsiTheme="minorHAnsi" w:cstheme="minorHAnsi"/>
+          <w:color w:val="FF0000"/>
+          <w:sz w:val="24"/>
+          <w:szCs w:val="24"/>
+          <w:lang w:eastAsia="zh-CN"/>
+        </w:rPr>
+        <w:t>7</w:t>
+      </w:r>
+      <w:r>
+        <w:rPr>
+          <w:rFonts w:asciiTheme="minorHAnsi" w:eastAsiaTheme="minorEastAsia" w:hAnsiTheme="minorHAnsi" w:cstheme="minorHAnsi"/>
+          <w:color w:val="FF0000"/>
+          <w:sz w:val="24"/>
+          <w:szCs w:val="24"/>
+          <w:lang w:eastAsia="zh-CN"/>
+        </w:rPr>
+        <w:t>0%/</w:t>
+      </w:r>
+      <w:r>
+        <w:rPr>
+          <w:rFonts w:asciiTheme="minorHAnsi" w:eastAsiaTheme="minorEastAsia" w:hAnsiTheme="minorHAnsi" w:cstheme="minorHAnsi"/>
+          <w:color w:val="FF0000"/>
+          <w:sz w:val="24"/>
+          <w:szCs w:val="24"/>
+          <w:lang w:eastAsia="zh-CN"/>
+        </w:rPr>
+        <w:t>15</w:t>
+      </w:r>
+      <w:r>
+        <w:rPr>
+          <w:rFonts w:asciiTheme="minorHAnsi" w:eastAsiaTheme="minorEastAsia" w:hAnsiTheme="minorHAnsi" w:cstheme="minorHAnsi"/>
+          <w:color w:val="FF0000"/>
+          <w:sz w:val="24"/>
+          <w:szCs w:val="24"/>
+          <w:lang w:eastAsia="zh-CN"/>
+        </w:rPr>
+        <w:t>%/</w:t>
+      </w:r>
+      <w:r>
+        <w:rPr>
+          <w:rFonts w:asciiTheme="minorHAnsi" w:eastAsiaTheme="minorEastAsia" w:hAnsiTheme="minorHAnsi" w:cstheme="minorHAnsi"/>
+          <w:color w:val="FF0000"/>
+          <w:sz w:val="24"/>
+          <w:szCs w:val="24"/>
+          <w:lang w:eastAsia="zh-CN"/>
+        </w:rPr>
+        <w:t>15</w:t>
+      </w:r>
+      <w:r>
+        <w:rPr>
+          <w:rFonts w:asciiTheme="minorHAnsi" w:eastAsiaTheme="minorEastAsia" w:hAnsiTheme="minorHAnsi" w:cstheme="minorHAnsi"/>
+          <w:color w:val="FF0000"/>
+          <w:sz w:val="24"/>
+          <w:szCs w:val="24"/>
+          <w:lang w:eastAsia="zh-CN"/>
+        </w:rPr>
+        <w:t>% in the case of very large datasets</w:t>
+      </w:r>
+      <w:r>
+        <w:rPr>
+          <w:rFonts w:asciiTheme="minorHAnsi" w:eastAsiaTheme="minorEastAsia" w:hAnsiTheme="minorHAnsi" w:cstheme="minorHAnsi"/>
+          <w:color w:val="FF0000"/>
+          <w:sz w:val="24"/>
+          <w:szCs w:val="24"/>
+          <w:lang w:eastAsia="zh-CN"/>
+        </w:rPr>
+        <w:t>, 80/10/10 also works</w:t>
+      </w:r>
+      <w:r>
+        <w:rPr>
+          <w:rFonts w:asciiTheme="minorHAnsi" w:eastAsiaTheme="minorEastAsia" w:hAnsiTheme="minorHAnsi" w:cstheme="minorHAnsi"/>
+          <w:color w:val="FF0000"/>
+          <w:sz w:val="24"/>
+          <w:szCs w:val="24"/>
+          <w:lang w:eastAsia="zh-CN"/>
+        </w:rPr>
+        <w:t xml:space="preserve">). The validation accuracy is </w:t>
       </w:r>
       <w:r>
         <w:rPr>
@@ -6495,87 +6542,7 @@
           <w:lang w:eastAsia="zh-CN"/>
         </w:rPr>
         <w:lastRenderedPageBreak/>
-        <w:t xml:space="preserve">possible, with the dataset being split into train/validation/test (usually </w:t>
-      </w:r>
-      <w:r>
-        <w:rPr>
-          <w:rFonts w:asciiTheme="minorHAnsi" w:eastAsiaTheme="minorEastAsia" w:hAnsiTheme="minorHAnsi" w:cstheme="minorHAnsi"/>
-          <w:color w:val="FF0000"/>
-          <w:sz w:val="24"/>
-          <w:szCs w:val="24"/>
-          <w:lang w:eastAsia="zh-CN"/>
-        </w:rPr>
-        <w:t>7</w:t>
-      </w:r>
-      <w:r>
-        <w:rPr>
-          <w:rFonts w:asciiTheme="minorHAnsi" w:eastAsiaTheme="minorEastAsia" w:hAnsiTheme="minorHAnsi" w:cstheme="minorHAnsi"/>
-          <w:color w:val="FF0000"/>
-          <w:sz w:val="24"/>
-          <w:szCs w:val="24"/>
-          <w:lang w:eastAsia="zh-CN"/>
-        </w:rPr>
-        <w:t>0%/</w:t>
-      </w:r>
-      <w:r>
-        <w:rPr>
-          <w:rFonts w:asciiTheme="minorHAnsi" w:eastAsiaTheme="minorEastAsia" w:hAnsiTheme="minorHAnsi" w:cstheme="minorHAnsi"/>
-          <w:color w:val="FF0000"/>
-          <w:sz w:val="24"/>
-          <w:szCs w:val="24"/>
-          <w:lang w:eastAsia="zh-CN"/>
-        </w:rPr>
-        <w:t>15</w:t>
-      </w:r>
-      <w:r>
-        <w:rPr>
-          <w:rFonts w:asciiTheme="minorHAnsi" w:eastAsiaTheme="minorEastAsia" w:hAnsiTheme="minorHAnsi" w:cstheme="minorHAnsi"/>
-          <w:color w:val="FF0000"/>
-          <w:sz w:val="24"/>
-          <w:szCs w:val="24"/>
-          <w:lang w:eastAsia="zh-CN"/>
-        </w:rPr>
-        <w:t>%/</w:t>
-      </w:r>
-      <w:r>
-        <w:rPr>
-          <w:rFonts w:asciiTheme="minorHAnsi" w:eastAsiaTheme="minorEastAsia" w:hAnsiTheme="minorHAnsi" w:cstheme="minorHAnsi"/>
-          <w:color w:val="FF0000"/>
-          <w:sz w:val="24"/>
-          <w:szCs w:val="24"/>
-          <w:lang w:eastAsia="zh-CN"/>
-        </w:rPr>
-        <w:t>15</w:t>
-      </w:r>
-      <w:r>
-        <w:rPr>
-          <w:rFonts w:asciiTheme="minorHAnsi" w:eastAsiaTheme="minorEastAsia" w:hAnsiTheme="minorHAnsi" w:cstheme="minorHAnsi"/>
-          <w:color w:val="FF0000"/>
-          <w:sz w:val="24"/>
-          <w:szCs w:val="24"/>
-          <w:lang w:eastAsia="zh-CN"/>
-        </w:rPr>
-        <w:t>% in the case of very large datasets</w:t>
-      </w:r>
-      <w:r>
-        <w:rPr>
-          <w:rFonts w:asciiTheme="minorHAnsi" w:eastAsiaTheme="minorEastAsia" w:hAnsiTheme="minorHAnsi" w:cstheme="minorHAnsi"/>
-          <w:color w:val="FF0000"/>
-          <w:sz w:val="24"/>
-          <w:szCs w:val="24"/>
-          <w:lang w:eastAsia="zh-CN"/>
-        </w:rPr>
-        <w:t>, 80/10/10 also works</w:t>
-      </w:r>
-      <w:r>
-        <w:rPr>
-          <w:rFonts w:asciiTheme="minorHAnsi" w:eastAsiaTheme="minorEastAsia" w:hAnsiTheme="minorHAnsi" w:cstheme="minorHAnsi"/>
-          <w:color w:val="FF0000"/>
-          <w:sz w:val="24"/>
-          <w:szCs w:val="24"/>
-          <w:lang w:eastAsia="zh-CN"/>
-        </w:rPr>
-        <w:t xml:space="preserve">). The validation accuracy is constantly evaluated during every epoch to ensure the algorithm is not over fitting to the training set. Once the accuracy stops increasing on the validation set, the algorithm is then tested on the test set </w:t>
+        <w:t xml:space="preserve">constantly evaluated during every epoch to ensure the algorithm is not over fitting to the training set. Once the accuracy stops increasing on the validation set, the algorithm is then tested on the test set </w:t>
       </w:r>
       <w:r>
         <w:rPr>
@@ -7067,28 +7034,38 @@
           <w:szCs w:val="24"/>
           <w:lang w:eastAsia="zh-CN"/>
         </w:rPr>
+        <w:tab/>
+      </w:r>
+      <w:r>
+        <w:rPr>
+          <w:rFonts w:asciiTheme="minorHAnsi" w:eastAsiaTheme="minorEastAsia" w:hAnsiTheme="minorHAnsi" w:cstheme="minorHAnsi"/>
+          <w:color w:val="FF0000"/>
+          <w:sz w:val="24"/>
+          <w:szCs w:val="24"/>
+          <w:lang w:eastAsia="zh-CN"/>
+        </w:rPr>
+        <w:t xml:space="preserve">Deep compression can traditionally be performed in three stages: pruning, quantization, and Huffman coding. </w:t>
+      </w:r>
+      <w:r>
+        <w:rPr>
+          <w:rFonts w:asciiTheme="minorHAnsi" w:eastAsiaTheme="minorEastAsia" w:hAnsiTheme="minorHAnsi" w:cstheme="minorHAnsi"/>
+          <w:color w:val="FF0000"/>
+          <w:sz w:val="24"/>
+          <w:szCs w:val="24"/>
+          <w:lang w:eastAsia="zh-CN"/>
+        </w:rPr>
+        <w:t>Pruning would first mask out certain weights by fine-</w:t>
+      </w:r>
+      <w:r>
+        <w:rPr>
+          <w:rFonts w:asciiTheme="minorHAnsi" w:eastAsiaTheme="minorEastAsia" w:hAnsiTheme="minorHAnsi" w:cstheme="minorHAnsi"/>
+          <w:color w:val="FF0000"/>
+          <w:sz w:val="24"/>
+          <w:szCs w:val="24"/>
+          <w:lang w:eastAsia="zh-CN"/>
+        </w:rPr>
         <w:lastRenderedPageBreak/>
-        <w:tab/>
-      </w:r>
-      <w:r>
-        <w:rPr>
-          <w:rFonts w:asciiTheme="minorHAnsi" w:eastAsiaTheme="minorEastAsia" w:hAnsiTheme="minorHAnsi" w:cstheme="minorHAnsi"/>
-          <w:color w:val="FF0000"/>
-          <w:sz w:val="24"/>
-          <w:szCs w:val="24"/>
-          <w:lang w:eastAsia="zh-CN"/>
-        </w:rPr>
-        <w:t xml:space="preserve">Deep compression can traditionally be performed in three stages: pruning, quantization, and Huffman coding. </w:t>
-      </w:r>
-      <w:r>
-        <w:rPr>
-          <w:rFonts w:asciiTheme="minorHAnsi" w:eastAsiaTheme="minorEastAsia" w:hAnsiTheme="minorHAnsi" w:cstheme="minorHAnsi"/>
-          <w:color w:val="FF0000"/>
-          <w:sz w:val="24"/>
-          <w:szCs w:val="24"/>
-          <w:lang w:eastAsia="zh-CN"/>
-        </w:rPr>
-        <w:t>Pruning would first mask out certain weights by fine-tuning the network on the data. This would then cut out many weights below a certain threshold, and the resultant weight matrix can be stored in a sparse matrix. Quantization involves converting the tf.float32 data types (32-bit) used to store weights into much less bits such as 3 or 4 which significantly decreases the size of the network in terms of memory. This is achieved through the use of K-means clustering. If we wanted to convert the network into 4-bit from 32-bit, a K-means clustering algorithm of K = 16 (16 values to store each weight) would be run so that all weights are optimized towards only 16 values distributed across the entire range of values in the original set of weights. Overall, this is basically to convert the weights into a less precise representation. Studies have however shown that getting rid of some of the decimal points actually does not impact the accuracy significantly, but offers multi-fold compression. Huffman coding is the most complex and basically takes advantage of the biased distribution of values to encode the most frequently occurring values with shorter bits and less frequently occurring values with longer bits. This does not result in as much compression as the other two methods but may help depending on the specification for the size of the model.</w:t>
+        <w:t>tuning the network on the data. This would then cut out many weights below a certain threshold, and the resultant weight matrix can be stored in a sparse matrix. Quantization involves converting the tf.float32 data types (32-bit) used to store weights into much less bits such as 3 or 4 which significantly decreases the size of the network in terms of memory. This is achieved through the use of K-means clustering. If we wanted to convert the network into 4-bit from 32-bit, a K-means clustering algorithm of K = 16 (16 values to store each weight) would be run so that all weights are optimized towards only 16 values distributed across the entire range of values in the original set of weights. Overall, this is basically to convert the weights into a less precise representation. Studies have however shown that getting rid of some of the decimal points actually does not impact the accuracy significantly, but offers multi-fold compression. Huffman coding is the most complex and basically takes advantage of the biased distribution of values to encode the most frequently occurring values with shorter bits and less frequently occurring values with longer bits. This does not result in as much compression as the other two methods but may help depending on the specification for the size of the model.</w:t>
       </w:r>
     </w:p>
     <w:p>
@@ -7495,28 +7472,38 @@
           <w:szCs w:val="24"/>
           <w:lang w:eastAsia="zh-CN"/>
         </w:rPr>
+        <w:tab/>
+      </w:r>
+      <w:r>
+        <w:rPr>
+          <w:rFonts w:asciiTheme="minorHAnsi" w:eastAsiaTheme="minorEastAsia" w:hAnsiTheme="minorHAnsi" w:cstheme="minorHAnsi"/>
+          <w:color w:val="FF0000"/>
+          <w:sz w:val="24"/>
+          <w:szCs w:val="24"/>
+          <w:lang w:eastAsia="zh-CN"/>
+        </w:rPr>
+        <w:t>Once the diameters of all fr</w:t>
+      </w:r>
+      <w:r>
+        <w:rPr>
+          <w:rFonts w:asciiTheme="minorHAnsi" w:eastAsiaTheme="minorEastAsia" w:hAnsiTheme="minorHAnsi" w:cstheme="minorHAnsi"/>
+          <w:color w:val="FF0000"/>
+          <w:sz w:val="24"/>
+          <w:szCs w:val="24"/>
+          <w:lang w:eastAsia="zh-CN"/>
+        </w:rPr>
+        <w:t xml:space="preserve">uits in a bin are obtained, a further step for checking can be performed by performing a similarity test between the current distribution </w:t>
+      </w:r>
+      <w:r>
+        <w:rPr>
+          <w:rFonts w:asciiTheme="minorHAnsi" w:eastAsiaTheme="minorEastAsia" w:hAnsiTheme="minorHAnsi" w:cstheme="minorHAnsi"/>
+          <w:color w:val="FF0000"/>
+          <w:sz w:val="24"/>
+          <w:szCs w:val="24"/>
+          <w:lang w:eastAsia="zh-CN"/>
+        </w:rPr>
         <w:lastRenderedPageBreak/>
-        <w:tab/>
-      </w:r>
-      <w:r>
-        <w:rPr>
-          <w:rFonts w:asciiTheme="minorHAnsi" w:eastAsiaTheme="minorEastAsia" w:hAnsiTheme="minorHAnsi" w:cstheme="minorHAnsi"/>
-          <w:color w:val="FF0000"/>
-          <w:sz w:val="24"/>
-          <w:szCs w:val="24"/>
-          <w:lang w:eastAsia="zh-CN"/>
-        </w:rPr>
-        <w:t>Once the diameters of all fr</w:t>
-      </w:r>
-      <w:r>
-        <w:rPr>
-          <w:rFonts w:asciiTheme="minorHAnsi" w:eastAsiaTheme="minorEastAsia" w:hAnsiTheme="minorHAnsi" w:cstheme="minorHAnsi"/>
-          <w:color w:val="FF0000"/>
-          <w:sz w:val="24"/>
-          <w:szCs w:val="24"/>
-          <w:lang w:eastAsia="zh-CN"/>
-        </w:rPr>
-        <w:t>uits in a bin are obtained, a further step for checking can be performed by performing a similarity test between the current distribution obtained versus a collated distribution of all previous measurements for the same fruit. If the distribution is shifted to the right or left, there may be an offset error</w:t>
+        <w:t>obtained versus a collated distribution of all previous measurements for the same fruit. If the distribution is shifted to the right or left, there may be an offset error</w:t>
       </w:r>
       <w:r>
         <w:rPr>
@@ -8303,7 +8290,25 @@
           <w:sz w:val="24"/>
           <w:szCs w:val="24"/>
         </w:rPr>
-        <w:t xml:space="preserve">an initially be sampled from the boundary of the mask of the kiwifruit. An </w:t>
+        <w:t xml:space="preserve">an initially be sampled from the boundary of the mask of the kiwifruit. An outline can be simply obtained by subtracting a 1-pixel erosion of the mask from the original mask. </w:t>
+      </w:r>
+      <w:r>
+        <w:rPr>
+          <w:rFonts w:asciiTheme="minorHAnsi" w:hAnsiTheme="minorHAnsi" w:cstheme="minorHAnsi"/>
+          <w:color w:val="FF0000"/>
+          <w:sz w:val="24"/>
+          <w:szCs w:val="24"/>
+        </w:rPr>
+        <w:t xml:space="preserve">These points can then be used to fit the ellipse. </w:t>
+      </w:r>
+      <w:r>
+        <w:rPr>
+          <w:rFonts w:asciiTheme="minorHAnsi" w:hAnsiTheme="minorHAnsi" w:cstheme="minorHAnsi"/>
+          <w:color w:val="FF0000"/>
+          <w:sz w:val="24"/>
+          <w:szCs w:val="24"/>
+        </w:rPr>
+        <w:t xml:space="preserve">After obtaining the ellipse, </w:t>
       </w:r>
       <w:r>
         <w:rPr>
@@ -8313,25 +8318,7 @@
           <w:szCs w:val="24"/>
         </w:rPr>
         <w:lastRenderedPageBreak/>
-        <w:t xml:space="preserve">outline can be simply obtained by subtracting a 1-pixel erosion of the mask from the original mask. </w:t>
-      </w:r>
-      <w:r>
-        <w:rPr>
-          <w:rFonts w:asciiTheme="minorHAnsi" w:hAnsiTheme="minorHAnsi" w:cstheme="minorHAnsi"/>
-          <w:color w:val="FF0000"/>
-          <w:sz w:val="24"/>
-          <w:szCs w:val="24"/>
-        </w:rPr>
-        <w:t xml:space="preserve">These points can then be used to fit the ellipse. </w:t>
-      </w:r>
-      <w:r>
-        <w:rPr>
-          <w:rFonts w:asciiTheme="minorHAnsi" w:hAnsiTheme="minorHAnsi" w:cstheme="minorHAnsi"/>
-          <w:color w:val="FF0000"/>
-          <w:sz w:val="24"/>
-          <w:szCs w:val="24"/>
-        </w:rPr>
-        <w:t>After obtaining the ellipse, we can then define the diameter of the kiwifruit with major and minor axis. The only issue would then be to find out the orientation of the kiwifruit with respect to the camera angle, as some times it can be orientated so the tip is directly facing the camera so we only see a circle instead of an oval. We would then need to pre-define exactly what measurements we would want to obtain for the diameter (major axis or minor axis). If we have sufficient samples of kiwifruits, we can potentially find the ratio between the major and minor axis, and use that ratio to compute the major axis if only the minor axis are shown in the image due to the orientation.</w:t>
+        <w:t>we can then define the diameter of the kiwifruit with major and minor axis. The only issue would then be to find out the orientation of the kiwifruit with respect to the camera angle, as some times it can be orientated so the tip is directly facing the camera so we only see a circle instead of an oval. We would then need to pre-define exactly what measurements we would want to obtain for the diameter (major axis or minor axis). If we have sufficient samples of kiwifruits, we can potentially find the ratio between the major and minor axis, and use that ratio to compute the major axis if only the minor axis are shown in the image due to the orientation.</w:t>
       </w:r>
     </w:p>
     <w:p>
@@ -9112,6 +9099,15 @@
           <w:szCs w:val="24"/>
         </w:rPr>
         <w:t>Folder provided in repository</w:t>
+      </w:r>
+      <w:r>
+        <w:rPr>
+          <w:rFonts w:asciiTheme="minorHAnsi" w:hAnsiTheme="minorHAnsi" w:cstheme="minorHAnsi"/>
+          <w:color w:val="FF0000"/>
+          <w:sz w:val="24"/>
+          <w:szCs w:val="24"/>
+        </w:rPr>
+        <w:t>.</w:t>
       </w:r>
     </w:p>
     <w:p>
@@ -12683,7 +12679,7 @@
 </file>
 
 <file path=customXml/itemProps1.xml><?xml version="1.0" encoding="utf-8"?>
-<ds:datastoreItem xmlns:ds="http://schemas.openxmlformats.org/officeDocument/2006/customXml" ds:itemID="{4C6CA1EE-1882-4316-A807-1E7D0B295DF0}">
+<ds:datastoreItem xmlns:ds="http://schemas.openxmlformats.org/officeDocument/2006/customXml" ds:itemID="{8EC5477C-3428-42B9-90C2-24D30803A752}">
   <ds:schemaRefs>
     <ds:schemaRef ds:uri="http://schemas.openxmlformats.org/officeDocument/2006/bibliography"/>
   </ds:schemaRefs>

</xml_diff>

<commit_message>
Flow Diagram of Solution Added
</commit_message>
<xml_diff>
--- a/Technical Test Answers.docx
+++ b/Technical Test Answers.docx
@@ -164,12 +164,14 @@
         </w:rPr>
         <w:t xml:space="preserve"> </w:t>
       </w:r>
+      <w:proofErr w:type="spellStart"/>
       <w:r>
         <w:rPr>
           <w:rFonts w:asciiTheme="minorHAnsi" w:hAnsiTheme="minorHAnsi" w:cstheme="minorHAnsi"/>
         </w:rPr>
         <w:t>Hectre</w:t>
       </w:r>
+      <w:proofErr w:type="spellEnd"/>
       <w:r>
         <w:rPr>
           <w:rFonts w:asciiTheme="minorHAnsi" w:hAnsiTheme="minorHAnsi" w:cstheme="minorHAnsi"/>
@@ -207,7 +209,21 @@
         <w:rPr>
           <w:rFonts w:asciiTheme="minorHAnsi" w:hAnsiTheme="minorHAnsi" w:cstheme="minorHAnsi"/>
         </w:rPr>
-        <w:t>for Spectre back-end</w:t>
+        <w:t xml:space="preserve">for </w:t>
+      </w:r>
+      <w:proofErr w:type="spellStart"/>
+      <w:r>
+        <w:rPr>
+          <w:rFonts w:asciiTheme="minorHAnsi" w:hAnsiTheme="minorHAnsi" w:cstheme="minorHAnsi"/>
+        </w:rPr>
+        <w:t>Spectre</w:t>
+      </w:r>
+      <w:proofErr w:type="spellEnd"/>
+      <w:r>
+        <w:rPr>
+          <w:rFonts w:asciiTheme="minorHAnsi" w:hAnsiTheme="minorHAnsi" w:cstheme="minorHAnsi"/>
+        </w:rPr>
+        <w:t xml:space="preserve"> back-end</w:t>
       </w:r>
       <w:r>
         <w:rPr>
@@ -491,12 +507,14 @@
         </w:rPr>
         <w:t xml:space="preserve"> </w:t>
       </w:r>
+      <w:proofErr w:type="gramStart"/>
       <w:r>
         <w:rPr>
           <w:rFonts w:asciiTheme="minorHAnsi" w:hAnsiTheme="minorHAnsi" w:cstheme="minorHAnsi"/>
         </w:rPr>
         <w:t>just</w:t>
       </w:r>
+      <w:proofErr w:type="gramEnd"/>
       <w:r>
         <w:rPr>
           <w:rFonts w:asciiTheme="minorHAnsi" w:hAnsiTheme="minorHAnsi" w:cstheme="minorHAnsi"/>
@@ -777,12 +795,14 @@
           <w:rFonts w:asciiTheme="minorHAnsi" w:hAnsiTheme="minorHAnsi" w:cstheme="minorHAnsi"/>
         </w:rPr>
       </w:pPr>
+      <w:proofErr w:type="spellStart"/>
       <w:r>
         <w:rPr>
           <w:rFonts w:asciiTheme="minorHAnsi" w:hAnsiTheme="minorHAnsi" w:cstheme="minorHAnsi"/>
         </w:rPr>
         <w:t>Spectre</w:t>
       </w:r>
+      <w:proofErr w:type="spellEnd"/>
       <w:r>
         <w:rPr>
           <w:rFonts w:asciiTheme="minorHAnsi" w:hAnsiTheme="minorHAnsi" w:cstheme="minorHAnsi"/>
@@ -855,12 +875,14 @@
         </w:rPr>
         <w:t xml:space="preserve"> </w:t>
       </w:r>
+      <w:proofErr w:type="spellStart"/>
       <w:r>
         <w:rPr>
           <w:rFonts w:asciiTheme="minorHAnsi" w:hAnsiTheme="minorHAnsi" w:cstheme="minorHAnsi"/>
         </w:rPr>
         <w:t>Hectre’s</w:t>
       </w:r>
+      <w:proofErr w:type="spellEnd"/>
       <w:r>
         <w:rPr>
           <w:rFonts w:asciiTheme="minorHAnsi" w:hAnsiTheme="minorHAnsi" w:cstheme="minorHAnsi"/>
@@ -894,12 +916,14 @@
         </w:rPr>
         <w:t xml:space="preserve"> </w:t>
       </w:r>
+      <w:proofErr w:type="spellStart"/>
       <w:r>
         <w:rPr>
           <w:rFonts w:asciiTheme="minorHAnsi" w:hAnsiTheme="minorHAnsi" w:cstheme="minorHAnsi"/>
         </w:rPr>
         <w:t>utilises</w:t>
       </w:r>
+      <w:proofErr w:type="spellEnd"/>
       <w:r>
         <w:rPr>
           <w:rFonts w:asciiTheme="minorHAnsi" w:hAnsiTheme="minorHAnsi" w:cstheme="minorHAnsi"/>
@@ -976,7 +1000,21 @@
         <w:rPr>
           <w:rFonts w:asciiTheme="minorHAnsi" w:hAnsiTheme="minorHAnsi" w:cstheme="minorHAnsi"/>
         </w:rPr>
-        <w:t>cloud computing to provide size &amp; colour distributions for fruit bins within seconds from</w:t>
+        <w:t xml:space="preserve">cloud computing to provide size &amp; </w:t>
+      </w:r>
+      <w:proofErr w:type="spellStart"/>
+      <w:r>
+        <w:rPr>
+          <w:rFonts w:asciiTheme="minorHAnsi" w:hAnsiTheme="minorHAnsi" w:cstheme="minorHAnsi"/>
+        </w:rPr>
+        <w:t>colour</w:t>
+      </w:r>
+      <w:proofErr w:type="spellEnd"/>
+      <w:r>
+        <w:rPr>
+          <w:rFonts w:asciiTheme="minorHAnsi" w:hAnsiTheme="minorHAnsi" w:cstheme="minorHAnsi"/>
+        </w:rPr>
+        <w:t xml:space="preserve"> distributions for fruit bins within seconds from</w:t>
       </w:r>
       <w:r>
         <w:rPr>
@@ -2668,7 +2706,23 @@
           <w:color w:val="FF0000"/>
           <w:lang w:eastAsia="zh-CN"/>
         </w:rPr>
-        <w:t xml:space="preserve"> utilized the Flask SQL Alchemy to </w:t>
+        <w:t xml:space="preserve"> utilized the Flask SQL Alchemy </w:t>
+      </w:r>
+      <w:r>
+        <w:rPr>
+          <w:rFonts w:asciiTheme="minorHAnsi" w:eastAsiaTheme="minorEastAsia" w:hAnsiTheme="minorHAnsi" w:cstheme="minorHAnsi"/>
+          <w:color w:val="FF0000"/>
+          <w:lang w:eastAsia="zh-CN"/>
+        </w:rPr>
+        <w:t xml:space="preserve">and RESTful API </w:t>
+      </w:r>
+      <w:r>
+        <w:rPr>
+          <w:rFonts w:asciiTheme="minorHAnsi" w:eastAsiaTheme="minorEastAsia" w:hAnsiTheme="minorHAnsi" w:cstheme="minorHAnsi"/>
+          <w:color w:val="FF0000"/>
+          <w:lang w:eastAsia="zh-CN"/>
+        </w:rPr>
+        <w:t xml:space="preserve">to </w:t>
       </w:r>
       <w:r>
         <w:rPr>
@@ -2692,7 +2746,7 @@
           <w:color w:val="FF0000"/>
           <w:lang w:eastAsia="zh-CN"/>
         </w:rPr>
-        <w:t xml:space="preserve">. Please excuse my descriptions as I may not be using accurate software development jargon. </w:t>
+        <w:t xml:space="preserve">. </w:t>
       </w:r>
       <w:r>
         <w:rPr>
@@ -3015,40 +3069,48 @@
           <w:color w:val="FF0000"/>
           <w:lang w:eastAsia="zh-CN"/>
         </w:rPr>
+        <w:t xml:space="preserve">For the “relational database” part, </w:t>
+      </w:r>
+      <w:r>
+        <w:rPr>
+          <w:rFonts w:asciiTheme="minorHAnsi" w:eastAsiaTheme="minorEastAsia" w:hAnsiTheme="minorHAnsi" w:cstheme="minorHAnsi"/>
+          <w:color w:val="FF0000"/>
+          <w:lang w:eastAsia="zh-CN"/>
+        </w:rPr>
+        <w:t>it</w:t>
+      </w:r>
+      <w:r>
+        <w:rPr>
+          <w:rFonts w:asciiTheme="minorHAnsi" w:eastAsiaTheme="minorEastAsia" w:hAnsiTheme="minorHAnsi" w:cstheme="minorHAnsi"/>
+          <w:color w:val="FF0000"/>
+          <w:lang w:eastAsia="zh-CN"/>
+        </w:rPr>
+        <w:t xml:space="preserve"> </w:t>
+      </w:r>
+      <w:r>
+        <w:rPr>
+          <w:rFonts w:asciiTheme="minorHAnsi" w:eastAsiaTheme="minorEastAsia" w:hAnsiTheme="minorHAnsi" w:cstheme="minorHAnsi"/>
+          <w:color w:val="FF0000"/>
+          <w:lang w:eastAsia="zh-CN"/>
+        </w:rPr>
+        <w:t>is</w:t>
+      </w:r>
+      <w:r>
+        <w:rPr>
+          <w:rFonts w:asciiTheme="minorHAnsi" w:eastAsiaTheme="minorEastAsia" w:hAnsiTheme="minorHAnsi" w:cstheme="minorHAnsi"/>
+          <w:color w:val="FF0000"/>
+          <w:lang w:eastAsia="zh-CN"/>
+        </w:rPr>
+        <w:t xml:space="preserve"> more efficient to store user emails in </w:t>
+      </w:r>
+      <w:r>
+        <w:rPr>
+          <w:rFonts w:asciiTheme="minorHAnsi" w:eastAsiaTheme="minorEastAsia" w:hAnsiTheme="minorHAnsi" w:cstheme="minorHAnsi"/>
+          <w:color w:val="FF0000"/>
+          <w:lang w:eastAsia="zh-CN"/>
+        </w:rPr>
         <w:lastRenderedPageBreak/>
-        <w:t xml:space="preserve">For the “relational database” part, </w:t>
-      </w:r>
-      <w:r>
-        <w:rPr>
-          <w:rFonts w:asciiTheme="minorHAnsi" w:eastAsiaTheme="minorEastAsia" w:hAnsiTheme="minorHAnsi" w:cstheme="minorHAnsi"/>
-          <w:color w:val="FF0000"/>
-          <w:lang w:eastAsia="zh-CN"/>
-        </w:rPr>
-        <w:t>it</w:t>
-      </w:r>
-      <w:r>
-        <w:rPr>
-          <w:rFonts w:asciiTheme="minorHAnsi" w:eastAsiaTheme="minorEastAsia" w:hAnsiTheme="minorHAnsi" w:cstheme="minorHAnsi"/>
-          <w:color w:val="FF0000"/>
-          <w:lang w:eastAsia="zh-CN"/>
-        </w:rPr>
-        <w:t xml:space="preserve"> </w:t>
-      </w:r>
-      <w:r>
-        <w:rPr>
-          <w:rFonts w:asciiTheme="minorHAnsi" w:eastAsiaTheme="minorEastAsia" w:hAnsiTheme="minorHAnsi" w:cstheme="minorHAnsi"/>
-          <w:color w:val="FF0000"/>
-          <w:lang w:eastAsia="zh-CN"/>
-        </w:rPr>
-        <w:t>is</w:t>
-      </w:r>
-      <w:r>
-        <w:rPr>
-          <w:rFonts w:asciiTheme="minorHAnsi" w:eastAsiaTheme="minorEastAsia" w:hAnsiTheme="minorHAnsi" w:cstheme="minorHAnsi"/>
-          <w:color w:val="FF0000"/>
-          <w:lang w:eastAsia="zh-CN"/>
-        </w:rPr>
-        <w:t xml:space="preserve"> more efficient to store user emails in another </w:t>
+        <w:t xml:space="preserve">another </w:t>
       </w:r>
       <w:r>
         <w:rPr>
@@ -3970,8 +4032,6 @@
         </w:rPr>
         <w:t>p individually. But for now I with just list the commands and describe them:</w:t>
       </w:r>
-      <w:bookmarkStart w:id="0" w:name="_GoBack"/>
-      <w:bookmarkEnd w:id="0"/>
     </w:p>
     <w:p>
       <w:pPr>
@@ -4048,6 +4108,7 @@
         </w:rPr>
         <w:t xml:space="preserve"> </w:t>
       </w:r>
+      <w:proofErr w:type="spellStart"/>
       <w:r>
         <w:rPr>
           <w:rFonts w:asciiTheme="minorHAnsi" w:eastAsiaTheme="minorEastAsia" w:hAnsiTheme="minorHAnsi" w:cstheme="minorHAnsi" w:hint="eastAsia"/>
@@ -4056,7 +4117,18 @@
           <w:szCs w:val="24"/>
           <w:lang w:eastAsia="zh-CN"/>
         </w:rPr>
-        <w:t>hpc cluster</w:t>
+        <w:t>hpc</w:t>
+      </w:r>
+      <w:proofErr w:type="spellEnd"/>
+      <w:r>
+        <w:rPr>
+          <w:rFonts w:asciiTheme="minorHAnsi" w:eastAsiaTheme="minorEastAsia" w:hAnsiTheme="minorHAnsi" w:cstheme="minorHAnsi" w:hint="eastAsia"/>
+          <w:color w:val="FF0000"/>
+          <w:sz w:val="24"/>
+          <w:szCs w:val="24"/>
+          <w:lang w:eastAsia="zh-CN"/>
+        </w:rPr>
+        <w:t xml:space="preserve"> cluster</w:t>
       </w:r>
       <w:r>
         <w:rPr>
@@ -4180,6 +4252,7 @@
           <w:lang w:eastAsia="zh-CN"/>
         </w:rPr>
       </w:pPr>
+      <w:proofErr w:type="spellStart"/>
       <w:r>
         <w:rPr>
           <w:rFonts w:asciiTheme="minorHAnsi" w:eastAsiaTheme="minorEastAsia" w:hAnsiTheme="minorHAnsi" w:cstheme="minorHAnsi"/>
@@ -4188,8 +4261,31 @@
           <w:szCs w:val="24"/>
           <w:lang w:eastAsia="zh-CN"/>
         </w:rPr>
-        <w:t>mkdir Virtual_ENV</w:t>
-      </w:r>
+        <w:t>mkdir</w:t>
+      </w:r>
+      <w:proofErr w:type="spellEnd"/>
+      <w:r>
+        <w:rPr>
+          <w:rFonts w:asciiTheme="minorHAnsi" w:eastAsiaTheme="minorEastAsia" w:hAnsiTheme="minorHAnsi" w:cstheme="minorHAnsi"/>
+          <w:color w:val="7030A0"/>
+          <w:sz w:val="24"/>
+          <w:szCs w:val="24"/>
+          <w:lang w:eastAsia="zh-CN"/>
+        </w:rPr>
+        <w:t xml:space="preserve"> </w:t>
+      </w:r>
+      <w:proofErr w:type="spellStart"/>
+      <w:r>
+        <w:rPr>
+          <w:rFonts w:asciiTheme="minorHAnsi" w:eastAsiaTheme="minorEastAsia" w:hAnsiTheme="minorHAnsi" w:cstheme="minorHAnsi"/>
+          <w:color w:val="7030A0"/>
+          <w:sz w:val="24"/>
+          <w:szCs w:val="24"/>
+          <w:lang w:eastAsia="zh-CN"/>
+        </w:rPr>
+        <w:t>Virtual_ENV</w:t>
+      </w:r>
+      <w:proofErr w:type="spellEnd"/>
     </w:p>
     <w:p>
       <w:pPr>
@@ -4219,8 +4315,20 @@
           <w:szCs w:val="24"/>
           <w:lang w:eastAsia="zh-CN"/>
         </w:rPr>
-        <w:t>cd Virtual_ENV</w:t>
-      </w:r>
+        <w:t xml:space="preserve">cd </w:t>
+      </w:r>
+      <w:proofErr w:type="spellStart"/>
+      <w:r>
+        <w:rPr>
+          <w:rFonts w:asciiTheme="minorHAnsi" w:eastAsiaTheme="minorEastAsia" w:hAnsiTheme="minorHAnsi" w:cstheme="minorHAnsi"/>
+          <w:color w:val="7030A0"/>
+          <w:sz w:val="24"/>
+          <w:szCs w:val="24"/>
+          <w:lang w:eastAsia="zh-CN"/>
+        </w:rPr>
+        <w:t>Virtual_ENV</w:t>
+      </w:r>
+      <w:proofErr w:type="spellEnd"/>
     </w:p>
     <w:p>
       <w:pPr>
@@ -4242,6 +4350,7 @@
           <w:lang w:eastAsia="zh-CN"/>
         </w:rPr>
       </w:pPr>
+      <w:proofErr w:type="spellStart"/>
       <w:r>
         <w:rPr>
           <w:rFonts w:asciiTheme="minorHAnsi" w:eastAsiaTheme="minorEastAsia" w:hAnsiTheme="minorHAnsi" w:cstheme="minorHAnsi"/>
@@ -4249,18 +4358,50 @@
           <w:sz w:val="24"/>
           <w:szCs w:val="24"/>
         </w:rPr>
-        <w:t xml:space="preserve">virtualenv -p /usr/bin/python3.6 </w:t>
-      </w:r>
+        <w:t>virtualenv</w:t>
+      </w:r>
+      <w:proofErr w:type="spellEnd"/>
       <w:r>
         <w:rPr>
           <w:rFonts w:asciiTheme="minorHAnsi" w:eastAsiaTheme="minorEastAsia" w:hAnsiTheme="minorHAnsi" w:cstheme="minorHAnsi"/>
           <w:color w:val="7030A0"/>
           <w:sz w:val="24"/>
           <w:szCs w:val="24"/>
+        </w:rPr>
+        <w:t xml:space="preserve"> -p /</w:t>
+      </w:r>
+      <w:proofErr w:type="spellStart"/>
+      <w:r>
+        <w:rPr>
+          <w:rFonts w:asciiTheme="minorHAnsi" w:eastAsiaTheme="minorEastAsia" w:hAnsiTheme="minorHAnsi" w:cstheme="minorHAnsi"/>
+          <w:color w:val="7030A0"/>
+          <w:sz w:val="24"/>
+          <w:szCs w:val="24"/>
+        </w:rPr>
+        <w:t>usr</w:t>
+      </w:r>
+      <w:proofErr w:type="spellEnd"/>
+      <w:r>
+        <w:rPr>
+          <w:rFonts w:asciiTheme="minorHAnsi" w:eastAsiaTheme="minorEastAsia" w:hAnsiTheme="minorHAnsi" w:cstheme="minorHAnsi"/>
+          <w:color w:val="7030A0"/>
+          <w:sz w:val="24"/>
+          <w:szCs w:val="24"/>
+        </w:rPr>
+        <w:t xml:space="preserve">/bin/python3.6 </w:t>
+      </w:r>
+      <w:proofErr w:type="spellStart"/>
+      <w:r>
+        <w:rPr>
+          <w:rFonts w:asciiTheme="minorHAnsi" w:eastAsiaTheme="minorEastAsia" w:hAnsiTheme="minorHAnsi" w:cstheme="minorHAnsi"/>
+          <w:color w:val="7030A0"/>
+          <w:sz w:val="24"/>
+          <w:szCs w:val="24"/>
           <w:lang w:eastAsia="zh-CN"/>
         </w:rPr>
         <w:t>Virtual_ENV</w:t>
       </w:r>
+      <w:proofErr w:type="spellEnd"/>
     </w:p>
     <w:p>
       <w:pPr>
@@ -4389,7 +4530,29 @@
           <w:szCs w:val="24"/>
           <w:lang w:eastAsia="zh-CN"/>
         </w:rPr>
-        <w:t>source Virtual_ENV/bin/activate</w:t>
+        <w:t xml:space="preserve">source </w:t>
+      </w:r>
+      <w:proofErr w:type="spellStart"/>
+      <w:r>
+        <w:rPr>
+          <w:rFonts w:asciiTheme="minorHAnsi" w:eastAsiaTheme="minorEastAsia" w:hAnsiTheme="minorHAnsi" w:cstheme="minorHAnsi"/>
+          <w:color w:val="7030A0"/>
+          <w:sz w:val="24"/>
+          <w:szCs w:val="24"/>
+          <w:lang w:eastAsia="zh-CN"/>
+        </w:rPr>
+        <w:t>Virtual_ENV</w:t>
+      </w:r>
+      <w:proofErr w:type="spellEnd"/>
+      <w:r>
+        <w:rPr>
+          <w:rFonts w:asciiTheme="minorHAnsi" w:eastAsiaTheme="minorEastAsia" w:hAnsiTheme="minorHAnsi" w:cstheme="minorHAnsi"/>
+          <w:color w:val="7030A0"/>
+          <w:sz w:val="24"/>
+          <w:szCs w:val="24"/>
+          <w:lang w:eastAsia="zh-CN"/>
+        </w:rPr>
+        <w:t>/bin/activate</w:t>
       </w:r>
     </w:p>
     <w:p>
@@ -4534,7 +4697,29 @@
           <w:szCs w:val="24"/>
           <w:lang w:eastAsia="zh-CN"/>
         </w:rPr>
-        <w:t>The python code can then be run through commands in the terminal etc:</w:t>
+        <w:t xml:space="preserve">The python code can then be run through commands in the terminal </w:t>
+      </w:r>
+      <w:proofErr w:type="spellStart"/>
+      <w:r>
+        <w:rPr>
+          <w:rFonts w:asciiTheme="minorHAnsi" w:eastAsiaTheme="minorEastAsia" w:hAnsiTheme="minorHAnsi" w:cstheme="minorHAnsi"/>
+          <w:color w:val="FF0000"/>
+          <w:sz w:val="24"/>
+          <w:szCs w:val="24"/>
+          <w:lang w:eastAsia="zh-CN"/>
+        </w:rPr>
+        <w:t>etc</w:t>
+      </w:r>
+      <w:proofErr w:type="spellEnd"/>
+      <w:r>
+        <w:rPr>
+          <w:rFonts w:asciiTheme="minorHAnsi" w:eastAsiaTheme="minorEastAsia" w:hAnsiTheme="minorHAnsi" w:cstheme="minorHAnsi"/>
+          <w:color w:val="FF0000"/>
+          <w:sz w:val="24"/>
+          <w:szCs w:val="24"/>
+          <w:lang w:eastAsia="zh-CN"/>
+        </w:rPr>
+        <w:t>:</w:t>
       </w:r>
     </w:p>
     <w:p>
@@ -4565,7 +4750,6 @@
           <w:szCs w:val="24"/>
           <w:lang w:eastAsia="zh-CN"/>
         </w:rPr>
-        <w:lastRenderedPageBreak/>
         <w:t xml:space="preserve">python </w:t>
       </w:r>
       <w:r>
@@ -5072,7 +5256,27 @@
           <w:szCs w:val="24"/>
           <w:highlight w:val="yellow"/>
         </w:rPr>
-        <w:t>(IaC)</w:t>
+        <w:t>(</w:t>
+      </w:r>
+      <w:proofErr w:type="spellStart"/>
+      <w:r>
+        <w:rPr>
+          <w:rFonts w:asciiTheme="minorHAnsi" w:hAnsiTheme="minorHAnsi" w:cstheme="minorHAnsi"/>
+          <w:sz w:val="24"/>
+          <w:szCs w:val="24"/>
+          <w:highlight w:val="yellow"/>
+        </w:rPr>
+        <w:t>IaC</w:t>
+      </w:r>
+      <w:proofErr w:type="spellEnd"/>
+      <w:r>
+        <w:rPr>
+          <w:rFonts w:asciiTheme="minorHAnsi" w:hAnsiTheme="minorHAnsi" w:cstheme="minorHAnsi"/>
+          <w:sz w:val="24"/>
+          <w:szCs w:val="24"/>
+          <w:highlight w:val="yellow"/>
+        </w:rPr>
+        <w:t>)</w:t>
       </w:r>
       <w:r>
         <w:rPr>
@@ -5209,7 +5413,25 @@
           <w:sz w:val="24"/>
           <w:szCs w:val="24"/>
         </w:rPr>
-        <w:t>One of Spectre AI features is grading fruit size. Assume that we have to develop a</w:t>
+        <w:t xml:space="preserve">One of </w:t>
+      </w:r>
+      <w:proofErr w:type="spellStart"/>
+      <w:r>
+        <w:rPr>
+          <w:rFonts w:asciiTheme="minorHAnsi" w:hAnsiTheme="minorHAnsi" w:cstheme="minorHAnsi"/>
+          <w:sz w:val="24"/>
+          <w:szCs w:val="24"/>
+        </w:rPr>
+        <w:t>Spectre</w:t>
+      </w:r>
+      <w:proofErr w:type="spellEnd"/>
+      <w:r>
+        <w:rPr>
+          <w:rFonts w:asciiTheme="minorHAnsi" w:hAnsiTheme="minorHAnsi" w:cstheme="minorHAnsi"/>
+          <w:sz w:val="24"/>
+          <w:szCs w:val="24"/>
+        </w:rPr>
+        <w:t xml:space="preserve"> AI features is grading fruit size. Assume that we have to develop a</w:t>
       </w:r>
       <w:r>
         <w:rPr>
@@ -5724,7 +5946,29 @@
           <w:szCs w:val="24"/>
           <w:lang w:eastAsia="zh-CN"/>
         </w:rPr>
-        <w:t xml:space="preserve">. For example Mask R-CNN, SSD, YOLO etc. </w:t>
+        <w:t xml:space="preserve">. </w:t>
+      </w:r>
+      <w:proofErr w:type="gramStart"/>
+      <w:r>
+        <w:rPr>
+          <w:rFonts w:asciiTheme="minorHAnsi" w:eastAsiaTheme="minorEastAsia" w:hAnsiTheme="minorHAnsi" w:cstheme="minorHAnsi"/>
+          <w:color w:val="FF0000"/>
+          <w:sz w:val="24"/>
+          <w:szCs w:val="24"/>
+          <w:lang w:eastAsia="zh-CN"/>
+        </w:rPr>
+        <w:t>For example Mask R-CNN, SSD, YOLO etc.</w:t>
+      </w:r>
+      <w:proofErr w:type="gramEnd"/>
+      <w:r>
+        <w:rPr>
+          <w:rFonts w:asciiTheme="minorHAnsi" w:eastAsiaTheme="minorEastAsia" w:hAnsiTheme="minorHAnsi" w:cstheme="minorHAnsi"/>
+          <w:color w:val="FF0000"/>
+          <w:sz w:val="24"/>
+          <w:szCs w:val="24"/>
+          <w:lang w:eastAsia="zh-CN"/>
+        </w:rPr>
+        <w:t xml:space="preserve"> </w:t>
       </w:r>
       <w:r>
         <w:rPr>
@@ -5919,7 +6163,7 @@
           <w:szCs w:val="24"/>
           <w:lang w:eastAsia="zh-CN"/>
         </w:rPr>
-        <w:t xml:space="preserve">on proposals (classification loss </w:t>
+        <w:t xml:space="preserve">on proposals (classification loss and bounding-box regression loss), and the accuracy of the final detected objections </w:t>
       </w:r>
       <w:r>
         <w:rPr>
@@ -5930,7 +6174,7 @@
           <w:lang w:eastAsia="zh-CN"/>
         </w:rPr>
         <w:lastRenderedPageBreak/>
-        <w:t xml:space="preserve">and bounding-box regression loss), and the accuracy of the final detected objections (also with classification loss and bounding-box regression loss). </w:t>
+        <w:t xml:space="preserve">(also with classification loss and bounding-box regression loss). </w:t>
       </w:r>
       <w:r>
         <w:rPr>
@@ -6065,8 +6309,20 @@
           <w:szCs w:val="24"/>
           <w:lang w:eastAsia="zh-CN"/>
         </w:rPr>
-        <w:t>much inefficiencies</w:t>
-      </w:r>
+        <w:t xml:space="preserve">much </w:t>
+      </w:r>
+      <w:proofErr w:type="gramStart"/>
+      <w:r>
+        <w:rPr>
+          <w:rFonts w:asciiTheme="minorHAnsi" w:eastAsiaTheme="minorEastAsia" w:hAnsiTheme="minorHAnsi" w:cstheme="minorHAnsi"/>
+          <w:color w:val="FF0000"/>
+          <w:sz w:val="24"/>
+          <w:szCs w:val="24"/>
+          <w:lang w:eastAsia="zh-CN"/>
+        </w:rPr>
+        <w:t>inefficiencies</w:t>
+      </w:r>
+      <w:proofErr w:type="gramEnd"/>
       <w:r>
         <w:rPr>
           <w:rFonts w:asciiTheme="minorHAnsi" w:eastAsiaTheme="minorEastAsia" w:hAnsiTheme="minorHAnsi" w:cstheme="minorHAnsi"/>
@@ -6531,7 +6787,7 @@
           <w:szCs w:val="24"/>
           <w:lang w:eastAsia="zh-CN"/>
         </w:rPr>
-        <w:t xml:space="preserve">). The validation accuracy is </w:t>
+        <w:t xml:space="preserve">). The validation accuracy is constantly evaluated during every epoch to ensure the algorithm is not over fitting to </w:t>
       </w:r>
       <w:r>
         <w:rPr>
@@ -6542,7 +6798,7 @@
           <w:lang w:eastAsia="zh-CN"/>
         </w:rPr>
         <w:lastRenderedPageBreak/>
-        <w:t xml:space="preserve">constantly evaluated during every epoch to ensure the algorithm is not over fitting to the training set. Once the accuracy stops increasing on the validation set, the algorithm is then tested on the test set </w:t>
+        <w:t xml:space="preserve">the training set. Once the accuracy stops increasing on the validation set, the algorithm is then tested on the test set </w:t>
       </w:r>
       <w:r>
         <w:rPr>
@@ -6934,17 +7190,61 @@
           <w:szCs w:val="24"/>
           <w:lang w:eastAsia="zh-CN"/>
         </w:rPr>
-        <w:t>btaining a fully trained model such as one in Tensorflow, the weights should be frozen to fix all the trainable parameters for deployment. The model would then be saved into a protobuf (Tensorflow offers this functionality by default) or some other executable format. During deployment, a simple Tensorflow wrapper would then be written to load the model given defined input size, run the data through the model, and create the prediction</w:t>
-      </w:r>
-      <w:r>
-        <w:rPr>
-          <w:rFonts w:asciiTheme="minorHAnsi" w:eastAsiaTheme="minorEastAsia" w:hAnsiTheme="minorHAnsi" w:cstheme="minorHAnsi"/>
-          <w:color w:val="FF0000"/>
-          <w:sz w:val="24"/>
-          <w:szCs w:val="24"/>
-          <w:lang w:eastAsia="zh-CN"/>
-        </w:rPr>
-        <w:t>. In total this would be less than 10 lines of code. This would thus require Tensorflow (gpu version) to be installed on the server running the predictions.</w:t>
+        <w:t xml:space="preserve">btaining a fully trained model such as one in Tensorflow, the weights should be frozen to fix all the trainable parameters for deployment. The model would then be saved into a </w:t>
+      </w:r>
+      <w:proofErr w:type="spellStart"/>
+      <w:r>
+        <w:rPr>
+          <w:rFonts w:asciiTheme="minorHAnsi" w:eastAsiaTheme="minorEastAsia" w:hAnsiTheme="minorHAnsi" w:cstheme="minorHAnsi"/>
+          <w:color w:val="FF0000"/>
+          <w:sz w:val="24"/>
+          <w:szCs w:val="24"/>
+          <w:lang w:eastAsia="zh-CN"/>
+        </w:rPr>
+        <w:t>protobuf</w:t>
+      </w:r>
+      <w:proofErr w:type="spellEnd"/>
+      <w:r>
+        <w:rPr>
+          <w:rFonts w:asciiTheme="minorHAnsi" w:eastAsiaTheme="minorEastAsia" w:hAnsiTheme="minorHAnsi" w:cstheme="minorHAnsi"/>
+          <w:color w:val="FF0000"/>
+          <w:sz w:val="24"/>
+          <w:szCs w:val="24"/>
+          <w:lang w:eastAsia="zh-CN"/>
+        </w:rPr>
+        <w:t xml:space="preserve"> (Tensorflow offers this functionality by default) or some other executable format. During deployment, a simple Tensorflow wrapper would then be written to load the model given defined input size, run the data through the model, and create the prediction</w:t>
+      </w:r>
+      <w:r>
+        <w:rPr>
+          <w:rFonts w:asciiTheme="minorHAnsi" w:eastAsiaTheme="minorEastAsia" w:hAnsiTheme="minorHAnsi" w:cstheme="minorHAnsi"/>
+          <w:color w:val="FF0000"/>
+          <w:sz w:val="24"/>
+          <w:szCs w:val="24"/>
+          <w:lang w:eastAsia="zh-CN"/>
+        </w:rPr>
+        <w:t>. In total this would be less than 10 lines of code. This would thus require Tensorflow (</w:t>
+      </w:r>
+      <w:proofErr w:type="spellStart"/>
+      <w:r>
+        <w:rPr>
+          <w:rFonts w:asciiTheme="minorHAnsi" w:eastAsiaTheme="minorEastAsia" w:hAnsiTheme="minorHAnsi" w:cstheme="minorHAnsi"/>
+          <w:color w:val="FF0000"/>
+          <w:sz w:val="24"/>
+          <w:szCs w:val="24"/>
+          <w:lang w:eastAsia="zh-CN"/>
+        </w:rPr>
+        <w:t>gpu</w:t>
+      </w:r>
+      <w:proofErr w:type="spellEnd"/>
+      <w:r>
+        <w:rPr>
+          <w:rFonts w:asciiTheme="minorHAnsi" w:eastAsiaTheme="minorEastAsia" w:hAnsiTheme="minorHAnsi" w:cstheme="minorHAnsi"/>
+          <w:color w:val="FF0000"/>
+          <w:sz w:val="24"/>
+          <w:szCs w:val="24"/>
+          <w:lang w:eastAsia="zh-CN"/>
+        </w:rPr>
+        <w:t xml:space="preserve"> version) to be installed on the server running the predictions.</w:t>
       </w:r>
       <w:r>
         <w:rPr>
@@ -7054,7 +7354,7 @@
           <w:szCs w:val="24"/>
           <w:lang w:eastAsia="zh-CN"/>
         </w:rPr>
-        <w:t>Pruning would first mask out certain weights by fine-</w:t>
+        <w:t xml:space="preserve">Pruning would first mask out certain weights by fine-tuning the network on the data. This would then cut out many weights below a certain </w:t>
       </w:r>
       <w:r>
         <w:rPr>
@@ -7065,7 +7365,7 @@
           <w:lang w:eastAsia="zh-CN"/>
         </w:rPr>
         <w:lastRenderedPageBreak/>
-        <w:t>tuning the network on the data. This would then cut out many weights below a certain threshold, and the resultant weight matrix can be stored in a sparse matrix. Quantization involves converting the tf.float32 data types (32-bit) used to store weights into much less bits such as 3 or 4 which significantly decreases the size of the network in terms of memory. This is achieved through the use of K-means clustering. If we wanted to convert the network into 4-bit from 32-bit, a K-means clustering algorithm of K = 16 (16 values to store each weight) would be run so that all weights are optimized towards only 16 values distributed across the entire range of values in the original set of weights. Overall, this is basically to convert the weights into a less precise representation. Studies have however shown that getting rid of some of the decimal points actually does not impact the accuracy significantly, but offers multi-fold compression. Huffman coding is the most complex and basically takes advantage of the biased distribution of values to encode the most frequently occurring values with shorter bits and less frequently occurring values with longer bits. This does not result in as much compression as the other two methods but may help depending on the specification for the size of the model.</w:t>
+        <w:t>threshold, and the resultant weight matrix can be stored in a sparse matrix. Quantization involves converting the tf.float32 data types (32-bit) used to store weights into much less bits such as 3 or 4 which significantly decreases the size of the network in terms of memory. This is achieved through the use of K-means clustering. If we wanted to convert the network into 4-bit from 32-bit, a K-means clustering algorithm of K = 16 (16 values to store each weight) would be run so that all weights are optimized towards only 16 values distributed across the entire range of values in the original set of weights. Overall, this is basically to convert the weights into a less precise representation. Studies have however shown that getting rid of some of the decimal points actually does not impact the accuracy significantly, but offers multi-fold compression. Huffman coding is the most complex and basically takes advantage of the biased distribution of values to encode the most frequently occurring values with shorter bits and less frequently occurring values with longer bits. This does not result in as much compression as the other two methods but may help depending on the specification for the size of the model.</w:t>
       </w:r>
     </w:p>
     <w:p>
@@ -7447,7 +7747,31 @@
           <w:szCs w:val="24"/>
           <w:lang w:eastAsia="zh-CN"/>
         </w:rPr>
-        <w:t>ox. If the shape is elliptical and the fruit is not exactly aligned with the box (not vertically or horizontally oriented), then you may be able to use edge detection and where the edges touch the bounding box to figure out the location. i.e kiwifruits at 45 degree offset from the bounding box will only touch two opposite corners, and not the other two corners. After figuring out the orientation, you would then be able to draw a line for the diameter such as displayed in the image on page 1.</w:t>
+        <w:t xml:space="preserve">ox. If the shape is elliptical and the fruit is not exactly aligned with the box (not vertically or horizontally oriented), then you may be able to use edge detection and where the edges touch the bounding box to figure out the location. </w:t>
+      </w:r>
+      <w:proofErr w:type="spellStart"/>
+      <w:proofErr w:type="gramStart"/>
+      <w:r>
+        <w:rPr>
+          <w:rFonts w:asciiTheme="minorHAnsi" w:eastAsiaTheme="minorEastAsia" w:hAnsiTheme="minorHAnsi" w:cstheme="minorHAnsi"/>
+          <w:color w:val="FF0000"/>
+          <w:sz w:val="24"/>
+          <w:szCs w:val="24"/>
+          <w:lang w:eastAsia="zh-CN"/>
+        </w:rPr>
+        <w:t>i.e</w:t>
+      </w:r>
+      <w:proofErr w:type="spellEnd"/>
+      <w:proofErr w:type="gramEnd"/>
+      <w:r>
+        <w:rPr>
+          <w:rFonts w:asciiTheme="minorHAnsi" w:eastAsiaTheme="minorEastAsia" w:hAnsiTheme="minorHAnsi" w:cstheme="minorHAnsi"/>
+          <w:color w:val="FF0000"/>
+          <w:sz w:val="24"/>
+          <w:szCs w:val="24"/>
+          <w:lang w:eastAsia="zh-CN"/>
+        </w:rPr>
+        <w:t xml:space="preserve"> kiwifruits at 45 degree offset from the bounding box will only touch two opposite corners, and not the other two corners. After figuring out the orientation, you would then be able to draw a line for the diameter such as displayed in the image on page 1.</w:t>
       </w:r>
     </w:p>
     <w:p>
@@ -7492,7 +7816,29 @@
           <w:szCs w:val="24"/>
           <w:lang w:eastAsia="zh-CN"/>
         </w:rPr>
-        <w:t xml:space="preserve">uits in a bin are obtained, a further step for checking can be performed by performing a similarity test between the current distribution </w:t>
+        <w:t xml:space="preserve">uits in a bin are obtained, a further step for checking can be performed by performing a similarity test between the current </w:t>
+      </w:r>
+      <w:proofErr w:type="gramStart"/>
+      <w:r>
+        <w:rPr>
+          <w:rFonts w:asciiTheme="minorHAnsi" w:eastAsiaTheme="minorEastAsia" w:hAnsiTheme="minorHAnsi" w:cstheme="minorHAnsi"/>
+          <w:color w:val="FF0000"/>
+          <w:sz w:val="24"/>
+          <w:szCs w:val="24"/>
+          <w:lang w:eastAsia="zh-CN"/>
+        </w:rPr>
+        <w:t>distribution</w:t>
+      </w:r>
+      <w:proofErr w:type="gramEnd"/>
+      <w:r>
+        <w:rPr>
+          <w:rFonts w:asciiTheme="minorHAnsi" w:eastAsiaTheme="minorEastAsia" w:hAnsiTheme="minorHAnsi" w:cstheme="minorHAnsi"/>
+          <w:color w:val="FF0000"/>
+          <w:sz w:val="24"/>
+          <w:szCs w:val="24"/>
+          <w:lang w:eastAsia="zh-CN"/>
+        </w:rPr>
+        <w:t xml:space="preserve"> obtained versus a collated distribution of all previous measurements for the same fruit. </w:t>
       </w:r>
       <w:r>
         <w:rPr>
@@ -7503,7 +7849,7 @@
           <w:lang w:eastAsia="zh-CN"/>
         </w:rPr>
         <w:lastRenderedPageBreak/>
-        <w:t>obtained versus a collated distribution of all previous measurements for the same fruit. If the distribution is shifted to the right or left, there may be an offset error</w:t>
+        <w:t>If the distribution is shifted to the right or left, there may be an offset error</w:t>
       </w:r>
       <w:r>
         <w:rPr>
@@ -8134,7 +8480,27 @@
           <w:sz w:val="24"/>
           <w:szCs w:val="24"/>
         </w:rPr>
-        <w:t xml:space="preserve">The algorithm would use a least-squared criteria to optimize the major and minor axis (a and b) as well as the orientation (delta). </w:t>
+        <w:t>The algorithm would use a least-squared criteria to optimize the major and minor axis (</w:t>
+      </w:r>
+      <w:proofErr w:type="gramStart"/>
+      <w:r>
+        <w:rPr>
+          <w:rFonts w:asciiTheme="minorHAnsi" w:hAnsiTheme="minorHAnsi" w:cstheme="minorHAnsi"/>
+          <w:color w:val="FF0000"/>
+          <w:sz w:val="24"/>
+          <w:szCs w:val="24"/>
+        </w:rPr>
+        <w:t>a and</w:t>
+      </w:r>
+      <w:proofErr w:type="gramEnd"/>
+      <w:r>
+        <w:rPr>
+          <w:rFonts w:asciiTheme="minorHAnsi" w:hAnsiTheme="minorHAnsi" w:cstheme="minorHAnsi"/>
+          <w:color w:val="FF0000"/>
+          <w:sz w:val="24"/>
+          <w:szCs w:val="24"/>
+        </w:rPr>
+        <w:t xml:space="preserve"> b) as well as the orientation (delta). </w:t>
       </w:r>
       <w:r>
         <w:rPr>
@@ -8308,7 +8674,7 @@
           <w:sz w:val="24"/>
           <w:szCs w:val="24"/>
         </w:rPr>
-        <w:t xml:space="preserve">After obtaining the ellipse, </w:t>
+        <w:t xml:space="preserve">After obtaining the ellipse, we can then define the diameter of the kiwifruit with major and minor axis. The only </w:t>
       </w:r>
       <w:r>
         <w:rPr>
@@ -8318,7 +8684,7 @@
           <w:szCs w:val="24"/>
         </w:rPr>
         <w:lastRenderedPageBreak/>
-        <w:t>we can then define the diameter of the kiwifruit with major and minor axis. The only issue would then be to find out the orientation of the kiwifruit with respect to the camera angle, as some times it can be orientated so the tip is directly facing the camera so we only see a circle instead of an oval. We would then need to pre-define exactly what measurements we would want to obtain for the diameter (major axis or minor axis). If we have sufficient samples of kiwifruits, we can potentially find the ratio between the major and minor axis, and use that ratio to compute the major axis if only the minor axis are shown in the image due to the orientation.</w:t>
+        <w:t>issue would then be to find out the orientation of the kiwifruit with respect to the camera angle, as some times it can be orientated so the tip is directly facing the camera so we only see a circle instead of an oval. We would then need to pre-define exactly what measurements we would want to obtain for the diameter (major axis or minor axis). If we have sufficient samples of kiwifruits, we can potentially find the ratio between the major and minor axis, and use that ratio to compute the major axis if only the minor axis are shown in the image due to the orientation.</w:t>
       </w:r>
     </w:p>
     <w:p>
@@ -8660,15 +9026,13 @@
           <w:rFonts w:asciiTheme="minorHAnsi" w:hAnsiTheme="minorHAnsi" w:cstheme="minorHAnsi"/>
           <w:sz w:val="24"/>
           <w:szCs w:val="24"/>
-          <w:highlight w:val="yellow"/>
-        </w:rPr>
-      </w:pPr>
-      <w:r>
-        <w:rPr>
-          <w:rFonts w:asciiTheme="minorHAnsi" w:hAnsiTheme="minorHAnsi" w:cstheme="minorHAnsi"/>
-          <w:sz w:val="24"/>
-          <w:szCs w:val="24"/>
-          <w:highlight w:val="yellow"/>
+        </w:rPr>
+      </w:pPr>
+      <w:r>
+        <w:rPr>
+          <w:rFonts w:asciiTheme="minorHAnsi" w:hAnsiTheme="minorHAnsi" w:cstheme="minorHAnsi"/>
+          <w:sz w:val="24"/>
+          <w:szCs w:val="24"/>
         </w:rPr>
         <w:t>A</w:t>
       </w:r>
@@ -8678,16 +9042,14 @@
           <w:spacing w:val="-2"/>
           <w:sz w:val="24"/>
           <w:szCs w:val="24"/>
-          <w:highlight w:val="yellow"/>
-        </w:rPr>
-        <w:t xml:space="preserve"> </w:t>
-      </w:r>
-      <w:r>
-        <w:rPr>
-          <w:rFonts w:asciiTheme="minorHAnsi" w:hAnsiTheme="minorHAnsi" w:cstheme="minorHAnsi"/>
-          <w:sz w:val="24"/>
-          <w:szCs w:val="24"/>
-          <w:highlight w:val="yellow"/>
+        </w:rPr>
+        <w:t xml:space="preserve"> </w:t>
+      </w:r>
+      <w:r>
+        <w:rPr>
+          <w:rFonts w:asciiTheme="minorHAnsi" w:hAnsiTheme="minorHAnsi" w:cstheme="minorHAnsi"/>
+          <w:sz w:val="24"/>
+          <w:szCs w:val="24"/>
         </w:rPr>
         <w:t>design</w:t>
       </w:r>
@@ -8697,16 +9059,14 @@
           <w:spacing w:val="-2"/>
           <w:sz w:val="24"/>
           <w:szCs w:val="24"/>
-          <w:highlight w:val="yellow"/>
-        </w:rPr>
-        <w:t xml:space="preserve"> </w:t>
-      </w:r>
-      <w:r>
-        <w:rPr>
-          <w:rFonts w:asciiTheme="minorHAnsi" w:hAnsiTheme="minorHAnsi" w:cstheme="minorHAnsi"/>
-          <w:sz w:val="24"/>
-          <w:szCs w:val="24"/>
-          <w:highlight w:val="yellow"/>
+        </w:rPr>
+        <w:t xml:space="preserve"> </w:t>
+      </w:r>
+      <w:r>
+        <w:rPr>
+          <w:rFonts w:asciiTheme="minorHAnsi" w:hAnsiTheme="minorHAnsi" w:cstheme="minorHAnsi"/>
+          <w:sz w:val="24"/>
+          <w:szCs w:val="24"/>
         </w:rPr>
         <w:t>solution</w:t>
       </w:r>
@@ -8716,16 +9076,14 @@
           <w:spacing w:val="-1"/>
           <w:sz w:val="24"/>
           <w:szCs w:val="24"/>
-          <w:highlight w:val="yellow"/>
-        </w:rPr>
-        <w:t xml:space="preserve"> </w:t>
-      </w:r>
-      <w:r>
-        <w:rPr>
-          <w:rFonts w:asciiTheme="minorHAnsi" w:hAnsiTheme="minorHAnsi" w:cstheme="minorHAnsi"/>
-          <w:sz w:val="24"/>
-          <w:szCs w:val="24"/>
-          <w:highlight w:val="yellow"/>
+        </w:rPr>
+        <w:t xml:space="preserve"> </w:t>
+      </w:r>
+      <w:r>
+        <w:rPr>
+          <w:rFonts w:asciiTheme="minorHAnsi" w:hAnsiTheme="minorHAnsi" w:cstheme="minorHAnsi"/>
+          <w:sz w:val="24"/>
+          <w:szCs w:val="24"/>
         </w:rPr>
         <w:t>with</w:t>
       </w:r>
@@ -8735,16 +9093,14 @@
           <w:spacing w:val="-2"/>
           <w:sz w:val="24"/>
           <w:szCs w:val="24"/>
-          <w:highlight w:val="yellow"/>
-        </w:rPr>
-        <w:t xml:space="preserve"> </w:t>
-      </w:r>
-      <w:r>
-        <w:rPr>
-          <w:rFonts w:asciiTheme="minorHAnsi" w:hAnsiTheme="minorHAnsi" w:cstheme="minorHAnsi"/>
-          <w:sz w:val="24"/>
-          <w:szCs w:val="24"/>
-          <w:highlight w:val="yellow"/>
+        </w:rPr>
+        <w:t xml:space="preserve"> </w:t>
+      </w:r>
+      <w:r>
+        <w:rPr>
+          <w:rFonts w:asciiTheme="minorHAnsi" w:hAnsiTheme="minorHAnsi" w:cstheme="minorHAnsi"/>
+          <w:sz w:val="24"/>
+          <w:szCs w:val="24"/>
         </w:rPr>
         <w:t>diagram(s)</w:t>
       </w:r>
@@ -8754,16 +9110,14 @@
           <w:spacing w:val="-2"/>
           <w:sz w:val="24"/>
           <w:szCs w:val="24"/>
-          <w:highlight w:val="yellow"/>
-        </w:rPr>
-        <w:t xml:space="preserve"> </w:t>
-      </w:r>
-      <w:r>
-        <w:rPr>
-          <w:rFonts w:asciiTheme="minorHAnsi" w:hAnsiTheme="minorHAnsi" w:cstheme="minorHAnsi"/>
-          <w:sz w:val="24"/>
-          <w:szCs w:val="24"/>
-          <w:highlight w:val="yellow"/>
+        </w:rPr>
+        <w:t xml:space="preserve"> </w:t>
+      </w:r>
+      <w:r>
+        <w:rPr>
+          <w:rFonts w:asciiTheme="minorHAnsi" w:hAnsiTheme="minorHAnsi" w:cstheme="minorHAnsi"/>
+          <w:sz w:val="24"/>
+          <w:szCs w:val="24"/>
         </w:rPr>
         <w:t>and</w:t>
       </w:r>
@@ -8773,19 +9127,118 @@
           <w:spacing w:val="-1"/>
           <w:sz w:val="24"/>
           <w:szCs w:val="24"/>
-          <w:highlight w:val="yellow"/>
-        </w:rPr>
-        <w:t xml:space="preserve"> </w:t>
-      </w:r>
-      <w:r>
-        <w:rPr>
-          <w:rFonts w:asciiTheme="minorHAnsi" w:hAnsiTheme="minorHAnsi" w:cstheme="minorHAnsi"/>
-          <w:sz w:val="24"/>
-          <w:szCs w:val="24"/>
-          <w:highlight w:val="yellow"/>
+        </w:rPr>
+        <w:t xml:space="preserve"> </w:t>
+      </w:r>
+      <w:r>
+        <w:rPr>
+          <w:rFonts w:asciiTheme="minorHAnsi" w:hAnsiTheme="minorHAnsi" w:cstheme="minorHAnsi"/>
+          <w:sz w:val="24"/>
+          <w:szCs w:val="24"/>
         </w:rPr>
         <w:t>explanations</w:t>
       </w:r>
+    </w:p>
+    <w:p>
+      <w:pPr>
+        <w:tabs>
+          <w:tab w:val="left" w:pos="819"/>
+          <w:tab w:val="left" w:pos="820"/>
+        </w:tabs>
+        <w:jc w:val="both"/>
+        <w:rPr>
+          <w:rFonts w:asciiTheme="minorHAnsi" w:hAnsiTheme="minorHAnsi" w:cstheme="minorHAnsi"/>
+          <w:sz w:val="24"/>
+          <w:szCs w:val="24"/>
+        </w:rPr>
+      </w:pPr>
+    </w:p>
+    <w:p>
+      <w:pPr>
+        <w:tabs>
+          <w:tab w:val="left" w:pos="819"/>
+          <w:tab w:val="left" w:pos="820"/>
+        </w:tabs>
+        <w:jc w:val="both"/>
+        <w:rPr>
+          <w:rFonts w:asciiTheme="minorHAnsi" w:hAnsiTheme="minorHAnsi" w:cstheme="minorHAnsi"/>
+          <w:sz w:val="24"/>
+          <w:szCs w:val="24"/>
+        </w:rPr>
+      </w:pPr>
+      <w:r>
+        <w:rPr>
+          <w:rFonts w:asciiTheme="minorHAnsi" w:hAnsiTheme="minorHAnsi" w:cstheme="minorHAnsi"/>
+          <w:noProof/>
+          <w:sz w:val="24"/>
+          <w:szCs w:val="24"/>
+          <w:lang w:eastAsia="zh-CN"/>
+        </w:rPr>
+        <w:drawing>
+          <wp:inline distT="0" distB="0" distL="0" distR="0">
+            <wp:extent cx="6156251" cy="4414118"/>
+            <wp:effectExtent l="0" t="0" r="0" b="5715"/>
+            <wp:docPr id="6" name="Picture 6"/>
+            <wp:cNvGraphicFramePr>
+              <a:graphicFrameLocks xmlns:a="http://schemas.openxmlformats.org/drawingml/2006/main" noChangeAspect="1"/>
+            </wp:cNvGraphicFramePr>
+            <a:graphic xmlns:a="http://schemas.openxmlformats.org/drawingml/2006/main">
+              <a:graphicData uri="http://schemas.openxmlformats.org/drawingml/2006/picture">
+                <pic:pic xmlns:pic="http://schemas.openxmlformats.org/drawingml/2006/picture">
+                  <pic:nvPicPr>
+                    <pic:cNvPr id="0" name="Picture 1"/>
+                    <pic:cNvPicPr>
+                      <a:picLocks noChangeAspect="1" noChangeArrowheads="1"/>
+                    </pic:cNvPicPr>
+                  </pic:nvPicPr>
+                  <pic:blipFill>
+                    <a:blip r:embed="rId15">
+                      <a:extLst>
+                        <a:ext uri="{28A0092B-C50C-407E-A947-70E740481C1C}">
+                          <a14:useLocalDpi xmlns:a14="http://schemas.microsoft.com/office/drawing/2010/main" val="0"/>
+                        </a:ext>
+                      </a:extLst>
+                    </a:blip>
+                    <a:srcRect/>
+                    <a:stretch>
+                      <a:fillRect/>
+                    </a:stretch>
+                  </pic:blipFill>
+                  <pic:spPr bwMode="auto">
+                    <a:xfrm>
+                      <a:off x="0" y="0"/>
+                      <a:ext cx="6156251" cy="4414118"/>
+                    </a:xfrm>
+                    <a:prstGeom prst="rect">
+                      <a:avLst/>
+                    </a:prstGeom>
+                    <a:noFill/>
+                    <a:ln>
+                      <a:noFill/>
+                    </a:ln>
+                  </pic:spPr>
+                </pic:pic>
+              </a:graphicData>
+            </a:graphic>
+          </wp:inline>
+        </w:drawing>
+      </w:r>
+      <w:bookmarkStart w:id="0" w:name="_GoBack"/>
+      <w:bookmarkEnd w:id="0"/>
+    </w:p>
+    <w:p>
+      <w:pPr>
+        <w:tabs>
+          <w:tab w:val="left" w:pos="819"/>
+          <w:tab w:val="left" w:pos="820"/>
+        </w:tabs>
+        <w:jc w:val="both"/>
+        <w:rPr>
+          <w:rFonts w:asciiTheme="minorHAnsi" w:hAnsiTheme="minorHAnsi" w:cstheme="minorHAnsi"/>
+          <w:sz w:val="24"/>
+          <w:szCs w:val="24"/>
+        </w:rPr>
+      </w:pPr>
     </w:p>
     <w:p>
       <w:pPr>
@@ -8875,6 +9328,15 @@
         </w:rPr>
         <w:t>Python files are all in the repository</w:t>
       </w:r>
+      <w:r>
+        <w:rPr>
+          <w:rFonts w:asciiTheme="minorHAnsi" w:hAnsiTheme="minorHAnsi" w:cstheme="minorHAnsi"/>
+          <w:color w:val="FF0000"/>
+          <w:sz w:val="24"/>
+          <w:szCs w:val="24"/>
+        </w:rPr>
+        <w:t>.</w:t>
+      </w:r>
     </w:p>
     <w:p>
       <w:pPr>
@@ -8935,8 +9397,18 @@
           <w:sz w:val="24"/>
           <w:szCs w:val="24"/>
         </w:rPr>
-        <w:t>.git</w:t>
-      </w:r>
+        <w:t>.</w:t>
+      </w:r>
+      <w:proofErr w:type="spellStart"/>
+      <w:r>
+        <w:rPr>
+          <w:rFonts w:asciiTheme="minorHAnsi" w:hAnsiTheme="minorHAnsi" w:cstheme="minorHAnsi"/>
+          <w:sz w:val="24"/>
+          <w:szCs w:val="24"/>
+        </w:rPr>
+        <w:t>git</w:t>
+      </w:r>
+      <w:proofErr w:type="spellEnd"/>
       <w:r>
         <w:rPr>
           <w:rFonts w:asciiTheme="minorHAnsi" w:hAnsiTheme="minorHAnsi" w:cstheme="minorHAnsi"/>
@@ -9360,6 +9832,15 @@
         </w:rPr>
         <w:t>provided in repository</w:t>
       </w:r>
+      <w:r>
+        <w:rPr>
+          <w:rFonts w:asciiTheme="minorHAnsi" w:hAnsiTheme="minorHAnsi" w:cstheme="minorHAnsi"/>
+          <w:color w:val="FF0000"/>
+          <w:sz w:val="24"/>
+          <w:szCs w:val="24"/>
+        </w:rPr>
+        <w:t>.</w:t>
+      </w:r>
     </w:p>
     <w:p>
       <w:pPr>
@@ -9444,11 +9925,19 @@
         </w:rPr>
         <w:t xml:space="preserve"> </w:t>
       </w:r>
-      <w:r>
-        <w:rPr>
-          <w:rFonts w:asciiTheme="minorHAnsi" w:hAnsiTheme="minorHAnsi" w:cstheme="minorHAnsi"/>
-        </w:rPr>
-        <w:t>macOS or</w:t>
+      <w:proofErr w:type="spellStart"/>
+      <w:r>
+        <w:rPr>
+          <w:rFonts w:asciiTheme="minorHAnsi" w:hAnsiTheme="minorHAnsi" w:cstheme="minorHAnsi"/>
+        </w:rPr>
+        <w:t>macOS</w:t>
+      </w:r>
+      <w:proofErr w:type="spellEnd"/>
+      <w:r>
+        <w:rPr>
+          <w:rFonts w:asciiTheme="minorHAnsi" w:hAnsiTheme="minorHAnsi" w:cstheme="minorHAnsi"/>
+        </w:rPr>
+        <w:t xml:space="preserve"> or</w:t>
       </w:r>
       <w:r>
         <w:rPr>
@@ -9867,6 +10356,7 @@
         <w:rPr>
           <w:rFonts w:asciiTheme="minorHAnsi" w:hAnsiTheme="minorHAnsi" w:cstheme="minorHAnsi"/>
         </w:rPr>
+        <w:lastRenderedPageBreak/>
         <w:t>Application</w:t>
       </w:r>
       <w:r>
@@ -10709,6 +11199,7 @@
         </w:rPr>
         <w:t xml:space="preserve"> </w:t>
       </w:r>
+      <w:proofErr w:type="gramStart"/>
       <w:r>
         <w:rPr>
           <w:rFonts w:asciiTheme="minorHAnsi" w:hAnsiTheme="minorHAnsi" w:cstheme="minorHAnsi"/>
@@ -10740,7 +11231,16 @@
           <w:sz w:val="24"/>
           <w:szCs w:val="24"/>
         </w:rPr>
-        <w:t>pattern.</w:t>
+        <w:t>pattern</w:t>
+      </w:r>
+      <w:proofErr w:type="gramEnd"/>
+      <w:r>
+        <w:rPr>
+          <w:rFonts w:asciiTheme="minorHAnsi" w:hAnsiTheme="minorHAnsi" w:cstheme="minorHAnsi"/>
+          <w:sz w:val="24"/>
+          <w:szCs w:val="24"/>
+        </w:rPr>
+        <w:t>.</w:t>
       </w:r>
     </w:p>
     <w:p>
@@ -10830,6 +11330,7 @@
         </w:rPr>
         <w:t xml:space="preserve"> </w:t>
       </w:r>
+      <w:proofErr w:type="spellStart"/>
       <w:r>
         <w:rPr>
           <w:rFonts w:asciiTheme="minorHAnsi" w:hAnsiTheme="minorHAnsi" w:cstheme="minorHAnsi"/>
@@ -10838,6 +11339,7 @@
         </w:rPr>
         <w:t>Pytest</w:t>
       </w:r>
+      <w:proofErr w:type="spellEnd"/>
       <w:r>
         <w:rPr>
           <w:rFonts w:asciiTheme="minorHAnsi" w:hAnsiTheme="minorHAnsi" w:cstheme="minorHAnsi"/>
@@ -10954,7 +11456,7 @@
       </w:pPr>
     </w:p>
     <w:sectPr>
-      <w:headerReference w:type="default" r:id="rId15"/>
+      <w:headerReference w:type="default" r:id="rId16"/>
       <w:pgSz w:w="12240" w:h="15840"/>
       <w:pgMar w:top="1440" w:right="1800" w:bottom="1440" w:left="1800" w:header="1493" w:footer="0" w:gutter="0"/>
       <w:cols w:space="720"/>
@@ -11029,6 +11531,7 @@
                     <w:sz w:val="24"/>
                   </w:rPr>
                 </w:pPr>
+                <w:proofErr w:type="spellStart"/>
                 <w:r>
                   <w:rPr>
                     <w:b/>
@@ -11036,6 +11539,7 @@
                   </w:rPr>
                   <w:t>Hectre</w:t>
                 </w:r>
+                <w:proofErr w:type="spellEnd"/>
                 <w:r>
                   <w:rPr>
                     <w:b/>
@@ -12679,7 +13183,7 @@
 </file>
 
 <file path=customXml/itemProps1.xml><?xml version="1.0" encoding="utf-8"?>
-<ds:datastoreItem xmlns:ds="http://schemas.openxmlformats.org/officeDocument/2006/customXml" ds:itemID="{8EC5477C-3428-42B9-90C2-24D30803A752}">
+<ds:datastoreItem xmlns:ds="http://schemas.openxmlformats.org/officeDocument/2006/customXml" ds:itemID="{622F74D0-39B8-4E69-AF00-F0BCC3985965}">
   <ds:schemaRefs>
     <ds:schemaRef ds:uri="http://schemas.openxmlformats.org/officeDocument/2006/bibliography"/>
   </ds:schemaRefs>

</xml_diff>